<commit_message>
branch 3 initial configuration
</commit_message>
<xml_diff>
--- a/project_book/working_file.docx
+++ b/project_book/working_file.docx
@@ -758,6 +758,7 @@
       </w:sdtPr>
       <w:sdtEndPr>
         <w:rPr>
+          <w:rFonts w:eastAsiaTheme="minorEastAsia"/>
           <w:b/>
           <w:bCs/>
           <w:noProof/>
@@ -780,7 +781,7 @@
               <w:tab w:val="right" w:leader="dot" w:pos="9016"/>
             </w:tabs>
             <w:rPr>
-              <w:rFonts w:asciiTheme="minorHAnsi" w:eastAsiaTheme="minorEastAsia" w:hAnsiTheme="minorHAnsi" w:cstheme="minorBidi"/>
+              <w:rFonts w:asciiTheme="minorHAnsi" w:hAnsiTheme="minorHAnsi" w:cstheme="minorBidi"/>
               <w:noProof/>
               <w:lang w:val="en-IL" w:eastAsia="en-IL"/>
             </w:rPr>
@@ -861,7 +862,7 @@
               <w:tab w:val="right" w:leader="dot" w:pos="9016"/>
             </w:tabs>
             <w:rPr>
-              <w:rFonts w:asciiTheme="minorHAnsi" w:eastAsiaTheme="minorEastAsia" w:hAnsiTheme="minorHAnsi" w:cstheme="minorBidi"/>
+              <w:rFonts w:asciiTheme="minorHAnsi" w:hAnsiTheme="minorHAnsi" w:cstheme="minorBidi"/>
               <w:noProof/>
               <w:lang w:val="en-IL" w:eastAsia="en-IL"/>
             </w:rPr>
@@ -950,7 +951,7 @@
               <w:tab w:val="right" w:leader="dot" w:pos="9016"/>
             </w:tabs>
             <w:rPr>
-              <w:rFonts w:asciiTheme="minorHAnsi" w:eastAsiaTheme="minorEastAsia" w:hAnsiTheme="minorHAnsi" w:cstheme="minorBidi"/>
+              <w:rFonts w:asciiTheme="minorHAnsi" w:hAnsiTheme="minorHAnsi" w:cstheme="minorBidi"/>
               <w:noProof/>
               <w:lang w:val="en-IL" w:eastAsia="en-IL"/>
             </w:rPr>
@@ -1039,7 +1040,7 @@
               <w:tab w:val="right" w:leader="dot" w:pos="9016"/>
             </w:tabs>
             <w:rPr>
-              <w:rFonts w:asciiTheme="minorHAnsi" w:eastAsiaTheme="minorEastAsia" w:hAnsiTheme="minorHAnsi" w:cstheme="minorBidi"/>
+              <w:rFonts w:asciiTheme="minorHAnsi" w:hAnsiTheme="minorHAnsi" w:cstheme="minorBidi"/>
               <w:noProof/>
               <w:lang w:val="en-IL" w:eastAsia="en-IL"/>
             </w:rPr>
@@ -1111,7 +1112,7 @@
               <w:tab w:val="right" w:leader="dot" w:pos="9016"/>
             </w:tabs>
             <w:rPr>
-              <w:rFonts w:asciiTheme="minorHAnsi" w:eastAsiaTheme="minorEastAsia" w:hAnsiTheme="minorHAnsi" w:cstheme="minorBidi"/>
+              <w:rFonts w:asciiTheme="minorHAnsi" w:hAnsiTheme="minorHAnsi" w:cstheme="minorBidi"/>
               <w:noProof/>
               <w:lang w:val="en-IL" w:eastAsia="en-IL"/>
             </w:rPr>
@@ -1217,7 +1218,7 @@
               <w:tab w:val="right" w:leader="dot" w:pos="9016"/>
             </w:tabs>
             <w:rPr>
-              <w:rFonts w:asciiTheme="minorHAnsi" w:eastAsiaTheme="minorEastAsia" w:hAnsiTheme="minorHAnsi" w:cstheme="minorBidi"/>
+              <w:rFonts w:asciiTheme="minorHAnsi" w:hAnsiTheme="minorHAnsi" w:cstheme="minorBidi"/>
               <w:noProof/>
               <w:lang w:val="en-IL" w:eastAsia="en-IL"/>
             </w:rPr>
@@ -1372,7 +1373,7 @@
               <w:tab w:val="right" w:leader="dot" w:pos="9016"/>
             </w:tabs>
             <w:rPr>
-              <w:rFonts w:asciiTheme="minorHAnsi" w:eastAsiaTheme="minorEastAsia" w:hAnsiTheme="minorHAnsi" w:cstheme="minorBidi"/>
+              <w:rFonts w:asciiTheme="minorHAnsi" w:hAnsiTheme="minorHAnsi" w:cstheme="minorBidi"/>
               <w:noProof/>
               <w:lang w:val="en-IL" w:eastAsia="en-IL"/>
             </w:rPr>
@@ -1461,7 +1462,7 @@
               <w:tab w:val="right" w:leader="dot" w:pos="9016"/>
             </w:tabs>
             <w:rPr>
-              <w:rFonts w:asciiTheme="minorHAnsi" w:eastAsiaTheme="minorEastAsia" w:hAnsiTheme="minorHAnsi" w:cstheme="minorBidi"/>
+              <w:rFonts w:asciiTheme="minorHAnsi" w:hAnsiTheme="minorHAnsi" w:cstheme="minorBidi"/>
               <w:noProof/>
               <w:lang w:val="en-IL" w:eastAsia="en-IL"/>
             </w:rPr>
@@ -1567,7 +1568,7 @@
               <w:tab w:val="right" w:leader="dot" w:pos="9016"/>
             </w:tabs>
             <w:rPr>
-              <w:rFonts w:asciiTheme="minorHAnsi" w:eastAsiaTheme="minorEastAsia" w:hAnsiTheme="minorHAnsi" w:cstheme="minorBidi"/>
+              <w:rFonts w:asciiTheme="minorHAnsi" w:hAnsiTheme="minorHAnsi" w:cstheme="minorBidi"/>
               <w:noProof/>
               <w:lang w:val="en-IL" w:eastAsia="en-IL"/>
             </w:rPr>
@@ -1637,7 +1638,7 @@
               <w:tab w:val="right" w:leader="dot" w:pos="9016"/>
             </w:tabs>
             <w:rPr>
-              <w:rFonts w:asciiTheme="minorHAnsi" w:eastAsiaTheme="minorEastAsia" w:hAnsiTheme="minorHAnsi" w:cstheme="minorBidi"/>
+              <w:rFonts w:asciiTheme="minorHAnsi" w:hAnsiTheme="minorHAnsi" w:cstheme="minorBidi"/>
               <w:noProof/>
               <w:lang w:val="en-IL" w:eastAsia="en-IL"/>
             </w:rPr>
@@ -1726,7 +1727,7 @@
               <w:tab w:val="right" w:leader="dot" w:pos="9016"/>
             </w:tabs>
             <w:rPr>
-              <w:rFonts w:asciiTheme="minorHAnsi" w:eastAsiaTheme="minorEastAsia" w:hAnsiTheme="minorHAnsi" w:cstheme="minorBidi"/>
+              <w:rFonts w:asciiTheme="minorHAnsi" w:hAnsiTheme="minorHAnsi" w:cstheme="minorBidi"/>
               <w:noProof/>
               <w:lang w:val="en-IL" w:eastAsia="en-IL"/>
             </w:rPr>
@@ -1815,7 +1816,7 @@
               <w:tab w:val="right" w:leader="dot" w:pos="9016"/>
             </w:tabs>
             <w:rPr>
-              <w:rFonts w:asciiTheme="minorHAnsi" w:eastAsiaTheme="minorEastAsia" w:hAnsiTheme="minorHAnsi" w:cstheme="minorBidi"/>
+              <w:rFonts w:asciiTheme="minorHAnsi" w:hAnsiTheme="minorHAnsi" w:cstheme="minorBidi"/>
               <w:noProof/>
               <w:lang w:val="en-IL" w:eastAsia="en-IL"/>
             </w:rPr>
@@ -1921,7 +1922,7 @@
               <w:tab w:val="right" w:leader="dot" w:pos="9016"/>
             </w:tabs>
             <w:rPr>
-              <w:rFonts w:asciiTheme="minorHAnsi" w:eastAsiaTheme="minorEastAsia" w:hAnsiTheme="minorHAnsi" w:cstheme="minorBidi"/>
+              <w:rFonts w:asciiTheme="minorHAnsi" w:hAnsiTheme="minorHAnsi" w:cstheme="minorBidi"/>
               <w:noProof/>
               <w:lang w:val="en-IL" w:eastAsia="en-IL"/>
             </w:rPr>
@@ -2061,7 +2062,7 @@
               <w:tab w:val="right" w:leader="dot" w:pos="9016"/>
             </w:tabs>
             <w:rPr>
-              <w:rFonts w:asciiTheme="minorHAnsi" w:eastAsiaTheme="minorEastAsia" w:hAnsiTheme="minorHAnsi" w:cstheme="minorBidi"/>
+              <w:rFonts w:asciiTheme="minorHAnsi" w:hAnsiTheme="minorHAnsi" w:cstheme="minorBidi"/>
               <w:noProof/>
               <w:lang w:val="en-IL" w:eastAsia="en-IL"/>
             </w:rPr>
@@ -2131,7 +2132,7 @@
               <w:tab w:val="right" w:leader="dot" w:pos="9016"/>
             </w:tabs>
             <w:rPr>
-              <w:rFonts w:asciiTheme="minorHAnsi" w:eastAsiaTheme="minorEastAsia" w:hAnsiTheme="minorHAnsi" w:cstheme="minorBidi"/>
+              <w:rFonts w:asciiTheme="minorHAnsi" w:hAnsiTheme="minorHAnsi" w:cstheme="minorBidi"/>
               <w:noProof/>
               <w:lang w:val="en-IL" w:eastAsia="en-IL"/>
             </w:rPr>
@@ -2220,7 +2221,7 @@
               <w:tab w:val="right" w:leader="dot" w:pos="9016"/>
             </w:tabs>
             <w:rPr>
-              <w:rFonts w:asciiTheme="minorHAnsi" w:eastAsiaTheme="minorEastAsia" w:hAnsiTheme="minorHAnsi" w:cstheme="minorBidi"/>
+              <w:rFonts w:asciiTheme="minorHAnsi" w:hAnsiTheme="minorHAnsi" w:cstheme="minorBidi"/>
               <w:noProof/>
               <w:lang w:val="en-IL" w:eastAsia="en-IL"/>
             </w:rPr>
@@ -2309,7 +2310,7 @@
               <w:tab w:val="right" w:leader="dot" w:pos="9016"/>
             </w:tabs>
             <w:rPr>
-              <w:rFonts w:asciiTheme="minorHAnsi" w:eastAsiaTheme="minorEastAsia" w:hAnsiTheme="minorHAnsi" w:cstheme="minorBidi"/>
+              <w:rFonts w:asciiTheme="minorHAnsi" w:hAnsiTheme="minorHAnsi" w:cstheme="minorBidi"/>
               <w:noProof/>
               <w:lang w:val="en-IL" w:eastAsia="en-IL"/>
             </w:rPr>
@@ -2415,7 +2416,7 @@
               <w:tab w:val="right" w:leader="dot" w:pos="9016"/>
             </w:tabs>
             <w:rPr>
-              <w:rFonts w:asciiTheme="minorHAnsi" w:eastAsiaTheme="minorEastAsia" w:hAnsiTheme="minorHAnsi" w:cstheme="minorBidi"/>
+              <w:rFonts w:asciiTheme="minorHAnsi" w:hAnsiTheme="minorHAnsi" w:cstheme="minorBidi"/>
               <w:noProof/>
               <w:lang w:val="en-IL" w:eastAsia="en-IL"/>
             </w:rPr>
@@ -2555,7 +2556,7 @@
               <w:tab w:val="right" w:leader="dot" w:pos="9016"/>
             </w:tabs>
             <w:rPr>
-              <w:rFonts w:asciiTheme="minorHAnsi" w:eastAsiaTheme="minorEastAsia" w:hAnsiTheme="minorHAnsi" w:cstheme="minorBidi"/>
+              <w:rFonts w:asciiTheme="minorHAnsi" w:hAnsiTheme="minorHAnsi" w:cstheme="minorBidi"/>
               <w:noProof/>
               <w:lang w:val="en-IL" w:eastAsia="en-IL"/>
             </w:rPr>
@@ -2625,7 +2626,7 @@
               <w:tab w:val="right" w:leader="dot" w:pos="9016"/>
             </w:tabs>
             <w:rPr>
-              <w:rFonts w:asciiTheme="minorHAnsi" w:eastAsiaTheme="minorEastAsia" w:hAnsiTheme="minorHAnsi" w:cstheme="minorBidi"/>
+              <w:rFonts w:asciiTheme="minorHAnsi" w:hAnsiTheme="minorHAnsi" w:cstheme="minorBidi"/>
               <w:noProof/>
               <w:lang w:val="en-IL" w:eastAsia="en-IL"/>
             </w:rPr>
@@ -2712,7 +2713,7 @@
               <w:tab w:val="right" w:leader="dot" w:pos="9016"/>
             </w:tabs>
             <w:rPr>
-              <w:rFonts w:asciiTheme="minorHAnsi" w:eastAsiaTheme="minorEastAsia" w:hAnsiTheme="minorHAnsi" w:cstheme="minorBidi"/>
+              <w:rFonts w:asciiTheme="minorHAnsi" w:hAnsiTheme="minorHAnsi" w:cstheme="minorBidi"/>
               <w:noProof/>
               <w:lang w:val="en-IL" w:eastAsia="en-IL"/>
             </w:rPr>
@@ -2801,7 +2802,7 @@
               <w:tab w:val="right" w:leader="dot" w:pos="9016"/>
             </w:tabs>
             <w:rPr>
-              <w:rFonts w:asciiTheme="minorHAnsi" w:eastAsiaTheme="minorEastAsia" w:hAnsiTheme="minorHAnsi" w:cstheme="minorBidi"/>
+              <w:rFonts w:asciiTheme="minorHAnsi" w:hAnsiTheme="minorHAnsi" w:cstheme="minorBidi"/>
               <w:noProof/>
               <w:lang w:val="en-IL" w:eastAsia="en-IL"/>
             </w:rPr>
@@ -2890,7 +2891,7 @@
               <w:tab w:val="right" w:leader="dot" w:pos="9016"/>
             </w:tabs>
             <w:rPr>
-              <w:rFonts w:asciiTheme="minorHAnsi" w:eastAsiaTheme="minorEastAsia" w:hAnsiTheme="minorHAnsi" w:cstheme="minorBidi"/>
+              <w:rFonts w:asciiTheme="minorHAnsi" w:hAnsiTheme="minorHAnsi" w:cstheme="minorBidi"/>
               <w:noProof/>
               <w:lang w:val="en-IL" w:eastAsia="en-IL"/>
             </w:rPr>
@@ -2996,7 +2997,7 @@
               <w:tab w:val="right" w:leader="dot" w:pos="9016"/>
             </w:tabs>
             <w:rPr>
-              <w:rFonts w:asciiTheme="minorHAnsi" w:eastAsiaTheme="minorEastAsia" w:hAnsiTheme="minorHAnsi" w:cstheme="minorBidi"/>
+              <w:rFonts w:asciiTheme="minorHAnsi" w:hAnsiTheme="minorHAnsi" w:cstheme="minorBidi"/>
               <w:noProof/>
               <w:lang w:val="en-IL" w:eastAsia="en-IL"/>
             </w:rPr>
@@ -3085,7 +3086,7 @@
               <w:tab w:val="right" w:leader="dot" w:pos="9016"/>
             </w:tabs>
             <w:rPr>
-              <w:rFonts w:asciiTheme="minorHAnsi" w:eastAsiaTheme="minorEastAsia" w:hAnsiTheme="minorHAnsi" w:cstheme="minorBidi"/>
+              <w:rFonts w:asciiTheme="minorHAnsi" w:hAnsiTheme="minorHAnsi" w:cstheme="minorBidi"/>
               <w:noProof/>
               <w:lang w:val="en-IL" w:eastAsia="en-IL"/>
             </w:rPr>
@@ -3206,7 +3207,7 @@
               <w:tab w:val="right" w:leader="dot" w:pos="9016"/>
             </w:tabs>
             <w:rPr>
-              <w:rFonts w:asciiTheme="minorHAnsi" w:eastAsiaTheme="minorEastAsia" w:hAnsiTheme="minorHAnsi" w:cstheme="minorBidi"/>
+              <w:rFonts w:asciiTheme="minorHAnsi" w:hAnsiTheme="minorHAnsi" w:cstheme="minorBidi"/>
               <w:noProof/>
               <w:lang w:val="en-IL" w:eastAsia="en-IL"/>
             </w:rPr>
@@ -3295,7 +3296,7 @@
               <w:tab w:val="right" w:leader="dot" w:pos="9016"/>
             </w:tabs>
             <w:rPr>
-              <w:rFonts w:asciiTheme="minorHAnsi" w:eastAsiaTheme="minorEastAsia" w:hAnsiTheme="minorHAnsi" w:cstheme="minorBidi"/>
+              <w:rFonts w:asciiTheme="minorHAnsi" w:hAnsiTheme="minorHAnsi" w:cstheme="minorBidi"/>
               <w:noProof/>
               <w:lang w:val="en-IL" w:eastAsia="en-IL"/>
             </w:rPr>
@@ -3384,7 +3385,7 @@
               <w:tab w:val="right" w:leader="dot" w:pos="9016"/>
             </w:tabs>
             <w:rPr>
-              <w:rFonts w:asciiTheme="minorHAnsi" w:eastAsiaTheme="minorEastAsia" w:hAnsiTheme="minorHAnsi" w:cstheme="minorBidi"/>
+              <w:rFonts w:asciiTheme="minorHAnsi" w:hAnsiTheme="minorHAnsi" w:cstheme="minorBidi"/>
               <w:noProof/>
               <w:lang w:val="en-IL" w:eastAsia="en-IL"/>
             </w:rPr>
@@ -3490,7 +3491,7 @@
               <w:tab w:val="right" w:leader="dot" w:pos="9016"/>
             </w:tabs>
             <w:rPr>
-              <w:rFonts w:asciiTheme="minorHAnsi" w:eastAsiaTheme="minorEastAsia" w:hAnsiTheme="minorHAnsi" w:cstheme="minorBidi"/>
+              <w:rFonts w:asciiTheme="minorHAnsi" w:hAnsiTheme="minorHAnsi" w:cstheme="minorBidi"/>
               <w:noProof/>
               <w:lang w:val="en-IL" w:eastAsia="en-IL"/>
             </w:rPr>
@@ -3579,7 +3580,7 @@
               <w:tab w:val="right" w:leader="dot" w:pos="9016"/>
             </w:tabs>
             <w:rPr>
-              <w:rFonts w:asciiTheme="minorHAnsi" w:eastAsiaTheme="minorEastAsia" w:hAnsiTheme="minorHAnsi" w:cstheme="minorBidi"/>
+              <w:rFonts w:asciiTheme="minorHAnsi" w:hAnsiTheme="minorHAnsi" w:cstheme="minorBidi"/>
               <w:noProof/>
               <w:lang w:val="en-IL" w:eastAsia="en-IL"/>
             </w:rPr>
@@ -3700,7 +3701,7 @@
               <w:tab w:val="right" w:leader="dot" w:pos="9016"/>
             </w:tabs>
             <w:rPr>
-              <w:rFonts w:asciiTheme="minorHAnsi" w:eastAsiaTheme="minorEastAsia" w:hAnsiTheme="minorHAnsi" w:cstheme="minorBidi"/>
+              <w:rFonts w:asciiTheme="minorHAnsi" w:hAnsiTheme="minorHAnsi" w:cstheme="minorBidi"/>
               <w:noProof/>
               <w:lang w:val="en-IL" w:eastAsia="en-IL"/>
             </w:rPr>
@@ -3772,7 +3773,7 @@
               <w:tab w:val="right" w:leader="dot" w:pos="9016"/>
             </w:tabs>
             <w:rPr>
-              <w:rFonts w:asciiTheme="minorHAnsi" w:eastAsiaTheme="minorEastAsia" w:hAnsiTheme="minorHAnsi" w:cstheme="minorBidi"/>
+              <w:rFonts w:asciiTheme="minorHAnsi" w:hAnsiTheme="minorHAnsi" w:cstheme="minorBidi"/>
               <w:noProof/>
               <w:lang w:val="en-IL" w:eastAsia="en-IL"/>
             </w:rPr>
@@ -3861,7 +3862,7 @@
               <w:tab w:val="right" w:leader="dot" w:pos="9016"/>
             </w:tabs>
             <w:rPr>
-              <w:rFonts w:asciiTheme="minorHAnsi" w:eastAsiaTheme="minorEastAsia" w:hAnsiTheme="minorHAnsi" w:cstheme="minorBidi"/>
+              <w:rFonts w:asciiTheme="minorHAnsi" w:hAnsiTheme="minorHAnsi" w:cstheme="minorBidi"/>
               <w:noProof/>
               <w:lang w:val="en-IL" w:eastAsia="en-IL"/>
             </w:rPr>
@@ -3967,7 +3968,7 @@
               <w:tab w:val="right" w:leader="dot" w:pos="9016"/>
             </w:tabs>
             <w:rPr>
-              <w:rFonts w:asciiTheme="minorHAnsi" w:eastAsiaTheme="minorEastAsia" w:hAnsiTheme="minorHAnsi" w:cstheme="minorBidi"/>
+              <w:rFonts w:asciiTheme="minorHAnsi" w:hAnsiTheme="minorHAnsi" w:cstheme="minorBidi"/>
               <w:noProof/>
               <w:lang w:val="en-IL" w:eastAsia="en-IL"/>
             </w:rPr>
@@ -4056,7 +4057,7 @@
               <w:tab w:val="right" w:leader="dot" w:pos="9016"/>
             </w:tabs>
             <w:rPr>
-              <w:rFonts w:asciiTheme="minorHAnsi" w:eastAsiaTheme="minorEastAsia" w:hAnsiTheme="minorHAnsi" w:cstheme="minorBidi"/>
+              <w:rFonts w:asciiTheme="minorHAnsi" w:hAnsiTheme="minorHAnsi" w:cstheme="minorBidi"/>
               <w:noProof/>
               <w:lang w:val="en-IL" w:eastAsia="en-IL"/>
             </w:rPr>
@@ -4175,7 +4176,7 @@
               <w:tab w:val="right" w:leader="dot" w:pos="9016"/>
             </w:tabs>
             <w:rPr>
-              <w:rFonts w:asciiTheme="minorHAnsi" w:eastAsiaTheme="minorEastAsia" w:hAnsiTheme="minorHAnsi" w:cstheme="minorBidi"/>
+              <w:rFonts w:asciiTheme="minorHAnsi" w:hAnsiTheme="minorHAnsi" w:cstheme="minorBidi"/>
               <w:noProof/>
               <w:lang w:val="en-IL" w:eastAsia="en-IL"/>
             </w:rPr>
@@ -4245,7 +4246,7 @@
               <w:tab w:val="right" w:leader="dot" w:pos="9016"/>
             </w:tabs>
             <w:rPr>
-              <w:rFonts w:asciiTheme="minorHAnsi" w:eastAsiaTheme="minorEastAsia" w:hAnsiTheme="minorHAnsi" w:cstheme="minorBidi"/>
+              <w:rFonts w:asciiTheme="minorHAnsi" w:hAnsiTheme="minorHAnsi" w:cstheme="minorBidi"/>
               <w:noProof/>
               <w:lang w:val="en-IL" w:eastAsia="en-IL"/>
             </w:rPr>
@@ -4315,7 +4316,7 @@
               <w:tab w:val="right" w:leader="dot" w:pos="9016"/>
             </w:tabs>
             <w:rPr>
-              <w:rFonts w:asciiTheme="minorHAnsi" w:eastAsiaTheme="minorEastAsia" w:hAnsiTheme="minorHAnsi" w:cstheme="minorBidi"/>
+              <w:rFonts w:asciiTheme="minorHAnsi" w:hAnsiTheme="minorHAnsi" w:cstheme="minorBidi"/>
               <w:noProof/>
               <w:lang w:val="en-IL" w:eastAsia="en-IL"/>
             </w:rPr>
@@ -4385,7 +4386,7 @@
               <w:tab w:val="right" w:leader="dot" w:pos="9016"/>
             </w:tabs>
             <w:rPr>
-              <w:rFonts w:asciiTheme="minorHAnsi" w:eastAsiaTheme="minorEastAsia" w:hAnsiTheme="minorHAnsi" w:cstheme="minorBidi"/>
+              <w:rFonts w:asciiTheme="minorHAnsi" w:hAnsiTheme="minorHAnsi" w:cstheme="minorBidi"/>
               <w:noProof/>
               <w:lang w:val="en-IL" w:eastAsia="en-IL"/>
             </w:rPr>
@@ -4455,7 +4456,7 @@
               <w:tab w:val="right" w:leader="dot" w:pos="9016"/>
             </w:tabs>
             <w:rPr>
-              <w:rFonts w:asciiTheme="minorHAnsi" w:eastAsiaTheme="minorEastAsia" w:hAnsiTheme="minorHAnsi" w:cstheme="minorBidi"/>
+              <w:rFonts w:asciiTheme="minorHAnsi" w:hAnsiTheme="minorHAnsi" w:cstheme="minorBidi"/>
               <w:noProof/>
               <w:lang w:val="en-IL" w:eastAsia="en-IL"/>
             </w:rPr>
@@ -4542,7 +4543,7 @@
               <w:tab w:val="right" w:leader="dot" w:pos="9016"/>
             </w:tabs>
             <w:rPr>
-              <w:rFonts w:asciiTheme="minorHAnsi" w:eastAsiaTheme="minorEastAsia" w:hAnsiTheme="minorHAnsi" w:cstheme="minorBidi"/>
+              <w:rFonts w:asciiTheme="minorHAnsi" w:hAnsiTheme="minorHAnsi" w:cstheme="minorBidi"/>
               <w:noProof/>
               <w:lang w:val="en-IL" w:eastAsia="en-IL"/>
             </w:rPr>
@@ -4629,7 +4630,7 @@
               <w:tab w:val="right" w:leader="dot" w:pos="9016"/>
             </w:tabs>
             <w:rPr>
-              <w:rFonts w:asciiTheme="minorHAnsi" w:eastAsiaTheme="minorEastAsia" w:hAnsiTheme="minorHAnsi" w:cstheme="minorBidi"/>
+              <w:rFonts w:asciiTheme="minorHAnsi" w:hAnsiTheme="minorHAnsi" w:cstheme="minorBidi"/>
               <w:noProof/>
               <w:lang w:val="en-IL" w:eastAsia="en-IL"/>
             </w:rPr>
@@ -4716,7 +4717,7 @@
               <w:tab w:val="right" w:leader="dot" w:pos="9016"/>
             </w:tabs>
             <w:rPr>
-              <w:rFonts w:asciiTheme="minorHAnsi" w:eastAsiaTheme="minorEastAsia" w:hAnsiTheme="minorHAnsi" w:cstheme="minorBidi"/>
+              <w:rFonts w:asciiTheme="minorHAnsi" w:hAnsiTheme="minorHAnsi" w:cstheme="minorBidi"/>
               <w:noProof/>
               <w:lang w:val="en-IL" w:eastAsia="en-IL"/>
             </w:rPr>
@@ -4803,7 +4804,7 @@
               <w:tab w:val="right" w:leader="dot" w:pos="9016"/>
             </w:tabs>
             <w:rPr>
-              <w:rFonts w:asciiTheme="minorHAnsi" w:eastAsiaTheme="minorEastAsia" w:hAnsiTheme="minorHAnsi" w:cstheme="minorBidi"/>
+              <w:rFonts w:asciiTheme="minorHAnsi" w:hAnsiTheme="minorHAnsi" w:cstheme="minorBidi"/>
               <w:noProof/>
               <w:lang w:val="en-IL" w:eastAsia="en-IL"/>
             </w:rPr>
@@ -4975,7 +4976,7 @@
               <w:tab w:val="right" w:leader="dot" w:pos="9016"/>
             </w:tabs>
             <w:rPr>
-              <w:rFonts w:asciiTheme="minorHAnsi" w:eastAsiaTheme="minorEastAsia" w:hAnsiTheme="minorHAnsi" w:cstheme="minorBidi"/>
+              <w:rFonts w:asciiTheme="minorHAnsi" w:hAnsiTheme="minorHAnsi" w:cstheme="minorBidi"/>
               <w:noProof/>
               <w:lang w:val="en-IL" w:eastAsia="en-IL"/>
             </w:rPr>
@@ -5062,7 +5063,7 @@
               <w:tab w:val="right" w:leader="dot" w:pos="9016"/>
             </w:tabs>
             <w:rPr>
-              <w:rFonts w:asciiTheme="minorHAnsi" w:eastAsiaTheme="minorEastAsia" w:hAnsiTheme="minorHAnsi" w:cstheme="minorBidi"/>
+              <w:rFonts w:asciiTheme="minorHAnsi" w:hAnsiTheme="minorHAnsi" w:cstheme="minorBidi"/>
               <w:noProof/>
               <w:lang w:val="en-IL" w:eastAsia="en-IL"/>
             </w:rPr>
@@ -5134,7 +5135,7 @@
               <w:tab w:val="right" w:leader="dot" w:pos="9016"/>
             </w:tabs>
             <w:rPr>
-              <w:rFonts w:asciiTheme="minorHAnsi" w:eastAsiaTheme="minorEastAsia" w:hAnsiTheme="minorHAnsi" w:cstheme="minorBidi"/>
+              <w:rFonts w:asciiTheme="minorHAnsi" w:hAnsiTheme="minorHAnsi" w:cstheme="minorBidi"/>
               <w:noProof/>
               <w:lang w:val="en-IL" w:eastAsia="en-IL"/>
             </w:rPr>
@@ -5240,7 +5241,7 @@
               <w:tab w:val="right" w:leader="dot" w:pos="9016"/>
             </w:tabs>
             <w:rPr>
-              <w:rFonts w:asciiTheme="minorHAnsi" w:eastAsiaTheme="minorEastAsia" w:hAnsiTheme="minorHAnsi" w:cstheme="minorBidi"/>
+              <w:rFonts w:asciiTheme="minorHAnsi" w:hAnsiTheme="minorHAnsi" w:cstheme="minorBidi"/>
               <w:noProof/>
               <w:lang w:val="en-IL" w:eastAsia="en-IL"/>
             </w:rPr>
@@ -5329,7 +5330,7 @@
               <w:tab w:val="right" w:leader="dot" w:pos="9016"/>
             </w:tabs>
             <w:rPr>
-              <w:rFonts w:asciiTheme="minorHAnsi" w:eastAsiaTheme="minorEastAsia" w:hAnsiTheme="minorHAnsi" w:cstheme="minorBidi"/>
+              <w:rFonts w:asciiTheme="minorHAnsi" w:hAnsiTheme="minorHAnsi" w:cstheme="minorBidi"/>
               <w:noProof/>
               <w:lang w:val="en-IL" w:eastAsia="en-IL"/>
             </w:rPr>
@@ -5418,7 +5419,7 @@
               <w:tab w:val="right" w:leader="dot" w:pos="9016"/>
             </w:tabs>
             <w:rPr>
-              <w:rFonts w:asciiTheme="minorHAnsi" w:eastAsiaTheme="minorEastAsia" w:hAnsiTheme="minorHAnsi" w:cstheme="minorBidi"/>
+              <w:rFonts w:asciiTheme="minorHAnsi" w:hAnsiTheme="minorHAnsi" w:cstheme="minorBidi"/>
               <w:noProof/>
               <w:lang w:val="en-IL" w:eastAsia="en-IL"/>
             </w:rPr>
@@ -5524,7 +5525,7 @@
               <w:tab w:val="right" w:leader="dot" w:pos="9016"/>
             </w:tabs>
             <w:rPr>
-              <w:rFonts w:asciiTheme="minorHAnsi" w:eastAsiaTheme="minorEastAsia" w:hAnsiTheme="minorHAnsi" w:cstheme="minorBidi"/>
+              <w:rFonts w:asciiTheme="minorHAnsi" w:hAnsiTheme="minorHAnsi" w:cstheme="minorBidi"/>
               <w:noProof/>
               <w:lang w:val="en-IL" w:eastAsia="en-IL"/>
             </w:rPr>
@@ -5613,7 +5614,7 @@
               <w:tab w:val="right" w:leader="dot" w:pos="9016"/>
             </w:tabs>
             <w:rPr>
-              <w:rFonts w:asciiTheme="minorHAnsi" w:eastAsiaTheme="minorEastAsia" w:hAnsiTheme="minorHAnsi" w:cstheme="minorBidi"/>
+              <w:rFonts w:asciiTheme="minorHAnsi" w:hAnsiTheme="minorHAnsi" w:cstheme="minorBidi"/>
               <w:noProof/>
               <w:lang w:val="en-IL" w:eastAsia="en-IL"/>
             </w:rPr>
@@ -5736,7 +5737,7 @@
               <w:tab w:val="right" w:leader="dot" w:pos="9016"/>
             </w:tabs>
             <w:rPr>
-              <w:rFonts w:asciiTheme="minorHAnsi" w:eastAsiaTheme="minorEastAsia" w:hAnsiTheme="minorHAnsi" w:cstheme="minorBidi"/>
+              <w:rFonts w:asciiTheme="minorHAnsi" w:hAnsiTheme="minorHAnsi" w:cstheme="minorBidi"/>
               <w:noProof/>
               <w:lang w:val="en-IL" w:eastAsia="en-IL"/>
             </w:rPr>
@@ -5825,7 +5826,7 @@
               <w:tab w:val="right" w:leader="dot" w:pos="9016"/>
             </w:tabs>
             <w:rPr>
-              <w:rFonts w:asciiTheme="minorHAnsi" w:eastAsiaTheme="minorEastAsia" w:hAnsiTheme="minorHAnsi" w:cstheme="minorBidi"/>
+              <w:rFonts w:asciiTheme="minorHAnsi" w:hAnsiTheme="minorHAnsi" w:cstheme="minorBidi"/>
               <w:noProof/>
               <w:lang w:val="en-IL" w:eastAsia="en-IL"/>
             </w:rPr>
@@ -5914,7 +5915,7 @@
               <w:tab w:val="right" w:leader="dot" w:pos="9016"/>
             </w:tabs>
             <w:rPr>
-              <w:rFonts w:asciiTheme="minorHAnsi" w:eastAsiaTheme="minorEastAsia" w:hAnsiTheme="minorHAnsi" w:cstheme="minorBidi"/>
+              <w:rFonts w:asciiTheme="minorHAnsi" w:hAnsiTheme="minorHAnsi" w:cstheme="minorBidi"/>
               <w:noProof/>
               <w:lang w:val="en-IL" w:eastAsia="en-IL"/>
             </w:rPr>
@@ -6020,7 +6021,7 @@
               <w:tab w:val="right" w:leader="dot" w:pos="9016"/>
             </w:tabs>
             <w:rPr>
-              <w:rFonts w:asciiTheme="minorHAnsi" w:eastAsiaTheme="minorEastAsia" w:hAnsiTheme="minorHAnsi" w:cstheme="minorBidi"/>
+              <w:rFonts w:asciiTheme="minorHAnsi" w:hAnsiTheme="minorHAnsi" w:cstheme="minorBidi"/>
               <w:noProof/>
               <w:lang w:val="en-IL" w:eastAsia="en-IL"/>
             </w:rPr>
@@ -6109,7 +6110,7 @@
               <w:tab w:val="right" w:leader="dot" w:pos="9016"/>
             </w:tabs>
             <w:rPr>
-              <w:rFonts w:asciiTheme="minorHAnsi" w:eastAsiaTheme="minorEastAsia" w:hAnsiTheme="minorHAnsi" w:cstheme="minorBidi"/>
+              <w:rFonts w:asciiTheme="minorHAnsi" w:hAnsiTheme="minorHAnsi" w:cstheme="minorBidi"/>
               <w:noProof/>
               <w:lang w:val="en-IL" w:eastAsia="en-IL"/>
             </w:rPr>
@@ -6247,7 +6248,7 @@
               <w:tab w:val="right" w:leader="dot" w:pos="9016"/>
             </w:tabs>
             <w:rPr>
-              <w:rFonts w:asciiTheme="minorHAnsi" w:eastAsiaTheme="minorEastAsia" w:hAnsiTheme="minorHAnsi" w:cstheme="minorBidi"/>
+              <w:rFonts w:asciiTheme="minorHAnsi" w:hAnsiTheme="minorHAnsi" w:cstheme="minorBidi"/>
               <w:noProof/>
               <w:lang w:val="en-IL" w:eastAsia="en-IL"/>
             </w:rPr>
@@ -6336,7 +6337,7 @@
               <w:tab w:val="right" w:leader="dot" w:pos="9016"/>
             </w:tabs>
             <w:rPr>
-              <w:rFonts w:asciiTheme="minorHAnsi" w:eastAsiaTheme="minorEastAsia" w:hAnsiTheme="minorHAnsi" w:cstheme="minorBidi"/>
+              <w:rFonts w:asciiTheme="minorHAnsi" w:hAnsiTheme="minorHAnsi" w:cstheme="minorBidi"/>
               <w:noProof/>
               <w:lang w:val="en-IL" w:eastAsia="en-IL"/>
             </w:rPr>
@@ -6425,7 +6426,7 @@
               <w:tab w:val="right" w:leader="dot" w:pos="9016"/>
             </w:tabs>
             <w:rPr>
-              <w:rFonts w:asciiTheme="minorHAnsi" w:eastAsiaTheme="minorEastAsia" w:hAnsiTheme="minorHAnsi" w:cstheme="minorBidi"/>
+              <w:rFonts w:asciiTheme="minorHAnsi" w:hAnsiTheme="minorHAnsi" w:cstheme="minorBidi"/>
               <w:noProof/>
               <w:lang w:val="en-IL" w:eastAsia="en-IL"/>
             </w:rPr>
@@ -6531,7 +6532,7 @@
               <w:tab w:val="right" w:leader="dot" w:pos="9016"/>
             </w:tabs>
             <w:rPr>
-              <w:rFonts w:asciiTheme="minorHAnsi" w:eastAsiaTheme="minorEastAsia" w:hAnsiTheme="minorHAnsi" w:cstheme="minorBidi"/>
+              <w:rFonts w:asciiTheme="minorHAnsi" w:hAnsiTheme="minorHAnsi" w:cstheme="minorBidi"/>
               <w:noProof/>
               <w:lang w:val="en-IL" w:eastAsia="en-IL"/>
             </w:rPr>
@@ -6620,7 +6621,7 @@
               <w:tab w:val="right" w:leader="dot" w:pos="9016"/>
             </w:tabs>
             <w:rPr>
-              <w:rFonts w:asciiTheme="minorHAnsi" w:eastAsiaTheme="minorEastAsia" w:hAnsiTheme="minorHAnsi" w:cstheme="minorBidi"/>
+              <w:rFonts w:asciiTheme="minorHAnsi" w:hAnsiTheme="minorHAnsi" w:cstheme="minorBidi"/>
               <w:noProof/>
               <w:lang w:val="en-IL" w:eastAsia="en-IL"/>
             </w:rPr>
@@ -6739,7 +6740,7 @@
               <w:tab w:val="right" w:leader="dot" w:pos="9016"/>
             </w:tabs>
             <w:rPr>
-              <w:rFonts w:asciiTheme="minorHAnsi" w:eastAsiaTheme="minorEastAsia" w:hAnsiTheme="minorHAnsi" w:cstheme="minorBidi"/>
+              <w:rFonts w:asciiTheme="minorHAnsi" w:hAnsiTheme="minorHAnsi" w:cstheme="minorBidi"/>
               <w:noProof/>
               <w:lang w:val="en-IL" w:eastAsia="en-IL"/>
             </w:rPr>
@@ -6809,7 +6810,7 @@
               <w:tab w:val="right" w:leader="dot" w:pos="9016"/>
             </w:tabs>
             <w:rPr>
-              <w:rFonts w:asciiTheme="minorHAnsi" w:eastAsiaTheme="minorEastAsia" w:hAnsiTheme="minorHAnsi" w:cstheme="minorBidi"/>
+              <w:rFonts w:asciiTheme="minorHAnsi" w:hAnsiTheme="minorHAnsi" w:cstheme="minorBidi"/>
               <w:noProof/>
               <w:lang w:val="en-IL" w:eastAsia="en-IL"/>
             </w:rPr>
@@ -6879,7 +6880,7 @@
               <w:tab w:val="right" w:leader="dot" w:pos="9016"/>
             </w:tabs>
             <w:rPr>
-              <w:rFonts w:asciiTheme="minorHAnsi" w:eastAsiaTheme="minorEastAsia" w:hAnsiTheme="minorHAnsi" w:cstheme="minorBidi"/>
+              <w:rFonts w:asciiTheme="minorHAnsi" w:hAnsiTheme="minorHAnsi" w:cstheme="minorBidi"/>
               <w:noProof/>
               <w:lang w:val="en-IL" w:eastAsia="en-IL"/>
             </w:rPr>
@@ -6949,7 +6950,7 @@
               <w:tab w:val="right" w:leader="dot" w:pos="9016"/>
             </w:tabs>
             <w:rPr>
-              <w:rFonts w:asciiTheme="minorHAnsi" w:eastAsiaTheme="minorEastAsia" w:hAnsiTheme="minorHAnsi" w:cstheme="minorBidi"/>
+              <w:rFonts w:asciiTheme="minorHAnsi" w:hAnsiTheme="minorHAnsi" w:cstheme="minorBidi"/>
               <w:noProof/>
               <w:lang w:val="en-IL" w:eastAsia="en-IL"/>
             </w:rPr>
@@ -7019,7 +7020,7 @@
               <w:tab w:val="right" w:leader="dot" w:pos="9016"/>
             </w:tabs>
             <w:rPr>
-              <w:rFonts w:asciiTheme="minorHAnsi" w:eastAsiaTheme="minorEastAsia" w:hAnsiTheme="minorHAnsi" w:cstheme="minorBidi"/>
+              <w:rFonts w:asciiTheme="minorHAnsi" w:hAnsiTheme="minorHAnsi" w:cstheme="minorBidi"/>
               <w:noProof/>
               <w:lang w:val="en-IL" w:eastAsia="en-IL"/>
             </w:rPr>
@@ -7089,7 +7090,7 @@
               <w:tab w:val="right" w:leader="dot" w:pos="9016"/>
             </w:tabs>
             <w:rPr>
-              <w:rFonts w:asciiTheme="minorHAnsi" w:eastAsiaTheme="minorEastAsia" w:hAnsiTheme="minorHAnsi" w:cstheme="minorBidi"/>
+              <w:rFonts w:asciiTheme="minorHAnsi" w:hAnsiTheme="minorHAnsi" w:cstheme="minorBidi"/>
               <w:noProof/>
               <w:lang w:val="en-IL" w:eastAsia="en-IL"/>
             </w:rPr>
@@ -7159,7 +7160,7 @@
               <w:tab w:val="right" w:leader="dot" w:pos="9016"/>
             </w:tabs>
             <w:rPr>
-              <w:rFonts w:asciiTheme="minorHAnsi" w:eastAsiaTheme="minorEastAsia" w:hAnsiTheme="minorHAnsi" w:cstheme="minorBidi"/>
+              <w:rFonts w:asciiTheme="minorHAnsi" w:hAnsiTheme="minorHAnsi" w:cstheme="minorBidi"/>
               <w:noProof/>
               <w:lang w:val="en-IL" w:eastAsia="en-IL"/>
             </w:rPr>
@@ -7229,7 +7230,7 @@
               <w:tab w:val="right" w:leader="dot" w:pos="9016"/>
             </w:tabs>
             <w:rPr>
-              <w:rFonts w:asciiTheme="minorHAnsi" w:eastAsiaTheme="minorEastAsia" w:hAnsiTheme="minorHAnsi" w:cstheme="minorBidi"/>
+              <w:rFonts w:asciiTheme="minorHAnsi" w:hAnsiTheme="minorHAnsi" w:cstheme="minorBidi"/>
               <w:noProof/>
               <w:lang w:val="en-IL" w:eastAsia="en-IL"/>
             </w:rPr>
@@ -7299,7 +7300,7 @@
               <w:tab w:val="right" w:leader="dot" w:pos="9016"/>
             </w:tabs>
             <w:rPr>
-              <w:rFonts w:asciiTheme="minorHAnsi" w:eastAsiaTheme="minorEastAsia" w:hAnsiTheme="minorHAnsi" w:cstheme="minorBidi"/>
+              <w:rFonts w:asciiTheme="minorHAnsi" w:hAnsiTheme="minorHAnsi" w:cstheme="minorBidi"/>
               <w:noProof/>
               <w:lang w:val="en-IL" w:eastAsia="en-IL"/>
             </w:rPr>
@@ -7369,7 +7370,7 @@
               <w:tab w:val="right" w:leader="dot" w:pos="9016"/>
             </w:tabs>
             <w:rPr>
-              <w:rFonts w:asciiTheme="minorHAnsi" w:eastAsiaTheme="minorEastAsia" w:hAnsiTheme="minorHAnsi" w:cstheme="minorBidi"/>
+              <w:rFonts w:asciiTheme="minorHAnsi" w:hAnsiTheme="minorHAnsi" w:cstheme="minorBidi"/>
               <w:noProof/>
               <w:lang w:val="en-IL" w:eastAsia="en-IL"/>
             </w:rPr>
@@ -7456,7 +7457,7 @@
               <w:tab w:val="right" w:leader="dot" w:pos="9016"/>
             </w:tabs>
             <w:rPr>
-              <w:rFonts w:asciiTheme="minorHAnsi" w:eastAsiaTheme="minorEastAsia" w:hAnsiTheme="minorHAnsi" w:cstheme="minorBidi"/>
+              <w:rFonts w:asciiTheme="minorHAnsi" w:hAnsiTheme="minorHAnsi" w:cstheme="minorBidi"/>
               <w:noProof/>
               <w:lang w:val="en-IL" w:eastAsia="en-IL"/>
             </w:rPr>
@@ -7526,7 +7527,7 @@
               <w:tab w:val="right" w:leader="dot" w:pos="9016"/>
             </w:tabs>
             <w:rPr>
-              <w:rFonts w:asciiTheme="minorHAnsi" w:eastAsiaTheme="minorEastAsia" w:hAnsiTheme="minorHAnsi" w:cstheme="minorBidi"/>
+              <w:rFonts w:asciiTheme="minorHAnsi" w:hAnsiTheme="minorHAnsi" w:cstheme="minorBidi"/>
               <w:noProof/>
               <w:lang w:val="en-IL" w:eastAsia="en-IL"/>
             </w:rPr>
@@ -7598,7 +7599,7 @@
               <w:tab w:val="right" w:leader="dot" w:pos="9016"/>
             </w:tabs>
             <w:rPr>
-              <w:rFonts w:asciiTheme="minorHAnsi" w:eastAsiaTheme="minorEastAsia" w:hAnsiTheme="minorHAnsi" w:cstheme="minorBidi"/>
+              <w:rFonts w:asciiTheme="minorHAnsi" w:hAnsiTheme="minorHAnsi" w:cstheme="minorBidi"/>
               <w:noProof/>
               <w:lang w:val="en-IL" w:eastAsia="en-IL"/>
             </w:rPr>
@@ -7687,7 +7688,7 @@
               <w:tab w:val="right" w:leader="dot" w:pos="9016"/>
             </w:tabs>
             <w:rPr>
-              <w:rFonts w:asciiTheme="minorHAnsi" w:eastAsiaTheme="minorEastAsia" w:hAnsiTheme="minorHAnsi" w:cstheme="minorBidi"/>
+              <w:rFonts w:asciiTheme="minorHAnsi" w:hAnsiTheme="minorHAnsi" w:cstheme="minorBidi"/>
               <w:noProof/>
               <w:lang w:val="en-IL" w:eastAsia="en-IL"/>
             </w:rPr>
@@ -7757,7 +7758,7 @@
               <w:tab w:val="right" w:leader="dot" w:pos="9016"/>
             </w:tabs>
             <w:rPr>
-              <w:rFonts w:asciiTheme="minorHAnsi" w:eastAsiaTheme="minorEastAsia" w:hAnsiTheme="minorHAnsi" w:cstheme="minorBidi"/>
+              <w:rFonts w:asciiTheme="minorHAnsi" w:hAnsiTheme="minorHAnsi" w:cstheme="minorBidi"/>
               <w:noProof/>
               <w:lang w:val="en-IL" w:eastAsia="en-IL"/>
             </w:rPr>
@@ -7827,7 +7828,7 @@
               <w:tab w:val="right" w:leader="dot" w:pos="9016"/>
             </w:tabs>
             <w:rPr>
-              <w:rFonts w:asciiTheme="minorHAnsi" w:eastAsiaTheme="minorEastAsia" w:hAnsiTheme="minorHAnsi" w:cstheme="minorBidi"/>
+              <w:rFonts w:asciiTheme="minorHAnsi" w:hAnsiTheme="minorHAnsi" w:cstheme="minorBidi"/>
               <w:noProof/>
               <w:lang w:val="en-IL" w:eastAsia="en-IL"/>
             </w:rPr>
@@ -7897,7 +7898,7 @@
               <w:tab w:val="right" w:leader="dot" w:pos="9016"/>
             </w:tabs>
             <w:rPr>
-              <w:rFonts w:asciiTheme="minorHAnsi" w:eastAsiaTheme="minorEastAsia" w:hAnsiTheme="minorHAnsi" w:cstheme="minorBidi"/>
+              <w:rFonts w:asciiTheme="minorHAnsi" w:hAnsiTheme="minorHAnsi" w:cstheme="minorBidi"/>
               <w:noProof/>
               <w:lang w:val="en-IL" w:eastAsia="en-IL"/>
             </w:rPr>
@@ -7984,7 +7985,7 @@
               <w:tab w:val="right" w:leader="dot" w:pos="9016"/>
             </w:tabs>
             <w:rPr>
-              <w:rFonts w:asciiTheme="minorHAnsi" w:eastAsiaTheme="minorEastAsia" w:hAnsiTheme="minorHAnsi" w:cstheme="minorBidi"/>
+              <w:rFonts w:asciiTheme="minorHAnsi" w:hAnsiTheme="minorHAnsi" w:cstheme="minorBidi"/>
               <w:noProof/>
               <w:lang w:val="en-IL" w:eastAsia="en-IL"/>
             </w:rPr>
@@ -8054,7 +8055,7 @@
               <w:tab w:val="right" w:leader="dot" w:pos="9016"/>
             </w:tabs>
             <w:rPr>
-              <w:rFonts w:asciiTheme="minorHAnsi" w:eastAsiaTheme="minorEastAsia" w:hAnsiTheme="minorHAnsi" w:cstheme="minorBidi"/>
+              <w:rFonts w:asciiTheme="minorHAnsi" w:hAnsiTheme="minorHAnsi" w:cstheme="minorBidi"/>
               <w:noProof/>
               <w:lang w:val="en-IL" w:eastAsia="en-IL"/>
             </w:rPr>
@@ -8126,7 +8127,7 @@
               <w:tab w:val="right" w:leader="dot" w:pos="9016"/>
             </w:tabs>
             <w:rPr>
-              <w:rFonts w:asciiTheme="minorHAnsi" w:eastAsiaTheme="minorEastAsia" w:hAnsiTheme="minorHAnsi" w:cstheme="minorBidi"/>
+              <w:rFonts w:asciiTheme="minorHAnsi" w:hAnsiTheme="minorHAnsi" w:cstheme="minorBidi"/>
               <w:noProof/>
               <w:lang w:val="en-IL" w:eastAsia="en-IL"/>
             </w:rPr>
@@ -8196,7 +8197,7 @@
               <w:tab w:val="right" w:leader="dot" w:pos="9016"/>
             </w:tabs>
             <w:rPr>
-              <w:rFonts w:asciiTheme="minorHAnsi" w:eastAsiaTheme="minorEastAsia" w:hAnsiTheme="minorHAnsi" w:cstheme="minorBidi"/>
+              <w:rFonts w:asciiTheme="minorHAnsi" w:hAnsiTheme="minorHAnsi" w:cstheme="minorBidi"/>
               <w:noProof/>
               <w:lang w:val="en-IL" w:eastAsia="en-IL"/>
             </w:rPr>
@@ -8266,7 +8267,7 @@
               <w:tab w:val="right" w:leader="dot" w:pos="9016"/>
             </w:tabs>
             <w:rPr>
-              <w:rFonts w:asciiTheme="minorHAnsi" w:eastAsiaTheme="minorEastAsia" w:hAnsiTheme="minorHAnsi" w:cstheme="minorBidi"/>
+              <w:rFonts w:asciiTheme="minorHAnsi" w:hAnsiTheme="minorHAnsi" w:cstheme="minorBidi"/>
               <w:noProof/>
               <w:lang w:val="en-IL" w:eastAsia="en-IL"/>
             </w:rPr>
@@ -8336,7 +8337,7 @@
               <w:tab w:val="right" w:leader="dot" w:pos="9016"/>
             </w:tabs>
             <w:rPr>
-              <w:rFonts w:asciiTheme="minorHAnsi" w:eastAsiaTheme="minorEastAsia" w:hAnsiTheme="minorHAnsi" w:cstheme="minorBidi"/>
+              <w:rFonts w:asciiTheme="minorHAnsi" w:hAnsiTheme="minorHAnsi" w:cstheme="minorBidi"/>
               <w:noProof/>
               <w:lang w:val="en-IL" w:eastAsia="en-IL"/>
             </w:rPr>
@@ -8423,7 +8424,7 @@
               <w:tab w:val="right" w:leader="dot" w:pos="9016"/>
             </w:tabs>
             <w:rPr>
-              <w:rFonts w:asciiTheme="minorHAnsi" w:eastAsiaTheme="minorEastAsia" w:hAnsiTheme="minorHAnsi" w:cstheme="minorBidi"/>
+              <w:rFonts w:asciiTheme="minorHAnsi" w:hAnsiTheme="minorHAnsi" w:cstheme="minorBidi"/>
               <w:noProof/>
               <w:lang w:val="en-IL" w:eastAsia="en-IL"/>
             </w:rPr>
@@ -8493,7 +8494,7 @@
               <w:tab w:val="right" w:leader="dot" w:pos="9016"/>
             </w:tabs>
             <w:rPr>
-              <w:rFonts w:asciiTheme="minorHAnsi" w:eastAsiaTheme="minorEastAsia" w:hAnsiTheme="minorHAnsi" w:cstheme="minorBidi"/>
+              <w:rFonts w:asciiTheme="minorHAnsi" w:hAnsiTheme="minorHAnsi" w:cstheme="minorBidi"/>
               <w:noProof/>
               <w:lang w:val="en-IL" w:eastAsia="en-IL"/>
             </w:rPr>
@@ -8565,7 +8566,7 @@
               <w:tab w:val="right" w:leader="dot" w:pos="9016"/>
             </w:tabs>
             <w:rPr>
-              <w:rFonts w:asciiTheme="minorHAnsi" w:eastAsiaTheme="minorEastAsia" w:hAnsiTheme="minorHAnsi" w:cstheme="minorBidi"/>
+              <w:rFonts w:asciiTheme="minorHAnsi" w:hAnsiTheme="minorHAnsi" w:cstheme="minorBidi"/>
               <w:noProof/>
               <w:lang w:val="en-IL" w:eastAsia="en-IL"/>
             </w:rPr>
@@ -8635,7 +8636,7 @@
               <w:tab w:val="right" w:leader="dot" w:pos="9016"/>
             </w:tabs>
             <w:rPr>
-              <w:rFonts w:asciiTheme="minorHAnsi" w:eastAsiaTheme="minorEastAsia" w:hAnsiTheme="minorHAnsi" w:cstheme="minorBidi"/>
+              <w:rFonts w:asciiTheme="minorHAnsi" w:hAnsiTheme="minorHAnsi" w:cstheme="minorBidi"/>
               <w:noProof/>
               <w:lang w:val="en-IL" w:eastAsia="en-IL"/>
             </w:rPr>
@@ -8705,7 +8706,7 @@
               <w:tab w:val="right" w:leader="dot" w:pos="9016"/>
             </w:tabs>
             <w:rPr>
-              <w:rFonts w:asciiTheme="minorHAnsi" w:eastAsiaTheme="minorEastAsia" w:hAnsiTheme="minorHAnsi" w:cstheme="minorBidi"/>
+              <w:rFonts w:asciiTheme="minorHAnsi" w:hAnsiTheme="minorHAnsi" w:cstheme="minorBidi"/>
               <w:noProof/>
               <w:lang w:val="en-IL" w:eastAsia="en-IL"/>
             </w:rPr>
@@ -8775,7 +8776,7 @@
               <w:tab w:val="right" w:leader="dot" w:pos="9016"/>
             </w:tabs>
             <w:rPr>
-              <w:rFonts w:asciiTheme="minorHAnsi" w:eastAsiaTheme="minorEastAsia" w:hAnsiTheme="minorHAnsi" w:cstheme="minorBidi"/>
+              <w:rFonts w:asciiTheme="minorHAnsi" w:hAnsiTheme="minorHAnsi" w:cstheme="minorBidi"/>
               <w:noProof/>
               <w:lang w:val="en-IL" w:eastAsia="en-IL"/>
             </w:rPr>
@@ -8845,7 +8846,7 @@
               <w:tab w:val="right" w:leader="dot" w:pos="9016"/>
             </w:tabs>
             <w:rPr>
-              <w:rFonts w:asciiTheme="minorHAnsi" w:eastAsiaTheme="minorEastAsia" w:hAnsiTheme="minorHAnsi" w:cstheme="minorBidi"/>
+              <w:rFonts w:asciiTheme="minorHAnsi" w:hAnsiTheme="minorHAnsi" w:cstheme="minorBidi"/>
               <w:noProof/>
               <w:lang w:val="en-IL" w:eastAsia="en-IL"/>
             </w:rPr>
@@ -8932,7 +8933,7 @@
               <w:tab w:val="right" w:leader="dot" w:pos="9016"/>
             </w:tabs>
             <w:rPr>
-              <w:rFonts w:asciiTheme="minorHAnsi" w:eastAsiaTheme="minorEastAsia" w:hAnsiTheme="minorHAnsi" w:cstheme="minorBidi"/>
+              <w:rFonts w:asciiTheme="minorHAnsi" w:hAnsiTheme="minorHAnsi" w:cstheme="minorBidi"/>
               <w:noProof/>
               <w:lang w:val="en-IL" w:eastAsia="en-IL"/>
             </w:rPr>
@@ -9037,7 +9038,7 @@
               <w:tab w:val="right" w:leader="dot" w:pos="9016"/>
             </w:tabs>
             <w:rPr>
-              <w:rFonts w:asciiTheme="minorHAnsi" w:eastAsiaTheme="minorEastAsia" w:hAnsiTheme="minorHAnsi" w:cstheme="minorBidi"/>
+              <w:rFonts w:asciiTheme="minorHAnsi" w:hAnsiTheme="minorHAnsi" w:cstheme="minorBidi"/>
               <w:noProof/>
               <w:lang w:val="en-IL" w:eastAsia="en-IL"/>
             </w:rPr>
@@ -9126,7 +9127,7 @@
               <w:tab w:val="right" w:leader="dot" w:pos="9016"/>
             </w:tabs>
             <w:rPr>
-              <w:rFonts w:asciiTheme="minorHAnsi" w:eastAsiaTheme="minorEastAsia" w:hAnsiTheme="minorHAnsi" w:cstheme="minorBidi"/>
+              <w:rFonts w:asciiTheme="minorHAnsi" w:hAnsiTheme="minorHAnsi" w:cstheme="minorBidi"/>
               <w:noProof/>
               <w:lang w:val="en-IL" w:eastAsia="en-IL"/>
             </w:rPr>
@@ -9308,7 +9309,7 @@
               <w:tab w:val="right" w:leader="dot" w:pos="9016"/>
             </w:tabs>
             <w:rPr>
-              <w:rFonts w:asciiTheme="minorHAnsi" w:eastAsiaTheme="minorEastAsia" w:hAnsiTheme="minorHAnsi" w:cstheme="minorBidi"/>
+              <w:rFonts w:asciiTheme="minorHAnsi" w:hAnsiTheme="minorHAnsi" w:cstheme="minorBidi"/>
               <w:noProof/>
               <w:lang w:val="en-IL" w:eastAsia="en-IL"/>
             </w:rPr>
@@ -9431,7 +9432,7 @@
               <w:tab w:val="right" w:leader="dot" w:pos="9016"/>
             </w:tabs>
             <w:rPr>
-              <w:rFonts w:asciiTheme="minorHAnsi" w:eastAsiaTheme="minorEastAsia" w:hAnsiTheme="minorHAnsi" w:cstheme="minorBidi"/>
+              <w:rFonts w:asciiTheme="minorHAnsi" w:hAnsiTheme="minorHAnsi" w:cstheme="minorBidi"/>
               <w:noProof/>
               <w:lang w:val="en-IL" w:eastAsia="en-IL"/>
             </w:rPr>
@@ -9537,7 +9538,7 @@
               <w:tab w:val="right" w:leader="dot" w:pos="9016"/>
             </w:tabs>
             <w:rPr>
-              <w:rFonts w:asciiTheme="minorHAnsi" w:eastAsiaTheme="minorEastAsia" w:hAnsiTheme="minorHAnsi" w:cstheme="minorBidi"/>
+              <w:rFonts w:asciiTheme="minorHAnsi" w:hAnsiTheme="minorHAnsi" w:cstheme="minorBidi"/>
               <w:noProof/>
               <w:lang w:val="en-IL" w:eastAsia="en-IL"/>
             </w:rPr>
@@ -9607,7 +9608,7 @@
               <w:tab w:val="right" w:leader="dot" w:pos="9016"/>
             </w:tabs>
             <w:rPr>
-              <w:rFonts w:asciiTheme="minorHAnsi" w:eastAsiaTheme="minorEastAsia" w:hAnsiTheme="minorHAnsi" w:cstheme="minorBidi"/>
+              <w:rFonts w:asciiTheme="minorHAnsi" w:hAnsiTheme="minorHAnsi" w:cstheme="minorBidi"/>
               <w:noProof/>
               <w:lang w:val="en-IL" w:eastAsia="en-IL"/>
             </w:rPr>
@@ -9677,7 +9678,7 @@
               <w:tab w:val="right" w:leader="dot" w:pos="9016"/>
             </w:tabs>
             <w:rPr>
-              <w:rFonts w:asciiTheme="minorHAnsi" w:eastAsiaTheme="minorEastAsia" w:hAnsiTheme="minorHAnsi" w:cstheme="minorBidi"/>
+              <w:rFonts w:asciiTheme="minorHAnsi" w:hAnsiTheme="minorHAnsi" w:cstheme="minorBidi"/>
               <w:noProof/>
               <w:lang w:val="en-IL" w:eastAsia="en-IL"/>
             </w:rPr>
@@ -9749,7 +9750,7 @@
               <w:tab w:val="right" w:leader="dot" w:pos="9016"/>
             </w:tabs>
             <w:rPr>
-              <w:rFonts w:asciiTheme="minorHAnsi" w:eastAsiaTheme="minorEastAsia" w:hAnsiTheme="minorHAnsi" w:cstheme="minorBidi"/>
+              <w:rFonts w:asciiTheme="minorHAnsi" w:hAnsiTheme="minorHAnsi" w:cstheme="minorBidi"/>
               <w:noProof/>
               <w:lang w:val="en-IL" w:eastAsia="en-IL"/>
             </w:rPr>
@@ -9819,7 +9820,7 @@
               <w:tab w:val="right" w:leader="dot" w:pos="9016"/>
             </w:tabs>
             <w:rPr>
-              <w:rFonts w:asciiTheme="minorHAnsi" w:eastAsiaTheme="minorEastAsia" w:hAnsiTheme="minorHAnsi" w:cstheme="minorBidi"/>
+              <w:rFonts w:asciiTheme="minorHAnsi" w:hAnsiTheme="minorHAnsi" w:cstheme="minorBidi"/>
               <w:noProof/>
               <w:lang w:val="en-IL" w:eastAsia="en-IL"/>
             </w:rPr>
@@ -9889,7 +9890,7 @@
               <w:tab w:val="right" w:leader="dot" w:pos="9016"/>
             </w:tabs>
             <w:rPr>
-              <w:rFonts w:asciiTheme="minorHAnsi" w:eastAsiaTheme="minorEastAsia" w:hAnsiTheme="minorHAnsi" w:cstheme="minorBidi"/>
+              <w:rFonts w:asciiTheme="minorHAnsi" w:hAnsiTheme="minorHAnsi" w:cstheme="minorBidi"/>
               <w:noProof/>
               <w:lang w:val="en-IL" w:eastAsia="en-IL"/>
             </w:rPr>
@@ -9976,7 +9977,7 @@
               <w:tab w:val="right" w:leader="dot" w:pos="9016"/>
             </w:tabs>
             <w:rPr>
-              <w:rFonts w:asciiTheme="minorHAnsi" w:eastAsiaTheme="minorEastAsia" w:hAnsiTheme="minorHAnsi" w:cstheme="minorBidi"/>
+              <w:rFonts w:asciiTheme="minorHAnsi" w:hAnsiTheme="minorHAnsi" w:cstheme="minorBidi"/>
               <w:noProof/>
               <w:lang w:val="en-IL" w:eastAsia="en-IL"/>
             </w:rPr>
@@ -10063,7 +10064,7 @@
               <w:tab w:val="right" w:leader="dot" w:pos="9016"/>
             </w:tabs>
             <w:rPr>
-              <w:rFonts w:asciiTheme="minorHAnsi" w:eastAsiaTheme="minorEastAsia" w:hAnsiTheme="minorHAnsi" w:cstheme="minorBidi"/>
+              <w:rFonts w:asciiTheme="minorHAnsi" w:hAnsiTheme="minorHAnsi" w:cstheme="minorBidi"/>
               <w:noProof/>
               <w:lang w:val="en-IL" w:eastAsia="en-IL"/>
             </w:rPr>
@@ -10169,7 +10170,7 @@
               <w:tab w:val="right" w:leader="dot" w:pos="9016"/>
             </w:tabs>
             <w:rPr>
-              <w:rFonts w:asciiTheme="minorHAnsi" w:eastAsiaTheme="minorEastAsia" w:hAnsiTheme="minorHAnsi" w:cstheme="minorBidi"/>
+              <w:rFonts w:asciiTheme="minorHAnsi" w:hAnsiTheme="minorHAnsi" w:cstheme="minorBidi"/>
               <w:noProof/>
               <w:lang w:val="en-IL" w:eastAsia="en-IL"/>
             </w:rPr>
@@ -10258,7 +10259,7 @@
               <w:tab w:val="right" w:leader="dot" w:pos="9016"/>
             </w:tabs>
             <w:rPr>
-              <w:rFonts w:asciiTheme="minorHAnsi" w:eastAsiaTheme="minorEastAsia" w:hAnsiTheme="minorHAnsi" w:cstheme="minorBidi"/>
+              <w:rFonts w:asciiTheme="minorHAnsi" w:hAnsiTheme="minorHAnsi" w:cstheme="minorBidi"/>
               <w:noProof/>
               <w:lang w:val="en-IL" w:eastAsia="en-IL"/>
             </w:rPr>
@@ -13073,9 +13074,9 @@
               </wp:anchor>
             </w:drawing>
           </mc:Choice>
-          <mc:Fallback xmlns:w16du="http://schemas.microsoft.com/office/word/2023/wordml/word16du">
+          <mc:Fallback>
             <w:pict>
-              <v:shapetype w14:anchorId="462EB73A" id="_x0000_t34" coordsize="21600,21600" o:spt="34" o:oned="t" adj="10800" path="m,l@0,0@0,21600,21600,21600e" filled="f">
+              <v:shapetype w14:anchorId="02631846" id="_x0000_t34" coordsize="21600,21600" o:spt="34" o:oned="t" adj="10800" path="m,l@0,0@0,21600,21600,21600e" filled="f">
                 <v:stroke joinstyle="miter"/>
                 <v:formulas>
                   <v:f eqn="val #0"/>
@@ -13152,9 +13153,9 @@
               </wp:anchor>
             </w:drawing>
           </mc:Choice>
-          <mc:Fallback xmlns:w16du="http://schemas.microsoft.com/office/word/2023/wordml/word16du">
+          <mc:Fallback>
             <w:pict>
-              <v:shape w14:anchorId="35BC84FF" id="Connector: Elbow 6" o:spid="_x0000_s1026" type="#_x0000_t34" style="position:absolute;margin-left:42.6pt;margin-top:18.55pt;width:79.2pt;height:80.4pt;flip:x;z-index:251660288;visibility:visible;mso-wrap-style:square;mso-wrap-distance-left:9pt;mso-wrap-distance-top:0;mso-wrap-distance-right:9pt;mso-wrap-distance-bottom:0;mso-position-horizontal:absolute;mso-position-horizontal-relative:text;mso-position-vertical:absolute;mso-position-vertical-relative:text" o:gfxdata="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" strokecolor="#4472c4 [3204]" strokeweight=".5pt">
+              <v:shape w14:anchorId="6EFBD001" id="Connector: Elbow 6" o:spid="_x0000_s1026" type="#_x0000_t34" style="position:absolute;margin-left:42.6pt;margin-top:18.55pt;width:79.2pt;height:80.4pt;flip:x;z-index:251660288;visibility:visible;mso-wrap-style:square;mso-wrap-distance-left:9pt;mso-wrap-distance-top:0;mso-wrap-distance-right:9pt;mso-wrap-distance-bottom:0;mso-position-horizontal:absolute;mso-position-horizontal-relative:text;mso-position-vertical:absolute;mso-position-vertical-relative:text" o:gfxdata="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" strokecolor="#4472c4 [3204]" strokeweight=".5pt">
                 <v:stroke endarrow="block"/>
               </v:shape>
             </w:pict>
@@ -13235,9 +13236,9 @@
               </wp:anchor>
             </w:drawing>
           </mc:Choice>
-          <mc:Fallback xmlns:w16du="http://schemas.microsoft.com/office/word/2023/wordml/word16du">
+          <mc:Fallback>
             <w:pict>
-              <v:shapetype w14:anchorId="4DB8BCD3" id="_x0000_t32" coordsize="21600,21600" o:spt="32" o:oned="t" path="m,l21600,21600e" filled="f">
+              <v:shapetype w14:anchorId="439CBE72" id="_x0000_t32" coordsize="21600,21600" o:spt="32" o:oned="t" path="m,l21600,21600e" filled="f">
                 <v:path arrowok="t" fillok="f" o:connecttype="none"/>
                 <o:lock v:ext="edit" shapetype="t"/>
               </v:shapetype>
@@ -13461,9 +13462,9 @@
               </wp:anchor>
             </w:drawing>
           </mc:Choice>
-          <mc:Fallback xmlns:w16du="http://schemas.microsoft.com/office/word/2023/wordml/word16du">
+          <mc:Fallback>
             <w:pict>
-              <v:shape w14:anchorId="31E20475" id="Connector: Elbow 6" o:spid="_x0000_s1026" type="#_x0000_t34" style="position:absolute;margin-left:104.4pt;margin-top:18.5pt;width:61.2pt;height:81.6pt;flip:x;z-index:251672576;visibility:visible;mso-wrap-style:square;mso-width-percent:0;mso-height-percent:0;mso-wrap-distance-left:9pt;mso-wrap-distance-top:0;mso-wrap-distance-right:9pt;mso-wrap-distance-bottom:0;mso-position-horizontal:absolute;mso-position-horizontal-relative:text;mso-position-vertical:absolute;mso-position-vertical-relative:text;mso-width-percent:0;mso-height-percent:0;mso-width-relative:margin;mso-height-relative:margin" o:gfxdata="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" strokecolor="#4472c4 [3204]" strokeweight=".5pt">
+              <v:shape w14:anchorId="7635F324" id="Connector: Elbow 6" o:spid="_x0000_s1026" type="#_x0000_t34" style="position:absolute;margin-left:104.4pt;margin-top:18.5pt;width:61.2pt;height:81.6pt;flip:x;z-index:251672576;visibility:visible;mso-wrap-style:square;mso-width-percent:0;mso-height-percent:0;mso-wrap-distance-left:9pt;mso-wrap-distance-top:0;mso-wrap-distance-right:9pt;mso-wrap-distance-bottom:0;mso-position-horizontal:absolute;mso-position-horizontal-relative:text;mso-position-vertical:absolute;mso-position-vertical-relative:text;mso-width-percent:0;mso-height-percent:0;mso-width-relative:margin;mso-height-relative:margin" o:gfxdata="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" strokecolor="#4472c4 [3204]" strokeweight=".5pt">
                 <v:stroke endarrow="block"/>
               </v:shape>
             </w:pict>
@@ -13791,9 +13792,9 @@
               </wp:anchor>
             </w:drawing>
           </mc:Choice>
-          <mc:Fallback xmlns:w16du="http://schemas.microsoft.com/office/word/2023/wordml/word16du">
+          <mc:Fallback>
             <w:pict>
-              <v:shape w14:anchorId="09BCB7E4" id="Straight Arrow Connector 8" o:spid="_x0000_s1026" type="#_x0000_t32" style="position:absolute;margin-left:225.65pt;margin-top:14.4pt;width:3.6pt;height:33.6pt;z-index:251678720;visibility:visible;mso-wrap-style:square;mso-width-percent:0;mso-height-percent:0;mso-wrap-distance-left:9pt;mso-wrap-distance-top:0;mso-wrap-distance-right:9pt;mso-wrap-distance-bottom:0;mso-position-horizontal:absolute;mso-position-horizontal-relative:text;mso-position-vertical:absolute;mso-position-vertical-relative:text;mso-width-percent:0;mso-height-percent:0;mso-width-relative:margin;mso-height-relative:margin" o:gfxdata="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" strokecolor="#4472c4 [3204]" strokeweight=".5pt">
+              <v:shape w14:anchorId="10ECF43C" id="Straight Arrow Connector 8" o:spid="_x0000_s1026" type="#_x0000_t32" style="position:absolute;margin-left:225.65pt;margin-top:14.4pt;width:3.6pt;height:33.6pt;z-index:251678720;visibility:visible;mso-wrap-style:square;mso-width-percent:0;mso-height-percent:0;mso-wrap-distance-left:9pt;mso-wrap-distance-top:0;mso-wrap-distance-right:9pt;mso-wrap-distance-bottom:0;mso-position-horizontal:absolute;mso-position-horizontal-relative:text;mso-position-vertical:absolute;mso-position-vertical-relative:text;mso-width-percent:0;mso-height-percent:0;mso-width-relative:margin;mso-height-relative:margin" o:gfxdata="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" strokecolor="#4472c4 [3204]" strokeweight=".5pt">
                 <v:stroke endarrow="block" joinstyle="miter"/>
               </v:shape>
             </w:pict>
@@ -13865,9 +13866,9 @@
               </wp:anchor>
             </w:drawing>
           </mc:Choice>
-          <mc:Fallback xmlns:w16du="http://schemas.microsoft.com/office/word/2023/wordml/word16du">
+          <mc:Fallback>
             <w:pict>
-              <v:shape w14:anchorId="6565F27B" id="Connector: Elbow 7" o:spid="_x0000_s1026" type="#_x0000_t34" style="position:absolute;margin-left:298.2pt;margin-top:.6pt;width:38.4pt;height:68.4pt;z-index:251670528;visibility:visible;mso-wrap-style:square;mso-width-percent:0;mso-height-percent:0;mso-wrap-distance-left:9pt;mso-wrap-distance-top:0;mso-wrap-distance-right:9pt;mso-wrap-distance-bottom:0;mso-position-horizontal:absolute;mso-position-horizontal-relative:text;mso-position-vertical:absolute;mso-position-vertical-relative:text;mso-width-percent:0;mso-height-percent:0;mso-width-relative:margin;mso-height-relative:margin" o:gfxdata="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" strokecolor="#4472c4 [3204]" strokeweight=".5pt">
+              <v:shape w14:anchorId="20797A03" id="Connector: Elbow 7" o:spid="_x0000_s1026" type="#_x0000_t34" style="position:absolute;margin-left:298.2pt;margin-top:.6pt;width:38.4pt;height:68.4pt;z-index:251670528;visibility:visible;mso-wrap-style:square;mso-width-percent:0;mso-height-percent:0;mso-wrap-distance-left:9pt;mso-wrap-distance-top:0;mso-wrap-distance-right:9pt;mso-wrap-distance-bottom:0;mso-position-horizontal:absolute;mso-position-horizontal-relative:text;mso-position-vertical:absolute;mso-position-vertical-relative:text;mso-width-percent:0;mso-height-percent:0;mso-width-relative:margin;mso-height-relative:margin" o:gfxdata="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" strokecolor="#4472c4 [3204]" strokeweight=".5pt">
                 <v:stroke endarrow="block"/>
               </v:shape>
             </w:pict>
@@ -14332,9 +14333,9 @@
               </wp:anchor>
             </w:drawing>
           </mc:Choice>
-          <mc:Fallback xmlns:w16du="http://schemas.microsoft.com/office/word/2023/wordml/word16du">
+          <mc:Fallback>
             <w:pict>
-              <v:shape w14:anchorId="527E7F6A" id="Straight Arrow Connector 12" o:spid="_x0000_s1026" type="#_x0000_t32" style="position:absolute;margin-left:19.2pt;margin-top:19.7pt;width:0;height:28.8pt;z-index:251688960;visibility:visible;mso-wrap-style:square;mso-wrap-distance-left:9pt;mso-wrap-distance-top:0;mso-wrap-distance-right:9pt;mso-wrap-distance-bottom:0;mso-position-horizontal:absolute;mso-position-horizontal-relative:text;mso-position-vertical:absolute;mso-position-vertical-relative:text" o:gfxdata="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" strokecolor="#4472c4 [3204]" strokeweight=".5pt">
+              <v:shape w14:anchorId="3EB78B55" id="Straight Arrow Connector 12" o:spid="_x0000_s1026" type="#_x0000_t32" style="position:absolute;margin-left:19.2pt;margin-top:19.7pt;width:0;height:28.8pt;z-index:251688960;visibility:visible;mso-wrap-style:square;mso-wrap-distance-left:9pt;mso-wrap-distance-top:0;mso-wrap-distance-right:9pt;mso-wrap-distance-bottom:0;mso-position-horizontal:absolute;mso-position-horizontal-relative:text;mso-position-vertical:absolute;mso-position-vertical-relative:text" o:gfxdata="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" strokecolor="#4472c4 [3204]" strokeweight=".5pt">
                 <v:stroke endarrow="block" joinstyle="miter"/>
               </v:shape>
             </w:pict>
@@ -14400,9 +14401,9 @@
               </wp:anchor>
             </w:drawing>
           </mc:Choice>
-          <mc:Fallback xmlns:w16du="http://schemas.microsoft.com/office/word/2023/wordml/word16du">
+          <mc:Fallback>
             <w:pict>
-              <v:shape w14:anchorId="3BC0C00B" id="Straight Arrow Connector 12" o:spid="_x0000_s1026" type="#_x0000_t32" style="position:absolute;margin-left:0;margin-top:17.2pt;width:0;height:28.8pt;z-index:251691008;visibility:visible;mso-wrap-style:square;mso-wrap-distance-left:9pt;mso-wrap-distance-top:0;mso-wrap-distance-right:9pt;mso-wrap-distance-bottom:0;mso-position-horizontal:center;mso-position-horizontal-relative:margin;mso-position-vertical:absolute;mso-position-vertical-relative:text" o:gfxdata="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" strokecolor="#4472c4 [3204]" strokeweight=".5pt">
+              <v:shape w14:anchorId="683783BE" id="Straight Arrow Connector 12" o:spid="_x0000_s1026" type="#_x0000_t32" style="position:absolute;margin-left:0;margin-top:17.2pt;width:0;height:28.8pt;z-index:251691008;visibility:visible;mso-wrap-style:square;mso-wrap-distance-left:9pt;mso-wrap-distance-top:0;mso-wrap-distance-right:9pt;mso-wrap-distance-bottom:0;mso-position-horizontal:center;mso-position-horizontal-relative:margin;mso-position-vertical:absolute;mso-position-vertical-relative:text" o:gfxdata="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" strokecolor="#4472c4 [3204]" strokeweight=".5pt">
                 <v:stroke endarrow="block" joinstyle="miter"/>
                 <w10:wrap anchorx="margin"/>
               </v:shape>
@@ -14469,9 +14470,9 @@
               </wp:anchor>
             </w:drawing>
           </mc:Choice>
-          <mc:Fallback xmlns:w16du="http://schemas.microsoft.com/office/word/2023/wordml/word16du">
+          <mc:Fallback>
             <w:pict>
-              <v:shape w14:anchorId="76055EF9" id="Straight Arrow Connector 12" o:spid="_x0000_s1026" type="#_x0000_t32" style="position:absolute;margin-left:415.2pt;margin-top:20.05pt;width:0;height:28.8pt;z-index:251681792;visibility:visible;mso-wrap-style:square;mso-wrap-distance-left:9pt;mso-wrap-distance-top:0;mso-wrap-distance-right:9pt;mso-wrap-distance-bottom:0;mso-position-horizontal:absolute;mso-position-horizontal-relative:text;mso-position-vertical:absolute;mso-position-vertical-relative:text" o:gfxdata="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" strokecolor="#4472c4 [3204]" strokeweight=".5pt">
+              <v:shape w14:anchorId="7D5DF5C1" id="Straight Arrow Connector 12" o:spid="_x0000_s1026" type="#_x0000_t32" style="position:absolute;margin-left:415.2pt;margin-top:20.05pt;width:0;height:28.8pt;z-index:251681792;visibility:visible;mso-wrap-style:square;mso-wrap-distance-left:9pt;mso-wrap-distance-top:0;mso-wrap-distance-right:9pt;mso-wrap-distance-bottom:0;mso-position-horizontal:absolute;mso-position-horizontal-relative:text;mso-position-vertical:absolute;mso-position-vertical-relative:text" o:gfxdata="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" strokecolor="#4472c4 [3204]" strokeweight=".5pt">
                 <v:stroke endarrow="block" joinstyle="miter"/>
               </v:shape>
             </w:pict>
@@ -14944,9 +14945,9 @@
               </wp:anchor>
             </w:drawing>
           </mc:Choice>
-          <mc:Fallback xmlns:w16du="http://schemas.microsoft.com/office/word/2023/wordml/word16du">
+          <mc:Fallback>
             <w:pict>
-              <v:shape w14:anchorId="72B70510" id="Straight Arrow Connector 12" o:spid="_x0000_s1026" type="#_x0000_t32" style="position:absolute;margin-left:418.1pt;margin-top:15.05pt;width:3.6pt;height:361.1pt;z-index:251685888;visibility:visible;mso-wrap-style:square;mso-width-percent:0;mso-height-percent:0;mso-wrap-distance-left:9pt;mso-wrap-distance-top:0;mso-wrap-distance-right:9pt;mso-wrap-distance-bottom:0;mso-position-horizontal:absolute;mso-position-horizontal-relative:text;mso-position-vertical:absolute;mso-position-vertical-relative:text;mso-width-percent:0;mso-height-percent:0;mso-width-relative:margin;mso-height-relative:margin" o:gfxdata="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" strokecolor="#4472c4 [3204]" strokeweight=".5pt">
+              <v:shape w14:anchorId="60545515" id="Straight Arrow Connector 12" o:spid="_x0000_s1026" type="#_x0000_t32" style="position:absolute;margin-left:418.1pt;margin-top:15.05pt;width:3.6pt;height:361.1pt;z-index:251685888;visibility:visible;mso-wrap-style:square;mso-width-percent:0;mso-height-percent:0;mso-wrap-distance-left:9pt;mso-wrap-distance-top:0;mso-wrap-distance-right:9pt;mso-wrap-distance-bottom:0;mso-position-horizontal:absolute;mso-position-horizontal-relative:text;mso-position-vertical:absolute;mso-position-vertical-relative:text;mso-width-percent:0;mso-height-percent:0;mso-width-relative:margin;mso-height-relative:margin" o:gfxdata="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" strokecolor="#4472c4 [3204]" strokeweight=".5pt">
                 <v:stroke endarrow="block" joinstyle="miter"/>
               </v:shape>
             </w:pict>
@@ -15390,9 +15391,9 @@
               </wp:anchor>
             </w:drawing>
           </mc:Choice>
-          <mc:Fallback xmlns:w16du="http://schemas.microsoft.com/office/word/2023/wordml/word16du">
+          <mc:Fallback>
             <w:pict>
-              <v:shape w14:anchorId="021C60AD" id="Straight Arrow Connector 12" o:spid="_x0000_s1026" type="#_x0000_t32" style="position:absolute;margin-left:16.85pt;margin-top:.2pt;width:3.6pt;height:361.1pt;z-index:251722752;visibility:visible;mso-wrap-style:square;mso-width-percent:0;mso-height-percent:0;mso-wrap-distance-left:9pt;mso-wrap-distance-top:0;mso-wrap-distance-right:9pt;mso-wrap-distance-bottom:0;mso-position-horizontal:absolute;mso-position-horizontal-relative:text;mso-position-vertical:absolute;mso-position-vertical-relative:text;mso-width-percent:0;mso-height-percent:0;mso-width-relative:margin;mso-height-relative:margin" o:gfxdata="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" strokecolor="#4472c4 [3204]" strokeweight=".5pt">
+              <v:shape w14:anchorId="506CB7A8" id="Straight Arrow Connector 12" o:spid="_x0000_s1026" type="#_x0000_t32" style="position:absolute;margin-left:16.85pt;margin-top:.2pt;width:3.6pt;height:361.1pt;z-index:251722752;visibility:visible;mso-wrap-style:square;mso-width-percent:0;mso-height-percent:0;mso-wrap-distance-left:9pt;mso-wrap-distance-top:0;mso-wrap-distance-right:9pt;mso-wrap-distance-bottom:0;mso-position-horizontal:absolute;mso-position-horizontal-relative:text;mso-position-vertical:absolute;mso-position-vertical-relative:text;mso-width-percent:0;mso-height-percent:0;mso-width-relative:margin;mso-height-relative:margin" o:gfxdata="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" strokecolor="#4472c4 [3204]" strokeweight=".5pt">
                 <v:stroke endarrow="block" joinstyle="miter"/>
               </v:shape>
             </w:pict>
@@ -15464,9 +15465,9 @@
               </wp:anchor>
             </w:drawing>
           </mc:Choice>
-          <mc:Fallback xmlns:w16du="http://schemas.microsoft.com/office/word/2023/wordml/word16du">
+          <mc:Fallback>
             <w:pict>
-              <v:shape w14:anchorId="2F995EC3" id="Straight Arrow Connector 12" o:spid="_x0000_s1026" type="#_x0000_t32" style="position:absolute;margin-left:220.85pt;margin-top:.15pt;width:3.6pt;height:361.1pt;z-index:251720704;visibility:visible;mso-wrap-style:square;mso-width-percent:0;mso-height-percent:0;mso-wrap-distance-left:9pt;mso-wrap-distance-top:0;mso-wrap-distance-right:9pt;mso-wrap-distance-bottom:0;mso-position-horizontal:absolute;mso-position-horizontal-relative:text;mso-position-vertical:absolute;mso-position-vertical-relative:text;mso-width-percent:0;mso-height-percent:0;mso-width-relative:margin;mso-height-relative:margin" o:gfxdata="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" strokecolor="#4472c4 [3204]" strokeweight=".5pt">
+              <v:shape w14:anchorId="0FA9B7BA" id="Straight Arrow Connector 12" o:spid="_x0000_s1026" type="#_x0000_t32" style="position:absolute;margin-left:220.85pt;margin-top:.15pt;width:3.6pt;height:361.1pt;z-index:251720704;visibility:visible;mso-wrap-style:square;mso-width-percent:0;mso-height-percent:0;mso-wrap-distance-left:9pt;mso-wrap-distance-top:0;mso-wrap-distance-right:9pt;mso-wrap-distance-bottom:0;mso-position-horizontal:absolute;mso-position-horizontal-relative:text;mso-position-vertical:absolute;mso-position-vertical-relative:text;mso-width-percent:0;mso-height-percent:0;mso-width-relative:margin;mso-height-relative:margin" o:gfxdata="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" strokecolor="#4472c4 [3204]" strokeweight=".5pt">
                 <v:stroke endarrow="block" joinstyle="miter"/>
               </v:shape>
             </w:pict>
@@ -29259,25 +29260,7 @@
           <w:bCs/>
           <w:u w:val="single"/>
         </w:rPr>
-        <w:t xml:space="preserve"> [</w:t>
-      </w:r>
-      <w:proofErr w:type="spellStart"/>
-      <w:r>
-        <w:rPr>
-          <w:b/>
-          <w:bCs/>
-          <w:u w:val="single"/>
-        </w:rPr>
-        <w:t>vlan</w:t>
-      </w:r>
-      <w:proofErr w:type="spellEnd"/>
-      <w:r>
-        <w:rPr>
-          <w:b/>
-          <w:bCs/>
-          <w:u w:val="single"/>
-        </w:rPr>
-        <w:t xml:space="preserve"> number]</w:t>
+        <w:t xml:space="preserve"> [vlan number]</w:t>
       </w:r>
     </w:p>
     <w:p>
@@ -33770,25 +33753,7 @@
           <w:bCs/>
           <w:u w:val="single"/>
         </w:rPr>
-        <w:t xml:space="preserve"> </w:t>
-      </w:r>
-      <w:proofErr w:type="spellStart"/>
-      <w:r>
-        <w:rPr>
-          <w:b/>
-          <w:bCs/>
-          <w:u w:val="single"/>
-        </w:rPr>
-        <w:t>dhcp</w:t>
-      </w:r>
-      <w:proofErr w:type="spellEnd"/>
-      <w:r>
-        <w:rPr>
-          <w:b/>
-          <w:bCs/>
-          <w:u w:val="single"/>
-        </w:rPr>
-        <w:t xml:space="preserve"> binding</w:t>
+        <w:t xml:space="preserve"> dhcp binding</w:t>
       </w:r>
     </w:p>
     <w:p>
@@ -34031,25 +33996,7 @@
           <w:bCs/>
           <w:u w:val="single"/>
         </w:rPr>
-        <w:t xml:space="preserve"> </w:t>
-      </w:r>
-      <w:proofErr w:type="spellStart"/>
-      <w:r>
-        <w:rPr>
-          <w:b/>
-          <w:bCs/>
-          <w:u w:val="single"/>
-        </w:rPr>
-        <w:t>dhcp</w:t>
-      </w:r>
-      <w:proofErr w:type="spellEnd"/>
-      <w:r>
-        <w:rPr>
-          <w:b/>
-          <w:bCs/>
-          <w:u w:val="single"/>
-        </w:rPr>
-        <w:t xml:space="preserve"> pool</w:t>
+        <w:t xml:space="preserve"> dhcp pool</w:t>
       </w:r>
     </w:p>
     <w:p>
@@ -37329,6 +37276,11 @@
       </w:r>
     </w:p>
     <w:p>
+      <w:pPr>
+        <w:rPr>
+          <w:rtl/>
+        </w:rPr>
+      </w:pPr>
       <w:r>
         <w:rPr>
           <w:noProof/>
@@ -37372,151 +37324,145 @@
     </w:p>
     <w:p>
       <w:pPr>
-        <w:rPr>
-          <w:rtl/>
-        </w:rPr>
-      </w:pPr>
-    </w:p>
-    <w:p>
-      <w:pPr>
-        <w:rPr>
-          <w:rtl/>
-        </w:rPr>
-      </w:pPr>
-    </w:p>
-    <w:p>
-      <w:pPr>
-        <w:rPr>
-          <w:rtl/>
-        </w:rPr>
-      </w:pPr>
-    </w:p>
-    <w:p>
-      <w:pPr>
-        <w:rPr>
-          <w:rtl/>
-        </w:rPr>
-      </w:pPr>
-    </w:p>
-    <w:p>
-      <w:pPr>
-        <w:rPr>
-          <w:rtl/>
-        </w:rPr>
-      </w:pPr>
-    </w:p>
-    <w:p>
-      <w:pPr>
-        <w:rPr>
-          <w:rtl/>
-        </w:rPr>
-      </w:pPr>
-    </w:p>
-    <w:p>
-      <w:pPr>
-        <w:rPr>
-          <w:rtl/>
-        </w:rPr>
-      </w:pPr>
-    </w:p>
-    <w:p>
-      <w:pPr>
-        <w:rPr>
-          <w:rtl/>
-        </w:rPr>
-      </w:pPr>
-    </w:p>
-    <w:p>
-      <w:pPr>
-        <w:rPr>
-          <w:rtl/>
-        </w:rPr>
-      </w:pPr>
-    </w:p>
-    <w:p>
-      <w:pPr>
-        <w:rPr>
-          <w:rtl/>
-        </w:rPr>
-      </w:pPr>
-    </w:p>
-    <w:p>
-      <w:pPr>
-        <w:rPr>
-          <w:rtl/>
-        </w:rPr>
-      </w:pPr>
-    </w:p>
-    <w:p>
-      <w:pPr>
-        <w:rPr>
-          <w:rtl/>
-        </w:rPr>
-      </w:pPr>
-    </w:p>
-    <w:p>
-      <w:pPr>
-        <w:rPr>
-          <w:rtl/>
-        </w:rPr>
-      </w:pPr>
-    </w:p>
-    <w:p>
-      <w:pPr>
-        <w:rPr>
-          <w:rtl/>
-        </w:rPr>
-      </w:pPr>
-    </w:p>
-    <w:p>
-      <w:pPr>
-        <w:rPr>
-          <w:rtl/>
-        </w:rPr>
-      </w:pPr>
-    </w:p>
-    <w:p>
-      <w:pPr>
-        <w:rPr>
-          <w:rtl/>
-        </w:rPr>
-      </w:pPr>
-    </w:p>
-    <w:p>
-      <w:pPr>
-        <w:rPr>
-          <w:rtl/>
-        </w:rPr>
-      </w:pPr>
-    </w:p>
-    <w:p>
-      <w:pPr>
-        <w:rPr>
-          <w:rtl/>
-        </w:rPr>
-      </w:pPr>
-    </w:p>
-    <w:p>
-      <w:pPr>
-        <w:rPr>
-          <w:rtl/>
-        </w:rPr>
-      </w:pPr>
-    </w:p>
-    <w:p>
-      <w:pPr>
-        <w:rPr>
-          <w:rtl/>
-        </w:rPr>
-      </w:pPr>
-    </w:p>
-    <w:p>
-      <w:pPr>
-        <w:rPr>
-          <w:rtl/>
-        </w:rPr>
-      </w:pPr>
-    </w:p>
+        <w:pStyle w:val="1"/>
+      </w:pPr>
+    </w:p>
+    <w:p>
+      <w:pPr>
+        <w:pStyle w:val="1"/>
+        <w:rPr>
+          <w:rFonts w:hint="eastAsia"/>
+          <w:lang w:eastAsia="ja-JP"/>
+        </w:rPr>
+      </w:pPr>
+      <w:r>
+        <w:rPr>
+          <w:rFonts w:hint="cs"/>
+          <w:rtl/>
+        </w:rPr>
+        <w:t>הגדרות הסרבר</w:t>
+      </w:r>
+      <w:r>
+        <w:rPr>
+          <w:rFonts w:hint="cs"/>
+          <w:rtl/>
+        </w:rPr>
+        <w:t xml:space="preserve"> </w:t>
+      </w:r>
+      <w:proofErr w:type="spellStart"/>
+      <w:r>
+        <w:rPr>
+          <w:rFonts w:hint="eastAsia"/>
+          <w:lang w:eastAsia="ja-JP"/>
+        </w:rPr>
+        <w:t>dhcp</w:t>
+      </w:r>
+      <w:proofErr w:type="spellEnd"/>
+    </w:p>
+    <w:p>
+      <w:pPr>
+        <w:rPr>
+          <w:rtl/>
+        </w:rPr>
+      </w:pPr>
+    </w:p>
+    <w:p>
+      <w:pPr>
+        <w:rPr>
+          <w:rtl/>
+        </w:rPr>
+      </w:pPr>
+      <w:r>
+        <w:rPr>
+          <w:rtl/>
+        </w:rPr>
+        <w:drawing>
+          <wp:inline distT="0" distB="0" distL="0" distR="0" wp14:anchorId="0CE9CC45" wp14:editId="004E231A">
+            <wp:extent cx="4887007" cy="2505425"/>
+            <wp:effectExtent l="0" t="0" r="0" b="9525"/>
+            <wp:docPr id="1833553300" name="תמונה 1"/>
+            <wp:cNvGraphicFramePr>
+              <a:graphicFrameLocks xmlns:a="http://schemas.openxmlformats.org/drawingml/2006/main" noChangeAspect="1"/>
+            </wp:cNvGraphicFramePr>
+            <a:graphic xmlns:a="http://schemas.openxmlformats.org/drawingml/2006/main">
+              <a:graphicData uri="http://schemas.openxmlformats.org/drawingml/2006/picture">
+                <pic:pic xmlns:pic="http://schemas.openxmlformats.org/drawingml/2006/picture">
+                  <pic:nvPicPr>
+                    <pic:cNvPr id="1833553300" name=""/>
+                    <pic:cNvPicPr/>
+                  </pic:nvPicPr>
+                  <pic:blipFill>
+                    <a:blip r:embed="rId79"/>
+                    <a:stretch>
+                      <a:fillRect/>
+                    </a:stretch>
+                  </pic:blipFill>
+                  <pic:spPr>
+                    <a:xfrm>
+                      <a:off x="0" y="0"/>
+                      <a:ext cx="4887007" cy="2505425"/>
+                    </a:xfrm>
+                    <a:prstGeom prst="rect">
+                      <a:avLst/>
+                    </a:prstGeom>
+                  </pic:spPr>
+                </pic:pic>
+              </a:graphicData>
+            </a:graphic>
+          </wp:inline>
+        </w:drawing>
+      </w:r>
+    </w:p>
+    <w:p>
+      <w:pPr>
+        <w:rPr>
+          <w:rtl/>
+        </w:rPr>
+      </w:pPr>
+    </w:p>
+    <w:p>
+      <w:pPr>
+        <w:rPr>
+          <w:rtl/>
+        </w:rPr>
+      </w:pPr>
+    </w:p>
+    <w:p>
+      <w:pPr>
+        <w:rPr>
+          <w:rtl/>
+        </w:rPr>
+      </w:pPr>
+    </w:p>
+    <w:p>
+      <w:pPr>
+        <w:rPr>
+          <w:rtl/>
+        </w:rPr>
+      </w:pPr>
+    </w:p>
+    <w:p>
+      <w:pPr>
+        <w:rPr>
+          <w:rtl/>
+        </w:rPr>
+      </w:pPr>
+    </w:p>
+    <w:p>
+      <w:pPr>
+        <w:rPr>
+          <w:rtl/>
+        </w:rPr>
+      </w:pPr>
+    </w:p>
+    <w:p>
+      <w:pPr>
+        <w:rPr>
+          <w:rtl/>
+        </w:rPr>
+      </w:pPr>
+    </w:p>
+    <w:p/>
     <w:p>
       <w:pPr>
         <w:rPr>
@@ -37616,7 +37562,7 @@
                     <pic:cNvPicPr/>
                   </pic:nvPicPr>
                   <pic:blipFill>
-                    <a:blip r:embed="rId79"/>
+                    <a:blip r:embed="rId80"/>
                     <a:stretch>
                       <a:fillRect/>
                     </a:stretch>
@@ -38294,7 +38240,7 @@
                     <pic:cNvPicPr/>
                   </pic:nvPicPr>
                   <pic:blipFill>
-                    <a:blip r:embed="rId80"/>
+                    <a:blip r:embed="rId81"/>
                     <a:stretch>
                       <a:fillRect/>
                     </a:stretch>
@@ -38340,7 +38286,7 @@
                     <pic:cNvPicPr/>
                   </pic:nvPicPr>
                   <pic:blipFill>
-                    <a:blip r:embed="rId81"/>
+                    <a:blip r:embed="rId82"/>
                     <a:stretch>
                       <a:fillRect/>
                     </a:stretch>
@@ -38391,7 +38337,7 @@
                     <pic:cNvPicPr/>
                   </pic:nvPicPr>
                   <pic:blipFill>
-                    <a:blip r:embed="rId82"/>
+                    <a:blip r:embed="rId83"/>
                     <a:stretch>
                       <a:fillRect/>
                     </a:stretch>
@@ -38437,7 +38383,7 @@
                     <pic:cNvPicPr/>
                   </pic:nvPicPr>
                   <pic:blipFill>
-                    <a:blip r:embed="rId83"/>
+                    <a:blip r:embed="rId84"/>
                     <a:stretch>
                       <a:fillRect/>
                     </a:stretch>
@@ -38482,7 +38428,7 @@
                     <pic:cNvPicPr/>
                   </pic:nvPicPr>
                   <pic:blipFill>
-                    <a:blip r:embed="rId84"/>
+                    <a:blip r:embed="rId85"/>
                     <a:stretch>
                       <a:fillRect/>
                     </a:stretch>
@@ -38558,21 +38504,15 @@
       <w:pPr>
         <w:bidi w:val="0"/>
         <w:rPr>
-          <w:b/>
-          <w:bCs/>
-          <w:u w:val="single"/>
-        </w:rPr>
-      </w:pPr>
-      <w:r>
-        <w:rPr>
-          <w:noProof/>
-          <w:rtl/>
-        </w:rPr>
+          <w:rtl/>
+        </w:rPr>
+      </w:pPr>
+      <w:r>
         <w:drawing>
-          <wp:inline distT="0" distB="0" distL="0" distR="0" wp14:anchorId="1E59C5A8" wp14:editId="03A64143">
-            <wp:extent cx="5731510" cy="4267835"/>
-            <wp:effectExtent l="0" t="0" r="2540" b="0"/>
-            <wp:docPr id="1790286650" name="תמונה 1"/>
+          <wp:inline distT="0" distB="0" distL="0" distR="0" wp14:anchorId="56E9E1E4" wp14:editId="6ECAB78D">
+            <wp:extent cx="5731510" cy="4374515"/>
+            <wp:effectExtent l="0" t="0" r="2540" b="6985"/>
+            <wp:docPr id="1904716995" name="תמונה 1"/>
             <wp:cNvGraphicFramePr>
               <a:graphicFrameLocks xmlns:a="http://schemas.openxmlformats.org/drawingml/2006/main" noChangeAspect="1"/>
             </wp:cNvGraphicFramePr>
@@ -38580,68 +38520,7 @@
               <a:graphicData uri="http://schemas.openxmlformats.org/drawingml/2006/picture">
                 <pic:pic xmlns:pic="http://schemas.openxmlformats.org/drawingml/2006/picture">
                   <pic:nvPicPr>
-                    <pic:cNvPr id="1790286650" name=""/>
-                    <pic:cNvPicPr/>
-                  </pic:nvPicPr>
-                  <pic:blipFill>
-                    <a:blip r:embed="rId85"/>
-                    <a:stretch>
-                      <a:fillRect/>
-                    </a:stretch>
-                  </pic:blipFill>
-                  <pic:spPr>
-                    <a:xfrm>
-                      <a:off x="0" y="0"/>
-                      <a:ext cx="5731510" cy="4267835"/>
-                    </a:xfrm>
-                    <a:prstGeom prst="rect">
-                      <a:avLst/>
-                    </a:prstGeom>
-                  </pic:spPr>
-                </pic:pic>
-              </a:graphicData>
-            </a:graphic>
-          </wp:inline>
-        </w:drawing>
-      </w:r>
-    </w:p>
-    <w:p>
-      <w:pPr>
-        <w:bidi w:val="0"/>
-        <w:rPr>
-          <w:b/>
-          <w:bCs/>
-          <w:u w:val="single"/>
-        </w:rPr>
-      </w:pPr>
-    </w:p>
-    <w:p>
-      <w:pPr>
-        <w:bidi w:val="0"/>
-        <w:rPr>
-          <w:b/>
-          <w:bCs/>
-          <w:u w:val="single"/>
-        </w:rPr>
-      </w:pPr>
-      <w:r>
-        <w:rPr>
-          <w:noProof/>
-        </w:rPr>
-        <w:lastRenderedPageBreak/>
-        <w:drawing>
-          <wp:inline distT="0" distB="0" distL="0" distR="0" wp14:anchorId="2FBFBA41" wp14:editId="69592B06">
-            <wp:extent cx="4772691" cy="4486901"/>
-            <wp:effectExtent l="0" t="0" r="8890" b="9525"/>
-            <wp:docPr id="607773612" name="תמונה 1"/>
-            <wp:cNvGraphicFramePr>
-              <a:graphicFrameLocks xmlns:a="http://schemas.openxmlformats.org/drawingml/2006/main" noChangeAspect="1"/>
-            </wp:cNvGraphicFramePr>
-            <a:graphic xmlns:a="http://schemas.openxmlformats.org/drawingml/2006/main">
-              <a:graphicData uri="http://schemas.openxmlformats.org/drawingml/2006/picture">
-                <pic:pic xmlns:pic="http://schemas.openxmlformats.org/drawingml/2006/picture">
-                  <pic:nvPicPr>
-                    <pic:cNvPr id="607773612" name=""/>
+                    <pic:cNvPr id="1904716995" name=""/>
                     <pic:cNvPicPr/>
                   </pic:nvPicPr>
                   <pic:blipFill>
@@ -38653,7 +38532,7 @@
                   <pic:spPr>
                     <a:xfrm>
                       <a:off x="0" y="0"/>
-                      <a:ext cx="4772691" cy="4486901"/>
+                      <a:ext cx="5731510" cy="4374515"/>
                     </a:xfrm>
                     <a:prstGeom prst="rect">
                       <a:avLst/>
@@ -38669,21 +38548,17 @@
     <w:p>
       <w:pPr>
         <w:bidi w:val="0"/>
-      </w:pPr>
-    </w:p>
-    <w:p>
-      <w:pPr>
-        <w:bidi w:val="0"/>
-      </w:pPr>
-      <w:r>
-        <w:rPr>
-          <w:noProof/>
-        </w:rPr>
+        <w:rPr>
+          <w:rtl/>
+        </w:rPr>
+      </w:pPr>
+      <w:r>
+        <w:lastRenderedPageBreak/>
         <w:drawing>
-          <wp:inline distT="0" distB="0" distL="0" distR="0" wp14:anchorId="43D9BC3F" wp14:editId="685AE1BB">
-            <wp:extent cx="5731510" cy="3808095"/>
+          <wp:inline distT="0" distB="0" distL="0" distR="0" wp14:anchorId="175A770B" wp14:editId="5A2ADAA0">
+            <wp:extent cx="5731510" cy="4436745"/>
             <wp:effectExtent l="0" t="0" r="2540" b="1905"/>
-            <wp:docPr id="433375832" name="תמונה 1"/>
+            <wp:docPr id="897061323" name="תמונה 1"/>
             <wp:cNvGraphicFramePr>
               <a:graphicFrameLocks xmlns:a="http://schemas.openxmlformats.org/drawingml/2006/main" noChangeAspect="1"/>
             </wp:cNvGraphicFramePr>
@@ -38691,7 +38566,7 @@
               <a:graphicData uri="http://schemas.openxmlformats.org/drawingml/2006/picture">
                 <pic:pic xmlns:pic="http://schemas.openxmlformats.org/drawingml/2006/picture">
                   <pic:nvPicPr>
-                    <pic:cNvPr id="433375832" name=""/>
+                    <pic:cNvPr id="897061323" name=""/>
                     <pic:cNvPicPr/>
                   </pic:nvPicPr>
                   <pic:blipFill>
@@ -38703,7 +38578,7 @@
                   <pic:spPr>
                     <a:xfrm>
                       <a:off x="0" y="0"/>
-                      <a:ext cx="5731510" cy="3808095"/>
+                      <a:ext cx="5731510" cy="4436745"/>
                     </a:xfrm>
                     <a:prstGeom prst="rect">
                       <a:avLst/>
@@ -38719,17 +38594,17 @@
     <w:p>
       <w:pPr>
         <w:bidi w:val="0"/>
-      </w:pPr>
-      <w:r>
-        <w:rPr>
-          <w:noProof/>
-        </w:rPr>
+        <w:rPr>
+          <w:rtl/>
+        </w:rPr>
+      </w:pPr>
+      <w:r>
         <w:lastRenderedPageBreak/>
         <w:drawing>
-          <wp:inline distT="0" distB="0" distL="0" distR="0" wp14:anchorId="67E4BA65" wp14:editId="456D9970">
-            <wp:extent cx="5731510" cy="3945890"/>
-            <wp:effectExtent l="0" t="0" r="2540" b="0"/>
-            <wp:docPr id="1769848941" name="תמונה 1"/>
+          <wp:inline distT="0" distB="0" distL="0" distR="0" wp14:anchorId="6F6C7A8B" wp14:editId="251180DE">
+            <wp:extent cx="5731510" cy="4467225"/>
+            <wp:effectExtent l="0" t="0" r="2540" b="9525"/>
+            <wp:docPr id="1940877711" name="תמונה 1"/>
             <wp:cNvGraphicFramePr>
               <a:graphicFrameLocks xmlns:a="http://schemas.openxmlformats.org/drawingml/2006/main" noChangeAspect="1"/>
             </wp:cNvGraphicFramePr>
@@ -38737,7 +38612,7 @@
               <a:graphicData uri="http://schemas.openxmlformats.org/drawingml/2006/picture">
                 <pic:pic xmlns:pic="http://schemas.openxmlformats.org/drawingml/2006/picture">
                   <pic:nvPicPr>
-                    <pic:cNvPr id="1769848941" name=""/>
+                    <pic:cNvPr id="1940877711" name=""/>
                     <pic:cNvPicPr/>
                   </pic:nvPicPr>
                   <pic:blipFill>
@@ -38749,7 +38624,7 @@
                   <pic:spPr>
                     <a:xfrm>
                       <a:off x="0" y="0"/>
-                      <a:ext cx="5731510" cy="3945890"/>
+                      <a:ext cx="5731510" cy="4467225"/>
                     </a:xfrm>
                     <a:prstGeom prst="rect">
                       <a:avLst/>
@@ -38761,15 +38636,21 @@
           </wp:inline>
         </w:drawing>
       </w:r>
-      <w:r>
-        <w:rPr>
-          <w:noProof/>
-        </w:rPr>
+    </w:p>
+    <w:p>
+      <w:pPr>
+        <w:bidi w:val="0"/>
+        <w:rPr>
+          <w:rtl/>
+        </w:rPr>
+      </w:pPr>
+      <w:r>
+        <w:lastRenderedPageBreak/>
         <w:drawing>
-          <wp:inline distT="0" distB="0" distL="0" distR="0" wp14:anchorId="56E88348" wp14:editId="7EEC04BC">
-            <wp:extent cx="5731510" cy="4102735"/>
-            <wp:effectExtent l="0" t="0" r="2540" b="0"/>
-            <wp:docPr id="1112759555" name="תמונה 1"/>
+          <wp:inline distT="0" distB="0" distL="0" distR="0" wp14:anchorId="67B858DF" wp14:editId="76FA1448">
+            <wp:extent cx="5731510" cy="4360545"/>
+            <wp:effectExtent l="0" t="0" r="2540" b="1905"/>
+            <wp:docPr id="49501185" name="תמונה 1"/>
             <wp:cNvGraphicFramePr>
               <a:graphicFrameLocks xmlns:a="http://schemas.openxmlformats.org/drawingml/2006/main" noChangeAspect="1"/>
             </wp:cNvGraphicFramePr>
@@ -38777,7 +38658,7 @@
               <a:graphicData uri="http://schemas.openxmlformats.org/drawingml/2006/picture">
                 <pic:pic xmlns:pic="http://schemas.openxmlformats.org/drawingml/2006/picture">
                   <pic:nvPicPr>
-                    <pic:cNvPr id="1112759555" name=""/>
+                    <pic:cNvPr id="49501185" name=""/>
                     <pic:cNvPicPr/>
                   </pic:nvPicPr>
                   <pic:blipFill>
@@ -38789,7 +38670,181 @@
                   <pic:spPr>
                     <a:xfrm>
                       <a:off x="0" y="0"/>
-                      <a:ext cx="5731510" cy="4102735"/>
+                      <a:ext cx="5731510" cy="4360545"/>
+                    </a:xfrm>
+                    <a:prstGeom prst="rect">
+                      <a:avLst/>
+                    </a:prstGeom>
+                  </pic:spPr>
+                </pic:pic>
+              </a:graphicData>
+            </a:graphic>
+          </wp:inline>
+        </w:drawing>
+      </w:r>
+    </w:p>
+    <w:p>
+      <w:pPr>
+        <w:bidi w:val="0"/>
+      </w:pPr>
+      <w:r>
+        <w:drawing>
+          <wp:inline distT="0" distB="0" distL="0" distR="0" wp14:anchorId="32E41CCD" wp14:editId="3605C4C0">
+            <wp:extent cx="5731510" cy="2273935"/>
+            <wp:effectExtent l="0" t="0" r="2540" b="0"/>
+            <wp:docPr id="1806521754" name="תמונה 1"/>
+            <wp:cNvGraphicFramePr>
+              <a:graphicFrameLocks xmlns:a="http://schemas.openxmlformats.org/drawingml/2006/main" noChangeAspect="1"/>
+            </wp:cNvGraphicFramePr>
+            <a:graphic xmlns:a="http://schemas.openxmlformats.org/drawingml/2006/main">
+              <a:graphicData uri="http://schemas.openxmlformats.org/drawingml/2006/picture">
+                <pic:pic xmlns:pic="http://schemas.openxmlformats.org/drawingml/2006/picture">
+                  <pic:nvPicPr>
+                    <pic:cNvPr id="1806521754" name=""/>
+                    <pic:cNvPicPr/>
+                  </pic:nvPicPr>
+                  <pic:blipFill>
+                    <a:blip r:embed="rId90"/>
+                    <a:stretch>
+                      <a:fillRect/>
+                    </a:stretch>
+                  </pic:blipFill>
+                  <pic:spPr>
+                    <a:xfrm>
+                      <a:off x="0" y="0"/>
+                      <a:ext cx="5731510" cy="2273935"/>
+                    </a:xfrm>
+                    <a:prstGeom prst="rect">
+                      <a:avLst/>
+                    </a:prstGeom>
+                  </pic:spPr>
+                </pic:pic>
+              </a:graphicData>
+            </a:graphic>
+          </wp:inline>
+        </w:drawing>
+      </w:r>
+    </w:p>
+    <w:p>
+      <w:pPr>
+        <w:bidi w:val="0"/>
+        <w:rPr>
+          <w:rtl/>
+        </w:rPr>
+      </w:pPr>
+    </w:p>
+    <w:p>
+      <w:pPr>
+        <w:bidi w:val="0"/>
+        <w:ind w:firstLine="720"/>
+      </w:pPr>
+      <w:r>
+        <w:lastRenderedPageBreak/>
+        <w:drawing>
+          <wp:inline distT="0" distB="0" distL="0" distR="0" wp14:anchorId="61D91BF5" wp14:editId="03A2B674">
+            <wp:extent cx="5731510" cy="2856230"/>
+            <wp:effectExtent l="0" t="0" r="2540" b="1270"/>
+            <wp:docPr id="193180729" name="תמונה 1"/>
+            <wp:cNvGraphicFramePr>
+              <a:graphicFrameLocks xmlns:a="http://schemas.openxmlformats.org/drawingml/2006/main" noChangeAspect="1"/>
+            </wp:cNvGraphicFramePr>
+            <a:graphic xmlns:a="http://schemas.openxmlformats.org/drawingml/2006/main">
+              <a:graphicData uri="http://schemas.openxmlformats.org/drawingml/2006/picture">
+                <pic:pic xmlns:pic="http://schemas.openxmlformats.org/drawingml/2006/picture">
+                  <pic:nvPicPr>
+                    <pic:cNvPr id="193180729" name=""/>
+                    <pic:cNvPicPr/>
+                  </pic:nvPicPr>
+                  <pic:blipFill>
+                    <a:blip r:embed="rId91"/>
+                    <a:stretch>
+                      <a:fillRect/>
+                    </a:stretch>
+                  </pic:blipFill>
+                  <pic:spPr>
+                    <a:xfrm>
+                      <a:off x="0" y="0"/>
+                      <a:ext cx="5731510" cy="2856230"/>
+                    </a:xfrm>
+                    <a:prstGeom prst="rect">
+                      <a:avLst/>
+                    </a:prstGeom>
+                  </pic:spPr>
+                </pic:pic>
+              </a:graphicData>
+            </a:graphic>
+          </wp:inline>
+        </w:drawing>
+      </w:r>
+    </w:p>
+    <w:p>
+      <w:pPr>
+        <w:bidi w:val="0"/>
+        <w:ind w:firstLine="720"/>
+      </w:pPr>
+    </w:p>
+    <w:p>
+      <w:pPr>
+        <w:pStyle w:val="1"/>
+        <w:rPr>
+          <w:lang w:eastAsia="ja-JP"/>
+        </w:rPr>
+      </w:pPr>
+      <w:r>
+        <w:rPr>
+          <w:rFonts w:hint="cs"/>
+          <w:rtl/>
+          <w:lang w:eastAsia="ja-JP"/>
+        </w:rPr>
+        <w:t xml:space="preserve">הגדרות שרת ה - </w:t>
+      </w:r>
+      <w:proofErr w:type="spellStart"/>
+      <w:r>
+        <w:rPr>
+          <w:rFonts w:hint="eastAsia"/>
+          <w:lang w:eastAsia="ja-JP"/>
+        </w:rPr>
+        <w:t>dhcp</w:t>
+      </w:r>
+      <w:proofErr w:type="spellEnd"/>
+    </w:p>
+    <w:p>
+      <w:pPr>
+        <w:rPr>
+          <w:rFonts w:hint="eastAsia"/>
+          <w:lang w:eastAsia="ja-JP"/>
+        </w:rPr>
+      </w:pPr>
+      <w:r>
+        <w:rPr>
+          <w:rtl/>
+          <w:lang w:eastAsia="ja-JP"/>
+        </w:rPr>
+        <w:drawing>
+          <wp:inline distT="0" distB="0" distL="0" distR="0" wp14:anchorId="2A625F13" wp14:editId="1AE614C7">
+            <wp:extent cx="4991797" cy="2572109"/>
+            <wp:effectExtent l="0" t="0" r="0" b="0"/>
+            <wp:docPr id="1066064333" name="תמונה 1"/>
+            <wp:cNvGraphicFramePr>
+              <a:graphicFrameLocks xmlns:a="http://schemas.openxmlformats.org/drawingml/2006/main" noChangeAspect="1"/>
+            </wp:cNvGraphicFramePr>
+            <a:graphic xmlns:a="http://schemas.openxmlformats.org/drawingml/2006/main">
+              <a:graphicData uri="http://schemas.openxmlformats.org/drawingml/2006/picture">
+                <pic:pic xmlns:pic="http://schemas.openxmlformats.org/drawingml/2006/picture">
+                  <pic:nvPicPr>
+                    <pic:cNvPr id="1066064333" name=""/>
+                    <pic:cNvPicPr/>
+                  </pic:nvPicPr>
+                  <pic:blipFill>
+                    <a:blip r:embed="rId92"/>
+                    <a:stretch>
+                      <a:fillRect/>
+                    </a:stretch>
+                  </pic:blipFill>
+                  <pic:spPr>
+                    <a:xfrm>
+                      <a:off x="0" y="0"/>
+                      <a:ext cx="4991797" cy="2572109"/>
                     </a:xfrm>
                     <a:prstGeom prst="rect">
                       <a:avLst/>
@@ -39447,7 +39502,7 @@
   <w:docDefaults>
     <w:rPrDefault>
       <w:rPr>
-        <w:rFonts w:asciiTheme="minorHAnsi" w:eastAsiaTheme="minorHAnsi" w:hAnsiTheme="minorHAnsi" w:cstheme="minorBidi"/>
+        <w:rFonts w:asciiTheme="minorHAnsi" w:eastAsiaTheme="minorEastAsia" w:hAnsiTheme="minorHAnsi" w:cstheme="minorBidi"/>
         <w:kern w:val="2"/>
         <w:sz w:val="22"/>
         <w:szCs w:val="22"/>
@@ -40115,7 +40170,7 @@
       <w:ind w:left="480"/>
     </w:pPr>
     <w:rPr>
-      <w:rFonts w:asciiTheme="minorHAnsi" w:eastAsiaTheme="minorEastAsia" w:hAnsiTheme="minorHAnsi" w:cstheme="minorBidi"/>
+      <w:rFonts w:asciiTheme="minorHAnsi" w:hAnsiTheme="minorHAnsi" w:cstheme="minorBidi"/>
       <w:lang w:val="en-IL" w:eastAsia="en-IL"/>
     </w:rPr>
   </w:style>
@@ -40133,7 +40188,7 @@
       <w:ind w:left="720"/>
     </w:pPr>
     <w:rPr>
-      <w:rFonts w:asciiTheme="minorHAnsi" w:eastAsiaTheme="minorEastAsia" w:hAnsiTheme="minorHAnsi" w:cstheme="minorBidi"/>
+      <w:rFonts w:asciiTheme="minorHAnsi" w:hAnsiTheme="minorHAnsi" w:cstheme="minorBidi"/>
       <w:lang w:val="en-IL" w:eastAsia="en-IL"/>
     </w:rPr>
   </w:style>
@@ -40151,7 +40206,7 @@
       <w:ind w:left="960"/>
     </w:pPr>
     <w:rPr>
-      <w:rFonts w:asciiTheme="minorHAnsi" w:eastAsiaTheme="minorEastAsia" w:hAnsiTheme="minorHAnsi" w:cstheme="minorBidi"/>
+      <w:rFonts w:asciiTheme="minorHAnsi" w:hAnsiTheme="minorHAnsi" w:cstheme="minorBidi"/>
       <w:lang w:val="en-IL" w:eastAsia="en-IL"/>
     </w:rPr>
   </w:style>
@@ -40169,7 +40224,7 @@
       <w:ind w:left="1200"/>
     </w:pPr>
     <w:rPr>
-      <w:rFonts w:asciiTheme="minorHAnsi" w:eastAsiaTheme="minorEastAsia" w:hAnsiTheme="minorHAnsi" w:cstheme="minorBidi"/>
+      <w:rFonts w:asciiTheme="minorHAnsi" w:hAnsiTheme="minorHAnsi" w:cstheme="minorBidi"/>
       <w:lang w:val="en-IL" w:eastAsia="en-IL"/>
     </w:rPr>
   </w:style>
@@ -40187,7 +40242,7 @@
       <w:ind w:left="1440"/>
     </w:pPr>
     <w:rPr>
-      <w:rFonts w:asciiTheme="minorHAnsi" w:eastAsiaTheme="minorEastAsia" w:hAnsiTheme="minorHAnsi" w:cstheme="minorBidi"/>
+      <w:rFonts w:asciiTheme="minorHAnsi" w:hAnsiTheme="minorHAnsi" w:cstheme="minorBidi"/>
       <w:lang w:val="en-IL" w:eastAsia="en-IL"/>
     </w:rPr>
   </w:style>
@@ -40205,7 +40260,7 @@
       <w:ind w:left="1680"/>
     </w:pPr>
     <w:rPr>
-      <w:rFonts w:asciiTheme="minorHAnsi" w:eastAsiaTheme="minorEastAsia" w:hAnsiTheme="minorHAnsi" w:cstheme="minorBidi"/>
+      <w:rFonts w:asciiTheme="minorHAnsi" w:hAnsiTheme="minorHAnsi" w:cstheme="minorBidi"/>
       <w:lang w:val="en-IL" w:eastAsia="en-IL"/>
     </w:rPr>
   </w:style>
@@ -40223,7 +40278,7 @@
       <w:ind w:left="1920"/>
     </w:pPr>
     <w:rPr>
-      <w:rFonts w:asciiTheme="minorHAnsi" w:eastAsiaTheme="minorEastAsia" w:hAnsiTheme="minorHAnsi" w:cstheme="minorBidi"/>
+      <w:rFonts w:asciiTheme="minorHAnsi" w:hAnsiTheme="minorHAnsi" w:cstheme="minorBidi"/>
       <w:lang w:val="en-IL" w:eastAsia="en-IL"/>
     </w:rPr>
   </w:style>

</xml_diff>

<commit_message>
made changes with server work
</commit_message>
<xml_diff>
--- a/project_book/working_file.docx
+++ b/project_book/working_file.docx
@@ -29146,25 +29146,7 @@
           <w:bCs/>
           <w:u w:val="single"/>
         </w:rPr>
-        <w:t xml:space="preserve"> [</w:t>
-      </w:r>
-      <w:proofErr w:type="spellStart"/>
-      <w:r>
-        <w:rPr>
-          <w:b/>
-          <w:bCs/>
-          <w:u w:val="single"/>
-        </w:rPr>
-        <w:t>vlan</w:t>
-      </w:r>
-      <w:proofErr w:type="spellEnd"/>
-      <w:r>
-        <w:rPr>
-          <w:b/>
-          <w:bCs/>
-          <w:u w:val="single"/>
-        </w:rPr>
-        <w:t xml:space="preserve"> number]</w:t>
+        <w:t xml:space="preserve"> [vlan number]</w:t>
       </w:r>
     </w:p>
     <w:p>
@@ -33670,25 +33652,7 @@
           <w:bCs/>
           <w:u w:val="single"/>
         </w:rPr>
-        <w:t xml:space="preserve"> </w:t>
-      </w:r>
-      <w:proofErr w:type="spellStart"/>
-      <w:r>
-        <w:rPr>
-          <w:b/>
-          <w:bCs/>
-          <w:u w:val="single"/>
-        </w:rPr>
-        <w:t>dhcp</w:t>
-      </w:r>
-      <w:proofErr w:type="spellEnd"/>
-      <w:r>
-        <w:rPr>
-          <w:b/>
-          <w:bCs/>
-          <w:u w:val="single"/>
-        </w:rPr>
-        <w:t xml:space="preserve"> binding</w:t>
+        <w:t xml:space="preserve"> dhcp binding</w:t>
       </w:r>
     </w:p>
     <w:p>
@@ -33931,25 +33895,7 @@
           <w:bCs/>
           <w:u w:val="single"/>
         </w:rPr>
-        <w:t xml:space="preserve"> </w:t>
-      </w:r>
-      <w:proofErr w:type="spellStart"/>
-      <w:r>
-        <w:rPr>
-          <w:b/>
-          <w:bCs/>
-          <w:u w:val="single"/>
-        </w:rPr>
-        <w:t>dhcp</w:t>
-      </w:r>
-      <w:proofErr w:type="spellEnd"/>
-      <w:r>
-        <w:rPr>
-          <w:b/>
-          <w:bCs/>
-          <w:u w:val="single"/>
-        </w:rPr>
-        <w:t xml:space="preserve"> pool</w:t>
+        <w:t xml:space="preserve"> dhcp pool</w:t>
       </w:r>
     </w:p>
     <w:p>
@@ -35540,6 +35486,7 @@
       </w:pPr>
       <w:r>
         <w:rPr>
+          <w:noProof/>
           <w:rtl/>
         </w:rPr>
         <w:lastRenderedPageBreak/>
@@ -35583,6 +35530,7 @@
     <w:p>
       <w:r>
         <w:rPr>
+          <w:noProof/>
           <w:rtl/>
         </w:rPr>
         <w:drawing>
@@ -35799,6 +35747,7 @@
     <w:p>
       <w:r>
         <w:rPr>
+          <w:noProof/>
           <w:rtl/>
         </w:rPr>
         <w:drawing>
@@ -35856,7 +35805,6 @@
       <w:pPr>
         <w:pStyle w:val="Heading2"/>
         <w:rPr>
-          <w:rFonts w:hint="cs"/>
           <w:rtl/>
         </w:rPr>
       </w:pPr>
@@ -36002,6 +35950,7 @@
     <w:p>
       <w:r>
         <w:rPr>
+          <w:noProof/>
           <w:rtl/>
         </w:rPr>
         <w:drawing>
@@ -36145,11 +36094,6 @@
       </w:r>
     </w:p>
     <w:p>
-      <w:pPr>
-        <w:rPr>
-          <w:rtl/>
-        </w:rPr>
-      </w:pPr>
       <w:r>
         <w:rPr>
           <w:rFonts w:hint="cs"/>
@@ -36195,10 +36139,251 @@
           <w:rFonts w:hint="cs"/>
           <w:rtl/>
         </w:rPr>
-        <w:t>פקודות</w:t>
-      </w:r>
-    </w:p>
-    <w:p/>
+        <w:t>הגדרות</w:t>
+      </w:r>
+    </w:p>
+    <w:p>
+      <w:pPr>
+        <w:rPr>
+          <w:b/>
+          <w:bCs/>
+          <w:u w:val="single"/>
+          <w:rtl/>
+        </w:rPr>
+      </w:pPr>
+      <w:r>
+        <w:rPr>
+          <w:rFonts w:hint="cs"/>
+          <w:b/>
+          <w:bCs/>
+          <w:u w:val="single"/>
+          <w:rtl/>
+        </w:rPr>
+        <w:t xml:space="preserve">העתקת </w:t>
+      </w:r>
+      <w:r>
+        <w:rPr>
+          <w:b/>
+          <w:bCs/>
+          <w:u w:val="single"/>
+        </w:rPr>
+        <w:t>running config</w:t>
+      </w:r>
+      <w:r>
+        <w:rPr>
+          <w:rFonts w:hint="cs"/>
+          <w:b/>
+          <w:bCs/>
+          <w:u w:val="single"/>
+          <w:rtl/>
+        </w:rPr>
+        <w:t xml:space="preserve"> לשרת </w:t>
+      </w:r>
+      <w:proofErr w:type="spellStart"/>
+      <w:r>
+        <w:rPr>
+          <w:b/>
+          <w:bCs/>
+          <w:u w:val="single"/>
+        </w:rPr>
+        <w:t>tftp</w:t>
+      </w:r>
+      <w:proofErr w:type="spellEnd"/>
+    </w:p>
+    <w:p>
+      <w:pPr>
+        <w:rPr>
+          <w:rFonts w:hint="cs"/>
+          <w:rtl/>
+        </w:rPr>
+      </w:pPr>
+      <w:r>
+        <w:rPr>
+          <w:rtl/>
+        </w:rPr>
+        <w:lastRenderedPageBreak/>
+        <w:drawing>
+          <wp:inline distT="0" distB="0" distL="0" distR="0" wp14:anchorId="6B0AF701" wp14:editId="4F5EEB2E">
+            <wp:extent cx="4858428" cy="1524213"/>
+            <wp:effectExtent l="0" t="0" r="0" b="0"/>
+            <wp:docPr id="1599760937" name="Picture 1" descr="A screen shot of a computer&#10;&#10;Description automatically generated"/>
+            <wp:cNvGraphicFramePr>
+              <a:graphicFrameLocks xmlns:a="http://schemas.openxmlformats.org/drawingml/2006/main" noChangeAspect="1"/>
+            </wp:cNvGraphicFramePr>
+            <a:graphic xmlns:a="http://schemas.openxmlformats.org/drawingml/2006/main">
+              <a:graphicData uri="http://schemas.openxmlformats.org/drawingml/2006/picture">
+                <pic:pic xmlns:pic="http://schemas.openxmlformats.org/drawingml/2006/picture">
+                  <pic:nvPicPr>
+                    <pic:cNvPr id="1599760937" name="Picture 1" descr="A screen shot of a computer&#10;&#10;Description automatically generated"/>
+                    <pic:cNvPicPr/>
+                  </pic:nvPicPr>
+                  <pic:blipFill>
+                    <a:blip r:embed="rId72"/>
+                    <a:stretch>
+                      <a:fillRect/>
+                    </a:stretch>
+                  </pic:blipFill>
+                  <pic:spPr>
+                    <a:xfrm>
+                      <a:off x="0" y="0"/>
+                      <a:ext cx="4858428" cy="1524213"/>
+                    </a:xfrm>
+                    <a:prstGeom prst="rect">
+                      <a:avLst/>
+                    </a:prstGeom>
+                  </pic:spPr>
+                </pic:pic>
+              </a:graphicData>
+            </a:graphic>
+          </wp:inline>
+        </w:drawing>
+      </w:r>
+    </w:p>
+    <w:p>
+      <w:pPr>
+        <w:rPr>
+          <w:rtl/>
+        </w:rPr>
+      </w:pPr>
+    </w:p>
+    <w:p>
+      <w:pPr>
+        <w:rPr>
+          <w:rtl/>
+        </w:rPr>
+      </w:pPr>
+      <w:r>
+        <w:rPr>
+          <w:rFonts w:hint="cs"/>
+          <w:b/>
+          <w:bCs/>
+          <w:u w:val="single"/>
+          <w:rtl/>
+        </w:rPr>
+        <w:t xml:space="preserve">העתקת </w:t>
+      </w:r>
+      <w:r>
+        <w:rPr>
+          <w:rFonts w:hint="cs"/>
+          <w:b/>
+          <w:bCs/>
+          <w:u w:val="single"/>
+          <w:rtl/>
+        </w:rPr>
+        <w:t xml:space="preserve">הקובץ קונפיגורציה מהשרת </w:t>
+      </w:r>
+      <w:proofErr w:type="spellStart"/>
+      <w:r>
+        <w:rPr>
+          <w:b/>
+          <w:bCs/>
+          <w:u w:val="single"/>
+        </w:rPr>
+        <w:t>tftp</w:t>
+      </w:r>
+      <w:proofErr w:type="spellEnd"/>
+      <w:r>
+        <w:rPr>
+          <w:rFonts w:hint="cs"/>
+          <w:b/>
+          <w:bCs/>
+          <w:u w:val="single"/>
+          <w:rtl/>
+        </w:rPr>
+        <w:t xml:space="preserve"> ל </w:t>
+      </w:r>
+      <w:r>
+        <w:rPr>
+          <w:b/>
+          <w:bCs/>
+          <w:u w:val="single"/>
+          <w:rtl/>
+        </w:rPr>
+        <w:t>–</w:t>
+      </w:r>
+      <w:r>
+        <w:rPr>
+          <w:rFonts w:hint="cs"/>
+          <w:b/>
+          <w:bCs/>
+          <w:u w:val="single"/>
+          <w:rtl/>
+        </w:rPr>
+        <w:t xml:space="preserve"> </w:t>
+      </w:r>
+      <w:r>
+        <w:rPr>
+          <w:b/>
+          <w:bCs/>
+          <w:u w:val="single"/>
+        </w:rPr>
+        <w:t>running config</w:t>
+      </w:r>
+    </w:p>
+    <w:p>
+      <w:pPr>
+        <w:rPr>
+          <w:rFonts w:hint="cs"/>
+          <w:rtl/>
+        </w:rPr>
+      </w:pPr>
+      <w:r>
+        <w:rPr>
+          <w:rtl/>
+        </w:rPr>
+        <w:drawing>
+          <wp:inline distT="0" distB="0" distL="0" distR="0" wp14:anchorId="0BF00104" wp14:editId="161F8169">
+            <wp:extent cx="4686954" cy="1562318"/>
+            <wp:effectExtent l="0" t="0" r="0" b="0"/>
+            <wp:docPr id="815496367" name="Picture 1" descr="A computer screen shot of a computer code&#10;&#10;Description automatically generated"/>
+            <wp:cNvGraphicFramePr>
+              <a:graphicFrameLocks xmlns:a="http://schemas.openxmlformats.org/drawingml/2006/main" noChangeAspect="1"/>
+            </wp:cNvGraphicFramePr>
+            <a:graphic xmlns:a="http://schemas.openxmlformats.org/drawingml/2006/main">
+              <a:graphicData uri="http://schemas.openxmlformats.org/drawingml/2006/picture">
+                <pic:pic xmlns:pic="http://schemas.openxmlformats.org/drawingml/2006/picture">
+                  <pic:nvPicPr>
+                    <pic:cNvPr id="815496367" name="Picture 1" descr="A computer screen shot of a computer code&#10;&#10;Description automatically generated"/>
+                    <pic:cNvPicPr/>
+                  </pic:nvPicPr>
+                  <pic:blipFill>
+                    <a:blip r:embed="rId73"/>
+                    <a:stretch>
+                      <a:fillRect/>
+                    </a:stretch>
+                  </pic:blipFill>
+                  <pic:spPr>
+                    <a:xfrm>
+                      <a:off x="0" y="0"/>
+                      <a:ext cx="4686954" cy="1562318"/>
+                    </a:xfrm>
+                    <a:prstGeom prst="rect">
+                      <a:avLst/>
+                    </a:prstGeom>
+                  </pic:spPr>
+                </pic:pic>
+              </a:graphicData>
+            </a:graphic>
+          </wp:inline>
+        </w:drawing>
+      </w:r>
+    </w:p>
+    <w:p>
+      <w:pPr>
+        <w:pStyle w:val="Heading1"/>
+        <w:rPr>
+          <w:rtl/>
+        </w:rPr>
+      </w:pPr>
+    </w:p>
+    <w:p>
+      <w:pPr>
+        <w:pStyle w:val="Heading1"/>
+      </w:pPr>
+      <w:r>
+        <w:t>Syslog server</w:t>
+      </w:r>
+    </w:p>
     <w:p>
       <w:pPr>
         <w:pStyle w:val="Heading2"/>
@@ -36211,7 +36396,51 @@
           <w:rFonts w:hint="cs"/>
           <w:rtl/>
         </w:rPr>
-        <w:lastRenderedPageBreak/>
+        <w:t>הסבר</w:t>
+      </w:r>
+    </w:p>
+    <w:p>
+      <w:pPr>
+        <w:rPr>
+          <w:rtl/>
+        </w:rPr>
+      </w:pPr>
+      <w:r>
+        <w:rPr>
+          <w:rFonts w:hint="cs"/>
+          <w:rtl/>
+        </w:rPr>
+        <w:t xml:space="preserve">זה סרבר לתיעוד אירועים שקרו ברכיבים ברשת, לא רק </w:t>
+      </w:r>
+      <w:proofErr w:type="spellStart"/>
+      <w:r>
+        <w:rPr>
+          <w:rFonts w:hint="cs"/>
+          <w:rtl/>
+        </w:rPr>
+        <w:t>שגיעות</w:t>
+      </w:r>
+      <w:proofErr w:type="spellEnd"/>
+      <w:r>
+        <w:rPr>
+          <w:rFonts w:hint="cs"/>
+          <w:rtl/>
+        </w:rPr>
+        <w:t>.</w:t>
+      </w:r>
+    </w:p>
+    <w:p>
+      <w:pPr>
+        <w:pStyle w:val="Heading2"/>
+        <w:rPr>
+          <w:rtl/>
+        </w:rPr>
+      </w:pPr>
+      <w:r>
+        <w:rPr>
+          <w:rFonts w:hint="cs"/>
+          <w:rtl/>
+        </w:rPr>
         <w:t>הגדרות</w:t>
       </w:r>
     </w:p>
@@ -36234,7 +36463,7 @@
         <w:pStyle w:val="Heading1"/>
       </w:pPr>
       <w:r>
-        <w:t>Syslog server</w:t>
+        <w:t>NTP server</w:t>
       </w:r>
     </w:p>
     <w:p>
@@ -36263,7 +36492,7 @@
           <w:rFonts w:hint="cs"/>
           <w:rtl/>
         </w:rPr>
-        <w:t xml:space="preserve">זה סרבר לתיעוד אירועים שקרו ברכיבים ברשת, לא רק </w:t>
+        <w:t xml:space="preserve">זה הוא שרת המשומש </w:t>
       </w:r>
       <w:proofErr w:type="spellStart"/>
       <w:r>
@@ -36271,7 +36500,7 @@
           <w:rFonts w:hint="cs"/>
           <w:rtl/>
         </w:rPr>
-        <w:t>שגיעות</w:t>
+        <w:t>לסינכרון</w:t>
       </w:r>
       <w:proofErr w:type="spellEnd"/>
       <w:r>
@@ -36279,8 +36508,15 @@
           <w:rFonts w:hint="cs"/>
           <w:rtl/>
         </w:rPr>
-        <w:t>.</w:t>
-      </w:r>
+        <w:t xml:space="preserve"> השעה בין כל הרכיבים ברשת</w:t>
+      </w:r>
+    </w:p>
+    <w:p>
+      <w:pPr>
+        <w:rPr>
+          <w:rtl/>
+        </w:rPr>
+      </w:pPr>
     </w:p>
     <w:p>
       <w:pPr>
@@ -36296,102 +36532,6 @@
         </w:rPr>
         <w:t>הגדרות</w:t>
       </w:r>
-    </w:p>
-    <w:p>
-      <w:pPr>
-        <w:rPr>
-          <w:rtl/>
-        </w:rPr>
-      </w:pPr>
-    </w:p>
-    <w:p>
-      <w:pPr>
-        <w:rPr>
-          <w:rtl/>
-        </w:rPr>
-      </w:pPr>
-    </w:p>
-    <w:p>
-      <w:pPr>
-        <w:pStyle w:val="Heading1"/>
-      </w:pPr>
-      <w:r>
-        <w:t>NTP server</w:t>
-      </w:r>
-    </w:p>
-    <w:p>
-      <w:pPr>
-        <w:pStyle w:val="Heading2"/>
-        <w:rPr>
-          <w:rtl/>
-        </w:rPr>
-      </w:pPr>
-      <w:r>
-        <w:rPr>
-          <w:rFonts w:hint="cs"/>
-          <w:rtl/>
-        </w:rPr>
-        <w:t>הסבר</w:t>
-      </w:r>
-    </w:p>
-    <w:p>
-      <w:pPr>
-        <w:rPr>
-          <w:rtl/>
-        </w:rPr>
-      </w:pPr>
-      <w:r>
-        <w:rPr>
-          <w:rFonts w:hint="cs"/>
-          <w:rtl/>
-        </w:rPr>
-        <w:t xml:space="preserve">זה הוא שרת המשומש </w:t>
-      </w:r>
-      <w:proofErr w:type="spellStart"/>
-      <w:r>
-        <w:rPr>
-          <w:rFonts w:hint="cs"/>
-          <w:rtl/>
-        </w:rPr>
-        <w:t>לסינכרון</w:t>
-      </w:r>
-      <w:proofErr w:type="spellEnd"/>
-      <w:r>
-        <w:rPr>
-          <w:rFonts w:hint="cs"/>
-          <w:rtl/>
-        </w:rPr>
-        <w:t xml:space="preserve"> השעה בין כל הרכיבים ברשת</w:t>
-      </w:r>
-    </w:p>
-    <w:p>
-      <w:pPr>
-        <w:rPr>
-          <w:rtl/>
-        </w:rPr>
-      </w:pPr>
-    </w:p>
-    <w:p>
-      <w:pPr>
-        <w:pStyle w:val="Heading2"/>
-        <w:rPr>
-          <w:rtl/>
-        </w:rPr>
-      </w:pPr>
-      <w:r>
-        <w:rPr>
-          <w:rFonts w:hint="cs"/>
-          <w:rtl/>
-        </w:rPr>
-        <w:t>הגדרות</w:t>
-      </w:r>
-    </w:p>
-    <w:p>
-      <w:pPr>
-        <w:rPr>
-          <w:rFonts w:hint="cs"/>
-        </w:rPr>
-      </w:pPr>
     </w:p>
     <w:p/>
     <w:p/>
@@ -36423,6 +36563,7 @@
     <w:p/>
     <w:p/>
     <w:p/>
+    <w:p/>
     <w:p>
       <w:pPr>
         <w:pStyle w:val="Heading1"/>
@@ -36820,6 +36961,7 @@
             </w:pPr>
             <w:proofErr w:type="spellStart"/>
             <w:r>
+              <w:lastRenderedPageBreak/>
               <w:t>M</w:t>
             </w:r>
             <w:r>
@@ -37276,7 +37418,6 @@
                 <w:rFonts w:hint="cs"/>
                 <w:rtl/>
               </w:rPr>
-              <w:lastRenderedPageBreak/>
               <w:t>מניעת לולאות</w:t>
             </w:r>
           </w:p>
@@ -37754,6 +37895,7 @@
           <w:noProof/>
           <w:rtl/>
         </w:rPr>
+        <w:lastRenderedPageBreak/>
         <w:drawing>
           <wp:inline distT="0" distB="0" distL="0" distR="0" wp14:anchorId="6CA7C84D" wp14:editId="4C594FD3">
             <wp:extent cx="5731510" cy="2086610"/>
@@ -37770,7 +37912,7 @@
                     <pic:cNvPicPr/>
                   </pic:nvPicPr>
                   <pic:blipFill>
-                    <a:blip r:embed="rId72"/>
+                    <a:blip r:embed="rId74"/>
                     <a:stretch>
                       <a:fillRect/>
                     </a:stretch>
@@ -37844,6 +37986,7 @@
       </w:pPr>
       <w:bookmarkStart w:id="99" w:name="_Toc178592962"/>
       <w:r>
+        <w:lastRenderedPageBreak/>
         <w:t>Multilayer switch</w:t>
       </w:r>
       <w:bookmarkEnd w:id="99"/>
@@ -37880,7 +38023,6 @@
           <w:noProof/>
           <w:rtl/>
         </w:rPr>
-        <w:lastRenderedPageBreak/>
         <w:drawing>
           <wp:inline distT="0" distB="0" distL="0" distR="0" wp14:anchorId="6AB23F65" wp14:editId="269DAFD8">
             <wp:extent cx="5731510" cy="4615180"/>
@@ -37897,7 +38039,7 @@
                     <pic:cNvPicPr/>
                   </pic:nvPicPr>
                   <pic:blipFill>
-                    <a:blip r:embed="rId73"/>
+                    <a:blip r:embed="rId75"/>
                     <a:stretch>
                       <a:fillRect/>
                     </a:stretch>
@@ -37996,7 +38138,7 @@
                     <pic:cNvPicPr/>
                   </pic:nvPicPr>
                   <pic:blipFill>
-                    <a:blip r:embed="rId74"/>
+                    <a:blip r:embed="rId76"/>
                     <a:stretch>
                       <a:fillRect/>
                     </a:stretch>
@@ -38091,7 +38233,7 @@
                     <pic:cNvPicPr/>
                   </pic:nvPicPr>
                   <pic:blipFill>
-                    <a:blip r:embed="rId75"/>
+                    <a:blip r:embed="rId77"/>
                     <a:stretch>
                       <a:fillRect/>
                     </a:stretch>
@@ -38143,7 +38285,7 @@
                     <pic:cNvPicPr/>
                   </pic:nvPicPr>
                   <pic:blipFill>
-                    <a:blip r:embed="rId76"/>
+                    <a:blip r:embed="rId78"/>
                     <a:stretch>
                       <a:fillRect/>
                     </a:stretch>
@@ -38195,7 +38337,7 @@
                     <pic:cNvPicPr/>
                   </pic:nvPicPr>
                   <pic:blipFill>
-                    <a:blip r:embed="rId77"/>
+                    <a:blip r:embed="rId79"/>
                     <a:stretch>
                       <a:fillRect/>
                     </a:stretch>
@@ -38247,7 +38389,7 @@
                     <pic:cNvPicPr/>
                   </pic:nvPicPr>
                   <pic:blipFill>
-                    <a:blip r:embed="rId78"/>
+                    <a:blip r:embed="rId80"/>
                     <a:stretch>
                       <a:fillRect/>
                     </a:stretch>
@@ -38385,7 +38527,7 @@
                     <pic:cNvPicPr/>
                   </pic:nvPicPr>
                   <pic:blipFill>
-                    <a:blip r:embed="rId79"/>
+                    <a:blip r:embed="rId81"/>
                     <a:stretch>
                       <a:fillRect/>
                     </a:stretch>
@@ -38971,7 +39113,7 @@
                     <pic:cNvPicPr/>
                   </pic:nvPicPr>
                   <pic:blipFill>
-                    <a:blip r:embed="rId80"/>
+                    <a:blip r:embed="rId82"/>
                     <a:stretch>
                       <a:fillRect/>
                     </a:stretch>
@@ -39132,7 +39274,7 @@
                     <pic:cNvPicPr/>
                   </pic:nvPicPr>
                   <pic:blipFill>
-                    <a:blip r:embed="rId81"/>
+                    <a:blip r:embed="rId83"/>
                     <a:stretch>
                       <a:fillRect/>
                     </a:stretch>
@@ -39325,7 +39467,7 @@
                     <pic:cNvPicPr/>
                   </pic:nvPicPr>
                   <pic:blipFill>
-                    <a:blip r:embed="rId82"/>
+                    <a:blip r:embed="rId84"/>
                     <a:stretch>
                       <a:fillRect/>
                     </a:stretch>
@@ -39569,7 +39711,7 @@
                     <pic:cNvPicPr/>
                   </pic:nvPicPr>
                   <pic:blipFill>
-                    <a:blip r:embed="rId83"/>
+                    <a:blip r:embed="rId85"/>
                     <a:stretch>
                       <a:fillRect/>
                     </a:stretch>
@@ -39656,7 +39798,7 @@
                     <pic:cNvPicPr/>
                   </pic:nvPicPr>
                   <pic:blipFill>
-                    <a:blip r:embed="rId84"/>
+                    <a:blip r:embed="rId86"/>
                     <a:stretch>
                       <a:fillRect/>
                     </a:stretch>
@@ -41657,7 +41799,7 @@
                     </pic:cNvPicPr>
                   </pic:nvPicPr>
                   <pic:blipFill>
-                    <a:blip r:embed="rId85">
+                    <a:blip r:embed="rId87">
                       <a:extLst>
                         <a:ext uri="{28A0092B-C50C-407E-A947-70E740481C1C}">
                           <a14:useLocalDpi xmlns:a14="http://schemas.microsoft.com/office/drawing/2010/main" val="0"/>
@@ -42862,7 +43004,7 @@
                     <pic:cNvPicPr/>
                   </pic:nvPicPr>
                   <pic:blipFill>
-                    <a:blip r:embed="rId86"/>
+                    <a:blip r:embed="rId88"/>
                     <a:stretch>
                       <a:fillRect/>
                     </a:stretch>
@@ -43066,7 +43208,7 @@
                     <pic:cNvPicPr/>
                   </pic:nvPicPr>
                   <pic:blipFill>
-                    <a:blip r:embed="rId87"/>
+                    <a:blip r:embed="rId89"/>
                     <a:stretch>
                       <a:fillRect/>
                     </a:stretch>
@@ -43255,7 +43397,7 @@
                     <pic:cNvPicPr/>
                   </pic:nvPicPr>
                   <pic:blipFill>
-                    <a:blip r:embed="rId88"/>
+                    <a:blip r:embed="rId90"/>
                     <a:stretch>
                       <a:fillRect/>
                     </a:stretch>
@@ -43503,7 +43645,7 @@
                     <pic:cNvPicPr/>
                   </pic:nvPicPr>
                   <pic:blipFill>
-                    <a:blip r:embed="rId89"/>
+                    <a:blip r:embed="rId91"/>
                     <a:stretch>
                       <a:fillRect/>
                     </a:stretch>
@@ -43701,7 +43843,7 @@
                     <pic:cNvPicPr/>
                   </pic:nvPicPr>
                   <pic:blipFill>
-                    <a:blip r:embed="rId90"/>
+                    <a:blip r:embed="rId92"/>
                     <a:stretch>
                       <a:fillRect/>
                     </a:stretch>
@@ -43864,7 +44006,7 @@
                     </pic:cNvPicPr>
                   </pic:nvPicPr>
                   <pic:blipFill>
-                    <a:blip r:embed="rId91">
+                    <a:blip r:embed="rId93">
                       <a:extLst>
                         <a:ext uri="{28A0092B-C50C-407E-A947-70E740481C1C}">
                           <a14:useLocalDpi xmlns:a14="http://schemas.microsoft.com/office/drawing/2010/main" val="0"/>
@@ -44045,7 +44187,7 @@
                     </pic:cNvPicPr>
                   </pic:nvPicPr>
                   <pic:blipFill>
-                    <a:blip r:embed="rId92" cstate="print">
+                    <a:blip r:embed="rId94" cstate="print">
                       <a:extLst>
                         <a:ext uri="{28A0092B-C50C-407E-A947-70E740481C1C}">
                           <a14:useLocalDpi xmlns:a14="http://schemas.microsoft.com/office/drawing/2010/main" val="0"/>
@@ -44216,7 +44358,7 @@
                     </pic:cNvPicPr>
                   </pic:nvPicPr>
                   <pic:blipFill>
-                    <a:blip r:embed="rId93">
+                    <a:blip r:embed="rId95">
                       <a:extLst>
                         <a:ext uri="{28A0092B-C50C-407E-A947-70E740481C1C}">
                           <a14:useLocalDpi xmlns:a14="http://schemas.microsoft.com/office/drawing/2010/main" val="0"/>
@@ -44395,7 +44537,7 @@
                     </pic:cNvPicPr>
                   </pic:nvPicPr>
                   <pic:blipFill>
-                    <a:blip r:embed="rId94">
+                    <a:blip r:embed="rId96">
                       <a:extLst>
                         <a:ext uri="{28A0092B-C50C-407E-A947-70E740481C1C}">
                           <a14:useLocalDpi xmlns:a14="http://schemas.microsoft.com/office/drawing/2010/main" val="0"/>
@@ -44538,7 +44680,7 @@
                     <pic:cNvPicPr/>
                   </pic:nvPicPr>
                   <pic:blipFill>
-                    <a:blip r:embed="rId95"/>
+                    <a:blip r:embed="rId97"/>
                     <a:stretch>
                       <a:fillRect/>
                     </a:stretch>
@@ -45216,7 +45358,7 @@
                     <pic:cNvPicPr/>
                   </pic:nvPicPr>
                   <pic:blipFill>
-                    <a:blip r:embed="rId96"/>
+                    <a:blip r:embed="rId98"/>
                     <a:stretch>
                       <a:fillRect/>
                     </a:stretch>
@@ -45262,7 +45404,7 @@
                     <pic:cNvPicPr/>
                   </pic:nvPicPr>
                   <pic:blipFill>
-                    <a:blip r:embed="rId97"/>
+                    <a:blip r:embed="rId99"/>
                     <a:stretch>
                       <a:fillRect/>
                     </a:stretch>
@@ -45313,7 +45455,7 @@
                     <pic:cNvPicPr/>
                   </pic:nvPicPr>
                   <pic:blipFill>
-                    <a:blip r:embed="rId98"/>
+                    <a:blip r:embed="rId100"/>
                     <a:stretch>
                       <a:fillRect/>
                     </a:stretch>
@@ -45359,7 +45501,7 @@
                     <pic:cNvPicPr/>
                   </pic:nvPicPr>
                   <pic:blipFill>
-                    <a:blip r:embed="rId99"/>
+                    <a:blip r:embed="rId101"/>
                     <a:stretch>
                       <a:fillRect/>
                     </a:stretch>
@@ -45404,7 +45546,7 @@
                     <pic:cNvPicPr/>
                   </pic:nvPicPr>
                   <pic:blipFill>
-                    <a:blip r:embed="rId100"/>
+                    <a:blip r:embed="rId102"/>
                     <a:stretch>
                       <a:fillRect/>
                     </a:stretch>
@@ -45503,7 +45645,7 @@
                     <pic:cNvPicPr/>
                   </pic:nvPicPr>
                   <pic:blipFill>
-                    <a:blip r:embed="rId101"/>
+                    <a:blip r:embed="rId103"/>
                     <a:stretch>
                       <a:fillRect/>
                     </a:stretch>
@@ -45552,7 +45694,7 @@
                     <pic:cNvPicPr/>
                   </pic:nvPicPr>
                   <pic:blipFill>
-                    <a:blip r:embed="rId102"/>
+                    <a:blip r:embed="rId104"/>
                     <a:stretch>
                       <a:fillRect/>
                     </a:stretch>
@@ -45601,7 +45743,7 @@
                     <pic:cNvPicPr/>
                   </pic:nvPicPr>
                   <pic:blipFill>
-                    <a:blip r:embed="rId103"/>
+                    <a:blip r:embed="rId105"/>
                     <a:stretch>
                       <a:fillRect/>
                     </a:stretch>
@@ -45650,7 +45792,7 @@
                     <pic:cNvPicPr/>
                   </pic:nvPicPr>
                   <pic:blipFill>
-                    <a:blip r:embed="rId104"/>
+                    <a:blip r:embed="rId106"/>
                     <a:stretch>
                       <a:fillRect/>
                     </a:stretch>
@@ -45695,7 +45837,7 @@
                     <pic:cNvPicPr/>
                   </pic:nvPicPr>
                   <pic:blipFill>
-                    <a:blip r:embed="rId105"/>
+                    <a:blip r:embed="rId107"/>
                     <a:stretch>
                       <a:fillRect/>
                     </a:stretch>
@@ -45750,7 +45892,7 @@
                     <pic:cNvPicPr/>
                   </pic:nvPicPr>
                   <pic:blipFill>
-                    <a:blip r:embed="rId106"/>
+                    <a:blip r:embed="rId108"/>
                     <a:stretch>
                       <a:fillRect/>
                     </a:stretch>
@@ -45830,7 +45972,7 @@
                     <pic:cNvPicPr/>
                   </pic:nvPicPr>
                   <pic:blipFill>
-                    <a:blip r:embed="rId107"/>
+                    <a:blip r:embed="rId109"/>
                     <a:stretch>
                       <a:fillRect/>
                     </a:stretch>
@@ -46665,7 +46807,7 @@
                     <pic:cNvPicPr/>
                   </pic:nvPicPr>
                   <pic:blipFill>
-                    <a:blip r:embed="rId108"/>
+                    <a:blip r:embed="rId110"/>
                     <a:stretch>
                       <a:fillRect/>
                     </a:stretch>
@@ -46882,7 +47024,7 @@
                     <pic:cNvPicPr/>
                   </pic:nvPicPr>
                   <pic:blipFill rotWithShape="1">
-                    <a:blip r:embed="rId109"/>
+                    <a:blip r:embed="rId111"/>
                     <a:srcRect t="28896"/>
                     <a:stretch/>
                   </pic:blipFill>
@@ -47110,7 +47252,7 @@
                     <pic:cNvPicPr/>
                   </pic:nvPicPr>
                   <pic:blipFill rotWithShape="1">
-                    <a:blip r:embed="rId110"/>
+                    <a:blip r:embed="rId112"/>
                     <a:srcRect t="20869" b="24229"/>
                     <a:stretch/>
                   </pic:blipFill>
@@ -47212,7 +47354,7 @@
                     </pic:cNvPicPr>
                   </pic:nvPicPr>
                   <pic:blipFill>
-                    <a:blip r:embed="rId111">
+                    <a:blip r:embed="rId113">
                       <a:extLst>
                         <a:ext uri="{28A0092B-C50C-407E-A947-70E740481C1C}">
                           <a14:useLocalDpi xmlns:a14="http://schemas.microsoft.com/office/drawing/2010/main" val="0"/>
@@ -47396,7 +47538,7 @@
                     </pic:cNvPicPr>
                   </pic:nvPicPr>
                   <pic:blipFill>
-                    <a:blip r:embed="rId112">
+                    <a:blip r:embed="rId114">
                       <a:extLst>
                         <a:ext uri="{28A0092B-C50C-407E-A947-70E740481C1C}">
                           <a14:useLocalDpi xmlns:a14="http://schemas.microsoft.com/office/drawing/2010/main" val="0"/>

</xml_diff>

<commit_message>
finished all servers on branch 1
</commit_message>
<xml_diff>
--- a/project_book/working_file.docx
+++ b/project_book/working_file.docx
@@ -1,6 +1,6 @@
 
 <file path=word/document.xml><?xml version="1.0" encoding="utf-8"?>
-<w:document xmlns:wpc="http://schemas.microsoft.com/office/word/2010/wordprocessingCanvas" xmlns:cx="http://schemas.microsoft.com/office/drawing/2014/chartex" xmlns:cx1="http://schemas.microsoft.com/office/drawing/2015/9/8/chartex" xmlns:cx2="http://schemas.microsoft.com/office/drawing/2015/10/21/chartex" xmlns:cx3="http://schemas.microsoft.com/office/drawing/2016/5/9/chartex" xmlns:cx4="http://schemas.microsoft.com/office/drawing/2016/5/10/chartex" xmlns:cx5="http://schemas.microsoft.com/office/drawing/2016/5/11/chartex" xmlns:cx6="http://schemas.microsoft.com/office/drawing/2016/5/12/chartex" xmlns:cx7="http://schemas.microsoft.com/office/drawing/2016/5/13/chartex" xmlns:cx8="http://schemas.microsoft.com/office/drawing/2016/5/14/chartex" xmlns:mc="http://schemas.openxmlformats.org/markup-compatibility/2006" xmlns:aink="http://schemas.microsoft.com/office/drawing/2016/ink" xmlns:am3d="http://schemas.microsoft.com/office/drawing/2017/model3d" xmlns:o="urn:schemas-microsoft-com:office:office" xmlns:oel="http://schemas.microsoft.com/office/2019/extlst" xmlns:r="http://schemas.openxmlformats.org/officeDocument/2006/relationships" xmlns:m="http://schemas.openxmlformats.org/officeDocument/2006/math" xmlns:v="urn:schemas-microsoft-com:vml" xmlns:wp14="http://schemas.microsoft.com/office/word/2010/wordprocessingDrawing" xmlns:wp="http://schemas.openxmlformats.org/drawingml/2006/wordprocessingDrawing" xmlns:w10="urn:schemas-microsoft-com:office:word" xmlns:w="http://schemas.openxmlformats.org/wordprocessingml/2006/main" xmlns:w14="http://schemas.microsoft.com/office/word/2010/wordml" xmlns:w15="http://schemas.microsoft.com/office/word/2012/wordml" xmlns:w16cex="http://schemas.microsoft.com/office/word/2018/wordml/cex" xmlns:w16cid="http://schemas.microsoft.com/office/word/2016/wordml/cid" xmlns:w16="http://schemas.microsoft.com/office/word/2018/wordml" xmlns:w16du="http://schemas.microsoft.com/office/word/2023/wordml/word16du" xmlns:w16sdtdh="http://schemas.microsoft.com/office/word/2020/wordml/sdtdatahash" xmlns:w16se="http://schemas.microsoft.com/office/word/2015/wordml/symex" xmlns:wpg="http://schemas.microsoft.com/office/word/2010/wordprocessingGroup" xmlns:wpi="http://schemas.microsoft.com/office/word/2010/wordprocessingInk" xmlns:wne="http://schemas.microsoft.com/office/word/2006/wordml" xmlns:wps="http://schemas.microsoft.com/office/word/2010/wordprocessingShape" mc:Ignorable="w14 w15 w16se w16cid w16 w16cex w16sdtdh w16du wp14">
+<w:document xmlns:wpc="http://schemas.microsoft.com/office/word/2010/wordprocessingCanvas" xmlns:cx="http://schemas.microsoft.com/office/drawing/2014/chartex" xmlns:cx1="http://schemas.microsoft.com/office/drawing/2015/9/8/chartex" xmlns:cx2="http://schemas.microsoft.com/office/drawing/2015/10/21/chartex" xmlns:cx3="http://schemas.microsoft.com/office/drawing/2016/5/9/chartex" xmlns:cx4="http://schemas.microsoft.com/office/drawing/2016/5/10/chartex" xmlns:cx5="http://schemas.microsoft.com/office/drawing/2016/5/11/chartex" xmlns:cx6="http://schemas.microsoft.com/office/drawing/2016/5/12/chartex" xmlns:cx7="http://schemas.microsoft.com/office/drawing/2016/5/13/chartex" xmlns:cx8="http://schemas.microsoft.com/office/drawing/2016/5/14/chartex" xmlns:mc="http://schemas.openxmlformats.org/markup-compatibility/2006" xmlns:aink="http://schemas.microsoft.com/office/drawing/2016/ink" xmlns:am3d="http://schemas.microsoft.com/office/drawing/2017/model3d" xmlns:o="urn:schemas-microsoft-com:office:office" xmlns:oel="http://schemas.microsoft.com/office/2019/extlst" xmlns:r="http://schemas.openxmlformats.org/officeDocument/2006/relationships" xmlns:m="http://schemas.openxmlformats.org/officeDocument/2006/math" xmlns:v="urn:schemas-microsoft-com:vml" xmlns:wp14="http://schemas.microsoft.com/office/word/2010/wordprocessingDrawing" xmlns:wp="http://schemas.openxmlformats.org/drawingml/2006/wordprocessingDrawing" xmlns:w10="urn:schemas-microsoft-com:office:word" xmlns:w="http://schemas.openxmlformats.org/wordprocessingml/2006/main" xmlns:w14="http://schemas.microsoft.com/office/word/2010/wordml" xmlns:w15="http://schemas.microsoft.com/office/word/2012/wordml" xmlns:w16cex="http://schemas.microsoft.com/office/word/2018/wordml/cex" xmlns:w16cid="http://schemas.microsoft.com/office/word/2016/wordml/cid" xmlns:w16="http://schemas.microsoft.com/office/word/2018/wordml" xmlns:w16sdtdh="http://schemas.microsoft.com/office/word/2020/wordml/sdtdatahash" xmlns:w16se="http://schemas.microsoft.com/office/word/2015/wordml/symex" xmlns:wpg="http://schemas.microsoft.com/office/word/2010/wordprocessingGroup" xmlns:wpi="http://schemas.microsoft.com/office/word/2010/wordprocessingInk" xmlns:wne="http://schemas.microsoft.com/office/word/2006/wordml" xmlns:wps="http://schemas.microsoft.com/office/word/2010/wordprocessingShape" mc:Ignorable="w14 w15 w16se w16cid w16 w16cex w16sdtdh wp14">
   <w:body>
     <w:p>
       <w:pPr>
@@ -767,7 +767,7 @@
       <w:sdtContent>
         <w:p>
           <w:pPr>
-            <w:pStyle w:val="TOCHeading"/>
+            <w:pStyle w:val="a9"/>
             <w:bidi/>
           </w:pPr>
           <w:r>
@@ -10385,7 +10385,7 @@
     </w:p>
     <w:p>
       <w:pPr>
-        <w:pStyle w:val="Heading1"/>
+        <w:pStyle w:val="1"/>
         <w:spacing w:line="360" w:lineRule="auto"/>
         <w:rPr>
           <w:rtl/>
@@ -10746,7 +10746,7 @@
     </w:p>
     <w:p>
       <w:pPr>
-        <w:pStyle w:val="ListParagraph"/>
+        <w:pStyle w:val="a3"/>
         <w:numPr>
           <w:ilvl w:val="0"/>
           <w:numId w:val="1"/>
@@ -10769,7 +10769,7 @@
     </w:p>
     <w:p>
       <w:pPr>
-        <w:pStyle w:val="ListParagraph"/>
+        <w:pStyle w:val="a3"/>
         <w:numPr>
           <w:ilvl w:val="0"/>
           <w:numId w:val="1"/>
@@ -10789,7 +10789,7 @@
     </w:p>
     <w:p>
       <w:pPr>
-        <w:pStyle w:val="ListParagraph"/>
+        <w:pStyle w:val="a3"/>
         <w:numPr>
           <w:ilvl w:val="0"/>
           <w:numId w:val="1"/>
@@ -10814,7 +10814,7 @@
     </w:p>
     <w:p>
       <w:pPr>
-        <w:pStyle w:val="ListParagraph"/>
+        <w:pStyle w:val="a3"/>
         <w:numPr>
           <w:ilvl w:val="0"/>
           <w:numId w:val="1"/>
@@ -10836,7 +10836,7 @@
     </w:p>
     <w:p>
       <w:pPr>
-        <w:pStyle w:val="ListParagraph"/>
+        <w:pStyle w:val="a3"/>
         <w:numPr>
           <w:ilvl w:val="0"/>
           <w:numId w:val="1"/>
@@ -10873,7 +10873,7 @@
     </w:p>
     <w:p>
       <w:pPr>
-        <w:pStyle w:val="ListParagraph"/>
+        <w:pStyle w:val="a3"/>
         <w:numPr>
           <w:ilvl w:val="0"/>
           <w:numId w:val="1"/>
@@ -10962,7 +10962,7 @@
     </w:p>
     <w:p>
       <w:pPr>
-        <w:pStyle w:val="ListParagraph"/>
+        <w:pStyle w:val="a3"/>
         <w:numPr>
           <w:ilvl w:val="0"/>
           <w:numId w:val="1"/>
@@ -10985,7 +10985,7 @@
     </w:p>
     <w:p>
       <w:pPr>
-        <w:pStyle w:val="ListParagraph"/>
+        <w:pStyle w:val="a3"/>
         <w:numPr>
           <w:ilvl w:val="0"/>
           <w:numId w:val="1"/>
@@ -11012,7 +11012,7 @@
     </w:p>
     <w:p>
       <w:pPr>
-        <w:pStyle w:val="ListParagraph"/>
+        <w:pStyle w:val="a3"/>
         <w:numPr>
           <w:ilvl w:val="0"/>
           <w:numId w:val="1"/>
@@ -11039,7 +11039,7 @@
     </w:p>
     <w:p>
       <w:pPr>
-        <w:pStyle w:val="ListParagraph"/>
+        <w:pStyle w:val="a3"/>
         <w:numPr>
           <w:ilvl w:val="0"/>
           <w:numId w:val="1"/>
@@ -11068,7 +11068,7 @@
     </w:p>
     <w:p>
       <w:pPr>
-        <w:pStyle w:val="ListParagraph"/>
+        <w:pStyle w:val="a3"/>
         <w:numPr>
           <w:ilvl w:val="0"/>
           <w:numId w:val="1"/>
@@ -11112,7 +11112,7 @@
     </w:p>
     <w:p>
       <w:pPr>
-        <w:pStyle w:val="ListParagraph"/>
+        <w:pStyle w:val="a3"/>
         <w:numPr>
           <w:ilvl w:val="0"/>
           <w:numId w:val="1"/>
@@ -11148,7 +11148,7 @@
     </w:p>
     <w:p>
       <w:pPr>
-        <w:pStyle w:val="ListParagraph"/>
+        <w:pStyle w:val="a3"/>
         <w:numPr>
           <w:ilvl w:val="0"/>
           <w:numId w:val="1"/>
@@ -11213,7 +11213,7 @@
     </w:p>
     <w:p>
       <w:pPr>
-        <w:pStyle w:val="ListParagraph"/>
+        <w:pStyle w:val="a3"/>
         <w:numPr>
           <w:ilvl w:val="0"/>
           <w:numId w:val="1"/>
@@ -11233,7 +11233,7 @@
     </w:p>
     <w:p>
       <w:pPr>
-        <w:pStyle w:val="ListParagraph"/>
+        <w:pStyle w:val="a3"/>
         <w:numPr>
           <w:ilvl w:val="0"/>
           <w:numId w:val="1"/>
@@ -11253,7 +11253,7 @@
     </w:p>
     <w:p>
       <w:pPr>
-        <w:pStyle w:val="ListParagraph"/>
+        <w:pStyle w:val="a3"/>
         <w:numPr>
           <w:ilvl w:val="0"/>
           <w:numId w:val="1"/>
@@ -11275,7 +11275,7 @@
     </w:p>
     <w:p>
       <w:pPr>
-        <w:pStyle w:val="ListParagraph"/>
+        <w:pStyle w:val="a3"/>
         <w:numPr>
           <w:ilvl w:val="0"/>
           <w:numId w:val="1"/>
@@ -11300,7 +11300,7 @@
     </w:p>
     <w:p>
       <w:pPr>
-        <w:pStyle w:val="ListParagraph"/>
+        <w:pStyle w:val="a3"/>
         <w:numPr>
           <w:ilvl w:val="0"/>
           <w:numId w:val="1"/>
@@ -11317,7 +11317,7 @@
     </w:p>
     <w:p>
       <w:pPr>
-        <w:pStyle w:val="ListParagraph"/>
+        <w:pStyle w:val="a3"/>
         <w:numPr>
           <w:ilvl w:val="0"/>
           <w:numId w:val="1"/>
@@ -11339,7 +11339,7 @@
     </w:p>
     <w:p>
       <w:pPr>
-        <w:pStyle w:val="ListParagraph"/>
+        <w:pStyle w:val="a3"/>
         <w:numPr>
           <w:ilvl w:val="0"/>
           <w:numId w:val="1"/>
@@ -11366,7 +11366,7 @@
     </w:p>
     <w:p>
       <w:pPr>
-        <w:pStyle w:val="ListParagraph"/>
+        <w:pStyle w:val="a3"/>
         <w:numPr>
           <w:ilvl w:val="0"/>
           <w:numId w:val="1"/>
@@ -11411,7 +11411,7 @@
     </w:p>
     <w:p>
       <w:pPr>
-        <w:pStyle w:val="ListParagraph"/>
+        <w:pStyle w:val="a3"/>
         <w:numPr>
           <w:ilvl w:val="0"/>
           <w:numId w:val="1"/>
@@ -11424,7 +11424,7 @@
     </w:p>
     <w:p>
       <w:pPr>
-        <w:pStyle w:val="ListParagraph"/>
+        <w:pStyle w:val="a3"/>
         <w:numPr>
           <w:ilvl w:val="1"/>
           <w:numId w:val="1"/>
@@ -11474,7 +11474,7 @@
     </w:p>
     <w:p>
       <w:pPr>
-        <w:pStyle w:val="ListParagraph"/>
+        <w:pStyle w:val="a3"/>
         <w:numPr>
           <w:ilvl w:val="0"/>
           <w:numId w:val="1"/>
@@ -11491,7 +11491,7 @@
     </w:p>
     <w:p>
       <w:pPr>
-        <w:pStyle w:val="ListParagraph"/>
+        <w:pStyle w:val="a3"/>
         <w:numPr>
           <w:ilvl w:val="1"/>
           <w:numId w:val="1"/>
@@ -11539,7 +11539,7 @@
     </w:p>
     <w:p>
       <w:pPr>
-        <w:pStyle w:val="ListParagraph"/>
+        <w:pStyle w:val="a3"/>
         <w:numPr>
           <w:ilvl w:val="1"/>
           <w:numId w:val="1"/>
@@ -11563,7 +11563,7 @@
     </w:p>
     <w:p>
       <w:pPr>
-        <w:pStyle w:val="ListParagraph"/>
+        <w:pStyle w:val="a3"/>
         <w:numPr>
           <w:ilvl w:val="0"/>
           <w:numId w:val="1"/>
@@ -11580,7 +11580,7 @@
     </w:p>
     <w:p>
       <w:pPr>
-        <w:pStyle w:val="ListParagraph"/>
+        <w:pStyle w:val="a3"/>
         <w:numPr>
           <w:ilvl w:val="1"/>
           <w:numId w:val="1"/>
@@ -11597,7 +11597,7 @@
     </w:p>
     <w:p>
       <w:pPr>
-        <w:pStyle w:val="ListParagraph"/>
+        <w:pStyle w:val="a3"/>
         <w:numPr>
           <w:ilvl w:val="1"/>
           <w:numId w:val="1"/>
@@ -11617,7 +11617,7 @@
     </w:p>
     <w:p>
       <w:pPr>
-        <w:pStyle w:val="ListParagraph"/>
+        <w:pStyle w:val="a3"/>
         <w:numPr>
           <w:ilvl w:val="0"/>
           <w:numId w:val="1"/>
@@ -11634,7 +11634,7 @@
     </w:p>
     <w:p>
       <w:pPr>
-        <w:pStyle w:val="ListParagraph"/>
+        <w:pStyle w:val="a3"/>
         <w:numPr>
           <w:ilvl w:val="1"/>
           <w:numId w:val="1"/>
@@ -11651,7 +11651,7 @@
     </w:p>
     <w:p>
       <w:pPr>
-        <w:pStyle w:val="ListParagraph"/>
+        <w:pStyle w:val="a3"/>
         <w:numPr>
           <w:ilvl w:val="1"/>
           <w:numId w:val="1"/>
@@ -11922,7 +11922,7 @@
     </w:p>
     <w:p>
       <w:pPr>
-        <w:pStyle w:val="Heading1"/>
+        <w:pStyle w:val="1"/>
         <w:spacing w:line="360" w:lineRule="auto"/>
         <w:rPr>
           <w:rtl/>
@@ -12656,7 +12656,7 @@
     </w:p>
     <w:p>
       <w:pPr>
-        <w:pStyle w:val="ListParagraph"/>
+        <w:pStyle w:val="a3"/>
         <w:numPr>
           <w:ilvl w:val="0"/>
           <w:numId w:val="2"/>
@@ -12687,7 +12687,7 @@
     </w:p>
     <w:p>
       <w:pPr>
-        <w:pStyle w:val="ListParagraph"/>
+        <w:pStyle w:val="a3"/>
         <w:numPr>
           <w:ilvl w:val="0"/>
           <w:numId w:val="2"/>
@@ -12711,7 +12711,7 @@
     </w:p>
     <w:p>
       <w:pPr>
-        <w:pStyle w:val="ListParagraph"/>
+        <w:pStyle w:val="a3"/>
         <w:numPr>
           <w:ilvl w:val="0"/>
           <w:numId w:val="2"/>
@@ -12749,7 +12749,7 @@
     </w:p>
     <w:p>
       <w:pPr>
-        <w:pStyle w:val="Heading1"/>
+        <w:pStyle w:val="1"/>
       </w:pPr>
       <w:bookmarkStart w:id="3" w:name="_Toc178592867"/>
       <w:r>
@@ -12959,7 +12959,7 @@
               </wp:anchor>
             </w:drawing>
           </mc:Choice>
-          <mc:Fallback>
+          <mc:Fallback xmlns:w16du="http://schemas.microsoft.com/office/word/2023/wordml/word16du">
             <w:pict>
               <v:shapetype w14:anchorId="02631846" id="_x0000_t34" coordsize="21600,21600" o:spt="34" o:oned="t" adj="10800" path="m,l@0,0@0,21600,21600,21600e" filled="f">
                 <v:stroke joinstyle="miter"/>
@@ -13038,7 +13038,7 @@
               </wp:anchor>
             </w:drawing>
           </mc:Choice>
-          <mc:Fallback>
+          <mc:Fallback xmlns:w16du="http://schemas.microsoft.com/office/word/2023/wordml/word16du">
             <w:pict>
               <v:shape w14:anchorId="6EFBD001" id="Connector: Elbow 6" o:spid="_x0000_s1026" type="#_x0000_t34" style="position:absolute;margin-left:42.6pt;margin-top:18.55pt;width:79.2pt;height:80.4pt;flip:x;z-index:251660288;visibility:visible;mso-wrap-style:square;mso-wrap-distance-left:9pt;mso-wrap-distance-top:0;mso-wrap-distance-right:9pt;mso-wrap-distance-bottom:0;mso-position-horizontal:absolute;mso-position-horizontal-relative:text;mso-position-vertical:absolute;mso-position-vertical-relative:text" o:gfxdata="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" strokecolor="#4472c4 [3204]" strokeweight=".5pt">
                 <v:stroke endarrow="block"/>
@@ -13120,7 +13120,7 @@
               </wp:anchor>
             </w:drawing>
           </mc:Choice>
-          <mc:Fallback>
+          <mc:Fallback xmlns:w16du="http://schemas.microsoft.com/office/word/2023/wordml/word16du">
             <w:pict>
               <v:shapetype w14:anchorId="439CBE72" id="_x0000_t32" coordsize="21600,21600" o:spt="32" o:oned="t" path="m,l21600,21600e" filled="f">
                 <v:path arrowok="t" fillok="f" o:connecttype="none"/>
@@ -13346,7 +13346,7 @@
               </wp:anchor>
             </w:drawing>
           </mc:Choice>
-          <mc:Fallback>
+          <mc:Fallback xmlns:w16du="http://schemas.microsoft.com/office/word/2023/wordml/word16du">
             <w:pict>
               <v:shape w14:anchorId="7635F324" id="Connector: Elbow 6" o:spid="_x0000_s1026" type="#_x0000_t34" style="position:absolute;margin-left:104.4pt;margin-top:18.5pt;width:61.2pt;height:81.6pt;flip:x;z-index:251672576;visibility:visible;mso-wrap-style:square;mso-width-percent:0;mso-height-percent:0;mso-wrap-distance-left:9pt;mso-wrap-distance-top:0;mso-wrap-distance-right:9pt;mso-wrap-distance-bottom:0;mso-position-horizontal:absolute;mso-position-horizontal-relative:text;mso-position-vertical:absolute;mso-position-vertical-relative:text;mso-width-percent:0;mso-height-percent:0;mso-width-relative:margin;mso-height-relative:margin" o:gfxdata="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" strokecolor="#4472c4 [3204]" strokeweight=".5pt">
                 <v:stroke endarrow="block"/>
@@ -13676,7 +13676,7 @@
               </wp:anchor>
             </w:drawing>
           </mc:Choice>
-          <mc:Fallback>
+          <mc:Fallback xmlns:w16du="http://schemas.microsoft.com/office/word/2023/wordml/word16du">
             <w:pict>
               <v:shape w14:anchorId="10ECF43C" id="Straight Arrow Connector 8" o:spid="_x0000_s1026" type="#_x0000_t32" style="position:absolute;margin-left:225.65pt;margin-top:14.4pt;width:3.6pt;height:33.6pt;z-index:251678720;visibility:visible;mso-wrap-style:square;mso-width-percent:0;mso-height-percent:0;mso-wrap-distance-left:9pt;mso-wrap-distance-top:0;mso-wrap-distance-right:9pt;mso-wrap-distance-bottom:0;mso-position-horizontal:absolute;mso-position-horizontal-relative:text;mso-position-vertical:absolute;mso-position-vertical-relative:text;mso-width-percent:0;mso-height-percent:0;mso-width-relative:margin;mso-height-relative:margin" o:gfxdata="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" strokecolor="#4472c4 [3204]" strokeweight=".5pt">
                 <v:stroke endarrow="block" joinstyle="miter"/>
@@ -13750,7 +13750,7 @@
               </wp:anchor>
             </w:drawing>
           </mc:Choice>
-          <mc:Fallback>
+          <mc:Fallback xmlns:w16du="http://schemas.microsoft.com/office/word/2023/wordml/word16du">
             <w:pict>
               <v:shape w14:anchorId="20797A03" id="Connector: Elbow 7" o:spid="_x0000_s1026" type="#_x0000_t34" style="position:absolute;margin-left:298.2pt;margin-top:.6pt;width:38.4pt;height:68.4pt;z-index:251670528;visibility:visible;mso-wrap-style:square;mso-width-percent:0;mso-height-percent:0;mso-wrap-distance-left:9pt;mso-wrap-distance-top:0;mso-wrap-distance-right:9pt;mso-wrap-distance-bottom:0;mso-position-horizontal:absolute;mso-position-horizontal-relative:text;mso-position-vertical:absolute;mso-position-vertical-relative:text;mso-width-percent:0;mso-height-percent:0;mso-width-relative:margin;mso-height-relative:margin" o:gfxdata="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" strokecolor="#4472c4 [3204]" strokeweight=".5pt">
                 <v:stroke endarrow="block"/>
@@ -14217,7 +14217,7 @@
               </wp:anchor>
             </w:drawing>
           </mc:Choice>
-          <mc:Fallback>
+          <mc:Fallback xmlns:w16du="http://schemas.microsoft.com/office/word/2023/wordml/word16du">
             <w:pict>
               <v:shape w14:anchorId="3EB78B55" id="Straight Arrow Connector 12" o:spid="_x0000_s1026" type="#_x0000_t32" style="position:absolute;margin-left:19.2pt;margin-top:19.7pt;width:0;height:28.8pt;z-index:251688960;visibility:visible;mso-wrap-style:square;mso-wrap-distance-left:9pt;mso-wrap-distance-top:0;mso-wrap-distance-right:9pt;mso-wrap-distance-bottom:0;mso-position-horizontal:absolute;mso-position-horizontal-relative:text;mso-position-vertical:absolute;mso-position-vertical-relative:text" o:gfxdata="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" strokecolor="#4472c4 [3204]" strokeweight=".5pt">
                 <v:stroke endarrow="block" joinstyle="miter"/>
@@ -14285,7 +14285,7 @@
               </wp:anchor>
             </w:drawing>
           </mc:Choice>
-          <mc:Fallback>
+          <mc:Fallback xmlns:w16du="http://schemas.microsoft.com/office/word/2023/wordml/word16du">
             <w:pict>
               <v:shape w14:anchorId="683783BE" id="Straight Arrow Connector 12" o:spid="_x0000_s1026" type="#_x0000_t32" style="position:absolute;margin-left:0;margin-top:17.2pt;width:0;height:28.8pt;z-index:251691008;visibility:visible;mso-wrap-style:square;mso-wrap-distance-left:9pt;mso-wrap-distance-top:0;mso-wrap-distance-right:9pt;mso-wrap-distance-bottom:0;mso-position-horizontal:center;mso-position-horizontal-relative:margin;mso-position-vertical:absolute;mso-position-vertical-relative:text" o:gfxdata="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" strokecolor="#4472c4 [3204]" strokeweight=".5pt">
                 <v:stroke endarrow="block" joinstyle="miter"/>
@@ -14354,7 +14354,7 @@
               </wp:anchor>
             </w:drawing>
           </mc:Choice>
-          <mc:Fallback>
+          <mc:Fallback xmlns:w16du="http://schemas.microsoft.com/office/word/2023/wordml/word16du">
             <w:pict>
               <v:shape w14:anchorId="7D5DF5C1" id="Straight Arrow Connector 12" o:spid="_x0000_s1026" type="#_x0000_t32" style="position:absolute;margin-left:415.2pt;margin-top:20.05pt;width:0;height:28.8pt;z-index:251681792;visibility:visible;mso-wrap-style:square;mso-wrap-distance-left:9pt;mso-wrap-distance-top:0;mso-wrap-distance-right:9pt;mso-wrap-distance-bottom:0;mso-position-horizontal:absolute;mso-position-horizontal-relative:text;mso-position-vertical:absolute;mso-position-vertical-relative:text" o:gfxdata="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" strokecolor="#4472c4 [3204]" strokeweight=".5pt">
                 <v:stroke endarrow="block" joinstyle="miter"/>
@@ -14829,7 +14829,7 @@
               </wp:anchor>
             </w:drawing>
           </mc:Choice>
-          <mc:Fallback>
+          <mc:Fallback xmlns:w16du="http://schemas.microsoft.com/office/word/2023/wordml/word16du">
             <w:pict>
               <v:shape w14:anchorId="60545515" id="Straight Arrow Connector 12" o:spid="_x0000_s1026" type="#_x0000_t32" style="position:absolute;margin-left:418.1pt;margin-top:15.05pt;width:3.6pt;height:361.1pt;z-index:251685888;visibility:visible;mso-wrap-style:square;mso-width-percent:0;mso-height-percent:0;mso-wrap-distance-left:9pt;mso-wrap-distance-top:0;mso-wrap-distance-right:9pt;mso-wrap-distance-bottom:0;mso-position-horizontal:absolute;mso-position-horizontal-relative:text;mso-position-vertical:absolute;mso-position-vertical-relative:text;mso-width-percent:0;mso-height-percent:0;mso-width-relative:margin;mso-height-relative:margin" o:gfxdata="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" strokecolor="#4472c4 [3204]" strokeweight=".5pt">
                 <v:stroke endarrow="block" joinstyle="miter"/>
@@ -15275,7 +15275,7 @@
               </wp:anchor>
             </w:drawing>
           </mc:Choice>
-          <mc:Fallback>
+          <mc:Fallback xmlns:w16du="http://schemas.microsoft.com/office/word/2023/wordml/word16du">
             <w:pict>
               <v:shape w14:anchorId="506CB7A8" id="Straight Arrow Connector 12" o:spid="_x0000_s1026" type="#_x0000_t32" style="position:absolute;margin-left:16.85pt;margin-top:.2pt;width:3.6pt;height:361.1pt;z-index:251722752;visibility:visible;mso-wrap-style:square;mso-width-percent:0;mso-height-percent:0;mso-wrap-distance-left:9pt;mso-wrap-distance-top:0;mso-wrap-distance-right:9pt;mso-wrap-distance-bottom:0;mso-position-horizontal:absolute;mso-position-horizontal-relative:text;mso-position-vertical:absolute;mso-position-vertical-relative:text;mso-width-percent:0;mso-height-percent:0;mso-width-relative:margin;mso-height-relative:margin" o:gfxdata="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" strokecolor="#4472c4 [3204]" strokeweight=".5pt">
                 <v:stroke endarrow="block" joinstyle="miter"/>
@@ -15349,7 +15349,7 @@
               </wp:anchor>
             </w:drawing>
           </mc:Choice>
-          <mc:Fallback>
+          <mc:Fallback xmlns:w16du="http://schemas.microsoft.com/office/word/2023/wordml/word16du">
             <w:pict>
               <v:shape w14:anchorId="0FA9B7BA" id="Straight Arrow Connector 12" o:spid="_x0000_s1026" type="#_x0000_t32" style="position:absolute;margin-left:220.85pt;margin-top:.15pt;width:3.6pt;height:361.1pt;z-index:251720704;visibility:visible;mso-wrap-style:square;mso-width-percent:0;mso-height-percent:0;mso-wrap-distance-left:9pt;mso-wrap-distance-top:0;mso-wrap-distance-right:9pt;mso-wrap-distance-bottom:0;mso-position-horizontal:absolute;mso-position-horizontal-relative:text;mso-position-vertical:absolute;mso-position-vertical-relative:text;mso-width-percent:0;mso-height-percent:0;mso-width-relative:margin;mso-height-relative:margin" o:gfxdata="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" strokecolor="#4472c4 [3204]" strokeweight=".5pt">
                 <v:stroke endarrow="block" joinstyle="miter"/>
@@ -17283,7 +17283,7 @@
     </w:p>
     <w:p>
       <w:pPr>
-        <w:pStyle w:val="Heading1"/>
+        <w:pStyle w:val="1"/>
       </w:pPr>
       <w:bookmarkStart w:id="4" w:name="_Toc178592868"/>
       <w:r>
@@ -17298,7 +17298,7 @@
     </w:p>
     <w:tbl>
       <w:tblPr>
-        <w:tblStyle w:val="TableGrid"/>
+        <w:tblStyle w:val="a8"/>
         <w:bidiVisual/>
         <w:tblW w:w="0" w:type="auto"/>
         <w:tblLook w:val="04A0" w:firstRow="1" w:lastRow="0" w:firstColumn="1" w:lastColumn="0" w:noHBand="0" w:noVBand="1"/>
@@ -18147,7 +18147,7 @@
     </w:p>
     <w:p>
       <w:pPr>
-        <w:pStyle w:val="Heading1"/>
+        <w:pStyle w:val="1"/>
         <w:rPr>
           <w:rtl/>
         </w:rPr>
@@ -18165,7 +18165,7 @@
     </w:p>
     <w:p>
       <w:pPr>
-        <w:pStyle w:val="Heading1"/>
+        <w:pStyle w:val="1"/>
         <w:rPr>
           <w:rtl/>
         </w:rPr>
@@ -18199,7 +18199,7 @@
     </w:p>
     <w:tbl>
       <w:tblPr>
-        <w:tblStyle w:val="TableGrid"/>
+        <w:tblStyle w:val="a8"/>
         <w:bidiVisual/>
         <w:tblW w:w="0" w:type="auto"/>
         <w:tblLook w:val="04A0" w:firstRow="1" w:lastRow="0" w:firstColumn="1" w:lastColumn="0" w:noHBand="0" w:noVBand="1"/>
@@ -18760,7 +18760,7 @@
     </w:p>
     <w:p>
       <w:pPr>
-        <w:pStyle w:val="Heading1"/>
+        <w:pStyle w:val="1"/>
         <w:rPr>
           <w:rtl/>
         </w:rPr>
@@ -18777,7 +18777,7 @@
     </w:p>
     <w:tbl>
       <w:tblPr>
-        <w:tblStyle w:val="TableGrid"/>
+        <w:tblStyle w:val="a8"/>
         <w:bidiVisual/>
         <w:tblW w:w="0" w:type="auto"/>
         <w:tblLook w:val="04A0" w:firstRow="1" w:lastRow="0" w:firstColumn="1" w:lastColumn="0" w:noHBand="0" w:noVBand="1"/>
@@ -19308,7 +19308,7 @@
     </w:p>
     <w:p>
       <w:pPr>
-        <w:pStyle w:val="Heading1"/>
+        <w:pStyle w:val="1"/>
         <w:rPr>
           <w:rtl/>
         </w:rPr>
@@ -19410,7 +19410,7 @@
     <w:p/>
     <w:p>
       <w:pPr>
-        <w:pStyle w:val="Heading1"/>
+        <w:pStyle w:val="1"/>
       </w:pPr>
       <w:bookmarkStart w:id="9" w:name="_Toc178592873"/>
       <w:r>
@@ -19420,7 +19420,7 @@
     </w:p>
     <w:p>
       <w:pPr>
-        <w:pStyle w:val="Heading2"/>
+        <w:pStyle w:val="2"/>
         <w:rPr>
           <w:rtl/>
         </w:rPr>
@@ -19451,7 +19451,7 @@
     </w:p>
     <w:p>
       <w:pPr>
-        <w:pStyle w:val="Heading2"/>
+        <w:pStyle w:val="2"/>
         <w:rPr>
           <w:rtl/>
         </w:rPr>
@@ -19482,7 +19482,7 @@
     <w:p/>
     <w:p>
       <w:pPr>
-        <w:pStyle w:val="Heading2"/>
+        <w:pStyle w:val="2"/>
         <w:rPr>
           <w:rtl/>
         </w:rPr>
@@ -19561,7 +19561,7 @@
     </w:p>
     <w:p>
       <w:pPr>
-        <w:pStyle w:val="Heading2"/>
+        <w:pStyle w:val="2"/>
         <w:rPr>
           <w:rtl/>
         </w:rPr>
@@ -19633,7 +19633,7 @@
     <w:p/>
     <w:p>
       <w:pPr>
-        <w:pStyle w:val="Heading1"/>
+        <w:pStyle w:val="1"/>
         <w:rPr>
           <w:rtl/>
         </w:rPr>
@@ -19646,7 +19646,7 @@
     </w:p>
     <w:p>
       <w:pPr>
-        <w:pStyle w:val="Heading2"/>
+        <w:pStyle w:val="2"/>
       </w:pPr>
       <w:bookmarkStart w:id="15" w:name="_Toc178592879"/>
       <w:r>
@@ -19693,7 +19693,7 @@
     <w:p/>
     <w:p>
       <w:pPr>
-        <w:pStyle w:val="Heading2"/>
+        <w:pStyle w:val="2"/>
         <w:rPr>
           <w:rtl/>
         </w:rPr>
@@ -19730,7 +19730,7 @@
     </w:p>
     <w:p>
       <w:pPr>
-        <w:pStyle w:val="Heading2"/>
+        <w:pStyle w:val="2"/>
         <w:rPr>
           <w:rtl/>
         </w:rPr>
@@ -19795,7 +19795,7 @@
     </w:p>
     <w:p>
       <w:pPr>
-        <w:pStyle w:val="Heading2"/>
+        <w:pStyle w:val="2"/>
         <w:rPr>
           <w:rtl/>
         </w:rPr>
@@ -19871,7 +19871,7 @@
     <w:p/>
     <w:p>
       <w:pPr>
-        <w:pStyle w:val="Heading1"/>
+        <w:pStyle w:val="1"/>
       </w:pPr>
       <w:bookmarkStart w:id="19" w:name="_Toc178592883"/>
       <w:proofErr w:type="spellStart"/>
@@ -20207,7 +20207,7 @@
     <w:p/>
     <w:p>
       <w:pPr>
-        <w:pStyle w:val="Heading2"/>
+        <w:pStyle w:val="2"/>
         <w:rPr>
           <w:rtl/>
         </w:rPr>
@@ -20229,7 +20229,7 @@
     </w:p>
     <w:p>
       <w:pPr>
-        <w:pStyle w:val="Heading2"/>
+        <w:pStyle w:val="2"/>
       </w:pPr>
       <w:bookmarkStart w:id="21" w:name="_Toc178592885"/>
       <w:r>
@@ -20276,7 +20276,7 @@
     </w:p>
     <w:p>
       <w:pPr>
-        <w:pStyle w:val="Heading2"/>
+        <w:pStyle w:val="2"/>
         <w:rPr>
           <w:rtl/>
         </w:rPr>
@@ -20303,7 +20303,7 @@
     </w:p>
     <w:p>
       <w:pPr>
-        <w:pStyle w:val="Heading2"/>
+        <w:pStyle w:val="2"/>
         <w:rPr>
           <w:rtl/>
         </w:rPr>
@@ -20367,7 +20367,7 @@
     </w:p>
     <w:p>
       <w:pPr>
-        <w:pStyle w:val="Heading2"/>
+        <w:pStyle w:val="2"/>
       </w:pPr>
       <w:bookmarkStart w:id="24" w:name="_Toc178592888"/>
       <w:r>
@@ -20424,7 +20424,7 @@
     </w:p>
     <w:p>
       <w:pPr>
-        <w:pStyle w:val="Heading1"/>
+        <w:pStyle w:val="1"/>
         <w:rPr>
           <w:rtl/>
         </w:rPr>
@@ -20459,7 +20459,7 @@
     </w:p>
     <w:p>
       <w:pPr>
-        <w:pStyle w:val="Heading2"/>
+        <w:pStyle w:val="2"/>
       </w:pPr>
       <w:bookmarkStart w:id="26" w:name="_Toc178592890"/>
       <w:r>
@@ -20556,7 +20556,7 @@
     </w:p>
     <w:p>
       <w:pPr>
-        <w:pStyle w:val="Heading2"/>
+        <w:pStyle w:val="2"/>
         <w:rPr>
           <w:rtl/>
         </w:rPr>
@@ -20583,7 +20583,7 @@
     </w:p>
     <w:p>
       <w:pPr>
-        <w:pStyle w:val="Heading2"/>
+        <w:pStyle w:val="2"/>
         <w:rPr>
           <w:rtl/>
         </w:rPr>
@@ -20643,7 +20643,7 @@
     </w:p>
     <w:p>
       <w:pPr>
-        <w:pStyle w:val="Heading2"/>
+        <w:pStyle w:val="2"/>
         <w:rPr>
           <w:rtl/>
         </w:rPr>
@@ -20711,7 +20711,7 @@
     </w:p>
     <w:p>
       <w:pPr>
-        <w:pStyle w:val="Heading1"/>
+        <w:pStyle w:val="1"/>
         <w:rPr>
           <w:rtl/>
         </w:rPr>
@@ -20746,7 +20746,7 @@
     </w:p>
     <w:p>
       <w:pPr>
-        <w:pStyle w:val="Heading2"/>
+        <w:pStyle w:val="2"/>
       </w:pPr>
       <w:bookmarkStart w:id="31" w:name="_Toc178592895"/>
       <w:r>
@@ -20774,7 +20774,7 @@
     </w:p>
     <w:p>
       <w:pPr>
-        <w:pStyle w:val="Heading2"/>
+        <w:pStyle w:val="2"/>
       </w:pPr>
       <w:bookmarkStart w:id="32" w:name="_Toc178592896"/>
       <w:r>
@@ -20823,7 +20823,7 @@
     </w:p>
     <w:p>
       <w:pPr>
-        <w:pStyle w:val="Heading2"/>
+        <w:pStyle w:val="2"/>
         <w:rPr>
           <w:rtl/>
         </w:rPr>
@@ -20890,7 +20890,7 @@
     <w:p/>
     <w:p>
       <w:pPr>
-        <w:pStyle w:val="Heading2"/>
+        <w:pStyle w:val="2"/>
         <w:rPr>
           <w:rtl/>
         </w:rPr>
@@ -20962,7 +20962,7 @@
     </w:p>
     <w:p>
       <w:pPr>
-        <w:pStyle w:val="Heading1"/>
+        <w:pStyle w:val="1"/>
       </w:pPr>
       <w:bookmarkStart w:id="35" w:name="_Toc178592899"/>
       <w:r>
@@ -20991,7 +20991,7 @@
     </w:p>
     <w:p>
       <w:pPr>
-        <w:pStyle w:val="Heading2"/>
+        <w:pStyle w:val="2"/>
       </w:pPr>
       <w:bookmarkStart w:id="36" w:name="_Toc178592900"/>
       <w:r>
@@ -21257,7 +21257,7 @@
     </w:p>
     <w:p>
       <w:pPr>
-        <w:pStyle w:val="Heading2"/>
+        <w:pStyle w:val="2"/>
       </w:pPr>
       <w:bookmarkStart w:id="37" w:name="_Toc178592901"/>
       <w:r>
@@ -21491,7 +21491,7 @@
     </w:p>
     <w:p>
       <w:pPr>
-        <w:pStyle w:val="Heading2"/>
+        <w:pStyle w:val="2"/>
       </w:pPr>
       <w:bookmarkStart w:id="38" w:name="_Toc178592902"/>
       <w:r>
@@ -21666,7 +21666,7 @@
     </w:p>
     <w:p>
       <w:pPr>
-        <w:pStyle w:val="Heading2"/>
+        <w:pStyle w:val="2"/>
       </w:pPr>
       <w:bookmarkStart w:id="39" w:name="_Toc178592903"/>
       <w:r>
@@ -21941,7 +21941,7 @@
     </w:p>
     <w:p>
       <w:pPr>
-        <w:pStyle w:val="Heading1"/>
+        <w:pStyle w:val="1"/>
       </w:pPr>
       <w:bookmarkStart w:id="40" w:name="_Toc178592904"/>
       <w:r>
@@ -22060,7 +22060,7 @@
     </w:p>
     <w:p>
       <w:pPr>
-        <w:pStyle w:val="Heading2"/>
+        <w:pStyle w:val="2"/>
       </w:pPr>
       <w:bookmarkStart w:id="41" w:name="_Toc178592905"/>
       <w:r>
@@ -22126,7 +22126,7 @@
     </w:p>
     <w:p>
       <w:pPr>
-        <w:pStyle w:val="Heading2"/>
+        <w:pStyle w:val="2"/>
         <w:rPr>
           <w:rtl/>
         </w:rPr>
@@ -22241,7 +22241,7 @@
     </w:p>
     <w:p>
       <w:pPr>
-        <w:pStyle w:val="Heading2"/>
+        <w:pStyle w:val="2"/>
       </w:pPr>
       <w:bookmarkStart w:id="43" w:name="_Toc178592907"/>
       <w:r>
@@ -22375,7 +22375,7 @@
     <w:p/>
     <w:p>
       <w:pPr>
-        <w:pStyle w:val="Heading2"/>
+        <w:pStyle w:val="2"/>
       </w:pPr>
       <w:bookmarkStart w:id="44" w:name="_Toc178592908"/>
       <w:r>
@@ -22430,7 +22430,7 @@
     </w:p>
     <w:p>
       <w:pPr>
-        <w:pStyle w:val="ListParagraph"/>
+        <w:pStyle w:val="a3"/>
         <w:numPr>
           <w:ilvl w:val="0"/>
           <w:numId w:val="4"/>
@@ -22472,7 +22472,7 @@
     </w:p>
     <w:p>
       <w:pPr>
-        <w:pStyle w:val="ListParagraph"/>
+        <w:pStyle w:val="a3"/>
         <w:numPr>
           <w:ilvl w:val="0"/>
           <w:numId w:val="4"/>
@@ -22518,7 +22518,7 @@
     </w:p>
     <w:p>
       <w:pPr>
-        <w:pStyle w:val="Heading2"/>
+        <w:pStyle w:val="2"/>
       </w:pPr>
       <w:bookmarkStart w:id="45" w:name="_Toc178592909"/>
       <w:r>
@@ -22614,7 +22614,7 @@
     <w:p/>
     <w:p>
       <w:pPr>
-        <w:pStyle w:val="Heading2"/>
+        <w:pStyle w:val="2"/>
         <w:rPr>
           <w:rtl/>
         </w:rPr>
@@ -22684,7 +22684,7 @@
     </w:p>
     <w:p>
       <w:pPr>
-        <w:pStyle w:val="Heading1"/>
+        <w:pStyle w:val="1"/>
         <w:rPr>
           <w:rtl/>
         </w:rPr>
@@ -22701,7 +22701,7 @@
     </w:p>
     <w:p>
       <w:pPr>
-        <w:pStyle w:val="Heading2"/>
+        <w:pStyle w:val="2"/>
       </w:pPr>
       <w:bookmarkStart w:id="48" w:name="_Toc178592912"/>
       <w:r>
@@ -22736,7 +22736,7 @@
     </w:p>
     <w:p>
       <w:pPr>
-        <w:pStyle w:val="Heading2"/>
+        <w:pStyle w:val="2"/>
         <w:rPr>
           <w:rtl/>
         </w:rPr>
@@ -22770,7 +22770,7 @@
     </w:p>
     <w:p>
       <w:pPr>
-        <w:pStyle w:val="Heading2"/>
+        <w:pStyle w:val="2"/>
         <w:rPr>
           <w:rtl/>
         </w:rPr>
@@ -22830,7 +22830,7 @@
     </w:p>
     <w:p>
       <w:pPr>
-        <w:pStyle w:val="Heading2"/>
+        <w:pStyle w:val="2"/>
         <w:rPr>
           <w:rtl/>
         </w:rPr>
@@ -22892,7 +22892,7 @@
     <w:p/>
     <w:p>
       <w:pPr>
-        <w:pStyle w:val="Heading1"/>
+        <w:pStyle w:val="1"/>
         <w:rPr>
           <w:rtl/>
         </w:rPr>
@@ -22909,7 +22909,7 @@
     </w:p>
     <w:p>
       <w:pPr>
-        <w:pStyle w:val="Heading2"/>
+        <w:pStyle w:val="2"/>
         <w:rPr>
           <w:rtl/>
         </w:rPr>
@@ -22940,7 +22940,7 @@
     </w:p>
     <w:p>
       <w:pPr>
-        <w:pStyle w:val="Heading2"/>
+        <w:pStyle w:val="2"/>
         <w:rPr>
           <w:rtl/>
         </w:rPr>
@@ -22967,7 +22967,7 @@
     </w:p>
     <w:p>
       <w:pPr>
-        <w:pStyle w:val="Heading2"/>
+        <w:pStyle w:val="2"/>
         <w:rPr>
           <w:rtl/>
         </w:rPr>
@@ -23032,7 +23032,7 @@
     </w:p>
     <w:p>
       <w:pPr>
-        <w:pStyle w:val="Heading2"/>
+        <w:pStyle w:val="2"/>
         <w:rPr>
           <w:rtl/>
         </w:rPr>
@@ -23093,7 +23093,7 @@
     <w:p/>
     <w:p>
       <w:pPr>
-        <w:pStyle w:val="Heading1"/>
+        <w:pStyle w:val="1"/>
         <w:rPr>
           <w:rtl/>
         </w:rPr>
@@ -23129,7 +23129,7 @@
     </w:p>
     <w:p>
       <w:pPr>
-        <w:pStyle w:val="Heading2"/>
+        <w:pStyle w:val="2"/>
         <w:rPr>
           <w:rtl/>
         </w:rPr>
@@ -23188,7 +23188,7 @@
     </w:p>
     <w:p>
       <w:pPr>
-        <w:pStyle w:val="Heading2"/>
+        <w:pStyle w:val="2"/>
         <w:rPr>
           <w:rtl/>
         </w:rPr>
@@ -23215,7 +23215,7 @@
     </w:p>
     <w:p>
       <w:pPr>
-        <w:pStyle w:val="Heading2"/>
+        <w:pStyle w:val="2"/>
         <w:rPr>
           <w:rtl/>
         </w:rPr>
@@ -23281,7 +23281,7 @@
     </w:p>
     <w:p>
       <w:pPr>
-        <w:pStyle w:val="Heading2"/>
+        <w:pStyle w:val="2"/>
         <w:rPr>
           <w:rtl/>
         </w:rPr>
@@ -23342,7 +23342,7 @@
     <w:p/>
     <w:p>
       <w:pPr>
-        <w:pStyle w:val="Heading1"/>
+        <w:pStyle w:val="1"/>
       </w:pPr>
       <w:bookmarkStart w:id="62" w:name="_Toc178592926"/>
       <w:r>
@@ -23371,7 +23371,7 @@
     </w:p>
     <w:p>
       <w:pPr>
-        <w:pStyle w:val="Heading2"/>
+        <w:pStyle w:val="2"/>
       </w:pPr>
       <w:bookmarkStart w:id="63" w:name="_Toc178592927"/>
       <w:r>
@@ -24479,7 +24479,7 @@
     </w:p>
     <w:p>
       <w:pPr>
-        <w:pStyle w:val="Heading2"/>
+        <w:pStyle w:val="2"/>
       </w:pPr>
       <w:bookmarkStart w:id="64" w:name="_Toc178592928"/>
       <w:r>
@@ -24589,7 +24589,7 @@
     <w:p/>
     <w:p>
       <w:pPr>
-        <w:pStyle w:val="Heading2"/>
+        <w:pStyle w:val="2"/>
       </w:pPr>
       <w:bookmarkStart w:id="65" w:name="_Toc178592929"/>
       <w:r>
@@ -25344,7 +25344,7 @@
     </w:p>
     <w:p>
       <w:pPr>
-        <w:pStyle w:val="Heading1"/>
+        <w:pStyle w:val="1"/>
       </w:pPr>
       <w:bookmarkStart w:id="66" w:name="_Toc178592930"/>
       <w:r>
@@ -25755,7 +25755,7 @@
     </w:p>
     <w:p>
       <w:pPr>
-        <w:pStyle w:val="ListParagraph"/>
+        <w:pStyle w:val="a3"/>
         <w:numPr>
           <w:ilvl w:val="0"/>
           <w:numId w:val="5"/>
@@ -25827,7 +25827,7 @@
     </w:p>
     <w:p>
       <w:pPr>
-        <w:pStyle w:val="ListParagraph"/>
+        <w:pStyle w:val="a3"/>
         <w:numPr>
           <w:ilvl w:val="0"/>
           <w:numId w:val="5"/>
@@ -25846,7 +25846,7 @@
     </w:p>
     <w:p>
       <w:pPr>
-        <w:pStyle w:val="ListParagraph"/>
+        <w:pStyle w:val="a3"/>
         <w:numPr>
           <w:ilvl w:val="0"/>
           <w:numId w:val="5"/>
@@ -26795,7 +26795,7 @@
     </w:p>
     <w:p>
       <w:pPr>
-        <w:pStyle w:val="ListParagraph"/>
+        <w:pStyle w:val="a3"/>
         <w:numPr>
           <w:ilvl w:val="0"/>
           <w:numId w:val="1"/>
@@ -26845,7 +26845,7 @@
     </w:p>
     <w:p>
       <w:pPr>
-        <w:pStyle w:val="ListParagraph"/>
+        <w:pStyle w:val="a3"/>
         <w:numPr>
           <w:ilvl w:val="0"/>
           <w:numId w:val="1"/>
@@ -26915,7 +26915,7 @@
     </w:p>
     <w:p>
       <w:pPr>
-        <w:pStyle w:val="ListParagraph"/>
+        <w:pStyle w:val="a3"/>
         <w:numPr>
           <w:ilvl w:val="0"/>
           <w:numId w:val="1"/>
@@ -27516,7 +27516,7 @@
     </w:p>
     <w:p>
       <w:pPr>
-        <w:pStyle w:val="Heading2"/>
+        <w:pStyle w:val="2"/>
         <w:rPr>
           <w:rtl/>
         </w:rPr>
@@ -27752,7 +27752,7 @@
     </w:p>
     <w:p>
       <w:pPr>
-        <w:pStyle w:val="Heading2"/>
+        <w:pStyle w:val="2"/>
       </w:pPr>
       <w:bookmarkStart w:id="68" w:name="_Toc178592932"/>
       <w:r>
@@ -28027,7 +28027,7 @@
     </w:p>
     <w:p>
       <w:pPr>
-        <w:pStyle w:val="Heading2"/>
+        <w:pStyle w:val="2"/>
       </w:pPr>
       <w:bookmarkStart w:id="69" w:name="_Toc178592933"/>
       <w:r>
@@ -28202,7 +28202,7 @@
     </w:p>
     <w:p>
       <w:pPr>
-        <w:pStyle w:val="Heading2"/>
+        <w:pStyle w:val="2"/>
       </w:pPr>
       <w:bookmarkStart w:id="70" w:name="_Toc178592934"/>
       <w:r>
@@ -28387,7 +28387,7 @@
     </w:p>
     <w:p>
       <w:pPr>
-        <w:pStyle w:val="Heading2"/>
+        <w:pStyle w:val="2"/>
       </w:pPr>
       <w:bookmarkStart w:id="71" w:name="_Toc178592935"/>
       <w:r>
@@ -28549,7 +28549,7 @@
     <w:p/>
     <w:p>
       <w:pPr>
-        <w:pStyle w:val="Heading2"/>
+        <w:pStyle w:val="2"/>
       </w:pPr>
       <w:bookmarkStart w:id="72" w:name="_Toc178592936"/>
       <w:r>
@@ -29245,7 +29245,7 @@
     <w:p/>
     <w:p>
       <w:pPr>
-        <w:pStyle w:val="Heading1"/>
+        <w:pStyle w:val="1"/>
         <w:rPr>
           <w:rtl/>
         </w:rPr>
@@ -29258,7 +29258,7 @@
     </w:p>
     <w:p>
       <w:pPr>
-        <w:pStyle w:val="Heading2"/>
+        <w:pStyle w:val="2"/>
         <w:rPr>
           <w:rtl/>
         </w:rPr>
@@ -29885,7 +29885,7 @@
     <w:p/>
     <w:p>
       <w:pPr>
-        <w:pStyle w:val="Heading2"/>
+        <w:pStyle w:val="2"/>
         <w:rPr>
           <w:rtl/>
         </w:rPr>
@@ -30030,7 +30030,7 @@
     <w:p/>
     <w:p>
       <w:pPr>
-        <w:pStyle w:val="Heading2"/>
+        <w:pStyle w:val="2"/>
       </w:pPr>
       <w:bookmarkStart w:id="76" w:name="_Toc178592940"/>
       <w:r>
@@ -30306,7 +30306,7 @@
     <w:p/>
     <w:p>
       <w:pPr>
-        <w:pStyle w:val="Heading2"/>
+        <w:pStyle w:val="2"/>
       </w:pPr>
       <w:bookmarkStart w:id="77" w:name="_Toc178592941"/>
       <w:r>
@@ -30445,7 +30445,7 @@
     <w:p/>
     <w:p>
       <w:pPr>
-        <w:pStyle w:val="Heading2"/>
+        <w:pStyle w:val="2"/>
       </w:pPr>
       <w:bookmarkStart w:id="78" w:name="_Toc178592942"/>
       <w:r>
@@ -30622,7 +30622,7 @@
     </w:p>
     <w:p>
       <w:pPr>
-        <w:pStyle w:val="Heading2"/>
+        <w:pStyle w:val="2"/>
         <w:rPr>
           <w:rtl/>
         </w:rPr>
@@ -31009,7 +31009,7 @@
     <w:p/>
     <w:p>
       <w:pPr>
-        <w:pStyle w:val="Heading1"/>
+        <w:pStyle w:val="1"/>
       </w:pPr>
       <w:bookmarkStart w:id="80" w:name="_Toc178592944"/>
       <w:proofErr w:type="spellStart"/>
@@ -31022,7 +31022,7 @@
     </w:p>
     <w:p>
       <w:pPr>
-        <w:pStyle w:val="Heading2"/>
+        <w:pStyle w:val="2"/>
         <w:rPr>
           <w:rtl/>
         </w:rPr>
@@ -31342,7 +31342,7 @@
     </w:p>
     <w:p>
       <w:pPr>
-        <w:pStyle w:val="Heading2"/>
+        <w:pStyle w:val="2"/>
       </w:pPr>
       <w:bookmarkStart w:id="82" w:name="_Toc178592946"/>
       <w:r>
@@ -31547,7 +31547,7 @@
     <w:p/>
     <w:p>
       <w:pPr>
-        <w:pStyle w:val="Heading2"/>
+        <w:pStyle w:val="2"/>
       </w:pPr>
       <w:bookmarkStart w:id="83" w:name="_Toc178592947"/>
       <w:r>
@@ -31774,7 +31774,7 @@
     </w:p>
     <w:p>
       <w:pPr>
-        <w:pStyle w:val="Heading2"/>
+        <w:pStyle w:val="2"/>
       </w:pPr>
       <w:bookmarkStart w:id="84" w:name="_Toc178592948"/>
       <w:r>
@@ -31947,7 +31947,7 @@
     <w:p/>
     <w:p>
       <w:pPr>
-        <w:pStyle w:val="Heading2"/>
+        <w:pStyle w:val="2"/>
       </w:pPr>
       <w:bookmarkStart w:id="85" w:name="_Toc178592949"/>
       <w:r>
@@ -32455,7 +32455,7 @@
     </w:p>
     <w:p>
       <w:pPr>
-        <w:pStyle w:val="Heading1"/>
+        <w:pStyle w:val="1"/>
       </w:pPr>
       <w:bookmarkStart w:id="86" w:name="_Toc178592950"/>
       <w:r>
@@ -32468,7 +32468,7 @@
     </w:p>
     <w:p>
       <w:pPr>
-        <w:pStyle w:val="Heading2"/>
+        <w:pStyle w:val="2"/>
         <w:rPr>
           <w:rtl/>
         </w:rPr>
@@ -32611,7 +32611,7 @@
     </w:p>
     <w:p>
       <w:pPr>
-        <w:pStyle w:val="ListParagraph"/>
+        <w:pStyle w:val="a3"/>
         <w:numPr>
           <w:ilvl w:val="0"/>
           <w:numId w:val="6"/>
@@ -32652,7 +32652,7 @@
     </w:p>
     <w:p>
       <w:pPr>
-        <w:pStyle w:val="ListParagraph"/>
+        <w:pStyle w:val="a3"/>
         <w:numPr>
           <w:ilvl w:val="0"/>
           <w:numId w:val="6"/>
@@ -32686,7 +32686,7 @@
     </w:p>
     <w:p>
       <w:pPr>
-        <w:pStyle w:val="ListParagraph"/>
+        <w:pStyle w:val="a3"/>
         <w:numPr>
           <w:ilvl w:val="0"/>
           <w:numId w:val="6"/>
@@ -32727,7 +32727,7 @@
     </w:p>
     <w:p>
       <w:pPr>
-        <w:pStyle w:val="ListParagraph"/>
+        <w:pStyle w:val="a3"/>
         <w:numPr>
           <w:ilvl w:val="0"/>
           <w:numId w:val="6"/>
@@ -32857,7 +32857,7 @@
     </w:p>
     <w:p>
       <w:pPr>
-        <w:pStyle w:val="Heading2"/>
+        <w:pStyle w:val="2"/>
       </w:pPr>
       <w:bookmarkStart w:id="88" w:name="_Toc178592952"/>
       <w:r>
@@ -33021,7 +33021,7 @@
     </w:p>
     <w:p>
       <w:pPr>
-        <w:pStyle w:val="Heading2"/>
+        <w:pStyle w:val="2"/>
       </w:pPr>
       <w:bookmarkStart w:id="89" w:name="_Toc178592953"/>
       <w:r>
@@ -33173,7 +33173,7 @@
     </w:p>
     <w:p>
       <w:pPr>
-        <w:pStyle w:val="Heading2"/>
+        <w:pStyle w:val="2"/>
       </w:pPr>
       <w:bookmarkStart w:id="90" w:name="_Toc178592954"/>
       <w:r>
@@ -33366,7 +33366,7 @@
     </w:p>
     <w:p>
       <w:pPr>
-        <w:pStyle w:val="Heading2"/>
+        <w:pStyle w:val="2"/>
       </w:pPr>
       <w:bookmarkStart w:id="91" w:name="_Toc178592955"/>
       <w:proofErr w:type="spellStart"/>
@@ -33383,125 +33383,112 @@
       </w:r>
       <w:proofErr w:type="spellEnd"/>
       <w:r>
+        <w:t xml:space="preserve"> excluded-address</w:t>
+      </w:r>
+      <w:bookmarkEnd w:id="91"/>
+    </w:p>
+    <w:p>
+      <w:pPr>
+        <w:rPr>
+          <w:b/>
+          <w:bCs/>
+          <w:u w:val="single"/>
+          <w:rtl/>
+        </w:rPr>
+      </w:pPr>
+      <w:r>
+        <w:rPr>
+          <w:rFonts w:hint="cs"/>
+          <w:b/>
+          <w:bCs/>
+          <w:u w:val="single"/>
+          <w:rtl/>
+        </w:rPr>
+        <w:t>הסבר</w:t>
+      </w:r>
+    </w:p>
+    <w:p>
+      <w:pPr>
+        <w:rPr>
+          <w:rtl/>
+        </w:rPr>
+      </w:pPr>
+      <w:r>
+        <w:rPr>
+          <w:rFonts w:hint="cs"/>
+          <w:rtl/>
+        </w:rPr>
+        <w:t xml:space="preserve">משתמשים בפעולה זו בשביל להגדיר כתובות שהשרת </w:t>
+      </w:r>
+      <w:r>
+        <w:t>DHCP</w:t>
+      </w:r>
+      <w:r>
+        <w:rPr>
+          <w:rFonts w:hint="cs"/>
+          <w:rtl/>
+        </w:rPr>
+        <w:t xml:space="preserve"> לא יחלק דוגמה לכתובות כאלו היא הכתובות </w:t>
+      </w:r>
+      <w:r>
+        <w:t>default gateway</w:t>
+      </w:r>
+      <w:r>
+        <w:rPr>
+          <w:rFonts w:hint="cs"/>
+          <w:rtl/>
+        </w:rPr>
+        <w:t xml:space="preserve"> הפיזיות </w:t>
+      </w:r>
+      <w:proofErr w:type="spellStart"/>
+      <w:r>
+        <w:rPr>
+          <w:rFonts w:hint="cs"/>
+          <w:rtl/>
+        </w:rPr>
+        <w:t>והוירטואליות</w:t>
+      </w:r>
+      <w:proofErr w:type="spellEnd"/>
+    </w:p>
+    <w:p>
+      <w:pPr>
+        <w:rPr>
+          <w:b/>
+          <w:bCs/>
+          <w:u w:val="single"/>
+          <w:rtl/>
+        </w:rPr>
+      </w:pPr>
+      <w:r>
+        <w:rPr>
+          <w:rFonts w:hint="cs"/>
+          <w:b/>
+          <w:bCs/>
+          <w:u w:val="single"/>
+          <w:rtl/>
+        </w:rPr>
+        <w:t>תחביר</w:t>
+      </w:r>
+    </w:p>
+    <w:p>
+      <w:proofErr w:type="spellStart"/>
+      <w:r>
+        <w:t>ip</w:t>
+      </w:r>
+      <w:proofErr w:type="spellEnd"/>
+      <w:r>
         <w:t xml:space="preserve"> </w:t>
       </w:r>
-      <w:proofErr w:type="gramStart"/>
-      <w:r>
-        <w:t>excluded-address</w:t>
-      </w:r>
-      <w:bookmarkEnd w:id="91"/>
-      <w:proofErr w:type="gramEnd"/>
-    </w:p>
-    <w:p>
-      <w:pPr>
-        <w:rPr>
-          <w:b/>
-          <w:bCs/>
-          <w:u w:val="single"/>
-          <w:rtl/>
-        </w:rPr>
-      </w:pPr>
-      <w:r>
-        <w:rPr>
-          <w:rFonts w:hint="cs"/>
-          <w:b/>
-          <w:bCs/>
-          <w:u w:val="single"/>
-          <w:rtl/>
-        </w:rPr>
-        <w:t>הסבר</w:t>
-      </w:r>
-    </w:p>
-    <w:p>
-      <w:pPr>
-        <w:rPr>
-          <w:rtl/>
-        </w:rPr>
-      </w:pPr>
-      <w:r>
-        <w:rPr>
-          <w:rFonts w:hint="cs"/>
-          <w:rtl/>
-        </w:rPr>
-        <w:t xml:space="preserve">משתמשים בפעולה זו בשביל להגדיר כתובות שהשרת </w:t>
-      </w:r>
-      <w:r>
-        <w:t>DHCP</w:t>
-      </w:r>
-      <w:r>
-        <w:rPr>
-          <w:rFonts w:hint="cs"/>
-          <w:rtl/>
-        </w:rPr>
-        <w:t xml:space="preserve"> לא יחלק דוגמה לכתובות כאלו היא הכתובות </w:t>
-      </w:r>
-      <w:r>
-        <w:t>default gateway</w:t>
-      </w:r>
-      <w:r>
-        <w:rPr>
-          <w:rFonts w:hint="cs"/>
-          <w:rtl/>
-        </w:rPr>
-        <w:t xml:space="preserve"> הפיזיות </w:t>
-      </w:r>
       <w:proofErr w:type="spellStart"/>
       <w:r>
-        <w:rPr>
-          <w:rFonts w:hint="cs"/>
-          <w:rtl/>
-        </w:rPr>
-        <w:t>והוירטואליות</w:t>
+        <w:t>dhcp</w:t>
       </w:r>
       <w:proofErr w:type="spellEnd"/>
-    </w:p>
-    <w:p>
-      <w:pPr>
-        <w:rPr>
-          <w:b/>
-          <w:bCs/>
-          <w:u w:val="single"/>
-          <w:rtl/>
-        </w:rPr>
-      </w:pPr>
-      <w:r>
-        <w:rPr>
-          <w:rFonts w:hint="cs"/>
-          <w:b/>
-          <w:bCs/>
-          <w:u w:val="single"/>
-          <w:rtl/>
-        </w:rPr>
-        <w:t>תחביר</w:t>
-      </w:r>
-    </w:p>
-    <w:p>
-      <w:proofErr w:type="spellStart"/>
-      <w:r>
-        <w:t>ip</w:t>
-      </w:r>
-      <w:proofErr w:type="spellEnd"/>
-      <w:r>
-        <w:t xml:space="preserve"> </w:t>
-      </w:r>
-      <w:proofErr w:type="spellStart"/>
-      <w:r>
-        <w:t>dhcp</w:t>
-      </w:r>
-      <w:proofErr w:type="spellEnd"/>
-      <w:r>
-        <w:t xml:space="preserve"> </w:t>
-      </w:r>
-      <w:proofErr w:type="gramStart"/>
-      <w:r>
-        <w:t>excluded-addres</w:t>
-      </w:r>
-      <w:r>
-        <w:t>s</w:t>
-      </w:r>
-      <w:proofErr w:type="gramEnd"/>
-      <w:r>
-        <w:t xml:space="preserve"> [start </w:t>
+      <w:r>
+        <w:t xml:space="preserve"> excluded-addres</w:t>
+      </w:r>
+      <w:r>
+        <w:t xml:space="preserve">s [start </w:t>
       </w:r>
       <w:proofErr w:type="spellStart"/>
       <w:r>
@@ -33605,7 +33592,7 @@
     </w:p>
     <w:p>
       <w:pPr>
-        <w:pStyle w:val="Heading2"/>
+        <w:pStyle w:val="2"/>
       </w:pPr>
       <w:bookmarkStart w:id="92" w:name="_Toc178592956"/>
       <w:r>
@@ -34060,7 +34047,7 @@
     </w:p>
     <w:p>
       <w:pPr>
-        <w:pStyle w:val="Heading1"/>
+        <w:pStyle w:val="1"/>
       </w:pPr>
       <w:bookmarkStart w:id="93" w:name="_Hlk184488947"/>
       <w:bookmarkStart w:id="94" w:name="_Toc178592957"/>
@@ -34071,7 +34058,7 @@
     </w:p>
     <w:p>
       <w:pPr>
-        <w:pStyle w:val="Heading2"/>
+        <w:pStyle w:val="2"/>
         <w:rPr>
           <w:rtl/>
         </w:rPr>
@@ -34124,7 +34111,7 @@
     </w:p>
     <w:p>
       <w:pPr>
-        <w:pStyle w:val="Heading2"/>
+        <w:pStyle w:val="2"/>
         <w:rPr>
           <w:rtl/>
         </w:rPr>
@@ -34266,7 +34253,7 @@
     </w:p>
     <w:p>
       <w:pPr>
-        <w:pStyle w:val="Heading2"/>
+        <w:pStyle w:val="2"/>
         <w:rPr>
           <w:rtl/>
         </w:rPr>
@@ -34677,7 +34664,7 @@
     </w:p>
     <w:p>
       <w:pPr>
-        <w:pStyle w:val="ListParagraph"/>
+        <w:pStyle w:val="a3"/>
         <w:numPr>
           <w:ilvl w:val="0"/>
           <w:numId w:val="15"/>
@@ -34723,7 +34710,7 @@
     </w:p>
     <w:p>
       <w:pPr>
-        <w:pStyle w:val="ListParagraph"/>
+        <w:pStyle w:val="a3"/>
         <w:numPr>
           <w:ilvl w:val="0"/>
           <w:numId w:val="15"/>
@@ -34769,7 +34756,7 @@
     </w:p>
     <w:p>
       <w:pPr>
-        <w:pStyle w:val="ListParagraph"/>
+        <w:pStyle w:val="a3"/>
         <w:numPr>
           <w:ilvl w:val="0"/>
           <w:numId w:val="15"/>
@@ -34848,7 +34835,7 @@
     </w:p>
     <w:p>
       <w:pPr>
-        <w:pStyle w:val="ListParagraph"/>
+        <w:pStyle w:val="a3"/>
         <w:numPr>
           <w:ilvl w:val="0"/>
           <w:numId w:val="15"/>
@@ -34920,7 +34907,7 @@
     </w:p>
     <w:p>
       <w:pPr>
-        <w:pStyle w:val="Heading2"/>
+        <w:pStyle w:val="2"/>
         <w:rPr>
           <w:rtl/>
         </w:rPr>
@@ -35071,7 +35058,7 @@
     </w:p>
     <w:p>
       <w:pPr>
-        <w:pStyle w:val="Heading2"/>
+        <w:pStyle w:val="2"/>
         <w:rPr>
           <w:rtl/>
         </w:rPr>
@@ -35150,7 +35137,7 @@
     <w:p/>
     <w:p>
       <w:pPr>
-        <w:pStyle w:val="Heading1"/>
+        <w:pStyle w:val="1"/>
         <w:rPr>
           <w:rtl/>
         </w:rPr>
@@ -35161,7 +35148,7 @@
     </w:p>
     <w:p>
       <w:pPr>
-        <w:pStyle w:val="Heading2"/>
+        <w:pStyle w:val="2"/>
         <w:rPr>
           <w:rtl/>
         </w:rPr>
@@ -35464,7 +35451,7 @@
     </w:p>
     <w:p>
       <w:pPr>
-        <w:pStyle w:val="Heading2"/>
+        <w:pStyle w:val="2"/>
         <w:rPr>
           <w:rtl/>
         </w:rPr>
@@ -35580,7 +35567,7 @@
     </w:p>
     <w:p>
       <w:pPr>
-        <w:pStyle w:val="Heading1"/>
+        <w:pStyle w:val="1"/>
       </w:pPr>
       <w:r>
         <w:lastRenderedPageBreak/>
@@ -35603,7 +35590,7 @@
     </w:p>
     <w:p>
       <w:pPr>
-        <w:pStyle w:val="Heading2"/>
+        <w:pStyle w:val="2"/>
       </w:pPr>
       <w:r>
         <w:rPr>
@@ -35696,7 +35683,7 @@
     </w:p>
     <w:p>
       <w:pPr>
-        <w:pStyle w:val="ListParagraph"/>
+        <w:pStyle w:val="a3"/>
         <w:numPr>
           <w:ilvl w:val="0"/>
           <w:numId w:val="16"/>
@@ -35715,7 +35702,7 @@
     </w:p>
     <w:p>
       <w:pPr>
-        <w:pStyle w:val="ListParagraph"/>
+        <w:pStyle w:val="a3"/>
         <w:numPr>
           <w:ilvl w:val="0"/>
           <w:numId w:val="16"/>
@@ -35734,7 +35721,7 @@
     </w:p>
     <w:p>
       <w:pPr>
-        <w:pStyle w:val="Heading2"/>
+        <w:pStyle w:val="2"/>
       </w:pPr>
       <w:r>
         <w:rPr>
@@ -35790,7 +35777,7 @@
     <w:p/>
     <w:p>
       <w:pPr>
-        <w:pStyle w:val="Heading1"/>
+        <w:pStyle w:val="1"/>
       </w:pPr>
       <w:proofErr w:type="gramStart"/>
       <w:r>
@@ -35803,7 +35790,7 @@
     </w:p>
     <w:p>
       <w:pPr>
-        <w:pStyle w:val="Heading2"/>
+        <w:pStyle w:val="2"/>
         <w:rPr>
           <w:rtl/>
         </w:rPr>
@@ -35936,7 +35923,7 @@
     </w:p>
     <w:p>
       <w:pPr>
-        <w:pStyle w:val="Heading2"/>
+        <w:pStyle w:val="2"/>
       </w:pPr>
       <w:r>
         <w:rPr>
@@ -36013,7 +36000,7 @@
     </w:p>
     <w:p>
       <w:pPr>
-        <w:pStyle w:val="Heading1"/>
+        <w:pStyle w:val="1"/>
       </w:pPr>
       <w:proofErr w:type="gramStart"/>
       <w:r>
@@ -36026,7 +36013,7 @@
     </w:p>
     <w:p>
       <w:pPr>
-        <w:pStyle w:val="Heading2"/>
+        <w:pStyle w:val="2"/>
         <w:rPr>
           <w:rtl/>
         </w:rPr>
@@ -36129,7 +36116,7 @@
     </w:p>
     <w:p>
       <w:pPr>
-        <w:pStyle w:val="Heading2"/>
+        <w:pStyle w:val="2"/>
         <w:rPr>
           <w:rtl/>
         </w:rPr>
@@ -36193,12 +36180,12 @@
     <w:p>
       <w:pPr>
         <w:rPr>
-          <w:rFonts w:hint="cs"/>
-          <w:rtl/>
-        </w:rPr>
-      </w:pPr>
-      <w:r>
-        <w:rPr>
+          <w:rtl/>
+        </w:rPr>
+      </w:pPr>
+      <w:r>
+        <w:rPr>
+          <w:noProof/>
           <w:rtl/>
         </w:rPr>
         <w:lastRenderedPageBreak/>
@@ -36323,12 +36310,12 @@
     <w:p>
       <w:pPr>
         <w:rPr>
-          <w:rFonts w:hint="cs"/>
-          <w:rtl/>
-        </w:rPr>
-      </w:pPr>
-      <w:r>
-        <w:rPr>
+          <w:rtl/>
+        </w:rPr>
+      </w:pPr>
+      <w:r>
+        <w:rPr>
+          <w:noProof/>
           <w:rtl/>
         </w:rPr>
         <w:drawing>
@@ -36370,15 +36357,15 @@
     </w:p>
     <w:p>
       <w:pPr>
-        <w:pStyle w:val="Heading1"/>
-        <w:rPr>
-          <w:rtl/>
-        </w:rPr>
-      </w:pPr>
-    </w:p>
-    <w:p>
-      <w:pPr>
-        <w:pStyle w:val="Heading1"/>
+        <w:pStyle w:val="1"/>
+        <w:rPr>
+          <w:rtl/>
+        </w:rPr>
+      </w:pPr>
+    </w:p>
+    <w:p>
+      <w:pPr>
+        <w:pStyle w:val="1"/>
       </w:pPr>
       <w:r>
         <w:t>Syslog server</w:t>
@@ -36386,7 +36373,7 @@
     </w:p>
     <w:p>
       <w:pPr>
-        <w:pStyle w:val="Heading2"/>
+        <w:pStyle w:val="2"/>
         <w:rPr>
           <w:rtl/>
         </w:rPr>
@@ -36431,10 +36418,7 @@
     </w:p>
     <w:p>
       <w:pPr>
-        <w:pStyle w:val="Heading2"/>
-        <w:rPr>
-          <w:rtl/>
-        </w:rPr>
+        <w:pStyle w:val="2"/>
       </w:pPr>
       <w:r>
         <w:rPr>
@@ -36447,20 +36431,143 @@
     <w:p>
       <w:pPr>
         <w:rPr>
-          <w:rtl/>
-        </w:rPr>
-      </w:pPr>
-    </w:p>
-    <w:p>
-      <w:pPr>
-        <w:rPr>
-          <w:rtl/>
-        </w:rPr>
-      </w:pPr>
-    </w:p>
-    <w:p>
-      <w:pPr>
-        <w:pStyle w:val="Heading1"/>
+          <w:rFonts w:hint="cs"/>
+          <w:rtl/>
+        </w:rPr>
+      </w:pPr>
+      <w:r>
+        <w:rPr>
+          <w:rFonts w:hint="cs"/>
+          <w:rtl/>
+        </w:rPr>
+        <w:t xml:space="preserve">הגדרת שימוש בסרבר </w:t>
+      </w:r>
+      <w:proofErr w:type="spellStart"/>
+      <w:r>
+        <w:rPr>
+          <w:rFonts w:hint="cs"/>
+          <w:rtl/>
+        </w:rPr>
+        <w:t>סיסלוג</w:t>
+      </w:r>
+      <w:proofErr w:type="spellEnd"/>
+    </w:p>
+    <w:p>
+      <w:pPr>
+        <w:bidi w:val="0"/>
+      </w:pPr>
+      <w:r>
+        <w:drawing>
+          <wp:inline distT="0" distB="0" distL="0" distR="0" wp14:anchorId="6B2EB6F6" wp14:editId="7A2DFECA">
+            <wp:extent cx="2791215" cy="181000"/>
+            <wp:effectExtent l="0" t="0" r="9525" b="9525"/>
+            <wp:docPr id="1127436028" name="תמונה 1"/>
+            <wp:cNvGraphicFramePr>
+              <a:graphicFrameLocks xmlns:a="http://schemas.openxmlformats.org/drawingml/2006/main" noChangeAspect="1"/>
+            </wp:cNvGraphicFramePr>
+            <a:graphic xmlns:a="http://schemas.openxmlformats.org/drawingml/2006/main">
+              <a:graphicData uri="http://schemas.openxmlformats.org/drawingml/2006/picture">
+                <pic:pic xmlns:pic="http://schemas.openxmlformats.org/drawingml/2006/picture">
+                  <pic:nvPicPr>
+                    <pic:cNvPr id="1127436028" name=""/>
+                    <pic:cNvPicPr/>
+                  </pic:nvPicPr>
+                  <pic:blipFill>
+                    <a:blip r:embed="rId74"/>
+                    <a:stretch>
+                      <a:fillRect/>
+                    </a:stretch>
+                  </pic:blipFill>
+                  <pic:spPr>
+                    <a:xfrm>
+                      <a:off x="0" y="0"/>
+                      <a:ext cx="2791215" cy="181000"/>
+                    </a:xfrm>
+                    <a:prstGeom prst="rect">
+                      <a:avLst/>
+                    </a:prstGeom>
+                  </pic:spPr>
+                </pic:pic>
+              </a:graphicData>
+            </a:graphic>
+          </wp:inline>
+        </w:drawing>
+      </w:r>
+    </w:p>
+    <w:p>
+      <w:pPr>
+        <w:pStyle w:val="2"/>
+        <w:rPr>
+          <w:rtl/>
+        </w:rPr>
+      </w:pPr>
+      <w:r>
+        <w:rPr>
+          <w:rFonts w:hint="cs"/>
+          <w:rtl/>
+        </w:rPr>
+        <w:t>תמונה שעובד</w:t>
+      </w:r>
+    </w:p>
+    <w:p>
+      <w:pPr>
+        <w:bidi w:val="0"/>
+        <w:rPr>
+          <w:rFonts w:hint="cs"/>
+          <w:rtl/>
+        </w:rPr>
+      </w:pPr>
+      <w:r>
+        <w:rPr>
+          <w:rtl/>
+        </w:rPr>
+        <w:drawing>
+          <wp:inline distT="0" distB="0" distL="0" distR="0" wp14:anchorId="49645571" wp14:editId="292EB9C7">
+            <wp:extent cx="4953691" cy="1876687"/>
+            <wp:effectExtent l="0" t="0" r="0" b="9525"/>
+            <wp:docPr id="873195854" name="תמונה 1"/>
+            <wp:cNvGraphicFramePr>
+              <a:graphicFrameLocks xmlns:a="http://schemas.openxmlformats.org/drawingml/2006/main" noChangeAspect="1"/>
+            </wp:cNvGraphicFramePr>
+            <a:graphic xmlns:a="http://schemas.openxmlformats.org/drawingml/2006/main">
+              <a:graphicData uri="http://schemas.openxmlformats.org/drawingml/2006/picture">
+                <pic:pic xmlns:pic="http://schemas.openxmlformats.org/drawingml/2006/picture">
+                  <pic:nvPicPr>
+                    <pic:cNvPr id="873195854" name=""/>
+                    <pic:cNvPicPr/>
+                  </pic:nvPicPr>
+                  <pic:blipFill>
+                    <a:blip r:embed="rId75"/>
+                    <a:stretch>
+                      <a:fillRect/>
+                    </a:stretch>
+                  </pic:blipFill>
+                  <pic:spPr>
+                    <a:xfrm>
+                      <a:off x="0" y="0"/>
+                      <a:ext cx="4953691" cy="1876687"/>
+                    </a:xfrm>
+                    <a:prstGeom prst="rect">
+                      <a:avLst/>
+                    </a:prstGeom>
+                  </pic:spPr>
+                </pic:pic>
+              </a:graphicData>
+            </a:graphic>
+          </wp:inline>
+        </w:drawing>
+      </w:r>
+    </w:p>
+    <w:p>
+      <w:pPr>
+        <w:rPr>
+          <w:rtl/>
+        </w:rPr>
+      </w:pPr>
+    </w:p>
+    <w:p>
+      <w:pPr>
+        <w:pStyle w:val="1"/>
       </w:pPr>
       <w:r>
         <w:t>NTP server</w:t>
@@ -36468,7 +36575,7 @@
     </w:p>
     <w:p>
       <w:pPr>
-        <w:pStyle w:val="Heading2"/>
+        <w:pStyle w:val="2"/>
         <w:rPr>
           <w:rtl/>
         </w:rPr>
@@ -36520,7 +36627,7 @@
     </w:p>
     <w:p>
       <w:pPr>
-        <w:pStyle w:val="Heading2"/>
+        <w:pStyle w:val="2"/>
         <w:rPr>
           <w:rtl/>
         </w:rPr>
@@ -36531,6 +36638,435 @@
           <w:rtl/>
         </w:rPr>
         <w:t>הגדרות</w:t>
+      </w:r>
+    </w:p>
+    <w:p>
+      <w:pPr>
+        <w:rPr>
+          <w:b/>
+          <w:bCs/>
+          <w:u w:val="single"/>
+        </w:rPr>
+      </w:pPr>
+      <w:r>
+        <w:rPr>
+          <w:rFonts w:hint="cs"/>
+          <w:b/>
+          <w:bCs/>
+          <w:u w:val="single"/>
+          <w:rtl/>
+        </w:rPr>
+        <w:t xml:space="preserve">הגדרה מה הסרבר </w:t>
+      </w:r>
+      <w:proofErr w:type="spellStart"/>
+      <w:r>
+        <w:rPr>
+          <w:b/>
+          <w:bCs/>
+          <w:u w:val="single"/>
+        </w:rPr>
+        <w:t>ntp</w:t>
+      </w:r>
+      <w:proofErr w:type="spellEnd"/>
+      <w:r>
+        <w:rPr>
+          <w:rFonts w:hint="cs"/>
+          <w:b/>
+          <w:bCs/>
+          <w:u w:val="single"/>
+          <w:rtl/>
+        </w:rPr>
+        <w:t xml:space="preserve"> </w:t>
+      </w:r>
+      <w:proofErr w:type="spellStart"/>
+      <w:r>
+        <w:rPr>
+          <w:rFonts w:hint="cs"/>
+          <w:b/>
+          <w:bCs/>
+          <w:u w:val="single"/>
+          <w:rtl/>
+        </w:rPr>
+        <w:t>בראוטר</w:t>
+      </w:r>
+      <w:proofErr w:type="spellEnd"/>
+    </w:p>
+    <w:p>
+      <w:pPr>
+        <w:bidi w:val="0"/>
+        <w:rPr>
+          <w:rFonts w:hint="cs"/>
+          <w:b/>
+          <w:bCs/>
+          <w:u w:val="single"/>
+          <w:rtl/>
+        </w:rPr>
+      </w:pPr>
+      <w:r>
+        <w:rPr>
+          <w:b/>
+          <w:bCs/>
+          <w:rtl/>
+        </w:rPr>
+        <w:drawing>
+          <wp:inline distT="0" distB="0" distL="0" distR="0" wp14:anchorId="6BEC4F26" wp14:editId="63A56275">
+            <wp:extent cx="2962688" cy="171474"/>
+            <wp:effectExtent l="0" t="0" r="0" b="0"/>
+            <wp:docPr id="1195839337" name="תמונה 1"/>
+            <wp:cNvGraphicFramePr>
+              <a:graphicFrameLocks xmlns:a="http://schemas.openxmlformats.org/drawingml/2006/main" noChangeAspect="1"/>
+            </wp:cNvGraphicFramePr>
+            <a:graphic xmlns:a="http://schemas.openxmlformats.org/drawingml/2006/main">
+              <a:graphicData uri="http://schemas.openxmlformats.org/drawingml/2006/picture">
+                <pic:pic xmlns:pic="http://schemas.openxmlformats.org/drawingml/2006/picture">
+                  <pic:nvPicPr>
+                    <pic:cNvPr id="1195839337" name=""/>
+                    <pic:cNvPicPr/>
+                  </pic:nvPicPr>
+                  <pic:blipFill>
+                    <a:blip r:embed="rId76"/>
+                    <a:stretch>
+                      <a:fillRect/>
+                    </a:stretch>
+                  </pic:blipFill>
+                  <pic:spPr>
+                    <a:xfrm>
+                      <a:off x="0" y="0"/>
+                      <a:ext cx="2962688" cy="171474"/>
+                    </a:xfrm>
+                    <a:prstGeom prst="rect">
+                      <a:avLst/>
+                    </a:prstGeom>
+                  </pic:spPr>
+                </pic:pic>
+              </a:graphicData>
+            </a:graphic>
+          </wp:inline>
+        </w:drawing>
+      </w:r>
+    </w:p>
+    <w:p>
+      <w:pPr>
+        <w:rPr>
+          <w:b/>
+          <w:bCs/>
+          <w:u w:val="single"/>
+        </w:rPr>
+      </w:pPr>
+      <w:r>
+        <w:rPr>
+          <w:rFonts w:hint="cs"/>
+          <w:b/>
+          <w:bCs/>
+          <w:u w:val="single"/>
+          <w:rtl/>
+        </w:rPr>
+        <w:t xml:space="preserve">הגדרת שרת ה </w:t>
+      </w:r>
+      <w:r>
+        <w:rPr>
+          <w:b/>
+          <w:bCs/>
+          <w:u w:val="single"/>
+          <w:rtl/>
+        </w:rPr>
+        <w:t>–</w:t>
+      </w:r>
+      <w:r>
+        <w:rPr>
+          <w:rFonts w:hint="cs"/>
+          <w:b/>
+          <w:bCs/>
+          <w:u w:val="single"/>
+          <w:rtl/>
+        </w:rPr>
+        <w:t xml:space="preserve"> </w:t>
+      </w:r>
+      <w:proofErr w:type="spellStart"/>
+      <w:r>
+        <w:rPr>
+          <w:b/>
+          <w:bCs/>
+          <w:u w:val="single"/>
+        </w:rPr>
+        <w:t>ntp</w:t>
+      </w:r>
+      <w:proofErr w:type="spellEnd"/>
+    </w:p>
+    <w:p>
+      <w:pPr>
+        <w:rPr>
+          <w:rFonts w:hint="cs"/>
+          <w:b/>
+          <w:bCs/>
+          <w:u w:val="single"/>
+        </w:rPr>
+      </w:pPr>
+      <w:r>
+        <w:rPr>
+          <w:b/>
+          <w:bCs/>
+          <w:rtl/>
+        </w:rPr>
+        <w:drawing>
+          <wp:inline distT="0" distB="0" distL="0" distR="0" wp14:anchorId="27755C18" wp14:editId="5C5ACA2D">
+            <wp:extent cx="4963218" cy="5458587"/>
+            <wp:effectExtent l="0" t="0" r="8890" b="8890"/>
+            <wp:docPr id="1624245044" name="תמונה 1"/>
+            <wp:cNvGraphicFramePr>
+              <a:graphicFrameLocks xmlns:a="http://schemas.openxmlformats.org/drawingml/2006/main" noChangeAspect="1"/>
+            </wp:cNvGraphicFramePr>
+            <a:graphic xmlns:a="http://schemas.openxmlformats.org/drawingml/2006/main">
+              <a:graphicData uri="http://schemas.openxmlformats.org/drawingml/2006/picture">
+                <pic:pic xmlns:pic="http://schemas.openxmlformats.org/drawingml/2006/picture">
+                  <pic:nvPicPr>
+                    <pic:cNvPr id="1624245044" name=""/>
+                    <pic:cNvPicPr/>
+                  </pic:nvPicPr>
+                  <pic:blipFill>
+                    <a:blip r:embed="rId77"/>
+                    <a:stretch>
+                      <a:fillRect/>
+                    </a:stretch>
+                  </pic:blipFill>
+                  <pic:spPr>
+                    <a:xfrm>
+                      <a:off x="0" y="0"/>
+                      <a:ext cx="4963218" cy="5458587"/>
+                    </a:xfrm>
+                    <a:prstGeom prst="rect">
+                      <a:avLst/>
+                    </a:prstGeom>
+                  </pic:spPr>
+                </pic:pic>
+              </a:graphicData>
+            </a:graphic>
+          </wp:inline>
+        </w:drawing>
+      </w:r>
+    </w:p>
+    <w:p>
+      <w:pPr>
+        <w:rPr>
+          <w:b/>
+          <w:bCs/>
+          <w:u w:val="single"/>
+        </w:rPr>
+      </w:pPr>
+      <w:r>
+        <w:rPr>
+          <w:rFonts w:hint="cs"/>
+          <w:b/>
+          <w:bCs/>
+          <w:u w:val="single"/>
+          <w:rtl/>
+        </w:rPr>
+        <w:t xml:space="preserve">הוספת הזמן של השרת </w:t>
+      </w:r>
+      <w:proofErr w:type="spellStart"/>
+      <w:r>
+        <w:rPr>
+          <w:b/>
+          <w:bCs/>
+          <w:u w:val="single"/>
+        </w:rPr>
+        <w:t>ntp</w:t>
+      </w:r>
+      <w:proofErr w:type="spellEnd"/>
+      <w:r>
+        <w:rPr>
+          <w:rFonts w:hint="cs"/>
+          <w:b/>
+          <w:bCs/>
+          <w:u w:val="single"/>
+          <w:rtl/>
+        </w:rPr>
+        <w:t xml:space="preserve"> להודעות </w:t>
+      </w:r>
+      <w:r>
+        <w:rPr>
+          <w:b/>
+          <w:bCs/>
+          <w:u w:val="single"/>
+        </w:rPr>
+        <w:t>syslog</w:t>
+      </w:r>
+    </w:p>
+    <w:p>
+      <w:pPr>
+        <w:bidi w:val="0"/>
+        <w:rPr>
+          <w:rFonts w:hint="cs"/>
+          <w:b/>
+          <w:bCs/>
+          <w:u w:val="single"/>
+          <w:rtl/>
+        </w:rPr>
+      </w:pPr>
+      <w:r>
+        <w:rPr>
+          <w:b/>
+          <w:bCs/>
+          <w:rtl/>
+        </w:rPr>
+        <w:drawing>
+          <wp:inline distT="0" distB="0" distL="0" distR="0" wp14:anchorId="6D283940" wp14:editId="3B293633">
+            <wp:extent cx="4077269" cy="190527"/>
+            <wp:effectExtent l="0" t="0" r="0" b="0"/>
+            <wp:docPr id="793983844" name="תמונה 1"/>
+            <wp:cNvGraphicFramePr>
+              <a:graphicFrameLocks xmlns:a="http://schemas.openxmlformats.org/drawingml/2006/main" noChangeAspect="1"/>
+            </wp:cNvGraphicFramePr>
+            <a:graphic xmlns:a="http://schemas.openxmlformats.org/drawingml/2006/main">
+              <a:graphicData uri="http://schemas.openxmlformats.org/drawingml/2006/picture">
+                <pic:pic xmlns:pic="http://schemas.openxmlformats.org/drawingml/2006/picture">
+                  <pic:nvPicPr>
+                    <pic:cNvPr id="793983844" name=""/>
+                    <pic:cNvPicPr/>
+                  </pic:nvPicPr>
+                  <pic:blipFill>
+                    <a:blip r:embed="rId78"/>
+                    <a:stretch>
+                      <a:fillRect/>
+                    </a:stretch>
+                  </pic:blipFill>
+                  <pic:spPr>
+                    <a:xfrm>
+                      <a:off x="0" y="0"/>
+                      <a:ext cx="4077269" cy="190527"/>
+                    </a:xfrm>
+                    <a:prstGeom prst="rect">
+                      <a:avLst/>
+                    </a:prstGeom>
+                  </pic:spPr>
+                </pic:pic>
+              </a:graphicData>
+            </a:graphic>
+          </wp:inline>
+        </w:drawing>
+      </w:r>
+    </w:p>
+    <w:p>
+      <w:pPr>
+        <w:rPr>
+          <w:b/>
+          <w:bCs/>
+          <w:u w:val="single"/>
+          <w:rtl/>
+        </w:rPr>
+      </w:pPr>
+    </w:p>
+    <w:p>
+      <w:pPr>
+        <w:rPr>
+          <w:b/>
+          <w:bCs/>
+          <w:u w:val="single"/>
+          <w:rtl/>
+        </w:rPr>
+      </w:pPr>
+    </w:p>
+    <w:p>
+      <w:pPr>
+        <w:rPr>
+          <w:b/>
+          <w:bCs/>
+          <w:u w:val="single"/>
+          <w:rtl/>
+        </w:rPr>
+      </w:pPr>
+    </w:p>
+    <w:p>
+      <w:pPr>
+        <w:rPr>
+          <w:b/>
+          <w:bCs/>
+          <w:u w:val="single"/>
+          <w:rtl/>
+        </w:rPr>
+      </w:pPr>
+    </w:p>
+    <w:p>
+      <w:pPr>
+        <w:rPr>
+          <w:b/>
+          <w:bCs/>
+          <w:u w:val="single"/>
+          <w:rtl/>
+        </w:rPr>
+      </w:pPr>
+    </w:p>
+    <w:p>
+      <w:pPr>
+        <w:rPr>
+          <w:b/>
+          <w:bCs/>
+          <w:u w:val="single"/>
+          <w:rtl/>
+        </w:rPr>
+      </w:pPr>
+      <w:r>
+        <w:rPr>
+          <w:rFonts w:hint="cs"/>
+          <w:b/>
+          <w:bCs/>
+          <w:u w:val="single"/>
+          <w:rtl/>
+        </w:rPr>
+        <w:lastRenderedPageBreak/>
+        <w:t>תמונה שעובד</w:t>
+      </w:r>
+    </w:p>
+    <w:p>
+      <w:pPr>
+        <w:rPr>
+          <w:b/>
+          <w:bCs/>
+          <w:u w:val="single"/>
+        </w:rPr>
+      </w:pPr>
+      <w:r>
+        <w:rPr>
+          <w:b/>
+          <w:bCs/>
+          <w:u w:val="single"/>
+          <w:rtl/>
+        </w:rPr>
+        <w:drawing>
+          <wp:inline distT="0" distB="0" distL="0" distR="0" wp14:anchorId="7F7821A5" wp14:editId="3EAFA34A">
+            <wp:extent cx="4944165" cy="3553321"/>
+            <wp:effectExtent l="0" t="0" r="8890" b="9525"/>
+            <wp:docPr id="1031199907" name="תמונה 1"/>
+            <wp:cNvGraphicFramePr>
+              <a:graphicFrameLocks xmlns:a="http://schemas.openxmlformats.org/drawingml/2006/main" noChangeAspect="1"/>
+            </wp:cNvGraphicFramePr>
+            <a:graphic xmlns:a="http://schemas.openxmlformats.org/drawingml/2006/main">
+              <a:graphicData uri="http://schemas.openxmlformats.org/drawingml/2006/picture">
+                <pic:pic xmlns:pic="http://schemas.openxmlformats.org/drawingml/2006/picture">
+                  <pic:nvPicPr>
+                    <pic:cNvPr id="1031199907" name=""/>
+                    <pic:cNvPicPr/>
+                  </pic:nvPicPr>
+                  <pic:blipFill>
+                    <a:blip r:embed="rId79"/>
+                    <a:stretch>
+                      <a:fillRect/>
+                    </a:stretch>
+                  </pic:blipFill>
+                  <pic:spPr>
+                    <a:xfrm>
+                      <a:off x="0" y="0"/>
+                      <a:ext cx="4944165" cy="3553321"/>
+                    </a:xfrm>
+                    <a:prstGeom prst="rect">
+                      <a:avLst/>
+                    </a:prstGeom>
+                  </pic:spPr>
+                </pic:pic>
+              </a:graphicData>
+            </a:graphic>
+          </wp:inline>
+        </w:drawing>
       </w:r>
     </w:p>
     <w:p/>
@@ -36560,13 +37096,9 @@
     <w:p/>
     <w:p/>
     <w:p/>
-    <w:p/>
-    <w:p/>
-    <w:p/>
-    <w:p/>
-    <w:p>
-      <w:pPr>
-        <w:pStyle w:val="Heading1"/>
+    <w:p>
+      <w:pPr>
+        <w:pStyle w:val="1"/>
       </w:pPr>
       <w:r>
         <w:rPr>
@@ -36589,7 +37121,7 @@
     </w:p>
     <w:p>
       <w:pPr>
-        <w:pStyle w:val="Heading1"/>
+        <w:pStyle w:val="1"/>
         <w:rPr>
           <w:rtl/>
         </w:rPr>
@@ -36606,7 +37138,7 @@
     </w:p>
     <w:tbl>
       <w:tblPr>
-        <w:tblStyle w:val="TableGrid"/>
+        <w:tblStyle w:val="a8"/>
         <w:bidiVisual/>
         <w:tblW w:w="0" w:type="auto"/>
         <w:tblLook w:val="04A0" w:firstRow="1" w:lastRow="0" w:firstColumn="1" w:lastColumn="0" w:noHBand="0" w:noVBand="1"/>
@@ -36961,7 +37493,6 @@
             </w:pPr>
             <w:proofErr w:type="spellStart"/>
             <w:r>
-              <w:lastRenderedPageBreak/>
               <w:t>M</w:t>
             </w:r>
             <w:r>
@@ -37192,7 +37723,7 @@
     </w:p>
     <w:p>
       <w:pPr>
-        <w:pStyle w:val="Heading1"/>
+        <w:pStyle w:val="1"/>
         <w:rPr>
           <w:rtl/>
         </w:rPr>
@@ -37223,7 +37754,7 @@
     </w:p>
     <w:tbl>
       <w:tblPr>
-        <w:tblStyle w:val="TableGrid"/>
+        <w:tblStyle w:val="a8"/>
         <w:bidiVisual/>
         <w:tblW w:w="0" w:type="auto"/>
         <w:tblLook w:val="04A0" w:firstRow="1" w:lastRow="0" w:firstColumn="1" w:lastColumn="0" w:noHBand="0" w:noVBand="1"/>
@@ -37549,6 +38080,7 @@
                 <w:rFonts w:hint="cs"/>
                 <w:rtl/>
               </w:rPr>
+              <w:lastRenderedPageBreak/>
               <w:t xml:space="preserve">מעבר בין רשתות </w:t>
             </w:r>
             <w:proofErr w:type="spellStart"/>
@@ -37874,7 +38406,7 @@
     <w:p/>
     <w:p>
       <w:pPr>
-        <w:pStyle w:val="Heading1"/>
+        <w:pStyle w:val="1"/>
         <w:rPr>
           <w:rtl/>
         </w:rPr>
@@ -37895,7 +38427,6 @@
           <w:noProof/>
           <w:rtl/>
         </w:rPr>
-        <w:lastRenderedPageBreak/>
         <w:drawing>
           <wp:inline distT="0" distB="0" distL="0" distR="0" wp14:anchorId="6CA7C84D" wp14:editId="4C594FD3">
             <wp:extent cx="5731510" cy="2086610"/>
@@ -37912,7 +38443,7 @@
                     <pic:cNvPicPr/>
                   </pic:nvPicPr>
                   <pic:blipFill>
-                    <a:blip r:embed="rId74"/>
+                    <a:blip r:embed="rId80"/>
                     <a:stretch>
                       <a:fillRect/>
                     </a:stretch>
@@ -37965,7 +38496,7 @@
     </w:p>
     <w:p>
       <w:pPr>
-        <w:pStyle w:val="Heading1"/>
+        <w:pStyle w:val="1"/>
       </w:pPr>
       <w:bookmarkStart w:id="98" w:name="_Toc178592961"/>
       <w:r>
@@ -37979,14 +38510,13 @@
     </w:p>
     <w:p>
       <w:pPr>
-        <w:pStyle w:val="Heading2"/>
+        <w:pStyle w:val="2"/>
         <w:rPr>
           <w:rtl/>
         </w:rPr>
       </w:pPr>
       <w:bookmarkStart w:id="99" w:name="_Toc178592962"/>
       <w:r>
-        <w:lastRenderedPageBreak/>
         <w:t>Multilayer switch</w:t>
       </w:r>
       <w:bookmarkEnd w:id="99"/>
@@ -38039,7 +38569,7 @@
                     <pic:cNvPicPr/>
                   </pic:nvPicPr>
                   <pic:blipFill>
-                    <a:blip r:embed="rId75"/>
+                    <a:blip r:embed="rId81"/>
                     <a:stretch>
                       <a:fillRect/>
                     </a:stretch>
@@ -38086,7 +38616,6 @@
         <w:t xml:space="preserve">Show </w:t>
       </w:r>
       <w:proofErr w:type="spellStart"/>
-      <w:proofErr w:type="gramStart"/>
       <w:r>
         <w:rPr>
           <w:b/>
@@ -38104,7 +38633,6 @@
         </w:rPr>
         <w:t xml:space="preserve"> brief</w:t>
       </w:r>
-      <w:proofErr w:type="gramEnd"/>
     </w:p>
     <w:p>
       <w:pPr>
@@ -38121,7 +38649,6 @@
           <w:noProof/>
           <w:rtl/>
         </w:rPr>
-        <w:lastRenderedPageBreak/>
         <w:drawing>
           <wp:inline distT="0" distB="0" distL="0" distR="0" wp14:anchorId="32820A94" wp14:editId="5539C9A6">
             <wp:extent cx="5731510" cy="4388485"/>
@@ -38138,7 +38665,7 @@
                     <pic:cNvPicPr/>
                   </pic:nvPicPr>
                   <pic:blipFill>
-                    <a:blip r:embed="rId76"/>
+                    <a:blip r:embed="rId82"/>
                     <a:stretch>
                       <a:fillRect/>
                     </a:stretch>
@@ -38233,7 +38760,7 @@
                     <pic:cNvPicPr/>
                   </pic:nvPicPr>
                   <pic:blipFill>
-                    <a:blip r:embed="rId77"/>
+                    <a:blip r:embed="rId83"/>
                     <a:stretch>
                       <a:fillRect/>
                     </a:stretch>
@@ -38285,7 +38812,7 @@
                     <pic:cNvPicPr/>
                   </pic:nvPicPr>
                   <pic:blipFill>
-                    <a:blip r:embed="rId78"/>
+                    <a:blip r:embed="rId84"/>
                     <a:stretch>
                       <a:fillRect/>
                     </a:stretch>
@@ -38337,7 +38864,7 @@
                     <pic:cNvPicPr/>
                   </pic:nvPicPr>
                   <pic:blipFill>
-                    <a:blip r:embed="rId79"/>
+                    <a:blip r:embed="rId85"/>
                     <a:stretch>
                       <a:fillRect/>
                     </a:stretch>
@@ -38389,7 +38916,7 @@
                     <pic:cNvPicPr/>
                   </pic:nvPicPr>
                   <pic:blipFill>
-                    <a:blip r:embed="rId80"/>
+                    <a:blip r:embed="rId86"/>
                     <a:stretch>
                       <a:fillRect/>
                     </a:stretch>
@@ -38476,7 +39003,6 @@
         <w:t xml:space="preserve">Show </w:t>
       </w:r>
       <w:proofErr w:type="spellStart"/>
-      <w:proofErr w:type="gramStart"/>
       <w:r>
         <w:rPr>
           <w:b/>
@@ -38494,7 +39020,6 @@
         </w:rPr>
         <w:t xml:space="preserve"> brief</w:t>
       </w:r>
-      <w:proofErr w:type="gramEnd"/>
     </w:p>
     <w:p>
       <w:pPr>
@@ -38527,7 +39052,7 @@
                     <pic:cNvPicPr/>
                   </pic:nvPicPr>
                   <pic:blipFill>
-                    <a:blip r:embed="rId81"/>
+                    <a:blip r:embed="rId87"/>
                     <a:stretch>
                       <a:fillRect/>
                     </a:stretch>
@@ -38699,7 +39224,7 @@
     </w:p>
     <w:p>
       <w:pPr>
-        <w:pStyle w:val="Heading1"/>
+        <w:pStyle w:val="1"/>
       </w:pPr>
       <w:bookmarkStart w:id="100" w:name="_Toc178592963"/>
       <w:r>
@@ -38710,7 +39235,7 @@
     </w:p>
     <w:p>
       <w:pPr>
-        <w:pStyle w:val="Heading2"/>
+        <w:pStyle w:val="2"/>
         <w:rPr>
           <w:rtl/>
         </w:rPr>
@@ -38946,7 +39471,7 @@
     </w:p>
     <w:p>
       <w:pPr>
-        <w:pStyle w:val="Heading2"/>
+        <w:pStyle w:val="2"/>
       </w:pPr>
       <w:bookmarkStart w:id="102" w:name="_Toc178592965"/>
       <w:r>
@@ -39113,7 +39638,7 @@
                     <pic:cNvPicPr/>
                   </pic:nvPicPr>
                   <pic:blipFill>
-                    <a:blip r:embed="rId82"/>
+                    <a:blip r:embed="rId88"/>
                     <a:stretch>
                       <a:fillRect/>
                     </a:stretch>
@@ -39143,7 +39668,7 @@
     </w:p>
     <w:p>
       <w:pPr>
-        <w:pStyle w:val="Heading2"/>
+        <w:pStyle w:val="2"/>
         <w:rPr>
           <w:rtl/>
         </w:rPr>
@@ -39274,7 +39799,7 @@
                     <pic:cNvPicPr/>
                   </pic:nvPicPr>
                   <pic:blipFill>
-                    <a:blip r:embed="rId83"/>
+                    <a:blip r:embed="rId89"/>
                     <a:stretch>
                       <a:fillRect/>
                     </a:stretch>
@@ -39297,7 +39822,7 @@
     </w:p>
     <w:p>
       <w:pPr>
-        <w:pStyle w:val="Heading1"/>
+        <w:pStyle w:val="1"/>
       </w:pPr>
       <w:bookmarkStart w:id="104" w:name="_Toc178592967"/>
       <w:r>
@@ -39467,7 +39992,7 @@
                     <pic:cNvPicPr/>
                   </pic:nvPicPr>
                   <pic:blipFill>
-                    <a:blip r:embed="rId84"/>
+                    <a:blip r:embed="rId90"/>
                     <a:stretch>
                       <a:fillRect/>
                     </a:stretch>
@@ -39505,7 +40030,7 @@
     </w:p>
     <w:p>
       <w:pPr>
-        <w:pStyle w:val="Heading1"/>
+        <w:pStyle w:val="1"/>
       </w:pPr>
       <w:bookmarkStart w:id="105" w:name="_Toc178592968"/>
       <w:r>
@@ -39711,7 +40236,7 @@
                     <pic:cNvPicPr/>
                   </pic:nvPicPr>
                   <pic:blipFill>
-                    <a:blip r:embed="rId85"/>
+                    <a:blip r:embed="rId91"/>
                     <a:stretch>
                       <a:fillRect/>
                     </a:stretch>
@@ -39735,7 +40260,7 @@
     <w:p/>
     <w:p>
       <w:pPr>
-        <w:pStyle w:val="Heading1"/>
+        <w:pStyle w:val="1"/>
         <w:rPr>
           <w:lang w:eastAsia="ja-JP"/>
         </w:rPr>
@@ -39798,7 +40323,7 @@
                     <pic:cNvPicPr/>
                   </pic:nvPicPr>
                   <pic:blipFill>
-                    <a:blip r:embed="rId86"/>
+                    <a:blip r:embed="rId92"/>
                     <a:stretch>
                       <a:fillRect/>
                     </a:stretch>
@@ -39905,7 +40430,7 @@
     </w:p>
     <w:p>
       <w:pPr>
-        <w:pStyle w:val="Heading1"/>
+        <w:pStyle w:val="1"/>
         <w:rPr>
           <w:rtl/>
           <w:lang w:eastAsia="ja-JP"/>
@@ -39923,7 +40448,7 @@
     </w:p>
     <w:tbl>
       <w:tblPr>
-        <w:tblStyle w:val="TableGrid"/>
+        <w:tblStyle w:val="a8"/>
         <w:bidiVisual/>
         <w:tblW w:w="0" w:type="auto"/>
         <w:tblLook w:val="04A0" w:firstRow="1" w:lastRow="0" w:firstColumn="1" w:lastColumn="0" w:noHBand="0" w:noVBand="1"/>
@@ -40348,19 +40873,11 @@
               </w:rPr>
               <w:t>ip</w:t>
             </w:r>
-            <w:proofErr w:type="gramStart"/>
             <w:r>
               <w:rPr>
                 <w:lang w:eastAsia="ja-JP"/>
               </w:rPr>
-              <w:t>- bellman</w:t>
-            </w:r>
-            <w:proofErr w:type="gramEnd"/>
-            <w:r>
-              <w:rPr>
-                <w:lang w:eastAsia="ja-JP"/>
-              </w:rPr>
-              <w:t xml:space="preserve"> ford</w:t>
+              <w:t>- bellman ford</w:t>
             </w:r>
           </w:p>
           <w:p>
@@ -40572,7 +41089,7 @@
     </w:p>
     <w:p>
       <w:pPr>
-        <w:pStyle w:val="Heading1"/>
+        <w:pStyle w:val="1"/>
         <w:rPr>
           <w:lang w:eastAsia="ja-JP"/>
         </w:rPr>
@@ -40596,7 +41113,7 @@
     </w:p>
     <w:p>
       <w:pPr>
-        <w:pStyle w:val="Heading2"/>
+        <w:pStyle w:val="2"/>
         <w:rPr>
           <w:lang w:eastAsia="ja-JP"/>
         </w:rPr>
@@ -41382,7 +41899,7 @@
     </w:p>
     <w:p>
       <w:pPr>
-        <w:pStyle w:val="ListParagraph"/>
+        <w:pStyle w:val="a3"/>
         <w:numPr>
           <w:ilvl w:val="0"/>
           <w:numId w:val="12"/>
@@ -41408,7 +41925,7 @@
     </w:p>
     <w:p>
       <w:pPr>
-        <w:pStyle w:val="ListParagraph"/>
+        <w:pStyle w:val="a3"/>
         <w:numPr>
           <w:ilvl w:val="0"/>
           <w:numId w:val="12"/>
@@ -41434,7 +41951,7 @@
     </w:p>
     <w:p>
       <w:pPr>
-        <w:pStyle w:val="ListParagraph"/>
+        <w:pStyle w:val="a3"/>
         <w:numPr>
           <w:ilvl w:val="0"/>
           <w:numId w:val="12"/>
@@ -41478,7 +41995,7 @@
     </w:p>
     <w:p>
       <w:pPr>
-        <w:pStyle w:val="ListParagraph"/>
+        <w:pStyle w:val="a3"/>
         <w:numPr>
           <w:ilvl w:val="0"/>
           <w:numId w:val="12"/>
@@ -41504,7 +42021,7 @@
     </w:p>
     <w:p>
       <w:pPr>
-        <w:pStyle w:val="ListParagraph"/>
+        <w:pStyle w:val="a3"/>
         <w:numPr>
           <w:ilvl w:val="0"/>
           <w:numId w:val="12"/>
@@ -41799,7 +42316,7 @@
                     </pic:cNvPicPr>
                   </pic:nvPicPr>
                   <pic:blipFill>
-                    <a:blip r:embed="rId87">
+                    <a:blip r:embed="rId93">
                       <a:extLst>
                         <a:ext uri="{28A0092B-C50C-407E-A947-70E740481C1C}">
                           <a14:useLocalDpi xmlns:a14="http://schemas.microsoft.com/office/drawing/2010/main" val="0"/>
@@ -41877,7 +42394,7 @@
     </w:p>
     <w:p>
       <w:pPr>
-        <w:pStyle w:val="ListParagraph"/>
+        <w:pStyle w:val="a3"/>
         <w:numPr>
           <w:ilvl w:val="0"/>
           <w:numId w:val="14"/>
@@ -42105,7 +42622,7 @@
     </w:p>
     <w:p>
       <w:pPr>
-        <w:pStyle w:val="ListParagraph"/>
+        <w:pStyle w:val="a3"/>
         <w:numPr>
           <w:ilvl w:val="0"/>
           <w:numId w:val="14"/>
@@ -42218,7 +42735,7 @@
     </w:p>
     <w:p>
       <w:pPr>
-        <w:pStyle w:val="ListParagraph"/>
+        <w:pStyle w:val="a3"/>
         <w:numPr>
           <w:ilvl w:val="0"/>
           <w:numId w:val="14"/>
@@ -42277,7 +42794,7 @@
     </w:p>
     <w:p>
       <w:pPr>
-        <w:pStyle w:val="ListParagraph"/>
+        <w:pStyle w:val="a3"/>
         <w:numPr>
           <w:ilvl w:val="0"/>
           <w:numId w:val="14"/>
@@ -42370,7 +42887,7 @@
     </w:p>
     <w:p>
       <w:pPr>
-        <w:pStyle w:val="ListParagraph"/>
+        <w:pStyle w:val="a3"/>
         <w:numPr>
           <w:ilvl w:val="0"/>
           <w:numId w:val="14"/>
@@ -42425,7 +42942,7 @@
     </w:p>
     <w:p>
       <w:pPr>
-        <w:pStyle w:val="ListParagraph"/>
+        <w:pStyle w:val="a3"/>
         <w:numPr>
           <w:ilvl w:val="0"/>
           <w:numId w:val="14"/>
@@ -42476,7 +42993,7 @@
     </w:p>
     <w:p>
       <w:pPr>
-        <w:pStyle w:val="ListParagraph"/>
+        <w:pStyle w:val="a3"/>
         <w:numPr>
           <w:ilvl w:val="0"/>
           <w:numId w:val="13"/>
@@ -42522,7 +43039,7 @@
     </w:p>
     <w:p>
       <w:pPr>
-        <w:pStyle w:val="ListParagraph"/>
+        <w:pStyle w:val="a3"/>
         <w:numPr>
           <w:ilvl w:val="0"/>
           <w:numId w:val="13"/>
@@ -42576,7 +43093,7 @@
     </w:p>
     <w:p>
       <w:pPr>
-        <w:pStyle w:val="ListParagraph"/>
+        <w:pStyle w:val="a3"/>
         <w:numPr>
           <w:ilvl w:val="0"/>
           <w:numId w:val="13"/>
@@ -42620,7 +43137,7 @@
     </w:p>
     <w:p>
       <w:pPr>
-        <w:pStyle w:val="ListParagraph"/>
+        <w:pStyle w:val="a3"/>
         <w:numPr>
           <w:ilvl w:val="0"/>
           <w:numId w:val="13"/>
@@ -42671,7 +43188,7 @@
     </w:p>
     <w:p>
       <w:pPr>
-        <w:pStyle w:val="ListParagraph"/>
+        <w:pStyle w:val="a3"/>
         <w:numPr>
           <w:ilvl w:val="0"/>
           <w:numId w:val="13"/>
@@ -42787,7 +43304,7 @@
     </w:p>
     <w:p>
       <w:pPr>
-        <w:pStyle w:val="Heading2"/>
+        <w:pStyle w:val="2"/>
         <w:rPr>
           <w:lang w:eastAsia="ja-JP"/>
         </w:rPr>
@@ -43004,7 +43521,7 @@
                     <pic:cNvPicPr/>
                   </pic:nvPicPr>
                   <pic:blipFill>
-                    <a:blip r:embed="rId88"/>
+                    <a:blip r:embed="rId94"/>
                     <a:stretch>
                       <a:fillRect/>
                     </a:stretch>
@@ -43027,7 +43544,7 @@
     </w:p>
     <w:p>
       <w:pPr>
-        <w:pStyle w:val="Heading2"/>
+        <w:pStyle w:val="2"/>
         <w:rPr>
           <w:lang w:eastAsia="ja-JP"/>
         </w:rPr>
@@ -43208,7 +43725,7 @@
                     <pic:cNvPicPr/>
                   </pic:nvPicPr>
                   <pic:blipFill>
-                    <a:blip r:embed="rId89"/>
+                    <a:blip r:embed="rId95"/>
                     <a:stretch>
                       <a:fillRect/>
                     </a:stretch>
@@ -43242,7 +43759,7 @@
     </w:p>
     <w:p>
       <w:pPr>
-        <w:pStyle w:val="Heading2"/>
+        <w:pStyle w:val="2"/>
         <w:rPr>
           <w:lang w:eastAsia="ja-JP"/>
         </w:rPr>
@@ -43397,7 +43914,7 @@
                     <pic:cNvPicPr/>
                   </pic:nvPicPr>
                   <pic:blipFill>
-                    <a:blip r:embed="rId90"/>
+                    <a:blip r:embed="rId96"/>
                     <a:stretch>
                       <a:fillRect/>
                     </a:stretch>
@@ -43420,7 +43937,7 @@
     </w:p>
     <w:p>
       <w:pPr>
-        <w:pStyle w:val="Heading2"/>
+        <w:pStyle w:val="2"/>
       </w:pPr>
       <w:r>
         <w:rPr>
@@ -43645,7 +44162,7 @@
                     <pic:cNvPicPr/>
                   </pic:nvPicPr>
                   <pic:blipFill>
-                    <a:blip r:embed="rId91"/>
+                    <a:blip r:embed="rId97"/>
                     <a:stretch>
                       <a:fillRect/>
                     </a:stretch>
@@ -43668,15 +44185,15 @@
     </w:p>
     <w:p>
       <w:pPr>
-        <w:pStyle w:val="Heading2"/>
-        <w:rPr>
-          <w:rtl/>
-        </w:rPr>
-      </w:pPr>
-    </w:p>
-    <w:p>
-      <w:pPr>
-        <w:pStyle w:val="Heading2"/>
+        <w:pStyle w:val="2"/>
+        <w:rPr>
+          <w:rtl/>
+        </w:rPr>
+      </w:pPr>
+    </w:p>
+    <w:p>
+      <w:pPr>
+        <w:pStyle w:val="2"/>
       </w:pPr>
       <w:r>
         <w:rPr>
@@ -43843,7 +44360,7 @@
                     <pic:cNvPicPr/>
                   </pic:nvPicPr>
                   <pic:blipFill>
-                    <a:blip r:embed="rId92"/>
+                    <a:blip r:embed="rId98"/>
                     <a:stretch>
                       <a:fillRect/>
                     </a:stretch>
@@ -43876,7 +44393,7 @@
     </w:p>
     <w:p>
       <w:pPr>
-        <w:pStyle w:val="Heading2"/>
+        <w:pStyle w:val="2"/>
       </w:pPr>
       <w:r>
         <w:rPr>
@@ -44006,7 +44523,7 @@
                     </pic:cNvPicPr>
                   </pic:nvPicPr>
                   <pic:blipFill>
-                    <a:blip r:embed="rId93">
+                    <a:blip r:embed="rId99">
                       <a:extLst>
                         <a:ext uri="{28A0092B-C50C-407E-A947-70E740481C1C}">
                           <a14:useLocalDpi xmlns:a14="http://schemas.microsoft.com/office/drawing/2010/main" val="0"/>
@@ -44187,7 +44704,7 @@
                     </pic:cNvPicPr>
                   </pic:nvPicPr>
                   <pic:blipFill>
-                    <a:blip r:embed="rId94" cstate="print">
+                    <a:blip r:embed="rId100" cstate="print">
                       <a:extLst>
                         <a:ext uri="{28A0092B-C50C-407E-A947-70E740481C1C}">
                           <a14:useLocalDpi xmlns:a14="http://schemas.microsoft.com/office/drawing/2010/main" val="0"/>
@@ -44358,7 +44875,7 @@
                     </pic:cNvPicPr>
                   </pic:nvPicPr>
                   <pic:blipFill>
-                    <a:blip r:embed="rId95">
+                    <a:blip r:embed="rId101">
                       <a:extLst>
                         <a:ext uri="{28A0092B-C50C-407E-A947-70E740481C1C}">
                           <a14:useLocalDpi xmlns:a14="http://schemas.microsoft.com/office/drawing/2010/main" val="0"/>
@@ -44537,7 +45054,7 @@
                     </pic:cNvPicPr>
                   </pic:nvPicPr>
                   <pic:blipFill>
-                    <a:blip r:embed="rId96">
+                    <a:blip r:embed="rId102">
                       <a:extLst>
                         <a:ext uri="{28A0092B-C50C-407E-A947-70E740481C1C}">
                           <a14:useLocalDpi xmlns:a14="http://schemas.microsoft.com/office/drawing/2010/main" val="0"/>
@@ -44611,7 +45128,7 @@
     </w:p>
     <w:p>
       <w:pPr>
-        <w:pStyle w:val="Heading1"/>
+        <w:pStyle w:val="1"/>
         <w:rPr>
           <w:rtl/>
         </w:rPr>
@@ -44638,7 +45155,7 @@
     </w:p>
     <w:p>
       <w:pPr>
-        <w:pStyle w:val="Heading1"/>
+        <w:pStyle w:val="1"/>
         <w:rPr>
           <w:rtl/>
         </w:rPr>
@@ -44680,7 +45197,7 @@
                     <pic:cNvPicPr/>
                   </pic:nvPicPr>
                   <pic:blipFill>
-                    <a:blip r:embed="rId97"/>
+                    <a:blip r:embed="rId103"/>
                     <a:stretch>
                       <a:fillRect/>
                     </a:stretch>
@@ -44710,7 +45227,7 @@
     </w:p>
     <w:p>
       <w:pPr>
-        <w:pStyle w:val="Heading1"/>
+        <w:pStyle w:val="1"/>
         <w:rPr>
           <w:rtl/>
         </w:rPr>
@@ -44727,7 +45244,7 @@
     </w:p>
     <w:tbl>
       <w:tblPr>
-        <w:tblStyle w:val="TableGrid"/>
+        <w:tblStyle w:val="a8"/>
         <w:bidiVisual/>
         <w:tblW w:w="0" w:type="auto"/>
         <w:tblLook w:val="04A0" w:firstRow="1" w:lastRow="0" w:firstColumn="1" w:lastColumn="0" w:noHBand="0" w:noVBand="1"/>
@@ -45301,7 +45818,7 @@
     <w:p/>
     <w:p>
       <w:pPr>
-        <w:pStyle w:val="Heading1"/>
+        <w:pStyle w:val="1"/>
         <w:rPr>
           <w:rtl/>
         </w:rPr>
@@ -45316,7 +45833,7 @@
     </w:p>
     <w:p>
       <w:pPr>
-        <w:pStyle w:val="Heading2"/>
+        <w:pStyle w:val="2"/>
       </w:pPr>
       <w:proofErr w:type="spellStart"/>
       <w:r>
@@ -45358,7 +45875,7 @@
                     <pic:cNvPicPr/>
                   </pic:nvPicPr>
                   <pic:blipFill>
-                    <a:blip r:embed="rId98"/>
+                    <a:blip r:embed="rId104"/>
                     <a:stretch>
                       <a:fillRect/>
                     </a:stretch>
@@ -45404,7 +45921,7 @@
                     <pic:cNvPicPr/>
                   </pic:nvPicPr>
                   <pic:blipFill>
-                    <a:blip r:embed="rId99"/>
+                    <a:blip r:embed="rId105"/>
                     <a:stretch>
                       <a:fillRect/>
                     </a:stretch>
@@ -45455,7 +45972,7 @@
                     <pic:cNvPicPr/>
                   </pic:nvPicPr>
                   <pic:blipFill>
-                    <a:blip r:embed="rId100"/>
+                    <a:blip r:embed="rId106"/>
                     <a:stretch>
                       <a:fillRect/>
                     </a:stretch>
@@ -45501,7 +46018,7 @@
                     <pic:cNvPicPr/>
                   </pic:nvPicPr>
                   <pic:blipFill>
-                    <a:blip r:embed="rId101"/>
+                    <a:blip r:embed="rId107"/>
                     <a:stretch>
                       <a:fillRect/>
                     </a:stretch>
@@ -45546,7 +46063,7 @@
                     <pic:cNvPicPr/>
                   </pic:nvPicPr>
                   <pic:blipFill>
-                    <a:blip r:embed="rId102"/>
+                    <a:blip r:embed="rId108"/>
                     <a:stretch>
                       <a:fillRect/>
                     </a:stretch>
@@ -45589,7 +46106,7 @@
     </w:p>
     <w:p>
       <w:pPr>
-        <w:pStyle w:val="Heading2"/>
+        <w:pStyle w:val="2"/>
       </w:pPr>
       <w:proofErr w:type="spellStart"/>
       <w:r>
@@ -45645,7 +46162,7 @@
                     <pic:cNvPicPr/>
                   </pic:nvPicPr>
                   <pic:blipFill>
-                    <a:blip r:embed="rId103"/>
+                    <a:blip r:embed="rId109"/>
                     <a:stretch>
                       <a:fillRect/>
                     </a:stretch>
@@ -45694,7 +46211,7 @@
                     <pic:cNvPicPr/>
                   </pic:nvPicPr>
                   <pic:blipFill>
-                    <a:blip r:embed="rId104"/>
+                    <a:blip r:embed="rId110"/>
                     <a:stretch>
                       <a:fillRect/>
                     </a:stretch>
@@ -45743,7 +46260,7 @@
                     <pic:cNvPicPr/>
                   </pic:nvPicPr>
                   <pic:blipFill>
-                    <a:blip r:embed="rId105"/>
+                    <a:blip r:embed="rId111"/>
                     <a:stretch>
                       <a:fillRect/>
                     </a:stretch>
@@ -45792,7 +46309,7 @@
                     <pic:cNvPicPr/>
                   </pic:nvPicPr>
                   <pic:blipFill>
-                    <a:blip r:embed="rId106"/>
+                    <a:blip r:embed="rId112"/>
                     <a:stretch>
                       <a:fillRect/>
                     </a:stretch>
@@ -45837,7 +46354,7 @@
                     <pic:cNvPicPr/>
                   </pic:nvPicPr>
                   <pic:blipFill>
-                    <a:blip r:embed="rId107"/>
+                    <a:blip r:embed="rId113"/>
                     <a:stretch>
                       <a:fillRect/>
                     </a:stretch>
@@ -45892,7 +46409,7 @@
                     <pic:cNvPicPr/>
                   </pic:nvPicPr>
                   <pic:blipFill>
-                    <a:blip r:embed="rId108"/>
+                    <a:blip r:embed="rId114"/>
                     <a:stretch>
                       <a:fillRect/>
                     </a:stretch>
@@ -45921,7 +46438,7 @@
     </w:p>
     <w:p>
       <w:pPr>
-        <w:pStyle w:val="Heading1"/>
+        <w:pStyle w:val="1"/>
         <w:rPr>
           <w:lang w:eastAsia="ja-JP"/>
         </w:rPr>
@@ -45972,7 +46489,7 @@
                     <pic:cNvPicPr/>
                   </pic:nvPicPr>
                   <pic:blipFill>
-                    <a:blip r:embed="rId109"/>
+                    <a:blip r:embed="rId115"/>
                     <a:stretch>
                       <a:fillRect/>
                     </a:stretch>
@@ -46065,7 +46582,7 @@
     </w:p>
     <w:p>
       <w:pPr>
-        <w:pStyle w:val="Heading1"/>
+        <w:pStyle w:val="1"/>
         <w:rPr>
           <w:rtl/>
           <w:lang w:eastAsia="ja-JP"/>
@@ -46083,7 +46600,7 @@
     </w:p>
     <w:p>
       <w:pPr>
-        <w:pStyle w:val="Heading2"/>
+        <w:pStyle w:val="2"/>
         <w:rPr>
           <w:lang w:eastAsia="ja-JP"/>
         </w:rPr>
@@ -46230,7 +46747,7 @@
     </w:p>
     <w:p>
       <w:pPr>
-        <w:pStyle w:val="ListParagraph"/>
+        <w:pStyle w:val="a3"/>
         <w:numPr>
           <w:ilvl w:val="0"/>
           <w:numId w:val="8"/>
@@ -46289,7 +46806,7 @@
     </w:p>
     <w:p>
       <w:pPr>
-        <w:pStyle w:val="ListParagraph"/>
+        <w:pStyle w:val="a3"/>
         <w:numPr>
           <w:ilvl w:val="0"/>
           <w:numId w:val="8"/>
@@ -46348,7 +46865,7 @@
     </w:p>
     <w:p>
       <w:pPr>
-        <w:pStyle w:val="ListParagraph"/>
+        <w:pStyle w:val="a3"/>
         <w:numPr>
           <w:ilvl w:val="0"/>
           <w:numId w:val="8"/>
@@ -46449,7 +46966,7 @@
     </w:p>
     <w:p>
       <w:pPr>
-        <w:pStyle w:val="ListParagraph"/>
+        <w:pStyle w:val="a3"/>
         <w:numPr>
           <w:ilvl w:val="0"/>
           <w:numId w:val="11"/>
@@ -46518,7 +47035,7 @@
     </w:p>
     <w:p>
       <w:pPr>
-        <w:pStyle w:val="ListParagraph"/>
+        <w:pStyle w:val="a3"/>
         <w:numPr>
           <w:ilvl w:val="0"/>
           <w:numId w:val="11"/>
@@ -46587,7 +47104,7 @@
     </w:p>
     <w:p>
       <w:pPr>
-        <w:pStyle w:val="ListParagraph"/>
+        <w:pStyle w:val="a3"/>
         <w:numPr>
           <w:ilvl w:val="0"/>
           <w:numId w:val="11"/>
@@ -46654,7 +47171,7 @@
     </w:p>
     <w:p>
       <w:pPr>
-        <w:pStyle w:val="Heading2"/>
+        <w:pStyle w:val="2"/>
         <w:rPr>
           <w:lang w:eastAsia="ja-JP"/>
         </w:rPr>
@@ -46807,7 +47324,7 @@
                     <pic:cNvPicPr/>
                   </pic:nvPicPr>
                   <pic:blipFill>
-                    <a:blip r:embed="rId110"/>
+                    <a:blip r:embed="rId116"/>
                     <a:stretch>
                       <a:fillRect/>
                     </a:stretch>
@@ -46841,7 +47358,7 @@
     </w:p>
     <w:p>
       <w:pPr>
-        <w:pStyle w:val="Heading2"/>
+        <w:pStyle w:val="2"/>
         <w:rPr>
           <w:lang w:eastAsia="ja-JP"/>
         </w:rPr>
@@ -47024,7 +47541,7 @@
                     <pic:cNvPicPr/>
                   </pic:nvPicPr>
                   <pic:blipFill rotWithShape="1">
-                    <a:blip r:embed="rId111"/>
+                    <a:blip r:embed="rId117"/>
                     <a:srcRect t="28896"/>
                     <a:stretch/>
                   </pic:blipFill>
@@ -47098,7 +47615,7 @@
     </w:p>
     <w:p>
       <w:pPr>
-        <w:pStyle w:val="Heading2"/>
+        <w:pStyle w:val="2"/>
         <w:rPr>
           <w:lang w:eastAsia="ja-JP"/>
         </w:rPr>
@@ -47252,7 +47769,7 @@
                     <pic:cNvPicPr/>
                   </pic:nvPicPr>
                   <pic:blipFill rotWithShape="1">
-                    <a:blip r:embed="rId112"/>
+                    <a:blip r:embed="rId118"/>
                     <a:srcRect t="20869" b="24229"/>
                     <a:stretch/>
                   </pic:blipFill>
@@ -47293,7 +47810,7 @@
     </w:p>
     <w:p>
       <w:pPr>
-        <w:pStyle w:val="Heading2"/>
+        <w:pStyle w:val="2"/>
         <w:rPr>
           <w:lang w:eastAsia="ja-JP"/>
         </w:rPr>
@@ -47354,7 +47871,7 @@
                     </pic:cNvPicPr>
                   </pic:nvPicPr>
                   <pic:blipFill>
-                    <a:blip r:embed="rId113">
+                    <a:blip r:embed="rId119">
                       <a:extLst>
                         <a:ext uri="{28A0092B-C50C-407E-A947-70E740481C1C}">
                           <a14:useLocalDpi xmlns:a14="http://schemas.microsoft.com/office/drawing/2010/main" val="0"/>
@@ -47538,7 +48055,7 @@
                     </pic:cNvPicPr>
                   </pic:nvPicPr>
                   <pic:blipFill>
-                    <a:blip r:embed="rId114">
+                    <a:blip r:embed="rId120">
                       <a:extLst>
                         <a:ext uri="{28A0092B-C50C-407E-A947-70E740481C1C}">
                           <a14:useLocalDpi xmlns:a14="http://schemas.microsoft.com/office/drawing/2010/main" val="0"/>
@@ -47572,7 +48089,7 @@
     </w:p>
     <w:p>
       <w:pPr>
-        <w:pStyle w:val="Heading2"/>
+        <w:pStyle w:val="2"/>
         <w:rPr>
           <w:lang w:eastAsia="ja-JP"/>
         </w:rPr>
@@ -47617,7 +48134,7 @@
     </w:p>
     <w:tbl>
       <w:tblPr>
-        <w:tblStyle w:val="TableGrid"/>
+        <w:tblStyle w:val="a8"/>
         <w:bidiVisual/>
         <w:tblW w:w="0" w:type="auto"/>
         <w:tblLook w:val="04A0" w:firstRow="1" w:lastRow="0" w:firstColumn="1" w:lastColumn="0" w:noHBand="0" w:noVBand="1"/>
@@ -48437,7 +48954,7 @@
 </file>
 
 <file path=word/endnotes.xml><?xml version="1.0" encoding="utf-8"?>
-<w:endnotes xmlns:wpc="http://schemas.microsoft.com/office/word/2010/wordprocessingCanvas" xmlns:cx="http://schemas.microsoft.com/office/drawing/2014/chartex" xmlns:cx1="http://schemas.microsoft.com/office/drawing/2015/9/8/chartex" xmlns:cx2="http://schemas.microsoft.com/office/drawing/2015/10/21/chartex" xmlns:cx3="http://schemas.microsoft.com/office/drawing/2016/5/9/chartex" xmlns:cx4="http://schemas.microsoft.com/office/drawing/2016/5/10/chartex" xmlns:cx5="http://schemas.microsoft.com/office/drawing/2016/5/11/chartex" xmlns:cx6="http://schemas.microsoft.com/office/drawing/2016/5/12/chartex" xmlns:cx7="http://schemas.microsoft.com/office/drawing/2016/5/13/chartex" xmlns:cx8="http://schemas.microsoft.com/office/drawing/2016/5/14/chartex" xmlns:mc="http://schemas.openxmlformats.org/markup-compatibility/2006" xmlns:aink="http://schemas.microsoft.com/office/drawing/2016/ink" xmlns:am3d="http://schemas.microsoft.com/office/drawing/2017/model3d" xmlns:o="urn:schemas-microsoft-com:office:office" xmlns:oel="http://schemas.microsoft.com/office/2019/extlst" xmlns:r="http://schemas.openxmlformats.org/officeDocument/2006/relationships" xmlns:m="http://schemas.openxmlformats.org/officeDocument/2006/math" xmlns:v="urn:schemas-microsoft-com:vml" xmlns:wp14="http://schemas.microsoft.com/office/word/2010/wordprocessingDrawing" xmlns:wp="http://schemas.openxmlformats.org/drawingml/2006/wordprocessingDrawing" xmlns:w10="urn:schemas-microsoft-com:office:word" xmlns:w="http://schemas.openxmlformats.org/wordprocessingml/2006/main" xmlns:w14="http://schemas.microsoft.com/office/word/2010/wordml" xmlns:w15="http://schemas.microsoft.com/office/word/2012/wordml" xmlns:w16cex="http://schemas.microsoft.com/office/word/2018/wordml/cex" xmlns:w16cid="http://schemas.microsoft.com/office/word/2016/wordml/cid" xmlns:w16="http://schemas.microsoft.com/office/word/2018/wordml" xmlns:w16du="http://schemas.microsoft.com/office/word/2023/wordml/word16du" xmlns:w16sdtdh="http://schemas.microsoft.com/office/word/2020/wordml/sdtdatahash" xmlns:w16se="http://schemas.microsoft.com/office/word/2015/wordml/symex" xmlns:wpg="http://schemas.microsoft.com/office/word/2010/wordprocessingGroup" xmlns:wpi="http://schemas.microsoft.com/office/word/2010/wordprocessingInk" xmlns:wne="http://schemas.microsoft.com/office/word/2006/wordml" xmlns:wps="http://schemas.microsoft.com/office/word/2010/wordprocessingShape" mc:Ignorable="w14 w15 w16se w16cid w16 w16cex w16sdtdh w16du wp14">
+<w:endnotes xmlns:wpc="http://schemas.microsoft.com/office/word/2010/wordprocessingCanvas" xmlns:cx="http://schemas.microsoft.com/office/drawing/2014/chartex" xmlns:cx1="http://schemas.microsoft.com/office/drawing/2015/9/8/chartex" xmlns:cx2="http://schemas.microsoft.com/office/drawing/2015/10/21/chartex" xmlns:cx3="http://schemas.microsoft.com/office/drawing/2016/5/9/chartex" xmlns:cx4="http://schemas.microsoft.com/office/drawing/2016/5/10/chartex" xmlns:cx5="http://schemas.microsoft.com/office/drawing/2016/5/11/chartex" xmlns:cx6="http://schemas.microsoft.com/office/drawing/2016/5/12/chartex" xmlns:cx7="http://schemas.microsoft.com/office/drawing/2016/5/13/chartex" xmlns:cx8="http://schemas.microsoft.com/office/drawing/2016/5/14/chartex" xmlns:mc="http://schemas.openxmlformats.org/markup-compatibility/2006" xmlns:aink="http://schemas.microsoft.com/office/drawing/2016/ink" xmlns:am3d="http://schemas.microsoft.com/office/drawing/2017/model3d" xmlns:o="urn:schemas-microsoft-com:office:office" xmlns:oel="http://schemas.microsoft.com/office/2019/extlst" xmlns:r="http://schemas.openxmlformats.org/officeDocument/2006/relationships" xmlns:m="http://schemas.openxmlformats.org/officeDocument/2006/math" xmlns:v="urn:schemas-microsoft-com:vml" xmlns:wp14="http://schemas.microsoft.com/office/word/2010/wordprocessingDrawing" xmlns:wp="http://schemas.openxmlformats.org/drawingml/2006/wordprocessingDrawing" xmlns:w10="urn:schemas-microsoft-com:office:word" xmlns:w="http://schemas.openxmlformats.org/wordprocessingml/2006/main" xmlns:w14="http://schemas.microsoft.com/office/word/2010/wordml" xmlns:w15="http://schemas.microsoft.com/office/word/2012/wordml" xmlns:w16cex="http://schemas.microsoft.com/office/word/2018/wordml/cex" xmlns:w16cid="http://schemas.microsoft.com/office/word/2016/wordml/cid" xmlns:w16="http://schemas.microsoft.com/office/word/2018/wordml" xmlns:w16sdtdh="http://schemas.microsoft.com/office/word/2020/wordml/sdtdatahash" xmlns:w16se="http://schemas.microsoft.com/office/word/2015/wordml/symex" xmlns:wpg="http://schemas.microsoft.com/office/word/2010/wordprocessingGroup" xmlns:wpi="http://schemas.microsoft.com/office/word/2010/wordprocessingInk" xmlns:wne="http://schemas.microsoft.com/office/word/2006/wordml" xmlns:wps="http://schemas.microsoft.com/office/word/2010/wordprocessingShape" mc:Ignorable="w14 w15 w16se w16cid w16 w16cex w16sdtdh wp14">
   <w:endnote w:type="separator" w:id="-1">
     <w:p>
       <w:pPr>
@@ -48462,7 +48979,7 @@
 </file>
 
 <file path=word/footnotes.xml><?xml version="1.0" encoding="utf-8"?>
-<w:footnotes xmlns:wpc="http://schemas.microsoft.com/office/word/2010/wordprocessingCanvas" xmlns:cx="http://schemas.microsoft.com/office/drawing/2014/chartex" xmlns:cx1="http://schemas.microsoft.com/office/drawing/2015/9/8/chartex" xmlns:cx2="http://schemas.microsoft.com/office/drawing/2015/10/21/chartex" xmlns:cx3="http://schemas.microsoft.com/office/drawing/2016/5/9/chartex" xmlns:cx4="http://schemas.microsoft.com/office/drawing/2016/5/10/chartex" xmlns:cx5="http://schemas.microsoft.com/office/drawing/2016/5/11/chartex" xmlns:cx6="http://schemas.microsoft.com/office/drawing/2016/5/12/chartex" xmlns:cx7="http://schemas.microsoft.com/office/drawing/2016/5/13/chartex" xmlns:cx8="http://schemas.microsoft.com/office/drawing/2016/5/14/chartex" xmlns:mc="http://schemas.openxmlformats.org/markup-compatibility/2006" xmlns:aink="http://schemas.microsoft.com/office/drawing/2016/ink" xmlns:am3d="http://schemas.microsoft.com/office/drawing/2017/model3d" xmlns:o="urn:schemas-microsoft-com:office:office" xmlns:oel="http://schemas.microsoft.com/office/2019/extlst" xmlns:r="http://schemas.openxmlformats.org/officeDocument/2006/relationships" xmlns:m="http://schemas.openxmlformats.org/officeDocument/2006/math" xmlns:v="urn:schemas-microsoft-com:vml" xmlns:wp14="http://schemas.microsoft.com/office/word/2010/wordprocessingDrawing" xmlns:wp="http://schemas.openxmlformats.org/drawingml/2006/wordprocessingDrawing" xmlns:w10="urn:schemas-microsoft-com:office:word" xmlns:w="http://schemas.openxmlformats.org/wordprocessingml/2006/main" xmlns:w14="http://schemas.microsoft.com/office/word/2010/wordml" xmlns:w15="http://schemas.microsoft.com/office/word/2012/wordml" xmlns:w16cex="http://schemas.microsoft.com/office/word/2018/wordml/cex" xmlns:w16cid="http://schemas.microsoft.com/office/word/2016/wordml/cid" xmlns:w16="http://schemas.microsoft.com/office/word/2018/wordml" xmlns:w16du="http://schemas.microsoft.com/office/word/2023/wordml/word16du" xmlns:w16sdtdh="http://schemas.microsoft.com/office/word/2020/wordml/sdtdatahash" xmlns:w16se="http://schemas.microsoft.com/office/word/2015/wordml/symex" xmlns:wpg="http://schemas.microsoft.com/office/word/2010/wordprocessingGroup" xmlns:wpi="http://schemas.microsoft.com/office/word/2010/wordprocessingInk" xmlns:wne="http://schemas.microsoft.com/office/word/2006/wordml" xmlns:wps="http://schemas.microsoft.com/office/word/2010/wordprocessingShape" mc:Ignorable="w14 w15 w16se w16cid w16 w16cex w16sdtdh w16du wp14">
+<w:footnotes xmlns:wpc="http://schemas.microsoft.com/office/word/2010/wordprocessingCanvas" xmlns:cx="http://schemas.microsoft.com/office/drawing/2014/chartex" xmlns:cx1="http://schemas.microsoft.com/office/drawing/2015/9/8/chartex" xmlns:cx2="http://schemas.microsoft.com/office/drawing/2015/10/21/chartex" xmlns:cx3="http://schemas.microsoft.com/office/drawing/2016/5/9/chartex" xmlns:cx4="http://schemas.microsoft.com/office/drawing/2016/5/10/chartex" xmlns:cx5="http://schemas.microsoft.com/office/drawing/2016/5/11/chartex" xmlns:cx6="http://schemas.microsoft.com/office/drawing/2016/5/12/chartex" xmlns:cx7="http://schemas.microsoft.com/office/drawing/2016/5/13/chartex" xmlns:cx8="http://schemas.microsoft.com/office/drawing/2016/5/14/chartex" xmlns:mc="http://schemas.openxmlformats.org/markup-compatibility/2006" xmlns:aink="http://schemas.microsoft.com/office/drawing/2016/ink" xmlns:am3d="http://schemas.microsoft.com/office/drawing/2017/model3d" xmlns:o="urn:schemas-microsoft-com:office:office" xmlns:oel="http://schemas.microsoft.com/office/2019/extlst" xmlns:r="http://schemas.openxmlformats.org/officeDocument/2006/relationships" xmlns:m="http://schemas.openxmlformats.org/officeDocument/2006/math" xmlns:v="urn:schemas-microsoft-com:vml" xmlns:wp14="http://schemas.microsoft.com/office/word/2010/wordprocessingDrawing" xmlns:wp="http://schemas.openxmlformats.org/drawingml/2006/wordprocessingDrawing" xmlns:w10="urn:schemas-microsoft-com:office:word" xmlns:w="http://schemas.openxmlformats.org/wordprocessingml/2006/main" xmlns:w14="http://schemas.microsoft.com/office/word/2010/wordml" xmlns:w15="http://schemas.microsoft.com/office/word/2012/wordml" xmlns:w16cex="http://schemas.microsoft.com/office/word/2018/wordml/cex" xmlns:w16cid="http://schemas.microsoft.com/office/word/2016/wordml/cid" xmlns:w16="http://schemas.microsoft.com/office/word/2018/wordml" xmlns:w16sdtdh="http://schemas.microsoft.com/office/word/2020/wordml/sdtdatahash" xmlns:w16se="http://schemas.microsoft.com/office/word/2015/wordml/symex" xmlns:wpg="http://schemas.microsoft.com/office/word/2010/wordprocessingGroup" xmlns:wpi="http://schemas.microsoft.com/office/word/2010/wordprocessingInk" xmlns:wne="http://schemas.microsoft.com/office/word/2006/wordml" xmlns:wps="http://schemas.microsoft.com/office/word/2010/wordprocessingShape" mc:Ignorable="w14 w15 w16se w16cid w16 w16cex w16sdtdh wp14">
   <w:footnote w:type="separator" w:id="-1">
     <w:p>
       <w:pPr>
@@ -48487,7 +49004,7 @@
 </file>
 
 <file path=word/numbering.xml><?xml version="1.0" encoding="utf-8"?>
-<w:numbering xmlns:wpc="http://schemas.microsoft.com/office/word/2010/wordprocessingCanvas" xmlns:cx="http://schemas.microsoft.com/office/drawing/2014/chartex" xmlns:cx1="http://schemas.microsoft.com/office/drawing/2015/9/8/chartex" xmlns:cx2="http://schemas.microsoft.com/office/drawing/2015/10/21/chartex" xmlns:cx3="http://schemas.microsoft.com/office/drawing/2016/5/9/chartex" xmlns:cx4="http://schemas.microsoft.com/office/drawing/2016/5/10/chartex" xmlns:cx5="http://schemas.microsoft.com/office/drawing/2016/5/11/chartex" xmlns:cx6="http://schemas.microsoft.com/office/drawing/2016/5/12/chartex" xmlns:cx7="http://schemas.microsoft.com/office/drawing/2016/5/13/chartex" xmlns:cx8="http://schemas.microsoft.com/office/drawing/2016/5/14/chartex" xmlns:mc="http://schemas.openxmlformats.org/markup-compatibility/2006" xmlns:aink="http://schemas.microsoft.com/office/drawing/2016/ink" xmlns:am3d="http://schemas.microsoft.com/office/drawing/2017/model3d" xmlns:o="urn:schemas-microsoft-com:office:office" xmlns:oel="http://schemas.microsoft.com/office/2019/extlst" xmlns:r="http://schemas.openxmlformats.org/officeDocument/2006/relationships" xmlns:m="http://schemas.openxmlformats.org/officeDocument/2006/math" xmlns:v="urn:schemas-microsoft-com:vml" xmlns:wp14="http://schemas.microsoft.com/office/word/2010/wordprocessingDrawing" xmlns:wp="http://schemas.openxmlformats.org/drawingml/2006/wordprocessingDrawing" xmlns:w10="urn:schemas-microsoft-com:office:word" xmlns:w="http://schemas.openxmlformats.org/wordprocessingml/2006/main" xmlns:w14="http://schemas.microsoft.com/office/word/2010/wordml" xmlns:w15="http://schemas.microsoft.com/office/word/2012/wordml" xmlns:w16cex="http://schemas.microsoft.com/office/word/2018/wordml/cex" xmlns:w16cid="http://schemas.microsoft.com/office/word/2016/wordml/cid" xmlns:w16="http://schemas.microsoft.com/office/word/2018/wordml" xmlns:w16du="http://schemas.microsoft.com/office/word/2023/wordml/word16du" xmlns:w16sdtdh="http://schemas.microsoft.com/office/word/2020/wordml/sdtdatahash" xmlns:w16se="http://schemas.microsoft.com/office/word/2015/wordml/symex" xmlns:wpg="http://schemas.microsoft.com/office/word/2010/wordprocessingGroup" xmlns:wpi="http://schemas.microsoft.com/office/word/2010/wordprocessingInk" xmlns:wne="http://schemas.microsoft.com/office/word/2006/wordml" xmlns:wps="http://schemas.microsoft.com/office/word/2010/wordprocessingShape" mc:Ignorable="w14 w15 w16se w16cid w16 w16cex w16sdtdh w16du wp14">
+<w:numbering xmlns:wpc="http://schemas.microsoft.com/office/word/2010/wordprocessingCanvas" xmlns:cx="http://schemas.microsoft.com/office/drawing/2014/chartex" xmlns:cx1="http://schemas.microsoft.com/office/drawing/2015/9/8/chartex" xmlns:cx2="http://schemas.microsoft.com/office/drawing/2015/10/21/chartex" xmlns:cx3="http://schemas.microsoft.com/office/drawing/2016/5/9/chartex" xmlns:cx4="http://schemas.microsoft.com/office/drawing/2016/5/10/chartex" xmlns:cx5="http://schemas.microsoft.com/office/drawing/2016/5/11/chartex" xmlns:cx6="http://schemas.microsoft.com/office/drawing/2016/5/12/chartex" xmlns:cx7="http://schemas.microsoft.com/office/drawing/2016/5/13/chartex" xmlns:cx8="http://schemas.microsoft.com/office/drawing/2016/5/14/chartex" xmlns:mc="http://schemas.openxmlformats.org/markup-compatibility/2006" xmlns:aink="http://schemas.microsoft.com/office/drawing/2016/ink" xmlns:am3d="http://schemas.microsoft.com/office/drawing/2017/model3d" xmlns:o="urn:schemas-microsoft-com:office:office" xmlns:oel="http://schemas.microsoft.com/office/2019/extlst" xmlns:r="http://schemas.openxmlformats.org/officeDocument/2006/relationships" xmlns:m="http://schemas.openxmlformats.org/officeDocument/2006/math" xmlns:v="urn:schemas-microsoft-com:vml" xmlns:wp14="http://schemas.microsoft.com/office/word/2010/wordprocessingDrawing" xmlns:wp="http://schemas.openxmlformats.org/drawingml/2006/wordprocessingDrawing" xmlns:w10="urn:schemas-microsoft-com:office:word" xmlns:w="http://schemas.openxmlformats.org/wordprocessingml/2006/main" xmlns:w14="http://schemas.microsoft.com/office/word/2010/wordml" xmlns:w15="http://schemas.microsoft.com/office/word/2012/wordml" xmlns:w16cex="http://schemas.microsoft.com/office/word/2018/wordml/cex" xmlns:w16cid="http://schemas.microsoft.com/office/word/2016/wordml/cid" xmlns:w16="http://schemas.microsoft.com/office/word/2018/wordml" xmlns:w16sdtdh="http://schemas.microsoft.com/office/word/2020/wordml/sdtdatahash" xmlns:w16se="http://schemas.microsoft.com/office/word/2015/wordml/symex" xmlns:wpg="http://schemas.microsoft.com/office/word/2010/wordprocessingGroup" xmlns:wpi="http://schemas.microsoft.com/office/word/2010/wordprocessingInk" xmlns:wne="http://schemas.microsoft.com/office/word/2006/wordml" xmlns:wps="http://schemas.microsoft.com/office/word/2010/wordprocessingShape" mc:Ignorable="w14 w15 w16se w16cid w16 w16cex w16sdtdh wp14">
   <w:abstractNum w:abstractNumId="0" w15:restartNumberingAfterBreak="0">
     <w:nsid w:val="0A01744B"/>
     <w:multiLevelType w:val="hybridMultilevel"/>
@@ -49987,7 +50504,7 @@
 </file>
 
 <file path=word/styles.xml><?xml version="1.0" encoding="utf-8"?>
-<w:styles xmlns:mc="http://schemas.openxmlformats.org/markup-compatibility/2006" xmlns:r="http://schemas.openxmlformats.org/officeDocument/2006/relationships" xmlns:w="http://schemas.openxmlformats.org/wordprocessingml/2006/main" xmlns:w14="http://schemas.microsoft.com/office/word/2010/wordml" xmlns:w15="http://schemas.microsoft.com/office/word/2012/wordml" xmlns:w16cex="http://schemas.microsoft.com/office/word/2018/wordml/cex" xmlns:w16cid="http://schemas.microsoft.com/office/word/2016/wordml/cid" xmlns:w16="http://schemas.microsoft.com/office/word/2018/wordml" xmlns:w16du="http://schemas.microsoft.com/office/word/2023/wordml/word16du" xmlns:w16sdtdh="http://schemas.microsoft.com/office/word/2020/wordml/sdtdatahash" xmlns:w16se="http://schemas.microsoft.com/office/word/2015/wordml/symex" mc:Ignorable="w14 w15 w16se w16cid w16 w16cex w16sdtdh w16du">
+<w:styles xmlns:mc="http://schemas.openxmlformats.org/markup-compatibility/2006" xmlns:r="http://schemas.openxmlformats.org/officeDocument/2006/relationships" xmlns:w="http://schemas.openxmlformats.org/wordprocessingml/2006/main" xmlns:w14="http://schemas.microsoft.com/office/word/2010/wordml" xmlns:w15="http://schemas.microsoft.com/office/word/2012/wordml" xmlns:w16cex="http://schemas.microsoft.com/office/word/2018/wordml/cex" xmlns:w16cid="http://schemas.microsoft.com/office/word/2016/wordml/cid" xmlns:w16="http://schemas.microsoft.com/office/word/2018/wordml" xmlns:w16sdtdh="http://schemas.microsoft.com/office/word/2020/wordml/sdtdatahash" xmlns:w16se="http://schemas.microsoft.com/office/word/2015/wordml/symex" mc:Ignorable="w14 w15 w16se w16cid w16 w16cex w16sdtdh">
   <w:docDefaults>
     <w:rPrDefault>
       <w:rPr>
@@ -50383,7 +50900,7 @@
     <w:lsdException w:name="Unresolved Mention" w:semiHidden="1" w:unhideWhenUsed="1"/>
     <w:lsdException w:name="Smart Link" w:semiHidden="1" w:unhideWhenUsed="1"/>
   </w:latentStyles>
-  <w:style w:type="paragraph" w:default="1" w:styleId="Normal">
+  <w:style w:type="paragraph" w:default="1" w:styleId="a">
     <w:name w:val="Normal"/>
     <w:qFormat/>
     <w:rsid w:val="001A4654"/>
@@ -50397,11 +50914,11 @@
       <w:lang w:val="en-US"/>
     </w:rPr>
   </w:style>
-  <w:style w:type="paragraph" w:styleId="Heading1">
+  <w:style w:type="paragraph" w:styleId="1">
     <w:name w:val="heading 1"/>
-    <w:basedOn w:val="Normal"/>
-    <w:next w:val="Normal"/>
-    <w:link w:val="Heading1Char"/>
+    <w:basedOn w:val="a"/>
+    <w:next w:val="a"/>
+    <w:link w:val="10"/>
     <w:uiPriority w:val="9"/>
     <w:qFormat/>
     <w:rsid w:val="00800EAD"/>
@@ -50416,11 +50933,11 @@
       <w:u w:val="single"/>
     </w:rPr>
   </w:style>
-  <w:style w:type="paragraph" w:styleId="Heading2">
+  <w:style w:type="paragraph" w:styleId="2">
     <w:name w:val="heading 2"/>
-    <w:basedOn w:val="Normal"/>
-    <w:next w:val="Normal"/>
-    <w:link w:val="Heading2Char"/>
+    <w:basedOn w:val="a"/>
+    <w:next w:val="a"/>
+    <w:link w:val="20"/>
     <w:uiPriority w:val="9"/>
     <w:unhideWhenUsed/>
     <w:qFormat/>
@@ -50439,11 +50956,11 @@
       <w:u w:val="single"/>
     </w:rPr>
   </w:style>
-  <w:style w:type="paragraph" w:styleId="Heading3">
+  <w:style w:type="paragraph" w:styleId="3">
     <w:name w:val="heading 3"/>
-    <w:basedOn w:val="Normal"/>
-    <w:next w:val="Normal"/>
-    <w:link w:val="Heading3Char"/>
+    <w:basedOn w:val="a"/>
+    <w:next w:val="a"/>
+    <w:link w:val="30"/>
     <w:uiPriority w:val="9"/>
     <w:unhideWhenUsed/>
     <w:qFormat/>
@@ -50459,13 +50976,13 @@
       <w:color w:val="1F3763" w:themeColor="accent1" w:themeShade="7F"/>
     </w:rPr>
   </w:style>
-  <w:style w:type="character" w:default="1" w:styleId="DefaultParagraphFont">
+  <w:style w:type="character" w:default="1" w:styleId="a0">
     <w:name w:val="Default Paragraph Font"/>
     <w:uiPriority w:val="1"/>
     <w:semiHidden/>
     <w:unhideWhenUsed/>
   </w:style>
-  <w:style w:type="table" w:default="1" w:styleId="TableNormal">
+  <w:style w:type="table" w:default="1" w:styleId="a1">
     <w:name w:val="Normal Table"/>
     <w:uiPriority w:val="99"/>
     <w:semiHidden/>
@@ -50480,16 +50997,16 @@
       </w:tblCellMar>
     </w:tblPr>
   </w:style>
-  <w:style w:type="numbering" w:default="1" w:styleId="NoList">
+  <w:style w:type="numbering" w:default="1" w:styleId="a2">
     <w:name w:val="No List"/>
     <w:uiPriority w:val="99"/>
     <w:semiHidden/>
     <w:unhideWhenUsed/>
   </w:style>
-  <w:style w:type="character" w:customStyle="1" w:styleId="Heading2Char">
-    <w:name w:val="Heading 2 Char"/>
-    <w:basedOn w:val="DefaultParagraphFont"/>
-    <w:link w:val="Heading2"/>
+  <w:style w:type="character" w:customStyle="1" w:styleId="20">
+    <w:name w:val="כותרת 2 תו"/>
+    <w:basedOn w:val="a0"/>
+    <w:link w:val="2"/>
     <w:uiPriority w:val="9"/>
     <w:rsid w:val="00800EAD"/>
     <w:rPr>
@@ -50501,10 +51018,10 @@
       <w:lang w:val="en-US"/>
     </w:rPr>
   </w:style>
-  <w:style w:type="character" w:customStyle="1" w:styleId="Heading1Char">
-    <w:name w:val="Heading 1 Char"/>
-    <w:basedOn w:val="DefaultParagraphFont"/>
-    <w:link w:val="Heading1"/>
+  <w:style w:type="character" w:customStyle="1" w:styleId="10">
+    <w:name w:val="כותרת 1 תו"/>
+    <w:basedOn w:val="a0"/>
+    <w:link w:val="1"/>
     <w:uiPriority w:val="9"/>
     <w:rsid w:val="00800EAD"/>
     <w:rPr>
@@ -50517,9 +51034,9 @@
       <w:lang w:val="en-US"/>
     </w:rPr>
   </w:style>
-  <w:style w:type="paragraph" w:styleId="ListParagraph">
+  <w:style w:type="paragraph" w:styleId="a3">
     <w:name w:val="List Paragraph"/>
-    <w:basedOn w:val="Normal"/>
+    <w:basedOn w:val="a"/>
     <w:uiPriority w:val="34"/>
     <w:qFormat/>
     <w:rsid w:val="00FD485F"/>
@@ -50528,10 +51045,10 @@
       <w:contextualSpacing/>
     </w:pPr>
   </w:style>
-  <w:style w:type="paragraph" w:styleId="Header">
+  <w:style w:type="paragraph" w:styleId="a4">
     <w:name w:val="header"/>
-    <w:basedOn w:val="Normal"/>
-    <w:link w:val="HeaderChar"/>
+    <w:basedOn w:val="a"/>
+    <w:link w:val="a5"/>
     <w:uiPriority w:val="99"/>
     <w:unhideWhenUsed/>
     <w:rsid w:val="00164EBA"/>
@@ -50543,10 +51060,10 @@
       <w:spacing w:after="0" w:line="240" w:lineRule="auto"/>
     </w:pPr>
   </w:style>
-  <w:style w:type="character" w:customStyle="1" w:styleId="HeaderChar">
-    <w:name w:val="Header Char"/>
-    <w:basedOn w:val="DefaultParagraphFont"/>
-    <w:link w:val="Header"/>
+  <w:style w:type="character" w:customStyle="1" w:styleId="a5">
+    <w:name w:val="כותרת עליונה תו"/>
+    <w:basedOn w:val="a0"/>
+    <w:link w:val="a4"/>
     <w:uiPriority w:val="99"/>
     <w:rsid w:val="00164EBA"/>
     <w:rPr>
@@ -50556,10 +51073,10 @@
       <w:lang w:val="en-US"/>
     </w:rPr>
   </w:style>
-  <w:style w:type="paragraph" w:styleId="Footer">
+  <w:style w:type="paragraph" w:styleId="a6">
     <w:name w:val="footer"/>
-    <w:basedOn w:val="Normal"/>
-    <w:link w:val="FooterChar"/>
+    <w:basedOn w:val="a"/>
+    <w:link w:val="a7"/>
     <w:uiPriority w:val="99"/>
     <w:unhideWhenUsed/>
     <w:rsid w:val="00164EBA"/>
@@ -50571,10 +51088,10 @@
       <w:spacing w:after="0" w:line="240" w:lineRule="auto"/>
     </w:pPr>
   </w:style>
-  <w:style w:type="character" w:customStyle="1" w:styleId="FooterChar">
-    <w:name w:val="Footer Char"/>
-    <w:basedOn w:val="DefaultParagraphFont"/>
-    <w:link w:val="Footer"/>
+  <w:style w:type="character" w:customStyle="1" w:styleId="a7">
+    <w:name w:val="כותרת תחתונה תו"/>
+    <w:basedOn w:val="a0"/>
+    <w:link w:val="a6"/>
     <w:uiPriority w:val="99"/>
     <w:rsid w:val="00164EBA"/>
     <w:rPr>
@@ -50584,9 +51101,9 @@
       <w:lang w:val="en-US"/>
     </w:rPr>
   </w:style>
-  <w:style w:type="table" w:styleId="TableGrid">
+  <w:style w:type="table" w:styleId="a8">
     <w:name w:val="Table Grid"/>
-    <w:basedOn w:val="TableNormal"/>
+    <w:basedOn w:val="a1"/>
     <w:uiPriority w:val="39"/>
     <w:rsid w:val="000F7C8C"/>
     <w:pPr>
@@ -50603,10 +51120,10 @@
       </w:tblBorders>
     </w:tblPr>
   </w:style>
-  <w:style w:type="paragraph" w:styleId="TOCHeading">
+  <w:style w:type="paragraph" w:styleId="a9">
     <w:name w:val="TOC Heading"/>
-    <w:basedOn w:val="Heading1"/>
-    <w:next w:val="Normal"/>
+    <w:basedOn w:val="1"/>
+    <w:next w:val="a"/>
     <w:uiPriority w:val="39"/>
     <w:unhideWhenUsed/>
     <w:qFormat/>
@@ -50631,8 +51148,8 @@
   </w:style>
   <w:style w:type="paragraph" w:styleId="TOC1">
     <w:name w:val="toc 1"/>
-    <w:basedOn w:val="Normal"/>
-    <w:next w:val="Normal"/>
+    <w:basedOn w:val="a"/>
+    <w:next w:val="a"/>
     <w:autoRedefine/>
     <w:uiPriority w:val="39"/>
     <w:unhideWhenUsed/>
@@ -50643,8 +51160,8 @@
   </w:style>
   <w:style w:type="paragraph" w:styleId="TOC2">
     <w:name w:val="toc 2"/>
-    <w:basedOn w:val="Normal"/>
-    <w:next w:val="Normal"/>
+    <w:basedOn w:val="a"/>
+    <w:next w:val="a"/>
     <w:autoRedefine/>
     <w:uiPriority w:val="39"/>
     <w:unhideWhenUsed/>
@@ -50656,7 +51173,7 @@
   </w:style>
   <w:style w:type="character" w:styleId="Hyperlink">
     <w:name w:val="Hyperlink"/>
-    <w:basedOn w:val="DefaultParagraphFont"/>
+    <w:basedOn w:val="a0"/>
     <w:uiPriority w:val="99"/>
     <w:unhideWhenUsed/>
     <w:rsid w:val="00FD14A0"/>
@@ -50667,8 +51184,8 @@
   </w:style>
   <w:style w:type="paragraph" w:styleId="TOC3">
     <w:name w:val="toc 3"/>
-    <w:basedOn w:val="Normal"/>
-    <w:next w:val="Normal"/>
+    <w:basedOn w:val="a"/>
+    <w:next w:val="a"/>
     <w:autoRedefine/>
     <w:uiPriority w:val="39"/>
     <w:unhideWhenUsed/>
@@ -50685,8 +51202,8 @@
   </w:style>
   <w:style w:type="paragraph" w:styleId="TOC4">
     <w:name w:val="toc 4"/>
-    <w:basedOn w:val="Normal"/>
-    <w:next w:val="Normal"/>
+    <w:basedOn w:val="a"/>
+    <w:next w:val="a"/>
     <w:autoRedefine/>
     <w:uiPriority w:val="39"/>
     <w:unhideWhenUsed/>
@@ -50703,8 +51220,8 @@
   </w:style>
   <w:style w:type="paragraph" w:styleId="TOC5">
     <w:name w:val="toc 5"/>
-    <w:basedOn w:val="Normal"/>
-    <w:next w:val="Normal"/>
+    <w:basedOn w:val="a"/>
+    <w:next w:val="a"/>
     <w:autoRedefine/>
     <w:uiPriority w:val="39"/>
     <w:unhideWhenUsed/>
@@ -50721,8 +51238,8 @@
   </w:style>
   <w:style w:type="paragraph" w:styleId="TOC6">
     <w:name w:val="toc 6"/>
-    <w:basedOn w:val="Normal"/>
-    <w:next w:val="Normal"/>
+    <w:basedOn w:val="a"/>
+    <w:next w:val="a"/>
     <w:autoRedefine/>
     <w:uiPriority w:val="39"/>
     <w:unhideWhenUsed/>
@@ -50739,8 +51256,8 @@
   </w:style>
   <w:style w:type="paragraph" w:styleId="TOC7">
     <w:name w:val="toc 7"/>
-    <w:basedOn w:val="Normal"/>
-    <w:next w:val="Normal"/>
+    <w:basedOn w:val="a"/>
+    <w:next w:val="a"/>
     <w:autoRedefine/>
     <w:uiPriority w:val="39"/>
     <w:unhideWhenUsed/>
@@ -50757,8 +51274,8 @@
   </w:style>
   <w:style w:type="paragraph" w:styleId="TOC8">
     <w:name w:val="toc 8"/>
-    <w:basedOn w:val="Normal"/>
-    <w:next w:val="Normal"/>
+    <w:basedOn w:val="a"/>
+    <w:next w:val="a"/>
     <w:autoRedefine/>
     <w:uiPriority w:val="39"/>
     <w:unhideWhenUsed/>
@@ -50775,8 +51292,8 @@
   </w:style>
   <w:style w:type="paragraph" w:styleId="TOC9">
     <w:name w:val="toc 9"/>
-    <w:basedOn w:val="Normal"/>
-    <w:next w:val="Normal"/>
+    <w:basedOn w:val="a"/>
+    <w:next w:val="a"/>
     <w:autoRedefine/>
     <w:uiPriority w:val="39"/>
     <w:unhideWhenUsed/>
@@ -50791,9 +51308,9 @@
       <w:lang w:val="en-IL" w:eastAsia="en-IL"/>
     </w:rPr>
   </w:style>
-  <w:style w:type="character" w:styleId="UnresolvedMention">
+  <w:style w:type="character" w:styleId="aa">
     <w:name w:val="Unresolved Mention"/>
-    <w:basedOn w:val="DefaultParagraphFont"/>
+    <w:basedOn w:val="a0"/>
     <w:uiPriority w:val="99"/>
     <w:semiHidden/>
     <w:unhideWhenUsed/>
@@ -50803,7 +51320,7 @@
       <w:shd w:val="clear" w:color="auto" w:fill="E1DFDD"/>
     </w:rPr>
   </w:style>
-  <w:style w:type="paragraph" w:styleId="NoSpacing">
+  <w:style w:type="paragraph" w:styleId="ab">
     <w:name w:val="No Spacing"/>
     <w:uiPriority w:val="1"/>
     <w:qFormat/>
@@ -50821,7 +51338,7 @@
   </w:style>
   <w:style w:type="paragraph" w:styleId="NormalWeb">
     <w:name w:val="Normal (Web)"/>
-    <w:basedOn w:val="Normal"/>
+    <w:basedOn w:val="a"/>
     <w:uiPriority w:val="99"/>
     <w:semiHidden/>
     <w:unhideWhenUsed/>
@@ -50830,10 +51347,10 @@
       <w:rFonts w:ascii="Times New Roman" w:hAnsi="Times New Roman" w:cs="Times New Roman"/>
     </w:rPr>
   </w:style>
-  <w:style w:type="character" w:customStyle="1" w:styleId="Heading3Char">
-    <w:name w:val="Heading 3 Char"/>
-    <w:basedOn w:val="DefaultParagraphFont"/>
-    <w:link w:val="Heading3"/>
+  <w:style w:type="character" w:customStyle="1" w:styleId="30">
+    <w:name w:val="כותרת 3 תו"/>
+    <w:basedOn w:val="a0"/>
+    <w:link w:val="3"/>
     <w:uiPriority w:val="9"/>
     <w:rsid w:val="008337EA"/>
     <w:rPr>

</xml_diff>

<commit_message>
finished all servers branch2
</commit_message>
<xml_diff>
--- a/project_book/working_file.docx
+++ b/project_book/working_file.docx
@@ -29146,7 +29146,25 @@
           <w:bCs/>
           <w:u w:val="single"/>
         </w:rPr>
-        <w:t xml:space="preserve"> [vlan number]</w:t>
+        <w:t xml:space="preserve"> [</w:t>
+      </w:r>
+      <w:proofErr w:type="spellStart"/>
+      <w:r>
+        <w:rPr>
+          <w:b/>
+          <w:bCs/>
+          <w:u w:val="single"/>
+        </w:rPr>
+        <w:t>vlan</w:t>
+      </w:r>
+      <w:proofErr w:type="spellEnd"/>
+      <w:r>
+        <w:rPr>
+          <w:b/>
+          <w:bCs/>
+          <w:u w:val="single"/>
+        </w:rPr>
+        <w:t xml:space="preserve"> number]</w:t>
       </w:r>
     </w:p>
     <w:p>
@@ -33639,7 +33657,25 @@
           <w:bCs/>
           <w:u w:val="single"/>
         </w:rPr>
-        <w:t xml:space="preserve"> dhcp binding</w:t>
+        <w:t xml:space="preserve"> </w:t>
+      </w:r>
+      <w:proofErr w:type="spellStart"/>
+      <w:r>
+        <w:rPr>
+          <w:b/>
+          <w:bCs/>
+          <w:u w:val="single"/>
+        </w:rPr>
+        <w:t>dhcp</w:t>
+      </w:r>
+      <w:proofErr w:type="spellEnd"/>
+      <w:r>
+        <w:rPr>
+          <w:b/>
+          <w:bCs/>
+          <w:u w:val="single"/>
+        </w:rPr>
+        <w:t xml:space="preserve"> binding</w:t>
       </w:r>
     </w:p>
     <w:p>
@@ -33882,7 +33918,25 @@
           <w:bCs/>
           <w:u w:val="single"/>
         </w:rPr>
-        <w:t xml:space="preserve"> dhcp pool</w:t>
+        <w:t xml:space="preserve"> </w:t>
+      </w:r>
+      <w:proofErr w:type="spellStart"/>
+      <w:r>
+        <w:rPr>
+          <w:b/>
+          <w:bCs/>
+          <w:u w:val="single"/>
+        </w:rPr>
+        <w:t>dhcp</w:t>
+      </w:r>
+      <w:proofErr w:type="spellEnd"/>
+      <w:r>
+        <w:rPr>
+          <w:b/>
+          <w:bCs/>
+          <w:u w:val="single"/>
+        </w:rPr>
+        <w:t xml:space="preserve"> pool</w:t>
       </w:r>
     </w:p>
     <w:p>
@@ -36357,15 +36411,14 @@
     </w:p>
     <w:p>
       <w:pPr>
+        <w:rPr>
+          <w:rtl/>
+        </w:rPr>
+      </w:pPr>
+    </w:p>
+    <w:p>
+      <w:pPr>
         <w:pStyle w:val="1"/>
-        <w:rPr>
-          <w:rtl/>
-        </w:rPr>
-      </w:pPr>
-    </w:p>
-    <w:p>
-      <w:pPr>
-        <w:pStyle w:val="1"/>
       </w:pPr>
       <w:r>
         <w:t>Syslog server</w:t>
@@ -36431,7 +36484,6 @@
     <w:p>
       <w:pPr>
         <w:rPr>
-          <w:rFonts w:hint="cs"/>
           <w:rtl/>
         </w:rPr>
       </w:pPr>
@@ -36457,6 +36509,9 @@
         <w:bidi w:val="0"/>
       </w:pPr>
       <w:r>
+        <w:rPr>
+          <w:noProof/>
+        </w:rPr>
         <w:drawing>
           <wp:inline distT="0" distB="0" distL="0" distR="0" wp14:anchorId="6B2EB6F6" wp14:editId="7A2DFECA">
             <wp:extent cx="2791215" cy="181000"/>
@@ -36513,12 +36568,12 @@
       <w:pPr>
         <w:bidi w:val="0"/>
         <w:rPr>
-          <w:rFonts w:hint="cs"/>
-          <w:rtl/>
-        </w:rPr>
-      </w:pPr>
-      <w:r>
-        <w:rPr>
+          <w:rtl/>
+        </w:rPr>
+      </w:pPr>
+      <w:r>
+        <w:rPr>
+          <w:noProof/>
           <w:rtl/>
         </w:rPr>
         <w:drawing>
@@ -36695,17 +36750,17 @@
       <w:pPr>
         <w:bidi w:val="0"/>
         <w:rPr>
-          <w:rFonts w:hint="cs"/>
-          <w:b/>
-          <w:bCs/>
-          <w:u w:val="single"/>
-          <w:rtl/>
-        </w:rPr>
-      </w:pPr>
-      <w:r>
-        <w:rPr>
-          <w:b/>
-          <w:bCs/>
+          <w:b/>
+          <w:bCs/>
+          <w:u w:val="single"/>
+          <w:rtl/>
+        </w:rPr>
+      </w:pPr>
+      <w:r>
+        <w:rPr>
+          <w:b/>
+          <w:bCs/>
+          <w:noProof/>
           <w:rtl/>
         </w:rPr>
         <w:drawing>
@@ -36796,16 +36851,16 @@
     <w:p>
       <w:pPr>
         <w:rPr>
-          <w:rFonts w:hint="cs"/>
-          <w:b/>
-          <w:bCs/>
-          <w:u w:val="single"/>
-        </w:rPr>
-      </w:pPr>
-      <w:r>
-        <w:rPr>
-          <w:b/>
-          <w:bCs/>
+          <w:b/>
+          <w:bCs/>
+          <w:u w:val="single"/>
+        </w:rPr>
+      </w:pPr>
+      <w:r>
+        <w:rPr>
+          <w:b/>
+          <w:bCs/>
+          <w:noProof/>
           <w:rtl/>
         </w:rPr>
         <w:drawing>
@@ -36896,17 +36951,17 @@
       <w:pPr>
         <w:bidi w:val="0"/>
         <w:rPr>
-          <w:rFonts w:hint="cs"/>
-          <w:b/>
-          <w:bCs/>
-          <w:u w:val="single"/>
-          <w:rtl/>
-        </w:rPr>
-      </w:pPr>
-      <w:r>
-        <w:rPr>
-          <w:b/>
-          <w:bCs/>
+          <w:b/>
+          <w:bCs/>
+          <w:u w:val="single"/>
+          <w:rtl/>
+        </w:rPr>
+      </w:pPr>
+      <w:r>
+        <w:rPr>
+          <w:b/>
+          <w:bCs/>
+          <w:noProof/>
           <w:rtl/>
         </w:rPr>
         <w:drawing>
@@ -37029,6 +37084,7 @@
         <w:rPr>
           <w:b/>
           <w:bCs/>
+          <w:noProof/>
           <w:u w:val="single"/>
           <w:rtl/>
         </w:rPr>
@@ -40344,83 +40400,17 @@
         </w:drawing>
       </w:r>
     </w:p>
-    <w:p>
-      <w:pPr>
-        <w:rPr>
-          <w:rtl/>
-        </w:rPr>
-      </w:pPr>
-    </w:p>
-    <w:p>
-      <w:pPr>
-        <w:rPr>
-          <w:rtl/>
-        </w:rPr>
-      </w:pPr>
-    </w:p>
-    <w:p>
-      <w:pPr>
-        <w:rPr>
-          <w:rtl/>
-        </w:rPr>
-      </w:pPr>
-    </w:p>
-    <w:p>
-      <w:pPr>
-        <w:rPr>
-          <w:rtl/>
-        </w:rPr>
-      </w:pPr>
-    </w:p>
-    <w:p>
-      <w:pPr>
-        <w:rPr>
-          <w:rtl/>
-        </w:rPr>
-      </w:pPr>
-    </w:p>
-    <w:p>
-      <w:pPr>
-        <w:rPr>
-          <w:rtl/>
-        </w:rPr>
-      </w:pPr>
-    </w:p>
-    <w:p>
-      <w:pPr>
-        <w:rPr>
-          <w:rtl/>
-        </w:rPr>
-      </w:pPr>
-    </w:p>
-    <w:p>
-      <w:pPr>
-        <w:rPr>
-          <w:rtl/>
-        </w:rPr>
-      </w:pPr>
-    </w:p>
-    <w:p>
-      <w:pPr>
-        <w:rPr>
-          <w:rtl/>
-        </w:rPr>
-      </w:pPr>
-    </w:p>
-    <w:p>
-      <w:pPr>
-        <w:rPr>
-          <w:rtl/>
-        </w:rPr>
-      </w:pPr>
-    </w:p>
-    <w:p>
-      <w:pPr>
-        <w:rPr>
-          <w:rtl/>
-        </w:rPr>
-      </w:pPr>
-    </w:p>
+    <w:p/>
+    <w:p/>
+    <w:p/>
+    <w:p/>
+    <w:p/>
+    <w:p/>
+    <w:p/>
+    <w:p/>
+    <w:p/>
+    <w:p/>
+    <w:p/>
     <w:p>
       <w:pPr>
         <w:rPr>
@@ -40431,6 +40421,1374 @@
     <w:p>
       <w:pPr>
         <w:pStyle w:val="1"/>
+      </w:pPr>
+      <w:r>
+        <w:rPr>
+          <w:rFonts w:hint="cs"/>
+          <w:rtl/>
+        </w:rPr>
+        <w:lastRenderedPageBreak/>
+        <w:t xml:space="preserve">שרת </w:t>
+      </w:r>
+      <w:proofErr w:type="spellStart"/>
+      <w:r>
+        <w:t>dns</w:t>
+      </w:r>
+      <w:proofErr w:type="spellEnd"/>
+    </w:p>
+    <w:p>
+      <w:pPr>
+        <w:pStyle w:val="2"/>
+      </w:pPr>
+      <w:r>
+        <w:t>Dmz-1</w:t>
+      </w:r>
+    </w:p>
+    <w:p>
+      <w:r>
+        <w:rPr>
+          <w:noProof/>
+          <w:rtl/>
+        </w:rPr>
+        <w:drawing>
+          <wp:inline distT="0" distB="0" distL="0" distR="0" wp14:anchorId="6187A987" wp14:editId="2C7F8FB0">
+            <wp:extent cx="4953691" cy="2962688"/>
+            <wp:effectExtent l="0" t="0" r="0" b="9525"/>
+            <wp:docPr id="379193173" name="תמונה 1"/>
+            <wp:cNvGraphicFramePr>
+              <a:graphicFrameLocks xmlns:a="http://schemas.openxmlformats.org/drawingml/2006/main" noChangeAspect="1"/>
+            </wp:cNvGraphicFramePr>
+            <a:graphic xmlns:a="http://schemas.openxmlformats.org/drawingml/2006/main">
+              <a:graphicData uri="http://schemas.openxmlformats.org/drawingml/2006/picture">
+                <pic:pic xmlns:pic="http://schemas.openxmlformats.org/drawingml/2006/picture">
+                  <pic:nvPicPr>
+                    <pic:cNvPr id="379193173" name=""/>
+                    <pic:cNvPicPr/>
+                  </pic:nvPicPr>
+                  <pic:blipFill>
+                    <a:blip r:embed="rId93"/>
+                    <a:stretch>
+                      <a:fillRect/>
+                    </a:stretch>
+                  </pic:blipFill>
+                  <pic:spPr>
+                    <a:xfrm>
+                      <a:off x="0" y="0"/>
+                      <a:ext cx="4953691" cy="2962688"/>
+                    </a:xfrm>
+                    <a:prstGeom prst="rect">
+                      <a:avLst/>
+                    </a:prstGeom>
+                  </pic:spPr>
+                </pic:pic>
+              </a:graphicData>
+            </a:graphic>
+          </wp:inline>
+        </w:drawing>
+      </w:r>
+    </w:p>
+    <w:p>
+      <w:pPr>
+        <w:rPr>
+          <w:rtl/>
+        </w:rPr>
+      </w:pPr>
+    </w:p>
+    <w:p>
+      <w:pPr>
+        <w:pStyle w:val="2"/>
+      </w:pPr>
+      <w:r>
+        <w:t>Dmz-2</w:t>
+      </w:r>
+    </w:p>
+    <w:p>
+      <w:r>
+        <w:rPr>
+          <w:noProof/>
+          <w:rtl/>
+        </w:rPr>
+        <w:drawing>
+          <wp:inline distT="0" distB="0" distL="0" distR="0" wp14:anchorId="192BFB52" wp14:editId="0BEB90F7">
+            <wp:extent cx="4963218" cy="2991267"/>
+            <wp:effectExtent l="0" t="0" r="8890" b="0"/>
+            <wp:docPr id="482932523" name="תמונה 1"/>
+            <wp:cNvGraphicFramePr>
+              <a:graphicFrameLocks xmlns:a="http://schemas.openxmlformats.org/drawingml/2006/main" noChangeAspect="1"/>
+            </wp:cNvGraphicFramePr>
+            <a:graphic xmlns:a="http://schemas.openxmlformats.org/drawingml/2006/main">
+              <a:graphicData uri="http://schemas.openxmlformats.org/drawingml/2006/picture">
+                <pic:pic xmlns:pic="http://schemas.openxmlformats.org/drawingml/2006/picture">
+                  <pic:nvPicPr>
+                    <pic:cNvPr id="482932523" name=""/>
+                    <pic:cNvPicPr/>
+                  </pic:nvPicPr>
+                  <pic:blipFill>
+                    <a:blip r:embed="rId94"/>
+                    <a:stretch>
+                      <a:fillRect/>
+                    </a:stretch>
+                  </pic:blipFill>
+                  <pic:spPr>
+                    <a:xfrm>
+                      <a:off x="0" y="0"/>
+                      <a:ext cx="4963218" cy="2991267"/>
+                    </a:xfrm>
+                    <a:prstGeom prst="rect">
+                      <a:avLst/>
+                    </a:prstGeom>
+                  </pic:spPr>
+                </pic:pic>
+              </a:graphicData>
+            </a:graphic>
+          </wp:inline>
+        </w:drawing>
+      </w:r>
+    </w:p>
+    <w:p/>
+    <w:p/>
+    <w:p/>
+    <w:p/>
+    <w:p/>
+    <w:p/>
+    <w:p/>
+    <w:p>
+      <w:pPr>
+        <w:pStyle w:val="1"/>
+      </w:pPr>
+      <w:r>
+        <w:rPr>
+          <w:rFonts w:hint="cs"/>
+          <w:rtl/>
+        </w:rPr>
+        <w:t xml:space="preserve">שרת </w:t>
+      </w:r>
+      <w:r>
+        <w:t>http</w:t>
+      </w:r>
+    </w:p>
+    <w:p>
+      <w:pPr>
+        <w:pStyle w:val="2"/>
+      </w:pPr>
+      <w:r>
+        <w:rPr>
+          <w:rFonts w:hint="cs"/>
+          <w:rtl/>
+        </w:rPr>
+        <w:t xml:space="preserve">הגדרת השרת </w:t>
+      </w:r>
+      <w:r>
+        <w:t>http</w:t>
+      </w:r>
+    </w:p>
+    <w:p>
+      <w:r>
+        <w:rPr>
+          <w:noProof/>
+          <w:rtl/>
+        </w:rPr>
+        <w:drawing>
+          <wp:inline distT="0" distB="0" distL="0" distR="0" wp14:anchorId="6948BAA6" wp14:editId="1151BF43">
+            <wp:extent cx="5039428" cy="1857634"/>
+            <wp:effectExtent l="0" t="0" r="8890" b="9525"/>
+            <wp:docPr id="143417245" name="תמונה 1"/>
+            <wp:cNvGraphicFramePr>
+              <a:graphicFrameLocks xmlns:a="http://schemas.openxmlformats.org/drawingml/2006/main" noChangeAspect="1"/>
+            </wp:cNvGraphicFramePr>
+            <a:graphic xmlns:a="http://schemas.openxmlformats.org/drawingml/2006/main">
+              <a:graphicData uri="http://schemas.openxmlformats.org/drawingml/2006/picture">
+                <pic:pic xmlns:pic="http://schemas.openxmlformats.org/drawingml/2006/picture">
+                  <pic:nvPicPr>
+                    <pic:cNvPr id="143417245" name=""/>
+                    <pic:cNvPicPr/>
+                  </pic:nvPicPr>
+                  <pic:blipFill>
+                    <a:blip r:embed="rId95"/>
+                    <a:stretch>
+                      <a:fillRect/>
+                    </a:stretch>
+                  </pic:blipFill>
+                  <pic:spPr>
+                    <a:xfrm>
+                      <a:off x="0" y="0"/>
+                      <a:ext cx="5039428" cy="1857634"/>
+                    </a:xfrm>
+                    <a:prstGeom prst="rect">
+                      <a:avLst/>
+                    </a:prstGeom>
+                  </pic:spPr>
+                </pic:pic>
+              </a:graphicData>
+            </a:graphic>
+          </wp:inline>
+        </w:drawing>
+      </w:r>
+    </w:p>
+    <w:p>
+      <w:pPr>
+        <w:pStyle w:val="2"/>
+        <w:rPr>
+          <w:rtl/>
+        </w:rPr>
+      </w:pPr>
+      <w:r>
+        <w:rPr>
+          <w:rFonts w:hint="cs"/>
+          <w:rtl/>
+        </w:rPr>
+        <w:t>בדיקה שהשרת עובד</w:t>
+      </w:r>
+    </w:p>
+    <w:p>
+      <w:r>
+        <w:rPr>
+          <w:noProof/>
+          <w:rtl/>
+        </w:rPr>
+        <w:drawing>
+          <wp:inline distT="0" distB="0" distL="0" distR="0" wp14:anchorId="5F78A4E2" wp14:editId="325A627F">
+            <wp:extent cx="3943900" cy="1390844"/>
+            <wp:effectExtent l="0" t="0" r="0" b="0"/>
+            <wp:docPr id="1905959314" name="תמונה 1"/>
+            <wp:cNvGraphicFramePr>
+              <a:graphicFrameLocks xmlns:a="http://schemas.openxmlformats.org/drawingml/2006/main" noChangeAspect="1"/>
+            </wp:cNvGraphicFramePr>
+            <a:graphic xmlns:a="http://schemas.openxmlformats.org/drawingml/2006/main">
+              <a:graphicData uri="http://schemas.openxmlformats.org/drawingml/2006/picture">
+                <pic:pic xmlns:pic="http://schemas.openxmlformats.org/drawingml/2006/picture">
+                  <pic:nvPicPr>
+                    <pic:cNvPr id="1905959314" name=""/>
+                    <pic:cNvPicPr/>
+                  </pic:nvPicPr>
+                  <pic:blipFill>
+                    <a:blip r:embed="rId96"/>
+                    <a:stretch>
+                      <a:fillRect/>
+                    </a:stretch>
+                  </pic:blipFill>
+                  <pic:spPr>
+                    <a:xfrm>
+                      <a:off x="0" y="0"/>
+                      <a:ext cx="3943900" cy="1390844"/>
+                    </a:xfrm>
+                    <a:prstGeom prst="rect">
+                      <a:avLst/>
+                    </a:prstGeom>
+                  </pic:spPr>
+                </pic:pic>
+              </a:graphicData>
+            </a:graphic>
+          </wp:inline>
+        </w:drawing>
+      </w:r>
+    </w:p>
+    <w:p/>
+    <w:p/>
+    <w:p/>
+    <w:p/>
+    <w:p/>
+    <w:p/>
+    <w:p/>
+    <w:p/>
+    <w:p/>
+    <w:p/>
+    <w:p/>
+    <w:p/>
+    <w:p/>
+    <w:p/>
+    <w:p/>
+    <w:p/>
+    <w:p/>
+    <w:p>
+      <w:pPr>
+        <w:pStyle w:val="1"/>
+        <w:rPr>
+          <w:rtl/>
+        </w:rPr>
+      </w:pPr>
+      <w:r>
+        <w:rPr>
+          <w:rFonts w:hint="cs"/>
+          <w:rtl/>
+        </w:rPr>
+        <w:lastRenderedPageBreak/>
+        <w:t xml:space="preserve">שרת </w:t>
+      </w:r>
+      <w:r>
+        <w:t>ftp</w:t>
+      </w:r>
+    </w:p>
+    <w:p>
+      <w:pPr>
+        <w:pStyle w:val="2"/>
+        <w:rPr>
+          <w:rtl/>
+        </w:rPr>
+      </w:pPr>
+      <w:r>
+        <w:rPr>
+          <w:rFonts w:hint="cs"/>
+          <w:rtl/>
+        </w:rPr>
+        <w:t>הגדרת השרת</w:t>
+      </w:r>
+    </w:p>
+    <w:p>
+      <w:pPr>
+        <w:rPr>
+          <w:rtl/>
+        </w:rPr>
+      </w:pPr>
+      <w:r>
+        <w:rPr>
+          <w:noProof/>
+          <w:rtl/>
+        </w:rPr>
+        <w:drawing>
+          <wp:inline distT="0" distB="0" distL="0" distR="0" wp14:anchorId="784F49C9" wp14:editId="14CE922B">
+            <wp:extent cx="4810796" cy="5582429"/>
+            <wp:effectExtent l="0" t="0" r="8890" b="0"/>
+            <wp:docPr id="1726805774" name="תמונה 1"/>
+            <wp:cNvGraphicFramePr>
+              <a:graphicFrameLocks xmlns:a="http://schemas.openxmlformats.org/drawingml/2006/main" noChangeAspect="1"/>
+            </wp:cNvGraphicFramePr>
+            <a:graphic xmlns:a="http://schemas.openxmlformats.org/drawingml/2006/main">
+              <a:graphicData uri="http://schemas.openxmlformats.org/drawingml/2006/picture">
+                <pic:pic xmlns:pic="http://schemas.openxmlformats.org/drawingml/2006/picture">
+                  <pic:nvPicPr>
+                    <pic:cNvPr id="1726805774" name=""/>
+                    <pic:cNvPicPr/>
+                  </pic:nvPicPr>
+                  <pic:blipFill>
+                    <a:blip r:embed="rId97"/>
+                    <a:stretch>
+                      <a:fillRect/>
+                    </a:stretch>
+                  </pic:blipFill>
+                  <pic:spPr>
+                    <a:xfrm>
+                      <a:off x="0" y="0"/>
+                      <a:ext cx="4810796" cy="5582429"/>
+                    </a:xfrm>
+                    <a:prstGeom prst="rect">
+                      <a:avLst/>
+                    </a:prstGeom>
+                  </pic:spPr>
+                </pic:pic>
+              </a:graphicData>
+            </a:graphic>
+          </wp:inline>
+        </w:drawing>
+      </w:r>
+    </w:p>
+    <w:p>
+      <w:pPr>
+        <w:rPr>
+          <w:rtl/>
+        </w:rPr>
+      </w:pPr>
+    </w:p>
+    <w:p>
+      <w:pPr>
+        <w:pStyle w:val="2"/>
+        <w:rPr>
+          <w:rtl/>
+        </w:rPr>
+      </w:pPr>
+      <w:r>
+        <w:rPr>
+          <w:rFonts w:hint="cs"/>
+          <w:rtl/>
+        </w:rPr>
+        <w:t>בדיקה שעובד</w:t>
+      </w:r>
+    </w:p>
+    <w:p>
+      <w:pPr>
+        <w:rPr>
+          <w:rtl/>
+        </w:rPr>
+      </w:pPr>
+      <w:r>
+        <w:rPr>
+          <w:noProof/>
+          <w:rtl/>
+        </w:rPr>
+        <w:drawing>
+          <wp:inline distT="0" distB="0" distL="0" distR="0" wp14:anchorId="780C9A52" wp14:editId="16892896">
+            <wp:extent cx="2543530" cy="1733792"/>
+            <wp:effectExtent l="0" t="0" r="9525" b="0"/>
+            <wp:docPr id="969203234" name="תמונה 1"/>
+            <wp:cNvGraphicFramePr>
+              <a:graphicFrameLocks xmlns:a="http://schemas.openxmlformats.org/drawingml/2006/main" noChangeAspect="1"/>
+            </wp:cNvGraphicFramePr>
+            <a:graphic xmlns:a="http://schemas.openxmlformats.org/drawingml/2006/main">
+              <a:graphicData uri="http://schemas.openxmlformats.org/drawingml/2006/picture">
+                <pic:pic xmlns:pic="http://schemas.openxmlformats.org/drawingml/2006/picture">
+                  <pic:nvPicPr>
+                    <pic:cNvPr id="969203234" name=""/>
+                    <pic:cNvPicPr/>
+                  </pic:nvPicPr>
+                  <pic:blipFill>
+                    <a:blip r:embed="rId98"/>
+                    <a:stretch>
+                      <a:fillRect/>
+                    </a:stretch>
+                  </pic:blipFill>
+                  <pic:spPr>
+                    <a:xfrm>
+                      <a:off x="0" y="0"/>
+                      <a:ext cx="2543530" cy="1733792"/>
+                    </a:xfrm>
+                    <a:prstGeom prst="rect">
+                      <a:avLst/>
+                    </a:prstGeom>
+                  </pic:spPr>
+                </pic:pic>
+              </a:graphicData>
+            </a:graphic>
+          </wp:inline>
+        </w:drawing>
+      </w:r>
+    </w:p>
+    <w:p/>
+    <w:p>
+      <w:pPr>
+        <w:rPr>
+          <w:rtl/>
+        </w:rPr>
+      </w:pPr>
+    </w:p>
+    <w:p>
+      <w:pPr>
+        <w:pStyle w:val="1"/>
+      </w:pPr>
+      <w:r>
+        <w:rPr>
+          <w:rFonts w:hint="cs"/>
+          <w:rtl/>
+        </w:rPr>
+        <w:t xml:space="preserve">שרת </w:t>
+      </w:r>
+      <w:r>
+        <w:t>mail</w:t>
+      </w:r>
+    </w:p>
+    <w:p>
+      <w:pPr>
+        <w:pStyle w:val="2"/>
+        <w:rPr>
+          <w:rtl/>
+        </w:rPr>
+      </w:pPr>
+      <w:r>
+        <w:rPr>
+          <w:rFonts w:hint="cs"/>
+          <w:rtl/>
+        </w:rPr>
+        <w:t>הגדרת השרת</w:t>
+      </w:r>
+    </w:p>
+    <w:p>
+      <w:pPr>
+        <w:rPr>
+          <w:rtl/>
+        </w:rPr>
+      </w:pPr>
+      <w:r>
+        <w:rPr>
+          <w:noProof/>
+          <w:rtl/>
+        </w:rPr>
+        <w:drawing>
+          <wp:inline distT="0" distB="0" distL="0" distR="0" wp14:anchorId="03046B5C" wp14:editId="5B976590">
+            <wp:extent cx="4991797" cy="5591955"/>
+            <wp:effectExtent l="0" t="0" r="0" b="8890"/>
+            <wp:docPr id="1683883199" name="תמונה 1"/>
+            <wp:cNvGraphicFramePr>
+              <a:graphicFrameLocks xmlns:a="http://schemas.openxmlformats.org/drawingml/2006/main" noChangeAspect="1"/>
+            </wp:cNvGraphicFramePr>
+            <a:graphic xmlns:a="http://schemas.openxmlformats.org/drawingml/2006/main">
+              <a:graphicData uri="http://schemas.openxmlformats.org/drawingml/2006/picture">
+                <pic:pic xmlns:pic="http://schemas.openxmlformats.org/drawingml/2006/picture">
+                  <pic:nvPicPr>
+                    <pic:cNvPr id="1683883199" name=""/>
+                    <pic:cNvPicPr/>
+                  </pic:nvPicPr>
+                  <pic:blipFill>
+                    <a:blip r:embed="rId99"/>
+                    <a:stretch>
+                      <a:fillRect/>
+                    </a:stretch>
+                  </pic:blipFill>
+                  <pic:spPr>
+                    <a:xfrm>
+                      <a:off x="0" y="0"/>
+                      <a:ext cx="4991797" cy="5591955"/>
+                    </a:xfrm>
+                    <a:prstGeom prst="rect">
+                      <a:avLst/>
+                    </a:prstGeom>
+                  </pic:spPr>
+                </pic:pic>
+              </a:graphicData>
+            </a:graphic>
+          </wp:inline>
+        </w:drawing>
+      </w:r>
+    </w:p>
+    <w:p>
+      <w:pPr>
+        <w:pStyle w:val="2"/>
+        <w:rPr>
+          <w:rtl/>
+        </w:rPr>
+      </w:pPr>
+      <w:r>
+        <w:rPr>
+          <w:rFonts w:hint="cs"/>
+          <w:rtl/>
+        </w:rPr>
+        <w:lastRenderedPageBreak/>
+        <w:t>הגדרת משתמש</w:t>
+      </w:r>
+    </w:p>
+    <w:p>
+      <w:pPr>
+        <w:rPr>
+          <w:rtl/>
+        </w:rPr>
+      </w:pPr>
+      <w:r>
+        <w:rPr>
+          <w:noProof/>
+          <w:rtl/>
+        </w:rPr>
+        <w:drawing>
+          <wp:inline distT="0" distB="0" distL="0" distR="0" wp14:anchorId="662A7A14" wp14:editId="5CC724B6">
+            <wp:extent cx="5731510" cy="2783840"/>
+            <wp:effectExtent l="0" t="0" r="2540" b="0"/>
+            <wp:docPr id="913777882" name="תמונה 1"/>
+            <wp:cNvGraphicFramePr>
+              <a:graphicFrameLocks xmlns:a="http://schemas.openxmlformats.org/drawingml/2006/main" noChangeAspect="1"/>
+            </wp:cNvGraphicFramePr>
+            <a:graphic xmlns:a="http://schemas.openxmlformats.org/drawingml/2006/main">
+              <a:graphicData uri="http://schemas.openxmlformats.org/drawingml/2006/picture">
+                <pic:pic xmlns:pic="http://schemas.openxmlformats.org/drawingml/2006/picture">
+                  <pic:nvPicPr>
+                    <pic:cNvPr id="913777882" name=""/>
+                    <pic:cNvPicPr/>
+                  </pic:nvPicPr>
+                  <pic:blipFill>
+                    <a:blip r:embed="rId100"/>
+                    <a:stretch>
+                      <a:fillRect/>
+                    </a:stretch>
+                  </pic:blipFill>
+                  <pic:spPr>
+                    <a:xfrm>
+                      <a:off x="0" y="0"/>
+                      <a:ext cx="5731510" cy="2783840"/>
+                    </a:xfrm>
+                    <a:prstGeom prst="rect">
+                      <a:avLst/>
+                    </a:prstGeom>
+                  </pic:spPr>
+                </pic:pic>
+              </a:graphicData>
+            </a:graphic>
+          </wp:inline>
+        </w:drawing>
+      </w:r>
+    </w:p>
+    <w:p>
+      <w:pPr>
+        <w:pStyle w:val="2"/>
+        <w:rPr>
+          <w:rtl/>
+        </w:rPr>
+      </w:pPr>
+      <w:r>
+        <w:rPr>
+          <w:rFonts w:hint="cs"/>
+          <w:rtl/>
+        </w:rPr>
+        <w:t>בדיקה שעובד</w:t>
+      </w:r>
+    </w:p>
+    <w:p>
+      <w:pPr>
+        <w:rPr>
+          <w:b/>
+          <w:bCs/>
+          <w:u w:val="single"/>
+          <w:rtl/>
+        </w:rPr>
+      </w:pPr>
+      <w:r>
+        <w:rPr>
+          <w:rFonts w:hint="cs"/>
+          <w:b/>
+          <w:bCs/>
+          <w:u w:val="single"/>
+          <w:rtl/>
+        </w:rPr>
+        <w:t>בדיקת שליחת מייל</w:t>
+      </w:r>
+    </w:p>
+    <w:p>
+      <w:r>
+        <w:rPr>
+          <w:noProof/>
+          <w:rtl/>
+        </w:rPr>
+        <w:drawing>
+          <wp:inline distT="0" distB="0" distL="0" distR="0" wp14:anchorId="54A42EE2" wp14:editId="535652B0">
+            <wp:extent cx="5731510" cy="5105400"/>
+            <wp:effectExtent l="0" t="0" r="2540" b="0"/>
+            <wp:docPr id="1925150792" name="תמונה 1"/>
+            <wp:cNvGraphicFramePr>
+              <a:graphicFrameLocks xmlns:a="http://schemas.openxmlformats.org/drawingml/2006/main" noChangeAspect="1"/>
+            </wp:cNvGraphicFramePr>
+            <a:graphic xmlns:a="http://schemas.openxmlformats.org/drawingml/2006/main">
+              <a:graphicData uri="http://schemas.openxmlformats.org/drawingml/2006/picture">
+                <pic:pic xmlns:pic="http://schemas.openxmlformats.org/drawingml/2006/picture">
+                  <pic:nvPicPr>
+                    <pic:cNvPr id="1925150792" name=""/>
+                    <pic:cNvPicPr/>
+                  </pic:nvPicPr>
+                  <pic:blipFill>
+                    <a:blip r:embed="rId101"/>
+                    <a:stretch>
+                      <a:fillRect/>
+                    </a:stretch>
+                  </pic:blipFill>
+                  <pic:spPr>
+                    <a:xfrm>
+                      <a:off x="0" y="0"/>
+                      <a:ext cx="5731510" cy="5105400"/>
+                    </a:xfrm>
+                    <a:prstGeom prst="rect">
+                      <a:avLst/>
+                    </a:prstGeom>
+                  </pic:spPr>
+                </pic:pic>
+              </a:graphicData>
+            </a:graphic>
+          </wp:inline>
+        </w:drawing>
+      </w:r>
+    </w:p>
+    <w:p>
+      <w:pPr>
+        <w:rPr>
+          <w:b/>
+          <w:bCs/>
+          <w:u w:val="single"/>
+        </w:rPr>
+      </w:pPr>
+    </w:p>
+    <w:p>
+      <w:pPr>
+        <w:rPr>
+          <w:b/>
+          <w:bCs/>
+          <w:u w:val="single"/>
+        </w:rPr>
+      </w:pPr>
+      <w:r>
+        <w:rPr>
+          <w:rFonts w:hint="cs"/>
+          <w:b/>
+          <w:bCs/>
+          <w:u w:val="single"/>
+          <w:rtl/>
+        </w:rPr>
+        <w:t>בדיקת משיכת מייל</w:t>
+      </w:r>
+    </w:p>
+    <w:p>
+      <w:pPr>
+        <w:ind w:firstLine="720"/>
+        <w:rPr>
+          <w:rtl/>
+        </w:rPr>
+      </w:pPr>
+      <w:r>
+        <w:rPr>
+          <w:noProof/>
+          <w:rtl/>
+        </w:rPr>
+        <w:drawing>
+          <wp:inline distT="0" distB="0" distL="0" distR="0" wp14:anchorId="35A03B5D" wp14:editId="5F123F4B">
+            <wp:extent cx="5731510" cy="5113655"/>
+            <wp:effectExtent l="0" t="0" r="2540" b="0"/>
+            <wp:docPr id="1152550711" name="תמונה 1"/>
+            <wp:cNvGraphicFramePr>
+              <a:graphicFrameLocks xmlns:a="http://schemas.openxmlformats.org/drawingml/2006/main" noChangeAspect="1"/>
+            </wp:cNvGraphicFramePr>
+            <a:graphic xmlns:a="http://schemas.openxmlformats.org/drawingml/2006/main">
+              <a:graphicData uri="http://schemas.openxmlformats.org/drawingml/2006/picture">
+                <pic:pic xmlns:pic="http://schemas.openxmlformats.org/drawingml/2006/picture">
+                  <pic:nvPicPr>
+                    <pic:cNvPr id="1152550711" name=""/>
+                    <pic:cNvPicPr/>
+                  </pic:nvPicPr>
+                  <pic:blipFill>
+                    <a:blip r:embed="rId102"/>
+                    <a:stretch>
+                      <a:fillRect/>
+                    </a:stretch>
+                  </pic:blipFill>
+                  <pic:spPr>
+                    <a:xfrm>
+                      <a:off x="0" y="0"/>
+                      <a:ext cx="5731510" cy="5113655"/>
+                    </a:xfrm>
+                    <a:prstGeom prst="rect">
+                      <a:avLst/>
+                    </a:prstGeom>
+                  </pic:spPr>
+                </pic:pic>
+              </a:graphicData>
+            </a:graphic>
+          </wp:inline>
+        </w:drawing>
+      </w:r>
+    </w:p>
+    <w:p>
+      <w:pPr>
+        <w:rPr>
+          <w:rtl/>
+        </w:rPr>
+      </w:pPr>
+    </w:p>
+    <w:p/>
+    <w:p/>
+    <w:p>
+      <w:pPr>
+        <w:pStyle w:val="1"/>
+        <w:rPr>
+          <w:rtl/>
+        </w:rPr>
+      </w:pPr>
+      <w:r>
+        <w:rPr>
+          <w:rFonts w:hint="cs"/>
+          <w:rtl/>
+        </w:rPr>
+        <w:t xml:space="preserve">שרת </w:t>
+      </w:r>
+      <w:proofErr w:type="spellStart"/>
+      <w:r>
+        <w:t>tftp</w:t>
+      </w:r>
+      <w:proofErr w:type="spellEnd"/>
+    </w:p>
+    <w:p>
+      <w:pPr>
+        <w:pStyle w:val="2"/>
+        <w:rPr>
+          <w:rtl/>
+        </w:rPr>
+      </w:pPr>
+      <w:r>
+        <w:rPr>
+          <w:rFonts w:hint="cs"/>
+          <w:rtl/>
+        </w:rPr>
+        <w:t>הגדרת שרת</w:t>
+      </w:r>
+    </w:p>
+    <w:p>
+      <w:pPr>
+        <w:rPr>
+          <w:rtl/>
+        </w:rPr>
+      </w:pPr>
+      <w:r>
+        <w:rPr>
+          <w:rtl/>
+        </w:rPr>
+        <w:drawing>
+          <wp:inline distT="0" distB="0" distL="0" distR="0" wp14:anchorId="65951106" wp14:editId="22BAEE85">
+            <wp:extent cx="5001323" cy="1371791"/>
+            <wp:effectExtent l="0" t="0" r="8890" b="0"/>
+            <wp:docPr id="1066310139" name="תמונה 1"/>
+            <wp:cNvGraphicFramePr>
+              <a:graphicFrameLocks xmlns:a="http://schemas.openxmlformats.org/drawingml/2006/main" noChangeAspect="1"/>
+            </wp:cNvGraphicFramePr>
+            <a:graphic xmlns:a="http://schemas.openxmlformats.org/drawingml/2006/main">
+              <a:graphicData uri="http://schemas.openxmlformats.org/drawingml/2006/picture">
+                <pic:pic xmlns:pic="http://schemas.openxmlformats.org/drawingml/2006/picture">
+                  <pic:nvPicPr>
+                    <pic:cNvPr id="1066310139" name=""/>
+                    <pic:cNvPicPr/>
+                  </pic:nvPicPr>
+                  <pic:blipFill>
+                    <a:blip r:embed="rId103"/>
+                    <a:stretch>
+                      <a:fillRect/>
+                    </a:stretch>
+                  </pic:blipFill>
+                  <pic:spPr>
+                    <a:xfrm>
+                      <a:off x="0" y="0"/>
+                      <a:ext cx="5001323" cy="1371791"/>
+                    </a:xfrm>
+                    <a:prstGeom prst="rect">
+                      <a:avLst/>
+                    </a:prstGeom>
+                  </pic:spPr>
+                </pic:pic>
+              </a:graphicData>
+            </a:graphic>
+          </wp:inline>
+        </w:drawing>
+      </w:r>
+    </w:p>
+    <w:p>
+      <w:pPr>
+        <w:pStyle w:val="2"/>
+        <w:rPr>
+          <w:rtl/>
+        </w:rPr>
+      </w:pPr>
+      <w:r>
+        <w:rPr>
+          <w:rFonts w:hint="cs"/>
+          <w:rtl/>
+        </w:rPr>
+        <w:lastRenderedPageBreak/>
+        <w:t>בדיקה שעובד</w:t>
+      </w:r>
+    </w:p>
+    <w:p>
+      <w:pPr>
+        <w:rPr>
+          <w:b/>
+          <w:bCs/>
+          <w:u w:val="single"/>
+        </w:rPr>
+      </w:pPr>
+      <w:r>
+        <w:rPr>
+          <w:rFonts w:hint="cs"/>
+          <w:b/>
+          <w:bCs/>
+          <w:u w:val="single"/>
+          <w:rtl/>
+        </w:rPr>
+        <w:t xml:space="preserve">פעולת משיכת </w:t>
+      </w:r>
+      <w:r>
+        <w:rPr>
+          <w:b/>
+          <w:bCs/>
+          <w:u w:val="single"/>
+        </w:rPr>
+        <w:t>running config</w:t>
+      </w:r>
+    </w:p>
+    <w:p>
+      <w:pPr>
+        <w:rPr>
+          <w:b/>
+          <w:bCs/>
+          <w:u w:val="single"/>
+        </w:rPr>
+      </w:pPr>
+      <w:r>
+        <w:rPr>
+          <w:b/>
+          <w:bCs/>
+          <w:rtl/>
+        </w:rPr>
+        <w:drawing>
+          <wp:inline distT="0" distB="0" distL="0" distR="0" wp14:anchorId="6B3D747C" wp14:editId="17C2F933">
+            <wp:extent cx="5731510" cy="2726055"/>
+            <wp:effectExtent l="0" t="0" r="2540" b="0"/>
+            <wp:docPr id="143776359" name="תמונה 1"/>
+            <wp:cNvGraphicFramePr>
+              <a:graphicFrameLocks xmlns:a="http://schemas.openxmlformats.org/drawingml/2006/main" noChangeAspect="1"/>
+            </wp:cNvGraphicFramePr>
+            <a:graphic xmlns:a="http://schemas.openxmlformats.org/drawingml/2006/main">
+              <a:graphicData uri="http://schemas.openxmlformats.org/drawingml/2006/picture">
+                <pic:pic xmlns:pic="http://schemas.openxmlformats.org/drawingml/2006/picture">
+                  <pic:nvPicPr>
+                    <pic:cNvPr id="143776359" name=""/>
+                    <pic:cNvPicPr/>
+                  </pic:nvPicPr>
+                  <pic:blipFill>
+                    <a:blip r:embed="rId104"/>
+                    <a:stretch>
+                      <a:fillRect/>
+                    </a:stretch>
+                  </pic:blipFill>
+                  <pic:spPr>
+                    <a:xfrm>
+                      <a:off x="0" y="0"/>
+                      <a:ext cx="5731510" cy="2726055"/>
+                    </a:xfrm>
+                    <a:prstGeom prst="rect">
+                      <a:avLst/>
+                    </a:prstGeom>
+                  </pic:spPr>
+                </pic:pic>
+              </a:graphicData>
+            </a:graphic>
+          </wp:inline>
+        </w:drawing>
+      </w:r>
+    </w:p>
+    <w:p>
+      <w:pPr>
+        <w:rPr>
+          <w:b/>
+          <w:bCs/>
+          <w:u w:val="single"/>
+        </w:rPr>
+      </w:pPr>
+      <w:r>
+        <w:rPr>
+          <w:rFonts w:hint="cs"/>
+          <w:b/>
+          <w:bCs/>
+          <w:u w:val="single"/>
+          <w:rtl/>
+        </w:rPr>
+        <w:t xml:space="preserve">תמונה של </w:t>
+      </w:r>
+      <w:r>
+        <w:rPr>
+          <w:b/>
+          <w:bCs/>
+          <w:u w:val="single"/>
+        </w:rPr>
+        <w:t>show run</w:t>
+      </w:r>
+    </w:p>
+    <w:p>
+      <w:pPr>
+        <w:rPr>
+          <w:b/>
+          <w:bCs/>
+          <w:u w:val="single"/>
+        </w:rPr>
+      </w:pPr>
+    </w:p>
+    <w:p>
+      <w:pPr>
+        <w:rPr>
+          <w:b/>
+          <w:bCs/>
+          <w:u w:val="single"/>
+        </w:rPr>
+      </w:pPr>
+      <w:r>
+        <w:rPr>
+          <w:b/>
+          <w:bCs/>
+          <w:rtl/>
+        </w:rPr>
+        <w:drawing>
+          <wp:inline distT="0" distB="0" distL="0" distR="0" wp14:anchorId="5C0D26E1" wp14:editId="7F9977B3">
+            <wp:extent cx="3439005" cy="3591426"/>
+            <wp:effectExtent l="0" t="0" r="9525" b="9525"/>
+            <wp:docPr id="581890650" name="תמונה 1"/>
+            <wp:cNvGraphicFramePr>
+              <a:graphicFrameLocks xmlns:a="http://schemas.openxmlformats.org/drawingml/2006/main" noChangeAspect="1"/>
+            </wp:cNvGraphicFramePr>
+            <a:graphic xmlns:a="http://schemas.openxmlformats.org/drawingml/2006/main">
+              <a:graphicData uri="http://schemas.openxmlformats.org/drawingml/2006/picture">
+                <pic:pic xmlns:pic="http://schemas.openxmlformats.org/drawingml/2006/picture">
+                  <pic:nvPicPr>
+                    <pic:cNvPr id="581890650" name=""/>
+                    <pic:cNvPicPr/>
+                  </pic:nvPicPr>
+                  <pic:blipFill>
+                    <a:blip r:embed="rId105"/>
+                    <a:stretch>
+                      <a:fillRect/>
+                    </a:stretch>
+                  </pic:blipFill>
+                  <pic:spPr>
+                    <a:xfrm>
+                      <a:off x="0" y="0"/>
+                      <a:ext cx="3439005" cy="3591426"/>
+                    </a:xfrm>
+                    <a:prstGeom prst="rect">
+                      <a:avLst/>
+                    </a:prstGeom>
+                  </pic:spPr>
+                </pic:pic>
+              </a:graphicData>
+            </a:graphic>
+          </wp:inline>
+        </w:drawing>
+      </w:r>
+    </w:p>
+    <w:p>
+      <w:pPr>
+        <w:rPr>
+          <w:b/>
+          <w:bCs/>
+          <w:u w:val="single"/>
+        </w:rPr>
+      </w:pPr>
+    </w:p>
+    <w:p>
+      <w:pPr>
+        <w:rPr>
+          <w:b/>
+          <w:bCs/>
+          <w:u w:val="single"/>
+        </w:rPr>
+      </w:pPr>
+    </w:p>
+    <w:p>
+      <w:pPr>
+        <w:rPr>
+          <w:b/>
+          <w:bCs/>
+          <w:u w:val="single"/>
+        </w:rPr>
+      </w:pPr>
+    </w:p>
+    <w:p>
+      <w:pPr>
+        <w:rPr>
+          <w:b/>
+          <w:bCs/>
+          <w:u w:val="single"/>
+        </w:rPr>
+      </w:pPr>
+    </w:p>
+    <w:p>
+      <w:pPr>
+        <w:rPr>
+          <w:b/>
+          <w:bCs/>
+          <w:u w:val="single"/>
+        </w:rPr>
+      </w:pPr>
+    </w:p>
+    <w:p>
+      <w:pPr>
+        <w:pStyle w:val="1"/>
+        <w:rPr>
+          <w:rtl/>
+        </w:rPr>
+      </w:pPr>
+      <w:r>
+        <w:rPr>
+          <w:rFonts w:hint="cs"/>
+          <w:rtl/>
+        </w:rPr>
+        <w:lastRenderedPageBreak/>
+        <w:t xml:space="preserve">שרת </w:t>
+      </w:r>
+      <w:r>
+        <w:t>syslog</w:t>
+      </w:r>
+    </w:p>
+    <w:p>
+      <w:pPr>
+        <w:pStyle w:val="2"/>
+        <w:rPr>
+          <w:rtl/>
+        </w:rPr>
+      </w:pPr>
+      <w:r>
+        <w:rPr>
+          <w:rFonts w:hint="cs"/>
+          <w:rtl/>
+        </w:rPr>
+        <w:t>הגדרת השרת</w:t>
+      </w:r>
+    </w:p>
+    <w:p>
+      <w:pPr>
+        <w:rPr>
+          <w:rtl/>
+        </w:rPr>
+      </w:pPr>
+      <w:r>
+        <w:rPr>
+          <w:rtl/>
+        </w:rPr>
+        <w:drawing>
+          <wp:inline distT="0" distB="0" distL="0" distR="0" wp14:anchorId="42C73BC9" wp14:editId="704D7664">
+            <wp:extent cx="4972744" cy="2010056"/>
+            <wp:effectExtent l="0" t="0" r="0" b="9525"/>
+            <wp:docPr id="375912788" name="תמונה 1"/>
+            <wp:cNvGraphicFramePr>
+              <a:graphicFrameLocks xmlns:a="http://schemas.openxmlformats.org/drawingml/2006/main" noChangeAspect="1"/>
+            </wp:cNvGraphicFramePr>
+            <a:graphic xmlns:a="http://schemas.openxmlformats.org/drawingml/2006/main">
+              <a:graphicData uri="http://schemas.openxmlformats.org/drawingml/2006/picture">
+                <pic:pic xmlns:pic="http://schemas.openxmlformats.org/drawingml/2006/picture">
+                  <pic:nvPicPr>
+                    <pic:cNvPr id="375912788" name=""/>
+                    <pic:cNvPicPr/>
+                  </pic:nvPicPr>
+                  <pic:blipFill>
+                    <a:blip r:embed="rId106"/>
+                    <a:stretch>
+                      <a:fillRect/>
+                    </a:stretch>
+                  </pic:blipFill>
+                  <pic:spPr>
+                    <a:xfrm>
+                      <a:off x="0" y="0"/>
+                      <a:ext cx="4972744" cy="2010056"/>
+                    </a:xfrm>
+                    <a:prstGeom prst="rect">
+                      <a:avLst/>
+                    </a:prstGeom>
+                  </pic:spPr>
+                </pic:pic>
+              </a:graphicData>
+            </a:graphic>
+          </wp:inline>
+        </w:drawing>
+      </w:r>
+    </w:p>
+    <w:p>
+      <w:pPr>
+        <w:rPr>
+          <w:rtl/>
+        </w:rPr>
+      </w:pPr>
+    </w:p>
+    <w:p>
+      <w:pPr>
+        <w:pStyle w:val="1"/>
+        <w:rPr>
+          <w:rtl/>
+        </w:rPr>
+      </w:pPr>
+      <w:r>
+        <w:rPr>
+          <w:rFonts w:hint="cs"/>
+          <w:rtl/>
+        </w:rPr>
+        <w:t xml:space="preserve">שרת </w:t>
+      </w:r>
+      <w:proofErr w:type="spellStart"/>
+      <w:r>
+        <w:t>ntp</w:t>
+      </w:r>
+      <w:proofErr w:type="spellEnd"/>
+    </w:p>
+    <w:p>
+      <w:pPr>
+        <w:pStyle w:val="2"/>
+        <w:rPr>
+          <w:rtl/>
+        </w:rPr>
+      </w:pPr>
+      <w:r>
+        <w:rPr>
+          <w:rFonts w:hint="cs"/>
+          <w:rtl/>
+        </w:rPr>
+        <w:t>הגדרת השרת</w:t>
+      </w:r>
+    </w:p>
+    <w:p>
+      <w:pPr>
+        <w:rPr>
+          <w:rtl/>
+        </w:rPr>
+      </w:pPr>
+      <w:r>
+        <w:rPr>
+          <w:rtl/>
+        </w:rPr>
+        <w:drawing>
+          <wp:inline distT="0" distB="0" distL="0" distR="0" wp14:anchorId="30A8861B" wp14:editId="4C2D9871">
+            <wp:extent cx="4039164" cy="5449060"/>
+            <wp:effectExtent l="0" t="0" r="0" b="0"/>
+            <wp:docPr id="1447716061" name="תמונה 1"/>
+            <wp:cNvGraphicFramePr>
+              <a:graphicFrameLocks xmlns:a="http://schemas.openxmlformats.org/drawingml/2006/main" noChangeAspect="1"/>
+            </wp:cNvGraphicFramePr>
+            <a:graphic xmlns:a="http://schemas.openxmlformats.org/drawingml/2006/main">
+              <a:graphicData uri="http://schemas.openxmlformats.org/drawingml/2006/picture">
+                <pic:pic xmlns:pic="http://schemas.openxmlformats.org/drawingml/2006/picture">
+                  <pic:nvPicPr>
+                    <pic:cNvPr id="1447716061" name=""/>
+                    <pic:cNvPicPr/>
+                  </pic:nvPicPr>
+                  <pic:blipFill>
+                    <a:blip r:embed="rId107"/>
+                    <a:stretch>
+                      <a:fillRect/>
+                    </a:stretch>
+                  </pic:blipFill>
+                  <pic:spPr>
+                    <a:xfrm>
+                      <a:off x="0" y="0"/>
+                      <a:ext cx="4039164" cy="5449060"/>
+                    </a:xfrm>
+                    <a:prstGeom prst="rect">
+                      <a:avLst/>
+                    </a:prstGeom>
+                  </pic:spPr>
+                </pic:pic>
+              </a:graphicData>
+            </a:graphic>
+          </wp:inline>
+        </w:drawing>
+      </w:r>
+    </w:p>
+    <w:p>
+      <w:pPr>
+        <w:pStyle w:val="2"/>
+      </w:pPr>
+      <w:r>
+        <w:rPr>
+          <w:rFonts w:hint="cs"/>
+          <w:rtl/>
+        </w:rPr>
+        <w:lastRenderedPageBreak/>
+        <w:t xml:space="preserve">רשומות </w:t>
+      </w:r>
+      <w:r>
+        <w:t>syslog</w:t>
+      </w:r>
+      <w:r>
+        <w:rPr>
+          <w:rFonts w:hint="cs"/>
+          <w:rtl/>
+        </w:rPr>
+        <w:t xml:space="preserve"> עם זמן מהשרת </w:t>
+      </w:r>
+      <w:proofErr w:type="spellStart"/>
+      <w:r>
+        <w:t>ntp</w:t>
+      </w:r>
+      <w:proofErr w:type="spellEnd"/>
+    </w:p>
+    <w:p>
+      <w:pPr>
+        <w:rPr>
+          <w:b/>
+          <w:bCs/>
+          <w:u w:val="single"/>
+        </w:rPr>
+      </w:pPr>
+    </w:p>
+    <w:p>
+      <w:pPr>
+        <w:rPr>
+          <w:b/>
+          <w:bCs/>
+          <w:u w:val="single"/>
+        </w:rPr>
+      </w:pPr>
+      <w:r>
+        <w:rPr>
+          <w:b/>
+          <w:bCs/>
+          <w:rtl/>
+        </w:rPr>
+        <w:drawing>
+          <wp:inline distT="0" distB="0" distL="0" distR="0" wp14:anchorId="3037BF51" wp14:editId="65B35D57">
+            <wp:extent cx="4944165" cy="3486637"/>
+            <wp:effectExtent l="0" t="0" r="0" b="0"/>
+            <wp:docPr id="1697938500" name="תמונה 1"/>
+            <wp:cNvGraphicFramePr>
+              <a:graphicFrameLocks xmlns:a="http://schemas.openxmlformats.org/drawingml/2006/main" noChangeAspect="1"/>
+            </wp:cNvGraphicFramePr>
+            <a:graphic xmlns:a="http://schemas.openxmlformats.org/drawingml/2006/main">
+              <a:graphicData uri="http://schemas.openxmlformats.org/drawingml/2006/picture">
+                <pic:pic xmlns:pic="http://schemas.openxmlformats.org/drawingml/2006/picture">
+                  <pic:nvPicPr>
+                    <pic:cNvPr id="1697938500" name=""/>
+                    <pic:cNvPicPr/>
+                  </pic:nvPicPr>
+                  <pic:blipFill>
+                    <a:blip r:embed="rId108"/>
+                    <a:stretch>
+                      <a:fillRect/>
+                    </a:stretch>
+                  </pic:blipFill>
+                  <pic:spPr>
+                    <a:xfrm>
+                      <a:off x="0" y="0"/>
+                      <a:ext cx="4944165" cy="3486637"/>
+                    </a:xfrm>
+                    <a:prstGeom prst="rect">
+                      <a:avLst/>
+                    </a:prstGeom>
+                  </pic:spPr>
+                </pic:pic>
+              </a:graphicData>
+            </a:graphic>
+          </wp:inline>
+        </w:drawing>
+      </w:r>
+    </w:p>
+    <w:p>
+      <w:pPr>
+        <w:rPr>
+          <w:b/>
+          <w:bCs/>
+          <w:u w:val="single"/>
+        </w:rPr>
+      </w:pPr>
+    </w:p>
+    <w:p>
+      <w:pPr>
+        <w:rPr>
+          <w:b/>
+          <w:bCs/>
+          <w:u w:val="single"/>
+        </w:rPr>
+      </w:pPr>
+    </w:p>
+    <w:p>
+      <w:pPr>
+        <w:rPr>
+          <w:b/>
+          <w:bCs/>
+          <w:u w:val="single"/>
+        </w:rPr>
+      </w:pPr>
+    </w:p>
+    <w:p>
+      <w:pPr>
+        <w:rPr>
+          <w:b/>
+          <w:bCs/>
+          <w:u w:val="single"/>
+        </w:rPr>
+      </w:pPr>
+    </w:p>
+    <w:p>
+      <w:pPr>
+        <w:rPr>
+          <w:b/>
+          <w:bCs/>
+          <w:u w:val="single"/>
+        </w:rPr>
+      </w:pPr>
+    </w:p>
+    <w:p>
+      <w:pPr>
+        <w:rPr>
+          <w:b/>
+          <w:bCs/>
+          <w:u w:val="single"/>
+        </w:rPr>
+      </w:pPr>
+    </w:p>
+    <w:p>
+      <w:pPr>
+        <w:pStyle w:val="1"/>
         <w:rPr>
           <w:rtl/>
           <w:lang w:eastAsia="ja-JP"/>
@@ -40442,7 +41800,6 @@
           <w:rtl/>
           <w:lang w:eastAsia="ja-JP"/>
         </w:rPr>
-        <w:lastRenderedPageBreak/>
         <w:t>טבלת השוואת פרוטוקולי ניתוב</w:t>
       </w:r>
     </w:p>
@@ -41458,6 +42815,7 @@
           <w:rtl/>
           <w:lang w:eastAsia="ja-JP"/>
         </w:rPr>
+        <w:lastRenderedPageBreak/>
         <w:t xml:space="preserve">הפרוטוקול </w:t>
       </w:r>
       <w:proofErr w:type="spellStart"/>
@@ -42316,7 +43674,7 @@
                     </pic:cNvPicPr>
                   </pic:nvPicPr>
                   <pic:blipFill>
-                    <a:blip r:embed="rId93">
+                    <a:blip r:embed="rId109">
                       <a:extLst>
                         <a:ext uri="{28A0092B-C50C-407E-A947-70E740481C1C}">
                           <a14:useLocalDpi xmlns:a14="http://schemas.microsoft.com/office/drawing/2010/main" val="0"/>
@@ -43108,6 +44466,7 @@
           <w:rtl/>
           <w:lang w:eastAsia="ja-JP"/>
         </w:rPr>
+        <w:lastRenderedPageBreak/>
         <w:t xml:space="preserve">אותם ערכי </w:t>
       </w:r>
       <w:r>
@@ -43521,7 +44880,7 @@
                     <pic:cNvPicPr/>
                   </pic:nvPicPr>
                   <pic:blipFill>
-                    <a:blip r:embed="rId94"/>
+                    <a:blip r:embed="rId110"/>
                     <a:stretch>
                       <a:fillRect/>
                     </a:stretch>
@@ -43725,7 +45084,7 @@
                     <pic:cNvPicPr/>
                   </pic:nvPicPr>
                   <pic:blipFill>
-                    <a:blip r:embed="rId95"/>
+                    <a:blip r:embed="rId111"/>
                     <a:stretch>
                       <a:fillRect/>
                     </a:stretch>
@@ -43770,7 +45129,6 @@
           <w:rtl/>
           <w:lang w:eastAsia="ja-JP"/>
         </w:rPr>
-        <w:lastRenderedPageBreak/>
         <w:t xml:space="preserve">פקודת </w:t>
       </w:r>
       <w:r>
@@ -43914,7 +45272,7 @@
                     <pic:cNvPicPr/>
                   </pic:nvPicPr>
                   <pic:blipFill>
-                    <a:blip r:embed="rId96"/>
+                    <a:blip r:embed="rId112"/>
                     <a:stretch>
                       <a:fillRect/>
                     </a:stretch>
@@ -44146,6 +45504,7 @@
         <w:rPr>
           <w:noProof/>
         </w:rPr>
+        <w:lastRenderedPageBreak/>
         <w:drawing>
           <wp:inline distT="0" distB="0" distL="0" distR="0" wp14:anchorId="50395185" wp14:editId="41F944E4">
             <wp:extent cx="4801270" cy="219106"/>
@@ -44162,7 +45521,7 @@
                     <pic:cNvPicPr/>
                   </pic:nvPicPr>
                   <pic:blipFill>
-                    <a:blip r:embed="rId97"/>
+                    <a:blip r:embed="rId113"/>
                     <a:stretch>
                       <a:fillRect/>
                     </a:stretch>
@@ -44360,7 +45719,7 @@
                     <pic:cNvPicPr/>
                   </pic:nvPicPr>
                   <pic:blipFill>
-                    <a:blip r:embed="rId98"/>
+                    <a:blip r:embed="rId114"/>
                     <a:stretch>
                       <a:fillRect/>
                     </a:stretch>
@@ -44504,7 +45863,6 @@
           <w:bCs/>
           <w:noProof/>
         </w:rPr>
-        <w:lastRenderedPageBreak/>
         <w:drawing>
           <wp:inline distT="0" distB="0" distL="0" distR="0" wp14:anchorId="36244FF7" wp14:editId="2A1C77D8">
             <wp:extent cx="5722620" cy="2087880"/>
@@ -44523,7 +45881,7 @@
                     </pic:cNvPicPr>
                   </pic:nvPicPr>
                   <pic:blipFill>
-                    <a:blip r:embed="rId99">
+                    <a:blip r:embed="rId115">
                       <a:extLst>
                         <a:ext uri="{28A0092B-C50C-407E-A947-70E740481C1C}">
                           <a14:useLocalDpi xmlns:a14="http://schemas.microsoft.com/office/drawing/2010/main" val="0"/>
@@ -44704,7 +46062,7 @@
                     </pic:cNvPicPr>
                   </pic:nvPicPr>
                   <pic:blipFill>
-                    <a:blip r:embed="rId100" cstate="print">
+                    <a:blip r:embed="rId116" cstate="print">
                       <a:extLst>
                         <a:ext uri="{28A0092B-C50C-407E-A947-70E740481C1C}">
                           <a14:useLocalDpi xmlns:a14="http://schemas.microsoft.com/office/drawing/2010/main" val="0"/>
@@ -44856,7 +46214,6 @@
           <w:bCs/>
           <w:noProof/>
         </w:rPr>
-        <w:lastRenderedPageBreak/>
         <w:drawing>
           <wp:inline distT="0" distB="0" distL="0" distR="0" wp14:anchorId="39A4BB8A" wp14:editId="7FBB741F">
             <wp:extent cx="5349240" cy="3337560"/>
@@ -44875,7 +46232,7 @@
                     </pic:cNvPicPr>
                   </pic:nvPicPr>
                   <pic:blipFill>
-                    <a:blip r:embed="rId101">
+                    <a:blip r:embed="rId117">
                       <a:extLst>
                         <a:ext uri="{28A0092B-C50C-407E-A947-70E740481C1C}">
                           <a14:useLocalDpi xmlns:a14="http://schemas.microsoft.com/office/drawing/2010/main" val="0"/>
@@ -45054,7 +46411,7 @@
                     </pic:cNvPicPr>
                   </pic:nvPicPr>
                   <pic:blipFill>
-                    <a:blip r:embed="rId102">
+                    <a:blip r:embed="rId118">
                       <a:extLst>
                         <a:ext uri="{28A0092B-C50C-407E-A947-70E740481C1C}">
                           <a14:useLocalDpi xmlns:a14="http://schemas.microsoft.com/office/drawing/2010/main" val="0"/>
@@ -45139,7 +46496,6 @@
           <w:rFonts w:hint="cs"/>
           <w:rtl/>
         </w:rPr>
-        <w:lastRenderedPageBreak/>
         <w:t xml:space="preserve">סניף קפריסין </w:t>
       </w:r>
       <w:proofErr w:type="spellStart"/>
@@ -45197,7 +46553,7 @@
                     <pic:cNvPicPr/>
                   </pic:nvPicPr>
                   <pic:blipFill>
-                    <a:blip r:embed="rId103"/>
+                    <a:blip r:embed="rId119"/>
                     <a:stretch>
                       <a:fillRect/>
                     </a:stretch>
@@ -45875,7 +47231,7 @@
                     <pic:cNvPicPr/>
                   </pic:nvPicPr>
                   <pic:blipFill>
-                    <a:blip r:embed="rId104"/>
+                    <a:blip r:embed="rId120"/>
                     <a:stretch>
                       <a:fillRect/>
                     </a:stretch>
@@ -45921,7 +47277,7 @@
                     <pic:cNvPicPr/>
                   </pic:nvPicPr>
                   <pic:blipFill>
-                    <a:blip r:embed="rId105"/>
+                    <a:blip r:embed="rId121"/>
                     <a:stretch>
                       <a:fillRect/>
                     </a:stretch>
@@ -45972,7 +47328,7 @@
                     <pic:cNvPicPr/>
                   </pic:nvPicPr>
                   <pic:blipFill>
-                    <a:blip r:embed="rId106"/>
+                    <a:blip r:embed="rId122"/>
                     <a:stretch>
                       <a:fillRect/>
                     </a:stretch>
@@ -46018,7 +47374,7 @@
                     <pic:cNvPicPr/>
                   </pic:nvPicPr>
                   <pic:blipFill>
-                    <a:blip r:embed="rId107"/>
+                    <a:blip r:embed="rId123"/>
                     <a:stretch>
                       <a:fillRect/>
                     </a:stretch>
@@ -46063,7 +47419,7 @@
                     <pic:cNvPicPr/>
                   </pic:nvPicPr>
                   <pic:blipFill>
-                    <a:blip r:embed="rId108"/>
+                    <a:blip r:embed="rId124"/>
                     <a:stretch>
                       <a:fillRect/>
                     </a:stretch>
@@ -46162,7 +47518,7 @@
                     <pic:cNvPicPr/>
                   </pic:nvPicPr>
                   <pic:blipFill>
-                    <a:blip r:embed="rId109"/>
+                    <a:blip r:embed="rId125"/>
                     <a:stretch>
                       <a:fillRect/>
                     </a:stretch>
@@ -46211,7 +47567,7 @@
                     <pic:cNvPicPr/>
                   </pic:nvPicPr>
                   <pic:blipFill>
-                    <a:blip r:embed="rId110"/>
+                    <a:blip r:embed="rId126"/>
                     <a:stretch>
                       <a:fillRect/>
                     </a:stretch>
@@ -46260,7 +47616,7 @@
                     <pic:cNvPicPr/>
                   </pic:nvPicPr>
                   <pic:blipFill>
-                    <a:blip r:embed="rId111"/>
+                    <a:blip r:embed="rId127"/>
                     <a:stretch>
                       <a:fillRect/>
                     </a:stretch>
@@ -46309,7 +47665,7 @@
                     <pic:cNvPicPr/>
                   </pic:nvPicPr>
                   <pic:blipFill>
-                    <a:blip r:embed="rId112"/>
+                    <a:blip r:embed="rId128"/>
                     <a:stretch>
                       <a:fillRect/>
                     </a:stretch>
@@ -46354,7 +47710,7 @@
                     <pic:cNvPicPr/>
                   </pic:nvPicPr>
                   <pic:blipFill>
-                    <a:blip r:embed="rId113"/>
+                    <a:blip r:embed="rId129"/>
                     <a:stretch>
                       <a:fillRect/>
                     </a:stretch>
@@ -46409,7 +47765,7 @@
                     <pic:cNvPicPr/>
                   </pic:nvPicPr>
                   <pic:blipFill>
-                    <a:blip r:embed="rId114"/>
+                    <a:blip r:embed="rId130"/>
                     <a:stretch>
                       <a:fillRect/>
                     </a:stretch>
@@ -46489,7 +47845,7 @@
                     <pic:cNvPicPr/>
                   </pic:nvPicPr>
                   <pic:blipFill>
-                    <a:blip r:embed="rId115"/>
+                    <a:blip r:embed="rId131"/>
                     <a:stretch>
                       <a:fillRect/>
                     </a:stretch>
@@ -47324,7 +48680,7 @@
                     <pic:cNvPicPr/>
                   </pic:nvPicPr>
                   <pic:blipFill>
-                    <a:blip r:embed="rId116"/>
+                    <a:blip r:embed="rId132"/>
                     <a:stretch>
                       <a:fillRect/>
                     </a:stretch>
@@ -47541,7 +48897,7 @@
                     <pic:cNvPicPr/>
                   </pic:nvPicPr>
                   <pic:blipFill rotWithShape="1">
-                    <a:blip r:embed="rId117"/>
+                    <a:blip r:embed="rId133"/>
                     <a:srcRect t="28896"/>
                     <a:stretch/>
                   </pic:blipFill>
@@ -47769,7 +49125,7 @@
                     <pic:cNvPicPr/>
                   </pic:nvPicPr>
                   <pic:blipFill rotWithShape="1">
-                    <a:blip r:embed="rId118"/>
+                    <a:blip r:embed="rId134"/>
                     <a:srcRect t="20869" b="24229"/>
                     <a:stretch/>
                   </pic:blipFill>
@@ -47871,7 +49227,7 @@
                     </pic:cNvPicPr>
                   </pic:nvPicPr>
                   <pic:blipFill>
-                    <a:blip r:embed="rId119">
+                    <a:blip r:embed="rId135">
                       <a:extLst>
                         <a:ext uri="{28A0092B-C50C-407E-A947-70E740481C1C}">
                           <a14:useLocalDpi xmlns:a14="http://schemas.microsoft.com/office/drawing/2010/main" val="0"/>
@@ -48055,7 +49411,7 @@
                     </pic:cNvPicPr>
                   </pic:nvPicPr>
                   <pic:blipFill>
-                    <a:blip r:embed="rId120">
+                    <a:blip r:embed="rId136">
                       <a:extLst>
                         <a:ext uri="{28A0092B-C50C-407E-A947-70E740481C1C}">
                           <a14:useLocalDpi xmlns:a14="http://schemas.microsoft.com/office/drawing/2010/main" val="0"/>

</xml_diff>

<commit_message>
made some changes to the project book
</commit_message>
<xml_diff>
--- a/project_book/working_file.docx
+++ b/project_book/working_file.docx
@@ -47873,6 +47873,7 @@
       </w:pPr>
       <w:r>
         <w:rPr>
+          <w:noProof/>
           <w:rtl/>
           <w:lang w:eastAsia="ja-JP"/>
         </w:rPr>
@@ -47935,6 +47936,7 @@
       </w:pPr>
       <w:r>
         <w:rPr>
+          <w:noProof/>
           <w:rtl/>
           <w:lang w:eastAsia="ja-JP"/>
         </w:rPr>
@@ -48024,6 +48026,7 @@
       </w:pPr>
       <w:r>
         <w:rPr>
+          <w:noProof/>
           <w:rtl/>
           <w:lang w:eastAsia="ja-JP"/>
         </w:rPr>
@@ -48090,6 +48093,7 @@
       </w:pPr>
       <w:r>
         <w:rPr>
+          <w:noProof/>
           <w:rtl/>
           <w:lang w:eastAsia="ja-JP"/>
         </w:rPr>
@@ -48178,6 +48182,7 @@
       </w:pPr>
       <w:r>
         <w:rPr>
+          <w:noProof/>
           <w:rtl/>
           <w:lang w:eastAsia="ja-JP"/>
         </w:rPr>
@@ -48244,6 +48249,7 @@
       </w:pPr>
       <w:r>
         <w:rPr>
+          <w:noProof/>
           <w:rtl/>
           <w:lang w:eastAsia="ja-JP"/>
         </w:rPr>
@@ -48332,6 +48338,7 @@
       </w:pPr>
       <w:r>
         <w:rPr>
+          <w:noProof/>
           <w:rtl/>
           <w:lang w:eastAsia="ja-JP"/>
         </w:rPr>
@@ -48398,6 +48405,7 @@
     <w:p>
       <w:r>
         <w:rPr>
+          <w:noProof/>
           <w:rtl/>
         </w:rPr>
         <w:drawing>
@@ -48486,6 +48494,7 @@
       </w:pPr>
       <w:r>
         <w:rPr>
+          <w:noProof/>
           <w:rtl/>
           <w:lang w:eastAsia="ja-JP"/>
         </w:rPr>
@@ -48557,6 +48566,7 @@
       </w:pPr>
       <w:r>
         <w:rPr>
+          <w:noProof/>
           <w:rtl/>
           <w:lang w:eastAsia="ja-JP"/>
         </w:rPr>
@@ -48630,11 +48640,68 @@
     </w:p>
     <w:p>
       <w:pPr>
-        <w:rPr>
-          <w:rtl/>
-          <w:lang w:eastAsia="ja-JP"/>
-        </w:rPr>
-      </w:pPr>
+        <w:pStyle w:val="2"/>
+        <w:rPr>
+          <w:rtl/>
+          <w:lang w:eastAsia="ja-JP"/>
+        </w:rPr>
+      </w:pPr>
+      <w:r>
+        <w:rPr>
+          <w:rFonts w:hint="cs"/>
+          <w:rtl/>
+          <w:lang w:eastAsia="ja-JP"/>
+        </w:rPr>
+        <w:t>תמונה שעובד</w:t>
+      </w:r>
+    </w:p>
+    <w:p>
+      <w:pPr>
+        <w:rPr>
+          <w:lang w:eastAsia="ja-JP"/>
+        </w:rPr>
+      </w:pPr>
+      <w:r>
+        <w:rPr>
+          <w:rtl/>
+          <w:lang w:eastAsia="ja-JP"/>
+        </w:rPr>
+        <w:drawing>
+          <wp:inline distT="0" distB="0" distL="0" distR="0" wp14:anchorId="22BF2961" wp14:editId="1AA32AB5">
+            <wp:extent cx="3696216" cy="1505160"/>
+            <wp:effectExtent l="0" t="0" r="0" b="0"/>
+            <wp:docPr id="207478228" name="תמונה 1"/>
+            <wp:cNvGraphicFramePr>
+              <a:graphicFrameLocks xmlns:a="http://schemas.openxmlformats.org/drawingml/2006/main" noChangeAspect="1"/>
+            </wp:cNvGraphicFramePr>
+            <a:graphic xmlns:a="http://schemas.openxmlformats.org/drawingml/2006/main">
+              <a:graphicData uri="http://schemas.openxmlformats.org/drawingml/2006/picture">
+                <pic:pic xmlns:pic="http://schemas.openxmlformats.org/drawingml/2006/picture">
+                  <pic:nvPicPr>
+                    <pic:cNvPr id="207478228" name=""/>
+                    <pic:cNvPicPr/>
+                  </pic:nvPicPr>
+                  <pic:blipFill>
+                    <a:blip r:embed="rId142"/>
+                    <a:stretch>
+                      <a:fillRect/>
+                    </a:stretch>
+                  </pic:blipFill>
+                  <pic:spPr>
+                    <a:xfrm>
+                      <a:off x="0" y="0"/>
+                      <a:ext cx="3696216" cy="1505160"/>
+                    </a:xfrm>
+                    <a:prstGeom prst="rect">
+                      <a:avLst/>
+                    </a:prstGeom>
+                  </pic:spPr>
+                </pic:pic>
+              </a:graphicData>
+            </a:graphic>
+          </wp:inline>
+        </w:drawing>
+      </w:r>
     </w:p>
     <w:p>
       <w:pPr>
@@ -48657,6 +48724,240 @@
           <w:rtl/>
           <w:lang w:eastAsia="ja-JP"/>
         </w:rPr>
+        <w:t xml:space="preserve">שרת </w:t>
+      </w:r>
+      <w:r>
+        <w:rPr>
+          <w:lang w:eastAsia="ja-JP"/>
+        </w:rPr>
+        <w:t>syslog</w:t>
+      </w:r>
+    </w:p>
+    <w:p>
+      <w:pPr>
+        <w:pStyle w:val="2"/>
+        <w:rPr>
+          <w:lang w:eastAsia="ja-JP"/>
+        </w:rPr>
+      </w:pPr>
+      <w:r>
+        <w:rPr>
+          <w:rFonts w:hint="cs"/>
+          <w:rtl/>
+          <w:lang w:eastAsia="ja-JP"/>
+        </w:rPr>
+        <w:lastRenderedPageBreak/>
+        <w:t>תמונה של לוגים</w:t>
+      </w:r>
+    </w:p>
+    <w:p>
+      <w:pPr>
+        <w:rPr>
+          <w:lang w:eastAsia="ja-JP"/>
+        </w:rPr>
+      </w:pPr>
+      <w:r>
+        <w:rPr>
+          <w:rtl/>
+          <w:lang w:eastAsia="ja-JP"/>
+        </w:rPr>
+        <w:drawing>
+          <wp:inline distT="0" distB="0" distL="0" distR="0" wp14:anchorId="4F9B2849" wp14:editId="0E6557E8">
+            <wp:extent cx="4963218" cy="2467319"/>
+            <wp:effectExtent l="0" t="0" r="8890" b="9525"/>
+            <wp:docPr id="1019260365" name="תמונה 1"/>
+            <wp:cNvGraphicFramePr>
+              <a:graphicFrameLocks xmlns:a="http://schemas.openxmlformats.org/drawingml/2006/main" noChangeAspect="1"/>
+            </wp:cNvGraphicFramePr>
+            <a:graphic xmlns:a="http://schemas.openxmlformats.org/drawingml/2006/main">
+              <a:graphicData uri="http://schemas.openxmlformats.org/drawingml/2006/picture">
+                <pic:pic xmlns:pic="http://schemas.openxmlformats.org/drawingml/2006/picture">
+                  <pic:nvPicPr>
+                    <pic:cNvPr id="1019260365" name=""/>
+                    <pic:cNvPicPr/>
+                  </pic:nvPicPr>
+                  <pic:blipFill>
+                    <a:blip r:embed="rId143"/>
+                    <a:stretch>
+                      <a:fillRect/>
+                    </a:stretch>
+                  </pic:blipFill>
+                  <pic:spPr>
+                    <a:xfrm>
+                      <a:off x="0" y="0"/>
+                      <a:ext cx="4963218" cy="2467319"/>
+                    </a:xfrm>
+                    <a:prstGeom prst="rect">
+                      <a:avLst/>
+                    </a:prstGeom>
+                  </pic:spPr>
+                </pic:pic>
+              </a:graphicData>
+            </a:graphic>
+          </wp:inline>
+        </w:drawing>
+      </w:r>
+    </w:p>
+    <w:p>
+      <w:pPr>
+        <w:rPr>
+          <w:lang w:eastAsia="ja-JP"/>
+        </w:rPr>
+      </w:pPr>
+    </w:p>
+    <w:p>
+      <w:pPr>
+        <w:pStyle w:val="1"/>
+        <w:rPr>
+          <w:rtl/>
+          <w:lang w:eastAsia="ja-JP"/>
+        </w:rPr>
+      </w:pPr>
+      <w:r>
+        <w:rPr>
+          <w:rFonts w:hint="cs"/>
+          <w:rtl/>
+          <w:lang w:eastAsia="ja-JP"/>
+        </w:rPr>
+        <w:t xml:space="preserve">שרת </w:t>
+      </w:r>
+      <w:r>
+        <w:rPr>
+          <w:lang w:eastAsia="ja-JP"/>
+        </w:rPr>
+        <w:t>NTP</w:t>
+      </w:r>
+    </w:p>
+    <w:p>
+      <w:pPr>
+        <w:pStyle w:val="2"/>
+        <w:rPr>
+          <w:rtl/>
+          <w:lang w:eastAsia="ja-JP"/>
+        </w:rPr>
+      </w:pPr>
+      <w:r>
+        <w:rPr>
+          <w:rFonts w:hint="cs"/>
+          <w:rtl/>
+          <w:lang w:eastAsia="ja-JP"/>
+        </w:rPr>
+        <w:t xml:space="preserve">תמונה של לוגים עם הזמן של השרת </w:t>
+      </w:r>
+      <w:proofErr w:type="spellStart"/>
+      <w:r>
+        <w:rPr>
+          <w:lang w:eastAsia="ja-JP"/>
+        </w:rPr>
+        <w:t>ntp</w:t>
+      </w:r>
+      <w:proofErr w:type="spellEnd"/>
+    </w:p>
+    <w:p>
+      <w:pPr>
+        <w:rPr>
+          <w:lang w:eastAsia="ja-JP"/>
+        </w:rPr>
+      </w:pPr>
+      <w:r>
+        <w:rPr>
+          <w:rtl/>
+          <w:lang w:eastAsia="ja-JP"/>
+        </w:rPr>
+        <w:drawing>
+          <wp:inline distT="0" distB="0" distL="0" distR="0" wp14:anchorId="28F22660" wp14:editId="6CB7082A">
+            <wp:extent cx="4963218" cy="3534268"/>
+            <wp:effectExtent l="0" t="0" r="8890" b="9525"/>
+            <wp:docPr id="1479035432" name="תמונה 1"/>
+            <wp:cNvGraphicFramePr>
+              <a:graphicFrameLocks xmlns:a="http://schemas.openxmlformats.org/drawingml/2006/main" noChangeAspect="1"/>
+            </wp:cNvGraphicFramePr>
+            <a:graphic xmlns:a="http://schemas.openxmlformats.org/drawingml/2006/main">
+              <a:graphicData uri="http://schemas.openxmlformats.org/drawingml/2006/picture">
+                <pic:pic xmlns:pic="http://schemas.openxmlformats.org/drawingml/2006/picture">
+                  <pic:nvPicPr>
+                    <pic:cNvPr id="1479035432" name=""/>
+                    <pic:cNvPicPr/>
+                  </pic:nvPicPr>
+                  <pic:blipFill>
+                    <a:blip r:embed="rId144"/>
+                    <a:stretch>
+                      <a:fillRect/>
+                    </a:stretch>
+                  </pic:blipFill>
+                  <pic:spPr>
+                    <a:xfrm>
+                      <a:off x="0" y="0"/>
+                      <a:ext cx="4963218" cy="3534268"/>
+                    </a:xfrm>
+                    <a:prstGeom prst="rect">
+                      <a:avLst/>
+                    </a:prstGeom>
+                  </pic:spPr>
+                </pic:pic>
+              </a:graphicData>
+            </a:graphic>
+          </wp:inline>
+        </w:drawing>
+      </w:r>
+    </w:p>
+    <w:p>
+      <w:pPr>
+        <w:rPr>
+          <w:lang w:eastAsia="ja-JP"/>
+        </w:rPr>
+      </w:pPr>
+    </w:p>
+    <w:p>
+      <w:pPr>
+        <w:rPr>
+          <w:lang w:eastAsia="ja-JP"/>
+        </w:rPr>
+      </w:pPr>
+    </w:p>
+    <w:p>
+      <w:pPr>
+        <w:rPr>
+          <w:lang w:eastAsia="ja-JP"/>
+        </w:rPr>
+      </w:pPr>
+    </w:p>
+    <w:p>
+      <w:pPr>
+        <w:rPr>
+          <w:lang w:eastAsia="ja-JP"/>
+        </w:rPr>
+      </w:pPr>
+    </w:p>
+    <w:p>
+      <w:pPr>
+        <w:rPr>
+          <w:lang w:eastAsia="ja-JP"/>
+        </w:rPr>
+      </w:pPr>
+    </w:p>
+    <w:p>
+      <w:pPr>
+        <w:rPr>
+          <w:lang w:eastAsia="ja-JP"/>
+        </w:rPr>
+      </w:pPr>
+    </w:p>
+    <w:p>
+      <w:pPr>
+        <w:pStyle w:val="1"/>
+        <w:rPr>
+          <w:rtl/>
+          <w:lang w:eastAsia="ja-JP"/>
+        </w:rPr>
+      </w:pPr>
+      <w:r>
+        <w:rPr>
+          <w:rFonts w:hint="cs"/>
+          <w:rtl/>
+          <w:lang w:eastAsia="ja-JP"/>
+        </w:rPr>
+        <w:lastRenderedPageBreak/>
         <w:t xml:space="preserve">פרוטוקול ניתוב </w:t>
       </w:r>
       <w:proofErr w:type="spellStart"/>
@@ -48744,7 +49045,7 @@
                     <pic:cNvPicPr/>
                   </pic:nvPicPr>
                   <pic:blipFill>
-                    <a:blip r:embed="rId142"/>
+                    <a:blip r:embed="rId145"/>
                     <a:stretch>
                       <a:fillRect/>
                     </a:stretch>
@@ -48808,7 +49109,7 @@
                     <pic:cNvPicPr/>
                   </pic:nvPicPr>
                   <pic:blipFill>
-                    <a:blip r:embed="rId143"/>
+                    <a:blip r:embed="rId146"/>
                     <a:stretch>
                       <a:fillRect/>
                     </a:stretch>
@@ -48877,7 +49178,7 @@
                     <pic:cNvPicPr/>
                   </pic:nvPicPr>
                   <pic:blipFill>
-                    <a:blip r:embed="rId144"/>
+                    <a:blip r:embed="rId147"/>
                     <a:stretch>
                       <a:fillRect/>
                     </a:stretch>
@@ -48900,6 +49201,20 @@
     </w:p>
     <w:p>
       <w:pPr>
+        <w:pStyle w:val="2"/>
+        <w:rPr>
+          <w:lang w:eastAsia="ja-JP"/>
+        </w:rPr>
+      </w:pPr>
+      <w:r>
+        <w:rPr>
+          <w:lang w:eastAsia="ja-JP"/>
+        </w:rPr>
+        <w:t>Virtual link</w:t>
+      </w:r>
+    </w:p>
+    <w:p>
+      <w:pPr>
         <w:rPr>
           <w:lang w:eastAsia="ja-JP"/>
         </w:rPr>
@@ -49629,6 +49944,7 @@
         <w:rPr>
           <w:lang w:eastAsia="ja-JP"/>
         </w:rPr>
+        <w:lastRenderedPageBreak/>
         <w:t>Switchport port security</w:t>
       </w:r>
     </w:p>
@@ -49686,7 +50002,7 @@
                     <pic:cNvPicPr/>
                   </pic:nvPicPr>
                   <pic:blipFill>
-                    <a:blip r:embed="rId145"/>
+                    <a:blip r:embed="rId148"/>
                     <a:stretch>
                       <a:fillRect/>
                     </a:stretch>
@@ -49887,7 +50203,6 @@
           <w:noProof/>
           <w:lang w:eastAsia="ja-JP"/>
         </w:rPr>
-        <w:lastRenderedPageBreak/>
         <w:drawing>
           <wp:inline distT="0" distB="0" distL="0" distR="0" wp14:anchorId="024A3702" wp14:editId="78591854">
             <wp:extent cx="5333990" cy="176089"/>
@@ -49904,7 +50219,7 @@
                     <pic:cNvPicPr/>
                   </pic:nvPicPr>
                   <pic:blipFill rotWithShape="1">
-                    <a:blip r:embed="rId146"/>
+                    <a:blip r:embed="rId149"/>
                     <a:srcRect t="28896"/>
                     <a:stretch/>
                   </pic:blipFill>
@@ -50131,7 +50446,7 @@
                     <pic:cNvPicPr/>
                   </pic:nvPicPr>
                   <pic:blipFill rotWithShape="1">
-                    <a:blip r:embed="rId147"/>
+                    <a:blip r:embed="rId150"/>
                     <a:srcRect t="20869" b="24229"/>
                     <a:stretch/>
                   </pic:blipFill>
@@ -50183,6 +50498,7 @@
           <w:rtl/>
           <w:lang w:eastAsia="ja-JP"/>
         </w:rPr>
+        <w:lastRenderedPageBreak/>
         <w:t xml:space="preserve">פקודות </w:t>
       </w:r>
       <w:r>
@@ -50233,7 +50549,7 @@
                     </pic:cNvPicPr>
                   </pic:nvPicPr>
                   <pic:blipFill>
-                    <a:blip r:embed="rId148">
+                    <a:blip r:embed="rId151">
                       <a:extLst>
                         <a:ext uri="{28A0092B-C50C-407E-A947-70E740481C1C}">
                           <a14:useLocalDpi xmlns:a14="http://schemas.microsoft.com/office/drawing/2010/main" val="0"/>
@@ -50398,6 +50714,7 @@
           <w:noProof/>
           <w:lang w:eastAsia="ja-JP"/>
         </w:rPr>
+        <w:lastRenderedPageBreak/>
         <w:drawing>
           <wp:inline distT="0" distB="0" distL="0" distR="0" wp14:anchorId="6C451115" wp14:editId="30AD35C3">
             <wp:extent cx="5144770" cy="2298065"/>
@@ -50416,7 +50733,7 @@
                     </pic:cNvPicPr>
                   </pic:nvPicPr>
                   <pic:blipFill>
-                    <a:blip r:embed="rId149">
+                    <a:blip r:embed="rId152">
                       <a:extLst>
                         <a:ext uri="{28A0092B-C50C-407E-A947-70E740481C1C}">
                           <a14:useLocalDpi xmlns:a14="http://schemas.microsoft.com/office/drawing/2010/main" val="0"/>

</xml_diff>

<commit_message>
finished making ospf virtual links
</commit_message>
<xml_diff>
--- a/project_book/working_file.docx
+++ b/project_book/working_file.docx
@@ -1,6 +1,6 @@
 
 <file path=word/document.xml><?xml version="1.0" encoding="utf-8"?>
-<w:document xmlns:wpc="http://schemas.microsoft.com/office/word/2010/wordprocessingCanvas" xmlns:cx="http://schemas.microsoft.com/office/drawing/2014/chartex" xmlns:cx1="http://schemas.microsoft.com/office/drawing/2015/9/8/chartex" xmlns:cx2="http://schemas.microsoft.com/office/drawing/2015/10/21/chartex" xmlns:cx3="http://schemas.microsoft.com/office/drawing/2016/5/9/chartex" xmlns:cx4="http://schemas.microsoft.com/office/drawing/2016/5/10/chartex" xmlns:cx5="http://schemas.microsoft.com/office/drawing/2016/5/11/chartex" xmlns:cx6="http://schemas.microsoft.com/office/drawing/2016/5/12/chartex" xmlns:cx7="http://schemas.microsoft.com/office/drawing/2016/5/13/chartex" xmlns:cx8="http://schemas.microsoft.com/office/drawing/2016/5/14/chartex" xmlns:mc="http://schemas.openxmlformats.org/markup-compatibility/2006" xmlns:aink="http://schemas.microsoft.com/office/drawing/2016/ink" xmlns:am3d="http://schemas.microsoft.com/office/drawing/2017/model3d" xmlns:o="urn:schemas-microsoft-com:office:office" xmlns:oel="http://schemas.microsoft.com/office/2019/extlst" xmlns:r="http://schemas.openxmlformats.org/officeDocument/2006/relationships" xmlns:m="http://schemas.openxmlformats.org/officeDocument/2006/math" xmlns:v="urn:schemas-microsoft-com:vml" xmlns:wp14="http://schemas.microsoft.com/office/word/2010/wordprocessingDrawing" xmlns:wp="http://schemas.openxmlformats.org/drawingml/2006/wordprocessingDrawing" xmlns:w10="urn:schemas-microsoft-com:office:word" xmlns:w="http://schemas.openxmlformats.org/wordprocessingml/2006/main" xmlns:w14="http://schemas.microsoft.com/office/word/2010/wordml" xmlns:w15="http://schemas.microsoft.com/office/word/2012/wordml" xmlns:w16cex="http://schemas.microsoft.com/office/word/2018/wordml/cex" xmlns:w16cid="http://schemas.microsoft.com/office/word/2016/wordml/cid" xmlns:w16="http://schemas.microsoft.com/office/word/2018/wordml" xmlns:w16sdtdh="http://schemas.microsoft.com/office/word/2020/wordml/sdtdatahash" xmlns:w16se="http://schemas.microsoft.com/office/word/2015/wordml/symex" xmlns:wpg="http://schemas.microsoft.com/office/word/2010/wordprocessingGroup" xmlns:wpi="http://schemas.microsoft.com/office/word/2010/wordprocessingInk" xmlns:wne="http://schemas.microsoft.com/office/word/2006/wordml" xmlns:wps="http://schemas.microsoft.com/office/word/2010/wordprocessingShape" mc:Ignorable="w14 w15 w16se w16cid w16 w16cex w16sdtdh wp14">
+<w:document xmlns:wpc="http://schemas.microsoft.com/office/word/2010/wordprocessingCanvas" xmlns:cx="http://schemas.microsoft.com/office/drawing/2014/chartex" xmlns:cx1="http://schemas.microsoft.com/office/drawing/2015/9/8/chartex" xmlns:cx2="http://schemas.microsoft.com/office/drawing/2015/10/21/chartex" xmlns:cx3="http://schemas.microsoft.com/office/drawing/2016/5/9/chartex" xmlns:cx4="http://schemas.microsoft.com/office/drawing/2016/5/10/chartex" xmlns:cx5="http://schemas.microsoft.com/office/drawing/2016/5/11/chartex" xmlns:cx6="http://schemas.microsoft.com/office/drawing/2016/5/12/chartex" xmlns:cx7="http://schemas.microsoft.com/office/drawing/2016/5/13/chartex" xmlns:cx8="http://schemas.microsoft.com/office/drawing/2016/5/14/chartex" xmlns:mc="http://schemas.openxmlformats.org/markup-compatibility/2006" xmlns:aink="http://schemas.microsoft.com/office/drawing/2016/ink" xmlns:am3d="http://schemas.microsoft.com/office/drawing/2017/model3d" xmlns:o="urn:schemas-microsoft-com:office:office" xmlns:oel="http://schemas.microsoft.com/office/2019/extlst" xmlns:r="http://schemas.openxmlformats.org/officeDocument/2006/relationships" xmlns:m="http://schemas.openxmlformats.org/officeDocument/2006/math" xmlns:v="urn:schemas-microsoft-com:vml" xmlns:wp14="http://schemas.microsoft.com/office/word/2010/wordprocessingDrawing" xmlns:wp="http://schemas.openxmlformats.org/drawingml/2006/wordprocessingDrawing" xmlns:w10="urn:schemas-microsoft-com:office:word" xmlns:w="http://schemas.openxmlformats.org/wordprocessingml/2006/main" xmlns:w14="http://schemas.microsoft.com/office/word/2010/wordml" xmlns:w15="http://schemas.microsoft.com/office/word/2012/wordml" xmlns:w16cex="http://schemas.microsoft.com/office/word/2018/wordml/cex" xmlns:w16cid="http://schemas.microsoft.com/office/word/2016/wordml/cid" xmlns:w16="http://schemas.microsoft.com/office/word/2018/wordml" xmlns:w16du="http://schemas.microsoft.com/office/word/2023/wordml/word16du" xmlns:w16sdtdh="http://schemas.microsoft.com/office/word/2020/wordml/sdtdatahash" xmlns:w16se="http://schemas.microsoft.com/office/word/2015/wordml/symex" xmlns:wpg="http://schemas.microsoft.com/office/word/2010/wordprocessingGroup" xmlns:wpi="http://schemas.microsoft.com/office/word/2010/wordprocessingInk" xmlns:wne="http://schemas.microsoft.com/office/word/2006/wordml" xmlns:wps="http://schemas.microsoft.com/office/word/2010/wordprocessingShape" mc:Ignorable="w14 w15 w16se w16cid w16 w16cex w16sdtdh w16du wp14">
   <w:body>
     <w:p>
       <w:pPr>
@@ -767,7 +767,7 @@
       <w:sdtContent>
         <w:p>
           <w:pPr>
-            <w:pStyle w:val="a9"/>
+            <w:pStyle w:val="TOCHeading"/>
             <w:bidi/>
           </w:pPr>
           <w:r>
@@ -10385,7 +10385,7 @@
     </w:p>
     <w:p>
       <w:pPr>
-        <w:pStyle w:val="1"/>
+        <w:pStyle w:val="Heading1"/>
         <w:spacing w:line="360" w:lineRule="auto"/>
         <w:rPr>
           <w:rtl/>
@@ -10746,7 +10746,7 @@
     </w:p>
     <w:p>
       <w:pPr>
-        <w:pStyle w:val="a3"/>
+        <w:pStyle w:val="ListParagraph"/>
         <w:numPr>
           <w:ilvl w:val="0"/>
           <w:numId w:val="1"/>
@@ -10769,7 +10769,7 @@
     </w:p>
     <w:p>
       <w:pPr>
-        <w:pStyle w:val="a3"/>
+        <w:pStyle w:val="ListParagraph"/>
         <w:numPr>
           <w:ilvl w:val="0"/>
           <w:numId w:val="1"/>
@@ -10789,7 +10789,7 @@
     </w:p>
     <w:p>
       <w:pPr>
-        <w:pStyle w:val="a3"/>
+        <w:pStyle w:val="ListParagraph"/>
         <w:numPr>
           <w:ilvl w:val="0"/>
           <w:numId w:val="1"/>
@@ -10814,7 +10814,7 @@
     </w:p>
     <w:p>
       <w:pPr>
-        <w:pStyle w:val="a3"/>
+        <w:pStyle w:val="ListParagraph"/>
         <w:numPr>
           <w:ilvl w:val="0"/>
           <w:numId w:val="1"/>
@@ -10836,7 +10836,7 @@
     </w:p>
     <w:p>
       <w:pPr>
-        <w:pStyle w:val="a3"/>
+        <w:pStyle w:val="ListParagraph"/>
         <w:numPr>
           <w:ilvl w:val="0"/>
           <w:numId w:val="1"/>
@@ -10873,7 +10873,7 @@
     </w:p>
     <w:p>
       <w:pPr>
-        <w:pStyle w:val="a3"/>
+        <w:pStyle w:val="ListParagraph"/>
         <w:numPr>
           <w:ilvl w:val="0"/>
           <w:numId w:val="1"/>
@@ -10962,7 +10962,7 @@
     </w:p>
     <w:p>
       <w:pPr>
-        <w:pStyle w:val="a3"/>
+        <w:pStyle w:val="ListParagraph"/>
         <w:numPr>
           <w:ilvl w:val="0"/>
           <w:numId w:val="1"/>
@@ -10985,7 +10985,7 @@
     </w:p>
     <w:p>
       <w:pPr>
-        <w:pStyle w:val="a3"/>
+        <w:pStyle w:val="ListParagraph"/>
         <w:numPr>
           <w:ilvl w:val="0"/>
           <w:numId w:val="1"/>
@@ -11012,7 +11012,7 @@
     </w:p>
     <w:p>
       <w:pPr>
-        <w:pStyle w:val="a3"/>
+        <w:pStyle w:val="ListParagraph"/>
         <w:numPr>
           <w:ilvl w:val="0"/>
           <w:numId w:val="1"/>
@@ -11039,7 +11039,7 @@
     </w:p>
     <w:p>
       <w:pPr>
-        <w:pStyle w:val="a3"/>
+        <w:pStyle w:val="ListParagraph"/>
         <w:numPr>
           <w:ilvl w:val="0"/>
           <w:numId w:val="1"/>
@@ -11068,7 +11068,7 @@
     </w:p>
     <w:p>
       <w:pPr>
-        <w:pStyle w:val="a3"/>
+        <w:pStyle w:val="ListParagraph"/>
         <w:numPr>
           <w:ilvl w:val="0"/>
           <w:numId w:val="1"/>
@@ -11112,7 +11112,7 @@
     </w:p>
     <w:p>
       <w:pPr>
-        <w:pStyle w:val="a3"/>
+        <w:pStyle w:val="ListParagraph"/>
         <w:numPr>
           <w:ilvl w:val="0"/>
           <w:numId w:val="1"/>
@@ -11148,7 +11148,7 @@
     </w:p>
     <w:p>
       <w:pPr>
-        <w:pStyle w:val="a3"/>
+        <w:pStyle w:val="ListParagraph"/>
         <w:numPr>
           <w:ilvl w:val="0"/>
           <w:numId w:val="1"/>
@@ -11213,7 +11213,7 @@
     </w:p>
     <w:p>
       <w:pPr>
-        <w:pStyle w:val="a3"/>
+        <w:pStyle w:val="ListParagraph"/>
         <w:numPr>
           <w:ilvl w:val="0"/>
           <w:numId w:val="1"/>
@@ -11233,7 +11233,7 @@
     </w:p>
     <w:p>
       <w:pPr>
-        <w:pStyle w:val="a3"/>
+        <w:pStyle w:val="ListParagraph"/>
         <w:numPr>
           <w:ilvl w:val="0"/>
           <w:numId w:val="1"/>
@@ -11253,7 +11253,7 @@
     </w:p>
     <w:p>
       <w:pPr>
-        <w:pStyle w:val="a3"/>
+        <w:pStyle w:val="ListParagraph"/>
         <w:numPr>
           <w:ilvl w:val="0"/>
           <w:numId w:val="1"/>
@@ -11275,7 +11275,7 @@
     </w:p>
     <w:p>
       <w:pPr>
-        <w:pStyle w:val="a3"/>
+        <w:pStyle w:val="ListParagraph"/>
         <w:numPr>
           <w:ilvl w:val="0"/>
           <w:numId w:val="1"/>
@@ -11300,7 +11300,7 @@
     </w:p>
     <w:p>
       <w:pPr>
-        <w:pStyle w:val="a3"/>
+        <w:pStyle w:val="ListParagraph"/>
         <w:numPr>
           <w:ilvl w:val="0"/>
           <w:numId w:val="1"/>
@@ -11317,7 +11317,7 @@
     </w:p>
     <w:p>
       <w:pPr>
-        <w:pStyle w:val="a3"/>
+        <w:pStyle w:val="ListParagraph"/>
         <w:numPr>
           <w:ilvl w:val="0"/>
           <w:numId w:val="1"/>
@@ -11339,7 +11339,7 @@
     </w:p>
     <w:p>
       <w:pPr>
-        <w:pStyle w:val="a3"/>
+        <w:pStyle w:val="ListParagraph"/>
         <w:numPr>
           <w:ilvl w:val="0"/>
           <w:numId w:val="1"/>
@@ -11366,7 +11366,7 @@
     </w:p>
     <w:p>
       <w:pPr>
-        <w:pStyle w:val="a3"/>
+        <w:pStyle w:val="ListParagraph"/>
         <w:numPr>
           <w:ilvl w:val="0"/>
           <w:numId w:val="1"/>
@@ -11411,7 +11411,7 @@
     </w:p>
     <w:p>
       <w:pPr>
-        <w:pStyle w:val="a3"/>
+        <w:pStyle w:val="ListParagraph"/>
         <w:numPr>
           <w:ilvl w:val="0"/>
           <w:numId w:val="1"/>
@@ -11424,7 +11424,7 @@
     </w:p>
     <w:p>
       <w:pPr>
-        <w:pStyle w:val="a3"/>
+        <w:pStyle w:val="ListParagraph"/>
         <w:numPr>
           <w:ilvl w:val="1"/>
           <w:numId w:val="1"/>
@@ -11474,7 +11474,7 @@
     </w:p>
     <w:p>
       <w:pPr>
-        <w:pStyle w:val="a3"/>
+        <w:pStyle w:val="ListParagraph"/>
         <w:numPr>
           <w:ilvl w:val="0"/>
           <w:numId w:val="1"/>
@@ -11491,7 +11491,7 @@
     </w:p>
     <w:p>
       <w:pPr>
-        <w:pStyle w:val="a3"/>
+        <w:pStyle w:val="ListParagraph"/>
         <w:numPr>
           <w:ilvl w:val="1"/>
           <w:numId w:val="1"/>
@@ -11539,7 +11539,7 @@
     </w:p>
     <w:p>
       <w:pPr>
-        <w:pStyle w:val="a3"/>
+        <w:pStyle w:val="ListParagraph"/>
         <w:numPr>
           <w:ilvl w:val="1"/>
           <w:numId w:val="1"/>
@@ -11563,7 +11563,7 @@
     </w:p>
     <w:p>
       <w:pPr>
-        <w:pStyle w:val="a3"/>
+        <w:pStyle w:val="ListParagraph"/>
         <w:numPr>
           <w:ilvl w:val="0"/>
           <w:numId w:val="1"/>
@@ -11580,7 +11580,7 @@
     </w:p>
     <w:p>
       <w:pPr>
-        <w:pStyle w:val="a3"/>
+        <w:pStyle w:val="ListParagraph"/>
         <w:numPr>
           <w:ilvl w:val="1"/>
           <w:numId w:val="1"/>
@@ -11597,7 +11597,7 @@
     </w:p>
     <w:p>
       <w:pPr>
-        <w:pStyle w:val="a3"/>
+        <w:pStyle w:val="ListParagraph"/>
         <w:numPr>
           <w:ilvl w:val="1"/>
           <w:numId w:val="1"/>
@@ -11617,7 +11617,7 @@
     </w:p>
     <w:p>
       <w:pPr>
-        <w:pStyle w:val="a3"/>
+        <w:pStyle w:val="ListParagraph"/>
         <w:numPr>
           <w:ilvl w:val="0"/>
           <w:numId w:val="1"/>
@@ -11634,7 +11634,7 @@
     </w:p>
     <w:p>
       <w:pPr>
-        <w:pStyle w:val="a3"/>
+        <w:pStyle w:val="ListParagraph"/>
         <w:numPr>
           <w:ilvl w:val="1"/>
           <w:numId w:val="1"/>
@@ -11651,7 +11651,7 @@
     </w:p>
     <w:p>
       <w:pPr>
-        <w:pStyle w:val="a3"/>
+        <w:pStyle w:val="ListParagraph"/>
         <w:numPr>
           <w:ilvl w:val="1"/>
           <w:numId w:val="1"/>
@@ -11922,7 +11922,7 @@
     </w:p>
     <w:p>
       <w:pPr>
-        <w:pStyle w:val="1"/>
+        <w:pStyle w:val="Heading1"/>
         <w:spacing w:line="360" w:lineRule="auto"/>
         <w:rPr>
           <w:rtl/>
@@ -12656,7 +12656,7 @@
     </w:p>
     <w:p>
       <w:pPr>
-        <w:pStyle w:val="a3"/>
+        <w:pStyle w:val="ListParagraph"/>
         <w:numPr>
           <w:ilvl w:val="0"/>
           <w:numId w:val="2"/>
@@ -12687,7 +12687,7 @@
     </w:p>
     <w:p>
       <w:pPr>
-        <w:pStyle w:val="a3"/>
+        <w:pStyle w:val="ListParagraph"/>
         <w:numPr>
           <w:ilvl w:val="0"/>
           <w:numId w:val="2"/>
@@ -12711,7 +12711,7 @@
     </w:p>
     <w:p>
       <w:pPr>
-        <w:pStyle w:val="a3"/>
+        <w:pStyle w:val="ListParagraph"/>
         <w:numPr>
           <w:ilvl w:val="0"/>
           <w:numId w:val="2"/>
@@ -12749,7 +12749,7 @@
     </w:p>
     <w:p>
       <w:pPr>
-        <w:pStyle w:val="1"/>
+        <w:pStyle w:val="Heading1"/>
       </w:pPr>
       <w:bookmarkStart w:id="3" w:name="_Toc178592867"/>
       <w:r>
@@ -12959,7 +12959,7 @@
               </wp:anchor>
             </w:drawing>
           </mc:Choice>
-          <mc:Fallback xmlns:w16du="http://schemas.microsoft.com/office/word/2023/wordml/word16du">
+          <mc:Fallback>
             <w:pict>
               <v:shapetype w14:anchorId="02631846" id="_x0000_t34" coordsize="21600,21600" o:spt="34" o:oned="t" adj="10800" path="m,l@0,0@0,21600,21600,21600e" filled="f">
                 <v:stroke joinstyle="miter"/>
@@ -13038,7 +13038,7 @@
               </wp:anchor>
             </w:drawing>
           </mc:Choice>
-          <mc:Fallback xmlns:w16du="http://schemas.microsoft.com/office/word/2023/wordml/word16du">
+          <mc:Fallback>
             <w:pict>
               <v:shape w14:anchorId="6EFBD001" id="Connector: Elbow 6" o:spid="_x0000_s1026" type="#_x0000_t34" style="position:absolute;margin-left:42.6pt;margin-top:18.55pt;width:79.2pt;height:80.4pt;flip:x;z-index:251660288;visibility:visible;mso-wrap-style:square;mso-wrap-distance-left:9pt;mso-wrap-distance-top:0;mso-wrap-distance-right:9pt;mso-wrap-distance-bottom:0;mso-position-horizontal:absolute;mso-position-horizontal-relative:text;mso-position-vertical:absolute;mso-position-vertical-relative:text" o:gfxdata="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" strokecolor="#4472c4 [3204]" strokeweight=".5pt">
                 <v:stroke endarrow="block"/>
@@ -13120,7 +13120,7 @@
               </wp:anchor>
             </w:drawing>
           </mc:Choice>
-          <mc:Fallback xmlns:w16du="http://schemas.microsoft.com/office/word/2023/wordml/word16du">
+          <mc:Fallback>
             <w:pict>
               <v:shapetype w14:anchorId="439CBE72" id="_x0000_t32" coordsize="21600,21600" o:spt="32" o:oned="t" path="m,l21600,21600e" filled="f">
                 <v:path arrowok="t" fillok="f" o:connecttype="none"/>
@@ -13346,7 +13346,7 @@
               </wp:anchor>
             </w:drawing>
           </mc:Choice>
-          <mc:Fallback xmlns:w16du="http://schemas.microsoft.com/office/word/2023/wordml/word16du">
+          <mc:Fallback>
             <w:pict>
               <v:shape w14:anchorId="7635F324" id="Connector: Elbow 6" o:spid="_x0000_s1026" type="#_x0000_t34" style="position:absolute;margin-left:104.4pt;margin-top:18.5pt;width:61.2pt;height:81.6pt;flip:x;z-index:251672576;visibility:visible;mso-wrap-style:square;mso-width-percent:0;mso-height-percent:0;mso-wrap-distance-left:9pt;mso-wrap-distance-top:0;mso-wrap-distance-right:9pt;mso-wrap-distance-bottom:0;mso-position-horizontal:absolute;mso-position-horizontal-relative:text;mso-position-vertical:absolute;mso-position-vertical-relative:text;mso-width-percent:0;mso-height-percent:0;mso-width-relative:margin;mso-height-relative:margin" o:gfxdata="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" strokecolor="#4472c4 [3204]" strokeweight=".5pt">
                 <v:stroke endarrow="block"/>
@@ -13676,7 +13676,7 @@
               </wp:anchor>
             </w:drawing>
           </mc:Choice>
-          <mc:Fallback xmlns:w16du="http://schemas.microsoft.com/office/word/2023/wordml/word16du">
+          <mc:Fallback>
             <w:pict>
               <v:shape w14:anchorId="10ECF43C" id="Straight Arrow Connector 8" o:spid="_x0000_s1026" type="#_x0000_t32" style="position:absolute;margin-left:225.65pt;margin-top:14.4pt;width:3.6pt;height:33.6pt;z-index:251678720;visibility:visible;mso-wrap-style:square;mso-width-percent:0;mso-height-percent:0;mso-wrap-distance-left:9pt;mso-wrap-distance-top:0;mso-wrap-distance-right:9pt;mso-wrap-distance-bottom:0;mso-position-horizontal:absolute;mso-position-horizontal-relative:text;mso-position-vertical:absolute;mso-position-vertical-relative:text;mso-width-percent:0;mso-height-percent:0;mso-width-relative:margin;mso-height-relative:margin" o:gfxdata="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" strokecolor="#4472c4 [3204]" strokeweight=".5pt">
                 <v:stroke endarrow="block" joinstyle="miter"/>
@@ -13750,7 +13750,7 @@
               </wp:anchor>
             </w:drawing>
           </mc:Choice>
-          <mc:Fallback xmlns:w16du="http://schemas.microsoft.com/office/word/2023/wordml/word16du">
+          <mc:Fallback>
             <w:pict>
               <v:shape w14:anchorId="20797A03" id="Connector: Elbow 7" o:spid="_x0000_s1026" type="#_x0000_t34" style="position:absolute;margin-left:298.2pt;margin-top:.6pt;width:38.4pt;height:68.4pt;z-index:251670528;visibility:visible;mso-wrap-style:square;mso-width-percent:0;mso-height-percent:0;mso-wrap-distance-left:9pt;mso-wrap-distance-top:0;mso-wrap-distance-right:9pt;mso-wrap-distance-bottom:0;mso-position-horizontal:absolute;mso-position-horizontal-relative:text;mso-position-vertical:absolute;mso-position-vertical-relative:text;mso-width-percent:0;mso-height-percent:0;mso-width-relative:margin;mso-height-relative:margin" o:gfxdata="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" strokecolor="#4472c4 [3204]" strokeweight=".5pt">
                 <v:stroke endarrow="block"/>
@@ -14217,7 +14217,7 @@
               </wp:anchor>
             </w:drawing>
           </mc:Choice>
-          <mc:Fallback xmlns:w16du="http://schemas.microsoft.com/office/word/2023/wordml/word16du">
+          <mc:Fallback>
             <w:pict>
               <v:shape w14:anchorId="3EB78B55" id="Straight Arrow Connector 12" o:spid="_x0000_s1026" type="#_x0000_t32" style="position:absolute;margin-left:19.2pt;margin-top:19.7pt;width:0;height:28.8pt;z-index:251688960;visibility:visible;mso-wrap-style:square;mso-wrap-distance-left:9pt;mso-wrap-distance-top:0;mso-wrap-distance-right:9pt;mso-wrap-distance-bottom:0;mso-position-horizontal:absolute;mso-position-horizontal-relative:text;mso-position-vertical:absolute;mso-position-vertical-relative:text" o:gfxdata="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" strokecolor="#4472c4 [3204]" strokeweight=".5pt">
                 <v:stroke endarrow="block" joinstyle="miter"/>
@@ -14285,7 +14285,7 @@
               </wp:anchor>
             </w:drawing>
           </mc:Choice>
-          <mc:Fallback xmlns:w16du="http://schemas.microsoft.com/office/word/2023/wordml/word16du">
+          <mc:Fallback>
             <w:pict>
               <v:shape w14:anchorId="683783BE" id="Straight Arrow Connector 12" o:spid="_x0000_s1026" type="#_x0000_t32" style="position:absolute;margin-left:0;margin-top:17.2pt;width:0;height:28.8pt;z-index:251691008;visibility:visible;mso-wrap-style:square;mso-wrap-distance-left:9pt;mso-wrap-distance-top:0;mso-wrap-distance-right:9pt;mso-wrap-distance-bottom:0;mso-position-horizontal:center;mso-position-horizontal-relative:margin;mso-position-vertical:absolute;mso-position-vertical-relative:text" o:gfxdata="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" strokecolor="#4472c4 [3204]" strokeweight=".5pt">
                 <v:stroke endarrow="block" joinstyle="miter"/>
@@ -14354,7 +14354,7 @@
               </wp:anchor>
             </w:drawing>
           </mc:Choice>
-          <mc:Fallback xmlns:w16du="http://schemas.microsoft.com/office/word/2023/wordml/word16du">
+          <mc:Fallback>
             <w:pict>
               <v:shape w14:anchorId="7D5DF5C1" id="Straight Arrow Connector 12" o:spid="_x0000_s1026" type="#_x0000_t32" style="position:absolute;margin-left:415.2pt;margin-top:20.05pt;width:0;height:28.8pt;z-index:251681792;visibility:visible;mso-wrap-style:square;mso-wrap-distance-left:9pt;mso-wrap-distance-top:0;mso-wrap-distance-right:9pt;mso-wrap-distance-bottom:0;mso-position-horizontal:absolute;mso-position-horizontal-relative:text;mso-position-vertical:absolute;mso-position-vertical-relative:text" o:gfxdata="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" strokecolor="#4472c4 [3204]" strokeweight=".5pt">
                 <v:stroke endarrow="block" joinstyle="miter"/>
@@ -14829,7 +14829,7 @@
               </wp:anchor>
             </w:drawing>
           </mc:Choice>
-          <mc:Fallback xmlns:w16du="http://schemas.microsoft.com/office/word/2023/wordml/word16du">
+          <mc:Fallback>
             <w:pict>
               <v:shape w14:anchorId="60545515" id="Straight Arrow Connector 12" o:spid="_x0000_s1026" type="#_x0000_t32" style="position:absolute;margin-left:418.1pt;margin-top:15.05pt;width:3.6pt;height:361.1pt;z-index:251685888;visibility:visible;mso-wrap-style:square;mso-width-percent:0;mso-height-percent:0;mso-wrap-distance-left:9pt;mso-wrap-distance-top:0;mso-wrap-distance-right:9pt;mso-wrap-distance-bottom:0;mso-position-horizontal:absolute;mso-position-horizontal-relative:text;mso-position-vertical:absolute;mso-position-vertical-relative:text;mso-width-percent:0;mso-height-percent:0;mso-width-relative:margin;mso-height-relative:margin" o:gfxdata="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" strokecolor="#4472c4 [3204]" strokeweight=".5pt">
                 <v:stroke endarrow="block" joinstyle="miter"/>
@@ -15275,7 +15275,7 @@
               </wp:anchor>
             </w:drawing>
           </mc:Choice>
-          <mc:Fallback xmlns:w16du="http://schemas.microsoft.com/office/word/2023/wordml/word16du">
+          <mc:Fallback>
             <w:pict>
               <v:shape w14:anchorId="506CB7A8" id="Straight Arrow Connector 12" o:spid="_x0000_s1026" type="#_x0000_t32" style="position:absolute;margin-left:16.85pt;margin-top:.2pt;width:3.6pt;height:361.1pt;z-index:251722752;visibility:visible;mso-wrap-style:square;mso-width-percent:0;mso-height-percent:0;mso-wrap-distance-left:9pt;mso-wrap-distance-top:0;mso-wrap-distance-right:9pt;mso-wrap-distance-bottom:0;mso-position-horizontal:absolute;mso-position-horizontal-relative:text;mso-position-vertical:absolute;mso-position-vertical-relative:text;mso-width-percent:0;mso-height-percent:0;mso-width-relative:margin;mso-height-relative:margin" o:gfxdata="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" strokecolor="#4472c4 [3204]" strokeweight=".5pt">
                 <v:stroke endarrow="block" joinstyle="miter"/>
@@ -15349,7 +15349,7 @@
               </wp:anchor>
             </w:drawing>
           </mc:Choice>
-          <mc:Fallback xmlns:w16du="http://schemas.microsoft.com/office/word/2023/wordml/word16du">
+          <mc:Fallback>
             <w:pict>
               <v:shape w14:anchorId="0FA9B7BA" id="Straight Arrow Connector 12" o:spid="_x0000_s1026" type="#_x0000_t32" style="position:absolute;margin-left:220.85pt;margin-top:.15pt;width:3.6pt;height:361.1pt;z-index:251720704;visibility:visible;mso-wrap-style:square;mso-width-percent:0;mso-height-percent:0;mso-wrap-distance-left:9pt;mso-wrap-distance-top:0;mso-wrap-distance-right:9pt;mso-wrap-distance-bottom:0;mso-position-horizontal:absolute;mso-position-horizontal-relative:text;mso-position-vertical:absolute;mso-position-vertical-relative:text;mso-width-percent:0;mso-height-percent:0;mso-width-relative:margin;mso-height-relative:margin" o:gfxdata="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" strokecolor="#4472c4 [3204]" strokeweight=".5pt">
                 <v:stroke endarrow="block" joinstyle="miter"/>
@@ -17283,7 +17283,7 @@
     </w:p>
     <w:p>
       <w:pPr>
-        <w:pStyle w:val="1"/>
+        <w:pStyle w:val="Heading1"/>
       </w:pPr>
       <w:bookmarkStart w:id="4" w:name="_Toc178592868"/>
       <w:r>
@@ -17298,7 +17298,7 @@
     </w:p>
     <w:tbl>
       <w:tblPr>
-        <w:tblStyle w:val="a8"/>
+        <w:tblStyle w:val="TableGrid"/>
         <w:bidiVisual/>
         <w:tblW w:w="0" w:type="auto"/>
         <w:tblLook w:val="04A0" w:firstRow="1" w:lastRow="0" w:firstColumn="1" w:lastColumn="0" w:noHBand="0" w:noVBand="1"/>
@@ -18147,7 +18147,7 @@
     </w:p>
     <w:p>
       <w:pPr>
-        <w:pStyle w:val="1"/>
+        <w:pStyle w:val="Heading1"/>
         <w:rPr>
           <w:rtl/>
         </w:rPr>
@@ -18165,7 +18165,7 @@
     </w:p>
     <w:p>
       <w:pPr>
-        <w:pStyle w:val="1"/>
+        <w:pStyle w:val="Heading1"/>
         <w:rPr>
           <w:rtl/>
         </w:rPr>
@@ -18199,7 +18199,7 @@
     </w:p>
     <w:tbl>
       <w:tblPr>
-        <w:tblStyle w:val="a8"/>
+        <w:tblStyle w:val="TableGrid"/>
         <w:bidiVisual/>
         <w:tblW w:w="0" w:type="auto"/>
         <w:tblLook w:val="04A0" w:firstRow="1" w:lastRow="0" w:firstColumn="1" w:lastColumn="0" w:noHBand="0" w:noVBand="1"/>
@@ -18760,7 +18760,7 @@
     </w:p>
     <w:p>
       <w:pPr>
-        <w:pStyle w:val="1"/>
+        <w:pStyle w:val="Heading1"/>
         <w:rPr>
           <w:rtl/>
         </w:rPr>
@@ -18777,7 +18777,7 @@
     </w:p>
     <w:tbl>
       <w:tblPr>
-        <w:tblStyle w:val="a8"/>
+        <w:tblStyle w:val="TableGrid"/>
         <w:bidiVisual/>
         <w:tblW w:w="0" w:type="auto"/>
         <w:tblLook w:val="04A0" w:firstRow="1" w:lastRow="0" w:firstColumn="1" w:lastColumn="0" w:noHBand="0" w:noVBand="1"/>
@@ -19308,7 +19308,7 @@
     </w:p>
     <w:p>
       <w:pPr>
-        <w:pStyle w:val="1"/>
+        <w:pStyle w:val="Heading1"/>
         <w:rPr>
           <w:rtl/>
         </w:rPr>
@@ -19410,7 +19410,7 @@
     <w:p/>
     <w:p>
       <w:pPr>
-        <w:pStyle w:val="1"/>
+        <w:pStyle w:val="Heading1"/>
       </w:pPr>
       <w:bookmarkStart w:id="9" w:name="_Toc178592873"/>
       <w:r>
@@ -19420,7 +19420,7 @@
     </w:p>
     <w:p>
       <w:pPr>
-        <w:pStyle w:val="2"/>
+        <w:pStyle w:val="Heading2"/>
         <w:rPr>
           <w:rtl/>
         </w:rPr>
@@ -19451,7 +19451,7 @@
     </w:p>
     <w:p>
       <w:pPr>
-        <w:pStyle w:val="2"/>
+        <w:pStyle w:val="Heading2"/>
         <w:rPr>
           <w:rtl/>
         </w:rPr>
@@ -19482,7 +19482,7 @@
     <w:p/>
     <w:p>
       <w:pPr>
-        <w:pStyle w:val="2"/>
+        <w:pStyle w:val="Heading2"/>
         <w:rPr>
           <w:rtl/>
         </w:rPr>
@@ -19561,7 +19561,7 @@
     </w:p>
     <w:p>
       <w:pPr>
-        <w:pStyle w:val="2"/>
+        <w:pStyle w:val="Heading2"/>
         <w:rPr>
           <w:rtl/>
         </w:rPr>
@@ -19633,7 +19633,7 @@
     <w:p/>
     <w:p>
       <w:pPr>
-        <w:pStyle w:val="1"/>
+        <w:pStyle w:val="Heading1"/>
         <w:rPr>
           <w:rtl/>
         </w:rPr>
@@ -19646,7 +19646,7 @@
     </w:p>
     <w:p>
       <w:pPr>
-        <w:pStyle w:val="2"/>
+        <w:pStyle w:val="Heading2"/>
       </w:pPr>
       <w:bookmarkStart w:id="15" w:name="_Toc178592879"/>
       <w:r>
@@ -19693,7 +19693,7 @@
     <w:p/>
     <w:p>
       <w:pPr>
-        <w:pStyle w:val="2"/>
+        <w:pStyle w:val="Heading2"/>
         <w:rPr>
           <w:rtl/>
         </w:rPr>
@@ -19730,7 +19730,7 @@
     </w:p>
     <w:p>
       <w:pPr>
-        <w:pStyle w:val="2"/>
+        <w:pStyle w:val="Heading2"/>
         <w:rPr>
           <w:rtl/>
         </w:rPr>
@@ -19795,7 +19795,7 @@
     </w:p>
     <w:p>
       <w:pPr>
-        <w:pStyle w:val="2"/>
+        <w:pStyle w:val="Heading2"/>
         <w:rPr>
           <w:rtl/>
         </w:rPr>
@@ -19871,7 +19871,7 @@
     <w:p/>
     <w:p>
       <w:pPr>
-        <w:pStyle w:val="1"/>
+        <w:pStyle w:val="Heading1"/>
       </w:pPr>
       <w:bookmarkStart w:id="19" w:name="_Toc178592883"/>
       <w:proofErr w:type="spellStart"/>
@@ -20207,7 +20207,7 @@
     <w:p/>
     <w:p>
       <w:pPr>
-        <w:pStyle w:val="2"/>
+        <w:pStyle w:val="Heading2"/>
         <w:rPr>
           <w:rtl/>
         </w:rPr>
@@ -20229,7 +20229,7 @@
     </w:p>
     <w:p>
       <w:pPr>
-        <w:pStyle w:val="2"/>
+        <w:pStyle w:val="Heading2"/>
       </w:pPr>
       <w:bookmarkStart w:id="21" w:name="_Toc178592885"/>
       <w:r>
@@ -20276,7 +20276,7 @@
     </w:p>
     <w:p>
       <w:pPr>
-        <w:pStyle w:val="2"/>
+        <w:pStyle w:val="Heading2"/>
         <w:rPr>
           <w:rtl/>
         </w:rPr>
@@ -20303,7 +20303,7 @@
     </w:p>
     <w:p>
       <w:pPr>
-        <w:pStyle w:val="2"/>
+        <w:pStyle w:val="Heading2"/>
         <w:rPr>
           <w:rtl/>
         </w:rPr>
@@ -20367,7 +20367,7 @@
     </w:p>
     <w:p>
       <w:pPr>
-        <w:pStyle w:val="2"/>
+        <w:pStyle w:val="Heading2"/>
       </w:pPr>
       <w:bookmarkStart w:id="24" w:name="_Toc178592888"/>
       <w:r>
@@ -20424,7 +20424,7 @@
     </w:p>
     <w:p>
       <w:pPr>
-        <w:pStyle w:val="1"/>
+        <w:pStyle w:val="Heading1"/>
         <w:rPr>
           <w:rtl/>
         </w:rPr>
@@ -20459,7 +20459,7 @@
     </w:p>
     <w:p>
       <w:pPr>
-        <w:pStyle w:val="2"/>
+        <w:pStyle w:val="Heading2"/>
       </w:pPr>
       <w:bookmarkStart w:id="26" w:name="_Toc178592890"/>
       <w:r>
@@ -20556,7 +20556,7 @@
     </w:p>
     <w:p>
       <w:pPr>
-        <w:pStyle w:val="2"/>
+        <w:pStyle w:val="Heading2"/>
         <w:rPr>
           <w:rtl/>
         </w:rPr>
@@ -20583,7 +20583,7 @@
     </w:p>
     <w:p>
       <w:pPr>
-        <w:pStyle w:val="2"/>
+        <w:pStyle w:val="Heading2"/>
         <w:rPr>
           <w:rtl/>
         </w:rPr>
@@ -20643,7 +20643,7 @@
     </w:p>
     <w:p>
       <w:pPr>
-        <w:pStyle w:val="2"/>
+        <w:pStyle w:val="Heading2"/>
         <w:rPr>
           <w:rtl/>
         </w:rPr>
@@ -20711,7 +20711,7 @@
     </w:p>
     <w:p>
       <w:pPr>
-        <w:pStyle w:val="1"/>
+        <w:pStyle w:val="Heading1"/>
         <w:rPr>
           <w:rtl/>
         </w:rPr>
@@ -20746,7 +20746,7 @@
     </w:p>
     <w:p>
       <w:pPr>
-        <w:pStyle w:val="2"/>
+        <w:pStyle w:val="Heading2"/>
       </w:pPr>
       <w:bookmarkStart w:id="31" w:name="_Toc178592895"/>
       <w:r>
@@ -20774,7 +20774,7 @@
     </w:p>
     <w:p>
       <w:pPr>
-        <w:pStyle w:val="2"/>
+        <w:pStyle w:val="Heading2"/>
       </w:pPr>
       <w:bookmarkStart w:id="32" w:name="_Toc178592896"/>
       <w:r>
@@ -20823,7 +20823,7 @@
     </w:p>
     <w:p>
       <w:pPr>
-        <w:pStyle w:val="2"/>
+        <w:pStyle w:val="Heading2"/>
         <w:rPr>
           <w:rtl/>
         </w:rPr>
@@ -20890,7 +20890,7 @@
     <w:p/>
     <w:p>
       <w:pPr>
-        <w:pStyle w:val="2"/>
+        <w:pStyle w:val="Heading2"/>
         <w:rPr>
           <w:rtl/>
         </w:rPr>
@@ -20962,7 +20962,7 @@
     </w:p>
     <w:p>
       <w:pPr>
-        <w:pStyle w:val="1"/>
+        <w:pStyle w:val="Heading1"/>
       </w:pPr>
       <w:bookmarkStart w:id="35" w:name="_Toc178592899"/>
       <w:r>
@@ -20991,7 +20991,7 @@
     </w:p>
     <w:p>
       <w:pPr>
-        <w:pStyle w:val="2"/>
+        <w:pStyle w:val="Heading2"/>
       </w:pPr>
       <w:bookmarkStart w:id="36" w:name="_Toc178592900"/>
       <w:r>
@@ -21257,7 +21257,7 @@
     </w:p>
     <w:p>
       <w:pPr>
-        <w:pStyle w:val="2"/>
+        <w:pStyle w:val="Heading2"/>
       </w:pPr>
       <w:bookmarkStart w:id="37" w:name="_Toc178592901"/>
       <w:r>
@@ -21491,7 +21491,7 @@
     </w:p>
     <w:p>
       <w:pPr>
-        <w:pStyle w:val="2"/>
+        <w:pStyle w:val="Heading2"/>
       </w:pPr>
       <w:bookmarkStart w:id="38" w:name="_Toc178592902"/>
       <w:r>
@@ -21666,7 +21666,7 @@
     </w:p>
     <w:p>
       <w:pPr>
-        <w:pStyle w:val="2"/>
+        <w:pStyle w:val="Heading2"/>
       </w:pPr>
       <w:bookmarkStart w:id="39" w:name="_Toc178592903"/>
       <w:r>
@@ -21941,7 +21941,7 @@
     </w:p>
     <w:p>
       <w:pPr>
-        <w:pStyle w:val="1"/>
+        <w:pStyle w:val="Heading1"/>
       </w:pPr>
       <w:bookmarkStart w:id="40" w:name="_Toc178592904"/>
       <w:r>
@@ -22060,7 +22060,7 @@
     </w:p>
     <w:p>
       <w:pPr>
-        <w:pStyle w:val="2"/>
+        <w:pStyle w:val="Heading2"/>
       </w:pPr>
       <w:bookmarkStart w:id="41" w:name="_Toc178592905"/>
       <w:r>
@@ -22126,7 +22126,7 @@
     </w:p>
     <w:p>
       <w:pPr>
-        <w:pStyle w:val="2"/>
+        <w:pStyle w:val="Heading2"/>
         <w:rPr>
           <w:rtl/>
         </w:rPr>
@@ -22241,7 +22241,7 @@
     </w:p>
     <w:p>
       <w:pPr>
-        <w:pStyle w:val="2"/>
+        <w:pStyle w:val="Heading2"/>
       </w:pPr>
       <w:bookmarkStart w:id="43" w:name="_Toc178592907"/>
       <w:r>
@@ -22375,7 +22375,7 @@
     <w:p/>
     <w:p>
       <w:pPr>
-        <w:pStyle w:val="2"/>
+        <w:pStyle w:val="Heading2"/>
       </w:pPr>
       <w:bookmarkStart w:id="44" w:name="_Toc178592908"/>
       <w:r>
@@ -22430,7 +22430,7 @@
     </w:p>
     <w:p>
       <w:pPr>
-        <w:pStyle w:val="a3"/>
+        <w:pStyle w:val="ListParagraph"/>
         <w:numPr>
           <w:ilvl w:val="0"/>
           <w:numId w:val="4"/>
@@ -22472,7 +22472,7 @@
     </w:p>
     <w:p>
       <w:pPr>
-        <w:pStyle w:val="a3"/>
+        <w:pStyle w:val="ListParagraph"/>
         <w:numPr>
           <w:ilvl w:val="0"/>
           <w:numId w:val="4"/>
@@ -22518,7 +22518,7 @@
     </w:p>
     <w:p>
       <w:pPr>
-        <w:pStyle w:val="2"/>
+        <w:pStyle w:val="Heading2"/>
       </w:pPr>
       <w:bookmarkStart w:id="45" w:name="_Toc178592909"/>
       <w:r>
@@ -22614,7 +22614,7 @@
     <w:p/>
     <w:p>
       <w:pPr>
-        <w:pStyle w:val="2"/>
+        <w:pStyle w:val="Heading2"/>
         <w:rPr>
           <w:rtl/>
         </w:rPr>
@@ -22684,7 +22684,7 @@
     </w:p>
     <w:p>
       <w:pPr>
-        <w:pStyle w:val="1"/>
+        <w:pStyle w:val="Heading1"/>
         <w:rPr>
           <w:rtl/>
         </w:rPr>
@@ -22701,7 +22701,7 @@
     </w:p>
     <w:p>
       <w:pPr>
-        <w:pStyle w:val="2"/>
+        <w:pStyle w:val="Heading2"/>
       </w:pPr>
       <w:bookmarkStart w:id="48" w:name="_Toc178592912"/>
       <w:r>
@@ -22736,7 +22736,7 @@
     </w:p>
     <w:p>
       <w:pPr>
-        <w:pStyle w:val="2"/>
+        <w:pStyle w:val="Heading2"/>
         <w:rPr>
           <w:rtl/>
         </w:rPr>
@@ -22770,7 +22770,7 @@
     </w:p>
     <w:p>
       <w:pPr>
-        <w:pStyle w:val="2"/>
+        <w:pStyle w:val="Heading2"/>
         <w:rPr>
           <w:rtl/>
         </w:rPr>
@@ -22830,7 +22830,7 @@
     </w:p>
     <w:p>
       <w:pPr>
-        <w:pStyle w:val="2"/>
+        <w:pStyle w:val="Heading2"/>
         <w:rPr>
           <w:rtl/>
         </w:rPr>
@@ -22892,7 +22892,7 @@
     <w:p/>
     <w:p>
       <w:pPr>
-        <w:pStyle w:val="1"/>
+        <w:pStyle w:val="Heading1"/>
         <w:rPr>
           <w:rtl/>
         </w:rPr>
@@ -22909,7 +22909,7 @@
     </w:p>
     <w:p>
       <w:pPr>
-        <w:pStyle w:val="2"/>
+        <w:pStyle w:val="Heading2"/>
         <w:rPr>
           <w:rtl/>
         </w:rPr>
@@ -22940,7 +22940,7 @@
     </w:p>
     <w:p>
       <w:pPr>
-        <w:pStyle w:val="2"/>
+        <w:pStyle w:val="Heading2"/>
         <w:rPr>
           <w:rtl/>
         </w:rPr>
@@ -22967,7 +22967,7 @@
     </w:p>
     <w:p>
       <w:pPr>
-        <w:pStyle w:val="2"/>
+        <w:pStyle w:val="Heading2"/>
         <w:rPr>
           <w:rtl/>
         </w:rPr>
@@ -23032,7 +23032,7 @@
     </w:p>
     <w:p>
       <w:pPr>
-        <w:pStyle w:val="2"/>
+        <w:pStyle w:val="Heading2"/>
         <w:rPr>
           <w:rtl/>
         </w:rPr>
@@ -23093,7 +23093,7 @@
     <w:p/>
     <w:p>
       <w:pPr>
-        <w:pStyle w:val="1"/>
+        <w:pStyle w:val="Heading1"/>
         <w:rPr>
           <w:rtl/>
         </w:rPr>
@@ -23129,7 +23129,7 @@
     </w:p>
     <w:p>
       <w:pPr>
-        <w:pStyle w:val="2"/>
+        <w:pStyle w:val="Heading2"/>
         <w:rPr>
           <w:rtl/>
         </w:rPr>
@@ -23188,7 +23188,7 @@
     </w:p>
     <w:p>
       <w:pPr>
-        <w:pStyle w:val="2"/>
+        <w:pStyle w:val="Heading2"/>
         <w:rPr>
           <w:rtl/>
         </w:rPr>
@@ -23215,7 +23215,7 @@
     </w:p>
     <w:p>
       <w:pPr>
-        <w:pStyle w:val="2"/>
+        <w:pStyle w:val="Heading2"/>
         <w:rPr>
           <w:rtl/>
         </w:rPr>
@@ -23281,7 +23281,7 @@
     </w:p>
     <w:p>
       <w:pPr>
-        <w:pStyle w:val="2"/>
+        <w:pStyle w:val="Heading2"/>
         <w:rPr>
           <w:rtl/>
         </w:rPr>
@@ -23342,7 +23342,7 @@
     <w:p/>
     <w:p>
       <w:pPr>
-        <w:pStyle w:val="1"/>
+        <w:pStyle w:val="Heading1"/>
       </w:pPr>
       <w:bookmarkStart w:id="62" w:name="_Toc178592926"/>
       <w:r>
@@ -23371,7 +23371,7 @@
     </w:p>
     <w:p>
       <w:pPr>
-        <w:pStyle w:val="2"/>
+        <w:pStyle w:val="Heading2"/>
       </w:pPr>
       <w:bookmarkStart w:id="63" w:name="_Toc178592927"/>
       <w:r>
@@ -24479,7 +24479,7 @@
     </w:p>
     <w:p>
       <w:pPr>
-        <w:pStyle w:val="2"/>
+        <w:pStyle w:val="Heading2"/>
       </w:pPr>
       <w:bookmarkStart w:id="64" w:name="_Toc178592928"/>
       <w:r>
@@ -24589,7 +24589,7 @@
     <w:p/>
     <w:p>
       <w:pPr>
-        <w:pStyle w:val="2"/>
+        <w:pStyle w:val="Heading2"/>
       </w:pPr>
       <w:bookmarkStart w:id="65" w:name="_Toc178592929"/>
       <w:r>
@@ -25344,7 +25344,7 @@
     </w:p>
     <w:p>
       <w:pPr>
-        <w:pStyle w:val="1"/>
+        <w:pStyle w:val="Heading1"/>
       </w:pPr>
       <w:bookmarkStart w:id="66" w:name="_Toc178592930"/>
       <w:r>
@@ -25755,7 +25755,7 @@
     </w:p>
     <w:p>
       <w:pPr>
-        <w:pStyle w:val="a3"/>
+        <w:pStyle w:val="ListParagraph"/>
         <w:numPr>
           <w:ilvl w:val="0"/>
           <w:numId w:val="5"/>
@@ -25827,7 +25827,7 @@
     </w:p>
     <w:p>
       <w:pPr>
-        <w:pStyle w:val="a3"/>
+        <w:pStyle w:val="ListParagraph"/>
         <w:numPr>
           <w:ilvl w:val="0"/>
           <w:numId w:val="5"/>
@@ -25846,7 +25846,7 @@
     </w:p>
     <w:p>
       <w:pPr>
-        <w:pStyle w:val="a3"/>
+        <w:pStyle w:val="ListParagraph"/>
         <w:numPr>
           <w:ilvl w:val="0"/>
           <w:numId w:val="5"/>
@@ -26795,7 +26795,7 @@
     </w:p>
     <w:p>
       <w:pPr>
-        <w:pStyle w:val="a3"/>
+        <w:pStyle w:val="ListParagraph"/>
         <w:numPr>
           <w:ilvl w:val="0"/>
           <w:numId w:val="1"/>
@@ -26845,7 +26845,7 @@
     </w:p>
     <w:p>
       <w:pPr>
-        <w:pStyle w:val="a3"/>
+        <w:pStyle w:val="ListParagraph"/>
         <w:numPr>
           <w:ilvl w:val="0"/>
           <w:numId w:val="1"/>
@@ -26915,7 +26915,7 @@
     </w:p>
     <w:p>
       <w:pPr>
-        <w:pStyle w:val="a3"/>
+        <w:pStyle w:val="ListParagraph"/>
         <w:numPr>
           <w:ilvl w:val="0"/>
           <w:numId w:val="1"/>
@@ -27516,7 +27516,7 @@
     </w:p>
     <w:p>
       <w:pPr>
-        <w:pStyle w:val="2"/>
+        <w:pStyle w:val="Heading2"/>
         <w:rPr>
           <w:rtl/>
         </w:rPr>
@@ -27752,7 +27752,7 @@
     </w:p>
     <w:p>
       <w:pPr>
-        <w:pStyle w:val="2"/>
+        <w:pStyle w:val="Heading2"/>
       </w:pPr>
       <w:bookmarkStart w:id="68" w:name="_Toc178592932"/>
       <w:r>
@@ -28027,7 +28027,7 @@
     </w:p>
     <w:p>
       <w:pPr>
-        <w:pStyle w:val="2"/>
+        <w:pStyle w:val="Heading2"/>
       </w:pPr>
       <w:bookmarkStart w:id="69" w:name="_Toc178592933"/>
       <w:r>
@@ -28202,7 +28202,7 @@
     </w:p>
     <w:p>
       <w:pPr>
-        <w:pStyle w:val="2"/>
+        <w:pStyle w:val="Heading2"/>
       </w:pPr>
       <w:bookmarkStart w:id="70" w:name="_Toc178592934"/>
       <w:r>
@@ -28387,7 +28387,7 @@
     </w:p>
     <w:p>
       <w:pPr>
-        <w:pStyle w:val="2"/>
+        <w:pStyle w:val="Heading2"/>
       </w:pPr>
       <w:bookmarkStart w:id="71" w:name="_Toc178592935"/>
       <w:r>
@@ -28549,7 +28549,7 @@
     <w:p/>
     <w:p>
       <w:pPr>
-        <w:pStyle w:val="2"/>
+        <w:pStyle w:val="Heading2"/>
       </w:pPr>
       <w:bookmarkStart w:id="72" w:name="_Toc178592936"/>
       <w:r>
@@ -29245,7 +29245,7 @@
     <w:p/>
     <w:p>
       <w:pPr>
-        <w:pStyle w:val="1"/>
+        <w:pStyle w:val="Heading1"/>
         <w:rPr>
           <w:rtl/>
         </w:rPr>
@@ -29258,7 +29258,7 @@
     </w:p>
     <w:p>
       <w:pPr>
-        <w:pStyle w:val="2"/>
+        <w:pStyle w:val="Heading2"/>
         <w:rPr>
           <w:rtl/>
         </w:rPr>
@@ -29885,7 +29885,7 @@
     <w:p/>
     <w:p>
       <w:pPr>
-        <w:pStyle w:val="2"/>
+        <w:pStyle w:val="Heading2"/>
         <w:rPr>
           <w:rtl/>
         </w:rPr>
@@ -30030,7 +30030,7 @@
     <w:p/>
     <w:p>
       <w:pPr>
-        <w:pStyle w:val="2"/>
+        <w:pStyle w:val="Heading2"/>
       </w:pPr>
       <w:bookmarkStart w:id="76" w:name="_Toc178592940"/>
       <w:r>
@@ -30306,7 +30306,7 @@
     <w:p/>
     <w:p>
       <w:pPr>
-        <w:pStyle w:val="2"/>
+        <w:pStyle w:val="Heading2"/>
       </w:pPr>
       <w:bookmarkStart w:id="77" w:name="_Toc178592941"/>
       <w:r>
@@ -30445,7 +30445,7 @@
     <w:p/>
     <w:p>
       <w:pPr>
-        <w:pStyle w:val="2"/>
+        <w:pStyle w:val="Heading2"/>
       </w:pPr>
       <w:bookmarkStart w:id="78" w:name="_Toc178592942"/>
       <w:r>
@@ -30622,7 +30622,7 @@
     </w:p>
     <w:p>
       <w:pPr>
-        <w:pStyle w:val="2"/>
+        <w:pStyle w:val="Heading2"/>
         <w:rPr>
           <w:rtl/>
         </w:rPr>
@@ -31009,7 +31009,7 @@
     <w:p/>
     <w:p>
       <w:pPr>
-        <w:pStyle w:val="1"/>
+        <w:pStyle w:val="Heading1"/>
       </w:pPr>
       <w:bookmarkStart w:id="80" w:name="_Toc178592944"/>
       <w:proofErr w:type="spellStart"/>
@@ -31022,7 +31022,7 @@
     </w:p>
     <w:p>
       <w:pPr>
-        <w:pStyle w:val="2"/>
+        <w:pStyle w:val="Heading2"/>
         <w:rPr>
           <w:rtl/>
         </w:rPr>
@@ -31342,7 +31342,7 @@
     </w:p>
     <w:p>
       <w:pPr>
-        <w:pStyle w:val="2"/>
+        <w:pStyle w:val="Heading2"/>
       </w:pPr>
       <w:bookmarkStart w:id="82" w:name="_Toc178592946"/>
       <w:r>
@@ -31547,7 +31547,7 @@
     <w:p/>
     <w:p>
       <w:pPr>
-        <w:pStyle w:val="2"/>
+        <w:pStyle w:val="Heading2"/>
       </w:pPr>
       <w:bookmarkStart w:id="83" w:name="_Toc178592947"/>
       <w:r>
@@ -31774,7 +31774,7 @@
     </w:p>
     <w:p>
       <w:pPr>
-        <w:pStyle w:val="2"/>
+        <w:pStyle w:val="Heading2"/>
       </w:pPr>
       <w:bookmarkStart w:id="84" w:name="_Toc178592948"/>
       <w:r>
@@ -31947,7 +31947,7 @@
     <w:p/>
     <w:p>
       <w:pPr>
-        <w:pStyle w:val="2"/>
+        <w:pStyle w:val="Heading2"/>
       </w:pPr>
       <w:bookmarkStart w:id="85" w:name="_Toc178592949"/>
       <w:r>
@@ -32455,7 +32455,7 @@
     </w:p>
     <w:p>
       <w:pPr>
-        <w:pStyle w:val="1"/>
+        <w:pStyle w:val="Heading1"/>
       </w:pPr>
       <w:bookmarkStart w:id="86" w:name="_Toc178592950"/>
       <w:r>
@@ -32468,7 +32468,7 @@
     </w:p>
     <w:p>
       <w:pPr>
-        <w:pStyle w:val="2"/>
+        <w:pStyle w:val="Heading2"/>
         <w:rPr>
           <w:rtl/>
         </w:rPr>
@@ -32611,7 +32611,7 @@
     </w:p>
     <w:p>
       <w:pPr>
-        <w:pStyle w:val="a3"/>
+        <w:pStyle w:val="ListParagraph"/>
         <w:numPr>
           <w:ilvl w:val="0"/>
           <w:numId w:val="6"/>
@@ -32652,7 +32652,7 @@
     </w:p>
     <w:p>
       <w:pPr>
-        <w:pStyle w:val="a3"/>
+        <w:pStyle w:val="ListParagraph"/>
         <w:numPr>
           <w:ilvl w:val="0"/>
           <w:numId w:val="6"/>
@@ -32686,7 +32686,7 @@
     </w:p>
     <w:p>
       <w:pPr>
-        <w:pStyle w:val="a3"/>
+        <w:pStyle w:val="ListParagraph"/>
         <w:numPr>
           <w:ilvl w:val="0"/>
           <w:numId w:val="6"/>
@@ -32727,7 +32727,7 @@
     </w:p>
     <w:p>
       <w:pPr>
-        <w:pStyle w:val="a3"/>
+        <w:pStyle w:val="ListParagraph"/>
         <w:numPr>
           <w:ilvl w:val="0"/>
           <w:numId w:val="6"/>
@@ -32857,7 +32857,7 @@
     </w:p>
     <w:p>
       <w:pPr>
-        <w:pStyle w:val="2"/>
+        <w:pStyle w:val="Heading2"/>
       </w:pPr>
       <w:bookmarkStart w:id="88" w:name="_Toc178592952"/>
       <w:r>
@@ -33021,7 +33021,7 @@
     </w:p>
     <w:p>
       <w:pPr>
-        <w:pStyle w:val="2"/>
+        <w:pStyle w:val="Heading2"/>
       </w:pPr>
       <w:bookmarkStart w:id="89" w:name="_Toc178592953"/>
       <w:r>
@@ -33173,7 +33173,7 @@
     </w:p>
     <w:p>
       <w:pPr>
-        <w:pStyle w:val="2"/>
+        <w:pStyle w:val="Heading2"/>
       </w:pPr>
       <w:bookmarkStart w:id="90" w:name="_Toc178592954"/>
       <w:r>
@@ -33366,7 +33366,7 @@
     </w:p>
     <w:p>
       <w:pPr>
-        <w:pStyle w:val="2"/>
+        <w:pStyle w:val="Heading2"/>
       </w:pPr>
       <w:bookmarkStart w:id="91" w:name="_Toc178592955"/>
       <w:proofErr w:type="spellStart"/>
@@ -33592,7 +33592,7 @@
     </w:p>
     <w:p>
       <w:pPr>
-        <w:pStyle w:val="2"/>
+        <w:pStyle w:val="Heading2"/>
       </w:pPr>
       <w:bookmarkStart w:id="92" w:name="_Toc178592956"/>
       <w:r>
@@ -34047,7 +34047,7 @@
     </w:p>
     <w:p>
       <w:pPr>
-        <w:pStyle w:val="1"/>
+        <w:pStyle w:val="Heading1"/>
       </w:pPr>
       <w:bookmarkStart w:id="93" w:name="_Hlk184488947"/>
       <w:bookmarkStart w:id="94" w:name="_Toc178592957"/>
@@ -34058,7 +34058,7 @@
     </w:p>
     <w:p>
       <w:pPr>
-        <w:pStyle w:val="2"/>
+        <w:pStyle w:val="Heading2"/>
         <w:rPr>
           <w:rtl/>
         </w:rPr>
@@ -34111,7 +34111,7 @@
     </w:p>
     <w:p>
       <w:pPr>
-        <w:pStyle w:val="2"/>
+        <w:pStyle w:val="Heading2"/>
         <w:rPr>
           <w:rtl/>
         </w:rPr>
@@ -34253,7 +34253,7 @@
     </w:p>
     <w:p>
       <w:pPr>
-        <w:pStyle w:val="2"/>
+        <w:pStyle w:val="Heading2"/>
         <w:rPr>
           <w:rtl/>
         </w:rPr>
@@ -34664,7 +34664,7 @@
     </w:p>
     <w:p>
       <w:pPr>
-        <w:pStyle w:val="a3"/>
+        <w:pStyle w:val="ListParagraph"/>
         <w:numPr>
           <w:ilvl w:val="0"/>
           <w:numId w:val="15"/>
@@ -34710,7 +34710,7 @@
     </w:p>
     <w:p>
       <w:pPr>
-        <w:pStyle w:val="a3"/>
+        <w:pStyle w:val="ListParagraph"/>
         <w:numPr>
           <w:ilvl w:val="0"/>
           <w:numId w:val="15"/>
@@ -34756,7 +34756,7 @@
     </w:p>
     <w:p>
       <w:pPr>
-        <w:pStyle w:val="a3"/>
+        <w:pStyle w:val="ListParagraph"/>
         <w:numPr>
           <w:ilvl w:val="0"/>
           <w:numId w:val="15"/>
@@ -34835,7 +34835,7 @@
     </w:p>
     <w:p>
       <w:pPr>
-        <w:pStyle w:val="a3"/>
+        <w:pStyle w:val="ListParagraph"/>
         <w:numPr>
           <w:ilvl w:val="0"/>
           <w:numId w:val="15"/>
@@ -34907,7 +34907,7 @@
     </w:p>
     <w:p>
       <w:pPr>
-        <w:pStyle w:val="2"/>
+        <w:pStyle w:val="Heading2"/>
         <w:rPr>
           <w:rtl/>
         </w:rPr>
@@ -35058,7 +35058,7 @@
     </w:p>
     <w:p>
       <w:pPr>
-        <w:pStyle w:val="2"/>
+        <w:pStyle w:val="Heading2"/>
         <w:rPr>
           <w:rtl/>
         </w:rPr>
@@ -35137,7 +35137,7 @@
     <w:p/>
     <w:p>
       <w:pPr>
-        <w:pStyle w:val="1"/>
+        <w:pStyle w:val="Heading1"/>
         <w:rPr>
           <w:rtl/>
         </w:rPr>
@@ -35148,7 +35148,7 @@
     </w:p>
     <w:p>
       <w:pPr>
-        <w:pStyle w:val="2"/>
+        <w:pStyle w:val="Heading2"/>
         <w:rPr>
           <w:rtl/>
         </w:rPr>
@@ -35451,7 +35451,7 @@
     </w:p>
     <w:p>
       <w:pPr>
-        <w:pStyle w:val="2"/>
+        <w:pStyle w:val="Heading2"/>
         <w:rPr>
           <w:rtl/>
         </w:rPr>
@@ -35567,7 +35567,7 @@
     </w:p>
     <w:p>
       <w:pPr>
-        <w:pStyle w:val="1"/>
+        <w:pStyle w:val="Heading1"/>
       </w:pPr>
       <w:r>
         <w:lastRenderedPageBreak/>
@@ -35590,7 +35590,7 @@
     </w:p>
     <w:p>
       <w:pPr>
-        <w:pStyle w:val="2"/>
+        <w:pStyle w:val="Heading2"/>
       </w:pPr>
       <w:r>
         <w:rPr>
@@ -35683,7 +35683,7 @@
     </w:p>
     <w:p>
       <w:pPr>
-        <w:pStyle w:val="a3"/>
+        <w:pStyle w:val="ListParagraph"/>
         <w:numPr>
           <w:ilvl w:val="0"/>
           <w:numId w:val="16"/>
@@ -35702,7 +35702,7 @@
     </w:p>
     <w:p>
       <w:pPr>
-        <w:pStyle w:val="a3"/>
+        <w:pStyle w:val="ListParagraph"/>
         <w:numPr>
           <w:ilvl w:val="0"/>
           <w:numId w:val="16"/>
@@ -35721,7 +35721,7 @@
     </w:p>
     <w:p>
       <w:pPr>
-        <w:pStyle w:val="2"/>
+        <w:pStyle w:val="Heading2"/>
       </w:pPr>
       <w:r>
         <w:rPr>
@@ -35777,7 +35777,7 @@
     <w:p/>
     <w:p>
       <w:pPr>
-        <w:pStyle w:val="1"/>
+        <w:pStyle w:val="Heading1"/>
       </w:pPr>
       <w:proofErr w:type="gramStart"/>
       <w:r>
@@ -35790,7 +35790,7 @@
     </w:p>
     <w:p>
       <w:pPr>
-        <w:pStyle w:val="2"/>
+        <w:pStyle w:val="Heading2"/>
         <w:rPr>
           <w:rtl/>
         </w:rPr>
@@ -35923,7 +35923,7 @@
     </w:p>
     <w:p>
       <w:pPr>
-        <w:pStyle w:val="2"/>
+        <w:pStyle w:val="Heading2"/>
       </w:pPr>
       <w:r>
         <w:rPr>
@@ -36000,7 +36000,7 @@
     </w:p>
     <w:p>
       <w:pPr>
-        <w:pStyle w:val="1"/>
+        <w:pStyle w:val="Heading1"/>
       </w:pPr>
       <w:proofErr w:type="gramStart"/>
       <w:r>
@@ -36013,7 +36013,7 @@
     </w:p>
     <w:p>
       <w:pPr>
-        <w:pStyle w:val="2"/>
+        <w:pStyle w:val="Heading2"/>
         <w:rPr>
           <w:rtl/>
         </w:rPr>
@@ -36116,7 +36116,7 @@
     </w:p>
     <w:p>
       <w:pPr>
-        <w:pStyle w:val="2"/>
+        <w:pStyle w:val="Heading2"/>
         <w:rPr>
           <w:rtl/>
         </w:rPr>
@@ -36364,7 +36364,7 @@
     </w:p>
     <w:p>
       <w:pPr>
-        <w:pStyle w:val="1"/>
+        <w:pStyle w:val="Heading1"/>
       </w:pPr>
       <w:r>
         <w:t>Syslog server</w:t>
@@ -36372,7 +36372,7 @@
     </w:p>
     <w:p>
       <w:pPr>
-        <w:pStyle w:val="2"/>
+        <w:pStyle w:val="Heading2"/>
         <w:rPr>
           <w:rtl/>
         </w:rPr>
@@ -36417,7 +36417,7 @@
     </w:p>
     <w:p>
       <w:pPr>
-        <w:pStyle w:val="2"/>
+        <w:pStyle w:val="Heading2"/>
       </w:pPr>
       <w:r>
         <w:rPr>
@@ -36497,7 +36497,7 @@
     </w:p>
     <w:p>
       <w:pPr>
-        <w:pStyle w:val="2"/>
+        <w:pStyle w:val="Heading2"/>
         <w:rPr>
           <w:rtl/>
         </w:rPr>
@@ -36568,7 +36568,7 @@
     </w:p>
     <w:p>
       <w:pPr>
-        <w:pStyle w:val="1"/>
+        <w:pStyle w:val="Heading1"/>
       </w:pPr>
       <w:r>
         <w:t>NTP server</w:t>
@@ -36576,7 +36576,7 @@
     </w:p>
     <w:p>
       <w:pPr>
-        <w:pStyle w:val="2"/>
+        <w:pStyle w:val="Heading2"/>
         <w:rPr>
           <w:rtl/>
         </w:rPr>
@@ -36628,7 +36628,7 @@
     </w:p>
     <w:p>
       <w:pPr>
-        <w:pStyle w:val="2"/>
+        <w:pStyle w:val="Heading2"/>
         <w:rPr>
           <w:rtl/>
         </w:rPr>
@@ -37100,7 +37100,7 @@
     <w:p/>
     <w:p>
       <w:pPr>
-        <w:pStyle w:val="1"/>
+        <w:pStyle w:val="Heading1"/>
       </w:pPr>
       <w:r>
         <w:rPr>
@@ -37123,7 +37123,7 @@
     </w:p>
     <w:p>
       <w:pPr>
-        <w:pStyle w:val="1"/>
+        <w:pStyle w:val="Heading1"/>
         <w:rPr>
           <w:rtl/>
         </w:rPr>
@@ -37140,7 +37140,7 @@
     </w:p>
     <w:tbl>
       <w:tblPr>
-        <w:tblStyle w:val="a8"/>
+        <w:tblStyle w:val="TableGrid"/>
         <w:bidiVisual/>
         <w:tblW w:w="0" w:type="auto"/>
         <w:tblLook w:val="04A0" w:firstRow="1" w:lastRow="0" w:firstColumn="1" w:lastColumn="0" w:noHBand="0" w:noVBand="1"/>
@@ -37725,7 +37725,7 @@
     </w:p>
     <w:p>
       <w:pPr>
-        <w:pStyle w:val="1"/>
+        <w:pStyle w:val="Heading1"/>
         <w:rPr>
           <w:rtl/>
         </w:rPr>
@@ -37756,7 +37756,7 @@
     </w:p>
     <w:tbl>
       <w:tblPr>
-        <w:tblStyle w:val="a8"/>
+        <w:tblStyle w:val="TableGrid"/>
         <w:bidiVisual/>
         <w:tblW w:w="0" w:type="auto"/>
         <w:tblLook w:val="04A0" w:firstRow="1" w:lastRow="0" w:firstColumn="1" w:lastColumn="0" w:noHBand="0" w:noVBand="1"/>
@@ -38408,7 +38408,7 @@
     <w:p/>
     <w:p>
       <w:pPr>
-        <w:pStyle w:val="1"/>
+        <w:pStyle w:val="Heading1"/>
         <w:rPr>
           <w:rtl/>
         </w:rPr>
@@ -38498,7 +38498,7 @@
     </w:p>
     <w:p>
       <w:pPr>
-        <w:pStyle w:val="1"/>
+        <w:pStyle w:val="Heading1"/>
       </w:pPr>
       <w:bookmarkStart w:id="98" w:name="_Toc178592961"/>
       <w:r>
@@ -38512,7 +38512,7 @@
     </w:p>
     <w:p>
       <w:pPr>
-        <w:pStyle w:val="2"/>
+        <w:pStyle w:val="Heading2"/>
         <w:rPr>
           <w:rtl/>
         </w:rPr>
@@ -39226,7 +39226,7 @@
     </w:p>
     <w:p>
       <w:pPr>
-        <w:pStyle w:val="1"/>
+        <w:pStyle w:val="Heading1"/>
       </w:pPr>
       <w:bookmarkStart w:id="100" w:name="_Toc178592963"/>
       <w:r>
@@ -39237,7 +39237,7 @@
     </w:p>
     <w:p>
       <w:pPr>
-        <w:pStyle w:val="2"/>
+        <w:pStyle w:val="Heading2"/>
         <w:rPr>
           <w:rtl/>
         </w:rPr>
@@ -39473,7 +39473,7 @@
     </w:p>
     <w:p>
       <w:pPr>
-        <w:pStyle w:val="2"/>
+        <w:pStyle w:val="Heading2"/>
       </w:pPr>
       <w:bookmarkStart w:id="102" w:name="_Toc178592965"/>
       <w:r>
@@ -39670,7 +39670,7 @@
     </w:p>
     <w:p>
       <w:pPr>
-        <w:pStyle w:val="2"/>
+        <w:pStyle w:val="Heading2"/>
         <w:rPr>
           <w:rtl/>
         </w:rPr>
@@ -39824,7 +39824,7 @@
     </w:p>
     <w:p>
       <w:pPr>
-        <w:pStyle w:val="1"/>
+        <w:pStyle w:val="Heading1"/>
       </w:pPr>
       <w:bookmarkStart w:id="104" w:name="_Toc178592967"/>
       <w:r>
@@ -40032,7 +40032,7 @@
     </w:p>
     <w:p>
       <w:pPr>
-        <w:pStyle w:val="1"/>
+        <w:pStyle w:val="Heading1"/>
       </w:pPr>
       <w:bookmarkStart w:id="105" w:name="_Toc178592968"/>
       <w:r>
@@ -40262,7 +40262,7 @@
     <w:p/>
     <w:p>
       <w:pPr>
-        <w:pStyle w:val="1"/>
+        <w:pStyle w:val="Heading1"/>
         <w:rPr>
           <w:lang w:eastAsia="ja-JP"/>
         </w:rPr>
@@ -40366,7 +40366,7 @@
     </w:p>
     <w:p>
       <w:pPr>
-        <w:pStyle w:val="1"/>
+        <w:pStyle w:val="Heading1"/>
       </w:pPr>
       <w:r>
         <w:rPr>
@@ -40384,7 +40384,7 @@
     </w:p>
     <w:p>
       <w:pPr>
-        <w:pStyle w:val="2"/>
+        <w:pStyle w:val="Heading2"/>
       </w:pPr>
       <w:r>
         <w:t>Dmz-1</w:t>
@@ -40442,7 +40442,7 @@
     </w:p>
     <w:p>
       <w:pPr>
-        <w:pStyle w:val="2"/>
+        <w:pStyle w:val="Heading2"/>
       </w:pPr>
       <w:r>
         <w:t>Dmz-2</w:t>
@@ -40500,7 +40500,7 @@
     <w:p/>
     <w:p>
       <w:pPr>
-        <w:pStyle w:val="1"/>
+        <w:pStyle w:val="Heading1"/>
       </w:pPr>
       <w:r>
         <w:rPr>
@@ -40515,7 +40515,7 @@
     </w:p>
     <w:p>
       <w:pPr>
-        <w:pStyle w:val="2"/>
+        <w:pStyle w:val="Heading2"/>
       </w:pPr>
       <w:r>
         <w:rPr>
@@ -40573,7 +40573,7 @@
     </w:p>
     <w:p>
       <w:pPr>
-        <w:pStyle w:val="2"/>
+        <w:pStyle w:val="Heading2"/>
         <w:rPr>
           <w:rtl/>
         </w:rPr>
@@ -40648,7 +40648,7 @@
     <w:p/>
     <w:p>
       <w:pPr>
-        <w:pStyle w:val="1"/>
+        <w:pStyle w:val="Heading1"/>
         <w:rPr>
           <w:rtl/>
         </w:rPr>
@@ -40667,7 +40667,7 @@
     </w:p>
     <w:p>
       <w:pPr>
-        <w:pStyle w:val="2"/>
+        <w:pStyle w:val="Heading2"/>
         <w:rPr>
           <w:rtl/>
         </w:rPr>
@@ -40737,7 +40737,7 @@
     </w:p>
     <w:p>
       <w:pPr>
-        <w:pStyle w:val="2"/>
+        <w:pStyle w:val="Heading2"/>
         <w:rPr>
           <w:rtl/>
         </w:rPr>
@@ -40808,7 +40808,7 @@
     </w:p>
     <w:p>
       <w:pPr>
-        <w:pStyle w:val="1"/>
+        <w:pStyle w:val="Heading1"/>
       </w:pPr>
       <w:r>
         <w:rPr>
@@ -40823,7 +40823,7 @@
     </w:p>
     <w:p>
       <w:pPr>
-        <w:pStyle w:val="2"/>
+        <w:pStyle w:val="Heading2"/>
         <w:rPr>
           <w:rtl/>
         </w:rPr>
@@ -40886,7 +40886,7 @@
     </w:p>
     <w:p>
       <w:pPr>
-        <w:pStyle w:val="2"/>
+        <w:pStyle w:val="Heading2"/>
         <w:rPr>
           <w:rtl/>
         </w:rPr>
@@ -40950,7 +40950,7 @@
     </w:p>
     <w:p>
       <w:pPr>
-        <w:pStyle w:val="2"/>
+        <w:pStyle w:val="Heading2"/>
         <w:rPr>
           <w:rtl/>
         </w:rPr>
@@ -41114,7 +41114,7 @@
     <w:p/>
     <w:p>
       <w:pPr>
-        <w:pStyle w:val="1"/>
+        <w:pStyle w:val="Heading1"/>
         <w:rPr>
           <w:rtl/>
         </w:rPr>
@@ -41134,7 +41134,7 @@
     </w:p>
     <w:p>
       <w:pPr>
-        <w:pStyle w:val="2"/>
+        <w:pStyle w:val="Heading2"/>
         <w:rPr>
           <w:rtl/>
         </w:rPr>
@@ -41197,7 +41197,7 @@
     </w:p>
     <w:p>
       <w:pPr>
-        <w:pStyle w:val="2"/>
+        <w:pStyle w:val="Heading2"/>
         <w:rPr>
           <w:rtl/>
         </w:rPr>
@@ -41425,7 +41425,7 @@
     </w:p>
     <w:p>
       <w:pPr>
-        <w:pStyle w:val="1"/>
+        <w:pStyle w:val="Heading1"/>
         <w:rPr>
           <w:rtl/>
         </w:rPr>
@@ -41444,7 +41444,7 @@
     </w:p>
     <w:p>
       <w:pPr>
-        <w:pStyle w:val="2"/>
+        <w:pStyle w:val="Heading2"/>
         <w:rPr>
           <w:rtl/>
         </w:rPr>
@@ -41514,7 +41514,7 @@
     </w:p>
     <w:p>
       <w:pPr>
-        <w:pStyle w:val="1"/>
+        <w:pStyle w:val="Heading1"/>
         <w:rPr>
           <w:rtl/>
         </w:rPr>
@@ -41534,7 +41534,7 @@
     </w:p>
     <w:p>
       <w:pPr>
-        <w:pStyle w:val="2"/>
+        <w:pStyle w:val="Heading2"/>
         <w:rPr>
           <w:rtl/>
         </w:rPr>
@@ -41597,7 +41597,7 @@
     </w:p>
     <w:p>
       <w:pPr>
-        <w:pStyle w:val="2"/>
+        <w:pStyle w:val="Heading2"/>
       </w:pPr>
       <w:r>
         <w:rPr>
@@ -41740,7 +41740,7 @@
     </w:p>
     <w:p>
       <w:pPr>
-        <w:pStyle w:val="1"/>
+        <w:pStyle w:val="Heading1"/>
         <w:rPr>
           <w:rtl/>
           <w:lang w:eastAsia="ja-JP"/>
@@ -41757,7 +41757,7 @@
     </w:p>
     <w:tbl>
       <w:tblPr>
-        <w:tblStyle w:val="a8"/>
+        <w:tblStyle w:val="TableGrid"/>
         <w:bidiVisual/>
         <w:tblW w:w="0" w:type="auto"/>
         <w:tblLook w:val="04A0" w:firstRow="1" w:lastRow="0" w:firstColumn="1" w:lastColumn="0" w:noHBand="0" w:noVBand="1"/>
@@ -42398,7 +42398,7 @@
     </w:p>
     <w:p>
       <w:pPr>
-        <w:pStyle w:val="1"/>
+        <w:pStyle w:val="Heading1"/>
         <w:rPr>
           <w:lang w:eastAsia="ja-JP"/>
         </w:rPr>
@@ -42422,7 +42422,7 @@
     </w:p>
     <w:p>
       <w:pPr>
-        <w:pStyle w:val="2"/>
+        <w:pStyle w:val="Heading2"/>
         <w:rPr>
           <w:lang w:eastAsia="ja-JP"/>
         </w:rPr>
@@ -43209,7 +43209,7 @@
     </w:p>
     <w:p>
       <w:pPr>
-        <w:pStyle w:val="a3"/>
+        <w:pStyle w:val="ListParagraph"/>
         <w:numPr>
           <w:ilvl w:val="0"/>
           <w:numId w:val="12"/>
@@ -43235,7 +43235,7 @@
     </w:p>
     <w:p>
       <w:pPr>
-        <w:pStyle w:val="a3"/>
+        <w:pStyle w:val="ListParagraph"/>
         <w:numPr>
           <w:ilvl w:val="0"/>
           <w:numId w:val="12"/>
@@ -43261,7 +43261,7 @@
     </w:p>
     <w:p>
       <w:pPr>
-        <w:pStyle w:val="a3"/>
+        <w:pStyle w:val="ListParagraph"/>
         <w:numPr>
           <w:ilvl w:val="0"/>
           <w:numId w:val="12"/>
@@ -43305,7 +43305,7 @@
     </w:p>
     <w:p>
       <w:pPr>
-        <w:pStyle w:val="a3"/>
+        <w:pStyle w:val="ListParagraph"/>
         <w:numPr>
           <w:ilvl w:val="0"/>
           <w:numId w:val="12"/>
@@ -43331,7 +43331,7 @@
     </w:p>
     <w:p>
       <w:pPr>
-        <w:pStyle w:val="a3"/>
+        <w:pStyle w:val="ListParagraph"/>
         <w:numPr>
           <w:ilvl w:val="0"/>
           <w:numId w:val="12"/>
@@ -43704,7 +43704,7 @@
     </w:p>
     <w:p>
       <w:pPr>
-        <w:pStyle w:val="a3"/>
+        <w:pStyle w:val="ListParagraph"/>
         <w:numPr>
           <w:ilvl w:val="0"/>
           <w:numId w:val="14"/>
@@ -43932,7 +43932,7 @@
     </w:p>
     <w:p>
       <w:pPr>
-        <w:pStyle w:val="a3"/>
+        <w:pStyle w:val="ListParagraph"/>
         <w:numPr>
           <w:ilvl w:val="0"/>
           <w:numId w:val="14"/>
@@ -44045,7 +44045,7 @@
     </w:p>
     <w:p>
       <w:pPr>
-        <w:pStyle w:val="a3"/>
+        <w:pStyle w:val="ListParagraph"/>
         <w:numPr>
           <w:ilvl w:val="0"/>
           <w:numId w:val="14"/>
@@ -44104,7 +44104,7 @@
     </w:p>
     <w:p>
       <w:pPr>
-        <w:pStyle w:val="a3"/>
+        <w:pStyle w:val="ListParagraph"/>
         <w:numPr>
           <w:ilvl w:val="0"/>
           <w:numId w:val="14"/>
@@ -44197,7 +44197,7 @@
     </w:p>
     <w:p>
       <w:pPr>
-        <w:pStyle w:val="a3"/>
+        <w:pStyle w:val="ListParagraph"/>
         <w:numPr>
           <w:ilvl w:val="0"/>
           <w:numId w:val="14"/>
@@ -44252,7 +44252,7 @@
     </w:p>
     <w:p>
       <w:pPr>
-        <w:pStyle w:val="a3"/>
+        <w:pStyle w:val="ListParagraph"/>
         <w:numPr>
           <w:ilvl w:val="0"/>
           <w:numId w:val="14"/>
@@ -44303,7 +44303,7 @@
     </w:p>
     <w:p>
       <w:pPr>
-        <w:pStyle w:val="a3"/>
+        <w:pStyle w:val="ListParagraph"/>
         <w:numPr>
           <w:ilvl w:val="0"/>
           <w:numId w:val="13"/>
@@ -44349,7 +44349,7 @@
     </w:p>
     <w:p>
       <w:pPr>
-        <w:pStyle w:val="a3"/>
+        <w:pStyle w:val="ListParagraph"/>
         <w:numPr>
           <w:ilvl w:val="0"/>
           <w:numId w:val="13"/>
@@ -44403,7 +44403,7 @@
     </w:p>
     <w:p>
       <w:pPr>
-        <w:pStyle w:val="a3"/>
+        <w:pStyle w:val="ListParagraph"/>
         <w:numPr>
           <w:ilvl w:val="0"/>
           <w:numId w:val="13"/>
@@ -44448,7 +44448,7 @@
     </w:p>
     <w:p>
       <w:pPr>
-        <w:pStyle w:val="a3"/>
+        <w:pStyle w:val="ListParagraph"/>
         <w:numPr>
           <w:ilvl w:val="0"/>
           <w:numId w:val="13"/>
@@ -44499,7 +44499,7 @@
     </w:p>
     <w:p>
       <w:pPr>
-        <w:pStyle w:val="a3"/>
+        <w:pStyle w:val="ListParagraph"/>
         <w:numPr>
           <w:ilvl w:val="0"/>
           <w:numId w:val="13"/>
@@ -44615,7 +44615,7 @@
     </w:p>
     <w:p>
       <w:pPr>
-        <w:pStyle w:val="2"/>
+        <w:pStyle w:val="Heading2"/>
         <w:rPr>
           <w:lang w:eastAsia="ja-JP"/>
         </w:rPr>
@@ -44855,7 +44855,7 @@
     </w:p>
     <w:p>
       <w:pPr>
-        <w:pStyle w:val="2"/>
+        <w:pStyle w:val="Heading2"/>
         <w:rPr>
           <w:lang w:eastAsia="ja-JP"/>
         </w:rPr>
@@ -45070,7 +45070,7 @@
     </w:p>
     <w:p>
       <w:pPr>
-        <w:pStyle w:val="2"/>
+        <w:pStyle w:val="Heading2"/>
         <w:rPr>
           <w:lang w:eastAsia="ja-JP"/>
         </w:rPr>
@@ -45247,7 +45247,7 @@
     </w:p>
     <w:p>
       <w:pPr>
-        <w:pStyle w:val="2"/>
+        <w:pStyle w:val="Heading2"/>
       </w:pPr>
       <w:r>
         <w:rPr>
@@ -45496,15 +45496,15 @@
     </w:p>
     <w:p>
       <w:pPr>
-        <w:pStyle w:val="2"/>
-        <w:rPr>
-          <w:rtl/>
-        </w:rPr>
-      </w:pPr>
-    </w:p>
-    <w:p>
-      <w:pPr>
-        <w:pStyle w:val="2"/>
+        <w:pStyle w:val="Heading2"/>
+        <w:rPr>
+          <w:rtl/>
+        </w:rPr>
+      </w:pPr>
+    </w:p>
+    <w:p>
+      <w:pPr>
+        <w:pStyle w:val="Heading2"/>
       </w:pPr>
       <w:r>
         <w:rPr>
@@ -45704,7 +45704,7 @@
     </w:p>
     <w:p>
       <w:pPr>
-        <w:pStyle w:val="2"/>
+        <w:pStyle w:val="Heading2"/>
       </w:pPr>
       <w:r>
         <w:rPr>
@@ -46437,7 +46437,7 @@
     </w:p>
     <w:p>
       <w:pPr>
-        <w:pStyle w:val="1"/>
+        <w:pStyle w:val="Heading1"/>
         <w:rPr>
           <w:rtl/>
         </w:rPr>
@@ -46463,7 +46463,7 @@
     </w:p>
     <w:p>
       <w:pPr>
-        <w:pStyle w:val="1"/>
+        <w:pStyle w:val="Heading1"/>
         <w:rPr>
           <w:rtl/>
         </w:rPr>
@@ -46535,7 +46535,7 @@
     </w:p>
     <w:p>
       <w:pPr>
-        <w:pStyle w:val="1"/>
+        <w:pStyle w:val="Heading1"/>
         <w:rPr>
           <w:rtl/>
         </w:rPr>
@@ -46552,7 +46552,7 @@
     </w:p>
     <w:tbl>
       <w:tblPr>
-        <w:tblStyle w:val="a8"/>
+        <w:tblStyle w:val="TableGrid"/>
         <w:bidiVisual/>
         <w:tblW w:w="0" w:type="auto"/>
         <w:tblLook w:val="04A0" w:firstRow="1" w:lastRow="0" w:firstColumn="1" w:lastColumn="0" w:noHBand="0" w:noVBand="1"/>
@@ -47126,7 +47126,7 @@
     <w:p/>
     <w:p>
       <w:pPr>
-        <w:pStyle w:val="1"/>
+        <w:pStyle w:val="Heading1"/>
         <w:rPr>
           <w:rtl/>
         </w:rPr>
@@ -47141,7 +47141,7 @@
     </w:p>
     <w:p>
       <w:pPr>
-        <w:pStyle w:val="2"/>
+        <w:pStyle w:val="Heading2"/>
       </w:pPr>
       <w:proofErr w:type="spellStart"/>
       <w:r>
@@ -47414,7 +47414,7 @@
     </w:p>
     <w:p>
       <w:pPr>
-        <w:pStyle w:val="2"/>
+        <w:pStyle w:val="Heading2"/>
       </w:pPr>
       <w:proofErr w:type="spellStart"/>
       <w:r>
@@ -47746,7 +47746,7 @@
     </w:p>
     <w:p>
       <w:pPr>
-        <w:pStyle w:val="1"/>
+        <w:pStyle w:val="Heading1"/>
         <w:rPr>
           <w:lang w:eastAsia="ja-JP"/>
         </w:rPr>
@@ -47827,7 +47827,7 @@
     </w:p>
     <w:p>
       <w:pPr>
-        <w:pStyle w:val="1"/>
+        <w:pStyle w:val="Heading1"/>
         <w:rPr>
           <w:rtl/>
           <w:lang w:eastAsia="ja-JP"/>
@@ -47852,7 +47852,7 @@
     </w:p>
     <w:p>
       <w:pPr>
-        <w:pStyle w:val="2"/>
+        <w:pStyle w:val="Heading2"/>
         <w:rPr>
           <w:lang w:eastAsia="ja-JP"/>
         </w:rPr>
@@ -47916,7 +47916,7 @@
     </w:p>
     <w:p>
       <w:pPr>
-        <w:pStyle w:val="2"/>
+        <w:pStyle w:val="Heading2"/>
         <w:rPr>
           <w:lang w:eastAsia="ja-JP"/>
         </w:rPr>
@@ -47979,7 +47979,7 @@
     </w:p>
     <w:p>
       <w:pPr>
-        <w:pStyle w:val="1"/>
+        <w:pStyle w:val="Heading1"/>
         <w:rPr>
           <w:rtl/>
           <w:lang w:eastAsia="ja-JP"/>
@@ -48002,7 +48002,7 @@
     </w:p>
     <w:p>
       <w:pPr>
-        <w:pStyle w:val="2"/>
+        <w:pStyle w:val="Heading2"/>
         <w:rPr>
           <w:rtl/>
           <w:lang w:eastAsia="ja-JP"/>
@@ -48069,7 +48069,7 @@
     </w:p>
     <w:p>
       <w:pPr>
-        <w:pStyle w:val="2"/>
+        <w:pStyle w:val="Heading2"/>
         <w:rPr>
           <w:rtl/>
           <w:lang w:eastAsia="ja-JP"/>
@@ -48136,7 +48136,7 @@
     </w:p>
     <w:p>
       <w:pPr>
-        <w:pStyle w:val="1"/>
+        <w:pStyle w:val="Heading1"/>
         <w:rPr>
           <w:lang w:eastAsia="ja-JP"/>
         </w:rPr>
@@ -48158,7 +48158,7 @@
     </w:p>
     <w:p>
       <w:pPr>
-        <w:pStyle w:val="2"/>
+        <w:pStyle w:val="Heading2"/>
         <w:rPr>
           <w:rtl/>
           <w:lang w:eastAsia="ja-JP"/>
@@ -48225,7 +48225,7 @@
     </w:p>
     <w:p>
       <w:pPr>
-        <w:pStyle w:val="2"/>
+        <w:pStyle w:val="Heading2"/>
         <w:rPr>
           <w:rtl/>
           <w:lang w:eastAsia="ja-JP"/>
@@ -48292,7 +48292,7 @@
     </w:p>
     <w:p>
       <w:pPr>
-        <w:pStyle w:val="1"/>
+        <w:pStyle w:val="Heading1"/>
         <w:rPr>
           <w:rtl/>
           <w:lang w:eastAsia="ja-JP"/>
@@ -48315,7 +48315,7 @@
     </w:p>
     <w:p>
       <w:pPr>
-        <w:pStyle w:val="2"/>
+        <w:pStyle w:val="Heading2"/>
         <w:rPr>
           <w:rtl/>
           <w:lang w:eastAsia="ja-JP"/>
@@ -48381,15 +48381,15 @@
     </w:p>
     <w:p>
       <w:pPr>
-        <w:pStyle w:val="2"/>
-        <w:rPr>
-          <w:lang w:eastAsia="ja-JP"/>
-        </w:rPr>
-      </w:pPr>
-    </w:p>
-    <w:p>
-      <w:pPr>
-        <w:pStyle w:val="2"/>
+        <w:pStyle w:val="Heading2"/>
+        <w:rPr>
+          <w:lang w:eastAsia="ja-JP"/>
+        </w:rPr>
+      </w:pPr>
+    </w:p>
+    <w:p>
+      <w:pPr>
+        <w:pStyle w:val="Heading2"/>
         <w:rPr>
           <w:rtl/>
         </w:rPr>
@@ -48448,7 +48448,7 @@
     <w:p/>
     <w:p>
       <w:pPr>
-        <w:pStyle w:val="2"/>
+        <w:pStyle w:val="Heading2"/>
         <w:rPr>
           <w:rtl/>
           <w:lang w:eastAsia="ja-JP"/>
@@ -48617,7 +48617,7 @@
     </w:p>
     <w:p>
       <w:pPr>
-        <w:pStyle w:val="1"/>
+        <w:pStyle w:val="Heading1"/>
         <w:rPr>
           <w:rtl/>
           <w:lang w:eastAsia="ja-JP"/>
@@ -48640,7 +48640,7 @@
     </w:p>
     <w:p>
       <w:pPr>
-        <w:pStyle w:val="2"/>
+        <w:pStyle w:val="Heading2"/>
         <w:rPr>
           <w:rtl/>
           <w:lang w:eastAsia="ja-JP"/>
@@ -48663,6 +48663,7 @@
       </w:pPr>
       <w:r>
         <w:rPr>
+          <w:noProof/>
           <w:rtl/>
           <w:lang w:eastAsia="ja-JP"/>
         </w:rPr>
@@ -48712,7 +48713,7 @@
     </w:p>
     <w:p>
       <w:pPr>
-        <w:pStyle w:val="1"/>
+        <w:pStyle w:val="Heading1"/>
         <w:rPr>
           <w:rtl/>
           <w:lang w:eastAsia="ja-JP"/>
@@ -48735,7 +48736,7 @@
     </w:p>
     <w:p>
       <w:pPr>
-        <w:pStyle w:val="2"/>
+        <w:pStyle w:val="Heading2"/>
         <w:rPr>
           <w:lang w:eastAsia="ja-JP"/>
         </w:rPr>
@@ -48758,6 +48759,7 @@
       </w:pPr>
       <w:r>
         <w:rPr>
+          <w:noProof/>
           <w:rtl/>
           <w:lang w:eastAsia="ja-JP"/>
         </w:rPr>
@@ -48807,7 +48809,7 @@
     </w:p>
     <w:p>
       <w:pPr>
-        <w:pStyle w:val="1"/>
+        <w:pStyle w:val="Heading1"/>
         <w:rPr>
           <w:rtl/>
           <w:lang w:eastAsia="ja-JP"/>
@@ -48830,7 +48832,7 @@
     </w:p>
     <w:p>
       <w:pPr>
-        <w:pStyle w:val="2"/>
+        <w:pStyle w:val="Heading2"/>
         <w:rPr>
           <w:rtl/>
           <w:lang w:eastAsia="ja-JP"/>
@@ -48861,6 +48863,7 @@
       </w:pPr>
       <w:r>
         <w:rPr>
+          <w:noProof/>
           <w:rtl/>
           <w:lang w:eastAsia="ja-JP"/>
         </w:rPr>
@@ -48945,7 +48948,7 @@
     </w:p>
     <w:p>
       <w:pPr>
-        <w:pStyle w:val="1"/>
+        <w:pStyle w:val="Heading1"/>
         <w:rPr>
           <w:rtl/>
           <w:lang w:eastAsia="ja-JP"/>
@@ -48971,7 +48974,7 @@
     </w:p>
     <w:p>
       <w:pPr>
-        <w:pStyle w:val="2"/>
+        <w:pStyle w:val="Heading2"/>
         <w:rPr>
           <w:rtl/>
           <w:lang w:eastAsia="ja-JP"/>
@@ -48996,7 +48999,7 @@
     </w:p>
     <w:p>
       <w:pPr>
-        <w:pStyle w:val="2"/>
+        <w:pStyle w:val="Heading2"/>
         <w:rPr>
           <w:lang w:eastAsia="ja-JP"/>
         </w:rPr>
@@ -49068,7 +49071,7 @@
     </w:p>
     <w:p>
       <w:pPr>
-        <w:pStyle w:val="2"/>
+        <w:pStyle w:val="Heading2"/>
         <w:rPr>
           <w:lang w:eastAsia="ja-JP"/>
         </w:rPr>
@@ -49132,7 +49135,7 @@
     </w:p>
     <w:p>
       <w:pPr>
-        <w:pStyle w:val="2"/>
+        <w:pStyle w:val="Heading2"/>
         <w:rPr>
           <w:lang w:eastAsia="ja-JP"/>
         </w:rPr>
@@ -49201,7 +49204,7 @@
     </w:p>
     <w:p>
       <w:pPr>
-        <w:pStyle w:val="2"/>
+        <w:pStyle w:val="Heading2"/>
         <w:rPr>
           <w:lang w:eastAsia="ja-JP"/>
         </w:rPr>
@@ -49215,52 +49218,94 @@
     </w:p>
     <w:p>
       <w:pPr>
-        <w:rPr>
-          <w:lang w:eastAsia="ja-JP"/>
-        </w:rPr>
-      </w:pPr>
-    </w:p>
-    <w:p>
-      <w:pPr>
-        <w:rPr>
-          <w:rtl/>
-          <w:lang w:eastAsia="ja-JP"/>
-        </w:rPr>
-      </w:pPr>
-    </w:p>
-    <w:p>
-      <w:pPr>
-        <w:rPr>
-          <w:rtl/>
-          <w:lang w:eastAsia="ja-JP"/>
-        </w:rPr>
-      </w:pPr>
-    </w:p>
-    <w:p>
-      <w:pPr>
-        <w:rPr>
-          <w:rtl/>
-          <w:lang w:eastAsia="ja-JP"/>
-        </w:rPr>
-      </w:pPr>
-    </w:p>
-    <w:p>
-      <w:pPr>
-        <w:rPr>
-          <w:lang w:eastAsia="ja-JP"/>
-        </w:rPr>
-      </w:pPr>
-    </w:p>
-    <w:p>
-      <w:pPr>
-        <w:rPr>
-          <w:lang w:eastAsia="ja-JP"/>
-        </w:rPr>
-      </w:pPr>
-    </w:p>
-    <w:p>
-      <w:pPr>
-        <w:pStyle w:val="1"/>
+        <w:bidi w:val="0"/>
+        <w:rPr>
+          <w:lang w:eastAsia="ja-JP"/>
+        </w:rPr>
+      </w:pPr>
+      <w:r>
+        <w:rPr>
+          <w:rtl/>
+          <w:lang w:eastAsia="ja-JP"/>
+        </w:rPr>
+        <w:drawing>
+          <wp:inline distT="0" distB="0" distL="0" distR="0" wp14:anchorId="594250C4" wp14:editId="60214CA3">
+            <wp:extent cx="5315692" cy="200053"/>
+            <wp:effectExtent l="0" t="0" r="0" b="9525"/>
+            <wp:docPr id="1998982202" name="Picture 1"/>
+            <wp:cNvGraphicFramePr>
+              <a:graphicFrameLocks xmlns:a="http://schemas.openxmlformats.org/drawingml/2006/main" noChangeAspect="1"/>
+            </wp:cNvGraphicFramePr>
+            <a:graphic xmlns:a="http://schemas.openxmlformats.org/drawingml/2006/main">
+              <a:graphicData uri="http://schemas.openxmlformats.org/drawingml/2006/picture">
+                <pic:pic xmlns:pic="http://schemas.openxmlformats.org/drawingml/2006/picture">
+                  <pic:nvPicPr>
+                    <pic:cNvPr id="1998982202" name=""/>
+                    <pic:cNvPicPr/>
+                  </pic:nvPicPr>
+                  <pic:blipFill>
+                    <a:blip r:embed="rId148"/>
+                    <a:stretch>
+                      <a:fillRect/>
+                    </a:stretch>
+                  </pic:blipFill>
+                  <pic:spPr>
+                    <a:xfrm>
+                      <a:off x="0" y="0"/>
+                      <a:ext cx="5315692" cy="200053"/>
+                    </a:xfrm>
+                    <a:prstGeom prst="rect">
+                      <a:avLst/>
+                    </a:prstGeom>
+                  </pic:spPr>
+                </pic:pic>
+              </a:graphicData>
+            </a:graphic>
+          </wp:inline>
+        </w:drawing>
+      </w:r>
+    </w:p>
+    <w:p>
+      <w:pPr>
+        <w:rPr>
+          <w:rtl/>
+          <w:lang w:eastAsia="ja-JP"/>
+        </w:rPr>
+      </w:pPr>
+    </w:p>
+    <w:p>
+      <w:pPr>
+        <w:rPr>
+          <w:rtl/>
+          <w:lang w:eastAsia="ja-JP"/>
+        </w:rPr>
+      </w:pPr>
+    </w:p>
+    <w:p>
+      <w:pPr>
+        <w:rPr>
+          <w:rtl/>
+          <w:lang w:eastAsia="ja-JP"/>
+        </w:rPr>
+      </w:pPr>
+    </w:p>
+    <w:p>
+      <w:pPr>
+        <w:rPr>
+          <w:lang w:eastAsia="ja-JP"/>
+        </w:rPr>
+      </w:pPr>
+    </w:p>
+    <w:p>
+      <w:pPr>
+        <w:rPr>
+          <w:lang w:eastAsia="ja-JP"/>
+        </w:rPr>
+      </w:pPr>
+    </w:p>
+    <w:p>
+      <w:pPr>
+        <w:pStyle w:val="Heading1"/>
         <w:rPr>
           <w:rtl/>
           <w:lang w:eastAsia="ja-JP"/>
@@ -49277,7 +49322,7 @@
     </w:p>
     <w:p>
       <w:pPr>
-        <w:pStyle w:val="2"/>
+        <w:pStyle w:val="Heading2"/>
         <w:rPr>
           <w:lang w:eastAsia="ja-JP"/>
         </w:rPr>
@@ -49424,7 +49469,7 @@
     </w:p>
     <w:p>
       <w:pPr>
-        <w:pStyle w:val="a3"/>
+        <w:pStyle w:val="ListParagraph"/>
         <w:numPr>
           <w:ilvl w:val="0"/>
           <w:numId w:val="8"/>
@@ -49483,7 +49528,7 @@
     </w:p>
     <w:p>
       <w:pPr>
-        <w:pStyle w:val="a3"/>
+        <w:pStyle w:val="ListParagraph"/>
         <w:numPr>
           <w:ilvl w:val="0"/>
           <w:numId w:val="8"/>
@@ -49542,7 +49587,7 @@
     </w:p>
     <w:p>
       <w:pPr>
-        <w:pStyle w:val="a3"/>
+        <w:pStyle w:val="ListParagraph"/>
         <w:numPr>
           <w:ilvl w:val="0"/>
           <w:numId w:val="8"/>
@@ -49643,7 +49688,7 @@
     </w:p>
     <w:p>
       <w:pPr>
-        <w:pStyle w:val="a3"/>
+        <w:pStyle w:val="ListParagraph"/>
         <w:numPr>
           <w:ilvl w:val="0"/>
           <w:numId w:val="11"/>
@@ -49712,7 +49757,7 @@
     </w:p>
     <w:p>
       <w:pPr>
-        <w:pStyle w:val="a3"/>
+        <w:pStyle w:val="ListParagraph"/>
         <w:numPr>
           <w:ilvl w:val="0"/>
           <w:numId w:val="11"/>
@@ -49781,7 +49826,7 @@
     </w:p>
     <w:p>
       <w:pPr>
-        <w:pStyle w:val="a3"/>
+        <w:pStyle w:val="ListParagraph"/>
         <w:numPr>
           <w:ilvl w:val="0"/>
           <w:numId w:val="11"/>
@@ -49848,7 +49893,7 @@
     </w:p>
     <w:p>
       <w:pPr>
-        <w:pStyle w:val="2"/>
+        <w:pStyle w:val="Heading2"/>
         <w:rPr>
           <w:lang w:eastAsia="ja-JP"/>
         </w:rPr>
@@ -49930,6 +49975,7 @@
           <w:rtl/>
           <w:lang w:eastAsia="ja-JP"/>
         </w:rPr>
+        <w:lastRenderedPageBreak/>
         <w:t>תחביר</w:t>
       </w:r>
     </w:p>
@@ -49944,7 +49990,6 @@
         <w:rPr>
           <w:lang w:eastAsia="ja-JP"/>
         </w:rPr>
-        <w:lastRenderedPageBreak/>
         <w:t>Switchport port security</w:t>
       </w:r>
     </w:p>
@@ -50002,7 +50047,7 @@
                     <pic:cNvPicPr/>
                   </pic:nvPicPr>
                   <pic:blipFill>
-                    <a:blip r:embed="rId148"/>
+                    <a:blip r:embed="rId149"/>
                     <a:stretch>
                       <a:fillRect/>
                     </a:stretch>
@@ -50036,7 +50081,7 @@
     </w:p>
     <w:p>
       <w:pPr>
-        <w:pStyle w:val="2"/>
+        <w:pStyle w:val="Heading2"/>
         <w:rPr>
           <w:lang w:eastAsia="ja-JP"/>
         </w:rPr>
@@ -50219,7 +50264,7 @@
                     <pic:cNvPicPr/>
                   </pic:nvPicPr>
                   <pic:blipFill rotWithShape="1">
-                    <a:blip r:embed="rId149"/>
+                    <a:blip r:embed="rId150"/>
                     <a:srcRect t="28896"/>
                     <a:stretch/>
                   </pic:blipFill>
@@ -50293,7 +50338,7 @@
     </w:p>
     <w:p>
       <w:pPr>
-        <w:pStyle w:val="2"/>
+        <w:pStyle w:val="Heading2"/>
         <w:rPr>
           <w:lang w:eastAsia="ja-JP"/>
         </w:rPr>
@@ -50446,7 +50491,7 @@
                     <pic:cNvPicPr/>
                   </pic:nvPicPr>
                   <pic:blipFill rotWithShape="1">
-                    <a:blip r:embed="rId150"/>
+                    <a:blip r:embed="rId151"/>
                     <a:srcRect t="20869" b="24229"/>
                     <a:stretch/>
                   </pic:blipFill>
@@ -50487,7 +50532,7 @@
     </w:p>
     <w:p>
       <w:pPr>
-        <w:pStyle w:val="2"/>
+        <w:pStyle w:val="Heading2"/>
         <w:rPr>
           <w:lang w:eastAsia="ja-JP"/>
         </w:rPr>
@@ -50549,7 +50594,7 @@
                     </pic:cNvPicPr>
                   </pic:nvPicPr>
                   <pic:blipFill>
-                    <a:blip r:embed="rId151">
+                    <a:blip r:embed="rId152">
                       <a:extLst>
                         <a:ext uri="{28A0092B-C50C-407E-A947-70E740481C1C}">
                           <a14:useLocalDpi xmlns:a14="http://schemas.microsoft.com/office/drawing/2010/main" val="0"/>
@@ -50733,7 +50778,7 @@
                     </pic:cNvPicPr>
                   </pic:nvPicPr>
                   <pic:blipFill>
-                    <a:blip r:embed="rId152">
+                    <a:blip r:embed="rId153">
                       <a:extLst>
                         <a:ext uri="{28A0092B-C50C-407E-A947-70E740481C1C}">
                           <a14:useLocalDpi xmlns:a14="http://schemas.microsoft.com/office/drawing/2010/main" val="0"/>
@@ -50767,7 +50812,7 @@
     </w:p>
     <w:p>
       <w:pPr>
-        <w:pStyle w:val="2"/>
+        <w:pStyle w:val="Heading2"/>
         <w:rPr>
           <w:lang w:eastAsia="ja-JP"/>
         </w:rPr>
@@ -50812,7 +50857,7 @@
     </w:p>
     <w:tbl>
       <w:tblPr>
-        <w:tblStyle w:val="a8"/>
+        <w:tblStyle w:val="TableGrid"/>
         <w:bidiVisual/>
         <w:tblW w:w="0" w:type="auto"/>
         <w:tblLook w:val="04A0" w:firstRow="1" w:lastRow="0" w:firstColumn="1" w:lastColumn="0" w:noHBand="0" w:noVBand="1"/>
@@ -51632,7 +51677,7 @@
 </file>
 
 <file path=word/endnotes.xml><?xml version="1.0" encoding="utf-8"?>
-<w:endnotes xmlns:wpc="http://schemas.microsoft.com/office/word/2010/wordprocessingCanvas" xmlns:cx="http://schemas.microsoft.com/office/drawing/2014/chartex" xmlns:cx1="http://schemas.microsoft.com/office/drawing/2015/9/8/chartex" xmlns:cx2="http://schemas.microsoft.com/office/drawing/2015/10/21/chartex" xmlns:cx3="http://schemas.microsoft.com/office/drawing/2016/5/9/chartex" xmlns:cx4="http://schemas.microsoft.com/office/drawing/2016/5/10/chartex" xmlns:cx5="http://schemas.microsoft.com/office/drawing/2016/5/11/chartex" xmlns:cx6="http://schemas.microsoft.com/office/drawing/2016/5/12/chartex" xmlns:cx7="http://schemas.microsoft.com/office/drawing/2016/5/13/chartex" xmlns:cx8="http://schemas.microsoft.com/office/drawing/2016/5/14/chartex" xmlns:mc="http://schemas.openxmlformats.org/markup-compatibility/2006" xmlns:aink="http://schemas.microsoft.com/office/drawing/2016/ink" xmlns:am3d="http://schemas.microsoft.com/office/drawing/2017/model3d" xmlns:o="urn:schemas-microsoft-com:office:office" xmlns:oel="http://schemas.microsoft.com/office/2019/extlst" xmlns:r="http://schemas.openxmlformats.org/officeDocument/2006/relationships" xmlns:m="http://schemas.openxmlformats.org/officeDocument/2006/math" xmlns:v="urn:schemas-microsoft-com:vml" xmlns:wp14="http://schemas.microsoft.com/office/word/2010/wordprocessingDrawing" xmlns:wp="http://schemas.openxmlformats.org/drawingml/2006/wordprocessingDrawing" xmlns:w10="urn:schemas-microsoft-com:office:word" xmlns:w="http://schemas.openxmlformats.org/wordprocessingml/2006/main" xmlns:w14="http://schemas.microsoft.com/office/word/2010/wordml" xmlns:w15="http://schemas.microsoft.com/office/word/2012/wordml" xmlns:w16cex="http://schemas.microsoft.com/office/word/2018/wordml/cex" xmlns:w16cid="http://schemas.microsoft.com/office/word/2016/wordml/cid" xmlns:w16="http://schemas.microsoft.com/office/word/2018/wordml" xmlns:w16sdtdh="http://schemas.microsoft.com/office/word/2020/wordml/sdtdatahash" xmlns:w16se="http://schemas.microsoft.com/office/word/2015/wordml/symex" xmlns:wpg="http://schemas.microsoft.com/office/word/2010/wordprocessingGroup" xmlns:wpi="http://schemas.microsoft.com/office/word/2010/wordprocessingInk" xmlns:wne="http://schemas.microsoft.com/office/word/2006/wordml" xmlns:wps="http://schemas.microsoft.com/office/word/2010/wordprocessingShape" mc:Ignorable="w14 w15 w16se w16cid w16 w16cex w16sdtdh wp14">
+<w:endnotes xmlns:wpc="http://schemas.microsoft.com/office/word/2010/wordprocessingCanvas" xmlns:cx="http://schemas.microsoft.com/office/drawing/2014/chartex" xmlns:cx1="http://schemas.microsoft.com/office/drawing/2015/9/8/chartex" xmlns:cx2="http://schemas.microsoft.com/office/drawing/2015/10/21/chartex" xmlns:cx3="http://schemas.microsoft.com/office/drawing/2016/5/9/chartex" xmlns:cx4="http://schemas.microsoft.com/office/drawing/2016/5/10/chartex" xmlns:cx5="http://schemas.microsoft.com/office/drawing/2016/5/11/chartex" xmlns:cx6="http://schemas.microsoft.com/office/drawing/2016/5/12/chartex" xmlns:cx7="http://schemas.microsoft.com/office/drawing/2016/5/13/chartex" xmlns:cx8="http://schemas.microsoft.com/office/drawing/2016/5/14/chartex" xmlns:mc="http://schemas.openxmlformats.org/markup-compatibility/2006" xmlns:aink="http://schemas.microsoft.com/office/drawing/2016/ink" xmlns:am3d="http://schemas.microsoft.com/office/drawing/2017/model3d" xmlns:o="urn:schemas-microsoft-com:office:office" xmlns:oel="http://schemas.microsoft.com/office/2019/extlst" xmlns:r="http://schemas.openxmlformats.org/officeDocument/2006/relationships" xmlns:m="http://schemas.openxmlformats.org/officeDocument/2006/math" xmlns:v="urn:schemas-microsoft-com:vml" xmlns:wp14="http://schemas.microsoft.com/office/word/2010/wordprocessingDrawing" xmlns:wp="http://schemas.openxmlformats.org/drawingml/2006/wordprocessingDrawing" xmlns:w10="urn:schemas-microsoft-com:office:word" xmlns:w="http://schemas.openxmlformats.org/wordprocessingml/2006/main" xmlns:w14="http://schemas.microsoft.com/office/word/2010/wordml" xmlns:w15="http://schemas.microsoft.com/office/word/2012/wordml" xmlns:w16cex="http://schemas.microsoft.com/office/word/2018/wordml/cex" xmlns:w16cid="http://schemas.microsoft.com/office/word/2016/wordml/cid" xmlns:w16="http://schemas.microsoft.com/office/word/2018/wordml" xmlns:w16du="http://schemas.microsoft.com/office/word/2023/wordml/word16du" xmlns:w16sdtdh="http://schemas.microsoft.com/office/word/2020/wordml/sdtdatahash" xmlns:w16se="http://schemas.microsoft.com/office/word/2015/wordml/symex" xmlns:wpg="http://schemas.microsoft.com/office/word/2010/wordprocessingGroup" xmlns:wpi="http://schemas.microsoft.com/office/word/2010/wordprocessingInk" xmlns:wne="http://schemas.microsoft.com/office/word/2006/wordml" xmlns:wps="http://schemas.microsoft.com/office/word/2010/wordprocessingShape" mc:Ignorable="w14 w15 w16se w16cid w16 w16cex w16sdtdh w16du wp14">
   <w:endnote w:type="separator" w:id="-1">
     <w:p>
       <w:pPr>
@@ -51657,7 +51702,7 @@
 </file>
 
 <file path=word/footnotes.xml><?xml version="1.0" encoding="utf-8"?>
-<w:footnotes xmlns:wpc="http://schemas.microsoft.com/office/word/2010/wordprocessingCanvas" xmlns:cx="http://schemas.microsoft.com/office/drawing/2014/chartex" xmlns:cx1="http://schemas.microsoft.com/office/drawing/2015/9/8/chartex" xmlns:cx2="http://schemas.microsoft.com/office/drawing/2015/10/21/chartex" xmlns:cx3="http://schemas.microsoft.com/office/drawing/2016/5/9/chartex" xmlns:cx4="http://schemas.microsoft.com/office/drawing/2016/5/10/chartex" xmlns:cx5="http://schemas.microsoft.com/office/drawing/2016/5/11/chartex" xmlns:cx6="http://schemas.microsoft.com/office/drawing/2016/5/12/chartex" xmlns:cx7="http://schemas.microsoft.com/office/drawing/2016/5/13/chartex" xmlns:cx8="http://schemas.microsoft.com/office/drawing/2016/5/14/chartex" xmlns:mc="http://schemas.openxmlformats.org/markup-compatibility/2006" xmlns:aink="http://schemas.microsoft.com/office/drawing/2016/ink" xmlns:am3d="http://schemas.microsoft.com/office/drawing/2017/model3d" xmlns:o="urn:schemas-microsoft-com:office:office" xmlns:oel="http://schemas.microsoft.com/office/2019/extlst" xmlns:r="http://schemas.openxmlformats.org/officeDocument/2006/relationships" xmlns:m="http://schemas.openxmlformats.org/officeDocument/2006/math" xmlns:v="urn:schemas-microsoft-com:vml" xmlns:wp14="http://schemas.microsoft.com/office/word/2010/wordprocessingDrawing" xmlns:wp="http://schemas.openxmlformats.org/drawingml/2006/wordprocessingDrawing" xmlns:w10="urn:schemas-microsoft-com:office:word" xmlns:w="http://schemas.openxmlformats.org/wordprocessingml/2006/main" xmlns:w14="http://schemas.microsoft.com/office/word/2010/wordml" xmlns:w15="http://schemas.microsoft.com/office/word/2012/wordml" xmlns:w16cex="http://schemas.microsoft.com/office/word/2018/wordml/cex" xmlns:w16cid="http://schemas.microsoft.com/office/word/2016/wordml/cid" xmlns:w16="http://schemas.microsoft.com/office/word/2018/wordml" xmlns:w16sdtdh="http://schemas.microsoft.com/office/word/2020/wordml/sdtdatahash" xmlns:w16se="http://schemas.microsoft.com/office/word/2015/wordml/symex" xmlns:wpg="http://schemas.microsoft.com/office/word/2010/wordprocessingGroup" xmlns:wpi="http://schemas.microsoft.com/office/word/2010/wordprocessingInk" xmlns:wne="http://schemas.microsoft.com/office/word/2006/wordml" xmlns:wps="http://schemas.microsoft.com/office/word/2010/wordprocessingShape" mc:Ignorable="w14 w15 w16se w16cid w16 w16cex w16sdtdh wp14">
+<w:footnotes xmlns:wpc="http://schemas.microsoft.com/office/word/2010/wordprocessingCanvas" xmlns:cx="http://schemas.microsoft.com/office/drawing/2014/chartex" xmlns:cx1="http://schemas.microsoft.com/office/drawing/2015/9/8/chartex" xmlns:cx2="http://schemas.microsoft.com/office/drawing/2015/10/21/chartex" xmlns:cx3="http://schemas.microsoft.com/office/drawing/2016/5/9/chartex" xmlns:cx4="http://schemas.microsoft.com/office/drawing/2016/5/10/chartex" xmlns:cx5="http://schemas.microsoft.com/office/drawing/2016/5/11/chartex" xmlns:cx6="http://schemas.microsoft.com/office/drawing/2016/5/12/chartex" xmlns:cx7="http://schemas.microsoft.com/office/drawing/2016/5/13/chartex" xmlns:cx8="http://schemas.microsoft.com/office/drawing/2016/5/14/chartex" xmlns:mc="http://schemas.openxmlformats.org/markup-compatibility/2006" xmlns:aink="http://schemas.microsoft.com/office/drawing/2016/ink" xmlns:am3d="http://schemas.microsoft.com/office/drawing/2017/model3d" xmlns:o="urn:schemas-microsoft-com:office:office" xmlns:oel="http://schemas.microsoft.com/office/2019/extlst" xmlns:r="http://schemas.openxmlformats.org/officeDocument/2006/relationships" xmlns:m="http://schemas.openxmlformats.org/officeDocument/2006/math" xmlns:v="urn:schemas-microsoft-com:vml" xmlns:wp14="http://schemas.microsoft.com/office/word/2010/wordprocessingDrawing" xmlns:wp="http://schemas.openxmlformats.org/drawingml/2006/wordprocessingDrawing" xmlns:w10="urn:schemas-microsoft-com:office:word" xmlns:w="http://schemas.openxmlformats.org/wordprocessingml/2006/main" xmlns:w14="http://schemas.microsoft.com/office/word/2010/wordml" xmlns:w15="http://schemas.microsoft.com/office/word/2012/wordml" xmlns:w16cex="http://schemas.microsoft.com/office/word/2018/wordml/cex" xmlns:w16cid="http://schemas.microsoft.com/office/word/2016/wordml/cid" xmlns:w16="http://schemas.microsoft.com/office/word/2018/wordml" xmlns:w16du="http://schemas.microsoft.com/office/word/2023/wordml/word16du" xmlns:w16sdtdh="http://schemas.microsoft.com/office/word/2020/wordml/sdtdatahash" xmlns:w16se="http://schemas.microsoft.com/office/word/2015/wordml/symex" xmlns:wpg="http://schemas.microsoft.com/office/word/2010/wordprocessingGroup" xmlns:wpi="http://schemas.microsoft.com/office/word/2010/wordprocessingInk" xmlns:wne="http://schemas.microsoft.com/office/word/2006/wordml" xmlns:wps="http://schemas.microsoft.com/office/word/2010/wordprocessingShape" mc:Ignorable="w14 w15 w16se w16cid w16 w16cex w16sdtdh w16du wp14">
   <w:footnote w:type="separator" w:id="-1">
     <w:p>
       <w:pPr>
@@ -51682,7 +51727,7 @@
 </file>
 
 <file path=word/numbering.xml><?xml version="1.0" encoding="utf-8"?>
-<w:numbering xmlns:wpc="http://schemas.microsoft.com/office/word/2010/wordprocessingCanvas" xmlns:cx="http://schemas.microsoft.com/office/drawing/2014/chartex" xmlns:cx1="http://schemas.microsoft.com/office/drawing/2015/9/8/chartex" xmlns:cx2="http://schemas.microsoft.com/office/drawing/2015/10/21/chartex" xmlns:cx3="http://schemas.microsoft.com/office/drawing/2016/5/9/chartex" xmlns:cx4="http://schemas.microsoft.com/office/drawing/2016/5/10/chartex" xmlns:cx5="http://schemas.microsoft.com/office/drawing/2016/5/11/chartex" xmlns:cx6="http://schemas.microsoft.com/office/drawing/2016/5/12/chartex" xmlns:cx7="http://schemas.microsoft.com/office/drawing/2016/5/13/chartex" xmlns:cx8="http://schemas.microsoft.com/office/drawing/2016/5/14/chartex" xmlns:mc="http://schemas.openxmlformats.org/markup-compatibility/2006" xmlns:aink="http://schemas.microsoft.com/office/drawing/2016/ink" xmlns:am3d="http://schemas.microsoft.com/office/drawing/2017/model3d" xmlns:o="urn:schemas-microsoft-com:office:office" xmlns:oel="http://schemas.microsoft.com/office/2019/extlst" xmlns:r="http://schemas.openxmlformats.org/officeDocument/2006/relationships" xmlns:m="http://schemas.openxmlformats.org/officeDocument/2006/math" xmlns:v="urn:schemas-microsoft-com:vml" xmlns:wp14="http://schemas.microsoft.com/office/word/2010/wordprocessingDrawing" xmlns:wp="http://schemas.openxmlformats.org/drawingml/2006/wordprocessingDrawing" xmlns:w10="urn:schemas-microsoft-com:office:word" xmlns:w="http://schemas.openxmlformats.org/wordprocessingml/2006/main" xmlns:w14="http://schemas.microsoft.com/office/word/2010/wordml" xmlns:w15="http://schemas.microsoft.com/office/word/2012/wordml" xmlns:w16cex="http://schemas.microsoft.com/office/word/2018/wordml/cex" xmlns:w16cid="http://schemas.microsoft.com/office/word/2016/wordml/cid" xmlns:w16="http://schemas.microsoft.com/office/word/2018/wordml" xmlns:w16sdtdh="http://schemas.microsoft.com/office/word/2020/wordml/sdtdatahash" xmlns:w16se="http://schemas.microsoft.com/office/word/2015/wordml/symex" xmlns:wpg="http://schemas.microsoft.com/office/word/2010/wordprocessingGroup" xmlns:wpi="http://schemas.microsoft.com/office/word/2010/wordprocessingInk" xmlns:wne="http://schemas.microsoft.com/office/word/2006/wordml" xmlns:wps="http://schemas.microsoft.com/office/word/2010/wordprocessingShape" mc:Ignorable="w14 w15 w16se w16cid w16 w16cex w16sdtdh wp14">
+<w:numbering xmlns:wpc="http://schemas.microsoft.com/office/word/2010/wordprocessingCanvas" xmlns:cx="http://schemas.microsoft.com/office/drawing/2014/chartex" xmlns:cx1="http://schemas.microsoft.com/office/drawing/2015/9/8/chartex" xmlns:cx2="http://schemas.microsoft.com/office/drawing/2015/10/21/chartex" xmlns:cx3="http://schemas.microsoft.com/office/drawing/2016/5/9/chartex" xmlns:cx4="http://schemas.microsoft.com/office/drawing/2016/5/10/chartex" xmlns:cx5="http://schemas.microsoft.com/office/drawing/2016/5/11/chartex" xmlns:cx6="http://schemas.microsoft.com/office/drawing/2016/5/12/chartex" xmlns:cx7="http://schemas.microsoft.com/office/drawing/2016/5/13/chartex" xmlns:cx8="http://schemas.microsoft.com/office/drawing/2016/5/14/chartex" xmlns:mc="http://schemas.openxmlformats.org/markup-compatibility/2006" xmlns:aink="http://schemas.microsoft.com/office/drawing/2016/ink" xmlns:am3d="http://schemas.microsoft.com/office/drawing/2017/model3d" xmlns:o="urn:schemas-microsoft-com:office:office" xmlns:oel="http://schemas.microsoft.com/office/2019/extlst" xmlns:r="http://schemas.openxmlformats.org/officeDocument/2006/relationships" xmlns:m="http://schemas.openxmlformats.org/officeDocument/2006/math" xmlns:v="urn:schemas-microsoft-com:vml" xmlns:wp14="http://schemas.microsoft.com/office/word/2010/wordprocessingDrawing" xmlns:wp="http://schemas.openxmlformats.org/drawingml/2006/wordprocessingDrawing" xmlns:w10="urn:schemas-microsoft-com:office:word" xmlns:w="http://schemas.openxmlformats.org/wordprocessingml/2006/main" xmlns:w14="http://schemas.microsoft.com/office/word/2010/wordml" xmlns:w15="http://schemas.microsoft.com/office/word/2012/wordml" xmlns:w16cex="http://schemas.microsoft.com/office/word/2018/wordml/cex" xmlns:w16cid="http://schemas.microsoft.com/office/word/2016/wordml/cid" xmlns:w16="http://schemas.microsoft.com/office/word/2018/wordml" xmlns:w16du="http://schemas.microsoft.com/office/word/2023/wordml/word16du" xmlns:w16sdtdh="http://schemas.microsoft.com/office/word/2020/wordml/sdtdatahash" xmlns:w16se="http://schemas.microsoft.com/office/word/2015/wordml/symex" xmlns:wpg="http://schemas.microsoft.com/office/word/2010/wordprocessingGroup" xmlns:wpi="http://schemas.microsoft.com/office/word/2010/wordprocessingInk" xmlns:wne="http://schemas.microsoft.com/office/word/2006/wordml" xmlns:wps="http://schemas.microsoft.com/office/word/2010/wordprocessingShape" mc:Ignorable="w14 w15 w16se w16cid w16 w16cex w16sdtdh w16du wp14">
   <w:abstractNum w:abstractNumId="0" w15:restartNumberingAfterBreak="0">
     <w:nsid w:val="0A01744B"/>
     <w:multiLevelType w:val="hybridMultilevel"/>
@@ -53182,7 +53227,7 @@
 </file>
 
 <file path=word/styles.xml><?xml version="1.0" encoding="utf-8"?>
-<w:styles xmlns:mc="http://schemas.openxmlformats.org/markup-compatibility/2006" xmlns:r="http://schemas.openxmlformats.org/officeDocument/2006/relationships" xmlns:w="http://schemas.openxmlformats.org/wordprocessingml/2006/main" xmlns:w14="http://schemas.microsoft.com/office/word/2010/wordml" xmlns:w15="http://schemas.microsoft.com/office/word/2012/wordml" xmlns:w16cex="http://schemas.microsoft.com/office/word/2018/wordml/cex" xmlns:w16cid="http://schemas.microsoft.com/office/word/2016/wordml/cid" xmlns:w16="http://schemas.microsoft.com/office/word/2018/wordml" xmlns:w16sdtdh="http://schemas.microsoft.com/office/word/2020/wordml/sdtdatahash" xmlns:w16se="http://schemas.microsoft.com/office/word/2015/wordml/symex" mc:Ignorable="w14 w15 w16se w16cid w16 w16cex w16sdtdh">
+<w:styles xmlns:mc="http://schemas.openxmlformats.org/markup-compatibility/2006" xmlns:r="http://schemas.openxmlformats.org/officeDocument/2006/relationships" xmlns:w="http://schemas.openxmlformats.org/wordprocessingml/2006/main" xmlns:w14="http://schemas.microsoft.com/office/word/2010/wordml" xmlns:w15="http://schemas.microsoft.com/office/word/2012/wordml" xmlns:w16cex="http://schemas.microsoft.com/office/word/2018/wordml/cex" xmlns:w16cid="http://schemas.microsoft.com/office/word/2016/wordml/cid" xmlns:w16="http://schemas.microsoft.com/office/word/2018/wordml" xmlns:w16du="http://schemas.microsoft.com/office/word/2023/wordml/word16du" xmlns:w16sdtdh="http://schemas.microsoft.com/office/word/2020/wordml/sdtdatahash" xmlns:w16se="http://schemas.microsoft.com/office/word/2015/wordml/symex" mc:Ignorable="w14 w15 w16se w16cid w16 w16cex w16sdtdh w16du">
   <w:docDefaults>
     <w:rPrDefault>
       <w:rPr>
@@ -53578,7 +53623,7 @@
     <w:lsdException w:name="Unresolved Mention" w:semiHidden="1" w:unhideWhenUsed="1"/>
     <w:lsdException w:name="Smart Link" w:semiHidden="1" w:unhideWhenUsed="1"/>
   </w:latentStyles>
-  <w:style w:type="paragraph" w:default="1" w:styleId="a">
+  <w:style w:type="paragraph" w:default="1" w:styleId="Normal">
     <w:name w:val="Normal"/>
     <w:qFormat/>
     <w:rsid w:val="001A4654"/>
@@ -53592,11 +53637,11 @@
       <w:lang w:val="en-US"/>
     </w:rPr>
   </w:style>
-  <w:style w:type="paragraph" w:styleId="1">
+  <w:style w:type="paragraph" w:styleId="Heading1">
     <w:name w:val="heading 1"/>
-    <w:basedOn w:val="a"/>
-    <w:next w:val="a"/>
-    <w:link w:val="10"/>
+    <w:basedOn w:val="Normal"/>
+    <w:next w:val="Normal"/>
+    <w:link w:val="Heading1Char"/>
     <w:uiPriority w:val="9"/>
     <w:qFormat/>
     <w:rsid w:val="00800EAD"/>
@@ -53611,11 +53656,11 @@
       <w:u w:val="single"/>
     </w:rPr>
   </w:style>
-  <w:style w:type="paragraph" w:styleId="2">
+  <w:style w:type="paragraph" w:styleId="Heading2">
     <w:name w:val="heading 2"/>
-    <w:basedOn w:val="a"/>
-    <w:next w:val="a"/>
-    <w:link w:val="20"/>
+    <w:basedOn w:val="Normal"/>
+    <w:next w:val="Normal"/>
+    <w:link w:val="Heading2Char"/>
     <w:uiPriority w:val="9"/>
     <w:unhideWhenUsed/>
     <w:qFormat/>
@@ -53634,11 +53679,11 @@
       <w:u w:val="single"/>
     </w:rPr>
   </w:style>
-  <w:style w:type="paragraph" w:styleId="3">
+  <w:style w:type="paragraph" w:styleId="Heading3">
     <w:name w:val="heading 3"/>
-    <w:basedOn w:val="a"/>
-    <w:next w:val="a"/>
-    <w:link w:val="30"/>
+    <w:basedOn w:val="Normal"/>
+    <w:next w:val="Normal"/>
+    <w:link w:val="Heading3Char"/>
     <w:uiPriority w:val="9"/>
     <w:unhideWhenUsed/>
     <w:qFormat/>
@@ -53654,13 +53699,13 @@
       <w:color w:val="1F3763" w:themeColor="accent1" w:themeShade="7F"/>
     </w:rPr>
   </w:style>
-  <w:style w:type="character" w:default="1" w:styleId="a0">
+  <w:style w:type="character" w:default="1" w:styleId="DefaultParagraphFont">
     <w:name w:val="Default Paragraph Font"/>
     <w:uiPriority w:val="1"/>
     <w:semiHidden/>
     <w:unhideWhenUsed/>
   </w:style>
-  <w:style w:type="table" w:default="1" w:styleId="a1">
+  <w:style w:type="table" w:default="1" w:styleId="TableNormal">
     <w:name w:val="Normal Table"/>
     <w:uiPriority w:val="99"/>
     <w:semiHidden/>
@@ -53675,16 +53720,16 @@
       </w:tblCellMar>
     </w:tblPr>
   </w:style>
-  <w:style w:type="numbering" w:default="1" w:styleId="a2">
+  <w:style w:type="numbering" w:default="1" w:styleId="NoList">
     <w:name w:val="No List"/>
     <w:uiPriority w:val="99"/>
     <w:semiHidden/>
     <w:unhideWhenUsed/>
   </w:style>
-  <w:style w:type="character" w:customStyle="1" w:styleId="20">
-    <w:name w:val="כותרת 2 תו"/>
-    <w:basedOn w:val="a0"/>
-    <w:link w:val="2"/>
+  <w:style w:type="character" w:customStyle="1" w:styleId="Heading2Char">
+    <w:name w:val="Heading 2 Char"/>
+    <w:basedOn w:val="DefaultParagraphFont"/>
+    <w:link w:val="Heading2"/>
     <w:uiPriority w:val="9"/>
     <w:rsid w:val="00800EAD"/>
     <w:rPr>
@@ -53696,10 +53741,10 @@
       <w:lang w:val="en-US"/>
     </w:rPr>
   </w:style>
-  <w:style w:type="character" w:customStyle="1" w:styleId="10">
-    <w:name w:val="כותרת 1 תו"/>
-    <w:basedOn w:val="a0"/>
-    <w:link w:val="1"/>
+  <w:style w:type="character" w:customStyle="1" w:styleId="Heading1Char">
+    <w:name w:val="Heading 1 Char"/>
+    <w:basedOn w:val="DefaultParagraphFont"/>
+    <w:link w:val="Heading1"/>
     <w:uiPriority w:val="9"/>
     <w:rsid w:val="00800EAD"/>
     <w:rPr>
@@ -53712,9 +53757,9 @@
       <w:lang w:val="en-US"/>
     </w:rPr>
   </w:style>
-  <w:style w:type="paragraph" w:styleId="a3">
+  <w:style w:type="paragraph" w:styleId="ListParagraph">
     <w:name w:val="List Paragraph"/>
-    <w:basedOn w:val="a"/>
+    <w:basedOn w:val="Normal"/>
     <w:uiPriority w:val="34"/>
     <w:qFormat/>
     <w:rsid w:val="00FD485F"/>
@@ -53723,10 +53768,10 @@
       <w:contextualSpacing/>
     </w:pPr>
   </w:style>
-  <w:style w:type="paragraph" w:styleId="a4">
+  <w:style w:type="paragraph" w:styleId="Header">
     <w:name w:val="header"/>
-    <w:basedOn w:val="a"/>
-    <w:link w:val="a5"/>
+    <w:basedOn w:val="Normal"/>
+    <w:link w:val="HeaderChar"/>
     <w:uiPriority w:val="99"/>
     <w:unhideWhenUsed/>
     <w:rsid w:val="00164EBA"/>
@@ -53738,10 +53783,10 @@
       <w:spacing w:after="0" w:line="240" w:lineRule="auto"/>
     </w:pPr>
   </w:style>
-  <w:style w:type="character" w:customStyle="1" w:styleId="a5">
-    <w:name w:val="כותרת עליונה תו"/>
-    <w:basedOn w:val="a0"/>
-    <w:link w:val="a4"/>
+  <w:style w:type="character" w:customStyle="1" w:styleId="HeaderChar">
+    <w:name w:val="Header Char"/>
+    <w:basedOn w:val="DefaultParagraphFont"/>
+    <w:link w:val="Header"/>
     <w:uiPriority w:val="99"/>
     <w:rsid w:val="00164EBA"/>
     <w:rPr>
@@ -53751,10 +53796,10 @@
       <w:lang w:val="en-US"/>
     </w:rPr>
   </w:style>
-  <w:style w:type="paragraph" w:styleId="a6">
+  <w:style w:type="paragraph" w:styleId="Footer">
     <w:name w:val="footer"/>
-    <w:basedOn w:val="a"/>
-    <w:link w:val="a7"/>
+    <w:basedOn w:val="Normal"/>
+    <w:link w:val="FooterChar"/>
     <w:uiPriority w:val="99"/>
     <w:unhideWhenUsed/>
     <w:rsid w:val="00164EBA"/>
@@ -53766,10 +53811,10 @@
       <w:spacing w:after="0" w:line="240" w:lineRule="auto"/>
     </w:pPr>
   </w:style>
-  <w:style w:type="character" w:customStyle="1" w:styleId="a7">
-    <w:name w:val="כותרת תחתונה תו"/>
-    <w:basedOn w:val="a0"/>
-    <w:link w:val="a6"/>
+  <w:style w:type="character" w:customStyle="1" w:styleId="FooterChar">
+    <w:name w:val="Footer Char"/>
+    <w:basedOn w:val="DefaultParagraphFont"/>
+    <w:link w:val="Footer"/>
     <w:uiPriority w:val="99"/>
     <w:rsid w:val="00164EBA"/>
     <w:rPr>
@@ -53779,9 +53824,9 @@
       <w:lang w:val="en-US"/>
     </w:rPr>
   </w:style>
-  <w:style w:type="table" w:styleId="a8">
+  <w:style w:type="table" w:styleId="TableGrid">
     <w:name w:val="Table Grid"/>
-    <w:basedOn w:val="a1"/>
+    <w:basedOn w:val="TableNormal"/>
     <w:uiPriority w:val="39"/>
     <w:rsid w:val="000F7C8C"/>
     <w:pPr>
@@ -53798,10 +53843,10 @@
       </w:tblBorders>
     </w:tblPr>
   </w:style>
-  <w:style w:type="paragraph" w:styleId="a9">
+  <w:style w:type="paragraph" w:styleId="TOCHeading">
     <w:name w:val="TOC Heading"/>
-    <w:basedOn w:val="1"/>
-    <w:next w:val="a"/>
+    <w:basedOn w:val="Heading1"/>
+    <w:next w:val="Normal"/>
     <w:uiPriority w:val="39"/>
     <w:unhideWhenUsed/>
     <w:qFormat/>
@@ -53826,8 +53871,8 @@
   </w:style>
   <w:style w:type="paragraph" w:styleId="TOC1">
     <w:name w:val="toc 1"/>
-    <w:basedOn w:val="a"/>
-    <w:next w:val="a"/>
+    <w:basedOn w:val="Normal"/>
+    <w:next w:val="Normal"/>
     <w:autoRedefine/>
     <w:uiPriority w:val="39"/>
     <w:unhideWhenUsed/>
@@ -53838,8 +53883,8 @@
   </w:style>
   <w:style w:type="paragraph" w:styleId="TOC2">
     <w:name w:val="toc 2"/>
-    <w:basedOn w:val="a"/>
-    <w:next w:val="a"/>
+    <w:basedOn w:val="Normal"/>
+    <w:next w:val="Normal"/>
     <w:autoRedefine/>
     <w:uiPriority w:val="39"/>
     <w:unhideWhenUsed/>
@@ -53851,7 +53896,7 @@
   </w:style>
   <w:style w:type="character" w:styleId="Hyperlink">
     <w:name w:val="Hyperlink"/>
-    <w:basedOn w:val="a0"/>
+    <w:basedOn w:val="DefaultParagraphFont"/>
     <w:uiPriority w:val="99"/>
     <w:unhideWhenUsed/>
     <w:rsid w:val="00FD14A0"/>
@@ -53862,8 +53907,8 @@
   </w:style>
   <w:style w:type="paragraph" w:styleId="TOC3">
     <w:name w:val="toc 3"/>
-    <w:basedOn w:val="a"/>
-    <w:next w:val="a"/>
+    <w:basedOn w:val="Normal"/>
+    <w:next w:val="Normal"/>
     <w:autoRedefine/>
     <w:uiPriority w:val="39"/>
     <w:unhideWhenUsed/>
@@ -53880,8 +53925,8 @@
   </w:style>
   <w:style w:type="paragraph" w:styleId="TOC4">
     <w:name w:val="toc 4"/>
-    <w:basedOn w:val="a"/>
-    <w:next w:val="a"/>
+    <w:basedOn w:val="Normal"/>
+    <w:next w:val="Normal"/>
     <w:autoRedefine/>
     <w:uiPriority w:val="39"/>
     <w:unhideWhenUsed/>
@@ -53898,8 +53943,8 @@
   </w:style>
   <w:style w:type="paragraph" w:styleId="TOC5">
     <w:name w:val="toc 5"/>
-    <w:basedOn w:val="a"/>
-    <w:next w:val="a"/>
+    <w:basedOn w:val="Normal"/>
+    <w:next w:val="Normal"/>
     <w:autoRedefine/>
     <w:uiPriority w:val="39"/>
     <w:unhideWhenUsed/>
@@ -53916,8 +53961,8 @@
   </w:style>
   <w:style w:type="paragraph" w:styleId="TOC6">
     <w:name w:val="toc 6"/>
-    <w:basedOn w:val="a"/>
-    <w:next w:val="a"/>
+    <w:basedOn w:val="Normal"/>
+    <w:next w:val="Normal"/>
     <w:autoRedefine/>
     <w:uiPriority w:val="39"/>
     <w:unhideWhenUsed/>
@@ -53934,8 +53979,8 @@
   </w:style>
   <w:style w:type="paragraph" w:styleId="TOC7">
     <w:name w:val="toc 7"/>
-    <w:basedOn w:val="a"/>
-    <w:next w:val="a"/>
+    <w:basedOn w:val="Normal"/>
+    <w:next w:val="Normal"/>
     <w:autoRedefine/>
     <w:uiPriority w:val="39"/>
     <w:unhideWhenUsed/>
@@ -53952,8 +53997,8 @@
   </w:style>
   <w:style w:type="paragraph" w:styleId="TOC8">
     <w:name w:val="toc 8"/>
-    <w:basedOn w:val="a"/>
-    <w:next w:val="a"/>
+    <w:basedOn w:val="Normal"/>
+    <w:next w:val="Normal"/>
     <w:autoRedefine/>
     <w:uiPriority w:val="39"/>
     <w:unhideWhenUsed/>
@@ -53970,8 +54015,8 @@
   </w:style>
   <w:style w:type="paragraph" w:styleId="TOC9">
     <w:name w:val="toc 9"/>
-    <w:basedOn w:val="a"/>
-    <w:next w:val="a"/>
+    <w:basedOn w:val="Normal"/>
+    <w:next w:val="Normal"/>
     <w:autoRedefine/>
     <w:uiPriority w:val="39"/>
     <w:unhideWhenUsed/>
@@ -53986,9 +54031,9 @@
       <w:lang w:val="en-IL" w:eastAsia="en-IL"/>
     </w:rPr>
   </w:style>
-  <w:style w:type="character" w:styleId="aa">
+  <w:style w:type="character" w:styleId="UnresolvedMention">
     <w:name w:val="Unresolved Mention"/>
-    <w:basedOn w:val="a0"/>
+    <w:basedOn w:val="DefaultParagraphFont"/>
     <w:uiPriority w:val="99"/>
     <w:semiHidden/>
     <w:unhideWhenUsed/>
@@ -53998,7 +54043,7 @@
       <w:shd w:val="clear" w:color="auto" w:fill="E1DFDD"/>
     </w:rPr>
   </w:style>
-  <w:style w:type="paragraph" w:styleId="ab">
+  <w:style w:type="paragraph" w:styleId="NoSpacing">
     <w:name w:val="No Spacing"/>
     <w:uiPriority w:val="1"/>
     <w:qFormat/>
@@ -54016,7 +54061,7 @@
   </w:style>
   <w:style w:type="paragraph" w:styleId="NormalWeb">
     <w:name w:val="Normal (Web)"/>
-    <w:basedOn w:val="a"/>
+    <w:basedOn w:val="Normal"/>
     <w:uiPriority w:val="99"/>
     <w:semiHidden/>
     <w:unhideWhenUsed/>
@@ -54025,10 +54070,10 @@
       <w:rFonts w:ascii="Times New Roman" w:hAnsi="Times New Roman" w:cs="Times New Roman"/>
     </w:rPr>
   </w:style>
-  <w:style w:type="character" w:customStyle="1" w:styleId="30">
-    <w:name w:val="כותרת 3 תו"/>
-    <w:basedOn w:val="a0"/>
-    <w:link w:val="3"/>
+  <w:style w:type="character" w:customStyle="1" w:styleId="Heading3Char">
+    <w:name w:val="Heading 3 Char"/>
+    <w:basedOn w:val="DefaultParagraphFont"/>
+    <w:link w:val="Heading3"/>
     <w:uiPriority w:val="9"/>
     <w:rsid w:val="008337EA"/>
     <w:rPr>

</xml_diff>

<commit_message>
stub areas done inpacket tracer
</commit_message>
<xml_diff>
--- a/project_book/working_file.docx
+++ b/project_book/working_file.docx
@@ -29146,7 +29146,25 @@
           <w:bCs/>
           <w:u w:val="single"/>
         </w:rPr>
-        <w:t xml:space="preserve"> [vlan number]</w:t>
+        <w:t xml:space="preserve"> [</w:t>
+      </w:r>
+      <w:proofErr w:type="spellStart"/>
+      <w:r>
+        <w:rPr>
+          <w:b/>
+          <w:bCs/>
+          <w:u w:val="single"/>
+        </w:rPr>
+        <w:t>vlan</w:t>
+      </w:r>
+      <w:proofErr w:type="spellEnd"/>
+      <w:r>
+        <w:rPr>
+          <w:b/>
+          <w:bCs/>
+          <w:u w:val="single"/>
+        </w:rPr>
+        <w:t xml:space="preserve"> number]</w:t>
       </w:r>
     </w:p>
     <w:p>
@@ -33383,9 +33401,14 @@
       </w:r>
       <w:proofErr w:type="spellEnd"/>
       <w:r>
-        <w:t xml:space="preserve"> excluded-address</w:t>
+        <w:t xml:space="preserve"> </w:t>
+      </w:r>
+      <w:proofErr w:type="gramStart"/>
+      <w:r>
+        <w:t>excluded-address</w:t>
       </w:r>
       <w:bookmarkEnd w:id="91"/>
+      <w:proofErr w:type="gramEnd"/>
     </w:p>
     <w:p>
       <w:pPr>
@@ -33485,10 +33508,18 @@
       </w:r>
       <w:proofErr w:type="spellEnd"/>
       <w:r>
-        <w:t xml:space="preserve"> excluded-addres</w:t>
-      </w:r>
-      <w:r>
-        <w:t xml:space="preserve">s [start </w:t>
+        <w:t xml:space="preserve"> </w:t>
+      </w:r>
+      <w:proofErr w:type="gramStart"/>
+      <w:r>
+        <w:t>excluded-addres</w:t>
+      </w:r>
+      <w:r>
+        <w:t>s</w:t>
+      </w:r>
+      <w:proofErr w:type="gramEnd"/>
+      <w:r>
+        <w:t xml:space="preserve"> [start </w:t>
       </w:r>
       <w:proofErr w:type="spellStart"/>
       <w:r>
@@ -33639,7 +33670,25 @@
           <w:bCs/>
           <w:u w:val="single"/>
         </w:rPr>
-        <w:t xml:space="preserve"> dhcp binding</w:t>
+        <w:t xml:space="preserve"> </w:t>
+      </w:r>
+      <w:proofErr w:type="spellStart"/>
+      <w:r>
+        <w:rPr>
+          <w:b/>
+          <w:bCs/>
+          <w:u w:val="single"/>
+        </w:rPr>
+        <w:t>dhcp</w:t>
+      </w:r>
+      <w:proofErr w:type="spellEnd"/>
+      <w:r>
+        <w:rPr>
+          <w:b/>
+          <w:bCs/>
+          <w:u w:val="single"/>
+        </w:rPr>
+        <w:t xml:space="preserve"> binding</w:t>
       </w:r>
     </w:p>
     <w:p>
@@ -33882,7 +33931,25 @@
           <w:bCs/>
           <w:u w:val="single"/>
         </w:rPr>
-        <w:t xml:space="preserve"> dhcp pool</w:t>
+        <w:t xml:space="preserve"> </w:t>
+      </w:r>
+      <w:proofErr w:type="spellStart"/>
+      <w:r>
+        <w:rPr>
+          <w:b/>
+          <w:bCs/>
+          <w:u w:val="single"/>
+        </w:rPr>
+        <w:t>dhcp</w:t>
+      </w:r>
+      <w:proofErr w:type="spellEnd"/>
+      <w:r>
+        <w:rPr>
+          <w:b/>
+          <w:bCs/>
+          <w:u w:val="single"/>
+        </w:rPr>
+        <w:t xml:space="preserve"> pool</w:t>
       </w:r>
     </w:p>
     <w:p>
@@ -38618,6 +38685,7 @@
         <w:t xml:space="preserve">Show </w:t>
       </w:r>
       <w:proofErr w:type="spellStart"/>
+      <w:proofErr w:type="gramStart"/>
       <w:r>
         <w:rPr>
           <w:b/>
@@ -38635,6 +38703,7 @@
         </w:rPr>
         <w:t xml:space="preserve"> brief</w:t>
       </w:r>
+      <w:proofErr w:type="gramEnd"/>
     </w:p>
     <w:p>
       <w:pPr>
@@ -39005,6 +39074,7 @@
         <w:t xml:space="preserve">Show </w:t>
       </w:r>
       <w:proofErr w:type="spellStart"/>
+      <w:proofErr w:type="gramStart"/>
       <w:r>
         <w:rPr>
           <w:b/>
@@ -39022,6 +39092,7 @@
         </w:rPr>
         <w:t xml:space="preserve"> brief</w:t>
       </w:r>
+      <w:proofErr w:type="gramEnd"/>
     </w:p>
     <w:p>
       <w:pPr>
@@ -42182,11 +42253,19 @@
               </w:rPr>
               <w:t>ip</w:t>
             </w:r>
+            <w:proofErr w:type="gramStart"/>
             <w:r>
               <w:rPr>
                 <w:lang w:eastAsia="ja-JP"/>
               </w:rPr>
-              <w:t>- bellman ford</w:t>
+              <w:t>- bellman</w:t>
+            </w:r>
+            <w:proofErr w:type="gramEnd"/>
+            <w:r>
+              <w:rPr>
+                <w:lang w:eastAsia="ja-JP"/>
+              </w:rPr>
+              <w:t xml:space="preserve"> ford</w:t>
             </w:r>
           </w:p>
           <w:p>
@@ -49225,6 +49304,7 @@
       </w:pPr>
       <w:r>
         <w:rPr>
+          <w:noProof/>
           <w:rtl/>
           <w:lang w:eastAsia="ja-JP"/>
         </w:rPr>
@@ -49267,19 +49347,215 @@
     </w:p>
     <w:p>
       <w:pPr>
-        <w:rPr>
-          <w:rtl/>
-          <w:lang w:eastAsia="ja-JP"/>
-        </w:rPr>
-      </w:pPr>
-    </w:p>
-    <w:p>
-      <w:pPr>
-        <w:rPr>
-          <w:rtl/>
-          <w:lang w:eastAsia="ja-JP"/>
-        </w:rPr>
-      </w:pPr>
+        <w:pStyle w:val="Heading2"/>
+        <w:rPr>
+          <w:lang w:eastAsia="ja-JP"/>
+        </w:rPr>
+      </w:pPr>
+      <w:r>
+        <w:rPr>
+          <w:lang w:eastAsia="ja-JP"/>
+        </w:rPr>
+        <w:t>Area type</w:t>
+      </w:r>
+    </w:p>
+    <w:p>
+      <w:pPr>
+        <w:rPr>
+          <w:lang w:eastAsia="ja-JP"/>
+        </w:rPr>
+      </w:pPr>
+      <w:r>
+        <w:rPr>
+          <w:noProof/>
+          <w:rtl/>
+          <w:lang w:eastAsia="ja-JP"/>
+        </w:rPr>
+        <w:drawing>
+          <wp:inline distT="0" distB="0" distL="0" distR="0" wp14:anchorId="58AFBC80" wp14:editId="68DF5097">
+            <wp:extent cx="4439270" cy="181000"/>
+            <wp:effectExtent l="0" t="0" r="0" b="9525"/>
+            <wp:docPr id="339058003" name="Picture 1"/>
+            <wp:cNvGraphicFramePr>
+              <a:graphicFrameLocks xmlns:a="http://schemas.openxmlformats.org/drawingml/2006/main" noChangeAspect="1"/>
+            </wp:cNvGraphicFramePr>
+            <a:graphic xmlns:a="http://schemas.openxmlformats.org/drawingml/2006/main">
+              <a:graphicData uri="http://schemas.openxmlformats.org/drawingml/2006/picture">
+                <pic:pic xmlns:pic="http://schemas.openxmlformats.org/drawingml/2006/picture">
+                  <pic:nvPicPr>
+                    <pic:cNvPr id="339058003" name=""/>
+                    <pic:cNvPicPr/>
+                  </pic:nvPicPr>
+                  <pic:blipFill>
+                    <a:blip r:embed="rId149"/>
+                    <a:stretch>
+                      <a:fillRect/>
+                    </a:stretch>
+                  </pic:blipFill>
+                  <pic:spPr>
+                    <a:xfrm>
+                      <a:off x="0" y="0"/>
+                      <a:ext cx="4439270" cy="181000"/>
+                    </a:xfrm>
+                    <a:prstGeom prst="rect">
+                      <a:avLst/>
+                    </a:prstGeom>
+                  </pic:spPr>
+                </pic:pic>
+              </a:graphicData>
+            </a:graphic>
+          </wp:inline>
+        </w:drawing>
+      </w:r>
+    </w:p>
+    <w:p>
+      <w:pPr>
+        <w:rPr>
+          <w:lang w:eastAsia="ja-JP"/>
+        </w:rPr>
+      </w:pPr>
+    </w:p>
+    <w:p>
+      <w:pPr>
+        <w:pStyle w:val="Heading2"/>
+        <w:rPr>
+          <w:lang w:eastAsia="ja-JP"/>
+        </w:rPr>
+      </w:pPr>
+      <w:proofErr w:type="gramStart"/>
+      <w:r>
+        <w:rPr>
+          <w:lang w:eastAsia="ja-JP"/>
+        </w:rPr>
+        <w:t>Totally</w:t>
+      </w:r>
+      <w:proofErr w:type="gramEnd"/>
+      <w:r>
+        <w:rPr>
+          <w:lang w:eastAsia="ja-JP"/>
+        </w:rPr>
+        <w:t xml:space="preserve"> area</w:t>
+      </w:r>
+    </w:p>
+    <w:p>
+      <w:pPr>
+        <w:rPr>
+          <w:lang w:eastAsia="ja-JP"/>
+        </w:rPr>
+      </w:pPr>
+      <w:r>
+        <w:rPr>
+          <w:noProof/>
+          <w:rtl/>
+          <w:lang w:eastAsia="ja-JP"/>
+        </w:rPr>
+        <w:drawing>
+          <wp:inline distT="0" distB="0" distL="0" distR="0" wp14:anchorId="6ECE803B" wp14:editId="76D5E14A">
+            <wp:extent cx="5731510" cy="153670"/>
+            <wp:effectExtent l="0" t="0" r="2540" b="0"/>
+            <wp:docPr id="146567844" name="Picture 1"/>
+            <wp:cNvGraphicFramePr>
+              <a:graphicFrameLocks xmlns:a="http://schemas.openxmlformats.org/drawingml/2006/main" noChangeAspect="1"/>
+            </wp:cNvGraphicFramePr>
+            <a:graphic xmlns:a="http://schemas.openxmlformats.org/drawingml/2006/main">
+              <a:graphicData uri="http://schemas.openxmlformats.org/drawingml/2006/picture">
+                <pic:pic xmlns:pic="http://schemas.openxmlformats.org/drawingml/2006/picture">
+                  <pic:nvPicPr>
+                    <pic:cNvPr id="146567844" name=""/>
+                    <pic:cNvPicPr/>
+                  </pic:nvPicPr>
+                  <pic:blipFill>
+                    <a:blip r:embed="rId150"/>
+                    <a:stretch>
+                      <a:fillRect/>
+                    </a:stretch>
+                  </pic:blipFill>
+                  <pic:spPr>
+                    <a:xfrm>
+                      <a:off x="0" y="0"/>
+                      <a:ext cx="5731510" cy="153670"/>
+                    </a:xfrm>
+                    <a:prstGeom prst="rect">
+                      <a:avLst/>
+                    </a:prstGeom>
+                  </pic:spPr>
+                </pic:pic>
+              </a:graphicData>
+            </a:graphic>
+          </wp:inline>
+        </w:drawing>
+      </w:r>
+    </w:p>
+    <w:p>
+      <w:pPr>
+        <w:rPr>
+          <w:lang w:eastAsia="ja-JP"/>
+        </w:rPr>
+      </w:pPr>
+    </w:p>
+    <w:p>
+      <w:pPr>
+        <w:pStyle w:val="Heading2"/>
+        <w:rPr>
+          <w:rtl/>
+          <w:lang w:eastAsia="ja-JP"/>
+        </w:rPr>
+      </w:pPr>
+      <w:r>
+        <w:rPr>
+          <w:lang w:eastAsia="ja-JP"/>
+        </w:rPr>
+        <w:t>redistribute</w:t>
+      </w:r>
+    </w:p>
+    <w:p>
+      <w:pPr>
+        <w:rPr>
+          <w:rtl/>
+          <w:lang w:eastAsia="ja-JP"/>
+        </w:rPr>
+      </w:pPr>
+      <w:r>
+        <w:rPr>
+          <w:rtl/>
+          <w:lang w:eastAsia="ja-JP"/>
+        </w:rPr>
+        <w:drawing>
+          <wp:inline distT="0" distB="0" distL="0" distR="0" wp14:anchorId="202C7FD4" wp14:editId="6630BD6F">
+            <wp:extent cx="4820323" cy="228632"/>
+            <wp:effectExtent l="0" t="0" r="0" b="0"/>
+            <wp:docPr id="745080571" name="Picture 1"/>
+            <wp:cNvGraphicFramePr>
+              <a:graphicFrameLocks xmlns:a="http://schemas.openxmlformats.org/drawingml/2006/main" noChangeAspect="1"/>
+            </wp:cNvGraphicFramePr>
+            <a:graphic xmlns:a="http://schemas.openxmlformats.org/drawingml/2006/main">
+              <a:graphicData uri="http://schemas.openxmlformats.org/drawingml/2006/picture">
+                <pic:pic xmlns:pic="http://schemas.openxmlformats.org/drawingml/2006/picture">
+                  <pic:nvPicPr>
+                    <pic:cNvPr id="745080571" name=""/>
+                    <pic:cNvPicPr/>
+                  </pic:nvPicPr>
+                  <pic:blipFill>
+                    <a:blip r:embed="rId151"/>
+                    <a:stretch>
+                      <a:fillRect/>
+                    </a:stretch>
+                  </pic:blipFill>
+                  <pic:spPr>
+                    <a:xfrm>
+                      <a:off x="0" y="0"/>
+                      <a:ext cx="4820323" cy="228632"/>
+                    </a:xfrm>
+                    <a:prstGeom prst="rect">
+                      <a:avLst/>
+                    </a:prstGeom>
+                  </pic:spPr>
+                </pic:pic>
+              </a:graphicData>
+            </a:graphic>
+          </wp:inline>
+        </w:drawing>
+      </w:r>
     </w:p>
     <w:p>
       <w:pPr>
@@ -49839,6 +50115,7 @@
         <w:rPr>
           <w:lang w:eastAsia="ja-JP"/>
         </w:rPr>
+        <w:lastRenderedPageBreak/>
         <w:t>Protect</w:t>
       </w:r>
       <w:r>
@@ -49975,7 +50252,6 @@
           <w:rtl/>
           <w:lang w:eastAsia="ja-JP"/>
         </w:rPr>
-        <w:lastRenderedPageBreak/>
         <w:t>תחביר</w:t>
       </w:r>
     </w:p>
@@ -50047,7 +50323,7 @@
                     <pic:cNvPicPr/>
                   </pic:nvPicPr>
                   <pic:blipFill>
-                    <a:blip r:embed="rId149"/>
+                    <a:blip r:embed="rId152"/>
                     <a:stretch>
                       <a:fillRect/>
                     </a:stretch>
@@ -50264,7 +50540,7 @@
                     <pic:cNvPicPr/>
                   </pic:nvPicPr>
                   <pic:blipFill rotWithShape="1">
-                    <a:blip r:embed="rId150"/>
+                    <a:blip r:embed="rId153"/>
                     <a:srcRect t="28896"/>
                     <a:stretch/>
                   </pic:blipFill>
@@ -50491,7 +50767,7 @@
                     <pic:cNvPicPr/>
                   </pic:nvPicPr>
                   <pic:blipFill rotWithShape="1">
-                    <a:blip r:embed="rId151"/>
+                    <a:blip r:embed="rId154"/>
                     <a:srcRect t="20869" b="24229"/>
                     <a:stretch/>
                   </pic:blipFill>
@@ -50594,7 +50870,7 @@
                     </pic:cNvPicPr>
                   </pic:nvPicPr>
                   <pic:blipFill>
-                    <a:blip r:embed="rId152">
+                    <a:blip r:embed="rId155">
                       <a:extLst>
                         <a:ext uri="{28A0092B-C50C-407E-A947-70E740481C1C}">
                           <a14:useLocalDpi xmlns:a14="http://schemas.microsoft.com/office/drawing/2010/main" val="0"/>
@@ -50778,7 +51054,7 @@
                     </pic:cNvPicPr>
                   </pic:nvPicPr>
                   <pic:blipFill>
-                    <a:blip r:embed="rId153">
+                    <a:blip r:embed="rId156">
                       <a:extLst>
                         <a:ext uri="{28A0092B-C50C-407E-A947-70E740481C1C}">
                           <a14:useLocalDpi xmlns:a14="http://schemas.microsoft.com/office/drawing/2010/main" val="0"/>

</xml_diff>

<commit_message>
added stuff +ospf stuff
</commit_message>
<xml_diff>
--- a/project_book/working_file.docx
+++ b/project_book/working_file.docx
@@ -1,6 +1,6 @@
 
 <file path=word/document.xml><?xml version="1.0" encoding="utf-8"?>
-<w:document xmlns:wpc="http://schemas.microsoft.com/office/word/2010/wordprocessingCanvas" xmlns:cx="http://schemas.microsoft.com/office/drawing/2014/chartex" xmlns:cx1="http://schemas.microsoft.com/office/drawing/2015/9/8/chartex" xmlns:cx2="http://schemas.microsoft.com/office/drawing/2015/10/21/chartex" xmlns:cx3="http://schemas.microsoft.com/office/drawing/2016/5/9/chartex" xmlns:cx4="http://schemas.microsoft.com/office/drawing/2016/5/10/chartex" xmlns:cx5="http://schemas.microsoft.com/office/drawing/2016/5/11/chartex" xmlns:cx6="http://schemas.microsoft.com/office/drawing/2016/5/12/chartex" xmlns:cx7="http://schemas.microsoft.com/office/drawing/2016/5/13/chartex" xmlns:cx8="http://schemas.microsoft.com/office/drawing/2016/5/14/chartex" xmlns:mc="http://schemas.openxmlformats.org/markup-compatibility/2006" xmlns:aink="http://schemas.microsoft.com/office/drawing/2016/ink" xmlns:am3d="http://schemas.microsoft.com/office/drawing/2017/model3d" xmlns:o="urn:schemas-microsoft-com:office:office" xmlns:oel="http://schemas.microsoft.com/office/2019/extlst" xmlns:r="http://schemas.openxmlformats.org/officeDocument/2006/relationships" xmlns:m="http://schemas.openxmlformats.org/officeDocument/2006/math" xmlns:v="urn:schemas-microsoft-com:vml" xmlns:wp14="http://schemas.microsoft.com/office/word/2010/wordprocessingDrawing" xmlns:wp="http://schemas.openxmlformats.org/drawingml/2006/wordprocessingDrawing" xmlns:w10="urn:schemas-microsoft-com:office:word" xmlns:w="http://schemas.openxmlformats.org/wordprocessingml/2006/main" xmlns:w14="http://schemas.microsoft.com/office/word/2010/wordml" xmlns:w15="http://schemas.microsoft.com/office/word/2012/wordml" xmlns:w16cex="http://schemas.microsoft.com/office/word/2018/wordml/cex" xmlns:w16cid="http://schemas.microsoft.com/office/word/2016/wordml/cid" xmlns:w16="http://schemas.microsoft.com/office/word/2018/wordml" xmlns:w16du="http://schemas.microsoft.com/office/word/2023/wordml/word16du" xmlns:w16sdtdh="http://schemas.microsoft.com/office/word/2020/wordml/sdtdatahash" xmlns:w16se="http://schemas.microsoft.com/office/word/2015/wordml/symex" xmlns:wpg="http://schemas.microsoft.com/office/word/2010/wordprocessingGroup" xmlns:wpi="http://schemas.microsoft.com/office/word/2010/wordprocessingInk" xmlns:wne="http://schemas.microsoft.com/office/word/2006/wordml" xmlns:wps="http://schemas.microsoft.com/office/word/2010/wordprocessingShape" mc:Ignorable="w14 w15 w16se w16cid w16 w16cex w16sdtdh w16du wp14">
+<w:document xmlns:wpc="http://schemas.microsoft.com/office/word/2010/wordprocessingCanvas" xmlns:cx="http://schemas.microsoft.com/office/drawing/2014/chartex" xmlns:cx1="http://schemas.microsoft.com/office/drawing/2015/9/8/chartex" xmlns:cx2="http://schemas.microsoft.com/office/drawing/2015/10/21/chartex" xmlns:cx3="http://schemas.microsoft.com/office/drawing/2016/5/9/chartex" xmlns:cx4="http://schemas.microsoft.com/office/drawing/2016/5/10/chartex" xmlns:cx5="http://schemas.microsoft.com/office/drawing/2016/5/11/chartex" xmlns:cx6="http://schemas.microsoft.com/office/drawing/2016/5/12/chartex" xmlns:cx7="http://schemas.microsoft.com/office/drawing/2016/5/13/chartex" xmlns:cx8="http://schemas.microsoft.com/office/drawing/2016/5/14/chartex" xmlns:mc="http://schemas.openxmlformats.org/markup-compatibility/2006" xmlns:aink="http://schemas.microsoft.com/office/drawing/2016/ink" xmlns:am3d="http://schemas.microsoft.com/office/drawing/2017/model3d" xmlns:o="urn:schemas-microsoft-com:office:office" xmlns:oel="http://schemas.microsoft.com/office/2019/extlst" xmlns:r="http://schemas.openxmlformats.org/officeDocument/2006/relationships" xmlns:m="http://schemas.openxmlformats.org/officeDocument/2006/math" xmlns:v="urn:schemas-microsoft-com:vml" xmlns:wp14="http://schemas.microsoft.com/office/word/2010/wordprocessingDrawing" xmlns:wp="http://schemas.openxmlformats.org/drawingml/2006/wordprocessingDrawing" xmlns:w10="urn:schemas-microsoft-com:office:word" xmlns:w="http://schemas.openxmlformats.org/wordprocessingml/2006/main" xmlns:w14="http://schemas.microsoft.com/office/word/2010/wordml" xmlns:w15="http://schemas.microsoft.com/office/word/2012/wordml" xmlns:w16cex="http://schemas.microsoft.com/office/word/2018/wordml/cex" xmlns:w16cid="http://schemas.microsoft.com/office/word/2016/wordml/cid" xmlns:w16="http://schemas.microsoft.com/office/word/2018/wordml" xmlns:w16du="http://schemas.microsoft.com/office/word/2023/wordml/word16du" xmlns:w16sdtdh="http://schemas.microsoft.com/office/word/2020/wordml/sdtdatahash" xmlns:w16sdtfl="http://schemas.microsoft.com/office/word/2024/wordml/sdtformatlock" xmlns:w16se="http://schemas.microsoft.com/office/word/2015/wordml/symex" xmlns:wpg="http://schemas.microsoft.com/office/word/2010/wordprocessingGroup" xmlns:wpi="http://schemas.microsoft.com/office/word/2010/wordprocessingInk" xmlns:wne="http://schemas.microsoft.com/office/word/2006/wordml" xmlns:wps="http://schemas.microsoft.com/office/word/2010/wordprocessingShape" mc:Ignorable="w14 w15 w16se w16cid w16 w16cex w16sdtdh w16sdtfl w16du wp14">
   <w:body>
     <w:p>
       <w:pPr>
@@ -29146,25 +29146,7 @@
           <w:bCs/>
           <w:u w:val="single"/>
         </w:rPr>
-        <w:t xml:space="preserve"> [</w:t>
-      </w:r>
-      <w:proofErr w:type="spellStart"/>
-      <w:r>
-        <w:rPr>
-          <w:b/>
-          <w:bCs/>
-          <w:u w:val="single"/>
-        </w:rPr>
-        <w:t>vlan</w:t>
-      </w:r>
-      <w:proofErr w:type="spellEnd"/>
-      <w:r>
-        <w:rPr>
-          <w:b/>
-          <w:bCs/>
-          <w:u w:val="single"/>
-        </w:rPr>
-        <w:t xml:space="preserve"> number]</w:t>
+        <w:t xml:space="preserve"> [vlan number]</w:t>
       </w:r>
     </w:p>
     <w:p>
@@ -33670,25 +33652,7 @@
           <w:bCs/>
           <w:u w:val="single"/>
         </w:rPr>
-        <w:t xml:space="preserve"> </w:t>
-      </w:r>
-      <w:proofErr w:type="spellStart"/>
-      <w:r>
-        <w:rPr>
-          <w:b/>
-          <w:bCs/>
-          <w:u w:val="single"/>
-        </w:rPr>
-        <w:t>dhcp</w:t>
-      </w:r>
-      <w:proofErr w:type="spellEnd"/>
-      <w:r>
-        <w:rPr>
-          <w:b/>
-          <w:bCs/>
-          <w:u w:val="single"/>
-        </w:rPr>
-        <w:t xml:space="preserve"> binding</w:t>
+        <w:t xml:space="preserve"> dhcp binding</w:t>
       </w:r>
     </w:p>
     <w:p>
@@ -33931,25 +33895,7 @@
           <w:bCs/>
           <w:u w:val="single"/>
         </w:rPr>
-        <w:t xml:space="preserve"> </w:t>
-      </w:r>
-      <w:proofErr w:type="spellStart"/>
-      <w:r>
-        <w:rPr>
-          <w:b/>
-          <w:bCs/>
-          <w:u w:val="single"/>
-        </w:rPr>
-        <w:t>dhcp</w:t>
-      </w:r>
-      <w:proofErr w:type="spellEnd"/>
-      <w:r>
-        <w:rPr>
-          <w:b/>
-          <w:bCs/>
-          <w:u w:val="single"/>
-        </w:rPr>
-        <w:t xml:space="preserve"> pool</w:t>
+        <w:t xml:space="preserve"> dhcp pool</w:t>
       </w:r>
     </w:p>
     <w:p>
@@ -49029,7 +48975,6 @@
       <w:pPr>
         <w:pStyle w:val="Heading1"/>
         <w:rPr>
-          <w:rtl/>
           <w:lang w:eastAsia="ja-JP"/>
         </w:rPr>
       </w:pPr>
@@ -49042,6 +48987,27 @@
         <w:lastRenderedPageBreak/>
         <w:t xml:space="preserve">פרוטוקול ניתוב </w:t>
       </w:r>
+      <w:r>
+        <w:rPr>
+          <w:lang w:eastAsia="ja-JP"/>
+        </w:rPr>
+        <w:t>OSPF- Open Shortest Path First</w:t>
+      </w:r>
+    </w:p>
+    <w:p>
+      <w:pPr>
+        <w:rPr>
+          <w:lang w:eastAsia="ja-JP"/>
+        </w:rPr>
+      </w:pPr>
+      <w:r>
+        <w:rPr>
+          <w:rFonts w:hint="cs"/>
+          <w:rtl/>
+          <w:lang w:eastAsia="ja-JP"/>
+        </w:rPr>
+        <w:t xml:space="preserve">פרוטוקול </w:t>
+      </w:r>
       <w:proofErr w:type="spellStart"/>
       <w:r>
         <w:rPr>
@@ -49050,31 +49016,3010 @@
         <w:t>ospf</w:t>
       </w:r>
       <w:proofErr w:type="spellEnd"/>
+      <w:r>
+        <w:rPr>
+          <w:rFonts w:hint="cs"/>
+          <w:rtl/>
+          <w:lang w:eastAsia="ja-JP"/>
+        </w:rPr>
+        <w:t xml:space="preserve"> הוא פרוטו</w:t>
+      </w:r>
+      <w:r>
+        <w:rPr>
+          <w:rFonts w:hint="cs"/>
+          <w:rtl/>
+          <w:lang w:eastAsia="ja-JP"/>
+        </w:rPr>
+        <w:t>קו</w:t>
+      </w:r>
+      <w:r>
+        <w:rPr>
+          <w:rFonts w:hint="cs"/>
+          <w:rtl/>
+          <w:lang w:eastAsia="ja-JP"/>
+        </w:rPr>
+        <w:t xml:space="preserve">ל ניתוב דינאמי. פרוטוקול זה מחשב את נתיבי הניתוב שלו לפי אלגוריתם שקוראים לו </w:t>
+      </w:r>
+      <w:proofErr w:type="spellStart"/>
+      <w:r>
+        <w:rPr>
+          <w:lang w:eastAsia="ja-JP"/>
+        </w:rPr>
+        <w:t>dijkastra</w:t>
+      </w:r>
+      <w:proofErr w:type="spellEnd"/>
+      <w:r>
+        <w:rPr>
+          <w:rFonts w:hint="cs"/>
+          <w:rtl/>
+          <w:lang w:eastAsia="ja-JP"/>
+        </w:rPr>
+        <w:t xml:space="preserve"> </w:t>
+      </w:r>
+    </w:p>
+    <w:p>
+      <w:pPr>
+        <w:rPr>
+          <w:rtl/>
+          <w:lang w:eastAsia="ja-JP"/>
+        </w:rPr>
+      </w:pPr>
+      <w:r>
+        <w:rPr>
+          <w:rFonts w:hint="cs"/>
+          <w:rtl/>
+          <w:lang w:eastAsia="ja-JP"/>
+        </w:rPr>
+        <w:t xml:space="preserve">ה </w:t>
+      </w:r>
+      <w:r>
+        <w:rPr>
+          <w:rtl/>
+          <w:lang w:eastAsia="ja-JP"/>
+        </w:rPr>
+        <w:t>–</w:t>
+      </w:r>
+      <w:r>
+        <w:rPr>
+          <w:rFonts w:hint="cs"/>
+          <w:rtl/>
+          <w:lang w:eastAsia="ja-JP"/>
+        </w:rPr>
+        <w:t xml:space="preserve"> </w:t>
+      </w:r>
+      <w:r>
+        <w:rPr>
+          <w:lang w:eastAsia="ja-JP"/>
+        </w:rPr>
+        <w:t>AD</w:t>
+      </w:r>
+      <w:r>
+        <w:rPr>
+          <w:rFonts w:hint="cs"/>
+          <w:rtl/>
+          <w:lang w:eastAsia="ja-JP"/>
+        </w:rPr>
+        <w:t xml:space="preserve"> של </w:t>
+      </w:r>
+      <w:r>
+        <w:rPr>
+          <w:lang w:eastAsia="ja-JP"/>
+        </w:rPr>
+        <w:t>OSPF</w:t>
+      </w:r>
+      <w:r>
+        <w:rPr>
+          <w:rFonts w:hint="cs"/>
+          <w:rtl/>
+          <w:lang w:eastAsia="ja-JP"/>
+        </w:rPr>
+        <w:t xml:space="preserve"> הוא 110</w:t>
+      </w:r>
+    </w:p>
+    <w:p>
+      <w:pPr>
+        <w:rPr>
+          <w:rtl/>
+          <w:lang w:eastAsia="ja-JP"/>
+        </w:rPr>
+      </w:pPr>
+      <w:r>
+        <w:rPr>
+          <w:rFonts w:hint="cs"/>
+          <w:rtl/>
+          <w:lang w:eastAsia="ja-JP"/>
+        </w:rPr>
+        <w:t xml:space="preserve">פרוטוקול </w:t>
+      </w:r>
+      <w:r>
+        <w:rPr>
+          <w:lang w:eastAsia="ja-JP"/>
+        </w:rPr>
+        <w:t>OSPF</w:t>
+      </w:r>
+      <w:r>
+        <w:rPr>
+          <w:rFonts w:hint="cs"/>
+          <w:rtl/>
+          <w:lang w:eastAsia="ja-JP"/>
+        </w:rPr>
+        <w:t xml:space="preserve"> עובד עם אזורים </w:t>
+      </w:r>
+      <w:r>
+        <w:rPr>
+          <w:lang w:eastAsia="ja-JP"/>
+        </w:rPr>
+        <w:t>AREA</w:t>
+      </w:r>
+      <w:r>
+        <w:rPr>
+          <w:rFonts w:hint="cs"/>
+          <w:rtl/>
+          <w:lang w:eastAsia="ja-JP"/>
+        </w:rPr>
+        <w:t xml:space="preserve"> כך שלכל אזור יש מספר אחר</w:t>
+      </w:r>
+      <w:r>
+        <w:rPr>
+          <w:rFonts w:hint="cs"/>
+          <w:rtl/>
+          <w:lang w:eastAsia="ja-JP"/>
+        </w:rPr>
+        <w:t>.</w:t>
+      </w:r>
+    </w:p>
+    <w:p>
+      <w:pPr>
+        <w:rPr>
+          <w:lang w:eastAsia="ja-JP"/>
+        </w:rPr>
+      </w:pPr>
+      <w:r>
+        <w:rPr>
+          <w:rFonts w:hint="cs"/>
+          <w:rtl/>
+          <w:lang w:eastAsia="ja-JP"/>
+        </w:rPr>
+        <w:t>הדרך בה הפרוטוקול מונע לולאות ניתוב בין אזורים היא שכל האזורים חייבים להיות מחוברים לאזור 0.</w:t>
+      </w:r>
+    </w:p>
+    <w:p>
+      <w:pPr>
+        <w:rPr>
+          <w:rtl/>
+          <w:lang w:eastAsia="ja-JP"/>
+        </w:rPr>
+      </w:pPr>
+      <w:r>
+        <w:rPr>
+          <w:rFonts w:hint="cs"/>
+          <w:rtl/>
+          <w:lang w:eastAsia="ja-JP"/>
+        </w:rPr>
+        <w:t xml:space="preserve">פרוטוקול זה הוא ממשפחת </w:t>
+      </w:r>
+      <w:r>
+        <w:rPr>
+          <w:lang w:eastAsia="ja-JP"/>
+        </w:rPr>
+        <w:t>link state</w:t>
+      </w:r>
+      <w:r>
+        <w:rPr>
+          <w:rFonts w:hint="cs"/>
+          <w:rtl/>
+          <w:lang w:eastAsia="ja-JP"/>
+        </w:rPr>
+        <w:t>, הוא מכיר את כל הטופולוגיה ומחשב את הנתיבים שלו מקומית. כאשר הטופולוגיה משתנה כל הנתבים מעודכנים על כך.</w:t>
+      </w:r>
+    </w:p>
+    <w:p>
+      <w:pPr>
+        <w:rPr>
+          <w:rFonts w:hint="cs"/>
+          <w:rtl/>
+          <w:lang w:eastAsia="ja-JP"/>
+        </w:rPr>
+      </w:pPr>
+      <w:r>
+        <w:rPr>
+          <w:rFonts w:hint="cs"/>
+          <w:rtl/>
+          <w:lang w:eastAsia="ja-JP"/>
+        </w:rPr>
+        <w:t xml:space="preserve">הפרוטוקול מתחזק ויוצר שכנות בעזרת הודעות </w:t>
+      </w:r>
+      <w:r>
+        <w:rPr>
+          <w:lang w:eastAsia="ja-JP"/>
+        </w:rPr>
+        <w:t>hello</w:t>
+      </w:r>
+    </w:p>
+    <w:p>
+      <w:pPr>
+        <w:rPr>
+          <w:lang w:eastAsia="ja-JP"/>
+        </w:rPr>
+      </w:pPr>
     </w:p>
     <w:p>
       <w:pPr>
         <w:pStyle w:val="Heading2"/>
         <w:rPr>
-          <w:rtl/>
-          <w:lang w:eastAsia="ja-JP"/>
-        </w:rPr>
-      </w:pPr>
-      <w:r>
-        <w:rPr>
-          <w:rFonts w:hint="cs"/>
-          <w:rtl/>
-          <w:lang w:eastAsia="ja-JP"/>
-        </w:rPr>
-        <w:t>הסבר</w:t>
-      </w:r>
-    </w:p>
-    <w:p>
-      <w:pPr>
-        <w:rPr>
-          <w:rtl/>
-          <w:lang w:eastAsia="ja-JP"/>
-        </w:rPr>
-      </w:pPr>
+          <w:lang w:eastAsia="ja-JP"/>
+        </w:rPr>
+      </w:pPr>
+      <w:r>
+        <w:rPr>
+          <w:lang w:eastAsia="ja-JP"/>
+        </w:rPr>
+        <w:t>Router Id</w:t>
+      </w:r>
+    </w:p>
+    <w:p>
+      <w:pPr>
+        <w:rPr>
+          <w:rtl/>
+          <w:lang w:eastAsia="ja-JP"/>
+        </w:rPr>
+      </w:pPr>
+      <w:r>
+        <w:rPr>
+          <w:rFonts w:hint="cs"/>
+          <w:rtl/>
+          <w:lang w:eastAsia="ja-JP"/>
+        </w:rPr>
+        <w:t xml:space="preserve">לכל </w:t>
+      </w:r>
+      <w:proofErr w:type="spellStart"/>
+      <w:r>
+        <w:rPr>
+          <w:rFonts w:hint="cs"/>
+          <w:rtl/>
+          <w:lang w:eastAsia="ja-JP"/>
+        </w:rPr>
+        <w:t>ראוטר</w:t>
+      </w:r>
+      <w:proofErr w:type="spellEnd"/>
+      <w:r>
+        <w:rPr>
+          <w:rFonts w:hint="cs"/>
+          <w:rtl/>
+          <w:lang w:eastAsia="ja-JP"/>
+        </w:rPr>
+        <w:t xml:space="preserve"> העובד בפרוטוקול </w:t>
+      </w:r>
+      <w:r>
+        <w:rPr>
+          <w:lang w:eastAsia="ja-JP"/>
+        </w:rPr>
+        <w:t>OSPF</w:t>
+      </w:r>
+      <w:r>
+        <w:rPr>
+          <w:rFonts w:hint="cs"/>
+          <w:rtl/>
+          <w:lang w:eastAsia="ja-JP"/>
+        </w:rPr>
+        <w:t xml:space="preserve"> יש </w:t>
+      </w:r>
+      <w:r>
+        <w:rPr>
+          <w:lang w:eastAsia="ja-JP"/>
+        </w:rPr>
+        <w:t>ID</w:t>
+      </w:r>
+      <w:r>
+        <w:rPr>
+          <w:rFonts w:hint="cs"/>
+          <w:rtl/>
+          <w:lang w:eastAsia="ja-JP"/>
+        </w:rPr>
+        <w:t xml:space="preserve"> ספציפי משלו המייחד בפרוטוקול</w:t>
+      </w:r>
+    </w:p>
+    <w:p>
+      <w:pPr>
+        <w:rPr>
+          <w:rtl/>
+          <w:lang w:eastAsia="ja-JP"/>
+        </w:rPr>
+      </w:pPr>
+      <w:r>
+        <w:rPr>
+          <w:rFonts w:hint="cs"/>
+          <w:rtl/>
+          <w:lang w:eastAsia="ja-JP"/>
+        </w:rPr>
+        <w:t xml:space="preserve">תהליך בחירת ה </w:t>
+      </w:r>
+      <w:r>
+        <w:rPr>
+          <w:rtl/>
+          <w:lang w:eastAsia="ja-JP"/>
+        </w:rPr>
+        <w:t>–</w:t>
+      </w:r>
+      <w:r>
+        <w:rPr>
+          <w:rFonts w:hint="cs"/>
+          <w:rtl/>
+          <w:lang w:eastAsia="ja-JP"/>
+        </w:rPr>
+        <w:t xml:space="preserve"> </w:t>
+      </w:r>
+      <w:r>
+        <w:rPr>
+          <w:lang w:eastAsia="ja-JP"/>
+        </w:rPr>
+        <w:t>router id</w:t>
+      </w:r>
+      <w:r>
+        <w:rPr>
+          <w:rFonts w:hint="cs"/>
+          <w:rtl/>
+          <w:lang w:eastAsia="ja-JP"/>
+        </w:rPr>
+        <w:t xml:space="preserve"> היא כך:</w:t>
+      </w:r>
+    </w:p>
+    <w:p>
+      <w:pPr>
+        <w:pStyle w:val="ListParagraph"/>
+        <w:numPr>
+          <w:ilvl w:val="0"/>
+          <w:numId w:val="1"/>
+        </w:numPr>
+        <w:rPr>
+          <w:lang w:eastAsia="ja-JP"/>
+        </w:rPr>
+      </w:pPr>
+      <w:r>
+        <w:rPr>
+          <w:rFonts w:hint="cs"/>
+          <w:rtl/>
+          <w:lang w:eastAsia="ja-JP"/>
+        </w:rPr>
+        <w:t>קביעה ידנית</w:t>
+      </w:r>
+    </w:p>
+    <w:p>
+      <w:pPr>
+        <w:pStyle w:val="ListParagraph"/>
+        <w:numPr>
+          <w:ilvl w:val="0"/>
+          <w:numId w:val="1"/>
+        </w:numPr>
+        <w:rPr>
+          <w:lang w:eastAsia="ja-JP"/>
+        </w:rPr>
+      </w:pPr>
+      <w:r>
+        <w:rPr>
+          <w:rFonts w:hint="cs"/>
+          <w:rtl/>
+          <w:lang w:eastAsia="ja-JP"/>
+        </w:rPr>
+        <w:t xml:space="preserve">כתובת ה </w:t>
+      </w:r>
+      <w:r>
+        <w:rPr>
+          <w:rtl/>
+          <w:lang w:eastAsia="ja-JP"/>
+        </w:rPr>
+        <w:t>–</w:t>
+      </w:r>
+      <w:r>
+        <w:rPr>
+          <w:rFonts w:hint="cs"/>
+          <w:rtl/>
+          <w:lang w:eastAsia="ja-JP"/>
+        </w:rPr>
+        <w:t xml:space="preserve"> </w:t>
+      </w:r>
+      <w:r>
+        <w:rPr>
+          <w:lang w:eastAsia="ja-JP"/>
+        </w:rPr>
+        <w:t>loopback</w:t>
+      </w:r>
+      <w:r>
+        <w:rPr>
+          <w:rFonts w:hint="cs"/>
+          <w:rtl/>
+          <w:lang w:eastAsia="ja-JP"/>
+        </w:rPr>
+        <w:t xml:space="preserve"> עם ה </w:t>
+      </w:r>
+      <w:r>
+        <w:rPr>
+          <w:rtl/>
+          <w:lang w:eastAsia="ja-JP"/>
+        </w:rPr>
+        <w:t>–</w:t>
+      </w:r>
+      <w:r>
+        <w:rPr>
+          <w:rFonts w:hint="cs"/>
+          <w:rtl/>
+          <w:lang w:eastAsia="ja-JP"/>
+        </w:rPr>
+        <w:t xml:space="preserve"> </w:t>
+      </w:r>
+      <w:proofErr w:type="spellStart"/>
+      <w:r>
+        <w:rPr>
+          <w:lang w:eastAsia="ja-JP"/>
+        </w:rPr>
+        <w:t>ip</w:t>
+      </w:r>
+      <w:proofErr w:type="spellEnd"/>
+      <w:r>
+        <w:rPr>
+          <w:rFonts w:hint="cs"/>
+          <w:rtl/>
+          <w:lang w:eastAsia="ja-JP"/>
+        </w:rPr>
+        <w:t xml:space="preserve"> ההכי גבוה</w:t>
+      </w:r>
+    </w:p>
+    <w:p>
+      <w:pPr>
+        <w:pStyle w:val="ListParagraph"/>
+        <w:numPr>
+          <w:ilvl w:val="0"/>
+          <w:numId w:val="1"/>
+        </w:numPr>
+        <w:rPr>
+          <w:lang w:eastAsia="ja-JP"/>
+        </w:rPr>
+      </w:pPr>
+      <w:r>
+        <w:rPr>
+          <w:rFonts w:hint="cs"/>
+          <w:rtl/>
+          <w:lang w:eastAsia="ja-JP"/>
+        </w:rPr>
+        <w:t xml:space="preserve">אם לא מוגדרת כתובת </w:t>
+      </w:r>
+      <w:r>
+        <w:rPr>
+          <w:lang w:eastAsia="ja-JP"/>
+        </w:rPr>
+        <w:t>loopback</w:t>
+      </w:r>
+      <w:r>
+        <w:rPr>
+          <w:rFonts w:hint="cs"/>
+          <w:rtl/>
+          <w:lang w:eastAsia="ja-JP"/>
+        </w:rPr>
+        <w:t xml:space="preserve"> אז כתובת ה </w:t>
+      </w:r>
+      <w:r>
+        <w:rPr>
+          <w:rtl/>
+          <w:lang w:eastAsia="ja-JP"/>
+        </w:rPr>
+        <w:t>–</w:t>
+      </w:r>
+      <w:r>
+        <w:rPr>
+          <w:rFonts w:hint="cs"/>
+          <w:rtl/>
+          <w:lang w:eastAsia="ja-JP"/>
+        </w:rPr>
+        <w:t xml:space="preserve"> </w:t>
+      </w:r>
+      <w:r>
+        <w:rPr>
+          <w:lang w:eastAsia="ja-JP"/>
+        </w:rPr>
+        <w:t>IP</w:t>
+      </w:r>
+      <w:r>
+        <w:rPr>
+          <w:rFonts w:hint="cs"/>
+          <w:rtl/>
+          <w:lang w:eastAsia="ja-JP"/>
+        </w:rPr>
+        <w:t xml:space="preserve"> ההכי גבוהה </w:t>
+      </w:r>
+      <w:proofErr w:type="spellStart"/>
+      <w:r>
+        <w:rPr>
+          <w:rFonts w:hint="cs"/>
+          <w:rtl/>
+          <w:lang w:eastAsia="ja-JP"/>
+        </w:rPr>
+        <w:t>בראוטר</w:t>
+      </w:r>
+      <w:proofErr w:type="spellEnd"/>
+    </w:p>
+    <w:p>
+      <w:pPr>
+        <w:pStyle w:val="Heading2"/>
+        <w:rPr>
+          <w:rtl/>
+          <w:lang w:eastAsia="ja-JP"/>
+        </w:rPr>
+      </w:pPr>
+      <w:r>
+        <w:rPr>
+          <w:rFonts w:hint="cs"/>
+          <w:rtl/>
+          <w:lang w:eastAsia="ja-JP"/>
+        </w:rPr>
+        <w:t xml:space="preserve">סוגי </w:t>
+      </w:r>
+      <w:r>
+        <w:rPr>
+          <w:lang w:eastAsia="ja-JP"/>
+        </w:rPr>
+        <w:t>routers</w:t>
+      </w:r>
+      <w:r>
+        <w:rPr>
+          <w:rFonts w:hint="cs"/>
+          <w:rtl/>
+          <w:lang w:eastAsia="ja-JP"/>
+        </w:rPr>
+        <w:t xml:space="preserve"> ב </w:t>
+      </w:r>
+      <w:r>
+        <w:rPr>
+          <w:rtl/>
+          <w:lang w:eastAsia="ja-JP"/>
+        </w:rPr>
+        <w:t>–</w:t>
+      </w:r>
+      <w:r>
+        <w:rPr>
+          <w:rFonts w:hint="cs"/>
+          <w:rtl/>
+          <w:lang w:eastAsia="ja-JP"/>
+        </w:rPr>
+        <w:t xml:space="preserve"> </w:t>
+      </w:r>
+      <w:r>
+        <w:rPr>
+          <w:lang w:eastAsia="ja-JP"/>
+        </w:rPr>
+        <w:t>OSPF</w:t>
+      </w:r>
+    </w:p>
+    <w:p>
+      <w:pPr>
+        <w:rPr>
+          <w:b/>
+          <w:bCs/>
+          <w:u w:val="single"/>
+          <w:rtl/>
+          <w:lang w:eastAsia="ja-JP"/>
+        </w:rPr>
+      </w:pPr>
+      <w:r>
+        <w:rPr>
+          <w:b/>
+          <w:bCs/>
+          <w:u w:val="single"/>
+          <w:lang w:eastAsia="ja-JP"/>
+        </w:rPr>
+        <w:t>Internal router</w:t>
+      </w:r>
+    </w:p>
+    <w:p>
+      <w:pPr>
+        <w:rPr>
+          <w:rtl/>
+          <w:lang w:eastAsia="ja-JP"/>
+        </w:rPr>
+      </w:pPr>
+      <w:r>
+        <w:rPr>
+          <w:rFonts w:hint="cs"/>
+          <w:rtl/>
+          <w:lang w:eastAsia="ja-JP"/>
+        </w:rPr>
+        <w:t xml:space="preserve">זה הוא </w:t>
+      </w:r>
+      <w:proofErr w:type="spellStart"/>
+      <w:r>
+        <w:rPr>
+          <w:rFonts w:hint="cs"/>
+          <w:rtl/>
+          <w:lang w:eastAsia="ja-JP"/>
+        </w:rPr>
+        <w:t>ראוטר</w:t>
+      </w:r>
+      <w:proofErr w:type="spellEnd"/>
+      <w:r>
+        <w:rPr>
+          <w:rFonts w:hint="cs"/>
+          <w:rtl/>
+          <w:lang w:eastAsia="ja-JP"/>
+        </w:rPr>
+        <w:t xml:space="preserve"> רגיל עם יחסי שכנות</w:t>
+      </w:r>
+      <w:r>
+        <w:rPr>
+          <w:lang w:eastAsia="ja-JP"/>
+        </w:rPr>
+        <w:t xml:space="preserve"> </w:t>
+      </w:r>
+      <w:r>
+        <w:rPr>
+          <w:rFonts w:hint="cs"/>
+          <w:rtl/>
+          <w:lang w:eastAsia="ja-JP"/>
+        </w:rPr>
+        <w:t xml:space="preserve"> עם </w:t>
+      </w:r>
+      <w:proofErr w:type="spellStart"/>
+      <w:r>
+        <w:rPr>
+          <w:rFonts w:hint="cs"/>
+          <w:rtl/>
+          <w:lang w:eastAsia="ja-JP"/>
+        </w:rPr>
+        <w:t>ראוטרים</w:t>
+      </w:r>
+      <w:proofErr w:type="spellEnd"/>
+      <w:r>
+        <w:rPr>
+          <w:rFonts w:hint="cs"/>
+          <w:rtl/>
+          <w:lang w:eastAsia="ja-JP"/>
+        </w:rPr>
+        <w:t xml:space="preserve"> מאותו </w:t>
+      </w:r>
+      <w:proofErr w:type="spellStart"/>
+      <w:r>
+        <w:rPr>
+          <w:rFonts w:hint="cs"/>
+          <w:rtl/>
+          <w:lang w:eastAsia="ja-JP"/>
+        </w:rPr>
+        <w:t>איזור</w:t>
+      </w:r>
+      <w:proofErr w:type="spellEnd"/>
+    </w:p>
+    <w:p>
+      <w:pPr>
+        <w:rPr>
+          <w:b/>
+          <w:bCs/>
+          <w:u w:val="single"/>
+          <w:lang w:eastAsia="ja-JP"/>
+        </w:rPr>
+      </w:pPr>
+      <w:r>
+        <w:rPr>
+          <w:b/>
+          <w:bCs/>
+          <w:u w:val="single"/>
+          <w:lang w:eastAsia="ja-JP"/>
+        </w:rPr>
+        <w:t>Backbone router</w:t>
+      </w:r>
+    </w:p>
+    <w:p>
+      <w:pPr>
+        <w:rPr>
+          <w:rtl/>
+          <w:lang w:eastAsia="ja-JP"/>
+        </w:rPr>
+      </w:pPr>
+      <w:r>
+        <w:rPr>
+          <w:rFonts w:hint="cs"/>
+          <w:rtl/>
+          <w:lang w:eastAsia="ja-JP"/>
+        </w:rPr>
+        <w:t xml:space="preserve">זה </w:t>
+      </w:r>
+      <w:proofErr w:type="spellStart"/>
+      <w:r>
+        <w:rPr>
+          <w:rFonts w:hint="cs"/>
+          <w:rtl/>
+          <w:lang w:eastAsia="ja-JP"/>
+        </w:rPr>
+        <w:t>ראוטר</w:t>
+      </w:r>
+      <w:proofErr w:type="spellEnd"/>
+      <w:r>
+        <w:rPr>
+          <w:rFonts w:hint="cs"/>
+          <w:rtl/>
+          <w:lang w:eastAsia="ja-JP"/>
+        </w:rPr>
+        <w:t xml:space="preserve"> של </w:t>
+      </w:r>
+      <w:proofErr w:type="spellStart"/>
+      <w:r>
+        <w:rPr>
+          <w:lang w:eastAsia="ja-JP"/>
+        </w:rPr>
+        <w:t>ospf</w:t>
+      </w:r>
+      <w:proofErr w:type="spellEnd"/>
+      <w:r>
+        <w:rPr>
+          <w:rFonts w:hint="cs"/>
+          <w:rtl/>
+          <w:lang w:eastAsia="ja-JP"/>
+        </w:rPr>
+        <w:t xml:space="preserve"> שנימצא </w:t>
+      </w:r>
+      <w:proofErr w:type="spellStart"/>
+      <w:r>
+        <w:rPr>
+          <w:rFonts w:hint="cs"/>
+          <w:rtl/>
+          <w:lang w:eastAsia="ja-JP"/>
+        </w:rPr>
+        <w:t>באיזור</w:t>
+      </w:r>
+      <w:proofErr w:type="spellEnd"/>
+      <w:r>
+        <w:rPr>
+          <w:rFonts w:hint="cs"/>
+          <w:rtl/>
+          <w:lang w:eastAsia="ja-JP"/>
+        </w:rPr>
+        <w:t xml:space="preserve"> 0</w:t>
+      </w:r>
+    </w:p>
+    <w:p>
+      <w:pPr>
+        <w:rPr>
+          <w:b/>
+          <w:bCs/>
+          <w:u w:val="single"/>
+          <w:rtl/>
+          <w:lang w:eastAsia="ja-JP"/>
+        </w:rPr>
+      </w:pPr>
+      <w:r>
+        <w:rPr>
+          <w:b/>
+          <w:bCs/>
+          <w:u w:val="single"/>
+          <w:lang w:eastAsia="ja-JP"/>
+        </w:rPr>
+        <w:t>ABR – Area Border Router</w:t>
+      </w:r>
+    </w:p>
+    <w:p>
+      <w:pPr>
+        <w:rPr>
+          <w:rtl/>
+          <w:lang w:eastAsia="ja-JP"/>
+        </w:rPr>
+      </w:pPr>
+      <w:r>
+        <w:rPr>
+          <w:rFonts w:hint="cs"/>
+          <w:rtl/>
+          <w:lang w:eastAsia="ja-JP"/>
+        </w:rPr>
+        <w:t xml:space="preserve">זה </w:t>
+      </w:r>
+      <w:proofErr w:type="spellStart"/>
+      <w:r>
+        <w:rPr>
+          <w:rFonts w:hint="cs"/>
+          <w:rtl/>
+          <w:lang w:eastAsia="ja-JP"/>
+        </w:rPr>
+        <w:t>ראוטר</w:t>
+      </w:r>
+      <w:proofErr w:type="spellEnd"/>
+      <w:r>
+        <w:rPr>
+          <w:rFonts w:hint="cs"/>
+          <w:rtl/>
+          <w:lang w:eastAsia="ja-JP"/>
+        </w:rPr>
+        <w:t xml:space="preserve"> שנימצא ביותר </w:t>
+      </w:r>
+      <w:proofErr w:type="spellStart"/>
+      <w:r>
+        <w:rPr>
+          <w:rFonts w:hint="cs"/>
+          <w:rtl/>
+          <w:lang w:eastAsia="ja-JP"/>
+        </w:rPr>
+        <w:t>מאיזור</w:t>
+      </w:r>
+      <w:proofErr w:type="spellEnd"/>
+      <w:r>
+        <w:rPr>
+          <w:rFonts w:hint="cs"/>
+          <w:rtl/>
+          <w:lang w:eastAsia="ja-JP"/>
+        </w:rPr>
+        <w:t xml:space="preserve"> אחד למשל </w:t>
+      </w:r>
+      <w:proofErr w:type="spellStart"/>
+      <w:r>
+        <w:rPr>
+          <w:rFonts w:hint="cs"/>
+          <w:rtl/>
+          <w:lang w:eastAsia="ja-JP"/>
+        </w:rPr>
+        <w:t>איזור</w:t>
+      </w:r>
+      <w:proofErr w:type="spellEnd"/>
+      <w:r>
+        <w:rPr>
+          <w:rFonts w:hint="cs"/>
+          <w:rtl/>
+          <w:lang w:eastAsia="ja-JP"/>
+        </w:rPr>
+        <w:t xml:space="preserve"> 0 </w:t>
+      </w:r>
+      <w:proofErr w:type="spellStart"/>
+      <w:r>
+        <w:rPr>
+          <w:rFonts w:hint="cs"/>
+          <w:rtl/>
+          <w:lang w:eastAsia="ja-JP"/>
+        </w:rPr>
+        <w:t>ואיזור</w:t>
+      </w:r>
+      <w:proofErr w:type="spellEnd"/>
+      <w:r>
+        <w:rPr>
+          <w:rFonts w:hint="cs"/>
+          <w:rtl/>
+          <w:lang w:eastAsia="ja-JP"/>
+        </w:rPr>
+        <w:t xml:space="preserve"> 1</w:t>
+      </w:r>
+    </w:p>
+    <w:p>
+      <w:pPr>
+        <w:rPr>
+          <w:b/>
+          <w:bCs/>
+          <w:u w:val="single"/>
+          <w:lang w:eastAsia="ja-JP"/>
+        </w:rPr>
+      </w:pPr>
+      <w:r>
+        <w:rPr>
+          <w:b/>
+          <w:bCs/>
+          <w:u w:val="single"/>
+          <w:lang w:eastAsia="ja-JP"/>
+        </w:rPr>
+        <w:t>ASBR – Autonomous System Boundary Router</w:t>
+      </w:r>
+    </w:p>
+    <w:p>
+      <w:pPr>
+        <w:rPr>
+          <w:lang w:eastAsia="ja-JP"/>
+        </w:rPr>
+      </w:pPr>
+      <w:r>
+        <w:rPr>
+          <w:rFonts w:hint="cs"/>
+          <w:rtl/>
+          <w:lang w:eastAsia="ja-JP"/>
+        </w:rPr>
+        <w:t xml:space="preserve">זה </w:t>
+      </w:r>
+      <w:proofErr w:type="spellStart"/>
+      <w:r>
+        <w:rPr>
+          <w:rFonts w:hint="cs"/>
+          <w:rtl/>
+          <w:lang w:eastAsia="ja-JP"/>
+        </w:rPr>
+        <w:t>ראוטר</w:t>
+      </w:r>
+      <w:proofErr w:type="spellEnd"/>
+      <w:r>
+        <w:rPr>
+          <w:rFonts w:hint="cs"/>
+          <w:rtl/>
+          <w:lang w:eastAsia="ja-JP"/>
+        </w:rPr>
+        <w:t xml:space="preserve"> שמתפקד עם פרוטוקול ניתוב </w:t>
+      </w:r>
+      <w:proofErr w:type="spellStart"/>
+      <w:r>
+        <w:rPr>
+          <w:lang w:eastAsia="ja-JP"/>
+        </w:rPr>
+        <w:t>ospf</w:t>
+      </w:r>
+      <w:proofErr w:type="spellEnd"/>
+      <w:r>
+        <w:rPr>
+          <w:rFonts w:hint="cs"/>
+          <w:rtl/>
+          <w:lang w:eastAsia="ja-JP"/>
+        </w:rPr>
+        <w:t xml:space="preserve"> ופרוטוקול ניתוב נוסף</w:t>
+      </w:r>
+    </w:p>
+    <w:p>
+      <w:pPr>
+        <w:rPr>
+          <w:b/>
+          <w:bCs/>
+          <w:u w:val="single"/>
+          <w:lang w:eastAsia="ja-JP"/>
+        </w:rPr>
+      </w:pPr>
+      <w:r>
+        <w:rPr>
+          <w:b/>
+          <w:bCs/>
+          <w:u w:val="single"/>
+          <w:lang w:eastAsia="ja-JP"/>
+        </w:rPr>
+        <w:t>DR – Designated Router</w:t>
+      </w:r>
+    </w:p>
+    <w:p>
+      <w:pPr>
+        <w:rPr>
+          <w:rFonts w:hint="cs"/>
+          <w:rtl/>
+          <w:lang w:eastAsia="ja-JP"/>
+        </w:rPr>
+      </w:pPr>
+      <w:r>
+        <w:rPr>
+          <w:rFonts w:hint="cs"/>
+          <w:rtl/>
+          <w:lang w:eastAsia="ja-JP"/>
+        </w:rPr>
+        <w:t xml:space="preserve">זה הוא </w:t>
+      </w:r>
+      <w:proofErr w:type="spellStart"/>
+      <w:r>
+        <w:rPr>
+          <w:rFonts w:hint="cs"/>
+          <w:rtl/>
+          <w:lang w:eastAsia="ja-JP"/>
+        </w:rPr>
+        <w:t>ראוטר</w:t>
+      </w:r>
+      <w:proofErr w:type="spellEnd"/>
+      <w:r>
+        <w:rPr>
+          <w:rFonts w:hint="cs"/>
+          <w:rtl/>
+          <w:lang w:eastAsia="ja-JP"/>
+        </w:rPr>
+        <w:t xml:space="preserve"> ברשתות </w:t>
+      </w:r>
+      <w:proofErr w:type="spellStart"/>
+      <w:r>
+        <w:rPr>
+          <w:lang w:eastAsia="ja-JP"/>
+        </w:rPr>
+        <w:t>ospf</w:t>
+      </w:r>
+      <w:proofErr w:type="spellEnd"/>
+      <w:r>
+        <w:rPr>
+          <w:rFonts w:hint="cs"/>
+          <w:rtl/>
+          <w:lang w:eastAsia="ja-JP"/>
+        </w:rPr>
+        <w:t xml:space="preserve"> מסוג </w:t>
+      </w:r>
+      <w:r>
+        <w:rPr>
+          <w:lang w:eastAsia="ja-JP"/>
+        </w:rPr>
+        <w:t>broadcast</w:t>
+      </w:r>
+      <w:r>
+        <w:rPr>
+          <w:rFonts w:hint="cs"/>
+          <w:rtl/>
+          <w:lang w:eastAsia="ja-JP"/>
+        </w:rPr>
+        <w:t xml:space="preserve"> בהן ניבחר </w:t>
+      </w:r>
+      <w:proofErr w:type="spellStart"/>
+      <w:r>
+        <w:rPr>
+          <w:rFonts w:hint="cs"/>
+          <w:rtl/>
+          <w:lang w:eastAsia="ja-JP"/>
+        </w:rPr>
+        <w:t>ראוטר</w:t>
+      </w:r>
+      <w:proofErr w:type="spellEnd"/>
+      <w:r>
+        <w:rPr>
+          <w:rFonts w:hint="cs"/>
+          <w:rtl/>
+          <w:lang w:eastAsia="ja-JP"/>
+        </w:rPr>
+        <w:t xml:space="preserve"> אחד שינהל את </w:t>
+      </w:r>
+      <w:proofErr w:type="spellStart"/>
+      <w:r>
+        <w:rPr>
+          <w:rFonts w:hint="cs"/>
+          <w:rtl/>
+          <w:lang w:eastAsia="ja-JP"/>
+        </w:rPr>
+        <w:t>העידכונים</w:t>
+      </w:r>
+      <w:proofErr w:type="spellEnd"/>
+      <w:r>
+        <w:rPr>
+          <w:rFonts w:hint="cs"/>
+          <w:rtl/>
+          <w:lang w:eastAsia="ja-JP"/>
+        </w:rPr>
+        <w:t xml:space="preserve"> של </w:t>
+      </w:r>
+      <w:proofErr w:type="spellStart"/>
+      <w:r>
+        <w:rPr>
+          <w:lang w:eastAsia="ja-JP"/>
+        </w:rPr>
+        <w:t>ospf</w:t>
+      </w:r>
+      <w:proofErr w:type="spellEnd"/>
+      <w:r>
+        <w:rPr>
+          <w:rFonts w:hint="cs"/>
+          <w:rtl/>
+          <w:lang w:eastAsia="ja-JP"/>
+        </w:rPr>
+        <w:t xml:space="preserve"> באותה רשת </w:t>
+      </w:r>
+      <w:proofErr w:type="spellStart"/>
+      <w:r>
+        <w:rPr>
+          <w:rFonts w:hint="cs"/>
+          <w:rtl/>
+          <w:lang w:eastAsia="ja-JP"/>
+        </w:rPr>
+        <w:t>הראוטר</w:t>
+      </w:r>
+      <w:proofErr w:type="spellEnd"/>
+      <w:r>
+        <w:rPr>
+          <w:rFonts w:hint="cs"/>
+          <w:rtl/>
+          <w:lang w:eastAsia="ja-JP"/>
+        </w:rPr>
+        <w:t xml:space="preserve"> מקשיב </w:t>
+      </w:r>
+      <w:proofErr w:type="spellStart"/>
+      <w:r>
+        <w:rPr>
+          <w:rFonts w:hint="cs"/>
+          <w:rtl/>
+          <w:lang w:eastAsia="ja-JP"/>
+        </w:rPr>
+        <w:t>לעידכונים</w:t>
+      </w:r>
+      <w:proofErr w:type="spellEnd"/>
+      <w:r>
+        <w:rPr>
+          <w:rFonts w:hint="cs"/>
+          <w:rtl/>
+          <w:lang w:eastAsia="ja-JP"/>
+        </w:rPr>
+        <w:t xml:space="preserve"> בכתובת 224.0.0.6</w:t>
+      </w:r>
+    </w:p>
+    <w:p>
+      <w:pPr>
+        <w:rPr>
+          <w:b/>
+          <w:bCs/>
+          <w:u w:val="single"/>
+          <w:lang w:eastAsia="ja-JP"/>
+        </w:rPr>
+      </w:pPr>
+      <w:r>
+        <w:rPr>
+          <w:b/>
+          <w:bCs/>
+          <w:u w:val="single"/>
+          <w:lang w:eastAsia="ja-JP"/>
+        </w:rPr>
+        <w:t>BDR – Backup Designated Router</w:t>
+      </w:r>
+    </w:p>
+    <w:p>
+      <w:pPr>
+        <w:rPr>
+          <w:lang w:eastAsia="ja-JP"/>
+        </w:rPr>
+      </w:pPr>
+      <w:r>
+        <w:rPr>
+          <w:rFonts w:hint="cs"/>
+          <w:rtl/>
+          <w:lang w:eastAsia="ja-JP"/>
+        </w:rPr>
+        <w:t xml:space="preserve">זה </w:t>
+      </w:r>
+      <w:proofErr w:type="spellStart"/>
+      <w:r>
+        <w:rPr>
+          <w:rFonts w:hint="cs"/>
+          <w:rtl/>
+          <w:lang w:eastAsia="ja-JP"/>
+        </w:rPr>
+        <w:t>ראוטר</w:t>
+      </w:r>
+      <w:proofErr w:type="spellEnd"/>
+      <w:r>
+        <w:rPr>
+          <w:rFonts w:hint="cs"/>
+          <w:rtl/>
+          <w:lang w:eastAsia="ja-JP"/>
+        </w:rPr>
+        <w:t xml:space="preserve"> המקשיב לעדכונים ברשת כמו </w:t>
+      </w:r>
+      <w:r>
+        <w:rPr>
+          <w:lang w:eastAsia="ja-JP"/>
+        </w:rPr>
+        <w:t>DR</w:t>
+      </w:r>
+      <w:r>
+        <w:rPr>
+          <w:rFonts w:hint="cs"/>
+          <w:rtl/>
+          <w:lang w:eastAsia="ja-JP"/>
+        </w:rPr>
+        <w:t xml:space="preserve"> רק שהוא מתחיל לעדכן ולהיות אחראי על </w:t>
+      </w:r>
+      <w:proofErr w:type="spellStart"/>
+      <w:r>
+        <w:rPr>
+          <w:rFonts w:hint="cs"/>
+          <w:rtl/>
+          <w:lang w:eastAsia="ja-JP"/>
+        </w:rPr>
+        <w:t>עידכונים</w:t>
+      </w:r>
+      <w:proofErr w:type="spellEnd"/>
+      <w:r>
+        <w:rPr>
+          <w:rFonts w:hint="cs"/>
+          <w:rtl/>
+          <w:lang w:eastAsia="ja-JP"/>
+        </w:rPr>
+        <w:t xml:space="preserve"> ברגע שהנתב </w:t>
+      </w:r>
+      <w:r>
+        <w:rPr>
+          <w:lang w:eastAsia="ja-JP"/>
+        </w:rPr>
+        <w:t>DR</w:t>
+      </w:r>
+      <w:r>
+        <w:rPr>
+          <w:rFonts w:hint="cs"/>
+          <w:rtl/>
+          <w:lang w:eastAsia="ja-JP"/>
+        </w:rPr>
+        <w:t xml:space="preserve"> נפל</w:t>
+      </w:r>
+    </w:p>
+    <w:p>
+      <w:pPr>
+        <w:rPr>
+          <w:rtl/>
+          <w:lang w:eastAsia="ja-JP"/>
+        </w:rPr>
+      </w:pPr>
+    </w:p>
+    <w:p>
+      <w:pPr>
+        <w:pStyle w:val="Heading2"/>
+        <w:rPr>
+          <w:rtl/>
+          <w:lang w:eastAsia="ja-JP"/>
+        </w:rPr>
+      </w:pPr>
+      <w:r>
+        <w:rPr>
+          <w:rFonts w:hint="cs"/>
+          <w:rtl/>
+          <w:lang w:eastAsia="ja-JP"/>
+        </w:rPr>
+        <w:t xml:space="preserve">בחירת </w:t>
+      </w:r>
+      <w:r>
+        <w:rPr>
+          <w:lang w:eastAsia="ja-JP"/>
+        </w:rPr>
+        <w:t>DR</w:t>
+      </w:r>
+      <w:r>
+        <w:rPr>
+          <w:rFonts w:hint="cs"/>
+          <w:rtl/>
+          <w:lang w:eastAsia="ja-JP"/>
+        </w:rPr>
+        <w:t xml:space="preserve"> ו </w:t>
+      </w:r>
+      <w:r>
+        <w:rPr>
+          <w:rtl/>
+          <w:lang w:eastAsia="ja-JP"/>
+        </w:rPr>
+        <w:t>–</w:t>
+      </w:r>
+      <w:r>
+        <w:rPr>
+          <w:rFonts w:hint="cs"/>
+          <w:rtl/>
+          <w:lang w:eastAsia="ja-JP"/>
+        </w:rPr>
+        <w:t xml:space="preserve"> </w:t>
+      </w:r>
+      <w:r>
+        <w:rPr>
+          <w:lang w:eastAsia="ja-JP"/>
+        </w:rPr>
+        <w:t>BDR</w:t>
+      </w:r>
+    </w:p>
+    <w:p>
+      <w:pPr>
+        <w:rPr>
+          <w:rtl/>
+          <w:lang w:eastAsia="ja-JP"/>
+        </w:rPr>
+      </w:pPr>
+      <w:r>
+        <w:rPr>
+          <w:rFonts w:hint="cs"/>
+          <w:rtl/>
+          <w:lang w:eastAsia="ja-JP"/>
+        </w:rPr>
+        <w:t xml:space="preserve">לכל </w:t>
+      </w:r>
+      <w:proofErr w:type="spellStart"/>
+      <w:r>
+        <w:rPr>
+          <w:rFonts w:hint="cs"/>
+          <w:rtl/>
+          <w:lang w:eastAsia="ja-JP"/>
+        </w:rPr>
+        <w:t>ראוטר</w:t>
+      </w:r>
+      <w:proofErr w:type="spellEnd"/>
+      <w:r>
+        <w:rPr>
+          <w:rFonts w:hint="cs"/>
+          <w:rtl/>
+          <w:lang w:eastAsia="ja-JP"/>
+        </w:rPr>
+        <w:t xml:space="preserve"> ב </w:t>
+      </w:r>
+      <w:r>
+        <w:rPr>
+          <w:rtl/>
+          <w:lang w:eastAsia="ja-JP"/>
+        </w:rPr>
+        <w:t>–</w:t>
+      </w:r>
+      <w:r>
+        <w:rPr>
+          <w:rFonts w:hint="cs"/>
+          <w:rtl/>
+          <w:lang w:eastAsia="ja-JP"/>
+        </w:rPr>
+        <w:t xml:space="preserve"> </w:t>
+      </w:r>
+      <w:proofErr w:type="spellStart"/>
+      <w:r>
+        <w:rPr>
+          <w:lang w:eastAsia="ja-JP"/>
+        </w:rPr>
+        <w:t>ospf</w:t>
+      </w:r>
+      <w:proofErr w:type="spellEnd"/>
+      <w:r>
+        <w:rPr>
+          <w:rFonts w:hint="cs"/>
+          <w:rtl/>
+          <w:lang w:eastAsia="ja-JP"/>
+        </w:rPr>
+        <w:t xml:space="preserve"> יש ערך </w:t>
+      </w:r>
+      <w:r>
+        <w:rPr>
+          <w:lang w:eastAsia="ja-JP"/>
+        </w:rPr>
+        <w:t>priority</w:t>
+      </w:r>
+      <w:r>
+        <w:rPr>
+          <w:rFonts w:hint="cs"/>
+          <w:rtl/>
+          <w:lang w:eastAsia="ja-JP"/>
+        </w:rPr>
+        <w:t xml:space="preserve"> הוא </w:t>
+      </w:r>
+      <w:proofErr w:type="spellStart"/>
+      <w:r>
+        <w:rPr>
+          <w:rFonts w:hint="cs"/>
+          <w:rtl/>
+          <w:lang w:eastAsia="ja-JP"/>
+        </w:rPr>
+        <w:t>דיפולטיבית</w:t>
+      </w:r>
+      <w:proofErr w:type="spellEnd"/>
+      <w:r>
+        <w:rPr>
+          <w:rFonts w:hint="cs"/>
+          <w:rtl/>
+          <w:lang w:eastAsia="ja-JP"/>
+        </w:rPr>
+        <w:t xml:space="preserve"> 1 ואם הוא 0 אז הנתב לא יכול להיבחר כ </w:t>
+      </w:r>
+      <w:r>
+        <w:rPr>
+          <w:rtl/>
+          <w:lang w:eastAsia="ja-JP"/>
+        </w:rPr>
+        <w:t>–</w:t>
+      </w:r>
+      <w:r>
+        <w:rPr>
+          <w:rFonts w:hint="cs"/>
+          <w:rtl/>
+          <w:lang w:eastAsia="ja-JP"/>
+        </w:rPr>
+        <w:t xml:space="preserve"> </w:t>
+      </w:r>
+      <w:r>
+        <w:rPr>
+          <w:lang w:eastAsia="ja-JP"/>
+        </w:rPr>
+        <w:t>DR</w:t>
+      </w:r>
+      <w:r>
+        <w:rPr>
+          <w:rFonts w:hint="cs"/>
+          <w:rtl/>
+          <w:lang w:eastAsia="ja-JP"/>
+        </w:rPr>
+        <w:t xml:space="preserve"> או </w:t>
+      </w:r>
+      <w:r>
+        <w:rPr>
+          <w:lang w:eastAsia="ja-JP"/>
+        </w:rPr>
+        <w:t>BDR</w:t>
+      </w:r>
+      <w:r>
+        <w:rPr>
+          <w:rFonts w:hint="cs"/>
+          <w:rtl/>
+          <w:lang w:eastAsia="ja-JP"/>
+        </w:rPr>
+        <w:t xml:space="preserve">. הנתב עם הערך </w:t>
+      </w:r>
+      <w:r>
+        <w:rPr>
+          <w:lang w:eastAsia="ja-JP"/>
+        </w:rPr>
+        <w:t>priority</w:t>
+      </w:r>
+      <w:r>
+        <w:rPr>
+          <w:rFonts w:hint="cs"/>
+          <w:rtl/>
+          <w:lang w:eastAsia="ja-JP"/>
+        </w:rPr>
+        <w:t xml:space="preserve"> הכי גבוה ייבחר להיות ה </w:t>
+      </w:r>
+      <w:r>
+        <w:rPr>
+          <w:rtl/>
+          <w:lang w:eastAsia="ja-JP"/>
+        </w:rPr>
+        <w:t>–</w:t>
+      </w:r>
+      <w:r>
+        <w:rPr>
+          <w:rFonts w:hint="cs"/>
+          <w:rtl/>
+          <w:lang w:eastAsia="ja-JP"/>
+        </w:rPr>
+        <w:t xml:space="preserve"> </w:t>
+      </w:r>
+      <w:r>
+        <w:rPr>
+          <w:lang w:eastAsia="ja-JP"/>
+        </w:rPr>
+        <w:t>DR</w:t>
+      </w:r>
+      <w:r>
+        <w:rPr>
+          <w:rFonts w:hint="cs"/>
+          <w:rtl/>
+          <w:lang w:eastAsia="ja-JP"/>
+        </w:rPr>
+        <w:t xml:space="preserve"> ואחריו ה </w:t>
+      </w:r>
+      <w:r>
+        <w:rPr>
+          <w:rtl/>
+          <w:lang w:eastAsia="ja-JP"/>
+        </w:rPr>
+        <w:t>–</w:t>
+      </w:r>
+      <w:r>
+        <w:rPr>
+          <w:rFonts w:hint="cs"/>
+          <w:rtl/>
+          <w:lang w:eastAsia="ja-JP"/>
+        </w:rPr>
+        <w:t xml:space="preserve"> </w:t>
+      </w:r>
+      <w:r>
+        <w:rPr>
+          <w:lang w:eastAsia="ja-JP"/>
+        </w:rPr>
+        <w:t>BDR</w:t>
+      </w:r>
+      <w:r>
+        <w:rPr>
+          <w:rFonts w:hint="cs"/>
+          <w:rtl/>
+          <w:lang w:eastAsia="ja-JP"/>
+        </w:rPr>
+        <w:t xml:space="preserve"> אם ערכי ה </w:t>
+      </w:r>
+      <w:r>
+        <w:rPr>
+          <w:rtl/>
+          <w:lang w:eastAsia="ja-JP"/>
+        </w:rPr>
+        <w:t>–</w:t>
+      </w:r>
+      <w:r>
+        <w:rPr>
+          <w:rFonts w:hint="cs"/>
+          <w:rtl/>
+          <w:lang w:eastAsia="ja-JP"/>
+        </w:rPr>
+        <w:t xml:space="preserve"> </w:t>
+      </w:r>
+      <w:r>
+        <w:rPr>
+          <w:lang w:eastAsia="ja-JP"/>
+        </w:rPr>
+        <w:t>priority</w:t>
+      </w:r>
+      <w:r>
+        <w:rPr>
+          <w:rFonts w:hint="cs"/>
+          <w:rtl/>
+          <w:lang w:eastAsia="ja-JP"/>
+        </w:rPr>
+        <w:t xml:space="preserve"> שווים אז ייבחרו לפי ה </w:t>
+      </w:r>
+      <w:r>
+        <w:rPr>
+          <w:rtl/>
+          <w:lang w:eastAsia="ja-JP"/>
+        </w:rPr>
+        <w:t>–</w:t>
+      </w:r>
+      <w:r>
+        <w:rPr>
+          <w:rFonts w:hint="cs"/>
+          <w:rtl/>
+          <w:lang w:eastAsia="ja-JP"/>
+        </w:rPr>
+        <w:t xml:space="preserve"> </w:t>
+      </w:r>
+      <w:r>
+        <w:rPr>
+          <w:lang w:eastAsia="ja-JP"/>
+        </w:rPr>
+        <w:t>router ID</w:t>
+      </w:r>
+    </w:p>
+    <w:p>
+      <w:pPr>
+        <w:pStyle w:val="Heading2"/>
+        <w:rPr>
+          <w:lang w:eastAsia="ja-JP"/>
+        </w:rPr>
+      </w:pPr>
+    </w:p>
+    <w:p>
+      <w:pPr>
+        <w:pStyle w:val="Heading2"/>
+        <w:rPr>
+          <w:lang w:eastAsia="ja-JP"/>
+        </w:rPr>
+      </w:pPr>
+      <w:r>
+        <w:rPr>
+          <w:rFonts w:hint="cs"/>
+          <w:rtl/>
+          <w:lang w:eastAsia="ja-JP"/>
+        </w:rPr>
+        <w:t xml:space="preserve">רשתות שונות ב </w:t>
+      </w:r>
+      <w:r>
+        <w:rPr>
+          <w:rtl/>
+          <w:lang w:eastAsia="ja-JP"/>
+        </w:rPr>
+        <w:t>–</w:t>
+      </w:r>
+      <w:r>
+        <w:rPr>
+          <w:rFonts w:hint="cs"/>
+          <w:rtl/>
+          <w:lang w:eastAsia="ja-JP"/>
+        </w:rPr>
+        <w:t xml:space="preserve"> </w:t>
+      </w:r>
+      <w:r>
+        <w:rPr>
+          <w:lang w:eastAsia="ja-JP"/>
+        </w:rPr>
+        <w:t>OSPF</w:t>
+      </w:r>
+    </w:p>
+    <w:p>
+      <w:pPr>
+        <w:rPr>
+          <w:b/>
+          <w:bCs/>
+          <w:u w:val="single"/>
+          <w:lang w:eastAsia="ja-JP"/>
+        </w:rPr>
+      </w:pPr>
+      <w:r>
+        <w:rPr>
+          <w:b/>
+          <w:bCs/>
+          <w:u w:val="single"/>
+          <w:lang w:eastAsia="ja-JP"/>
+        </w:rPr>
+        <w:t>Broadcast</w:t>
+      </w:r>
+    </w:p>
+    <w:p>
+      <w:pPr>
+        <w:rPr>
+          <w:rtl/>
+          <w:lang w:eastAsia="ja-JP"/>
+        </w:rPr>
+      </w:pPr>
+      <w:r>
+        <w:rPr>
+          <w:rFonts w:hint="cs"/>
+          <w:rtl/>
+          <w:lang w:eastAsia="ja-JP"/>
+        </w:rPr>
+        <w:t xml:space="preserve">זו רשת בה כמה </w:t>
+      </w:r>
+      <w:proofErr w:type="spellStart"/>
+      <w:r>
+        <w:rPr>
+          <w:rFonts w:hint="cs"/>
+          <w:rtl/>
+          <w:lang w:eastAsia="ja-JP"/>
+        </w:rPr>
+        <w:t>ראוטרים</w:t>
+      </w:r>
+      <w:proofErr w:type="spellEnd"/>
+      <w:r>
+        <w:rPr>
+          <w:rFonts w:hint="cs"/>
+          <w:rtl/>
+          <w:lang w:eastAsia="ja-JP"/>
+        </w:rPr>
+        <w:t xml:space="preserve"> מחוברים אחד לשני בעזרת למשל </w:t>
+      </w:r>
+      <w:r>
+        <w:rPr>
+          <w:lang w:eastAsia="ja-JP"/>
+        </w:rPr>
+        <w:t>switch</w:t>
+      </w:r>
+      <w:r>
+        <w:rPr>
+          <w:rFonts w:hint="cs"/>
+          <w:rtl/>
+          <w:lang w:eastAsia="ja-JP"/>
+        </w:rPr>
+        <w:t xml:space="preserve"> </w:t>
+      </w:r>
+      <w:r>
+        <w:rPr>
+          <w:rFonts w:hint="cs"/>
+          <w:rtl/>
+          <w:lang w:eastAsia="ja-JP"/>
+        </w:rPr>
+        <w:t xml:space="preserve">כך שכל הנתבים המחוברים למתג הם באותה רשת, ברשת זו גם ייבחרו נתבי </w:t>
+      </w:r>
+      <w:r>
+        <w:rPr>
+          <w:lang w:eastAsia="ja-JP"/>
+        </w:rPr>
+        <w:t>DR</w:t>
+      </w:r>
+      <w:r>
+        <w:rPr>
+          <w:rFonts w:hint="cs"/>
+          <w:rtl/>
+          <w:lang w:eastAsia="ja-JP"/>
+        </w:rPr>
+        <w:t xml:space="preserve"> ו </w:t>
+      </w:r>
+      <w:r>
+        <w:rPr>
+          <w:rtl/>
+          <w:lang w:eastAsia="ja-JP"/>
+        </w:rPr>
+        <w:t>–</w:t>
+      </w:r>
+      <w:r>
+        <w:rPr>
+          <w:rFonts w:hint="cs"/>
+          <w:rtl/>
+          <w:lang w:eastAsia="ja-JP"/>
+        </w:rPr>
+        <w:t xml:space="preserve"> </w:t>
+      </w:r>
+      <w:r>
+        <w:rPr>
+          <w:lang w:eastAsia="ja-JP"/>
+        </w:rPr>
+        <w:t>BDR</w:t>
+      </w:r>
+      <w:r>
+        <w:rPr>
+          <w:rFonts w:hint="cs"/>
+          <w:rtl/>
+          <w:lang w:eastAsia="ja-JP"/>
+        </w:rPr>
+        <w:t xml:space="preserve">. ברשת זו </w:t>
+      </w:r>
+      <w:proofErr w:type="spellStart"/>
+      <w:r>
+        <w:rPr>
+          <w:rFonts w:hint="cs"/>
+          <w:rtl/>
+          <w:lang w:eastAsia="ja-JP"/>
+        </w:rPr>
+        <w:t>עידכונים</w:t>
+      </w:r>
+      <w:proofErr w:type="spellEnd"/>
+      <w:r>
+        <w:rPr>
+          <w:rFonts w:hint="cs"/>
+          <w:rtl/>
+          <w:lang w:eastAsia="ja-JP"/>
+        </w:rPr>
+        <w:t xml:space="preserve"> על שינויים ברשת יישלחו בכתובת 224.0.0.6 </w:t>
+      </w:r>
+      <w:proofErr w:type="spellStart"/>
+      <w:r>
+        <w:rPr>
+          <w:rFonts w:hint="cs"/>
+          <w:rtl/>
+          <w:lang w:eastAsia="ja-JP"/>
+        </w:rPr>
+        <w:t>לראוטרים</w:t>
+      </w:r>
+      <w:proofErr w:type="spellEnd"/>
+      <w:r>
+        <w:rPr>
+          <w:rFonts w:hint="cs"/>
+          <w:rtl/>
+          <w:lang w:eastAsia="ja-JP"/>
+        </w:rPr>
+        <w:t xml:space="preserve"> </w:t>
+      </w:r>
+      <w:r>
+        <w:rPr>
+          <w:lang w:eastAsia="ja-JP"/>
+        </w:rPr>
+        <w:t>DR</w:t>
+      </w:r>
+      <w:r>
+        <w:rPr>
+          <w:rFonts w:hint="cs"/>
+          <w:rtl/>
+          <w:lang w:eastAsia="ja-JP"/>
+        </w:rPr>
+        <w:t xml:space="preserve"> ו </w:t>
+      </w:r>
+      <w:r>
+        <w:rPr>
+          <w:rtl/>
+          <w:lang w:eastAsia="ja-JP"/>
+        </w:rPr>
+        <w:t>–</w:t>
+      </w:r>
+      <w:r>
+        <w:rPr>
+          <w:rFonts w:hint="cs"/>
+          <w:rtl/>
+          <w:lang w:eastAsia="ja-JP"/>
+        </w:rPr>
+        <w:t xml:space="preserve"> </w:t>
+      </w:r>
+      <w:r>
+        <w:rPr>
+          <w:lang w:eastAsia="ja-JP"/>
+        </w:rPr>
+        <w:t>BDR</w:t>
+      </w:r>
+      <w:r>
+        <w:rPr>
+          <w:rFonts w:hint="cs"/>
+          <w:rtl/>
+          <w:lang w:eastAsia="ja-JP"/>
+        </w:rPr>
+        <w:t xml:space="preserve"> </w:t>
+      </w:r>
+      <w:proofErr w:type="spellStart"/>
+      <w:r>
+        <w:rPr>
+          <w:rFonts w:hint="cs"/>
+          <w:rtl/>
+          <w:lang w:eastAsia="ja-JP"/>
+        </w:rPr>
+        <w:t>והראוטרים</w:t>
+      </w:r>
+      <w:proofErr w:type="spellEnd"/>
+      <w:r>
+        <w:rPr>
+          <w:rFonts w:hint="cs"/>
+          <w:rtl/>
+          <w:lang w:eastAsia="ja-JP"/>
+        </w:rPr>
+        <w:t xml:space="preserve"> </w:t>
+      </w:r>
+      <w:r>
+        <w:rPr>
+          <w:lang w:eastAsia="ja-JP"/>
+        </w:rPr>
+        <w:t>DR</w:t>
+      </w:r>
+      <w:r>
+        <w:rPr>
+          <w:rFonts w:hint="cs"/>
+          <w:rtl/>
+          <w:lang w:eastAsia="ja-JP"/>
+        </w:rPr>
+        <w:t xml:space="preserve"> ו </w:t>
+      </w:r>
+      <w:r>
+        <w:rPr>
+          <w:lang w:eastAsia="ja-JP"/>
+        </w:rPr>
+        <w:t>BDR</w:t>
+      </w:r>
+      <w:r>
+        <w:rPr>
+          <w:rFonts w:hint="cs"/>
+          <w:rtl/>
+          <w:lang w:eastAsia="ja-JP"/>
+        </w:rPr>
+        <w:t xml:space="preserve"> יפרסמו את כל השינויים בכתובת 224.0.0.5</w:t>
+      </w:r>
+    </w:p>
+    <w:p>
+      <w:pPr>
+        <w:rPr>
+          <w:b/>
+          <w:bCs/>
+          <w:u w:val="single"/>
+          <w:lang w:eastAsia="ja-JP"/>
+        </w:rPr>
+      </w:pPr>
+      <w:r>
+        <w:rPr>
+          <w:b/>
+          <w:bCs/>
+          <w:u w:val="single"/>
+          <w:lang w:eastAsia="ja-JP"/>
+        </w:rPr>
+        <w:t xml:space="preserve">P2P – Point </w:t>
+      </w:r>
+      <w:proofErr w:type="gramStart"/>
+      <w:r>
+        <w:rPr>
+          <w:b/>
+          <w:bCs/>
+          <w:u w:val="single"/>
+          <w:lang w:eastAsia="ja-JP"/>
+        </w:rPr>
+        <w:t>To</w:t>
+      </w:r>
+      <w:proofErr w:type="gramEnd"/>
+      <w:r>
+        <w:rPr>
+          <w:b/>
+          <w:bCs/>
+          <w:u w:val="single"/>
+          <w:lang w:eastAsia="ja-JP"/>
+        </w:rPr>
+        <w:t xml:space="preserve"> Point</w:t>
+      </w:r>
+    </w:p>
+    <w:p>
+      <w:pPr>
+        <w:rPr>
+          <w:rtl/>
+          <w:lang w:eastAsia="ja-JP"/>
+        </w:rPr>
+      </w:pPr>
+      <w:r>
+        <w:rPr>
+          <w:rFonts w:hint="cs"/>
+          <w:rtl/>
+          <w:lang w:eastAsia="ja-JP"/>
+        </w:rPr>
+        <w:t>ברשת זו מחוברים שני נתבים ישירות</w:t>
+      </w:r>
+      <w:r>
+        <w:rPr>
+          <w:rFonts w:hint="cs"/>
+          <w:rtl/>
+          <w:lang w:eastAsia="ja-JP"/>
+        </w:rPr>
+        <w:t xml:space="preserve">. אין בחירת נתבי </w:t>
+      </w:r>
+      <w:r>
+        <w:rPr>
+          <w:lang w:eastAsia="ja-JP"/>
+        </w:rPr>
+        <w:t>DR</w:t>
+      </w:r>
+      <w:r>
+        <w:rPr>
+          <w:rFonts w:hint="cs"/>
+          <w:rtl/>
+          <w:lang w:eastAsia="ja-JP"/>
+        </w:rPr>
+        <w:t xml:space="preserve"> ו </w:t>
+      </w:r>
+      <w:r>
+        <w:rPr>
+          <w:rtl/>
+          <w:lang w:eastAsia="ja-JP"/>
+        </w:rPr>
+        <w:t>–</w:t>
+      </w:r>
+      <w:r>
+        <w:rPr>
+          <w:rFonts w:hint="cs"/>
+          <w:rtl/>
+          <w:lang w:eastAsia="ja-JP"/>
+        </w:rPr>
+        <w:t xml:space="preserve"> </w:t>
+      </w:r>
+      <w:r>
+        <w:rPr>
+          <w:lang w:eastAsia="ja-JP"/>
+        </w:rPr>
+        <w:t>BDR</w:t>
+      </w:r>
+      <w:r>
+        <w:rPr>
+          <w:rFonts w:hint="cs"/>
+          <w:rtl/>
+          <w:lang w:eastAsia="ja-JP"/>
+        </w:rPr>
+        <w:t xml:space="preserve"> ברשת הזאת </w:t>
+      </w:r>
+      <w:proofErr w:type="spellStart"/>
+      <w:r>
+        <w:rPr>
+          <w:rFonts w:hint="cs"/>
+          <w:rtl/>
+          <w:lang w:eastAsia="ja-JP"/>
+        </w:rPr>
+        <w:t>ועידכוני</w:t>
+      </w:r>
+      <w:proofErr w:type="spellEnd"/>
+      <w:r>
+        <w:rPr>
+          <w:rFonts w:hint="cs"/>
+          <w:rtl/>
+          <w:lang w:eastAsia="ja-JP"/>
+        </w:rPr>
+        <w:t xml:space="preserve"> הרשת יישלחו בכתובת 224.0.0.5</w:t>
+      </w:r>
+    </w:p>
+    <w:p>
+      <w:pPr>
+        <w:rPr>
+          <w:lang w:eastAsia="ja-JP"/>
+        </w:rPr>
+      </w:pPr>
+    </w:p>
+    <w:p>
+      <w:pPr>
+        <w:rPr>
+          <w:rtl/>
+          <w:lang w:eastAsia="ja-JP"/>
+        </w:rPr>
+      </w:pPr>
+    </w:p>
+    <w:p>
+      <w:pPr>
+        <w:pStyle w:val="Heading2"/>
+        <w:rPr>
+          <w:rtl/>
+          <w:lang w:eastAsia="ja-JP"/>
+        </w:rPr>
+      </w:pPr>
+      <w:r>
+        <w:rPr>
+          <w:rFonts w:hint="cs"/>
+          <w:rtl/>
+          <w:lang w:eastAsia="ja-JP"/>
+        </w:rPr>
+        <w:t>פרמטרים להקמת יחסי שכנות</w:t>
+      </w:r>
+    </w:p>
+    <w:p>
+      <w:pPr>
+        <w:rPr>
+          <w:b/>
+          <w:bCs/>
+          <w:u w:val="single"/>
+          <w:lang w:eastAsia="ja-JP"/>
+        </w:rPr>
+      </w:pPr>
+      <w:r>
+        <w:rPr>
+          <w:rFonts w:hint="cs"/>
+          <w:b/>
+          <w:bCs/>
+          <w:u w:val="single"/>
+          <w:rtl/>
+          <w:lang w:eastAsia="ja-JP"/>
+        </w:rPr>
+        <w:t>פרמטרים שחייבים להיות שווים</w:t>
+      </w:r>
+    </w:p>
+    <w:p>
+      <w:pPr>
+        <w:pStyle w:val="ListParagraph"/>
+        <w:numPr>
+          <w:ilvl w:val="0"/>
+          <w:numId w:val="1"/>
+        </w:numPr>
+        <w:rPr>
+          <w:lang w:eastAsia="ja-JP"/>
+        </w:rPr>
+      </w:pPr>
+      <w:proofErr w:type="spellStart"/>
+      <w:r>
+        <w:rPr>
+          <w:rFonts w:hint="cs"/>
+          <w:rtl/>
+          <w:lang w:eastAsia="ja-JP"/>
+        </w:rPr>
+        <w:t>הראוטרים</w:t>
+      </w:r>
+      <w:proofErr w:type="spellEnd"/>
+      <w:r>
+        <w:rPr>
+          <w:rFonts w:hint="cs"/>
+          <w:rtl/>
+          <w:lang w:eastAsia="ja-JP"/>
+        </w:rPr>
+        <w:t xml:space="preserve"> </w:t>
+      </w:r>
+      <w:proofErr w:type="spellStart"/>
+      <w:r>
+        <w:rPr>
+          <w:rFonts w:hint="cs"/>
+          <w:rtl/>
+          <w:lang w:eastAsia="ja-JP"/>
+        </w:rPr>
+        <w:t>באיזור</w:t>
+      </w:r>
+      <w:proofErr w:type="spellEnd"/>
+      <w:r>
+        <w:rPr>
+          <w:rFonts w:hint="cs"/>
+          <w:rtl/>
+          <w:lang w:eastAsia="ja-JP"/>
+        </w:rPr>
+        <w:t xml:space="preserve"> משותף</w:t>
+      </w:r>
+    </w:p>
+    <w:p>
+      <w:pPr>
+        <w:pStyle w:val="ListParagraph"/>
+        <w:numPr>
+          <w:ilvl w:val="0"/>
+          <w:numId w:val="1"/>
+        </w:numPr>
+        <w:rPr>
+          <w:lang w:eastAsia="ja-JP"/>
+        </w:rPr>
+      </w:pPr>
+      <w:r>
+        <w:rPr>
+          <w:rFonts w:hint="cs"/>
+          <w:rtl/>
+          <w:lang w:eastAsia="ja-JP"/>
+        </w:rPr>
+        <w:t xml:space="preserve">חייבים להיות באותו סוג </w:t>
+      </w:r>
+      <w:proofErr w:type="spellStart"/>
+      <w:r>
+        <w:rPr>
+          <w:rFonts w:hint="cs"/>
+          <w:rtl/>
+          <w:lang w:eastAsia="ja-JP"/>
+        </w:rPr>
+        <w:t>איזור</w:t>
+      </w:r>
+      <w:proofErr w:type="spellEnd"/>
+    </w:p>
+    <w:p>
+      <w:pPr>
+        <w:pStyle w:val="ListParagraph"/>
+        <w:numPr>
+          <w:ilvl w:val="0"/>
+          <w:numId w:val="1"/>
+        </w:numPr>
+        <w:rPr>
+          <w:lang w:eastAsia="ja-JP"/>
+        </w:rPr>
+      </w:pPr>
+      <w:r>
+        <w:rPr>
+          <w:rFonts w:hint="cs"/>
+          <w:rtl/>
+          <w:lang w:eastAsia="ja-JP"/>
+        </w:rPr>
+        <w:t xml:space="preserve">ה </w:t>
+      </w:r>
+      <w:r>
+        <w:rPr>
+          <w:rtl/>
+          <w:lang w:eastAsia="ja-JP"/>
+        </w:rPr>
+        <w:t>–</w:t>
+      </w:r>
+      <w:r>
+        <w:rPr>
+          <w:rFonts w:hint="cs"/>
+          <w:rtl/>
+          <w:lang w:eastAsia="ja-JP"/>
+        </w:rPr>
+        <w:t xml:space="preserve"> </w:t>
+      </w:r>
+      <w:r>
+        <w:rPr>
+          <w:lang w:eastAsia="ja-JP"/>
+        </w:rPr>
+        <w:t>prefix</w:t>
+      </w:r>
+      <w:r>
+        <w:rPr>
+          <w:rFonts w:hint="cs"/>
+          <w:rtl/>
+          <w:lang w:eastAsia="ja-JP"/>
+        </w:rPr>
+        <w:t xml:space="preserve"> של הרשת שהם </w:t>
+      </w:r>
+      <w:proofErr w:type="spellStart"/>
+      <w:r>
+        <w:rPr>
+          <w:rFonts w:hint="cs"/>
+          <w:rtl/>
+          <w:lang w:eastAsia="ja-JP"/>
+        </w:rPr>
+        <w:t>נימצאים</w:t>
+      </w:r>
+      <w:proofErr w:type="spellEnd"/>
+      <w:r>
+        <w:rPr>
+          <w:rFonts w:hint="cs"/>
+          <w:rtl/>
+          <w:lang w:eastAsia="ja-JP"/>
+        </w:rPr>
+        <w:t xml:space="preserve"> בה חייב להיות שווה</w:t>
+      </w:r>
+    </w:p>
+    <w:p>
+      <w:pPr>
+        <w:pStyle w:val="ListParagraph"/>
+        <w:numPr>
+          <w:ilvl w:val="0"/>
+          <w:numId w:val="1"/>
+        </w:numPr>
+        <w:rPr>
+          <w:lang w:eastAsia="ja-JP"/>
+        </w:rPr>
+      </w:pPr>
+      <w:proofErr w:type="spellStart"/>
+      <w:r>
+        <w:rPr>
+          <w:rFonts w:hint="cs"/>
+          <w:rtl/>
+          <w:lang w:eastAsia="ja-JP"/>
+        </w:rPr>
+        <w:t>הראוטרים</w:t>
+      </w:r>
+      <w:proofErr w:type="spellEnd"/>
+      <w:r>
+        <w:rPr>
+          <w:rFonts w:hint="cs"/>
+          <w:rtl/>
+          <w:lang w:eastAsia="ja-JP"/>
+        </w:rPr>
+        <w:t xml:space="preserve"> חייבים להיות באותה רשת</w:t>
+      </w:r>
+    </w:p>
+    <w:p>
+      <w:pPr>
+        <w:pStyle w:val="ListParagraph"/>
+        <w:numPr>
+          <w:ilvl w:val="0"/>
+          <w:numId w:val="1"/>
+        </w:numPr>
+        <w:rPr>
+          <w:lang w:eastAsia="ja-JP"/>
+        </w:rPr>
+      </w:pPr>
+      <w:r>
+        <w:rPr>
+          <w:lang w:eastAsia="ja-JP"/>
+        </w:rPr>
+        <w:t>Hello time interval</w:t>
+      </w:r>
+      <w:r>
+        <w:rPr>
+          <w:rFonts w:hint="cs"/>
+          <w:rtl/>
+          <w:lang w:eastAsia="ja-JP"/>
+        </w:rPr>
+        <w:t xml:space="preserve"> חייב להיות שווה</w:t>
+      </w:r>
+    </w:p>
+    <w:p>
+      <w:pPr>
+        <w:pStyle w:val="ListParagraph"/>
+        <w:numPr>
+          <w:ilvl w:val="0"/>
+          <w:numId w:val="1"/>
+        </w:numPr>
+        <w:rPr>
+          <w:lang w:eastAsia="ja-JP"/>
+        </w:rPr>
+      </w:pPr>
+      <w:r>
+        <w:rPr>
+          <w:lang w:eastAsia="ja-JP"/>
+        </w:rPr>
+        <w:t>Dead interval</w:t>
+      </w:r>
+      <w:r>
+        <w:rPr>
+          <w:rFonts w:hint="cs"/>
+          <w:rtl/>
+          <w:lang w:eastAsia="ja-JP"/>
+        </w:rPr>
+        <w:t xml:space="preserve"> שווה</w:t>
+      </w:r>
+    </w:p>
+    <w:p>
+      <w:pPr>
+        <w:pStyle w:val="ListParagraph"/>
+        <w:numPr>
+          <w:ilvl w:val="0"/>
+          <w:numId w:val="1"/>
+        </w:numPr>
+        <w:rPr>
+          <w:lang w:eastAsia="ja-JP"/>
+        </w:rPr>
+      </w:pPr>
+      <w:r>
+        <w:rPr>
+          <w:rFonts w:hint="cs"/>
+          <w:rtl/>
+          <w:lang w:eastAsia="ja-JP"/>
+        </w:rPr>
+        <w:t xml:space="preserve">אימות </w:t>
+      </w:r>
+      <w:r>
+        <w:rPr>
+          <w:rtl/>
+          <w:lang w:eastAsia="ja-JP"/>
+        </w:rPr>
+        <w:t>–</w:t>
+      </w:r>
+      <w:r>
+        <w:rPr>
+          <w:rFonts w:hint="cs"/>
+          <w:rtl/>
+          <w:lang w:eastAsia="ja-JP"/>
+        </w:rPr>
+        <w:t xml:space="preserve"> אם משתמשי באימות הוא חייב להיות שווה</w:t>
+      </w:r>
+    </w:p>
+    <w:p>
+      <w:pPr>
+        <w:rPr>
+          <w:b/>
+          <w:bCs/>
+          <w:u w:val="single"/>
+          <w:rtl/>
+          <w:lang w:eastAsia="ja-JP"/>
+        </w:rPr>
+      </w:pPr>
+      <w:r>
+        <w:rPr>
+          <w:rFonts w:hint="cs"/>
+          <w:b/>
+          <w:bCs/>
+          <w:u w:val="single"/>
+          <w:rtl/>
+          <w:lang w:eastAsia="ja-JP"/>
+        </w:rPr>
+        <w:t>פרמטרים שחייבים להיות שונים</w:t>
+      </w:r>
+    </w:p>
+    <w:p>
+      <w:pPr>
+        <w:pStyle w:val="ListParagraph"/>
+        <w:numPr>
+          <w:ilvl w:val="0"/>
+          <w:numId w:val="1"/>
+        </w:numPr>
+        <w:rPr>
+          <w:lang w:eastAsia="ja-JP"/>
+        </w:rPr>
+      </w:pPr>
+      <w:r>
+        <w:rPr>
+          <w:rFonts w:hint="cs"/>
+          <w:rtl/>
+          <w:lang w:eastAsia="ja-JP"/>
+        </w:rPr>
+        <w:t xml:space="preserve">ה </w:t>
+      </w:r>
+      <w:r>
+        <w:rPr>
+          <w:rtl/>
+          <w:lang w:eastAsia="ja-JP"/>
+        </w:rPr>
+        <w:t>–</w:t>
+      </w:r>
+      <w:r>
+        <w:rPr>
+          <w:rFonts w:hint="cs"/>
+          <w:rtl/>
+          <w:lang w:eastAsia="ja-JP"/>
+        </w:rPr>
+        <w:t xml:space="preserve"> </w:t>
+      </w:r>
+      <w:r>
+        <w:rPr>
+          <w:lang w:eastAsia="ja-JP"/>
+        </w:rPr>
+        <w:t>router id</w:t>
+      </w:r>
+      <w:r>
+        <w:rPr>
+          <w:rFonts w:hint="cs"/>
+          <w:rtl/>
+          <w:lang w:eastAsia="ja-JP"/>
+        </w:rPr>
+        <w:t xml:space="preserve"> חייב להיות שונה</w:t>
+      </w:r>
+    </w:p>
+    <w:p>
+      <w:pPr>
+        <w:pStyle w:val="ListParagraph"/>
+        <w:numPr>
+          <w:ilvl w:val="0"/>
+          <w:numId w:val="1"/>
+        </w:numPr>
+        <w:rPr>
+          <w:lang w:eastAsia="ja-JP"/>
+        </w:rPr>
+      </w:pPr>
+      <w:r>
+        <w:rPr>
+          <w:rFonts w:hint="cs"/>
+          <w:rtl/>
+          <w:lang w:eastAsia="ja-JP"/>
+        </w:rPr>
+        <w:t xml:space="preserve">הכתובת </w:t>
+      </w:r>
+      <w:proofErr w:type="spellStart"/>
+      <w:r>
+        <w:rPr>
+          <w:lang w:eastAsia="ja-JP"/>
+        </w:rPr>
+        <w:t>ip</w:t>
+      </w:r>
+      <w:proofErr w:type="spellEnd"/>
+      <w:r>
+        <w:rPr>
+          <w:rFonts w:hint="cs"/>
+          <w:rtl/>
+          <w:lang w:eastAsia="ja-JP"/>
+        </w:rPr>
+        <w:t xml:space="preserve"> חייבת להיות שונה</w:t>
+      </w:r>
+    </w:p>
+    <w:p>
+      <w:pPr>
+        <w:rPr>
+          <w:rtl/>
+          <w:lang w:eastAsia="ja-JP"/>
+        </w:rPr>
+      </w:pPr>
+    </w:p>
+    <w:p>
+      <w:pPr>
+        <w:pStyle w:val="Heading2"/>
+        <w:rPr>
+          <w:rFonts w:hint="cs"/>
+          <w:lang w:eastAsia="ja-JP"/>
+        </w:rPr>
+      </w:pPr>
+      <w:r>
+        <w:rPr>
+          <w:rFonts w:hint="cs"/>
+          <w:rtl/>
+          <w:lang w:eastAsia="ja-JP"/>
+        </w:rPr>
+        <w:t xml:space="preserve">סוגי הודעות ב - </w:t>
+      </w:r>
+      <w:proofErr w:type="spellStart"/>
+      <w:r>
+        <w:rPr>
+          <w:lang w:eastAsia="ja-JP"/>
+        </w:rPr>
+        <w:t>ospf</w:t>
+      </w:r>
+      <w:proofErr w:type="spellEnd"/>
+    </w:p>
+    <w:p>
+      <w:pPr>
+        <w:rPr>
+          <w:b/>
+          <w:bCs/>
+          <w:u w:val="single"/>
+          <w:lang w:eastAsia="ja-JP"/>
+        </w:rPr>
+      </w:pPr>
+      <w:r>
+        <w:rPr>
+          <w:b/>
+          <w:bCs/>
+          <w:u w:val="single"/>
+          <w:lang w:eastAsia="ja-JP"/>
+        </w:rPr>
+        <w:t>HELLO message</w:t>
+      </w:r>
+    </w:p>
+    <w:p>
+      <w:pPr>
+        <w:rPr>
+          <w:rFonts w:hint="cs"/>
+          <w:rtl/>
+          <w:lang w:eastAsia="ja-JP"/>
+        </w:rPr>
+      </w:pPr>
+      <w:r>
+        <w:rPr>
+          <w:rFonts w:hint="cs"/>
+          <w:rtl/>
+          <w:lang w:eastAsia="ja-JP"/>
+        </w:rPr>
+        <w:t xml:space="preserve">זו הודעה </w:t>
+      </w:r>
+      <w:proofErr w:type="spellStart"/>
+      <w:r>
+        <w:rPr>
+          <w:rFonts w:hint="cs"/>
+          <w:rtl/>
+          <w:lang w:eastAsia="ja-JP"/>
+        </w:rPr>
+        <w:t>שנישלחת</w:t>
+      </w:r>
+      <w:proofErr w:type="spellEnd"/>
+      <w:r>
+        <w:rPr>
+          <w:rFonts w:hint="cs"/>
+          <w:rtl/>
+          <w:lang w:eastAsia="ja-JP"/>
+        </w:rPr>
+        <w:t xml:space="preserve"> </w:t>
+      </w:r>
+      <w:proofErr w:type="spellStart"/>
+      <w:r>
+        <w:rPr>
+          <w:rFonts w:hint="cs"/>
+          <w:rtl/>
+          <w:lang w:eastAsia="ja-JP"/>
+        </w:rPr>
+        <w:t>דיפולטיבית</w:t>
+      </w:r>
+      <w:proofErr w:type="spellEnd"/>
+      <w:r>
+        <w:rPr>
+          <w:rFonts w:hint="cs"/>
+          <w:rtl/>
+          <w:lang w:eastAsia="ja-JP"/>
+        </w:rPr>
+        <w:t xml:space="preserve"> כל 10 שניות. מטרתה היא לתחזק ולהקים שכנות. </w:t>
+      </w:r>
+      <w:proofErr w:type="spellStart"/>
+      <w:r>
+        <w:rPr>
+          <w:rFonts w:hint="cs"/>
+          <w:rtl/>
+          <w:lang w:eastAsia="ja-JP"/>
+        </w:rPr>
+        <w:t>דיפולטיבית</w:t>
+      </w:r>
+      <w:proofErr w:type="spellEnd"/>
+      <w:r>
+        <w:rPr>
+          <w:rFonts w:hint="cs"/>
+          <w:rtl/>
+          <w:lang w:eastAsia="ja-JP"/>
+        </w:rPr>
+        <w:t xml:space="preserve"> אם לא היתקבל משכן הודעת </w:t>
+      </w:r>
+      <w:r>
+        <w:rPr>
+          <w:lang w:eastAsia="ja-JP"/>
+        </w:rPr>
+        <w:t>hello</w:t>
+      </w:r>
+      <w:r>
+        <w:rPr>
+          <w:rFonts w:hint="cs"/>
+          <w:rtl/>
+          <w:lang w:eastAsia="ja-JP"/>
+        </w:rPr>
+        <w:t xml:space="preserve"> במשך 40 שניות (</w:t>
+      </w:r>
+      <w:r>
+        <w:rPr>
+          <w:lang w:eastAsia="ja-JP"/>
+        </w:rPr>
+        <w:t>dead interval</w:t>
+      </w:r>
+      <w:r>
+        <w:rPr>
+          <w:rFonts w:hint="cs"/>
+          <w:rtl/>
+          <w:lang w:eastAsia="ja-JP"/>
+        </w:rPr>
+        <w:t>) אז השכן נחשב שנפל והשכנות מפסיקה</w:t>
+      </w:r>
+    </w:p>
+    <w:p>
+      <w:pPr>
+        <w:rPr>
+          <w:b/>
+          <w:bCs/>
+          <w:u w:val="single"/>
+          <w:rtl/>
+          <w:lang w:eastAsia="ja-JP"/>
+        </w:rPr>
+      </w:pPr>
+      <w:r>
+        <w:rPr>
+          <w:b/>
+          <w:bCs/>
+          <w:u w:val="single"/>
+          <w:lang w:eastAsia="ja-JP"/>
+        </w:rPr>
+        <w:t xml:space="preserve">DBD – </w:t>
+      </w:r>
+      <w:proofErr w:type="spellStart"/>
+      <w:r>
+        <w:rPr>
+          <w:b/>
+          <w:bCs/>
+          <w:u w:val="single"/>
+          <w:lang w:eastAsia="ja-JP"/>
+        </w:rPr>
+        <w:t>DataBase</w:t>
+      </w:r>
+      <w:proofErr w:type="spellEnd"/>
+      <w:r>
+        <w:rPr>
+          <w:b/>
+          <w:bCs/>
+          <w:u w:val="single"/>
+          <w:lang w:eastAsia="ja-JP"/>
+        </w:rPr>
+        <w:t xml:space="preserve"> </w:t>
+      </w:r>
+      <w:proofErr w:type="spellStart"/>
+      <w:r>
+        <w:rPr>
+          <w:b/>
+          <w:bCs/>
+          <w:u w:val="single"/>
+          <w:lang w:eastAsia="ja-JP"/>
+        </w:rPr>
+        <w:t>Desciption</w:t>
+      </w:r>
+      <w:proofErr w:type="spellEnd"/>
+    </w:p>
+    <w:p>
+      <w:pPr>
+        <w:rPr>
+          <w:rFonts w:hint="cs"/>
+          <w:rtl/>
+          <w:lang w:eastAsia="ja-JP"/>
+        </w:rPr>
+      </w:pPr>
+      <w:r>
+        <w:rPr>
+          <w:rFonts w:hint="cs"/>
+          <w:rtl/>
+          <w:lang w:eastAsia="ja-JP"/>
+        </w:rPr>
+        <w:t xml:space="preserve">הודעה המכילה את הסיכום של הבסיס נתונים של </w:t>
+      </w:r>
+      <w:proofErr w:type="spellStart"/>
+      <w:r>
+        <w:rPr>
+          <w:lang w:eastAsia="ja-JP"/>
+        </w:rPr>
+        <w:t>ospf</w:t>
+      </w:r>
+      <w:proofErr w:type="spellEnd"/>
+      <w:r>
+        <w:rPr>
+          <w:rFonts w:hint="cs"/>
+          <w:rtl/>
+          <w:lang w:eastAsia="ja-JP"/>
+        </w:rPr>
+        <w:t xml:space="preserve"> </w:t>
+      </w:r>
+      <w:proofErr w:type="spellStart"/>
+      <w:r>
+        <w:rPr>
+          <w:rFonts w:hint="cs"/>
+          <w:rtl/>
+          <w:lang w:eastAsia="ja-JP"/>
+        </w:rPr>
+        <w:t>בראוטר</w:t>
+      </w:r>
+      <w:proofErr w:type="spellEnd"/>
+      <w:r>
+        <w:rPr>
+          <w:rFonts w:hint="cs"/>
+          <w:rtl/>
+          <w:lang w:eastAsia="ja-JP"/>
+        </w:rPr>
+        <w:t xml:space="preserve"> בשביל לראות האם הבסיסי נתונים של שני </w:t>
+      </w:r>
+      <w:proofErr w:type="spellStart"/>
+      <w:r>
+        <w:rPr>
+          <w:rFonts w:hint="cs"/>
+          <w:rtl/>
+          <w:lang w:eastAsia="ja-JP"/>
+        </w:rPr>
+        <w:t>הראוטרים</w:t>
+      </w:r>
+      <w:proofErr w:type="spellEnd"/>
+      <w:r>
+        <w:rPr>
+          <w:rFonts w:hint="cs"/>
+          <w:rtl/>
+          <w:lang w:eastAsia="ja-JP"/>
+        </w:rPr>
+        <w:t xml:space="preserve"> מעודכנים</w:t>
+      </w:r>
+    </w:p>
+    <w:p>
+      <w:pPr>
+        <w:rPr>
+          <w:b/>
+          <w:bCs/>
+          <w:u w:val="single"/>
+          <w:rtl/>
+          <w:lang w:eastAsia="ja-JP"/>
+        </w:rPr>
+      </w:pPr>
+      <w:r>
+        <w:rPr>
+          <w:b/>
+          <w:bCs/>
+          <w:u w:val="single"/>
+          <w:lang w:eastAsia="ja-JP"/>
+        </w:rPr>
+        <w:t>LSR – LinkState Request</w:t>
+      </w:r>
+    </w:p>
+    <w:p>
+      <w:pPr>
+        <w:rPr>
+          <w:rFonts w:hint="cs"/>
+          <w:rtl/>
+          <w:lang w:eastAsia="ja-JP"/>
+        </w:rPr>
+      </w:pPr>
+      <w:r>
+        <w:rPr>
+          <w:rFonts w:hint="cs"/>
+          <w:rtl/>
+          <w:lang w:eastAsia="ja-JP"/>
+        </w:rPr>
+        <w:t xml:space="preserve">הודעה זו נשלחת אחרי הודעת </w:t>
+      </w:r>
+      <w:r>
+        <w:rPr>
+          <w:lang w:eastAsia="ja-JP"/>
+        </w:rPr>
+        <w:t>DBD</w:t>
+      </w:r>
+      <w:r>
+        <w:rPr>
+          <w:rFonts w:hint="cs"/>
+          <w:rtl/>
+          <w:lang w:eastAsia="ja-JP"/>
+        </w:rPr>
+        <w:t xml:space="preserve"> במקרה בו הנתן לא מסונכרן בשביל לבקש לקבל את המידע שחסר לו</w:t>
+      </w:r>
+    </w:p>
+    <w:p>
+      <w:pPr>
+        <w:rPr>
+          <w:b/>
+          <w:bCs/>
+          <w:u w:val="single"/>
+          <w:rtl/>
+          <w:lang w:eastAsia="ja-JP"/>
+        </w:rPr>
+      </w:pPr>
+      <w:r>
+        <w:rPr>
+          <w:b/>
+          <w:bCs/>
+          <w:u w:val="single"/>
+          <w:lang w:eastAsia="ja-JP"/>
+        </w:rPr>
+        <w:t>LSU – Link State Update</w:t>
+      </w:r>
+    </w:p>
+    <w:p>
+      <w:pPr>
+        <w:rPr>
+          <w:rtl/>
+          <w:lang w:eastAsia="ja-JP"/>
+        </w:rPr>
+      </w:pPr>
+      <w:r>
+        <w:rPr>
+          <w:rFonts w:hint="cs"/>
+          <w:rtl/>
+          <w:lang w:eastAsia="ja-JP"/>
+        </w:rPr>
+        <w:t xml:space="preserve">הודעה זו נשלחת בתגובה להודעת </w:t>
+      </w:r>
+      <w:r>
+        <w:rPr>
+          <w:lang w:eastAsia="ja-JP"/>
+        </w:rPr>
+        <w:t>LSU</w:t>
+      </w:r>
+      <w:r>
+        <w:rPr>
+          <w:rFonts w:hint="cs"/>
+          <w:rtl/>
+          <w:lang w:eastAsia="ja-JP"/>
+        </w:rPr>
+        <w:t xml:space="preserve"> בשביל לשלוח את המידע המבוקש בהודעת </w:t>
+      </w:r>
+      <w:r>
+        <w:rPr>
+          <w:lang w:eastAsia="ja-JP"/>
+        </w:rPr>
+        <w:t>LSR</w:t>
+      </w:r>
+    </w:p>
+    <w:p>
+      <w:pPr>
+        <w:rPr>
+          <w:b/>
+          <w:bCs/>
+          <w:u w:val="single"/>
+          <w:lang w:eastAsia="ja-JP"/>
+        </w:rPr>
+      </w:pPr>
+      <w:r>
+        <w:rPr>
+          <w:b/>
+          <w:bCs/>
+          <w:u w:val="single"/>
+          <w:lang w:eastAsia="ja-JP"/>
+        </w:rPr>
+        <w:t>LSAck – Link State Acknowledgment</w:t>
+      </w:r>
+    </w:p>
+    <w:p>
+      <w:pPr>
+        <w:rPr>
+          <w:rFonts w:hint="cs"/>
+          <w:rtl/>
+          <w:lang w:eastAsia="ja-JP"/>
+        </w:rPr>
+      </w:pPr>
+      <w:r>
+        <w:rPr>
+          <w:rFonts w:hint="cs"/>
+          <w:rtl/>
+          <w:lang w:eastAsia="ja-JP"/>
+        </w:rPr>
+        <w:t xml:space="preserve">זו הודעה הנשלחת בתגובה </w:t>
+      </w:r>
+      <w:r>
+        <w:rPr>
+          <w:rFonts w:hint="cs"/>
+          <w:rtl/>
+          <w:lang w:eastAsia="ja-JP"/>
+        </w:rPr>
+        <w:t xml:space="preserve">להודעת </w:t>
+      </w:r>
+      <w:r>
+        <w:rPr>
+          <w:lang w:eastAsia="ja-JP"/>
+        </w:rPr>
+        <w:t>LSU</w:t>
+      </w:r>
+      <w:r>
+        <w:rPr>
+          <w:rFonts w:hint="cs"/>
+          <w:rtl/>
+          <w:lang w:eastAsia="ja-JP"/>
+        </w:rPr>
+        <w:t xml:space="preserve"> בשביל לאשר את קבלת ההודעת </w:t>
+      </w:r>
+      <w:r>
+        <w:rPr>
+          <w:lang w:eastAsia="ja-JP"/>
+        </w:rPr>
+        <w:t>LSU</w:t>
+      </w:r>
+    </w:p>
+    <w:p>
+      <w:pPr>
+        <w:rPr>
+          <w:b/>
+          <w:bCs/>
+          <w:u w:val="single"/>
+          <w:rtl/>
+          <w:lang w:eastAsia="ja-JP"/>
+        </w:rPr>
+      </w:pPr>
+      <w:r>
+        <w:rPr>
+          <w:b/>
+          <w:bCs/>
+          <w:u w:val="single"/>
+          <w:lang w:eastAsia="ja-JP"/>
+        </w:rPr>
+        <w:t>LSA – Link State Advertisement</w:t>
+      </w:r>
+    </w:p>
+    <w:p>
+      <w:pPr>
+        <w:rPr>
+          <w:rtl/>
+          <w:lang w:eastAsia="ja-JP"/>
+        </w:rPr>
+      </w:pPr>
+      <w:r>
+        <w:rPr>
+          <w:rFonts w:hint="cs"/>
+          <w:rtl/>
+          <w:lang w:eastAsia="ja-JP"/>
+        </w:rPr>
+        <w:lastRenderedPageBreak/>
+        <w:t>זו הודעה המכילה רק מידע על ניתובים</w:t>
+      </w:r>
+    </w:p>
+    <w:p>
+      <w:pPr>
+        <w:rPr>
+          <w:rtl/>
+          <w:lang w:eastAsia="ja-JP"/>
+        </w:rPr>
+      </w:pPr>
+    </w:p>
+    <w:p>
+      <w:pPr>
+        <w:pStyle w:val="Heading2"/>
+        <w:rPr>
+          <w:rtl/>
+          <w:lang w:eastAsia="ja-JP"/>
+        </w:rPr>
+      </w:pPr>
+      <w:r>
+        <w:rPr>
+          <w:rFonts w:hint="cs"/>
+          <w:rtl/>
+          <w:lang w:eastAsia="ja-JP"/>
+        </w:rPr>
+        <w:t xml:space="preserve">סוגי הודעות </w:t>
+      </w:r>
+      <w:r>
+        <w:rPr>
+          <w:lang w:eastAsia="ja-JP"/>
+        </w:rPr>
+        <w:t>LSA</w:t>
+      </w:r>
+    </w:p>
+    <w:p>
+      <w:pPr>
+        <w:rPr>
+          <w:b/>
+          <w:bCs/>
+          <w:u w:val="single"/>
+          <w:lang w:eastAsia="ja-JP"/>
+        </w:rPr>
+      </w:pPr>
+      <w:r>
+        <w:rPr>
+          <w:b/>
+          <w:bCs/>
+          <w:u w:val="single"/>
+          <w:lang w:eastAsia="ja-JP"/>
+        </w:rPr>
+        <w:t>LSA 1</w:t>
+      </w:r>
+    </w:p>
+    <w:p>
+      <w:pPr>
+        <w:rPr>
+          <w:rFonts w:hint="cs"/>
+          <w:lang w:eastAsia="ja-JP"/>
+        </w:rPr>
+      </w:pPr>
+      <w:r>
+        <w:rPr>
+          <w:rFonts w:hint="cs"/>
+          <w:rtl/>
+          <w:lang w:eastAsia="ja-JP"/>
+        </w:rPr>
+        <w:t xml:space="preserve">זו הודעה </w:t>
+      </w:r>
+      <w:proofErr w:type="spellStart"/>
+      <w:r>
+        <w:rPr>
+          <w:rFonts w:hint="cs"/>
+          <w:rtl/>
+          <w:lang w:eastAsia="ja-JP"/>
+        </w:rPr>
+        <w:t>הנישלחת</w:t>
+      </w:r>
+      <w:proofErr w:type="spellEnd"/>
+      <w:r>
+        <w:rPr>
+          <w:rFonts w:hint="cs"/>
+          <w:rtl/>
+          <w:lang w:eastAsia="ja-JP"/>
+        </w:rPr>
+        <w:t xml:space="preserve"> רק </w:t>
+      </w:r>
+      <w:proofErr w:type="spellStart"/>
+      <w:r>
+        <w:rPr>
+          <w:rFonts w:hint="cs"/>
+          <w:rtl/>
+          <w:lang w:eastAsia="ja-JP"/>
+        </w:rPr>
+        <w:t>לראוטרים</w:t>
+      </w:r>
+      <w:proofErr w:type="spellEnd"/>
+      <w:r>
+        <w:rPr>
+          <w:rFonts w:hint="cs"/>
+          <w:rtl/>
+          <w:lang w:eastAsia="ja-JP"/>
+        </w:rPr>
+        <w:t xml:space="preserve"> </w:t>
+      </w:r>
+      <w:proofErr w:type="spellStart"/>
+      <w:r>
+        <w:rPr>
+          <w:rFonts w:hint="cs"/>
+          <w:rtl/>
+          <w:lang w:eastAsia="ja-JP"/>
+        </w:rPr>
+        <w:t>בהמחוברים</w:t>
+      </w:r>
+      <w:proofErr w:type="spellEnd"/>
+      <w:r>
+        <w:rPr>
+          <w:rFonts w:hint="cs"/>
+          <w:rtl/>
+          <w:lang w:eastAsia="ja-JP"/>
+        </w:rPr>
+        <w:t xml:space="preserve"> ישירות לאותו </w:t>
+      </w:r>
+      <w:proofErr w:type="spellStart"/>
+      <w:r>
+        <w:rPr>
+          <w:rFonts w:hint="cs"/>
+          <w:rtl/>
+          <w:lang w:eastAsia="ja-JP"/>
+        </w:rPr>
+        <w:t>ראוטר</w:t>
+      </w:r>
+      <w:proofErr w:type="spellEnd"/>
+      <w:r>
+        <w:rPr>
+          <w:rFonts w:hint="cs"/>
+          <w:rtl/>
+          <w:lang w:eastAsia="ja-JP"/>
+        </w:rPr>
+        <w:t xml:space="preserve"> השולח</w:t>
+      </w:r>
+    </w:p>
+    <w:p>
+      <w:pPr>
+        <w:rPr>
+          <w:b/>
+          <w:bCs/>
+          <w:u w:val="single"/>
+          <w:lang w:eastAsia="ja-JP"/>
+        </w:rPr>
+      </w:pPr>
+    </w:p>
+    <w:p>
+      <w:pPr>
+        <w:rPr>
+          <w:rFonts w:hint="cs"/>
+          <w:b/>
+          <w:bCs/>
+          <w:u w:val="single"/>
+          <w:lang w:eastAsia="ja-JP"/>
+        </w:rPr>
+      </w:pPr>
+      <w:r>
+        <w:rPr>
+          <w:b/>
+          <w:bCs/>
+          <w:u w:val="single"/>
+          <w:lang w:eastAsia="ja-JP"/>
+        </w:rPr>
+        <w:t xml:space="preserve"> </w:t>
+      </w:r>
     </w:p>
     <w:p>
       <w:pPr>
@@ -49517,6 +52462,7 @@
       </w:pPr>
       <w:r>
         <w:rPr>
+          <w:noProof/>
           <w:rtl/>
           <w:lang w:eastAsia="ja-JP"/>
         </w:rPr>
@@ -50115,7 +53061,6 @@
         <w:rPr>
           <w:lang w:eastAsia="ja-JP"/>
         </w:rPr>
-        <w:lastRenderedPageBreak/>
         <w:t>Protect</w:t>
       </w:r>
       <w:r>
@@ -51953,7 +54898,7 @@
 </file>
 
 <file path=word/endnotes.xml><?xml version="1.0" encoding="utf-8"?>
-<w:endnotes xmlns:wpc="http://schemas.microsoft.com/office/word/2010/wordprocessingCanvas" xmlns:cx="http://schemas.microsoft.com/office/drawing/2014/chartex" xmlns:cx1="http://schemas.microsoft.com/office/drawing/2015/9/8/chartex" xmlns:cx2="http://schemas.microsoft.com/office/drawing/2015/10/21/chartex" xmlns:cx3="http://schemas.microsoft.com/office/drawing/2016/5/9/chartex" xmlns:cx4="http://schemas.microsoft.com/office/drawing/2016/5/10/chartex" xmlns:cx5="http://schemas.microsoft.com/office/drawing/2016/5/11/chartex" xmlns:cx6="http://schemas.microsoft.com/office/drawing/2016/5/12/chartex" xmlns:cx7="http://schemas.microsoft.com/office/drawing/2016/5/13/chartex" xmlns:cx8="http://schemas.microsoft.com/office/drawing/2016/5/14/chartex" xmlns:mc="http://schemas.openxmlformats.org/markup-compatibility/2006" xmlns:aink="http://schemas.microsoft.com/office/drawing/2016/ink" xmlns:am3d="http://schemas.microsoft.com/office/drawing/2017/model3d" xmlns:o="urn:schemas-microsoft-com:office:office" xmlns:oel="http://schemas.microsoft.com/office/2019/extlst" xmlns:r="http://schemas.openxmlformats.org/officeDocument/2006/relationships" xmlns:m="http://schemas.openxmlformats.org/officeDocument/2006/math" xmlns:v="urn:schemas-microsoft-com:vml" xmlns:wp14="http://schemas.microsoft.com/office/word/2010/wordprocessingDrawing" xmlns:wp="http://schemas.openxmlformats.org/drawingml/2006/wordprocessingDrawing" xmlns:w10="urn:schemas-microsoft-com:office:word" xmlns:w="http://schemas.openxmlformats.org/wordprocessingml/2006/main" xmlns:w14="http://schemas.microsoft.com/office/word/2010/wordml" xmlns:w15="http://schemas.microsoft.com/office/word/2012/wordml" xmlns:w16cex="http://schemas.microsoft.com/office/word/2018/wordml/cex" xmlns:w16cid="http://schemas.microsoft.com/office/word/2016/wordml/cid" xmlns:w16="http://schemas.microsoft.com/office/word/2018/wordml" xmlns:w16du="http://schemas.microsoft.com/office/word/2023/wordml/word16du" xmlns:w16sdtdh="http://schemas.microsoft.com/office/word/2020/wordml/sdtdatahash" xmlns:w16se="http://schemas.microsoft.com/office/word/2015/wordml/symex" xmlns:wpg="http://schemas.microsoft.com/office/word/2010/wordprocessingGroup" xmlns:wpi="http://schemas.microsoft.com/office/word/2010/wordprocessingInk" xmlns:wne="http://schemas.microsoft.com/office/word/2006/wordml" xmlns:wps="http://schemas.microsoft.com/office/word/2010/wordprocessingShape" mc:Ignorable="w14 w15 w16se w16cid w16 w16cex w16sdtdh w16du wp14">
+<w:endnotes xmlns:wpc="http://schemas.microsoft.com/office/word/2010/wordprocessingCanvas" xmlns:cx="http://schemas.microsoft.com/office/drawing/2014/chartex" xmlns:cx1="http://schemas.microsoft.com/office/drawing/2015/9/8/chartex" xmlns:cx2="http://schemas.microsoft.com/office/drawing/2015/10/21/chartex" xmlns:cx3="http://schemas.microsoft.com/office/drawing/2016/5/9/chartex" xmlns:cx4="http://schemas.microsoft.com/office/drawing/2016/5/10/chartex" xmlns:cx5="http://schemas.microsoft.com/office/drawing/2016/5/11/chartex" xmlns:cx6="http://schemas.microsoft.com/office/drawing/2016/5/12/chartex" xmlns:cx7="http://schemas.microsoft.com/office/drawing/2016/5/13/chartex" xmlns:cx8="http://schemas.microsoft.com/office/drawing/2016/5/14/chartex" xmlns:mc="http://schemas.openxmlformats.org/markup-compatibility/2006" xmlns:aink="http://schemas.microsoft.com/office/drawing/2016/ink" xmlns:am3d="http://schemas.microsoft.com/office/drawing/2017/model3d" xmlns:o="urn:schemas-microsoft-com:office:office" xmlns:oel="http://schemas.microsoft.com/office/2019/extlst" xmlns:r="http://schemas.openxmlformats.org/officeDocument/2006/relationships" xmlns:m="http://schemas.openxmlformats.org/officeDocument/2006/math" xmlns:v="urn:schemas-microsoft-com:vml" xmlns:wp14="http://schemas.microsoft.com/office/word/2010/wordprocessingDrawing" xmlns:wp="http://schemas.openxmlformats.org/drawingml/2006/wordprocessingDrawing" xmlns:w10="urn:schemas-microsoft-com:office:word" xmlns:w="http://schemas.openxmlformats.org/wordprocessingml/2006/main" xmlns:w14="http://schemas.microsoft.com/office/word/2010/wordml" xmlns:w15="http://schemas.microsoft.com/office/word/2012/wordml" xmlns:w16cex="http://schemas.microsoft.com/office/word/2018/wordml/cex" xmlns:w16cid="http://schemas.microsoft.com/office/word/2016/wordml/cid" xmlns:w16="http://schemas.microsoft.com/office/word/2018/wordml" xmlns:w16du="http://schemas.microsoft.com/office/word/2023/wordml/word16du" xmlns:w16sdtdh="http://schemas.microsoft.com/office/word/2020/wordml/sdtdatahash" xmlns:w16sdtfl="http://schemas.microsoft.com/office/word/2024/wordml/sdtformatlock" xmlns:w16se="http://schemas.microsoft.com/office/word/2015/wordml/symex" xmlns:wpg="http://schemas.microsoft.com/office/word/2010/wordprocessingGroup" xmlns:wpi="http://schemas.microsoft.com/office/word/2010/wordprocessingInk" xmlns:wne="http://schemas.microsoft.com/office/word/2006/wordml" xmlns:wps="http://schemas.microsoft.com/office/word/2010/wordprocessingShape" mc:Ignorable="w14 w15 w16se w16cid w16 w16cex w16sdtdh w16sdtfl w16du wp14">
   <w:endnote w:type="separator" w:id="-1">
     <w:p>
       <w:pPr>
@@ -51978,7 +54923,7 @@
 </file>
 
 <file path=word/footnotes.xml><?xml version="1.0" encoding="utf-8"?>
-<w:footnotes xmlns:wpc="http://schemas.microsoft.com/office/word/2010/wordprocessingCanvas" xmlns:cx="http://schemas.microsoft.com/office/drawing/2014/chartex" xmlns:cx1="http://schemas.microsoft.com/office/drawing/2015/9/8/chartex" xmlns:cx2="http://schemas.microsoft.com/office/drawing/2015/10/21/chartex" xmlns:cx3="http://schemas.microsoft.com/office/drawing/2016/5/9/chartex" xmlns:cx4="http://schemas.microsoft.com/office/drawing/2016/5/10/chartex" xmlns:cx5="http://schemas.microsoft.com/office/drawing/2016/5/11/chartex" xmlns:cx6="http://schemas.microsoft.com/office/drawing/2016/5/12/chartex" xmlns:cx7="http://schemas.microsoft.com/office/drawing/2016/5/13/chartex" xmlns:cx8="http://schemas.microsoft.com/office/drawing/2016/5/14/chartex" xmlns:mc="http://schemas.openxmlformats.org/markup-compatibility/2006" xmlns:aink="http://schemas.microsoft.com/office/drawing/2016/ink" xmlns:am3d="http://schemas.microsoft.com/office/drawing/2017/model3d" xmlns:o="urn:schemas-microsoft-com:office:office" xmlns:oel="http://schemas.microsoft.com/office/2019/extlst" xmlns:r="http://schemas.openxmlformats.org/officeDocument/2006/relationships" xmlns:m="http://schemas.openxmlformats.org/officeDocument/2006/math" xmlns:v="urn:schemas-microsoft-com:vml" xmlns:wp14="http://schemas.microsoft.com/office/word/2010/wordprocessingDrawing" xmlns:wp="http://schemas.openxmlformats.org/drawingml/2006/wordprocessingDrawing" xmlns:w10="urn:schemas-microsoft-com:office:word" xmlns:w="http://schemas.openxmlformats.org/wordprocessingml/2006/main" xmlns:w14="http://schemas.microsoft.com/office/word/2010/wordml" xmlns:w15="http://schemas.microsoft.com/office/word/2012/wordml" xmlns:w16cex="http://schemas.microsoft.com/office/word/2018/wordml/cex" xmlns:w16cid="http://schemas.microsoft.com/office/word/2016/wordml/cid" xmlns:w16="http://schemas.microsoft.com/office/word/2018/wordml" xmlns:w16du="http://schemas.microsoft.com/office/word/2023/wordml/word16du" xmlns:w16sdtdh="http://schemas.microsoft.com/office/word/2020/wordml/sdtdatahash" xmlns:w16se="http://schemas.microsoft.com/office/word/2015/wordml/symex" xmlns:wpg="http://schemas.microsoft.com/office/word/2010/wordprocessingGroup" xmlns:wpi="http://schemas.microsoft.com/office/word/2010/wordprocessingInk" xmlns:wne="http://schemas.microsoft.com/office/word/2006/wordml" xmlns:wps="http://schemas.microsoft.com/office/word/2010/wordprocessingShape" mc:Ignorable="w14 w15 w16se w16cid w16 w16cex w16sdtdh w16du wp14">
+<w:footnotes xmlns:wpc="http://schemas.microsoft.com/office/word/2010/wordprocessingCanvas" xmlns:cx="http://schemas.microsoft.com/office/drawing/2014/chartex" xmlns:cx1="http://schemas.microsoft.com/office/drawing/2015/9/8/chartex" xmlns:cx2="http://schemas.microsoft.com/office/drawing/2015/10/21/chartex" xmlns:cx3="http://schemas.microsoft.com/office/drawing/2016/5/9/chartex" xmlns:cx4="http://schemas.microsoft.com/office/drawing/2016/5/10/chartex" xmlns:cx5="http://schemas.microsoft.com/office/drawing/2016/5/11/chartex" xmlns:cx6="http://schemas.microsoft.com/office/drawing/2016/5/12/chartex" xmlns:cx7="http://schemas.microsoft.com/office/drawing/2016/5/13/chartex" xmlns:cx8="http://schemas.microsoft.com/office/drawing/2016/5/14/chartex" xmlns:mc="http://schemas.openxmlformats.org/markup-compatibility/2006" xmlns:aink="http://schemas.microsoft.com/office/drawing/2016/ink" xmlns:am3d="http://schemas.microsoft.com/office/drawing/2017/model3d" xmlns:o="urn:schemas-microsoft-com:office:office" xmlns:oel="http://schemas.microsoft.com/office/2019/extlst" xmlns:r="http://schemas.openxmlformats.org/officeDocument/2006/relationships" xmlns:m="http://schemas.openxmlformats.org/officeDocument/2006/math" xmlns:v="urn:schemas-microsoft-com:vml" xmlns:wp14="http://schemas.microsoft.com/office/word/2010/wordprocessingDrawing" xmlns:wp="http://schemas.openxmlformats.org/drawingml/2006/wordprocessingDrawing" xmlns:w10="urn:schemas-microsoft-com:office:word" xmlns:w="http://schemas.openxmlformats.org/wordprocessingml/2006/main" xmlns:w14="http://schemas.microsoft.com/office/word/2010/wordml" xmlns:w15="http://schemas.microsoft.com/office/word/2012/wordml" xmlns:w16cex="http://schemas.microsoft.com/office/word/2018/wordml/cex" xmlns:w16cid="http://schemas.microsoft.com/office/word/2016/wordml/cid" xmlns:w16="http://schemas.microsoft.com/office/word/2018/wordml" xmlns:w16du="http://schemas.microsoft.com/office/word/2023/wordml/word16du" xmlns:w16sdtdh="http://schemas.microsoft.com/office/word/2020/wordml/sdtdatahash" xmlns:w16sdtfl="http://schemas.microsoft.com/office/word/2024/wordml/sdtformatlock" xmlns:w16se="http://schemas.microsoft.com/office/word/2015/wordml/symex" xmlns:wpg="http://schemas.microsoft.com/office/word/2010/wordprocessingGroup" xmlns:wpi="http://schemas.microsoft.com/office/word/2010/wordprocessingInk" xmlns:wne="http://schemas.microsoft.com/office/word/2006/wordml" xmlns:wps="http://schemas.microsoft.com/office/word/2010/wordprocessingShape" mc:Ignorable="w14 w15 w16se w16cid w16 w16cex w16sdtdh w16sdtfl w16du wp14">
   <w:footnote w:type="separator" w:id="-1">
     <w:p>
       <w:pPr>
@@ -52003,7 +54948,7 @@
 </file>
 
 <file path=word/numbering.xml><?xml version="1.0" encoding="utf-8"?>
-<w:numbering xmlns:wpc="http://schemas.microsoft.com/office/word/2010/wordprocessingCanvas" xmlns:cx="http://schemas.microsoft.com/office/drawing/2014/chartex" xmlns:cx1="http://schemas.microsoft.com/office/drawing/2015/9/8/chartex" xmlns:cx2="http://schemas.microsoft.com/office/drawing/2015/10/21/chartex" xmlns:cx3="http://schemas.microsoft.com/office/drawing/2016/5/9/chartex" xmlns:cx4="http://schemas.microsoft.com/office/drawing/2016/5/10/chartex" xmlns:cx5="http://schemas.microsoft.com/office/drawing/2016/5/11/chartex" xmlns:cx6="http://schemas.microsoft.com/office/drawing/2016/5/12/chartex" xmlns:cx7="http://schemas.microsoft.com/office/drawing/2016/5/13/chartex" xmlns:cx8="http://schemas.microsoft.com/office/drawing/2016/5/14/chartex" xmlns:mc="http://schemas.openxmlformats.org/markup-compatibility/2006" xmlns:aink="http://schemas.microsoft.com/office/drawing/2016/ink" xmlns:am3d="http://schemas.microsoft.com/office/drawing/2017/model3d" xmlns:o="urn:schemas-microsoft-com:office:office" xmlns:oel="http://schemas.microsoft.com/office/2019/extlst" xmlns:r="http://schemas.openxmlformats.org/officeDocument/2006/relationships" xmlns:m="http://schemas.openxmlformats.org/officeDocument/2006/math" xmlns:v="urn:schemas-microsoft-com:vml" xmlns:wp14="http://schemas.microsoft.com/office/word/2010/wordprocessingDrawing" xmlns:wp="http://schemas.openxmlformats.org/drawingml/2006/wordprocessingDrawing" xmlns:w10="urn:schemas-microsoft-com:office:word" xmlns:w="http://schemas.openxmlformats.org/wordprocessingml/2006/main" xmlns:w14="http://schemas.microsoft.com/office/word/2010/wordml" xmlns:w15="http://schemas.microsoft.com/office/word/2012/wordml" xmlns:w16cex="http://schemas.microsoft.com/office/word/2018/wordml/cex" xmlns:w16cid="http://schemas.microsoft.com/office/word/2016/wordml/cid" xmlns:w16="http://schemas.microsoft.com/office/word/2018/wordml" xmlns:w16du="http://schemas.microsoft.com/office/word/2023/wordml/word16du" xmlns:w16sdtdh="http://schemas.microsoft.com/office/word/2020/wordml/sdtdatahash" xmlns:w16se="http://schemas.microsoft.com/office/word/2015/wordml/symex" xmlns:wpg="http://schemas.microsoft.com/office/word/2010/wordprocessingGroup" xmlns:wpi="http://schemas.microsoft.com/office/word/2010/wordprocessingInk" xmlns:wne="http://schemas.microsoft.com/office/word/2006/wordml" xmlns:wps="http://schemas.microsoft.com/office/word/2010/wordprocessingShape" mc:Ignorable="w14 w15 w16se w16cid w16 w16cex w16sdtdh w16du wp14">
+<w:numbering xmlns:wpc="http://schemas.microsoft.com/office/word/2010/wordprocessingCanvas" xmlns:cx="http://schemas.microsoft.com/office/drawing/2014/chartex" xmlns:cx1="http://schemas.microsoft.com/office/drawing/2015/9/8/chartex" xmlns:cx2="http://schemas.microsoft.com/office/drawing/2015/10/21/chartex" xmlns:cx3="http://schemas.microsoft.com/office/drawing/2016/5/9/chartex" xmlns:cx4="http://schemas.microsoft.com/office/drawing/2016/5/10/chartex" xmlns:cx5="http://schemas.microsoft.com/office/drawing/2016/5/11/chartex" xmlns:cx6="http://schemas.microsoft.com/office/drawing/2016/5/12/chartex" xmlns:cx7="http://schemas.microsoft.com/office/drawing/2016/5/13/chartex" xmlns:cx8="http://schemas.microsoft.com/office/drawing/2016/5/14/chartex" xmlns:mc="http://schemas.openxmlformats.org/markup-compatibility/2006" xmlns:aink="http://schemas.microsoft.com/office/drawing/2016/ink" xmlns:am3d="http://schemas.microsoft.com/office/drawing/2017/model3d" xmlns:o="urn:schemas-microsoft-com:office:office" xmlns:oel="http://schemas.microsoft.com/office/2019/extlst" xmlns:r="http://schemas.openxmlformats.org/officeDocument/2006/relationships" xmlns:m="http://schemas.openxmlformats.org/officeDocument/2006/math" xmlns:v="urn:schemas-microsoft-com:vml" xmlns:wp14="http://schemas.microsoft.com/office/word/2010/wordprocessingDrawing" xmlns:wp="http://schemas.openxmlformats.org/drawingml/2006/wordprocessingDrawing" xmlns:w10="urn:schemas-microsoft-com:office:word" xmlns:w="http://schemas.openxmlformats.org/wordprocessingml/2006/main" xmlns:w14="http://schemas.microsoft.com/office/word/2010/wordml" xmlns:w15="http://schemas.microsoft.com/office/word/2012/wordml" xmlns:w16cex="http://schemas.microsoft.com/office/word/2018/wordml/cex" xmlns:w16cid="http://schemas.microsoft.com/office/word/2016/wordml/cid" xmlns:w16="http://schemas.microsoft.com/office/word/2018/wordml" xmlns:w16du="http://schemas.microsoft.com/office/word/2023/wordml/word16du" xmlns:w16sdtdh="http://schemas.microsoft.com/office/word/2020/wordml/sdtdatahash" xmlns:w16sdtfl="http://schemas.microsoft.com/office/word/2024/wordml/sdtformatlock" xmlns:w16se="http://schemas.microsoft.com/office/word/2015/wordml/symex" xmlns:wpg="http://schemas.microsoft.com/office/word/2010/wordprocessingGroup" xmlns:wpi="http://schemas.microsoft.com/office/word/2010/wordprocessingInk" xmlns:wne="http://schemas.microsoft.com/office/word/2006/wordml" xmlns:wps="http://schemas.microsoft.com/office/word/2010/wordprocessingShape" mc:Ignorable="w14 w15 w16se w16cid w16 w16cex w16sdtdh w16sdtfl w16du wp14">
   <w:abstractNum w:abstractNumId="0" w15:restartNumberingAfterBreak="0">
     <w:nsid w:val="0A01744B"/>
     <w:multiLevelType w:val="hybridMultilevel"/>
@@ -53503,7 +56448,7 @@
 </file>
 
 <file path=word/styles.xml><?xml version="1.0" encoding="utf-8"?>
-<w:styles xmlns:mc="http://schemas.openxmlformats.org/markup-compatibility/2006" xmlns:r="http://schemas.openxmlformats.org/officeDocument/2006/relationships" xmlns:w="http://schemas.openxmlformats.org/wordprocessingml/2006/main" xmlns:w14="http://schemas.microsoft.com/office/word/2010/wordml" xmlns:w15="http://schemas.microsoft.com/office/word/2012/wordml" xmlns:w16cex="http://schemas.microsoft.com/office/word/2018/wordml/cex" xmlns:w16cid="http://schemas.microsoft.com/office/word/2016/wordml/cid" xmlns:w16="http://schemas.microsoft.com/office/word/2018/wordml" xmlns:w16du="http://schemas.microsoft.com/office/word/2023/wordml/word16du" xmlns:w16sdtdh="http://schemas.microsoft.com/office/word/2020/wordml/sdtdatahash" xmlns:w16se="http://schemas.microsoft.com/office/word/2015/wordml/symex" mc:Ignorable="w14 w15 w16se w16cid w16 w16cex w16sdtdh w16du">
+<w:styles xmlns:mc="http://schemas.openxmlformats.org/markup-compatibility/2006" xmlns:r="http://schemas.openxmlformats.org/officeDocument/2006/relationships" xmlns:w="http://schemas.openxmlformats.org/wordprocessingml/2006/main" xmlns:w14="http://schemas.microsoft.com/office/word/2010/wordml" xmlns:w15="http://schemas.microsoft.com/office/word/2012/wordml" xmlns:w16cex="http://schemas.microsoft.com/office/word/2018/wordml/cex" xmlns:w16cid="http://schemas.microsoft.com/office/word/2016/wordml/cid" xmlns:w16="http://schemas.microsoft.com/office/word/2018/wordml" xmlns:w16du="http://schemas.microsoft.com/office/word/2023/wordml/word16du" xmlns:w16sdtdh="http://schemas.microsoft.com/office/word/2020/wordml/sdtdatahash" xmlns:w16sdtfl="http://schemas.microsoft.com/office/word/2024/wordml/sdtformatlock" xmlns:w16se="http://schemas.microsoft.com/office/word/2015/wordml/symex" mc:Ignorable="w14 w15 w16se w16cid w16 w16cex w16sdtdh w16sdtfl w16du">
   <w:docDefaults>
     <w:rPrDefault>
       <w:rPr>

</xml_diff>

<commit_message>
worked on bgp in the book
</commit_message>
<xml_diff>
--- a/project_book/working_file.docx
+++ b/project_book/working_file.docx
@@ -1,26 +1,17 @@
 
 <file path=word/document.xml><?xml version="1.0" encoding="utf-8"?>
-<w:document xmlns:wpc="http://schemas.microsoft.com/office/word/2010/wordprocessingCanvas" xmlns:cx="http://schemas.microsoft.com/office/drawing/2014/chartex" xmlns:cx1="http://schemas.microsoft.com/office/drawing/2015/9/8/chartex" xmlns:cx2="http://schemas.microsoft.com/office/drawing/2015/10/21/chartex" xmlns:cx3="http://schemas.microsoft.com/office/drawing/2016/5/9/chartex" xmlns:cx4="http://schemas.microsoft.com/office/drawing/2016/5/10/chartex" xmlns:cx5="http://schemas.microsoft.com/office/drawing/2016/5/11/chartex" xmlns:cx6="http://schemas.microsoft.com/office/drawing/2016/5/12/chartex" xmlns:cx7="http://schemas.microsoft.com/office/drawing/2016/5/13/chartex" xmlns:cx8="http://schemas.microsoft.com/office/drawing/2016/5/14/chartex" xmlns:mc="http://schemas.openxmlformats.org/markup-compatibility/2006" xmlns:aink="http://schemas.microsoft.com/office/drawing/2016/ink" xmlns:am3d="http://schemas.microsoft.com/office/drawing/2017/model3d" xmlns:o="urn:schemas-microsoft-com:office:office" xmlns:oel="http://schemas.microsoft.com/office/2019/extlst" xmlns:r="http://schemas.openxmlformats.org/officeDocument/2006/relationships" xmlns:m="http://schemas.openxmlformats.org/officeDocument/2006/math" xmlns:v="urn:schemas-microsoft-com:vml" xmlns:wp14="http://schemas.microsoft.com/office/word/2010/wordprocessingDrawing" xmlns:wp="http://schemas.openxmlformats.org/drawingml/2006/wordprocessingDrawing" xmlns:w10="urn:schemas-microsoft-com:office:word" xmlns:w="http://schemas.openxmlformats.org/wordprocessingml/2006/main" xmlns:w14="http://schemas.microsoft.com/office/word/2010/wordml" xmlns:w15="http://schemas.microsoft.com/office/word/2012/wordml" xmlns:w16cex="http://schemas.microsoft.com/office/word/2018/wordml/cex" xmlns:w16cid="http://schemas.microsoft.com/office/word/2016/wordml/cid" xmlns:w16="http://schemas.microsoft.com/office/word/2018/wordml" xmlns:w16sdtdh="http://schemas.microsoft.com/office/word/2020/wordml/sdtdatahash" xmlns:w16se="http://schemas.microsoft.com/office/word/2015/wordml/symex" xmlns:wpg="http://schemas.microsoft.com/office/word/2010/wordprocessingGroup" xmlns:wpi="http://schemas.microsoft.com/office/word/2010/wordprocessingInk" xmlns:wne="http://schemas.microsoft.com/office/word/2006/wordml" xmlns:wps="http://schemas.microsoft.com/office/word/2010/wordprocessingShape" mc:Ignorable="w14 w15 w16se w16cid w16 w16cex w16sdtdh wp14">
+<w:document xmlns:wpc="http://schemas.microsoft.com/office/word/2010/wordprocessingCanvas" xmlns:cx="http://schemas.microsoft.com/office/drawing/2014/chartex" xmlns:cx1="http://schemas.microsoft.com/office/drawing/2015/9/8/chartex" xmlns:cx2="http://schemas.microsoft.com/office/drawing/2015/10/21/chartex" xmlns:cx3="http://schemas.microsoft.com/office/drawing/2016/5/9/chartex" xmlns:cx4="http://schemas.microsoft.com/office/drawing/2016/5/10/chartex" xmlns:cx5="http://schemas.microsoft.com/office/drawing/2016/5/11/chartex" xmlns:cx6="http://schemas.microsoft.com/office/drawing/2016/5/12/chartex" xmlns:cx7="http://schemas.microsoft.com/office/drawing/2016/5/13/chartex" xmlns:cx8="http://schemas.microsoft.com/office/drawing/2016/5/14/chartex" xmlns:mc="http://schemas.openxmlformats.org/markup-compatibility/2006" xmlns:aink="http://schemas.microsoft.com/office/drawing/2016/ink" xmlns:am3d="http://schemas.microsoft.com/office/drawing/2017/model3d" xmlns:o="urn:schemas-microsoft-com:office:office" xmlns:oel="http://schemas.microsoft.com/office/2019/extlst" xmlns:r="http://schemas.openxmlformats.org/officeDocument/2006/relationships" xmlns:m="http://schemas.openxmlformats.org/officeDocument/2006/math" xmlns:v="urn:schemas-microsoft-com:vml" xmlns:wp14="http://schemas.microsoft.com/office/word/2010/wordprocessingDrawing" xmlns:wp="http://schemas.openxmlformats.org/drawingml/2006/wordprocessingDrawing" xmlns:w10="urn:schemas-microsoft-com:office:word" xmlns:w="http://schemas.openxmlformats.org/wordprocessingml/2006/main" xmlns:w14="http://schemas.microsoft.com/office/word/2010/wordml" xmlns:w15="http://schemas.microsoft.com/office/word/2012/wordml" xmlns:w16cex="http://schemas.microsoft.com/office/word/2018/wordml/cex" xmlns:w16cid="http://schemas.microsoft.com/office/word/2016/wordml/cid" xmlns:w16="http://schemas.microsoft.com/office/word/2018/wordml" xmlns:w16du="http://schemas.microsoft.com/office/word/2023/wordml/word16du" xmlns:w16sdtdh="http://schemas.microsoft.com/office/word/2020/wordml/sdtdatahash" xmlns:w16sdtfl="http://schemas.microsoft.com/office/word/2024/wordml/sdtformatlock" xmlns:w16se="http://schemas.microsoft.com/office/word/2015/wordml/symex" xmlns:wpg="http://schemas.microsoft.com/office/word/2010/wordprocessingGroup" xmlns:wpi="http://schemas.microsoft.com/office/word/2010/wordprocessingInk" xmlns:wne="http://schemas.microsoft.com/office/word/2006/wordml" xmlns:wps="http://schemas.microsoft.com/office/word/2010/wordprocessingShape" mc:Ignorable="w14 w15 w16se w16cid w16 w16cex w16sdtdh w16sdtfl w16du wp14">
   <w:body>
     <w:p>
       <w:pPr>
         <w:spacing w:line="240" w:lineRule="auto"/>
-        <w:jc w:val="center"/>
-        <w:rPr>
-          <w:b/>
-          <w:bCs/>
-          <w:u w:val="single"/>
-          <w:rtl/>
-        </w:rPr>
-      </w:pPr>
-      <w:r>
-        <w:rPr>
-          <w:b/>
-          <w:bCs/>
-          <w:u w:val="single"/>
-        </w:rPr>
-        <w:t>s</w:t>
-      </w:r>
+        <w:rPr>
+          <w:b/>
+          <w:bCs/>
+          <w:u w:val="single"/>
+          <w:rtl/>
+        </w:rPr>
+      </w:pPr>
       <w:r>
         <w:rPr>
           <w:noProof/>
@@ -764,7 +755,7 @@
       <w:sdtContent>
         <w:p>
           <w:pPr>
-            <w:pStyle w:val="a9"/>
+            <w:pStyle w:val="TOCHeading"/>
             <w:bidi/>
           </w:pPr>
           <w:r>
@@ -16867,7 +16858,7 @@
     </w:p>
     <w:p>
       <w:pPr>
-        <w:pStyle w:val="1"/>
+        <w:pStyle w:val="Heading1"/>
         <w:spacing w:line="360" w:lineRule="auto"/>
         <w:rPr>
           <w:rtl/>
@@ -17130,7 +17121,7 @@
     </w:p>
     <w:p>
       <w:pPr>
-        <w:pStyle w:val="a3"/>
+        <w:pStyle w:val="ListParagraph"/>
         <w:numPr>
           <w:ilvl w:val="0"/>
           <w:numId w:val="1"/>
@@ -17153,7 +17144,7 @@
     </w:p>
     <w:p>
       <w:pPr>
-        <w:pStyle w:val="a3"/>
+        <w:pStyle w:val="ListParagraph"/>
         <w:numPr>
           <w:ilvl w:val="0"/>
           <w:numId w:val="1"/>
@@ -17173,7 +17164,7 @@
     </w:p>
     <w:p>
       <w:pPr>
-        <w:pStyle w:val="a3"/>
+        <w:pStyle w:val="ListParagraph"/>
         <w:numPr>
           <w:ilvl w:val="0"/>
           <w:numId w:val="1"/>
@@ -17198,7 +17189,7 @@
     </w:p>
     <w:p>
       <w:pPr>
-        <w:pStyle w:val="a3"/>
+        <w:pStyle w:val="ListParagraph"/>
         <w:numPr>
           <w:ilvl w:val="0"/>
           <w:numId w:val="1"/>
@@ -17218,7 +17209,7 @@
     </w:p>
     <w:p>
       <w:pPr>
-        <w:pStyle w:val="a3"/>
+        <w:pStyle w:val="ListParagraph"/>
         <w:numPr>
           <w:ilvl w:val="0"/>
           <w:numId w:val="1"/>
@@ -17241,7 +17232,7 @@
     </w:p>
     <w:p>
       <w:pPr>
-        <w:pStyle w:val="a3"/>
+        <w:pStyle w:val="ListParagraph"/>
         <w:numPr>
           <w:ilvl w:val="0"/>
           <w:numId w:val="1"/>
@@ -17321,7 +17312,7 @@
     </w:p>
     <w:p>
       <w:pPr>
-        <w:pStyle w:val="a3"/>
+        <w:pStyle w:val="ListParagraph"/>
         <w:numPr>
           <w:ilvl w:val="0"/>
           <w:numId w:val="1"/>
@@ -17344,7 +17335,7 @@
     </w:p>
     <w:p>
       <w:pPr>
-        <w:pStyle w:val="a3"/>
+        <w:pStyle w:val="ListParagraph"/>
         <w:numPr>
           <w:ilvl w:val="0"/>
           <w:numId w:val="1"/>
@@ -17371,7 +17362,7 @@
     </w:p>
     <w:p>
       <w:pPr>
-        <w:pStyle w:val="a3"/>
+        <w:pStyle w:val="ListParagraph"/>
         <w:numPr>
           <w:ilvl w:val="0"/>
           <w:numId w:val="1"/>
@@ -17398,7 +17389,7 @@
     </w:p>
     <w:p>
       <w:pPr>
-        <w:pStyle w:val="a3"/>
+        <w:pStyle w:val="ListParagraph"/>
         <w:numPr>
           <w:ilvl w:val="0"/>
           <w:numId w:val="1"/>
@@ -17425,7 +17416,7 @@
     </w:p>
     <w:p>
       <w:pPr>
-        <w:pStyle w:val="a3"/>
+        <w:pStyle w:val="ListParagraph"/>
         <w:numPr>
           <w:ilvl w:val="0"/>
           <w:numId w:val="1"/>
@@ -17455,7 +17446,7 @@
     </w:p>
     <w:p>
       <w:pPr>
-        <w:pStyle w:val="a3"/>
+        <w:pStyle w:val="ListParagraph"/>
         <w:numPr>
           <w:ilvl w:val="0"/>
           <w:numId w:val="1"/>
@@ -17482,7 +17473,7 @@
     </w:p>
     <w:p>
       <w:pPr>
-        <w:pStyle w:val="a3"/>
+        <w:pStyle w:val="ListParagraph"/>
         <w:numPr>
           <w:ilvl w:val="0"/>
           <w:numId w:val="1"/>
@@ -17536,7 +17527,7 @@
     </w:p>
     <w:p>
       <w:pPr>
-        <w:pStyle w:val="a3"/>
+        <w:pStyle w:val="ListParagraph"/>
         <w:numPr>
           <w:ilvl w:val="0"/>
           <w:numId w:val="1"/>
@@ -17556,7 +17547,7 @@
     </w:p>
     <w:p>
       <w:pPr>
-        <w:pStyle w:val="a3"/>
+        <w:pStyle w:val="ListParagraph"/>
         <w:numPr>
           <w:ilvl w:val="0"/>
           <w:numId w:val="1"/>
@@ -17576,7 +17567,7 @@
     </w:p>
     <w:p>
       <w:pPr>
-        <w:pStyle w:val="a3"/>
+        <w:pStyle w:val="ListParagraph"/>
         <w:numPr>
           <w:ilvl w:val="0"/>
           <w:numId w:val="1"/>
@@ -17596,7 +17587,7 @@
     </w:p>
     <w:p>
       <w:pPr>
-        <w:pStyle w:val="a3"/>
+        <w:pStyle w:val="ListParagraph"/>
         <w:numPr>
           <w:ilvl w:val="0"/>
           <w:numId w:val="1"/>
@@ -17619,7 +17610,7 @@
     </w:p>
     <w:p>
       <w:pPr>
-        <w:pStyle w:val="a3"/>
+        <w:pStyle w:val="ListParagraph"/>
         <w:numPr>
           <w:ilvl w:val="0"/>
           <w:numId w:val="1"/>
@@ -17636,7 +17627,7 @@
     </w:p>
     <w:p>
       <w:pPr>
-        <w:pStyle w:val="a3"/>
+        <w:pStyle w:val="ListParagraph"/>
         <w:numPr>
           <w:ilvl w:val="0"/>
           <w:numId w:val="1"/>
@@ -17656,7 +17647,7 @@
     </w:p>
     <w:p>
       <w:pPr>
-        <w:pStyle w:val="a3"/>
+        <w:pStyle w:val="ListParagraph"/>
         <w:numPr>
           <w:ilvl w:val="0"/>
           <w:numId w:val="1"/>
@@ -17683,7 +17674,7 @@
     </w:p>
     <w:p>
       <w:pPr>
-        <w:pStyle w:val="a3"/>
+        <w:pStyle w:val="ListParagraph"/>
         <w:numPr>
           <w:ilvl w:val="0"/>
           <w:numId w:val="1"/>
@@ -17728,7 +17719,7 @@
     </w:p>
     <w:p>
       <w:pPr>
-        <w:pStyle w:val="a3"/>
+        <w:pStyle w:val="ListParagraph"/>
         <w:numPr>
           <w:ilvl w:val="0"/>
           <w:numId w:val="1"/>
@@ -17741,7 +17732,7 @@
     </w:p>
     <w:p>
       <w:pPr>
-        <w:pStyle w:val="a3"/>
+        <w:pStyle w:val="ListParagraph"/>
         <w:numPr>
           <w:ilvl w:val="1"/>
           <w:numId w:val="1"/>
@@ -17791,7 +17782,7 @@
     </w:p>
     <w:p>
       <w:pPr>
-        <w:pStyle w:val="a3"/>
+        <w:pStyle w:val="ListParagraph"/>
         <w:numPr>
           <w:ilvl w:val="0"/>
           <w:numId w:val="1"/>
@@ -17808,7 +17799,7 @@
     </w:p>
     <w:p>
       <w:pPr>
-        <w:pStyle w:val="a3"/>
+        <w:pStyle w:val="ListParagraph"/>
         <w:numPr>
           <w:ilvl w:val="1"/>
           <w:numId w:val="1"/>
@@ -17856,7 +17847,7 @@
     </w:p>
     <w:p>
       <w:pPr>
-        <w:pStyle w:val="a3"/>
+        <w:pStyle w:val="ListParagraph"/>
         <w:numPr>
           <w:ilvl w:val="1"/>
           <w:numId w:val="1"/>
@@ -17880,7 +17871,7 @@
     </w:p>
     <w:p>
       <w:pPr>
-        <w:pStyle w:val="a3"/>
+        <w:pStyle w:val="ListParagraph"/>
         <w:numPr>
           <w:ilvl w:val="0"/>
           <w:numId w:val="1"/>
@@ -17897,7 +17888,7 @@
     </w:p>
     <w:p>
       <w:pPr>
-        <w:pStyle w:val="a3"/>
+        <w:pStyle w:val="ListParagraph"/>
         <w:numPr>
           <w:ilvl w:val="1"/>
           <w:numId w:val="1"/>
@@ -17914,7 +17905,7 @@
     </w:p>
     <w:p>
       <w:pPr>
-        <w:pStyle w:val="a3"/>
+        <w:pStyle w:val="ListParagraph"/>
         <w:numPr>
           <w:ilvl w:val="1"/>
           <w:numId w:val="1"/>
@@ -17934,7 +17925,7 @@
     </w:p>
     <w:p>
       <w:pPr>
-        <w:pStyle w:val="a3"/>
+        <w:pStyle w:val="ListParagraph"/>
         <w:numPr>
           <w:ilvl w:val="0"/>
           <w:numId w:val="1"/>
@@ -17951,7 +17942,7 @@
     </w:p>
     <w:p>
       <w:pPr>
-        <w:pStyle w:val="a3"/>
+        <w:pStyle w:val="ListParagraph"/>
         <w:numPr>
           <w:ilvl w:val="1"/>
           <w:numId w:val="1"/>
@@ -17968,7 +17959,7 @@
     </w:p>
     <w:p>
       <w:pPr>
-        <w:pStyle w:val="a3"/>
+        <w:pStyle w:val="ListParagraph"/>
         <w:numPr>
           <w:ilvl w:val="1"/>
           <w:numId w:val="1"/>
@@ -18191,7 +18182,7 @@
     </w:p>
     <w:p>
       <w:pPr>
-        <w:pStyle w:val="1"/>
+        <w:pStyle w:val="Heading1"/>
         <w:spacing w:line="360" w:lineRule="auto"/>
         <w:rPr>
           <w:rtl/>
@@ -18882,7 +18873,7 @@
     </w:p>
     <w:p>
       <w:pPr>
-        <w:pStyle w:val="a3"/>
+        <w:pStyle w:val="ListParagraph"/>
         <w:numPr>
           <w:ilvl w:val="0"/>
           <w:numId w:val="2"/>
@@ -18913,7 +18904,7 @@
     </w:p>
     <w:p>
       <w:pPr>
-        <w:pStyle w:val="a3"/>
+        <w:pStyle w:val="ListParagraph"/>
         <w:numPr>
           <w:ilvl w:val="0"/>
           <w:numId w:val="2"/>
@@ -18937,7 +18928,7 @@
     </w:p>
     <w:p>
       <w:pPr>
-        <w:pStyle w:val="a3"/>
+        <w:pStyle w:val="ListParagraph"/>
         <w:numPr>
           <w:ilvl w:val="0"/>
           <w:numId w:val="2"/>
@@ -18975,7 +18966,7 @@
     </w:p>
     <w:p>
       <w:pPr>
-        <w:pStyle w:val="1"/>
+        <w:pStyle w:val="Heading1"/>
       </w:pPr>
       <w:bookmarkStart w:id="3" w:name="_Toc188996644"/>
       <w:r>
@@ -19185,7 +19176,7 @@
               </wp:anchor>
             </w:drawing>
           </mc:Choice>
-          <mc:Fallback xmlns:w16du="http://schemas.microsoft.com/office/word/2023/wordml/word16du" xmlns:w16sdtfl="http://schemas.microsoft.com/office/word/2024/wordml/sdtformatlock">
+          <mc:Fallback>
             <w:pict>
               <v:shapetype w14:anchorId="02631846" id="_x0000_t34" coordsize="21600,21600" o:spt="34" o:oned="t" adj="10800" path="m,l@0,0@0,21600,21600,21600e" filled="f">
                 <v:stroke joinstyle="miter"/>
@@ -19264,7 +19255,7 @@
               </wp:anchor>
             </w:drawing>
           </mc:Choice>
-          <mc:Fallback xmlns:w16du="http://schemas.microsoft.com/office/word/2023/wordml/word16du" xmlns:w16sdtfl="http://schemas.microsoft.com/office/word/2024/wordml/sdtformatlock">
+          <mc:Fallback>
             <w:pict>
               <v:shape w14:anchorId="6EFBD001" id="Connector: Elbow 6" o:spid="_x0000_s1026" type="#_x0000_t34" style="position:absolute;margin-left:42.6pt;margin-top:18.55pt;width:79.2pt;height:80.4pt;flip:x;z-index:251660288;visibility:visible;mso-wrap-style:square;mso-wrap-distance-left:9pt;mso-wrap-distance-top:0;mso-wrap-distance-right:9pt;mso-wrap-distance-bottom:0;mso-position-horizontal:absolute;mso-position-horizontal-relative:text;mso-position-vertical:absolute;mso-position-vertical-relative:text" o:gfxdata="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" strokecolor="#4472c4 [3204]" strokeweight=".5pt">
                 <v:stroke endarrow="block"/>
@@ -19346,7 +19337,7 @@
               </wp:anchor>
             </w:drawing>
           </mc:Choice>
-          <mc:Fallback xmlns:w16du="http://schemas.microsoft.com/office/word/2023/wordml/word16du" xmlns:w16sdtfl="http://schemas.microsoft.com/office/word/2024/wordml/sdtformatlock">
+          <mc:Fallback>
             <w:pict>
               <v:shapetype w14:anchorId="439CBE72" id="_x0000_t32" coordsize="21600,21600" o:spt="32" o:oned="t" path="m,l21600,21600e" filled="f">
                 <v:path arrowok="t" fillok="f" o:connecttype="none"/>
@@ -19572,7 +19563,7 @@
               </wp:anchor>
             </w:drawing>
           </mc:Choice>
-          <mc:Fallback xmlns:w16du="http://schemas.microsoft.com/office/word/2023/wordml/word16du" xmlns:w16sdtfl="http://schemas.microsoft.com/office/word/2024/wordml/sdtformatlock">
+          <mc:Fallback>
             <w:pict>
               <v:shape w14:anchorId="7635F324" id="Connector: Elbow 6" o:spid="_x0000_s1026" type="#_x0000_t34" style="position:absolute;margin-left:104.4pt;margin-top:18.5pt;width:61.2pt;height:81.6pt;flip:x;z-index:251672576;visibility:visible;mso-wrap-style:square;mso-width-percent:0;mso-height-percent:0;mso-wrap-distance-left:9pt;mso-wrap-distance-top:0;mso-wrap-distance-right:9pt;mso-wrap-distance-bottom:0;mso-position-horizontal:absolute;mso-position-horizontal-relative:text;mso-position-vertical:absolute;mso-position-vertical-relative:text;mso-width-percent:0;mso-height-percent:0;mso-width-relative:margin;mso-height-relative:margin" o:gfxdata="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" strokecolor="#4472c4 [3204]" strokeweight=".5pt">
                 <v:stroke endarrow="block"/>
@@ -19902,7 +19893,7 @@
               </wp:anchor>
             </w:drawing>
           </mc:Choice>
-          <mc:Fallback xmlns:w16du="http://schemas.microsoft.com/office/word/2023/wordml/word16du" xmlns:w16sdtfl="http://schemas.microsoft.com/office/word/2024/wordml/sdtformatlock">
+          <mc:Fallback>
             <w:pict>
               <v:shape w14:anchorId="10ECF43C" id="Straight Arrow Connector 8" o:spid="_x0000_s1026" type="#_x0000_t32" style="position:absolute;margin-left:225.65pt;margin-top:14.4pt;width:3.6pt;height:33.6pt;z-index:251678720;visibility:visible;mso-wrap-style:square;mso-width-percent:0;mso-height-percent:0;mso-wrap-distance-left:9pt;mso-wrap-distance-top:0;mso-wrap-distance-right:9pt;mso-wrap-distance-bottom:0;mso-position-horizontal:absolute;mso-position-horizontal-relative:text;mso-position-vertical:absolute;mso-position-vertical-relative:text;mso-width-percent:0;mso-height-percent:0;mso-width-relative:margin;mso-height-relative:margin" o:gfxdata="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" strokecolor="#4472c4 [3204]" strokeweight=".5pt">
                 <v:stroke endarrow="block" joinstyle="miter"/>
@@ -19976,7 +19967,7 @@
               </wp:anchor>
             </w:drawing>
           </mc:Choice>
-          <mc:Fallback xmlns:w16du="http://schemas.microsoft.com/office/word/2023/wordml/word16du" xmlns:w16sdtfl="http://schemas.microsoft.com/office/word/2024/wordml/sdtformatlock">
+          <mc:Fallback>
             <w:pict>
               <v:shape w14:anchorId="20797A03" id="Connector: Elbow 7" o:spid="_x0000_s1026" type="#_x0000_t34" style="position:absolute;margin-left:298.2pt;margin-top:.6pt;width:38.4pt;height:68.4pt;z-index:251670528;visibility:visible;mso-wrap-style:square;mso-width-percent:0;mso-height-percent:0;mso-wrap-distance-left:9pt;mso-wrap-distance-top:0;mso-wrap-distance-right:9pt;mso-wrap-distance-bottom:0;mso-position-horizontal:absolute;mso-position-horizontal-relative:text;mso-position-vertical:absolute;mso-position-vertical-relative:text;mso-width-percent:0;mso-height-percent:0;mso-width-relative:margin;mso-height-relative:margin" o:gfxdata="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" strokecolor="#4472c4 [3204]" strokeweight=".5pt">
                 <v:stroke endarrow="block"/>
@@ -20443,7 +20434,7 @@
               </wp:anchor>
             </w:drawing>
           </mc:Choice>
-          <mc:Fallback xmlns:w16du="http://schemas.microsoft.com/office/word/2023/wordml/word16du" xmlns:w16sdtfl="http://schemas.microsoft.com/office/word/2024/wordml/sdtformatlock">
+          <mc:Fallback>
             <w:pict>
               <v:shape w14:anchorId="3EB78B55" id="Straight Arrow Connector 12" o:spid="_x0000_s1026" type="#_x0000_t32" style="position:absolute;margin-left:19.2pt;margin-top:19.7pt;width:0;height:28.8pt;z-index:251688960;visibility:visible;mso-wrap-style:square;mso-wrap-distance-left:9pt;mso-wrap-distance-top:0;mso-wrap-distance-right:9pt;mso-wrap-distance-bottom:0;mso-position-horizontal:absolute;mso-position-horizontal-relative:text;mso-position-vertical:absolute;mso-position-vertical-relative:text" o:gfxdata="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" strokecolor="#4472c4 [3204]" strokeweight=".5pt">
                 <v:stroke endarrow="block" joinstyle="miter"/>
@@ -20511,7 +20502,7 @@
               </wp:anchor>
             </w:drawing>
           </mc:Choice>
-          <mc:Fallback xmlns:w16du="http://schemas.microsoft.com/office/word/2023/wordml/word16du" xmlns:w16sdtfl="http://schemas.microsoft.com/office/word/2024/wordml/sdtformatlock">
+          <mc:Fallback>
             <w:pict>
               <v:shape w14:anchorId="683783BE" id="Straight Arrow Connector 12" o:spid="_x0000_s1026" type="#_x0000_t32" style="position:absolute;margin-left:0;margin-top:17.2pt;width:0;height:28.8pt;z-index:251691008;visibility:visible;mso-wrap-style:square;mso-wrap-distance-left:9pt;mso-wrap-distance-top:0;mso-wrap-distance-right:9pt;mso-wrap-distance-bottom:0;mso-position-horizontal:center;mso-position-horizontal-relative:margin;mso-position-vertical:absolute;mso-position-vertical-relative:text" o:gfxdata="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" strokecolor="#4472c4 [3204]" strokeweight=".5pt">
                 <v:stroke endarrow="block" joinstyle="miter"/>
@@ -20580,7 +20571,7 @@
               </wp:anchor>
             </w:drawing>
           </mc:Choice>
-          <mc:Fallback xmlns:w16du="http://schemas.microsoft.com/office/word/2023/wordml/word16du" xmlns:w16sdtfl="http://schemas.microsoft.com/office/word/2024/wordml/sdtformatlock">
+          <mc:Fallback>
             <w:pict>
               <v:shape w14:anchorId="7D5DF5C1" id="Straight Arrow Connector 12" o:spid="_x0000_s1026" type="#_x0000_t32" style="position:absolute;margin-left:415.2pt;margin-top:20.05pt;width:0;height:28.8pt;z-index:251681792;visibility:visible;mso-wrap-style:square;mso-wrap-distance-left:9pt;mso-wrap-distance-top:0;mso-wrap-distance-right:9pt;mso-wrap-distance-bottom:0;mso-position-horizontal:absolute;mso-position-horizontal-relative:text;mso-position-vertical:absolute;mso-position-vertical-relative:text" o:gfxdata="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" strokecolor="#4472c4 [3204]" strokeweight=".5pt">
                 <v:stroke endarrow="block" joinstyle="miter"/>
@@ -21055,7 +21046,7 @@
               </wp:anchor>
             </w:drawing>
           </mc:Choice>
-          <mc:Fallback xmlns:w16du="http://schemas.microsoft.com/office/word/2023/wordml/word16du" xmlns:w16sdtfl="http://schemas.microsoft.com/office/word/2024/wordml/sdtformatlock">
+          <mc:Fallback>
             <w:pict>
               <v:shape w14:anchorId="60545515" id="Straight Arrow Connector 12" o:spid="_x0000_s1026" type="#_x0000_t32" style="position:absolute;margin-left:418.1pt;margin-top:15.05pt;width:3.6pt;height:361.1pt;z-index:251685888;visibility:visible;mso-wrap-style:square;mso-width-percent:0;mso-height-percent:0;mso-wrap-distance-left:9pt;mso-wrap-distance-top:0;mso-wrap-distance-right:9pt;mso-wrap-distance-bottom:0;mso-position-horizontal:absolute;mso-position-horizontal-relative:text;mso-position-vertical:absolute;mso-position-vertical-relative:text;mso-width-percent:0;mso-height-percent:0;mso-width-relative:margin;mso-height-relative:margin" o:gfxdata="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" strokecolor="#4472c4 [3204]" strokeweight=".5pt">
                 <v:stroke endarrow="block" joinstyle="miter"/>
@@ -21501,7 +21492,7 @@
               </wp:anchor>
             </w:drawing>
           </mc:Choice>
-          <mc:Fallback xmlns:w16du="http://schemas.microsoft.com/office/word/2023/wordml/word16du" xmlns:w16sdtfl="http://schemas.microsoft.com/office/word/2024/wordml/sdtformatlock">
+          <mc:Fallback>
             <w:pict>
               <v:shape w14:anchorId="506CB7A8" id="Straight Arrow Connector 12" o:spid="_x0000_s1026" type="#_x0000_t32" style="position:absolute;margin-left:16.85pt;margin-top:.2pt;width:3.6pt;height:361.1pt;z-index:251722752;visibility:visible;mso-wrap-style:square;mso-width-percent:0;mso-height-percent:0;mso-wrap-distance-left:9pt;mso-wrap-distance-top:0;mso-wrap-distance-right:9pt;mso-wrap-distance-bottom:0;mso-position-horizontal:absolute;mso-position-horizontal-relative:text;mso-position-vertical:absolute;mso-position-vertical-relative:text;mso-width-percent:0;mso-height-percent:0;mso-width-relative:margin;mso-height-relative:margin" o:gfxdata="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" strokecolor="#4472c4 [3204]" strokeweight=".5pt">
                 <v:stroke endarrow="block" joinstyle="miter"/>
@@ -21575,7 +21566,7 @@
               </wp:anchor>
             </w:drawing>
           </mc:Choice>
-          <mc:Fallback xmlns:w16du="http://schemas.microsoft.com/office/word/2023/wordml/word16du" xmlns:w16sdtfl="http://schemas.microsoft.com/office/word/2024/wordml/sdtformatlock">
+          <mc:Fallback>
             <w:pict>
               <v:shape w14:anchorId="0FA9B7BA" id="Straight Arrow Connector 12" o:spid="_x0000_s1026" type="#_x0000_t32" style="position:absolute;margin-left:220.85pt;margin-top:.15pt;width:3.6pt;height:361.1pt;z-index:251720704;visibility:visible;mso-wrap-style:square;mso-width-percent:0;mso-height-percent:0;mso-wrap-distance-left:9pt;mso-wrap-distance-top:0;mso-wrap-distance-right:9pt;mso-wrap-distance-bottom:0;mso-position-horizontal:absolute;mso-position-horizontal-relative:text;mso-position-vertical:absolute;mso-position-vertical-relative:text;mso-width-percent:0;mso-height-percent:0;mso-width-relative:margin;mso-height-relative:margin" o:gfxdata="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" strokecolor="#4472c4 [3204]" strokeweight=".5pt">
                 <v:stroke endarrow="block" joinstyle="miter"/>
@@ -23509,7 +23500,7 @@
     </w:p>
     <w:p>
       <w:pPr>
-        <w:pStyle w:val="1"/>
+        <w:pStyle w:val="Heading1"/>
       </w:pPr>
       <w:bookmarkStart w:id="4" w:name="_Toc188996645"/>
       <w:r>
@@ -23524,7 +23515,7 @@
     </w:p>
     <w:tbl>
       <w:tblPr>
-        <w:tblStyle w:val="a8"/>
+        <w:tblStyle w:val="TableGrid"/>
         <w:bidiVisual/>
         <w:tblW w:w="0" w:type="auto"/>
         <w:tblLook w:val="04A0" w:firstRow="1" w:lastRow="0" w:firstColumn="1" w:lastColumn="0" w:noHBand="0" w:noVBand="1"/>
@@ -24357,7 +24348,7 @@
     </w:p>
     <w:p>
       <w:pPr>
-        <w:pStyle w:val="1"/>
+        <w:pStyle w:val="Heading1"/>
         <w:rPr>
           <w:rtl/>
         </w:rPr>
@@ -24375,7 +24366,7 @@
     </w:p>
     <w:p>
       <w:pPr>
-        <w:pStyle w:val="1"/>
+        <w:pStyle w:val="Heading1"/>
         <w:rPr>
           <w:rtl/>
         </w:rPr>
@@ -24409,7 +24400,7 @@
     </w:p>
     <w:tbl>
       <w:tblPr>
-        <w:tblStyle w:val="a8"/>
+        <w:tblStyle w:val="TableGrid"/>
         <w:bidiVisual/>
         <w:tblW w:w="0" w:type="auto"/>
         <w:tblLook w:val="04A0" w:firstRow="1" w:lastRow="0" w:firstColumn="1" w:lastColumn="0" w:noHBand="0" w:noVBand="1"/>
@@ -24965,7 +24956,7 @@
     </w:p>
     <w:p>
       <w:pPr>
-        <w:pStyle w:val="1"/>
+        <w:pStyle w:val="Heading1"/>
         <w:rPr>
           <w:rtl/>
         </w:rPr>
@@ -24982,7 +24973,7 @@
     </w:p>
     <w:tbl>
       <w:tblPr>
-        <w:tblStyle w:val="a8"/>
+        <w:tblStyle w:val="TableGrid"/>
         <w:bidiVisual/>
         <w:tblW w:w="0" w:type="auto"/>
         <w:tblLook w:val="04A0" w:firstRow="1" w:lastRow="0" w:firstColumn="1" w:lastColumn="0" w:noHBand="0" w:noVBand="1"/>
@@ -25447,7 +25438,7 @@
     </w:p>
     <w:p>
       <w:pPr>
-        <w:pStyle w:val="1"/>
+        <w:pStyle w:val="Heading1"/>
         <w:rPr>
           <w:rtl/>
         </w:rPr>
@@ -25533,7 +25524,7 @@
     <w:p/>
     <w:p>
       <w:pPr>
-        <w:pStyle w:val="1"/>
+        <w:pStyle w:val="Heading1"/>
       </w:pPr>
       <w:bookmarkStart w:id="9" w:name="_Toc188996650"/>
       <w:r>
@@ -25543,7 +25534,7 @@
     </w:p>
     <w:p>
       <w:pPr>
-        <w:pStyle w:val="2"/>
+        <w:pStyle w:val="Heading2"/>
         <w:rPr>
           <w:rtl/>
         </w:rPr>
@@ -25574,7 +25565,7 @@
     </w:p>
     <w:p>
       <w:pPr>
-        <w:pStyle w:val="2"/>
+        <w:pStyle w:val="Heading2"/>
         <w:rPr>
           <w:rtl/>
         </w:rPr>
@@ -25597,7 +25588,7 @@
     <w:p/>
     <w:p>
       <w:pPr>
-        <w:pStyle w:val="2"/>
+        <w:pStyle w:val="Heading2"/>
         <w:rPr>
           <w:rtl/>
         </w:rPr>
@@ -25676,7 +25667,7 @@
     </w:p>
     <w:p>
       <w:pPr>
-        <w:pStyle w:val="2"/>
+        <w:pStyle w:val="Heading2"/>
         <w:rPr>
           <w:rtl/>
         </w:rPr>
@@ -25748,7 +25739,7 @@
     <w:p/>
     <w:p>
       <w:pPr>
-        <w:pStyle w:val="1"/>
+        <w:pStyle w:val="Heading1"/>
         <w:rPr>
           <w:rtl/>
         </w:rPr>
@@ -25761,7 +25752,7 @@
     </w:p>
     <w:p>
       <w:pPr>
-        <w:pStyle w:val="2"/>
+        <w:pStyle w:val="Heading2"/>
       </w:pPr>
       <w:bookmarkStart w:id="15" w:name="_Toc188996656"/>
       <w:r>
@@ -25808,7 +25799,7 @@
     <w:p/>
     <w:p>
       <w:pPr>
-        <w:pStyle w:val="2"/>
+        <w:pStyle w:val="Heading2"/>
         <w:rPr>
           <w:rtl/>
         </w:rPr>
@@ -25837,7 +25828,7 @@
     </w:p>
     <w:p>
       <w:pPr>
-        <w:pStyle w:val="2"/>
+        <w:pStyle w:val="Heading2"/>
         <w:rPr>
           <w:rtl/>
         </w:rPr>
@@ -25902,7 +25893,7 @@
     </w:p>
     <w:p>
       <w:pPr>
-        <w:pStyle w:val="2"/>
+        <w:pStyle w:val="Heading2"/>
         <w:rPr>
           <w:rtl/>
         </w:rPr>
@@ -25978,7 +25969,7 @@
     <w:p/>
     <w:p>
       <w:pPr>
-        <w:pStyle w:val="1"/>
+        <w:pStyle w:val="Heading1"/>
       </w:pPr>
       <w:bookmarkStart w:id="19" w:name="_Toc188996660"/>
       <w:r>
@@ -26287,7 +26278,7 @@
     <w:p/>
     <w:p>
       <w:pPr>
-        <w:pStyle w:val="2"/>
+        <w:pStyle w:val="Heading2"/>
         <w:rPr>
           <w:rtl/>
         </w:rPr>
@@ -26307,7 +26298,7 @@
     </w:p>
     <w:p>
       <w:pPr>
-        <w:pStyle w:val="2"/>
+        <w:pStyle w:val="Heading2"/>
       </w:pPr>
       <w:bookmarkStart w:id="21" w:name="_Toc188996662"/>
       <w:r>
@@ -26352,7 +26343,7 @@
     </w:p>
     <w:p>
       <w:pPr>
-        <w:pStyle w:val="2"/>
+        <w:pStyle w:val="Heading2"/>
         <w:rPr>
           <w:rtl/>
         </w:rPr>
@@ -26374,7 +26365,7 @@
     </w:p>
     <w:p>
       <w:pPr>
-        <w:pStyle w:val="2"/>
+        <w:pStyle w:val="Heading2"/>
         <w:rPr>
           <w:rtl/>
         </w:rPr>
@@ -26438,7 +26429,7 @@
     </w:p>
     <w:p>
       <w:pPr>
-        <w:pStyle w:val="2"/>
+        <w:pStyle w:val="Heading2"/>
       </w:pPr>
       <w:bookmarkStart w:id="24" w:name="_Toc188996665"/>
       <w:r>
@@ -26495,7 +26486,7 @@
     </w:p>
     <w:p>
       <w:pPr>
-        <w:pStyle w:val="1"/>
+        <w:pStyle w:val="Heading1"/>
         <w:rPr>
           <w:rtl/>
         </w:rPr>
@@ -26528,7 +26519,7 @@
     </w:p>
     <w:p>
       <w:pPr>
-        <w:pStyle w:val="2"/>
+        <w:pStyle w:val="Heading2"/>
       </w:pPr>
       <w:bookmarkStart w:id="26" w:name="_Toc188996667"/>
       <w:r>
@@ -26602,7 +26593,7 @@
     </w:p>
     <w:p>
       <w:pPr>
-        <w:pStyle w:val="2"/>
+        <w:pStyle w:val="Heading2"/>
         <w:rPr>
           <w:rtl/>
         </w:rPr>
@@ -26629,7 +26620,7 @@
     </w:p>
     <w:p>
       <w:pPr>
-        <w:pStyle w:val="2"/>
+        <w:pStyle w:val="Heading2"/>
         <w:rPr>
           <w:rtl/>
         </w:rPr>
@@ -26689,7 +26680,7 @@
     </w:p>
     <w:p>
       <w:pPr>
-        <w:pStyle w:val="2"/>
+        <w:pStyle w:val="Heading2"/>
         <w:rPr>
           <w:rtl/>
         </w:rPr>
@@ -26757,7 +26748,7 @@
     </w:p>
     <w:p>
       <w:pPr>
-        <w:pStyle w:val="1"/>
+        <w:pStyle w:val="Heading1"/>
         <w:rPr>
           <w:rtl/>
         </w:rPr>
@@ -26790,7 +26781,7 @@
     </w:p>
     <w:p>
       <w:pPr>
-        <w:pStyle w:val="2"/>
+        <w:pStyle w:val="Heading2"/>
       </w:pPr>
       <w:bookmarkStart w:id="31" w:name="_Toc188996672"/>
       <w:r>
@@ -26816,7 +26807,7 @@
     </w:p>
     <w:p>
       <w:pPr>
-        <w:pStyle w:val="2"/>
+        <w:pStyle w:val="Heading2"/>
       </w:pPr>
       <w:bookmarkStart w:id="32" w:name="_Toc188996673"/>
       <w:r>
@@ -26849,7 +26840,7 @@
     </w:p>
     <w:p>
       <w:pPr>
-        <w:pStyle w:val="2"/>
+        <w:pStyle w:val="Heading2"/>
         <w:rPr>
           <w:rtl/>
         </w:rPr>
@@ -26916,7 +26907,7 @@
     <w:p/>
     <w:p>
       <w:pPr>
-        <w:pStyle w:val="2"/>
+        <w:pStyle w:val="Heading2"/>
         <w:rPr>
           <w:rtl/>
         </w:rPr>
@@ -26988,7 +26979,7 @@
     </w:p>
     <w:p>
       <w:pPr>
-        <w:pStyle w:val="1"/>
+        <w:pStyle w:val="Heading1"/>
       </w:pPr>
       <w:bookmarkStart w:id="35" w:name="_Toc188996676"/>
       <w:r>
@@ -27015,7 +27006,7 @@
     </w:p>
     <w:p>
       <w:pPr>
-        <w:pStyle w:val="2"/>
+        <w:pStyle w:val="Heading2"/>
       </w:pPr>
       <w:bookmarkStart w:id="36" w:name="_Toc188996677"/>
       <w:r>
@@ -27247,7 +27238,7 @@
     </w:p>
     <w:p>
       <w:pPr>
-        <w:pStyle w:val="2"/>
+        <w:pStyle w:val="Heading2"/>
       </w:pPr>
       <w:bookmarkStart w:id="37" w:name="_Toc188996678"/>
       <w:r>
@@ -27461,7 +27452,7 @@
     </w:p>
     <w:p>
       <w:pPr>
-        <w:pStyle w:val="2"/>
+        <w:pStyle w:val="Heading2"/>
       </w:pPr>
       <w:bookmarkStart w:id="38" w:name="_Toc188996679"/>
       <w:r>
@@ -27607,7 +27598,7 @@
     </w:p>
     <w:p>
       <w:pPr>
-        <w:pStyle w:val="2"/>
+        <w:pStyle w:val="Heading2"/>
       </w:pPr>
       <w:bookmarkStart w:id="39" w:name="_Toc188996680"/>
       <w:r>
@@ -27873,7 +27864,7 @@
     </w:p>
     <w:p>
       <w:pPr>
-        <w:pStyle w:val="1"/>
+        <w:pStyle w:val="Heading1"/>
       </w:pPr>
       <w:bookmarkStart w:id="40" w:name="_Toc188996681"/>
       <w:r>
@@ -27966,7 +27957,7 @@
     </w:p>
     <w:p>
       <w:pPr>
-        <w:pStyle w:val="2"/>
+        <w:pStyle w:val="Heading2"/>
       </w:pPr>
       <w:bookmarkStart w:id="41" w:name="_Toc188996682"/>
       <w:r>
@@ -28027,7 +28018,7 @@
     </w:p>
     <w:p>
       <w:pPr>
-        <w:pStyle w:val="2"/>
+        <w:pStyle w:val="Heading2"/>
         <w:rPr>
           <w:rtl/>
         </w:rPr>
@@ -28108,7 +28099,7 @@
     </w:p>
     <w:p>
       <w:pPr>
-        <w:pStyle w:val="2"/>
+        <w:pStyle w:val="Heading2"/>
       </w:pPr>
       <w:bookmarkStart w:id="43" w:name="_Toc188996684"/>
       <w:r>
@@ -28229,7 +28220,7 @@
     <w:p/>
     <w:p>
       <w:pPr>
-        <w:pStyle w:val="2"/>
+        <w:pStyle w:val="Heading2"/>
       </w:pPr>
       <w:bookmarkStart w:id="44" w:name="_Toc188996685"/>
       <w:r>
@@ -28275,7 +28266,7 @@
     </w:p>
     <w:p>
       <w:pPr>
-        <w:pStyle w:val="a3"/>
+        <w:pStyle w:val="ListParagraph"/>
         <w:numPr>
           <w:ilvl w:val="0"/>
           <w:numId w:val="4"/>
@@ -28317,7 +28308,7 @@
     </w:p>
     <w:p>
       <w:pPr>
-        <w:pStyle w:val="a3"/>
+        <w:pStyle w:val="ListParagraph"/>
         <w:numPr>
           <w:ilvl w:val="0"/>
           <w:numId w:val="4"/>
@@ -28349,7 +28340,7 @@
     </w:p>
     <w:p>
       <w:pPr>
-        <w:pStyle w:val="2"/>
+        <w:pStyle w:val="Heading2"/>
       </w:pPr>
       <w:bookmarkStart w:id="45" w:name="_Toc188996686"/>
       <w:r>
@@ -28419,7 +28410,7 @@
     <w:p/>
     <w:p>
       <w:pPr>
-        <w:pStyle w:val="2"/>
+        <w:pStyle w:val="Heading2"/>
         <w:rPr>
           <w:rtl/>
         </w:rPr>
@@ -28485,7 +28476,7 @@
     </w:p>
     <w:p>
       <w:pPr>
-        <w:pStyle w:val="1"/>
+        <w:pStyle w:val="Heading1"/>
         <w:rPr>
           <w:rtl/>
         </w:rPr>
@@ -28502,7 +28493,7 @@
     </w:p>
     <w:p>
       <w:pPr>
-        <w:pStyle w:val="2"/>
+        <w:pStyle w:val="Heading2"/>
       </w:pPr>
       <w:bookmarkStart w:id="48" w:name="_Toc188996689"/>
       <w:r>
@@ -28535,7 +28526,7 @@
     </w:p>
     <w:p>
       <w:pPr>
-        <w:pStyle w:val="2"/>
+        <w:pStyle w:val="Heading2"/>
         <w:rPr>
           <w:rtl/>
         </w:rPr>
@@ -28564,7 +28555,7 @@
     </w:p>
     <w:p>
       <w:pPr>
-        <w:pStyle w:val="2"/>
+        <w:pStyle w:val="Heading2"/>
         <w:rPr>
           <w:rtl/>
         </w:rPr>
@@ -28624,7 +28615,7 @@
     </w:p>
     <w:p>
       <w:pPr>
-        <w:pStyle w:val="2"/>
+        <w:pStyle w:val="Heading2"/>
         <w:rPr>
           <w:rtl/>
         </w:rPr>
@@ -28686,7 +28677,7 @@
     <w:p/>
     <w:p>
       <w:pPr>
-        <w:pStyle w:val="1"/>
+        <w:pStyle w:val="Heading1"/>
         <w:rPr>
           <w:rtl/>
         </w:rPr>
@@ -28703,7 +28694,7 @@
     </w:p>
     <w:p>
       <w:pPr>
-        <w:pStyle w:val="2"/>
+        <w:pStyle w:val="Heading2"/>
         <w:rPr>
           <w:rtl/>
         </w:rPr>
@@ -28734,7 +28725,7 @@
     </w:p>
     <w:p>
       <w:pPr>
-        <w:pStyle w:val="2"/>
+        <w:pStyle w:val="Heading2"/>
         <w:rPr>
           <w:rtl/>
         </w:rPr>
@@ -28756,7 +28747,7 @@
     </w:p>
     <w:p>
       <w:pPr>
-        <w:pStyle w:val="2"/>
+        <w:pStyle w:val="Heading2"/>
         <w:rPr>
           <w:rtl/>
         </w:rPr>
@@ -28821,7 +28812,7 @@
     </w:p>
     <w:p>
       <w:pPr>
-        <w:pStyle w:val="2"/>
+        <w:pStyle w:val="Heading2"/>
         <w:rPr>
           <w:rtl/>
         </w:rPr>
@@ -28882,7 +28873,7 @@
     <w:p/>
     <w:p>
       <w:pPr>
-        <w:pStyle w:val="1"/>
+        <w:pStyle w:val="Heading1"/>
         <w:rPr>
           <w:rtl/>
         </w:rPr>
@@ -28916,7 +28907,7 @@
     </w:p>
     <w:p>
       <w:pPr>
-        <w:pStyle w:val="2"/>
+        <w:pStyle w:val="Heading2"/>
         <w:rPr>
           <w:rtl/>
         </w:rPr>
@@ -28970,7 +28961,7 @@
     </w:p>
     <w:p>
       <w:pPr>
-        <w:pStyle w:val="2"/>
+        <w:pStyle w:val="Heading2"/>
         <w:rPr>
           <w:rtl/>
         </w:rPr>
@@ -28992,7 +28983,7 @@
     </w:p>
     <w:p>
       <w:pPr>
-        <w:pStyle w:val="2"/>
+        <w:pStyle w:val="Heading2"/>
         <w:rPr>
           <w:rtl/>
         </w:rPr>
@@ -29058,7 +29049,7 @@
     </w:p>
     <w:p>
       <w:pPr>
-        <w:pStyle w:val="2"/>
+        <w:pStyle w:val="Heading2"/>
         <w:rPr>
           <w:rtl/>
         </w:rPr>
@@ -29119,7 +29110,7 @@
     <w:p/>
     <w:p>
       <w:pPr>
-        <w:pStyle w:val="1"/>
+        <w:pStyle w:val="Heading1"/>
       </w:pPr>
       <w:bookmarkStart w:id="62" w:name="_Toc188996703"/>
       <w:r>
@@ -29146,7 +29137,7 @@
     </w:p>
     <w:p>
       <w:pPr>
-        <w:pStyle w:val="2"/>
+        <w:pStyle w:val="Heading2"/>
       </w:pPr>
       <w:bookmarkStart w:id="63" w:name="_Toc188996704"/>
       <w:r>
@@ -30074,7 +30065,7 @@
     </w:p>
     <w:p>
       <w:pPr>
-        <w:pStyle w:val="2"/>
+        <w:pStyle w:val="Heading2"/>
       </w:pPr>
       <w:bookmarkStart w:id="64" w:name="_Toc188996705"/>
       <w:r>
@@ -30174,7 +30165,7 @@
     <w:p/>
     <w:p>
       <w:pPr>
-        <w:pStyle w:val="2"/>
+        <w:pStyle w:val="Heading2"/>
       </w:pPr>
       <w:bookmarkStart w:id="65" w:name="_Toc188996706"/>
       <w:r>
@@ -30774,7 +30765,7 @@
     </w:p>
     <w:p>
       <w:pPr>
-        <w:pStyle w:val="1"/>
+        <w:pStyle w:val="Heading1"/>
       </w:pPr>
       <w:bookmarkStart w:id="66" w:name="_Toc188996707"/>
       <w:r>
@@ -31160,7 +31151,7 @@
     </w:p>
     <w:p>
       <w:pPr>
-        <w:pStyle w:val="a3"/>
+        <w:pStyle w:val="ListParagraph"/>
         <w:numPr>
           <w:ilvl w:val="0"/>
           <w:numId w:val="5"/>
@@ -31232,7 +31223,7 @@
     </w:p>
     <w:p>
       <w:pPr>
-        <w:pStyle w:val="a3"/>
+        <w:pStyle w:val="ListParagraph"/>
         <w:numPr>
           <w:ilvl w:val="0"/>
           <w:numId w:val="5"/>
@@ -31251,7 +31242,7 @@
     </w:p>
     <w:p>
       <w:pPr>
-        <w:pStyle w:val="a3"/>
+        <w:pStyle w:val="ListParagraph"/>
         <w:numPr>
           <w:ilvl w:val="0"/>
           <w:numId w:val="5"/>
@@ -32006,7 +31997,7 @@
     </w:p>
     <w:p>
       <w:pPr>
-        <w:pStyle w:val="a3"/>
+        <w:pStyle w:val="ListParagraph"/>
         <w:numPr>
           <w:ilvl w:val="0"/>
           <w:numId w:val="1"/>
@@ -32052,7 +32043,7 @@
     </w:p>
     <w:p>
       <w:pPr>
-        <w:pStyle w:val="a3"/>
+        <w:pStyle w:val="ListParagraph"/>
         <w:numPr>
           <w:ilvl w:val="0"/>
           <w:numId w:val="1"/>
@@ -32104,7 +32095,7 @@
     </w:p>
     <w:p>
       <w:pPr>
-        <w:pStyle w:val="a3"/>
+        <w:pStyle w:val="ListParagraph"/>
         <w:numPr>
           <w:ilvl w:val="0"/>
           <w:numId w:val="1"/>
@@ -32586,7 +32577,7 @@
     </w:p>
     <w:p>
       <w:pPr>
-        <w:pStyle w:val="2"/>
+        <w:pStyle w:val="Heading2"/>
         <w:rPr>
           <w:rtl/>
         </w:rPr>
@@ -32820,7 +32811,7 @@
     </w:p>
     <w:p>
       <w:pPr>
-        <w:pStyle w:val="2"/>
+        <w:pStyle w:val="Heading2"/>
       </w:pPr>
       <w:bookmarkStart w:id="68" w:name="_Toc188996709"/>
       <w:r>
@@ -33061,7 +33052,7 @@
     </w:p>
     <w:p>
       <w:pPr>
-        <w:pStyle w:val="2"/>
+        <w:pStyle w:val="Heading2"/>
       </w:pPr>
       <w:bookmarkStart w:id="69" w:name="_Toc188996710"/>
       <w:r>
@@ -33236,7 +33227,7 @@
     </w:p>
     <w:p>
       <w:pPr>
-        <w:pStyle w:val="2"/>
+        <w:pStyle w:val="Heading2"/>
       </w:pPr>
       <w:bookmarkStart w:id="70" w:name="_Toc188996711"/>
       <w:r>
@@ -33406,7 +33397,7 @@
     </w:p>
     <w:p>
       <w:pPr>
-        <w:pStyle w:val="2"/>
+        <w:pStyle w:val="Heading2"/>
       </w:pPr>
       <w:bookmarkStart w:id="71" w:name="_Toc188996712"/>
       <w:r>
@@ -33556,7 +33547,7 @@
     <w:p/>
     <w:p>
       <w:pPr>
-        <w:pStyle w:val="2"/>
+        <w:pStyle w:val="Heading2"/>
       </w:pPr>
       <w:bookmarkStart w:id="72" w:name="_Toc188996713"/>
       <w:r>
@@ -34224,7 +34215,7 @@
     <w:p/>
     <w:p>
       <w:pPr>
-        <w:pStyle w:val="1"/>
+        <w:pStyle w:val="Heading1"/>
         <w:rPr>
           <w:rtl/>
         </w:rPr>
@@ -34237,7 +34228,7 @@
     </w:p>
     <w:p>
       <w:pPr>
-        <w:pStyle w:val="2"/>
+        <w:pStyle w:val="Heading2"/>
         <w:rPr>
           <w:rtl/>
         </w:rPr>
@@ -34768,7 +34759,7 @@
     <w:p/>
     <w:p>
       <w:pPr>
-        <w:pStyle w:val="2"/>
+        <w:pStyle w:val="Heading2"/>
         <w:rPr>
           <w:rtl/>
         </w:rPr>
@@ -34843,7 +34834,7 @@
     <w:p/>
     <w:p>
       <w:pPr>
-        <w:pStyle w:val="2"/>
+        <w:pStyle w:val="Heading2"/>
       </w:pPr>
       <w:bookmarkStart w:id="76" w:name="_Toc188996717"/>
       <w:r>
@@ -35090,7 +35081,7 @@
     <w:p/>
     <w:p>
       <w:pPr>
-        <w:pStyle w:val="2"/>
+        <w:pStyle w:val="Heading2"/>
       </w:pPr>
       <w:bookmarkStart w:id="77" w:name="_Toc188996718"/>
       <w:r>
@@ -35221,7 +35212,7 @@
     <w:p/>
     <w:p>
       <w:pPr>
-        <w:pStyle w:val="2"/>
+        <w:pStyle w:val="Heading2"/>
       </w:pPr>
       <w:bookmarkStart w:id="78" w:name="_Toc188996719"/>
       <w:r>
@@ -35373,7 +35364,7 @@
     </w:p>
     <w:p>
       <w:pPr>
-        <w:pStyle w:val="2"/>
+        <w:pStyle w:val="Heading2"/>
         <w:rPr>
           <w:rtl/>
         </w:rPr>
@@ -35732,7 +35723,7 @@
     <w:p/>
     <w:p>
       <w:pPr>
-        <w:pStyle w:val="1"/>
+        <w:pStyle w:val="Heading1"/>
       </w:pPr>
       <w:bookmarkStart w:id="80" w:name="_Toc188996721"/>
       <w:r>
@@ -35743,7 +35734,7 @@
     </w:p>
     <w:p>
       <w:pPr>
-        <w:pStyle w:val="2"/>
+        <w:pStyle w:val="Heading2"/>
         <w:rPr>
           <w:rtl/>
         </w:rPr>
@@ -36035,7 +36026,7 @@
     </w:p>
     <w:p>
       <w:pPr>
-        <w:pStyle w:val="2"/>
+        <w:pStyle w:val="Heading2"/>
       </w:pPr>
       <w:bookmarkStart w:id="82" w:name="_Toc188996723"/>
       <w:r>
@@ -36196,7 +36187,7 @@
     <w:p/>
     <w:p>
       <w:pPr>
-        <w:pStyle w:val="2"/>
+        <w:pStyle w:val="Heading2"/>
       </w:pPr>
       <w:bookmarkStart w:id="83" w:name="_Toc188996724"/>
       <w:r>
@@ -36396,7 +36387,7 @@
     </w:p>
     <w:p>
       <w:pPr>
-        <w:pStyle w:val="2"/>
+        <w:pStyle w:val="Heading2"/>
       </w:pPr>
       <w:bookmarkStart w:id="84" w:name="_Toc188996725"/>
       <w:r>
@@ -36566,7 +36557,7 @@
     <w:p/>
     <w:p>
       <w:pPr>
-        <w:pStyle w:val="2"/>
+        <w:pStyle w:val="Heading2"/>
       </w:pPr>
       <w:bookmarkStart w:id="85" w:name="_Toc188996726"/>
       <w:r>
@@ -37056,7 +37047,7 @@
     </w:p>
     <w:p>
       <w:pPr>
-        <w:pStyle w:val="1"/>
+        <w:pStyle w:val="Heading1"/>
       </w:pPr>
       <w:bookmarkStart w:id="86" w:name="_Toc188996727"/>
       <w:r>
@@ -37069,7 +37060,7 @@
     </w:p>
     <w:p>
       <w:pPr>
-        <w:pStyle w:val="2"/>
+        <w:pStyle w:val="Heading2"/>
         <w:rPr>
           <w:rtl/>
         </w:rPr>
@@ -37192,7 +37183,7 @@
     </w:p>
     <w:p>
       <w:pPr>
-        <w:pStyle w:val="a3"/>
+        <w:pStyle w:val="ListParagraph"/>
         <w:numPr>
           <w:ilvl w:val="0"/>
           <w:numId w:val="6"/>
@@ -37231,7 +37222,7 @@
     </w:p>
     <w:p>
       <w:pPr>
-        <w:pStyle w:val="a3"/>
+        <w:pStyle w:val="ListParagraph"/>
         <w:numPr>
           <w:ilvl w:val="0"/>
           <w:numId w:val="6"/>
@@ -37263,7 +37254,7 @@
     </w:p>
     <w:p>
       <w:pPr>
-        <w:pStyle w:val="a3"/>
+        <w:pStyle w:val="ListParagraph"/>
         <w:numPr>
           <w:ilvl w:val="0"/>
           <w:numId w:val="6"/>
@@ -37302,7 +37293,7 @@
     </w:p>
     <w:p>
       <w:pPr>
-        <w:pStyle w:val="a3"/>
+        <w:pStyle w:val="ListParagraph"/>
         <w:numPr>
           <w:ilvl w:val="0"/>
           <w:numId w:val="6"/>
@@ -37405,7 +37396,7 @@
     </w:p>
     <w:p>
       <w:pPr>
-        <w:pStyle w:val="2"/>
+        <w:pStyle w:val="Heading2"/>
       </w:pPr>
       <w:bookmarkStart w:id="88" w:name="_Toc188996729"/>
       <w:r>
@@ -37553,7 +37544,7 @@
     </w:p>
     <w:p>
       <w:pPr>
-        <w:pStyle w:val="2"/>
+        <w:pStyle w:val="Heading2"/>
       </w:pPr>
       <w:bookmarkStart w:id="89" w:name="_Toc188996730"/>
       <w:r>
@@ -37697,7 +37688,7 @@
     </w:p>
     <w:p>
       <w:pPr>
-        <w:pStyle w:val="2"/>
+        <w:pStyle w:val="Heading2"/>
       </w:pPr>
       <w:bookmarkStart w:id="90" w:name="_Toc188996731"/>
       <w:r>
@@ -37882,7 +37873,7 @@
     </w:p>
     <w:p>
       <w:pPr>
-        <w:pStyle w:val="2"/>
+        <w:pStyle w:val="Heading2"/>
       </w:pPr>
       <w:bookmarkStart w:id="91" w:name="_Toc188996732"/>
       <w:r>
@@ -38057,7 +38048,7 @@
     </w:p>
     <w:p>
       <w:pPr>
-        <w:pStyle w:val="2"/>
+        <w:pStyle w:val="Heading2"/>
       </w:pPr>
       <w:bookmarkStart w:id="92" w:name="_Toc188996733"/>
       <w:r>
@@ -38440,7 +38431,7 @@
     </w:p>
     <w:p>
       <w:pPr>
-        <w:pStyle w:val="1"/>
+        <w:pStyle w:val="Heading1"/>
       </w:pPr>
       <w:bookmarkStart w:id="93" w:name="_Toc188996734"/>
       <w:bookmarkStart w:id="94" w:name="_Hlk184488947"/>
@@ -38452,7 +38443,7 @@
     </w:p>
     <w:p>
       <w:pPr>
-        <w:pStyle w:val="2"/>
+        <w:pStyle w:val="Heading2"/>
         <w:rPr>
           <w:rtl/>
         </w:rPr>
@@ -38503,7 +38494,7 @@
     </w:p>
     <w:p>
       <w:pPr>
-        <w:pStyle w:val="2"/>
+        <w:pStyle w:val="Heading2"/>
         <w:rPr>
           <w:rtl/>
         </w:rPr>
@@ -38605,7 +38596,7 @@
     </w:p>
     <w:p>
       <w:pPr>
-        <w:pStyle w:val="2"/>
+        <w:pStyle w:val="Heading2"/>
         <w:rPr>
           <w:rtl/>
         </w:rPr>
@@ -38910,7 +38901,7 @@
     </w:p>
     <w:p>
       <w:pPr>
-        <w:pStyle w:val="a3"/>
+        <w:pStyle w:val="ListParagraph"/>
         <w:numPr>
           <w:ilvl w:val="0"/>
           <w:numId w:val="15"/>
@@ -38949,7 +38940,7 @@
     </w:p>
     <w:p>
       <w:pPr>
-        <w:pStyle w:val="a3"/>
+        <w:pStyle w:val="ListParagraph"/>
         <w:numPr>
           <w:ilvl w:val="0"/>
           <w:numId w:val="15"/>
@@ -38995,7 +38986,7 @@
     </w:p>
     <w:p>
       <w:pPr>
-        <w:pStyle w:val="a3"/>
+        <w:pStyle w:val="ListParagraph"/>
         <w:numPr>
           <w:ilvl w:val="0"/>
           <w:numId w:val="15"/>
@@ -39064,7 +39055,7 @@
     </w:p>
     <w:p>
       <w:pPr>
-        <w:pStyle w:val="a3"/>
+        <w:pStyle w:val="ListParagraph"/>
         <w:numPr>
           <w:ilvl w:val="0"/>
           <w:numId w:val="15"/>
@@ -39127,7 +39118,7 @@
     </w:p>
     <w:p>
       <w:pPr>
-        <w:pStyle w:val="2"/>
+        <w:pStyle w:val="Heading2"/>
         <w:rPr>
           <w:rtl/>
         </w:rPr>
@@ -39274,7 +39265,7 @@
     </w:p>
     <w:p>
       <w:pPr>
-        <w:pStyle w:val="2"/>
+        <w:pStyle w:val="Heading2"/>
         <w:rPr>
           <w:rtl/>
         </w:rPr>
@@ -39353,7 +39344,7 @@
     <w:p/>
     <w:p>
       <w:pPr>
-        <w:pStyle w:val="1"/>
+        <w:pStyle w:val="Heading1"/>
         <w:rPr>
           <w:rtl/>
         </w:rPr>
@@ -39366,7 +39357,7 @@
     </w:p>
     <w:p>
       <w:pPr>
-        <w:pStyle w:val="2"/>
+        <w:pStyle w:val="Heading2"/>
         <w:rPr>
           <w:rtl/>
         </w:rPr>
@@ -39651,7 +39642,7 @@
     </w:p>
     <w:p>
       <w:pPr>
-        <w:pStyle w:val="2"/>
+        <w:pStyle w:val="Heading2"/>
         <w:rPr>
           <w:rtl/>
         </w:rPr>
@@ -39769,7 +39760,7 @@
     </w:p>
     <w:p>
       <w:pPr>
-        <w:pStyle w:val="1"/>
+        <w:pStyle w:val="Heading1"/>
       </w:pPr>
       <w:bookmarkStart w:id="103" w:name="_Toc188996743"/>
       <w:r>
@@ -39786,7 +39777,7 @@
     </w:p>
     <w:p>
       <w:pPr>
-        <w:pStyle w:val="2"/>
+        <w:pStyle w:val="Heading2"/>
       </w:pPr>
       <w:bookmarkStart w:id="104" w:name="_Toc188996744"/>
       <w:r>
@@ -39865,7 +39856,7 @@
     </w:p>
     <w:p>
       <w:pPr>
-        <w:pStyle w:val="a3"/>
+        <w:pStyle w:val="ListParagraph"/>
         <w:numPr>
           <w:ilvl w:val="0"/>
           <w:numId w:val="16"/>
@@ -39884,7 +39875,7 @@
     </w:p>
     <w:p>
       <w:pPr>
-        <w:pStyle w:val="a3"/>
+        <w:pStyle w:val="ListParagraph"/>
         <w:numPr>
           <w:ilvl w:val="0"/>
           <w:numId w:val="16"/>
@@ -39903,7 +39894,7 @@
     </w:p>
     <w:p>
       <w:pPr>
-        <w:pStyle w:val="2"/>
+        <w:pStyle w:val="Heading2"/>
       </w:pPr>
       <w:bookmarkStart w:id="105" w:name="_Toc188996745"/>
       <w:r>
@@ -39961,7 +39952,7 @@
     <w:p/>
     <w:p>
       <w:pPr>
-        <w:pStyle w:val="1"/>
+        <w:pStyle w:val="Heading1"/>
       </w:pPr>
       <w:bookmarkStart w:id="106" w:name="_Toc188996746"/>
       <w:r>
@@ -39971,7 +39962,7 @@
     </w:p>
     <w:p>
       <w:pPr>
-        <w:pStyle w:val="2"/>
+        <w:pStyle w:val="Heading2"/>
         <w:rPr>
           <w:rtl/>
         </w:rPr>
@@ -40095,7 +40086,7 @@
     </w:p>
     <w:p>
       <w:pPr>
-        <w:pStyle w:val="2"/>
+        <w:pStyle w:val="Heading2"/>
       </w:pPr>
       <w:bookmarkStart w:id="108" w:name="_Toc188996748"/>
       <w:r>
@@ -40174,7 +40165,7 @@
     </w:p>
     <w:p>
       <w:pPr>
-        <w:pStyle w:val="1"/>
+        <w:pStyle w:val="Heading1"/>
       </w:pPr>
       <w:bookmarkStart w:id="109" w:name="_Toc188996749"/>
       <w:r>
@@ -40184,7 +40175,7 @@
     </w:p>
     <w:p>
       <w:pPr>
-        <w:pStyle w:val="2"/>
+        <w:pStyle w:val="Heading2"/>
         <w:rPr>
           <w:rtl/>
         </w:rPr>
@@ -40287,7 +40278,7 @@
     </w:p>
     <w:p>
       <w:pPr>
-        <w:pStyle w:val="2"/>
+        <w:pStyle w:val="Heading2"/>
         <w:rPr>
           <w:rtl/>
         </w:rPr>
@@ -40533,7 +40524,7 @@
     </w:p>
     <w:p>
       <w:pPr>
-        <w:pStyle w:val="1"/>
+        <w:pStyle w:val="Heading1"/>
       </w:pPr>
       <w:bookmarkStart w:id="112" w:name="_Toc188996752"/>
       <w:r>
@@ -40543,7 +40534,7 @@
     </w:p>
     <w:p>
       <w:pPr>
-        <w:pStyle w:val="2"/>
+        <w:pStyle w:val="Heading2"/>
         <w:rPr>
           <w:rtl/>
         </w:rPr>
@@ -40574,7 +40565,7 @@
     </w:p>
     <w:p>
       <w:pPr>
-        <w:pStyle w:val="2"/>
+        <w:pStyle w:val="Heading2"/>
       </w:pPr>
       <w:bookmarkStart w:id="114" w:name="_Toc188996754"/>
       <w:r>
@@ -40644,7 +40635,7 @@
     </w:p>
     <w:p>
       <w:pPr>
-        <w:pStyle w:val="2"/>
+        <w:pStyle w:val="Heading2"/>
         <w:rPr>
           <w:rtl/>
         </w:rPr>
@@ -40716,7 +40707,7 @@
     </w:p>
     <w:p>
       <w:pPr>
-        <w:pStyle w:val="1"/>
+        <w:pStyle w:val="Heading1"/>
       </w:pPr>
       <w:bookmarkStart w:id="116" w:name="_Toc188996756"/>
       <w:r>
@@ -40726,7 +40717,7 @@
     </w:p>
     <w:p>
       <w:pPr>
-        <w:pStyle w:val="2"/>
+        <w:pStyle w:val="Heading2"/>
         <w:rPr>
           <w:rtl/>
         </w:rPr>
@@ -40764,7 +40755,7 @@
     </w:p>
     <w:p>
       <w:pPr>
-        <w:pStyle w:val="2"/>
+        <w:pStyle w:val="Heading2"/>
         <w:rPr>
           <w:rtl/>
         </w:rPr>
@@ -41218,7 +41209,7 @@
     <w:p/>
     <w:p>
       <w:pPr>
-        <w:pStyle w:val="1"/>
+        <w:pStyle w:val="Heading1"/>
       </w:pPr>
       <w:bookmarkStart w:id="119" w:name="_Toc188996759"/>
       <w:r>
@@ -41242,7 +41233,7 @@
     </w:p>
     <w:p>
       <w:pPr>
-        <w:pStyle w:val="1"/>
+        <w:pStyle w:val="Heading1"/>
         <w:rPr>
           <w:rtl/>
         </w:rPr>
@@ -41259,7 +41250,7 @@
     </w:p>
     <w:tbl>
       <w:tblPr>
-        <w:tblStyle w:val="a8"/>
+        <w:tblStyle w:val="TableGrid"/>
         <w:bidiVisual/>
         <w:tblW w:w="0" w:type="auto"/>
         <w:tblLook w:val="04A0" w:firstRow="1" w:lastRow="0" w:firstColumn="1" w:lastColumn="0" w:noHBand="0" w:noVBand="1"/>
@@ -41753,7 +41744,7 @@
     </w:p>
     <w:p>
       <w:pPr>
-        <w:pStyle w:val="1"/>
+        <w:pStyle w:val="Heading1"/>
         <w:rPr>
           <w:rtl/>
         </w:rPr>
@@ -41784,7 +41775,7 @@
     </w:p>
     <w:tbl>
       <w:tblPr>
-        <w:tblStyle w:val="a8"/>
+        <w:tblStyle w:val="TableGrid"/>
         <w:bidiVisual/>
         <w:tblW w:w="0" w:type="auto"/>
         <w:tblLook w:val="04A0" w:firstRow="1" w:lastRow="0" w:firstColumn="1" w:lastColumn="0" w:noHBand="0" w:noVBand="1"/>
@@ -42332,7 +42323,7 @@
     <w:p/>
     <w:p>
       <w:pPr>
-        <w:pStyle w:val="1"/>
+        <w:pStyle w:val="Heading1"/>
         <w:rPr>
           <w:rtl/>
         </w:rPr>
@@ -42422,7 +42413,7 @@
     </w:p>
     <w:p>
       <w:pPr>
-        <w:pStyle w:val="1"/>
+        <w:pStyle w:val="Heading1"/>
       </w:pPr>
       <w:bookmarkStart w:id="123" w:name="_Toc188996763"/>
       <w:r>
@@ -42436,7 +42427,7 @@
     </w:p>
     <w:p>
       <w:pPr>
-        <w:pStyle w:val="2"/>
+        <w:pStyle w:val="Heading2"/>
         <w:rPr>
           <w:rtl/>
         </w:rPr>
@@ -43114,7 +43105,7 @@
     </w:p>
     <w:p>
       <w:pPr>
-        <w:pStyle w:val="1"/>
+        <w:pStyle w:val="Heading1"/>
       </w:pPr>
       <w:bookmarkStart w:id="125" w:name="_Toc188996765"/>
       <w:r>
@@ -43125,7 +43116,7 @@
     </w:p>
     <w:p>
       <w:pPr>
-        <w:pStyle w:val="2"/>
+        <w:pStyle w:val="Heading2"/>
         <w:rPr>
           <w:rtl/>
         </w:rPr>
@@ -43333,7 +43324,7 @@
     </w:p>
     <w:p>
       <w:pPr>
-        <w:pStyle w:val="2"/>
+        <w:pStyle w:val="Heading2"/>
       </w:pPr>
       <w:bookmarkStart w:id="127" w:name="_Toc188996767"/>
       <w:r>
@@ -43480,7 +43471,7 @@
     </w:p>
     <w:p>
       <w:pPr>
-        <w:pStyle w:val="2"/>
+        <w:pStyle w:val="Heading2"/>
         <w:rPr>
           <w:rtl/>
         </w:rPr>
@@ -43632,7 +43623,7 @@
     </w:p>
     <w:p>
       <w:pPr>
-        <w:pStyle w:val="1"/>
+        <w:pStyle w:val="Heading1"/>
       </w:pPr>
       <w:bookmarkStart w:id="129" w:name="_Toc188996769"/>
       <w:r>
@@ -43804,7 +43795,7 @@
     </w:p>
     <w:p>
       <w:pPr>
-        <w:pStyle w:val="1"/>
+        <w:pStyle w:val="Heading1"/>
       </w:pPr>
       <w:bookmarkStart w:id="130" w:name="_Toc188996770"/>
       <w:r>
@@ -43996,7 +43987,7 @@
     <w:p/>
     <w:p>
       <w:pPr>
-        <w:pStyle w:val="1"/>
+        <w:pStyle w:val="Heading1"/>
         <w:rPr>
           <w:lang w:eastAsia="ja-JP"/>
         </w:rPr>
@@ -44100,7 +44091,7 @@
     </w:p>
     <w:p>
       <w:pPr>
-        <w:pStyle w:val="1"/>
+        <w:pStyle w:val="Heading1"/>
       </w:pPr>
       <w:bookmarkStart w:id="132" w:name="_Toc188996772"/>
       <w:r>
@@ -44118,7 +44109,7 @@
     </w:p>
     <w:p>
       <w:pPr>
-        <w:pStyle w:val="2"/>
+        <w:pStyle w:val="Heading2"/>
       </w:pPr>
       <w:bookmarkStart w:id="133" w:name="_Toc188996773"/>
       <w:r>
@@ -44178,7 +44169,7 @@
     </w:p>
     <w:p>
       <w:pPr>
-        <w:pStyle w:val="2"/>
+        <w:pStyle w:val="Heading2"/>
       </w:pPr>
       <w:bookmarkStart w:id="134" w:name="_Toc188996774"/>
       <w:r>
@@ -44238,7 +44229,7 @@
     <w:p/>
     <w:p>
       <w:pPr>
-        <w:pStyle w:val="1"/>
+        <w:pStyle w:val="Heading1"/>
       </w:pPr>
       <w:bookmarkStart w:id="135" w:name="_Toc188996775"/>
       <w:r>
@@ -44255,7 +44246,7 @@
     </w:p>
     <w:p>
       <w:pPr>
-        <w:pStyle w:val="2"/>
+        <w:pStyle w:val="Heading2"/>
       </w:pPr>
       <w:bookmarkStart w:id="136" w:name="_Toc188996776"/>
       <w:r>
@@ -44315,7 +44306,7 @@
     </w:p>
     <w:p>
       <w:pPr>
-        <w:pStyle w:val="2"/>
+        <w:pStyle w:val="Heading2"/>
         <w:rPr>
           <w:rtl/>
         </w:rPr>
@@ -44392,7 +44383,7 @@
     <w:p/>
     <w:p>
       <w:pPr>
-        <w:pStyle w:val="1"/>
+        <w:pStyle w:val="Heading1"/>
         <w:rPr>
           <w:rtl/>
         </w:rPr>
@@ -44413,7 +44404,7 @@
     </w:p>
     <w:p>
       <w:pPr>
-        <w:pStyle w:val="2"/>
+        <w:pStyle w:val="Heading2"/>
         <w:rPr>
           <w:rtl/>
         </w:rPr>
@@ -44485,7 +44476,7 @@
     </w:p>
     <w:p>
       <w:pPr>
-        <w:pStyle w:val="2"/>
+        <w:pStyle w:val="Heading2"/>
         <w:rPr>
           <w:rtl/>
         </w:rPr>
@@ -44558,7 +44549,7 @@
     </w:p>
     <w:p>
       <w:pPr>
-        <w:pStyle w:val="1"/>
+        <w:pStyle w:val="Heading1"/>
       </w:pPr>
       <w:bookmarkStart w:id="141" w:name="_Toc188996781"/>
       <w:r>
@@ -44575,7 +44566,7 @@
     </w:p>
     <w:p>
       <w:pPr>
-        <w:pStyle w:val="2"/>
+        <w:pStyle w:val="Heading2"/>
         <w:rPr>
           <w:rtl/>
         </w:rPr>
@@ -44640,7 +44631,7 @@
     </w:p>
     <w:p>
       <w:pPr>
-        <w:pStyle w:val="2"/>
+        <w:pStyle w:val="Heading2"/>
         <w:rPr>
           <w:rtl/>
         </w:rPr>
@@ -44706,7 +44697,7 @@
     </w:p>
     <w:p>
       <w:pPr>
-        <w:pStyle w:val="2"/>
+        <w:pStyle w:val="Heading2"/>
         <w:rPr>
           <w:rtl/>
         </w:rPr>
@@ -44872,7 +44863,7 @@
     <w:p/>
     <w:p>
       <w:pPr>
-        <w:pStyle w:val="1"/>
+        <w:pStyle w:val="Heading1"/>
         <w:rPr>
           <w:rtl/>
         </w:rPr>
@@ -44892,7 +44883,7 @@
     </w:p>
     <w:p>
       <w:pPr>
-        <w:pStyle w:val="2"/>
+        <w:pStyle w:val="Heading2"/>
         <w:rPr>
           <w:rtl/>
         </w:rPr>
@@ -44957,7 +44948,7 @@
     </w:p>
     <w:p>
       <w:pPr>
-        <w:pStyle w:val="2"/>
+        <w:pStyle w:val="Heading2"/>
         <w:rPr>
           <w:rtl/>
         </w:rPr>
@@ -45187,7 +45178,7 @@
     </w:p>
     <w:p>
       <w:pPr>
-        <w:pStyle w:val="1"/>
+        <w:pStyle w:val="Heading1"/>
         <w:rPr>
           <w:rtl/>
         </w:rPr>
@@ -45208,7 +45199,7 @@
     </w:p>
     <w:p>
       <w:pPr>
-        <w:pStyle w:val="2"/>
+        <w:pStyle w:val="Heading2"/>
         <w:rPr>
           <w:rtl/>
         </w:rPr>
@@ -45280,7 +45271,7 @@
     </w:p>
     <w:p>
       <w:pPr>
-        <w:pStyle w:val="1"/>
+        <w:pStyle w:val="Heading1"/>
         <w:rPr>
           <w:rtl/>
         </w:rPr>
@@ -45300,7 +45291,7 @@
     </w:p>
     <w:p>
       <w:pPr>
-        <w:pStyle w:val="2"/>
+        <w:pStyle w:val="Heading2"/>
         <w:rPr>
           <w:rtl/>
         </w:rPr>
@@ -45365,7 +45356,7 @@
     </w:p>
     <w:p>
       <w:pPr>
-        <w:pStyle w:val="2"/>
+        <w:pStyle w:val="Heading2"/>
       </w:pPr>
       <w:bookmarkStart w:id="152" w:name="_Toc188996792"/>
       <w:r>
@@ -45508,7 +45499,7 @@
     </w:p>
     <w:p>
       <w:pPr>
-        <w:pStyle w:val="1"/>
+        <w:pStyle w:val="Heading1"/>
         <w:rPr>
           <w:rtl/>
           <w:lang w:eastAsia="ja-JP"/>
@@ -45527,7 +45518,7 @@
     </w:p>
     <w:tbl>
       <w:tblPr>
-        <w:tblStyle w:val="a8"/>
+        <w:tblStyle w:val="TableGrid"/>
         <w:bidiVisual/>
         <w:tblW w:w="0" w:type="auto"/>
         <w:tblLook w:val="04A0" w:firstRow="1" w:lastRow="0" w:firstColumn="1" w:lastColumn="0" w:noHBand="0" w:noVBand="1"/>
@@ -46073,7 +46064,7 @@
     </w:p>
     <w:p>
       <w:pPr>
-        <w:pStyle w:val="1"/>
+        <w:pStyle w:val="Heading1"/>
         <w:rPr>
           <w:lang w:eastAsia="ja-JP"/>
         </w:rPr>
@@ -46097,7 +46088,7 @@
     </w:p>
     <w:p>
       <w:pPr>
-        <w:pStyle w:val="2"/>
+        <w:pStyle w:val="Heading2"/>
         <w:rPr>
           <w:lang w:eastAsia="ja-JP"/>
         </w:rPr>
@@ -46776,7 +46767,7 @@
     </w:p>
     <w:p>
       <w:pPr>
-        <w:pStyle w:val="a3"/>
+        <w:pStyle w:val="ListParagraph"/>
         <w:numPr>
           <w:ilvl w:val="0"/>
           <w:numId w:val="12"/>
@@ -46802,7 +46793,7 @@
     </w:p>
     <w:p>
       <w:pPr>
-        <w:pStyle w:val="a3"/>
+        <w:pStyle w:val="ListParagraph"/>
         <w:numPr>
           <w:ilvl w:val="0"/>
           <w:numId w:val="12"/>
@@ -46828,7 +46819,7 @@
     </w:p>
     <w:p>
       <w:pPr>
-        <w:pStyle w:val="a3"/>
+        <w:pStyle w:val="ListParagraph"/>
         <w:numPr>
           <w:ilvl w:val="0"/>
           <w:numId w:val="12"/>
@@ -46854,7 +46845,7 @@
     </w:p>
     <w:p>
       <w:pPr>
-        <w:pStyle w:val="a3"/>
+        <w:pStyle w:val="ListParagraph"/>
         <w:numPr>
           <w:ilvl w:val="0"/>
           <w:numId w:val="12"/>
@@ -46880,7 +46871,7 @@
     </w:p>
     <w:p>
       <w:pPr>
-        <w:pStyle w:val="a3"/>
+        <w:pStyle w:val="ListParagraph"/>
         <w:numPr>
           <w:ilvl w:val="0"/>
           <w:numId w:val="12"/>
@@ -47217,7 +47208,7 @@
     </w:p>
     <w:p>
       <w:pPr>
-        <w:pStyle w:val="a3"/>
+        <w:pStyle w:val="ListParagraph"/>
         <w:numPr>
           <w:ilvl w:val="0"/>
           <w:numId w:val="14"/>
@@ -47337,7 +47328,7 @@
     </w:p>
     <w:p>
       <w:pPr>
-        <w:pStyle w:val="a3"/>
+        <w:pStyle w:val="ListParagraph"/>
         <w:numPr>
           <w:ilvl w:val="0"/>
           <w:numId w:val="14"/>
@@ -47378,7 +47369,7 @@
     </w:p>
     <w:p>
       <w:pPr>
-        <w:pStyle w:val="a3"/>
+        <w:pStyle w:val="ListParagraph"/>
         <w:numPr>
           <w:ilvl w:val="0"/>
           <w:numId w:val="14"/>
@@ -47419,7 +47410,7 @@
     </w:p>
     <w:p>
       <w:pPr>
-        <w:pStyle w:val="a3"/>
+        <w:pStyle w:val="ListParagraph"/>
         <w:numPr>
           <w:ilvl w:val="0"/>
           <w:numId w:val="14"/>
@@ -47480,7 +47471,7 @@
     </w:p>
     <w:p>
       <w:pPr>
-        <w:pStyle w:val="a3"/>
+        <w:pStyle w:val="ListParagraph"/>
         <w:numPr>
           <w:ilvl w:val="0"/>
           <w:numId w:val="14"/>
@@ -47535,7 +47526,7 @@
     </w:p>
     <w:p>
       <w:pPr>
-        <w:pStyle w:val="a3"/>
+        <w:pStyle w:val="ListParagraph"/>
         <w:numPr>
           <w:ilvl w:val="0"/>
           <w:numId w:val="14"/>
@@ -47586,7 +47577,7 @@
     </w:p>
     <w:p>
       <w:pPr>
-        <w:pStyle w:val="a3"/>
+        <w:pStyle w:val="ListParagraph"/>
         <w:numPr>
           <w:ilvl w:val="0"/>
           <w:numId w:val="13"/>
@@ -47612,7 +47603,7 @@
     </w:p>
     <w:p>
       <w:pPr>
-        <w:pStyle w:val="a3"/>
+        <w:pStyle w:val="ListParagraph"/>
         <w:numPr>
           <w:ilvl w:val="0"/>
           <w:numId w:val="13"/>
@@ -47638,7 +47629,7 @@
     </w:p>
     <w:p>
       <w:pPr>
-        <w:pStyle w:val="a3"/>
+        <w:pStyle w:val="ListParagraph"/>
         <w:numPr>
           <w:ilvl w:val="0"/>
           <w:numId w:val="13"/>
@@ -47673,7 +47664,7 @@
     </w:p>
     <w:p>
       <w:pPr>
-        <w:pStyle w:val="a3"/>
+        <w:pStyle w:val="ListParagraph"/>
         <w:numPr>
           <w:ilvl w:val="0"/>
           <w:numId w:val="13"/>
@@ -47714,7 +47705,7 @@
     </w:p>
     <w:p>
       <w:pPr>
-        <w:pStyle w:val="a3"/>
+        <w:pStyle w:val="ListParagraph"/>
         <w:numPr>
           <w:ilvl w:val="0"/>
           <w:numId w:val="13"/>
@@ -47810,7 +47801,7 @@
     </w:p>
     <w:p>
       <w:pPr>
-        <w:pStyle w:val="2"/>
+        <w:pStyle w:val="Heading2"/>
         <w:rPr>
           <w:lang w:eastAsia="ja-JP"/>
         </w:rPr>
@@ -48016,7 +48007,7 @@
     </w:p>
     <w:p>
       <w:pPr>
-        <w:pStyle w:val="2"/>
+        <w:pStyle w:val="Heading2"/>
         <w:rPr>
           <w:lang w:eastAsia="ja-JP"/>
         </w:rPr>
@@ -48215,7 +48206,7 @@
     </w:p>
     <w:p>
       <w:pPr>
-        <w:pStyle w:val="2"/>
+        <w:pStyle w:val="Heading2"/>
         <w:rPr>
           <w:lang w:eastAsia="ja-JP"/>
         </w:rPr>
@@ -48390,7 +48381,7 @@
     </w:p>
     <w:p>
       <w:pPr>
-        <w:pStyle w:val="2"/>
+        <w:pStyle w:val="Heading2"/>
       </w:pPr>
       <w:bookmarkStart w:id="159" w:name="_Toc188996799"/>
       <w:r>
@@ -48556,15 +48547,15 @@
     </w:p>
     <w:p>
       <w:pPr>
-        <w:pStyle w:val="2"/>
-        <w:rPr>
-          <w:rtl/>
-        </w:rPr>
-      </w:pPr>
-    </w:p>
-    <w:p>
-      <w:pPr>
-        <w:pStyle w:val="2"/>
+        <w:pStyle w:val="Heading2"/>
+        <w:rPr>
+          <w:rtl/>
+        </w:rPr>
+      </w:pPr>
+    </w:p>
+    <w:p>
+      <w:pPr>
+        <w:pStyle w:val="Heading2"/>
       </w:pPr>
       <w:bookmarkStart w:id="160" w:name="_Toc188996800"/>
       <w:r>
@@ -48704,7 +48695,7 @@
     <w:p/>
     <w:p>
       <w:pPr>
-        <w:pStyle w:val="2"/>
+        <w:pStyle w:val="Heading2"/>
       </w:pPr>
       <w:bookmarkStart w:id="161" w:name="_Toc188996801"/>
       <w:r>
@@ -49270,7 +49261,7 @@
     </w:p>
     <w:p>
       <w:pPr>
-        <w:pStyle w:val="1"/>
+        <w:pStyle w:val="Heading1"/>
         <w:rPr>
           <w:rtl/>
         </w:rPr>
@@ -49287,7 +49278,7 @@
     </w:p>
     <w:p>
       <w:pPr>
-        <w:pStyle w:val="1"/>
+        <w:pStyle w:val="Heading1"/>
         <w:rPr>
           <w:rtl/>
         </w:rPr>
@@ -49359,7 +49350,7 @@
     </w:p>
     <w:p>
       <w:pPr>
-        <w:pStyle w:val="1"/>
+        <w:pStyle w:val="Heading1"/>
         <w:rPr>
           <w:rtl/>
         </w:rPr>
@@ -49376,7 +49367,7 @@
     </w:p>
     <w:tbl>
       <w:tblPr>
-        <w:tblStyle w:val="a8"/>
+        <w:tblStyle w:val="TableGrid"/>
         <w:bidiVisual/>
         <w:tblW w:w="0" w:type="auto"/>
         <w:tblLook w:val="04A0" w:firstRow="1" w:lastRow="0" w:firstColumn="1" w:lastColumn="0" w:noHBand="0" w:noVBand="1"/>
@@ -49854,7 +49845,7 @@
     <w:p/>
     <w:p>
       <w:pPr>
-        <w:pStyle w:val="1"/>
+        <w:pStyle w:val="Heading1"/>
         <w:rPr>
           <w:rtl/>
         </w:rPr>
@@ -49871,7 +49862,7 @@
     </w:p>
     <w:p>
       <w:pPr>
-        <w:pStyle w:val="2"/>
+        <w:pStyle w:val="Heading2"/>
       </w:pPr>
       <w:bookmarkStart w:id="166" w:name="_Toc188996806"/>
       <w:r>
@@ -50102,7 +50093,7 @@
     <w:p/>
     <w:p>
       <w:pPr>
-        <w:pStyle w:val="2"/>
+        <w:pStyle w:val="Heading2"/>
       </w:pPr>
       <w:bookmarkStart w:id="167" w:name="_Toc188996807"/>
       <w:r>
@@ -50421,7 +50412,7 @@
     </w:p>
     <w:p>
       <w:pPr>
-        <w:pStyle w:val="1"/>
+        <w:pStyle w:val="Heading1"/>
         <w:rPr>
           <w:lang w:eastAsia="ja-JP"/>
         </w:rPr>
@@ -50502,7 +50493,7 @@
     </w:p>
     <w:p>
       <w:pPr>
-        <w:pStyle w:val="1"/>
+        <w:pStyle w:val="Heading1"/>
         <w:rPr>
           <w:rtl/>
           <w:lang w:eastAsia="ja-JP"/>
@@ -50527,7 +50518,7 @@
     </w:p>
     <w:p>
       <w:pPr>
-        <w:pStyle w:val="2"/>
+        <w:pStyle w:val="Heading2"/>
         <w:rPr>
           <w:lang w:eastAsia="ja-JP"/>
         </w:rPr>
@@ -50593,7 +50584,7 @@
     </w:p>
     <w:p>
       <w:pPr>
-        <w:pStyle w:val="2"/>
+        <w:pStyle w:val="Heading2"/>
         <w:rPr>
           <w:lang w:eastAsia="ja-JP"/>
         </w:rPr>
@@ -50658,7 +50649,7 @@
     </w:p>
     <w:p>
       <w:pPr>
-        <w:pStyle w:val="1"/>
+        <w:pStyle w:val="Heading1"/>
         <w:rPr>
           <w:rtl/>
           <w:lang w:eastAsia="ja-JP"/>
@@ -50683,7 +50674,7 @@
     </w:p>
     <w:p>
       <w:pPr>
-        <w:pStyle w:val="2"/>
+        <w:pStyle w:val="Heading2"/>
         <w:rPr>
           <w:rtl/>
           <w:lang w:eastAsia="ja-JP"/>
@@ -50752,7 +50743,7 @@
     </w:p>
     <w:p>
       <w:pPr>
-        <w:pStyle w:val="2"/>
+        <w:pStyle w:val="Heading2"/>
         <w:rPr>
           <w:rtl/>
           <w:lang w:eastAsia="ja-JP"/>
@@ -50821,7 +50812,7 @@
     </w:p>
     <w:p>
       <w:pPr>
-        <w:pStyle w:val="1"/>
+        <w:pStyle w:val="Heading1"/>
         <w:rPr>
           <w:lang w:eastAsia="ja-JP"/>
         </w:rPr>
@@ -50845,7 +50836,7 @@
     </w:p>
     <w:p>
       <w:pPr>
-        <w:pStyle w:val="2"/>
+        <w:pStyle w:val="Heading2"/>
         <w:rPr>
           <w:rtl/>
           <w:lang w:eastAsia="ja-JP"/>
@@ -50914,7 +50905,7 @@
     </w:p>
     <w:p>
       <w:pPr>
-        <w:pStyle w:val="2"/>
+        <w:pStyle w:val="Heading2"/>
         <w:rPr>
           <w:rtl/>
           <w:lang w:eastAsia="ja-JP"/>
@@ -50983,7 +50974,7 @@
     </w:p>
     <w:p>
       <w:pPr>
-        <w:pStyle w:val="1"/>
+        <w:pStyle w:val="Heading1"/>
         <w:rPr>
           <w:rtl/>
           <w:lang w:eastAsia="ja-JP"/>
@@ -51008,7 +50999,7 @@
     </w:p>
     <w:p>
       <w:pPr>
-        <w:pStyle w:val="2"/>
+        <w:pStyle w:val="Heading2"/>
         <w:rPr>
           <w:rtl/>
           <w:lang w:eastAsia="ja-JP"/>
@@ -51076,15 +51067,15 @@
     </w:p>
     <w:p>
       <w:pPr>
-        <w:pStyle w:val="2"/>
-        <w:rPr>
-          <w:lang w:eastAsia="ja-JP"/>
-        </w:rPr>
-      </w:pPr>
-    </w:p>
-    <w:p>
-      <w:pPr>
-        <w:pStyle w:val="2"/>
+        <w:pStyle w:val="Heading2"/>
+        <w:rPr>
+          <w:lang w:eastAsia="ja-JP"/>
+        </w:rPr>
+      </w:pPr>
+    </w:p>
+    <w:p>
+      <w:pPr>
+        <w:pStyle w:val="Heading2"/>
         <w:rPr>
           <w:rtl/>
         </w:rPr>
@@ -51145,7 +51136,7 @@
     <w:p/>
     <w:p>
       <w:pPr>
-        <w:pStyle w:val="2"/>
+        <w:pStyle w:val="Heading2"/>
         <w:rPr>
           <w:rtl/>
           <w:lang w:eastAsia="ja-JP"/>
@@ -51316,7 +51307,7 @@
     </w:p>
     <w:p>
       <w:pPr>
-        <w:pStyle w:val="1"/>
+        <w:pStyle w:val="Heading1"/>
         <w:rPr>
           <w:rtl/>
           <w:lang w:eastAsia="ja-JP"/>
@@ -51341,7 +51332,7 @@
     </w:p>
     <w:p>
       <w:pPr>
-        <w:pStyle w:val="2"/>
+        <w:pStyle w:val="Heading2"/>
         <w:rPr>
           <w:rtl/>
           <w:lang w:eastAsia="ja-JP"/>
@@ -51416,7 +51407,7 @@
     </w:p>
     <w:p>
       <w:pPr>
-        <w:pStyle w:val="1"/>
+        <w:pStyle w:val="Heading1"/>
         <w:rPr>
           <w:rtl/>
           <w:lang w:eastAsia="ja-JP"/>
@@ -51441,7 +51432,7 @@
     </w:p>
     <w:p>
       <w:pPr>
-        <w:pStyle w:val="2"/>
+        <w:pStyle w:val="Heading2"/>
         <w:rPr>
           <w:lang w:eastAsia="ja-JP"/>
         </w:rPr>
@@ -51516,7 +51507,7 @@
     </w:p>
     <w:p>
       <w:pPr>
-        <w:pStyle w:val="1"/>
+        <w:pStyle w:val="Heading1"/>
         <w:rPr>
           <w:rtl/>
           <w:lang w:eastAsia="ja-JP"/>
@@ -51541,7 +51532,7 @@
     </w:p>
     <w:p>
       <w:pPr>
-        <w:pStyle w:val="2"/>
+        <w:pStyle w:val="Heading2"/>
         <w:rPr>
           <w:rtl/>
           <w:lang w:eastAsia="ja-JP"/>
@@ -51657,7 +51648,7 @@
     </w:p>
     <w:p>
       <w:pPr>
-        <w:pStyle w:val="1"/>
+        <w:pStyle w:val="Heading1"/>
         <w:rPr>
           <w:lang w:eastAsia="ja-JP"/>
         </w:rPr>
@@ -51926,7 +51917,7 @@
     </w:p>
     <w:p>
       <w:pPr>
-        <w:pStyle w:val="2"/>
+        <w:pStyle w:val="Heading2"/>
         <w:rPr>
           <w:lang w:eastAsia="ja-JP"/>
         </w:rPr>
@@ -52031,7 +52022,7 @@
     </w:p>
     <w:p>
       <w:pPr>
-        <w:pStyle w:val="a3"/>
+        <w:pStyle w:val="ListParagraph"/>
         <w:numPr>
           <w:ilvl w:val="0"/>
           <w:numId w:val="1"/>
@@ -52051,7 +52042,7 @@
     </w:p>
     <w:p>
       <w:pPr>
-        <w:pStyle w:val="a3"/>
+        <w:pStyle w:val="ListParagraph"/>
         <w:numPr>
           <w:ilvl w:val="0"/>
           <w:numId w:val="1"/>
@@ -52129,7 +52120,7 @@
     </w:p>
     <w:p>
       <w:pPr>
-        <w:pStyle w:val="a3"/>
+        <w:pStyle w:val="ListParagraph"/>
         <w:numPr>
           <w:ilvl w:val="0"/>
           <w:numId w:val="1"/>
@@ -52192,7 +52183,7 @@
     </w:p>
     <w:p>
       <w:pPr>
-        <w:pStyle w:val="2"/>
+        <w:pStyle w:val="Heading2"/>
         <w:rPr>
           <w:rtl/>
           <w:lang w:eastAsia="ja-JP"/>
@@ -52576,7 +52567,7 @@
     </w:p>
     <w:p>
       <w:pPr>
-        <w:pStyle w:val="2"/>
+        <w:pStyle w:val="Heading2"/>
         <w:rPr>
           <w:rtl/>
           <w:lang w:eastAsia="ja-JP"/>
@@ -52854,15 +52845,15 @@
     </w:p>
     <w:p>
       <w:pPr>
-        <w:pStyle w:val="2"/>
-        <w:rPr>
-          <w:lang w:eastAsia="ja-JP"/>
-        </w:rPr>
-      </w:pPr>
-    </w:p>
-    <w:p>
-      <w:pPr>
-        <w:pStyle w:val="2"/>
+        <w:pStyle w:val="Heading2"/>
+        <w:rPr>
+          <w:lang w:eastAsia="ja-JP"/>
+        </w:rPr>
+      </w:pPr>
+    </w:p>
+    <w:p>
+      <w:pPr>
+        <w:pStyle w:val="Heading2"/>
         <w:rPr>
           <w:lang w:eastAsia="ja-JP"/>
         </w:rPr>
@@ -53173,7 +53164,7 @@
     </w:p>
     <w:p>
       <w:pPr>
-        <w:pStyle w:val="2"/>
+        <w:pStyle w:val="Heading2"/>
         <w:rPr>
           <w:rtl/>
           <w:lang w:eastAsia="ja-JP"/>
@@ -53213,7 +53204,7 @@
     </w:p>
     <w:p>
       <w:pPr>
-        <w:pStyle w:val="a3"/>
+        <w:pStyle w:val="ListParagraph"/>
         <w:numPr>
           <w:ilvl w:val="0"/>
           <w:numId w:val="1"/>
@@ -53233,7 +53224,7 @@
     </w:p>
     <w:p>
       <w:pPr>
-        <w:pStyle w:val="a3"/>
+        <w:pStyle w:val="ListParagraph"/>
         <w:numPr>
           <w:ilvl w:val="0"/>
           <w:numId w:val="1"/>
@@ -53253,7 +53244,7 @@
     </w:p>
     <w:p>
       <w:pPr>
-        <w:pStyle w:val="a3"/>
+        <w:pStyle w:val="ListParagraph"/>
         <w:numPr>
           <w:ilvl w:val="0"/>
           <w:numId w:val="1"/>
@@ -53302,7 +53293,7 @@
     </w:p>
     <w:p>
       <w:pPr>
-        <w:pStyle w:val="a3"/>
+        <w:pStyle w:val="ListParagraph"/>
         <w:numPr>
           <w:ilvl w:val="0"/>
           <w:numId w:val="1"/>
@@ -53322,7 +53313,7 @@
     </w:p>
     <w:p>
       <w:pPr>
-        <w:pStyle w:val="a3"/>
+        <w:pStyle w:val="ListParagraph"/>
         <w:numPr>
           <w:ilvl w:val="0"/>
           <w:numId w:val="1"/>
@@ -53348,7 +53339,7 @@
     </w:p>
     <w:p>
       <w:pPr>
-        <w:pStyle w:val="a3"/>
+        <w:pStyle w:val="ListParagraph"/>
         <w:numPr>
           <w:ilvl w:val="0"/>
           <w:numId w:val="1"/>
@@ -53374,7 +53365,7 @@
     </w:p>
     <w:p>
       <w:pPr>
-        <w:pStyle w:val="a3"/>
+        <w:pStyle w:val="ListParagraph"/>
         <w:numPr>
           <w:ilvl w:val="0"/>
           <w:numId w:val="1"/>
@@ -53431,7 +53422,7 @@
     </w:p>
     <w:p>
       <w:pPr>
-        <w:pStyle w:val="a3"/>
+        <w:pStyle w:val="ListParagraph"/>
         <w:numPr>
           <w:ilvl w:val="0"/>
           <w:numId w:val="1"/>
@@ -53480,7 +53471,7 @@
     </w:p>
     <w:p>
       <w:pPr>
-        <w:pStyle w:val="a3"/>
+        <w:pStyle w:val="ListParagraph"/>
         <w:numPr>
           <w:ilvl w:val="0"/>
           <w:numId w:val="1"/>
@@ -53522,7 +53513,7 @@
     </w:p>
     <w:p>
       <w:pPr>
-        <w:pStyle w:val="2"/>
+        <w:pStyle w:val="Heading2"/>
         <w:rPr>
           <w:lang w:eastAsia="ja-JP"/>
         </w:rPr>
@@ -53873,7 +53864,7 @@
     </w:p>
     <w:p>
       <w:pPr>
-        <w:pStyle w:val="2"/>
+        <w:pStyle w:val="Heading2"/>
         <w:rPr>
           <w:rtl/>
           <w:lang w:eastAsia="ja-JP"/>
@@ -54482,7 +54473,7 @@
     </w:p>
     <w:p>
       <w:pPr>
-        <w:pStyle w:val="2"/>
+        <w:pStyle w:val="Heading2"/>
         <w:rPr>
           <w:rtl/>
           <w:lang w:eastAsia="ja-JP"/>
@@ -55058,7 +55049,7 @@
     </w:p>
     <w:p>
       <w:pPr>
-        <w:pStyle w:val="2"/>
+        <w:pStyle w:val="Heading2"/>
         <w:rPr>
           <w:lang w:eastAsia="ja-JP"/>
         </w:rPr>
@@ -55223,7 +55214,7 @@
     </w:p>
     <w:p>
       <w:pPr>
-        <w:pStyle w:val="2"/>
+        <w:pStyle w:val="Heading2"/>
         <w:rPr>
           <w:rtl/>
           <w:lang w:eastAsia="ja-JP"/>
@@ -55390,7 +55381,7 @@
     </w:p>
     <w:p>
       <w:pPr>
-        <w:pStyle w:val="2"/>
+        <w:pStyle w:val="Heading2"/>
         <w:rPr>
           <w:rtl/>
           <w:lang w:eastAsia="ja-JP"/>
@@ -55616,7 +55607,7 @@
     </w:p>
     <w:p>
       <w:pPr>
-        <w:pStyle w:val="2"/>
+        <w:pStyle w:val="Heading2"/>
         <w:rPr>
           <w:rtl/>
           <w:lang w:eastAsia="ja-JP"/>
@@ -55825,7 +55816,7 @@
     </w:p>
     <w:p>
       <w:pPr>
-        <w:pStyle w:val="2"/>
+        <w:pStyle w:val="Heading2"/>
         <w:rPr>
           <w:rtl/>
           <w:lang w:eastAsia="ja-JP"/>
@@ -55992,7 +55983,7 @@
     </w:p>
     <w:p>
       <w:pPr>
-        <w:pStyle w:val="2"/>
+        <w:pStyle w:val="Heading2"/>
         <w:rPr>
           <w:lang w:eastAsia="ja-JP"/>
         </w:rPr>
@@ -56166,7 +56157,7 @@
     </w:p>
     <w:p>
       <w:pPr>
-        <w:pStyle w:val="2"/>
+        <w:pStyle w:val="Heading2"/>
         <w:rPr>
           <w:rtl/>
           <w:lang w:eastAsia="ja-JP"/>
@@ -56324,7 +56315,7 @@
     </w:p>
     <w:p>
       <w:pPr>
-        <w:pStyle w:val="2"/>
+        <w:pStyle w:val="Heading2"/>
         <w:rPr>
           <w:lang w:eastAsia="ja-JP"/>
         </w:rPr>
@@ -56483,16 +56474,16 @@
     </w:p>
     <w:p>
       <w:pPr>
-        <w:pStyle w:val="2"/>
-        <w:rPr>
-          <w:rtl/>
-          <w:lang w:eastAsia="ja-JP"/>
-        </w:rPr>
-      </w:pPr>
-    </w:p>
-    <w:p>
-      <w:pPr>
-        <w:pStyle w:val="2"/>
+        <w:pStyle w:val="Heading2"/>
+        <w:rPr>
+          <w:rtl/>
+          <w:lang w:eastAsia="ja-JP"/>
+        </w:rPr>
+      </w:pPr>
+    </w:p>
+    <w:p>
+      <w:pPr>
+        <w:pStyle w:val="Heading2"/>
         <w:rPr>
           <w:rtl/>
           <w:lang w:eastAsia="ja-JP"/>
@@ -57030,7 +57021,7 @@
     </w:p>
     <w:p>
       <w:pPr>
-        <w:pStyle w:val="1"/>
+        <w:pStyle w:val="Heading1"/>
         <w:rPr>
           <w:lang w:eastAsia="ja-JP"/>
         </w:rPr>
@@ -57058,6 +57049,7 @@
       </w:pPr>
       <w:r>
         <w:rPr>
+          <w:noProof/>
           <w:lang w:eastAsia="ja-JP"/>
         </w:rPr>
         <w:drawing>
@@ -57106,7 +57098,7 @@
     </w:p>
     <w:p>
       <w:pPr>
-        <w:pStyle w:val="1"/>
+        <w:pStyle w:val="Heading1"/>
         <w:rPr>
           <w:lang w:eastAsia="ja-JP"/>
         </w:rPr>
@@ -57250,7 +57242,7 @@
     </w:p>
     <w:p>
       <w:pPr>
-        <w:pStyle w:val="1"/>
+        <w:pStyle w:val="Heading1"/>
         <w:rPr>
           <w:lang w:eastAsia="ja-JP"/>
         </w:rPr>
@@ -57425,7 +57417,7 @@
     </w:p>
     <w:p>
       <w:pPr>
-        <w:pStyle w:val="1"/>
+        <w:pStyle w:val="Heading1"/>
         <w:rPr>
           <w:lang w:eastAsia="ja-JP"/>
         </w:rPr>
@@ -57439,6 +57431,596 @@
     </w:p>
     <w:p>
       <w:pPr>
+        <w:pStyle w:val="Heading2"/>
+        <w:rPr>
+          <w:rtl/>
+          <w:lang w:eastAsia="ja-JP"/>
+        </w:rPr>
+      </w:pPr>
+      <w:r>
+        <w:rPr>
+          <w:rFonts w:hint="cs"/>
+          <w:rtl/>
+          <w:lang w:eastAsia="ja-JP"/>
+        </w:rPr>
+        <w:t>הסבר</w:t>
+      </w:r>
+    </w:p>
+    <w:p>
+      <w:pPr>
+        <w:rPr>
+          <w:rtl/>
+          <w:lang w:eastAsia="ja-JP"/>
+        </w:rPr>
+      </w:pPr>
+      <w:r>
+        <w:rPr>
+          <w:rFonts w:hint="cs"/>
+          <w:rtl/>
+          <w:lang w:eastAsia="ja-JP"/>
+        </w:rPr>
+        <w:t xml:space="preserve">פרוטוקול הוא פרוטוקול מסוג </w:t>
+      </w:r>
+      <w:r>
+        <w:rPr>
+          <w:lang w:eastAsia="ja-JP"/>
+        </w:rPr>
+        <w:t>path vector</w:t>
+      </w:r>
+      <w:r>
+        <w:rPr>
+          <w:rFonts w:hint="cs"/>
+          <w:rtl/>
+          <w:lang w:eastAsia="ja-JP"/>
+        </w:rPr>
+        <w:t xml:space="preserve"> המשמש לניתוב ברשת</w:t>
+      </w:r>
+    </w:p>
+    <w:p>
+      <w:pPr>
+        <w:rPr>
+          <w:rtl/>
+          <w:lang w:eastAsia="ja-JP"/>
+        </w:rPr>
+      </w:pPr>
+      <w:r>
+        <w:rPr>
+          <w:rFonts w:hint="cs"/>
+          <w:rtl/>
+          <w:lang w:eastAsia="ja-JP"/>
+        </w:rPr>
+        <w:t xml:space="preserve">יש שני סוגים של </w:t>
+      </w:r>
+      <w:r>
+        <w:rPr>
+          <w:lang w:eastAsia="ja-JP"/>
+        </w:rPr>
+        <w:t>BGP</w:t>
+      </w:r>
+      <w:r>
+        <w:rPr>
+          <w:rFonts w:hint="cs"/>
+          <w:rtl/>
+          <w:lang w:eastAsia="ja-JP"/>
+        </w:rPr>
+        <w:t>:</w:t>
+      </w:r>
+    </w:p>
+    <w:p>
+      <w:pPr>
+        <w:pStyle w:val="ListParagraph"/>
+        <w:numPr>
+          <w:ilvl w:val="0"/>
+          <w:numId w:val="17"/>
+        </w:numPr>
+        <w:rPr>
+          <w:lang w:eastAsia="ja-JP"/>
+        </w:rPr>
+      </w:pPr>
+      <w:r>
+        <w:rPr>
+          <w:lang w:eastAsia="ja-JP"/>
+        </w:rPr>
+        <w:t>IBGP(Interal BGP)</w:t>
+      </w:r>
+      <w:r>
+        <w:rPr>
+          <w:rFonts w:hint="cs"/>
+          <w:rtl/>
+          <w:lang w:eastAsia="ja-JP"/>
+        </w:rPr>
+        <w:t xml:space="preserve"> </w:t>
+      </w:r>
+      <w:r>
+        <w:rPr>
+          <w:rtl/>
+          <w:lang w:eastAsia="ja-JP"/>
+        </w:rPr>
+        <w:t>–</w:t>
+      </w:r>
+      <w:r>
+        <w:rPr>
+          <w:rFonts w:hint="cs"/>
+          <w:rtl/>
+          <w:lang w:eastAsia="ja-JP"/>
+        </w:rPr>
+        <w:t xml:space="preserve"> המשומש ל</w:t>
+      </w:r>
+      <w:r>
+        <w:rPr>
+          <w:rFonts w:hint="cs"/>
+          <w:rtl/>
+          <w:lang w:eastAsia="ja-JP"/>
+        </w:rPr>
+        <w:t>נ</w:t>
+      </w:r>
+      <w:r>
+        <w:rPr>
+          <w:rFonts w:hint="cs"/>
+          <w:rtl/>
+          <w:lang w:eastAsia="ja-JP"/>
+        </w:rPr>
+        <w:t xml:space="preserve">יתוב בתוך ב </w:t>
+      </w:r>
+      <w:r>
+        <w:rPr>
+          <w:rtl/>
+          <w:lang w:eastAsia="ja-JP"/>
+        </w:rPr>
+        <w:t>–</w:t>
+      </w:r>
+      <w:r>
+        <w:rPr>
+          <w:rFonts w:hint="cs"/>
+          <w:rtl/>
+          <w:lang w:eastAsia="ja-JP"/>
+        </w:rPr>
+        <w:t xml:space="preserve"> </w:t>
+      </w:r>
+      <w:r>
+        <w:rPr>
+          <w:lang w:eastAsia="ja-JP"/>
+        </w:rPr>
+        <w:t>LAN</w:t>
+      </w:r>
+      <w:r>
+        <w:rPr>
+          <w:rFonts w:hint="cs"/>
+          <w:rtl/>
+          <w:lang w:eastAsia="ja-JP"/>
+        </w:rPr>
+        <w:t xml:space="preserve"> כאשר ה </w:t>
+      </w:r>
+      <w:r>
+        <w:rPr>
+          <w:rtl/>
+          <w:lang w:eastAsia="ja-JP"/>
+        </w:rPr>
+        <w:t>–</w:t>
+      </w:r>
+      <w:r>
+        <w:rPr>
+          <w:rFonts w:hint="cs"/>
+          <w:rtl/>
+          <w:lang w:eastAsia="ja-JP"/>
+        </w:rPr>
+        <w:t xml:space="preserve"> </w:t>
+      </w:r>
+      <w:r>
+        <w:rPr>
+          <w:lang w:eastAsia="ja-JP"/>
+        </w:rPr>
+        <w:t>AD</w:t>
+      </w:r>
+      <w:r>
+        <w:rPr>
+          <w:rFonts w:hint="cs"/>
+          <w:rtl/>
+          <w:lang w:eastAsia="ja-JP"/>
+        </w:rPr>
+        <w:t xml:space="preserve"> שלו הוא 200 מסיבה זו לא משתמשים ב </w:t>
+      </w:r>
+      <w:r>
+        <w:rPr>
+          <w:rtl/>
+          <w:lang w:eastAsia="ja-JP"/>
+        </w:rPr>
+        <w:t>–</w:t>
+      </w:r>
+      <w:r>
+        <w:rPr>
+          <w:rFonts w:hint="cs"/>
+          <w:rtl/>
+          <w:lang w:eastAsia="ja-JP"/>
+        </w:rPr>
+        <w:t xml:space="preserve"> </w:t>
+      </w:r>
+      <w:r>
+        <w:rPr>
+          <w:lang w:eastAsia="ja-JP"/>
+        </w:rPr>
+        <w:t>IBGP</w:t>
+      </w:r>
+      <w:r>
+        <w:rPr>
+          <w:rFonts w:hint="cs"/>
+          <w:rtl/>
+          <w:lang w:eastAsia="ja-JP"/>
+        </w:rPr>
+        <w:t xml:space="preserve"> ברשת ה </w:t>
+      </w:r>
+      <w:r>
+        <w:rPr>
+          <w:rtl/>
+          <w:lang w:eastAsia="ja-JP"/>
+        </w:rPr>
+        <w:t>–</w:t>
+      </w:r>
+      <w:r>
+        <w:rPr>
+          <w:rFonts w:hint="cs"/>
+          <w:rtl/>
+          <w:lang w:eastAsia="ja-JP"/>
+        </w:rPr>
+        <w:t xml:space="preserve"> </w:t>
+      </w:r>
+      <w:r>
+        <w:rPr>
+          <w:lang w:eastAsia="ja-JP"/>
+        </w:rPr>
+        <w:t>LAN</w:t>
+      </w:r>
+    </w:p>
+    <w:p>
+      <w:pPr>
+        <w:pStyle w:val="ListParagraph"/>
+        <w:numPr>
+          <w:ilvl w:val="0"/>
+          <w:numId w:val="17"/>
+        </w:numPr>
+        <w:rPr>
+          <w:lang w:eastAsia="ja-JP"/>
+        </w:rPr>
+      </w:pPr>
+      <w:r>
+        <w:rPr>
+          <w:lang w:eastAsia="ja-JP"/>
+        </w:rPr>
+        <w:t>EBGP(External BGP)</w:t>
+      </w:r>
+      <w:r>
+        <w:rPr>
+          <w:rFonts w:hint="cs"/>
+          <w:rtl/>
+          <w:lang w:eastAsia="ja-JP"/>
+        </w:rPr>
+        <w:t xml:space="preserve"> </w:t>
+      </w:r>
+      <w:r>
+        <w:rPr>
+          <w:rtl/>
+          <w:lang w:eastAsia="ja-JP"/>
+        </w:rPr>
+        <w:t>–</w:t>
+      </w:r>
+      <w:r>
+        <w:rPr>
+          <w:rFonts w:hint="cs"/>
+          <w:rtl/>
+          <w:lang w:eastAsia="ja-JP"/>
+        </w:rPr>
+        <w:t xml:space="preserve"> המשומש לניתוב ב </w:t>
+      </w:r>
+      <w:r>
+        <w:rPr>
+          <w:rtl/>
+          <w:lang w:eastAsia="ja-JP"/>
+        </w:rPr>
+        <w:t>–</w:t>
+      </w:r>
+      <w:r>
+        <w:rPr>
+          <w:rFonts w:hint="cs"/>
+          <w:rtl/>
+          <w:lang w:eastAsia="ja-JP"/>
+        </w:rPr>
+        <w:t xml:space="preserve"> </w:t>
+      </w:r>
+      <w:r>
+        <w:rPr>
+          <w:lang w:eastAsia="ja-JP"/>
+        </w:rPr>
+        <w:t>WAN</w:t>
+      </w:r>
+      <w:r>
+        <w:rPr>
+          <w:rFonts w:hint="cs"/>
+          <w:rtl/>
+          <w:lang w:eastAsia="ja-JP"/>
+        </w:rPr>
+        <w:t xml:space="preserve"> כאשר ה </w:t>
+      </w:r>
+      <w:r>
+        <w:rPr>
+          <w:rtl/>
+          <w:lang w:eastAsia="ja-JP"/>
+        </w:rPr>
+        <w:t>–</w:t>
+      </w:r>
+      <w:r>
+        <w:rPr>
+          <w:rFonts w:hint="cs"/>
+          <w:rtl/>
+          <w:lang w:eastAsia="ja-JP"/>
+        </w:rPr>
+        <w:t xml:space="preserve"> </w:t>
+      </w:r>
+      <w:r>
+        <w:rPr>
+          <w:lang w:eastAsia="ja-JP"/>
+        </w:rPr>
+        <w:t>AD</w:t>
+      </w:r>
+      <w:r>
+        <w:rPr>
+          <w:rFonts w:hint="cs"/>
+          <w:rtl/>
+          <w:lang w:eastAsia="ja-JP"/>
+        </w:rPr>
+        <w:t xml:space="preserve"> שלו הוא 20 לכן הוא משומש לרוב ב </w:t>
+      </w:r>
+      <w:r>
+        <w:rPr>
+          <w:rtl/>
+          <w:lang w:eastAsia="ja-JP"/>
+        </w:rPr>
+        <w:t>–</w:t>
+      </w:r>
+      <w:r>
+        <w:rPr>
+          <w:rFonts w:hint="cs"/>
+          <w:rtl/>
+          <w:lang w:eastAsia="ja-JP"/>
+        </w:rPr>
+        <w:t xml:space="preserve"> </w:t>
+      </w:r>
+      <w:r>
+        <w:rPr>
+          <w:lang w:eastAsia="ja-JP"/>
+        </w:rPr>
+        <w:t>WAN</w:t>
+      </w:r>
+      <w:r>
+        <w:rPr>
+          <w:rFonts w:hint="cs"/>
+          <w:rtl/>
+          <w:lang w:eastAsia="ja-JP"/>
+        </w:rPr>
+        <w:t xml:space="preserve"> </w:t>
+      </w:r>
+    </w:p>
+    <w:p>
+      <w:pPr>
+        <w:rPr>
+          <w:b/>
+          <w:bCs/>
+          <w:u w:val="single"/>
+          <w:rtl/>
+          <w:lang w:eastAsia="ja-JP"/>
+        </w:rPr>
+      </w:pPr>
+      <w:r>
+        <w:rPr>
+          <w:rFonts w:hint="cs"/>
+          <w:b/>
+          <w:bCs/>
+          <w:u w:val="single"/>
+          <w:rtl/>
+          <w:lang w:eastAsia="ja-JP"/>
+        </w:rPr>
+        <w:t>איך עובד</w:t>
+      </w:r>
+    </w:p>
+    <w:p>
+      <w:pPr>
+        <w:rPr>
+          <w:rtl/>
+          <w:lang w:eastAsia="ja-JP"/>
+        </w:rPr>
+      </w:pPr>
+      <w:r>
+        <w:rPr>
+          <w:rFonts w:hint="cs"/>
+          <w:rtl/>
+          <w:lang w:eastAsia="ja-JP"/>
+        </w:rPr>
+        <w:t xml:space="preserve">פרוטוקול </w:t>
+      </w:r>
+      <w:r>
+        <w:rPr>
+          <w:lang w:eastAsia="ja-JP"/>
+        </w:rPr>
+        <w:t>BGP</w:t>
+      </w:r>
+      <w:r>
+        <w:rPr>
+          <w:rFonts w:hint="cs"/>
+          <w:rtl/>
+          <w:lang w:eastAsia="ja-JP"/>
+        </w:rPr>
+        <w:t xml:space="preserve"> עובד בכך שהוא מחלק את הרשת לאיזורי </w:t>
+      </w:r>
+      <w:r>
+        <w:rPr>
+          <w:rtl/>
+          <w:lang w:eastAsia="ja-JP"/>
+        </w:rPr>
+        <w:t>–</w:t>
+      </w:r>
+      <w:r>
+        <w:rPr>
+          <w:rFonts w:hint="cs"/>
+          <w:rtl/>
+          <w:lang w:eastAsia="ja-JP"/>
+        </w:rPr>
+        <w:t xml:space="preserve"> </w:t>
+      </w:r>
+      <w:r>
+        <w:rPr>
+          <w:lang w:eastAsia="ja-JP"/>
+        </w:rPr>
+        <w:t>AS(Autonomous System)</w:t>
+      </w:r>
+      <w:r>
+        <w:rPr>
+          <w:rFonts w:hint="cs"/>
+          <w:rtl/>
+          <w:lang w:eastAsia="ja-JP"/>
+        </w:rPr>
+        <w:t xml:space="preserve"> שונים</w:t>
+      </w:r>
+      <w:r>
+        <w:rPr>
+          <w:rFonts w:hint="cs"/>
+          <w:rtl/>
+          <w:lang w:eastAsia="ja-JP"/>
+        </w:rPr>
+        <w:t xml:space="preserve"> והניתוב הוא בין אזורי </w:t>
+      </w:r>
+      <w:r>
+        <w:rPr>
+          <w:lang w:eastAsia="ja-JP"/>
+        </w:rPr>
+        <w:t>AS</w:t>
+      </w:r>
+      <w:r>
+        <w:rPr>
+          <w:rFonts w:hint="cs"/>
+          <w:rtl/>
+          <w:lang w:eastAsia="ja-JP"/>
+        </w:rPr>
+        <w:t xml:space="preserve"> שונים ולא בין ראוטרים.</w:t>
+      </w:r>
+    </w:p>
+    <w:p>
+      <w:pPr>
+        <w:rPr>
+          <w:lang w:eastAsia="ja-JP"/>
+        </w:rPr>
+      </w:pPr>
+      <w:r>
+        <w:rPr>
+          <w:rFonts w:hint="cs"/>
+          <w:rtl/>
+          <w:lang w:eastAsia="ja-JP"/>
+        </w:rPr>
+        <w:t xml:space="preserve">כל </w:t>
+      </w:r>
+      <w:r>
+        <w:rPr>
+          <w:lang w:eastAsia="ja-JP"/>
+        </w:rPr>
+        <w:t>AS</w:t>
+      </w:r>
+      <w:r>
+        <w:rPr>
+          <w:rFonts w:hint="cs"/>
+          <w:rtl/>
+          <w:lang w:eastAsia="ja-JP"/>
+        </w:rPr>
+        <w:t xml:space="preserve"> מקבל מספר יחודי משלו בין 0 ל - </w:t>
+      </w:r>
+      <w:r>
+        <w:rPr>
+          <w:lang w:eastAsia="ja-JP"/>
+        </w:rPr>
+        <w:t>65535</w:t>
+      </w:r>
+    </w:p>
+    <w:p>
+      <w:pPr>
+        <w:rPr>
+          <w:rtl/>
+          <w:lang w:eastAsia="ja-JP"/>
+        </w:rPr>
+      </w:pPr>
+      <w:r>
+        <w:rPr>
+          <w:rFonts w:hint="cs"/>
+          <w:rtl/>
+          <w:lang w:eastAsia="ja-JP"/>
+        </w:rPr>
+        <w:t>כל נתב מקבל מהשכנים שלו את הניתובים שיש לשכנים שלו ולפי ניתובים אלו הוא מחשב את הנתיב הכי טוב עבור כל רשת ומעביר אותו לשכנים שלו.</w:t>
+      </w:r>
+    </w:p>
+    <w:p>
+      <w:pPr>
+        <w:rPr>
+          <w:b/>
+          <w:bCs/>
+          <w:u w:val="single"/>
+          <w:lang w:eastAsia="ja-JP"/>
+        </w:rPr>
+      </w:pPr>
+      <w:r>
+        <w:rPr>
+          <w:rFonts w:hint="cs"/>
+          <w:b/>
+          <w:bCs/>
+          <w:u w:val="single"/>
+          <w:rtl/>
+          <w:lang w:eastAsia="ja-JP"/>
+        </w:rPr>
+        <w:t>דרכי קביעת נתיב</w:t>
+      </w:r>
+    </w:p>
+    <w:p>
+      <w:pPr>
+        <w:rPr>
+          <w:lang w:eastAsia="ja-JP"/>
+        </w:rPr>
+      </w:pPr>
+      <w:r>
+        <w:rPr>
+          <w:rFonts w:hint="cs"/>
+          <w:rtl/>
+          <w:lang w:eastAsia="ja-JP"/>
+        </w:rPr>
+        <w:t xml:space="preserve">לפרוטוקול </w:t>
+      </w:r>
+      <w:r>
+        <w:rPr>
+          <w:lang w:eastAsia="ja-JP"/>
+        </w:rPr>
+        <w:t>BGP</w:t>
+      </w:r>
+      <w:r>
+        <w:rPr>
+          <w:rFonts w:hint="cs"/>
+          <w:rtl/>
+          <w:lang w:eastAsia="ja-JP"/>
+        </w:rPr>
+        <w:t xml:space="preserve"> יש כמה פרמטרים שלפיהם הוא קובע את הנתיבים המועדפים</w:t>
+      </w:r>
+      <w:r>
+        <w:rPr>
+          <w:rFonts w:hint="cs"/>
+          <w:rtl/>
+          <w:lang w:eastAsia="ja-JP"/>
+        </w:rPr>
+        <w:t>. הוא הולך לפי הפרמטר הראשון ואם הוא שווה בין חלק מהנתיבים אז הוא</w:t>
+      </w:r>
+      <w:r>
+        <w:rPr>
+          <w:rFonts w:hint="cs"/>
+          <w:rtl/>
+          <w:lang w:eastAsia="ja-JP"/>
+        </w:rPr>
+        <w:t xml:space="preserve"> לפי הפרמטר הבא עד שהוא מגיע לנתיב אחד. הפרמטרים הם:</w:t>
+      </w:r>
+    </w:p>
+    <w:p>
+      <w:pPr>
         <w:bidi w:val="0"/>
         <w:rPr>
           <w:lang w:eastAsia="ja-JP"/>
@@ -57446,6 +58028,195 @@
       </w:pPr>
       <w:r>
         <w:rPr>
+          <w:rtl/>
+          <w:lang w:eastAsia="ja-JP"/>
+        </w:rPr>
+        <w:lastRenderedPageBreak/>
+        <w:drawing>
+          <wp:inline distT="0" distB="0" distL="0" distR="0" wp14:anchorId="3C6176AB" wp14:editId="6FE9AD00">
+            <wp:extent cx="5731510" cy="3067685"/>
+            <wp:effectExtent l="0" t="0" r="2540" b="0"/>
+            <wp:docPr id="959798742" name="Picture 1"/>
+            <wp:cNvGraphicFramePr>
+              <a:graphicFrameLocks xmlns:a="http://schemas.openxmlformats.org/drawingml/2006/main" noChangeAspect="1"/>
+            </wp:cNvGraphicFramePr>
+            <a:graphic xmlns:a="http://schemas.openxmlformats.org/drawingml/2006/main">
+              <a:graphicData uri="http://schemas.openxmlformats.org/drawingml/2006/picture">
+                <pic:pic xmlns:pic="http://schemas.openxmlformats.org/drawingml/2006/picture">
+                  <pic:nvPicPr>
+                    <pic:cNvPr id="959798742" name=""/>
+                    <pic:cNvPicPr/>
+                  </pic:nvPicPr>
+                  <pic:blipFill>
+                    <a:blip r:embed="rId163"/>
+                    <a:stretch>
+                      <a:fillRect/>
+                    </a:stretch>
+                  </pic:blipFill>
+                  <pic:spPr>
+                    <a:xfrm>
+                      <a:off x="0" y="0"/>
+                      <a:ext cx="5731510" cy="3067685"/>
+                    </a:xfrm>
+                    <a:prstGeom prst="rect">
+                      <a:avLst/>
+                    </a:prstGeom>
+                  </pic:spPr>
+                </pic:pic>
+              </a:graphicData>
+            </a:graphic>
+          </wp:inline>
+        </w:drawing>
+      </w:r>
+    </w:p>
+    <w:p>
+      <w:pPr>
+        <w:bidi w:val="0"/>
+        <w:rPr>
+          <w:lang w:eastAsia="ja-JP"/>
+        </w:rPr>
+      </w:pPr>
+    </w:p>
+    <w:p>
+      <w:pPr>
+        <w:rPr>
+          <w:rFonts w:hint="cs"/>
+          <w:rtl/>
+          <w:lang w:eastAsia="ja-JP"/>
+        </w:rPr>
+      </w:pPr>
+      <w:r>
+        <w:rPr>
+          <w:b/>
+          <w:bCs/>
+          <w:u w:val="single"/>
+          <w:lang w:eastAsia="ja-JP"/>
+        </w:rPr>
+        <w:t>Weight</w:t>
+      </w:r>
+      <w:r>
+        <w:rPr>
+          <w:rFonts w:hint="cs"/>
+          <w:rtl/>
+          <w:lang w:eastAsia="ja-JP"/>
+        </w:rPr>
+        <w:t xml:space="preserve"> </w:t>
+      </w:r>
+      <w:r>
+        <w:rPr>
+          <w:rtl/>
+          <w:lang w:eastAsia="ja-JP"/>
+        </w:rPr>
+        <w:t>–</w:t>
+      </w:r>
+      <w:r>
+        <w:rPr>
+          <w:rFonts w:hint="cs"/>
+          <w:rtl/>
+          <w:lang w:eastAsia="ja-JP"/>
+        </w:rPr>
+        <w:t xml:space="preserve"> </w:t>
+      </w:r>
+      <w:r>
+        <w:rPr>
+          <w:rFonts w:hint="cs"/>
+          <w:rtl/>
+          <w:lang w:eastAsia="ja-JP"/>
+        </w:rPr>
+        <w:t>זו תכונה של נתבי סיסקו ויש בו ערך</w:t>
+      </w:r>
+      <w:r>
+        <w:rPr>
+          <w:rFonts w:hint="cs"/>
+          <w:rtl/>
+          <w:lang w:eastAsia="ja-JP"/>
+        </w:rPr>
+        <w:t xml:space="preserve"> </w:t>
+      </w:r>
+      <w:r>
+        <w:rPr>
+          <w:rFonts w:hint="cs"/>
+          <w:rtl/>
+          <w:lang w:eastAsia="ja-JP"/>
+        </w:rPr>
+        <w:t>ספציפי לראוטר</w:t>
+      </w:r>
+      <w:r>
+        <w:rPr>
+          <w:rFonts w:hint="cs"/>
+          <w:rtl/>
+          <w:lang w:eastAsia="ja-JP"/>
+        </w:rPr>
+        <w:t xml:space="preserve"> המיוחס לשכן והוא לא מפורסם לראוטרים אחרים.</w:t>
+      </w:r>
+      <w:r>
+        <w:rPr>
+          <w:rFonts w:hint="cs"/>
+          <w:rtl/>
+          <w:lang w:eastAsia="ja-JP"/>
+        </w:rPr>
+        <w:t xml:space="preserve"> הוא דיפולטיבית 0</w:t>
+      </w:r>
+      <w:r>
+        <w:rPr>
+          <w:rFonts w:hint="cs"/>
+          <w:rtl/>
+          <w:lang w:eastAsia="ja-JP"/>
+        </w:rPr>
+        <w:t>, אפשר לשנות אותו. הערך המועדף הוא הערך הגדול ביותר</w:t>
+      </w:r>
+      <w:r>
+        <w:rPr>
+          <w:rFonts w:hint="cs"/>
+          <w:rtl/>
+          <w:lang w:eastAsia="ja-JP"/>
+        </w:rPr>
+        <w:t>.</w:t>
+      </w:r>
+    </w:p>
+    <w:p>
+      <w:pPr>
+        <w:rPr>
+          <w:rFonts w:hint="cs"/>
+          <w:lang w:eastAsia="ja-JP"/>
+        </w:rPr>
+      </w:pPr>
+      <w:r>
+        <w:rPr>
+          <w:b/>
+          <w:bCs/>
+          <w:u w:val="single"/>
+          <w:lang w:eastAsia="ja-JP"/>
+        </w:rPr>
+        <w:t>Local preference</w:t>
+      </w:r>
+      <w:r>
+        <w:rPr>
+          <w:rFonts w:hint="cs"/>
+          <w:rtl/>
+          <w:lang w:eastAsia="ja-JP"/>
+        </w:rPr>
+        <w:t xml:space="preserve"> - </w:t>
+      </w:r>
+    </w:p>
+    <w:p>
+      <w:pPr>
+        <w:rPr>
+          <w:rtl/>
+          <w:lang w:eastAsia="ja-JP"/>
+        </w:rPr>
+      </w:pPr>
+    </w:p>
+    <w:p>
+      <w:pPr>
+        <w:bidi w:val="0"/>
+        <w:rPr>
+          <w:lang w:eastAsia="ja-JP"/>
+        </w:rPr>
+      </w:pPr>
+      <w:r>
+        <w:rPr>
+          <w:noProof/>
           <w:rtl/>
           <w:lang w:eastAsia="ja-JP"/>
         </w:rPr>
@@ -57465,7 +58236,7 @@
                     <pic:cNvPicPr/>
                   </pic:nvPicPr>
                   <pic:blipFill>
-                    <a:blip r:embed="rId163"/>
+                    <a:blip r:embed="rId164"/>
                     <a:stretch>
                       <a:fillRect/>
                     </a:stretch>
@@ -57495,6 +58266,7 @@
       </w:pPr>
       <w:r>
         <w:rPr>
+          <w:noProof/>
           <w:lang w:eastAsia="ja-JP"/>
         </w:rPr>
         <w:drawing>
@@ -57513,7 +58285,7 @@
                     <pic:cNvPicPr/>
                   </pic:nvPicPr>
                   <pic:blipFill>
-                    <a:blip r:embed="rId164"/>
+                    <a:blip r:embed="rId165"/>
                     <a:stretch>
                       <a:fillRect/>
                     </a:stretch>
@@ -57543,6 +58315,7 @@
       </w:pPr>
       <w:r>
         <w:rPr>
+          <w:noProof/>
           <w:lang w:eastAsia="ja-JP"/>
         </w:rPr>
         <w:drawing>
@@ -57561,7 +58334,7 @@
                     <pic:cNvPicPr/>
                   </pic:nvPicPr>
                   <pic:blipFill>
-                    <a:blip r:embed="rId165"/>
+                    <a:blip r:embed="rId166"/>
                     <a:stretch>
                       <a:fillRect/>
                     </a:stretch>
@@ -57591,6 +58364,7 @@
       </w:pPr>
       <w:r>
         <w:rPr>
+          <w:noProof/>
           <w:lang w:eastAsia="ja-JP"/>
         </w:rPr>
         <w:drawing>
@@ -57609,7 +58383,7 @@
                     <pic:cNvPicPr/>
                   </pic:nvPicPr>
                   <pic:blipFill>
-                    <a:blip r:embed="rId166"/>
+                    <a:blip r:embed="rId167"/>
                     <a:stretch>
                       <a:fillRect/>
                     </a:stretch>
@@ -57640,7 +58414,7 @@
     </w:p>
     <w:p>
       <w:pPr>
-        <w:pStyle w:val="1"/>
+        <w:pStyle w:val="Heading1"/>
         <w:rPr>
           <w:lang w:eastAsia="ja-JP"/>
         </w:rPr>
@@ -57654,7 +58428,7 @@
     </w:p>
     <w:p>
       <w:pPr>
-        <w:pStyle w:val="1"/>
+        <w:pStyle w:val="Heading1"/>
         <w:bidi w:val="0"/>
         <w:rPr>
           <w:lang w:eastAsia="ja-JP"/>
@@ -57683,7 +58457,7 @@
                     <pic:cNvPicPr/>
                   </pic:nvPicPr>
                   <pic:blipFill>
-                    <a:blip r:embed="rId167"/>
+                    <a:blip r:embed="rId168"/>
                     <a:stretch>
                       <a:fillRect/>
                     </a:stretch>
@@ -57732,7 +58506,7 @@
                     <pic:cNvPicPr/>
                   </pic:nvPicPr>
                   <pic:blipFill>
-                    <a:blip r:embed="rId168"/>
+                    <a:blip r:embed="rId169"/>
                     <a:stretch>
                       <a:fillRect/>
                     </a:stretch>
@@ -57755,7 +58529,7 @@
     </w:p>
     <w:p>
       <w:pPr>
-        <w:pStyle w:val="1"/>
+        <w:pStyle w:val="Heading1"/>
         <w:rPr>
           <w:rtl/>
           <w:lang w:eastAsia="ja-JP"/>
@@ -57773,7 +58547,7 @@
     </w:p>
     <w:p>
       <w:pPr>
-        <w:pStyle w:val="2"/>
+        <w:pStyle w:val="Heading2"/>
         <w:rPr>
           <w:lang w:eastAsia="ja-JP"/>
         </w:rPr>
@@ -57886,7 +58660,7 @@
     </w:p>
     <w:p>
       <w:pPr>
-        <w:pStyle w:val="a3"/>
+        <w:pStyle w:val="ListParagraph"/>
         <w:numPr>
           <w:ilvl w:val="0"/>
           <w:numId w:val="8"/>
@@ -57927,7 +58701,7 @@
     </w:p>
     <w:p>
       <w:pPr>
-        <w:pStyle w:val="a3"/>
+        <w:pStyle w:val="ListParagraph"/>
         <w:numPr>
           <w:ilvl w:val="0"/>
           <w:numId w:val="8"/>
@@ -57968,7 +58742,7 @@
     </w:p>
     <w:p>
       <w:pPr>
-        <w:pStyle w:val="a3"/>
+        <w:pStyle w:val="ListParagraph"/>
         <w:numPr>
           <w:ilvl w:val="0"/>
           <w:numId w:val="8"/>
@@ -58033,7 +58807,7 @@
     </w:p>
     <w:p>
       <w:pPr>
-        <w:pStyle w:val="a3"/>
+        <w:pStyle w:val="ListParagraph"/>
         <w:numPr>
           <w:ilvl w:val="0"/>
           <w:numId w:val="11"/>
@@ -58102,7 +58876,7 @@
     </w:p>
     <w:p>
       <w:pPr>
-        <w:pStyle w:val="a3"/>
+        <w:pStyle w:val="ListParagraph"/>
         <w:numPr>
           <w:ilvl w:val="0"/>
           <w:numId w:val="11"/>
@@ -58171,7 +58945,7 @@
     </w:p>
     <w:p>
       <w:pPr>
-        <w:pStyle w:val="a3"/>
+        <w:pStyle w:val="ListParagraph"/>
         <w:numPr>
           <w:ilvl w:val="0"/>
           <w:numId w:val="11"/>
@@ -58184,7 +58958,6 @@
         <w:rPr>
           <w:lang w:eastAsia="ja-JP"/>
         </w:rPr>
-        <w:lastRenderedPageBreak/>
         <w:t>Protect</w:t>
       </w:r>
       <w:r>
@@ -58239,7 +59012,7 @@
     </w:p>
     <w:p>
       <w:pPr>
-        <w:pStyle w:val="2"/>
+        <w:pStyle w:val="Heading2"/>
         <w:rPr>
           <w:lang w:eastAsia="ja-JP"/>
         </w:rPr>
@@ -58392,7 +59165,7 @@
                     <pic:cNvPicPr/>
                   </pic:nvPicPr>
                   <pic:blipFill>
-                    <a:blip r:embed="rId169"/>
+                    <a:blip r:embed="rId170"/>
                     <a:stretch>
                       <a:fillRect/>
                     </a:stretch>
@@ -58425,7 +59198,7 @@
     </w:p>
     <w:p>
       <w:pPr>
-        <w:pStyle w:val="2"/>
+        <w:pStyle w:val="Heading2"/>
         <w:rPr>
           <w:lang w:eastAsia="ja-JP"/>
         </w:rPr>
@@ -58572,7 +59345,7 @@
                     <pic:cNvPicPr/>
                   </pic:nvPicPr>
                   <pic:blipFill rotWithShape="1">
-                    <a:blip r:embed="rId170"/>
+                    <a:blip r:embed="rId171"/>
                     <a:srcRect t="28896"/>
                     <a:stretch/>
                   </pic:blipFill>
@@ -58646,7 +59419,7 @@
     </w:p>
     <w:p>
       <w:pPr>
-        <w:pStyle w:val="2"/>
+        <w:pStyle w:val="Heading2"/>
         <w:rPr>
           <w:lang w:eastAsia="ja-JP"/>
         </w:rPr>
@@ -58799,7 +59572,7 @@
                     <pic:cNvPicPr/>
                   </pic:nvPicPr>
                   <pic:blipFill rotWithShape="1">
-                    <a:blip r:embed="rId171"/>
+                    <a:blip r:embed="rId172"/>
                     <a:srcRect t="20869" b="24229"/>
                     <a:stretch/>
                   </pic:blipFill>
@@ -58839,7 +59612,7 @@
     </w:p>
     <w:p>
       <w:pPr>
-        <w:pStyle w:val="2"/>
+        <w:pStyle w:val="Heading2"/>
         <w:rPr>
           <w:lang w:eastAsia="ja-JP"/>
         </w:rPr>
@@ -58903,7 +59676,7 @@
                     </pic:cNvPicPr>
                   </pic:nvPicPr>
                   <pic:blipFill>
-                    <a:blip r:embed="rId172">
+                    <a:blip r:embed="rId173">
                       <a:extLst>
                         <a:ext uri="{28A0092B-C50C-407E-A947-70E740481C1C}">
                           <a14:useLocalDpi xmlns:a14="http://schemas.microsoft.com/office/drawing/2010/main" val="0"/>
@@ -59087,7 +59860,7 @@
                     </pic:cNvPicPr>
                   </pic:nvPicPr>
                   <pic:blipFill>
-                    <a:blip r:embed="rId173">
+                    <a:blip r:embed="rId174">
                       <a:extLst>
                         <a:ext uri="{28A0092B-C50C-407E-A947-70E740481C1C}">
                           <a14:useLocalDpi xmlns:a14="http://schemas.microsoft.com/office/drawing/2010/main" val="0"/>
@@ -59121,7 +59894,7 @@
     </w:p>
     <w:p>
       <w:pPr>
-        <w:pStyle w:val="2"/>
+        <w:pStyle w:val="Heading2"/>
         <w:rPr>
           <w:lang w:eastAsia="ja-JP"/>
         </w:rPr>
@@ -59166,7 +59939,7 @@
     </w:p>
     <w:tbl>
       <w:tblPr>
-        <w:tblStyle w:val="a8"/>
+        <w:tblStyle w:val="TableGrid"/>
         <w:bidiVisual/>
         <w:tblW w:w="0" w:type="auto"/>
         <w:tblLook w:val="04A0" w:firstRow="1" w:lastRow="0" w:firstColumn="1" w:lastColumn="0" w:noHBand="0" w:noVBand="1"/>
@@ -59808,7 +60581,7 @@
 </file>
 
 <file path=word/endnotes.xml><?xml version="1.0" encoding="utf-8"?>
-<w:endnotes xmlns:wpc="http://schemas.microsoft.com/office/word/2010/wordprocessingCanvas" xmlns:cx="http://schemas.microsoft.com/office/drawing/2014/chartex" xmlns:cx1="http://schemas.microsoft.com/office/drawing/2015/9/8/chartex" xmlns:cx2="http://schemas.microsoft.com/office/drawing/2015/10/21/chartex" xmlns:cx3="http://schemas.microsoft.com/office/drawing/2016/5/9/chartex" xmlns:cx4="http://schemas.microsoft.com/office/drawing/2016/5/10/chartex" xmlns:cx5="http://schemas.microsoft.com/office/drawing/2016/5/11/chartex" xmlns:cx6="http://schemas.microsoft.com/office/drawing/2016/5/12/chartex" xmlns:cx7="http://schemas.microsoft.com/office/drawing/2016/5/13/chartex" xmlns:cx8="http://schemas.microsoft.com/office/drawing/2016/5/14/chartex" xmlns:mc="http://schemas.openxmlformats.org/markup-compatibility/2006" xmlns:aink="http://schemas.microsoft.com/office/drawing/2016/ink" xmlns:am3d="http://schemas.microsoft.com/office/drawing/2017/model3d" xmlns:o="urn:schemas-microsoft-com:office:office" xmlns:oel="http://schemas.microsoft.com/office/2019/extlst" xmlns:r="http://schemas.openxmlformats.org/officeDocument/2006/relationships" xmlns:m="http://schemas.openxmlformats.org/officeDocument/2006/math" xmlns:v="urn:schemas-microsoft-com:vml" xmlns:wp14="http://schemas.microsoft.com/office/word/2010/wordprocessingDrawing" xmlns:wp="http://schemas.openxmlformats.org/drawingml/2006/wordprocessingDrawing" xmlns:w10="urn:schemas-microsoft-com:office:word" xmlns:w="http://schemas.openxmlformats.org/wordprocessingml/2006/main" xmlns:w14="http://schemas.microsoft.com/office/word/2010/wordml" xmlns:w15="http://schemas.microsoft.com/office/word/2012/wordml" xmlns:w16cex="http://schemas.microsoft.com/office/word/2018/wordml/cex" xmlns:w16cid="http://schemas.microsoft.com/office/word/2016/wordml/cid" xmlns:w16="http://schemas.microsoft.com/office/word/2018/wordml" xmlns:w16sdtdh="http://schemas.microsoft.com/office/word/2020/wordml/sdtdatahash" xmlns:w16se="http://schemas.microsoft.com/office/word/2015/wordml/symex" xmlns:wpg="http://schemas.microsoft.com/office/word/2010/wordprocessingGroup" xmlns:wpi="http://schemas.microsoft.com/office/word/2010/wordprocessingInk" xmlns:wne="http://schemas.microsoft.com/office/word/2006/wordml" xmlns:wps="http://schemas.microsoft.com/office/word/2010/wordprocessingShape" mc:Ignorable="w14 w15 w16se w16cid w16 w16cex w16sdtdh wp14">
+<w:endnotes xmlns:wpc="http://schemas.microsoft.com/office/word/2010/wordprocessingCanvas" xmlns:cx="http://schemas.microsoft.com/office/drawing/2014/chartex" xmlns:cx1="http://schemas.microsoft.com/office/drawing/2015/9/8/chartex" xmlns:cx2="http://schemas.microsoft.com/office/drawing/2015/10/21/chartex" xmlns:cx3="http://schemas.microsoft.com/office/drawing/2016/5/9/chartex" xmlns:cx4="http://schemas.microsoft.com/office/drawing/2016/5/10/chartex" xmlns:cx5="http://schemas.microsoft.com/office/drawing/2016/5/11/chartex" xmlns:cx6="http://schemas.microsoft.com/office/drawing/2016/5/12/chartex" xmlns:cx7="http://schemas.microsoft.com/office/drawing/2016/5/13/chartex" xmlns:cx8="http://schemas.microsoft.com/office/drawing/2016/5/14/chartex" xmlns:mc="http://schemas.openxmlformats.org/markup-compatibility/2006" xmlns:aink="http://schemas.microsoft.com/office/drawing/2016/ink" xmlns:am3d="http://schemas.microsoft.com/office/drawing/2017/model3d" xmlns:o="urn:schemas-microsoft-com:office:office" xmlns:oel="http://schemas.microsoft.com/office/2019/extlst" xmlns:r="http://schemas.openxmlformats.org/officeDocument/2006/relationships" xmlns:m="http://schemas.openxmlformats.org/officeDocument/2006/math" xmlns:v="urn:schemas-microsoft-com:vml" xmlns:wp14="http://schemas.microsoft.com/office/word/2010/wordprocessingDrawing" xmlns:wp="http://schemas.openxmlformats.org/drawingml/2006/wordprocessingDrawing" xmlns:w10="urn:schemas-microsoft-com:office:word" xmlns:w="http://schemas.openxmlformats.org/wordprocessingml/2006/main" xmlns:w14="http://schemas.microsoft.com/office/word/2010/wordml" xmlns:w15="http://schemas.microsoft.com/office/word/2012/wordml" xmlns:w16cex="http://schemas.microsoft.com/office/word/2018/wordml/cex" xmlns:w16cid="http://schemas.microsoft.com/office/word/2016/wordml/cid" xmlns:w16="http://schemas.microsoft.com/office/word/2018/wordml" xmlns:w16du="http://schemas.microsoft.com/office/word/2023/wordml/word16du" xmlns:w16sdtdh="http://schemas.microsoft.com/office/word/2020/wordml/sdtdatahash" xmlns:w16sdtfl="http://schemas.microsoft.com/office/word/2024/wordml/sdtformatlock" xmlns:w16se="http://schemas.microsoft.com/office/word/2015/wordml/symex" xmlns:wpg="http://schemas.microsoft.com/office/word/2010/wordprocessingGroup" xmlns:wpi="http://schemas.microsoft.com/office/word/2010/wordprocessingInk" xmlns:wne="http://schemas.microsoft.com/office/word/2006/wordml" xmlns:wps="http://schemas.microsoft.com/office/word/2010/wordprocessingShape" mc:Ignorable="w14 w15 w16se w16cid w16 w16cex w16sdtdh w16sdtfl w16du wp14">
   <w:endnote w:type="separator" w:id="-1">
     <w:p>
       <w:pPr>
@@ -59833,7 +60606,7 @@
 </file>
 
 <file path=word/footnotes.xml><?xml version="1.0" encoding="utf-8"?>
-<w:footnotes xmlns:wpc="http://schemas.microsoft.com/office/word/2010/wordprocessingCanvas" xmlns:cx="http://schemas.microsoft.com/office/drawing/2014/chartex" xmlns:cx1="http://schemas.microsoft.com/office/drawing/2015/9/8/chartex" xmlns:cx2="http://schemas.microsoft.com/office/drawing/2015/10/21/chartex" xmlns:cx3="http://schemas.microsoft.com/office/drawing/2016/5/9/chartex" xmlns:cx4="http://schemas.microsoft.com/office/drawing/2016/5/10/chartex" xmlns:cx5="http://schemas.microsoft.com/office/drawing/2016/5/11/chartex" xmlns:cx6="http://schemas.microsoft.com/office/drawing/2016/5/12/chartex" xmlns:cx7="http://schemas.microsoft.com/office/drawing/2016/5/13/chartex" xmlns:cx8="http://schemas.microsoft.com/office/drawing/2016/5/14/chartex" xmlns:mc="http://schemas.openxmlformats.org/markup-compatibility/2006" xmlns:aink="http://schemas.microsoft.com/office/drawing/2016/ink" xmlns:am3d="http://schemas.microsoft.com/office/drawing/2017/model3d" xmlns:o="urn:schemas-microsoft-com:office:office" xmlns:oel="http://schemas.microsoft.com/office/2019/extlst" xmlns:r="http://schemas.openxmlformats.org/officeDocument/2006/relationships" xmlns:m="http://schemas.openxmlformats.org/officeDocument/2006/math" xmlns:v="urn:schemas-microsoft-com:vml" xmlns:wp14="http://schemas.microsoft.com/office/word/2010/wordprocessingDrawing" xmlns:wp="http://schemas.openxmlformats.org/drawingml/2006/wordprocessingDrawing" xmlns:w10="urn:schemas-microsoft-com:office:word" xmlns:w="http://schemas.openxmlformats.org/wordprocessingml/2006/main" xmlns:w14="http://schemas.microsoft.com/office/word/2010/wordml" xmlns:w15="http://schemas.microsoft.com/office/word/2012/wordml" xmlns:w16cex="http://schemas.microsoft.com/office/word/2018/wordml/cex" xmlns:w16cid="http://schemas.microsoft.com/office/word/2016/wordml/cid" xmlns:w16="http://schemas.microsoft.com/office/word/2018/wordml" xmlns:w16sdtdh="http://schemas.microsoft.com/office/word/2020/wordml/sdtdatahash" xmlns:w16se="http://schemas.microsoft.com/office/word/2015/wordml/symex" xmlns:wpg="http://schemas.microsoft.com/office/word/2010/wordprocessingGroup" xmlns:wpi="http://schemas.microsoft.com/office/word/2010/wordprocessingInk" xmlns:wne="http://schemas.microsoft.com/office/word/2006/wordml" xmlns:wps="http://schemas.microsoft.com/office/word/2010/wordprocessingShape" mc:Ignorable="w14 w15 w16se w16cid w16 w16cex w16sdtdh wp14">
+<w:footnotes xmlns:wpc="http://schemas.microsoft.com/office/word/2010/wordprocessingCanvas" xmlns:cx="http://schemas.microsoft.com/office/drawing/2014/chartex" xmlns:cx1="http://schemas.microsoft.com/office/drawing/2015/9/8/chartex" xmlns:cx2="http://schemas.microsoft.com/office/drawing/2015/10/21/chartex" xmlns:cx3="http://schemas.microsoft.com/office/drawing/2016/5/9/chartex" xmlns:cx4="http://schemas.microsoft.com/office/drawing/2016/5/10/chartex" xmlns:cx5="http://schemas.microsoft.com/office/drawing/2016/5/11/chartex" xmlns:cx6="http://schemas.microsoft.com/office/drawing/2016/5/12/chartex" xmlns:cx7="http://schemas.microsoft.com/office/drawing/2016/5/13/chartex" xmlns:cx8="http://schemas.microsoft.com/office/drawing/2016/5/14/chartex" xmlns:mc="http://schemas.openxmlformats.org/markup-compatibility/2006" xmlns:aink="http://schemas.microsoft.com/office/drawing/2016/ink" xmlns:am3d="http://schemas.microsoft.com/office/drawing/2017/model3d" xmlns:o="urn:schemas-microsoft-com:office:office" xmlns:oel="http://schemas.microsoft.com/office/2019/extlst" xmlns:r="http://schemas.openxmlformats.org/officeDocument/2006/relationships" xmlns:m="http://schemas.openxmlformats.org/officeDocument/2006/math" xmlns:v="urn:schemas-microsoft-com:vml" xmlns:wp14="http://schemas.microsoft.com/office/word/2010/wordprocessingDrawing" xmlns:wp="http://schemas.openxmlformats.org/drawingml/2006/wordprocessingDrawing" xmlns:w10="urn:schemas-microsoft-com:office:word" xmlns:w="http://schemas.openxmlformats.org/wordprocessingml/2006/main" xmlns:w14="http://schemas.microsoft.com/office/word/2010/wordml" xmlns:w15="http://schemas.microsoft.com/office/word/2012/wordml" xmlns:w16cex="http://schemas.microsoft.com/office/word/2018/wordml/cex" xmlns:w16cid="http://schemas.microsoft.com/office/word/2016/wordml/cid" xmlns:w16="http://schemas.microsoft.com/office/word/2018/wordml" xmlns:w16du="http://schemas.microsoft.com/office/word/2023/wordml/word16du" xmlns:w16sdtdh="http://schemas.microsoft.com/office/word/2020/wordml/sdtdatahash" xmlns:w16sdtfl="http://schemas.microsoft.com/office/word/2024/wordml/sdtformatlock" xmlns:w16se="http://schemas.microsoft.com/office/word/2015/wordml/symex" xmlns:wpg="http://schemas.microsoft.com/office/word/2010/wordprocessingGroup" xmlns:wpi="http://schemas.microsoft.com/office/word/2010/wordprocessingInk" xmlns:wne="http://schemas.microsoft.com/office/word/2006/wordml" xmlns:wps="http://schemas.microsoft.com/office/word/2010/wordprocessingShape" mc:Ignorable="w14 w15 w16se w16cid w16 w16cex w16sdtdh w16sdtfl w16du wp14">
   <w:footnote w:type="separator" w:id="-1">
     <w:p>
       <w:pPr>
@@ -59858,7 +60631,7 @@
 </file>
 
 <file path=word/numbering.xml><?xml version="1.0" encoding="utf-8"?>
-<w:numbering xmlns:wpc="http://schemas.microsoft.com/office/word/2010/wordprocessingCanvas" xmlns:cx="http://schemas.microsoft.com/office/drawing/2014/chartex" xmlns:cx1="http://schemas.microsoft.com/office/drawing/2015/9/8/chartex" xmlns:cx2="http://schemas.microsoft.com/office/drawing/2015/10/21/chartex" xmlns:cx3="http://schemas.microsoft.com/office/drawing/2016/5/9/chartex" xmlns:cx4="http://schemas.microsoft.com/office/drawing/2016/5/10/chartex" xmlns:cx5="http://schemas.microsoft.com/office/drawing/2016/5/11/chartex" xmlns:cx6="http://schemas.microsoft.com/office/drawing/2016/5/12/chartex" xmlns:cx7="http://schemas.microsoft.com/office/drawing/2016/5/13/chartex" xmlns:cx8="http://schemas.microsoft.com/office/drawing/2016/5/14/chartex" xmlns:mc="http://schemas.openxmlformats.org/markup-compatibility/2006" xmlns:aink="http://schemas.microsoft.com/office/drawing/2016/ink" xmlns:am3d="http://schemas.microsoft.com/office/drawing/2017/model3d" xmlns:o="urn:schemas-microsoft-com:office:office" xmlns:oel="http://schemas.microsoft.com/office/2019/extlst" xmlns:r="http://schemas.openxmlformats.org/officeDocument/2006/relationships" xmlns:m="http://schemas.openxmlformats.org/officeDocument/2006/math" xmlns:v="urn:schemas-microsoft-com:vml" xmlns:wp14="http://schemas.microsoft.com/office/word/2010/wordprocessingDrawing" xmlns:wp="http://schemas.openxmlformats.org/drawingml/2006/wordprocessingDrawing" xmlns:w10="urn:schemas-microsoft-com:office:word" xmlns:w="http://schemas.openxmlformats.org/wordprocessingml/2006/main" xmlns:w14="http://schemas.microsoft.com/office/word/2010/wordml" xmlns:w15="http://schemas.microsoft.com/office/word/2012/wordml" xmlns:w16cex="http://schemas.microsoft.com/office/word/2018/wordml/cex" xmlns:w16cid="http://schemas.microsoft.com/office/word/2016/wordml/cid" xmlns:w16="http://schemas.microsoft.com/office/word/2018/wordml" xmlns:w16sdtdh="http://schemas.microsoft.com/office/word/2020/wordml/sdtdatahash" xmlns:w16se="http://schemas.microsoft.com/office/word/2015/wordml/symex" xmlns:wpg="http://schemas.microsoft.com/office/word/2010/wordprocessingGroup" xmlns:wpi="http://schemas.microsoft.com/office/word/2010/wordprocessingInk" xmlns:wne="http://schemas.microsoft.com/office/word/2006/wordml" xmlns:wps="http://schemas.microsoft.com/office/word/2010/wordprocessingShape" mc:Ignorable="w14 w15 w16se w16cid w16 w16cex w16sdtdh wp14">
+<w:numbering xmlns:wpc="http://schemas.microsoft.com/office/word/2010/wordprocessingCanvas" xmlns:cx="http://schemas.microsoft.com/office/drawing/2014/chartex" xmlns:cx1="http://schemas.microsoft.com/office/drawing/2015/9/8/chartex" xmlns:cx2="http://schemas.microsoft.com/office/drawing/2015/10/21/chartex" xmlns:cx3="http://schemas.microsoft.com/office/drawing/2016/5/9/chartex" xmlns:cx4="http://schemas.microsoft.com/office/drawing/2016/5/10/chartex" xmlns:cx5="http://schemas.microsoft.com/office/drawing/2016/5/11/chartex" xmlns:cx6="http://schemas.microsoft.com/office/drawing/2016/5/12/chartex" xmlns:cx7="http://schemas.microsoft.com/office/drawing/2016/5/13/chartex" xmlns:cx8="http://schemas.microsoft.com/office/drawing/2016/5/14/chartex" xmlns:mc="http://schemas.openxmlformats.org/markup-compatibility/2006" xmlns:aink="http://schemas.microsoft.com/office/drawing/2016/ink" xmlns:am3d="http://schemas.microsoft.com/office/drawing/2017/model3d" xmlns:o="urn:schemas-microsoft-com:office:office" xmlns:oel="http://schemas.microsoft.com/office/2019/extlst" xmlns:r="http://schemas.openxmlformats.org/officeDocument/2006/relationships" xmlns:m="http://schemas.openxmlformats.org/officeDocument/2006/math" xmlns:v="urn:schemas-microsoft-com:vml" xmlns:wp14="http://schemas.microsoft.com/office/word/2010/wordprocessingDrawing" xmlns:wp="http://schemas.openxmlformats.org/drawingml/2006/wordprocessingDrawing" xmlns:w10="urn:schemas-microsoft-com:office:word" xmlns:w="http://schemas.openxmlformats.org/wordprocessingml/2006/main" xmlns:w14="http://schemas.microsoft.com/office/word/2010/wordml" xmlns:w15="http://schemas.microsoft.com/office/word/2012/wordml" xmlns:w16cex="http://schemas.microsoft.com/office/word/2018/wordml/cex" xmlns:w16cid="http://schemas.microsoft.com/office/word/2016/wordml/cid" xmlns:w16="http://schemas.microsoft.com/office/word/2018/wordml" xmlns:w16du="http://schemas.microsoft.com/office/word/2023/wordml/word16du" xmlns:w16sdtdh="http://schemas.microsoft.com/office/word/2020/wordml/sdtdatahash" xmlns:w16sdtfl="http://schemas.microsoft.com/office/word/2024/wordml/sdtformatlock" xmlns:w16se="http://schemas.microsoft.com/office/word/2015/wordml/symex" xmlns:wpg="http://schemas.microsoft.com/office/word/2010/wordprocessingGroup" xmlns:wpi="http://schemas.microsoft.com/office/word/2010/wordprocessingInk" xmlns:wne="http://schemas.microsoft.com/office/word/2006/wordml" xmlns:wps="http://schemas.microsoft.com/office/word/2010/wordprocessingShape" mc:Ignorable="w14 w15 w16se w16cid w16 w16cex w16sdtdh w16sdtfl w16du wp14">
   <w:abstractNum w:abstractNumId="0" w15:restartNumberingAfterBreak="0">
     <w:nsid w:val="0A01744B"/>
     <w:multiLevelType w:val="hybridMultilevel"/>
@@ -59949,9 +60722,9 @@
     </w:lvl>
   </w:abstractNum>
   <w:abstractNum w:abstractNumId="1" w15:restartNumberingAfterBreak="0">
-    <w:nsid w:val="1A270376"/>
+    <w:nsid w:val="184131FF"/>
     <w:multiLevelType w:val="hybridMultilevel"/>
-    <w:tmpl w:val="2EC21280"/>
+    <w:tmpl w:val="A61C2108"/>
     <w:lvl w:ilvl="0" w:tplc="20000011">
       <w:start w:val="1"/>
       <w:numFmt w:val="decimal"/>
@@ -60038,9 +60811,9 @@
     </w:lvl>
   </w:abstractNum>
   <w:abstractNum w:abstractNumId="2" w15:restartNumberingAfterBreak="0">
-    <w:nsid w:val="1E63624C"/>
+    <w:nsid w:val="1A270376"/>
     <w:multiLevelType w:val="hybridMultilevel"/>
-    <w:tmpl w:val="7C74F9F2"/>
+    <w:tmpl w:val="2EC21280"/>
     <w:lvl w:ilvl="0" w:tplc="20000011">
       <w:start w:val="1"/>
       <w:numFmt w:val="decimal"/>
@@ -60127,9 +60900,9 @@
     </w:lvl>
   </w:abstractNum>
   <w:abstractNum w:abstractNumId="3" w15:restartNumberingAfterBreak="0">
-    <w:nsid w:val="217B2098"/>
+    <w:nsid w:val="1E63624C"/>
     <w:multiLevelType w:val="hybridMultilevel"/>
-    <w:tmpl w:val="80BE7F80"/>
+    <w:tmpl w:val="7C74F9F2"/>
     <w:lvl w:ilvl="0" w:tplc="20000011">
       <w:start w:val="1"/>
       <w:numFmt w:val="decimal"/>
@@ -60216,9 +60989,9 @@
     </w:lvl>
   </w:abstractNum>
   <w:abstractNum w:abstractNumId="4" w15:restartNumberingAfterBreak="0">
-    <w:nsid w:val="25D34734"/>
+    <w:nsid w:val="217B2098"/>
     <w:multiLevelType w:val="hybridMultilevel"/>
-    <w:tmpl w:val="2A98516E"/>
+    <w:tmpl w:val="80BE7F80"/>
     <w:lvl w:ilvl="0" w:tplc="20000011">
       <w:start w:val="1"/>
       <w:numFmt w:val="decimal"/>
@@ -60305,9 +61078,9 @@
     </w:lvl>
   </w:abstractNum>
   <w:abstractNum w:abstractNumId="5" w15:restartNumberingAfterBreak="0">
-    <w:nsid w:val="2C644100"/>
+    <w:nsid w:val="25D34734"/>
     <w:multiLevelType w:val="hybridMultilevel"/>
-    <w:tmpl w:val="FE70BDFC"/>
+    <w:tmpl w:val="2A98516E"/>
     <w:lvl w:ilvl="0" w:tplc="20000011">
       <w:start w:val="1"/>
       <w:numFmt w:val="decimal"/>
@@ -60394,9 +61167,9 @@
     </w:lvl>
   </w:abstractNum>
   <w:abstractNum w:abstractNumId="6" w15:restartNumberingAfterBreak="0">
-    <w:nsid w:val="3B5B5B0E"/>
+    <w:nsid w:val="2C644100"/>
     <w:multiLevelType w:val="hybridMultilevel"/>
-    <w:tmpl w:val="1480C14C"/>
+    <w:tmpl w:val="FE70BDFC"/>
     <w:lvl w:ilvl="0" w:tplc="20000011">
       <w:start w:val="1"/>
       <w:numFmt w:val="decimal"/>
@@ -60483,9 +61256,9 @@
     </w:lvl>
   </w:abstractNum>
   <w:abstractNum w:abstractNumId="7" w15:restartNumberingAfterBreak="0">
-    <w:nsid w:val="45045C41"/>
+    <w:nsid w:val="3B5B5B0E"/>
     <w:multiLevelType w:val="hybridMultilevel"/>
-    <w:tmpl w:val="7DFEEAE6"/>
+    <w:tmpl w:val="1480C14C"/>
     <w:lvl w:ilvl="0" w:tplc="20000011">
       <w:start w:val="1"/>
       <w:numFmt w:val="decimal"/>
@@ -60572,9 +61345,9 @@
     </w:lvl>
   </w:abstractNum>
   <w:abstractNum w:abstractNumId="8" w15:restartNumberingAfterBreak="0">
-    <w:nsid w:val="5335585D"/>
+    <w:nsid w:val="45045C41"/>
     <w:multiLevelType w:val="hybridMultilevel"/>
-    <w:tmpl w:val="50CAC320"/>
+    <w:tmpl w:val="7DFEEAE6"/>
     <w:lvl w:ilvl="0" w:tplc="20000011">
       <w:start w:val="1"/>
       <w:numFmt w:val="decimal"/>
@@ -60661,9 +61434,9 @@
     </w:lvl>
   </w:abstractNum>
   <w:abstractNum w:abstractNumId="9" w15:restartNumberingAfterBreak="0">
-    <w:nsid w:val="59CB170C"/>
+    <w:nsid w:val="5335585D"/>
     <w:multiLevelType w:val="hybridMultilevel"/>
-    <w:tmpl w:val="659EFB22"/>
+    <w:tmpl w:val="50CAC320"/>
     <w:lvl w:ilvl="0" w:tplc="20000011">
       <w:start w:val="1"/>
       <w:numFmt w:val="decimal"/>
@@ -60750,9 +61523,9 @@
     </w:lvl>
   </w:abstractNum>
   <w:abstractNum w:abstractNumId="10" w15:restartNumberingAfterBreak="0">
-    <w:nsid w:val="64375740"/>
+    <w:nsid w:val="59CB170C"/>
     <w:multiLevelType w:val="hybridMultilevel"/>
-    <w:tmpl w:val="20142940"/>
+    <w:tmpl w:val="659EFB22"/>
     <w:lvl w:ilvl="0" w:tplc="20000011">
       <w:start w:val="1"/>
       <w:numFmt w:val="decimal"/>
@@ -60839,9 +61612,9 @@
     </w:lvl>
   </w:abstractNum>
   <w:abstractNum w:abstractNumId="11" w15:restartNumberingAfterBreak="0">
-    <w:nsid w:val="65AE2293"/>
+    <w:nsid w:val="64375740"/>
     <w:multiLevelType w:val="hybridMultilevel"/>
-    <w:tmpl w:val="BADC3D36"/>
+    <w:tmpl w:val="20142940"/>
     <w:lvl w:ilvl="0" w:tplc="20000011">
       <w:start w:val="1"/>
       <w:numFmt w:val="decimal"/>
@@ -60928,6 +61701,95 @@
     </w:lvl>
   </w:abstractNum>
   <w:abstractNum w:abstractNumId="12" w15:restartNumberingAfterBreak="0">
+    <w:nsid w:val="65AE2293"/>
+    <w:multiLevelType w:val="hybridMultilevel"/>
+    <w:tmpl w:val="BADC3D36"/>
+    <w:lvl w:ilvl="0" w:tplc="20000011">
+      <w:start w:val="1"/>
+      <w:numFmt w:val="decimal"/>
+      <w:lvlText w:val="%1)"/>
+      <w:lvlJc w:val="left"/>
+      <w:pPr>
+        <w:ind w:left="720" w:hanging="360"/>
+      </w:pPr>
+      <w:rPr>
+        <w:rFonts w:hint="default"/>
+      </w:rPr>
+    </w:lvl>
+    <w:lvl w:ilvl="1" w:tplc="20000019" w:tentative="1">
+      <w:start w:val="1"/>
+      <w:numFmt w:val="lowerLetter"/>
+      <w:lvlText w:val="%2."/>
+      <w:lvlJc w:val="left"/>
+      <w:pPr>
+        <w:ind w:left="1440" w:hanging="360"/>
+      </w:pPr>
+    </w:lvl>
+    <w:lvl w:ilvl="2" w:tplc="2000001B" w:tentative="1">
+      <w:start w:val="1"/>
+      <w:numFmt w:val="lowerRoman"/>
+      <w:lvlText w:val="%3."/>
+      <w:lvlJc w:val="right"/>
+      <w:pPr>
+        <w:ind w:left="2160" w:hanging="180"/>
+      </w:pPr>
+    </w:lvl>
+    <w:lvl w:ilvl="3" w:tplc="2000000F" w:tentative="1">
+      <w:start w:val="1"/>
+      <w:numFmt w:val="decimal"/>
+      <w:lvlText w:val="%4."/>
+      <w:lvlJc w:val="left"/>
+      <w:pPr>
+        <w:ind w:left="2880" w:hanging="360"/>
+      </w:pPr>
+    </w:lvl>
+    <w:lvl w:ilvl="4" w:tplc="20000019" w:tentative="1">
+      <w:start w:val="1"/>
+      <w:numFmt w:val="lowerLetter"/>
+      <w:lvlText w:val="%5."/>
+      <w:lvlJc w:val="left"/>
+      <w:pPr>
+        <w:ind w:left="3600" w:hanging="360"/>
+      </w:pPr>
+    </w:lvl>
+    <w:lvl w:ilvl="5" w:tplc="2000001B" w:tentative="1">
+      <w:start w:val="1"/>
+      <w:numFmt w:val="lowerRoman"/>
+      <w:lvlText w:val="%6."/>
+      <w:lvlJc w:val="right"/>
+      <w:pPr>
+        <w:ind w:left="4320" w:hanging="180"/>
+      </w:pPr>
+    </w:lvl>
+    <w:lvl w:ilvl="6" w:tplc="2000000F" w:tentative="1">
+      <w:start w:val="1"/>
+      <w:numFmt w:val="decimal"/>
+      <w:lvlText w:val="%7."/>
+      <w:lvlJc w:val="left"/>
+      <w:pPr>
+        <w:ind w:left="5040" w:hanging="360"/>
+      </w:pPr>
+    </w:lvl>
+    <w:lvl w:ilvl="7" w:tplc="20000019" w:tentative="1">
+      <w:start w:val="1"/>
+      <w:numFmt w:val="lowerLetter"/>
+      <w:lvlText w:val="%8."/>
+      <w:lvlJc w:val="left"/>
+      <w:pPr>
+        <w:ind w:left="5760" w:hanging="360"/>
+      </w:pPr>
+    </w:lvl>
+    <w:lvl w:ilvl="8" w:tplc="2000001B" w:tentative="1">
+      <w:start w:val="1"/>
+      <w:numFmt w:val="lowerRoman"/>
+      <w:lvlText w:val="%9."/>
+      <w:lvlJc w:val="right"/>
+      <w:pPr>
+        <w:ind w:left="6480" w:hanging="180"/>
+      </w:pPr>
+    </w:lvl>
+  </w:abstractNum>
+  <w:abstractNum w:abstractNumId="13" w15:restartNumberingAfterBreak="0">
     <w:nsid w:val="6CBB1101"/>
     <w:multiLevelType w:val="hybridMultilevel"/>
     <w:tmpl w:val="F990A6F4"/>
@@ -61039,7 +61901,7 @@
       </w:rPr>
     </w:lvl>
   </w:abstractNum>
-  <w:abstractNum w:abstractNumId="13" w15:restartNumberingAfterBreak="0">
+  <w:abstractNum w:abstractNumId="14" w15:restartNumberingAfterBreak="0">
     <w:nsid w:val="74942C1B"/>
     <w:multiLevelType w:val="hybridMultilevel"/>
     <w:tmpl w:val="3E6C44FE"/>
@@ -61128,7 +61990,7 @@
       </w:pPr>
     </w:lvl>
   </w:abstractNum>
-  <w:abstractNum w:abstractNumId="14" w15:restartNumberingAfterBreak="0">
+  <w:abstractNum w:abstractNumId="15" w15:restartNumberingAfterBreak="0">
     <w:nsid w:val="7D26015F"/>
     <w:multiLevelType w:val="hybridMultilevel"/>
     <w:tmpl w:val="2E665BA2"/>
@@ -61217,7 +62079,7 @@
       </w:pPr>
     </w:lvl>
   </w:abstractNum>
-  <w:abstractNum w:abstractNumId="15" w15:restartNumberingAfterBreak="0">
+  <w:abstractNum w:abstractNumId="16" w15:restartNumberingAfterBreak="0">
     <w:nsid w:val="7D933741"/>
     <w:multiLevelType w:val="hybridMultilevel"/>
     <w:tmpl w:val="683C4988"/>
@@ -61307,58 +62169,61 @@
     </w:lvl>
   </w:abstractNum>
   <w:num w:numId="1" w16cid:durableId="218783986">
-    <w:abstractNumId w:val="12"/>
+    <w:abstractNumId w:val="13"/>
   </w:num>
   <w:num w:numId="2" w16cid:durableId="1503541416">
-    <w:abstractNumId w:val="9"/>
+    <w:abstractNumId w:val="10"/>
   </w:num>
   <w:num w:numId="3" w16cid:durableId="1270891868">
-    <w:abstractNumId w:val="4"/>
+    <w:abstractNumId w:val="5"/>
   </w:num>
   <w:num w:numId="4" w16cid:durableId="1631788931">
-    <w:abstractNumId w:val="13"/>
+    <w:abstractNumId w:val="14"/>
   </w:num>
   <w:num w:numId="5" w16cid:durableId="1283612501">
-    <w:abstractNumId w:val="10"/>
+    <w:abstractNumId w:val="11"/>
   </w:num>
   <w:num w:numId="6" w16cid:durableId="735317975">
     <w:abstractNumId w:val="0"/>
   </w:num>
   <w:num w:numId="7" w16cid:durableId="1257786249">
+    <w:abstractNumId w:val="7"/>
+  </w:num>
+  <w:num w:numId="8" w16cid:durableId="95946481">
     <w:abstractNumId w:val="6"/>
   </w:num>
-  <w:num w:numId="8" w16cid:durableId="95946481">
-    <w:abstractNumId w:val="5"/>
+  <w:num w:numId="9" w16cid:durableId="1523283253">
+    <w:abstractNumId w:val="4"/>
   </w:num>
-  <w:num w:numId="9" w16cid:durableId="1523283253">
+  <w:num w:numId="10" w16cid:durableId="1047950857">
+    <w:abstractNumId w:val="15"/>
+  </w:num>
+  <w:num w:numId="11" w16cid:durableId="2037537838">
+    <w:abstractNumId w:val="2"/>
+  </w:num>
+  <w:num w:numId="12" w16cid:durableId="1585722342">
+    <w:abstractNumId w:val="8"/>
+  </w:num>
+  <w:num w:numId="13" w16cid:durableId="821040771">
+    <w:abstractNumId w:val="12"/>
+  </w:num>
+  <w:num w:numId="14" w16cid:durableId="1054307844">
     <w:abstractNumId w:val="3"/>
   </w:num>
-  <w:num w:numId="10" w16cid:durableId="1047950857">
-    <w:abstractNumId w:val="14"/>
-  </w:num>
-  <w:num w:numId="11" w16cid:durableId="2037537838">
-    <w:abstractNumId w:val="1"/>
-  </w:num>
-  <w:num w:numId="12" w16cid:durableId="1585722342">
-    <w:abstractNumId w:val="7"/>
-  </w:num>
-  <w:num w:numId="13" w16cid:durableId="821040771">
-    <w:abstractNumId w:val="11"/>
-  </w:num>
-  <w:num w:numId="14" w16cid:durableId="1054307844">
-    <w:abstractNumId w:val="2"/>
-  </w:num>
   <w:num w:numId="15" w16cid:durableId="1707490188">
-    <w:abstractNumId w:val="8"/>
+    <w:abstractNumId w:val="9"/>
   </w:num>
   <w:num w:numId="16" w16cid:durableId="632907049">
-    <w:abstractNumId w:val="15"/>
+    <w:abstractNumId w:val="16"/>
+  </w:num>
+  <w:num w:numId="17" w16cid:durableId="890728784">
+    <w:abstractNumId w:val="1"/>
   </w:num>
 </w:numbering>
 </file>
 
 <file path=word/styles.xml><?xml version="1.0" encoding="utf-8"?>
-<w:styles xmlns:mc="http://schemas.openxmlformats.org/markup-compatibility/2006" xmlns:r="http://schemas.openxmlformats.org/officeDocument/2006/relationships" xmlns:w="http://schemas.openxmlformats.org/wordprocessingml/2006/main" xmlns:w14="http://schemas.microsoft.com/office/word/2010/wordml" xmlns:w15="http://schemas.microsoft.com/office/word/2012/wordml" xmlns:w16cex="http://schemas.microsoft.com/office/word/2018/wordml/cex" xmlns:w16cid="http://schemas.microsoft.com/office/word/2016/wordml/cid" xmlns:w16="http://schemas.microsoft.com/office/word/2018/wordml" xmlns:w16sdtdh="http://schemas.microsoft.com/office/word/2020/wordml/sdtdatahash" xmlns:w16se="http://schemas.microsoft.com/office/word/2015/wordml/symex" mc:Ignorable="w14 w15 w16se w16cid w16 w16cex w16sdtdh">
+<w:styles xmlns:mc="http://schemas.openxmlformats.org/markup-compatibility/2006" xmlns:r="http://schemas.openxmlformats.org/officeDocument/2006/relationships" xmlns:w="http://schemas.openxmlformats.org/wordprocessingml/2006/main" xmlns:w14="http://schemas.microsoft.com/office/word/2010/wordml" xmlns:w15="http://schemas.microsoft.com/office/word/2012/wordml" xmlns:w16cex="http://schemas.microsoft.com/office/word/2018/wordml/cex" xmlns:w16cid="http://schemas.microsoft.com/office/word/2016/wordml/cid" xmlns:w16="http://schemas.microsoft.com/office/word/2018/wordml" xmlns:w16du="http://schemas.microsoft.com/office/word/2023/wordml/word16du" xmlns:w16sdtdh="http://schemas.microsoft.com/office/word/2020/wordml/sdtdatahash" xmlns:w16sdtfl="http://schemas.microsoft.com/office/word/2024/wordml/sdtformatlock" xmlns:w16se="http://schemas.microsoft.com/office/word/2015/wordml/symex" mc:Ignorable="w14 w15 w16se w16cid w16 w16cex w16sdtdh w16sdtfl w16du">
   <w:docDefaults>
     <w:rPrDefault>
       <w:rPr>
@@ -61754,7 +62619,7 @@
     <w:lsdException w:name="Unresolved Mention" w:semiHidden="1" w:unhideWhenUsed="1"/>
     <w:lsdException w:name="Smart Link" w:semiHidden="1" w:unhideWhenUsed="1"/>
   </w:latentStyles>
-  <w:style w:type="paragraph" w:default="1" w:styleId="a">
+  <w:style w:type="paragraph" w:default="1" w:styleId="Normal">
     <w:name w:val="Normal"/>
     <w:qFormat/>
     <w:rsid w:val="001A4654"/>
@@ -61768,11 +62633,11 @@
       <w:lang w:val="en-US"/>
     </w:rPr>
   </w:style>
-  <w:style w:type="paragraph" w:styleId="1">
+  <w:style w:type="paragraph" w:styleId="Heading1">
     <w:name w:val="heading 1"/>
-    <w:basedOn w:val="a"/>
-    <w:next w:val="a"/>
-    <w:link w:val="10"/>
+    <w:basedOn w:val="Normal"/>
+    <w:next w:val="Normal"/>
+    <w:link w:val="Heading1Char"/>
     <w:uiPriority w:val="9"/>
     <w:qFormat/>
     <w:rsid w:val="00800EAD"/>
@@ -61787,11 +62652,11 @@
       <w:u w:val="single"/>
     </w:rPr>
   </w:style>
-  <w:style w:type="paragraph" w:styleId="2">
+  <w:style w:type="paragraph" w:styleId="Heading2">
     <w:name w:val="heading 2"/>
-    <w:basedOn w:val="a"/>
-    <w:next w:val="a"/>
-    <w:link w:val="20"/>
+    <w:basedOn w:val="Normal"/>
+    <w:next w:val="Normal"/>
+    <w:link w:val="Heading2Char"/>
     <w:uiPriority w:val="9"/>
     <w:unhideWhenUsed/>
     <w:qFormat/>
@@ -61810,11 +62675,11 @@
       <w:u w:val="single"/>
     </w:rPr>
   </w:style>
-  <w:style w:type="paragraph" w:styleId="3">
+  <w:style w:type="paragraph" w:styleId="Heading3">
     <w:name w:val="heading 3"/>
-    <w:basedOn w:val="a"/>
-    <w:next w:val="a"/>
-    <w:link w:val="30"/>
+    <w:basedOn w:val="Normal"/>
+    <w:next w:val="Normal"/>
+    <w:link w:val="Heading3Char"/>
     <w:uiPriority w:val="9"/>
     <w:unhideWhenUsed/>
     <w:qFormat/>
@@ -61830,13 +62695,13 @@
       <w:color w:val="1F3763" w:themeColor="accent1" w:themeShade="7F"/>
     </w:rPr>
   </w:style>
-  <w:style w:type="character" w:default="1" w:styleId="a0">
+  <w:style w:type="character" w:default="1" w:styleId="DefaultParagraphFont">
     <w:name w:val="Default Paragraph Font"/>
     <w:uiPriority w:val="1"/>
     <w:semiHidden/>
     <w:unhideWhenUsed/>
   </w:style>
-  <w:style w:type="table" w:default="1" w:styleId="a1">
+  <w:style w:type="table" w:default="1" w:styleId="TableNormal">
     <w:name w:val="Normal Table"/>
     <w:uiPriority w:val="99"/>
     <w:semiHidden/>
@@ -61851,16 +62716,16 @@
       </w:tblCellMar>
     </w:tblPr>
   </w:style>
-  <w:style w:type="numbering" w:default="1" w:styleId="a2">
+  <w:style w:type="numbering" w:default="1" w:styleId="NoList">
     <w:name w:val="No List"/>
     <w:uiPriority w:val="99"/>
     <w:semiHidden/>
     <w:unhideWhenUsed/>
   </w:style>
-  <w:style w:type="character" w:customStyle="1" w:styleId="20">
-    <w:name w:val="כותרת 2 תו"/>
-    <w:basedOn w:val="a0"/>
-    <w:link w:val="2"/>
+  <w:style w:type="character" w:customStyle="1" w:styleId="Heading2Char">
+    <w:name w:val="Heading 2 Char"/>
+    <w:basedOn w:val="DefaultParagraphFont"/>
+    <w:link w:val="Heading2"/>
     <w:uiPriority w:val="9"/>
     <w:rsid w:val="00800EAD"/>
     <w:rPr>
@@ -61872,10 +62737,10 @@
       <w:lang w:val="en-US"/>
     </w:rPr>
   </w:style>
-  <w:style w:type="character" w:customStyle="1" w:styleId="10">
-    <w:name w:val="כותרת 1 תו"/>
-    <w:basedOn w:val="a0"/>
-    <w:link w:val="1"/>
+  <w:style w:type="character" w:customStyle="1" w:styleId="Heading1Char">
+    <w:name w:val="Heading 1 Char"/>
+    <w:basedOn w:val="DefaultParagraphFont"/>
+    <w:link w:val="Heading1"/>
     <w:uiPriority w:val="9"/>
     <w:rsid w:val="00800EAD"/>
     <w:rPr>
@@ -61888,9 +62753,9 @@
       <w:lang w:val="en-US"/>
     </w:rPr>
   </w:style>
-  <w:style w:type="paragraph" w:styleId="a3">
+  <w:style w:type="paragraph" w:styleId="ListParagraph">
     <w:name w:val="List Paragraph"/>
-    <w:basedOn w:val="a"/>
+    <w:basedOn w:val="Normal"/>
     <w:uiPriority w:val="34"/>
     <w:qFormat/>
     <w:rsid w:val="00FD485F"/>
@@ -61899,10 +62764,10 @@
       <w:contextualSpacing/>
     </w:pPr>
   </w:style>
-  <w:style w:type="paragraph" w:styleId="a4">
+  <w:style w:type="paragraph" w:styleId="Header">
     <w:name w:val="header"/>
-    <w:basedOn w:val="a"/>
-    <w:link w:val="a5"/>
+    <w:basedOn w:val="Normal"/>
+    <w:link w:val="HeaderChar"/>
     <w:uiPriority w:val="99"/>
     <w:unhideWhenUsed/>
     <w:rsid w:val="00164EBA"/>
@@ -61914,10 +62779,10 @@
       <w:spacing w:after="0" w:line="240" w:lineRule="auto"/>
     </w:pPr>
   </w:style>
-  <w:style w:type="character" w:customStyle="1" w:styleId="a5">
-    <w:name w:val="כותרת עליונה תו"/>
-    <w:basedOn w:val="a0"/>
-    <w:link w:val="a4"/>
+  <w:style w:type="character" w:customStyle="1" w:styleId="HeaderChar">
+    <w:name w:val="Header Char"/>
+    <w:basedOn w:val="DefaultParagraphFont"/>
+    <w:link w:val="Header"/>
     <w:uiPriority w:val="99"/>
     <w:rsid w:val="00164EBA"/>
     <w:rPr>
@@ -61927,10 +62792,10 @@
       <w:lang w:val="en-US"/>
     </w:rPr>
   </w:style>
-  <w:style w:type="paragraph" w:styleId="a6">
+  <w:style w:type="paragraph" w:styleId="Footer">
     <w:name w:val="footer"/>
-    <w:basedOn w:val="a"/>
-    <w:link w:val="a7"/>
+    <w:basedOn w:val="Normal"/>
+    <w:link w:val="FooterChar"/>
     <w:uiPriority w:val="99"/>
     <w:unhideWhenUsed/>
     <w:rsid w:val="00164EBA"/>
@@ -61942,10 +62807,10 @@
       <w:spacing w:after="0" w:line="240" w:lineRule="auto"/>
     </w:pPr>
   </w:style>
-  <w:style w:type="character" w:customStyle="1" w:styleId="a7">
-    <w:name w:val="כותרת תחתונה תו"/>
-    <w:basedOn w:val="a0"/>
-    <w:link w:val="a6"/>
+  <w:style w:type="character" w:customStyle="1" w:styleId="FooterChar">
+    <w:name w:val="Footer Char"/>
+    <w:basedOn w:val="DefaultParagraphFont"/>
+    <w:link w:val="Footer"/>
     <w:uiPriority w:val="99"/>
     <w:rsid w:val="00164EBA"/>
     <w:rPr>
@@ -61955,9 +62820,9 @@
       <w:lang w:val="en-US"/>
     </w:rPr>
   </w:style>
-  <w:style w:type="table" w:styleId="a8">
+  <w:style w:type="table" w:styleId="TableGrid">
     <w:name w:val="Table Grid"/>
-    <w:basedOn w:val="a1"/>
+    <w:basedOn w:val="TableNormal"/>
     <w:uiPriority w:val="39"/>
     <w:rsid w:val="000F7C8C"/>
     <w:pPr>
@@ -61974,10 +62839,10 @@
       </w:tblBorders>
     </w:tblPr>
   </w:style>
-  <w:style w:type="paragraph" w:styleId="a9">
+  <w:style w:type="paragraph" w:styleId="TOCHeading">
     <w:name w:val="TOC Heading"/>
-    <w:basedOn w:val="1"/>
-    <w:next w:val="a"/>
+    <w:basedOn w:val="Heading1"/>
+    <w:next w:val="Normal"/>
     <w:uiPriority w:val="39"/>
     <w:unhideWhenUsed/>
     <w:qFormat/>
@@ -62002,8 +62867,8 @@
   </w:style>
   <w:style w:type="paragraph" w:styleId="TOC1">
     <w:name w:val="toc 1"/>
-    <w:basedOn w:val="a"/>
-    <w:next w:val="a"/>
+    <w:basedOn w:val="Normal"/>
+    <w:next w:val="Normal"/>
     <w:autoRedefine/>
     <w:uiPriority w:val="39"/>
     <w:unhideWhenUsed/>
@@ -62014,8 +62879,8 @@
   </w:style>
   <w:style w:type="paragraph" w:styleId="TOC2">
     <w:name w:val="toc 2"/>
-    <w:basedOn w:val="a"/>
-    <w:next w:val="a"/>
+    <w:basedOn w:val="Normal"/>
+    <w:next w:val="Normal"/>
     <w:autoRedefine/>
     <w:uiPriority w:val="39"/>
     <w:unhideWhenUsed/>
@@ -62027,7 +62892,7 @@
   </w:style>
   <w:style w:type="character" w:styleId="Hyperlink">
     <w:name w:val="Hyperlink"/>
-    <w:basedOn w:val="a0"/>
+    <w:basedOn w:val="DefaultParagraphFont"/>
     <w:uiPriority w:val="99"/>
     <w:unhideWhenUsed/>
     <w:rsid w:val="00FD14A0"/>
@@ -62038,8 +62903,8 @@
   </w:style>
   <w:style w:type="paragraph" w:styleId="TOC3">
     <w:name w:val="toc 3"/>
-    <w:basedOn w:val="a"/>
-    <w:next w:val="a"/>
+    <w:basedOn w:val="Normal"/>
+    <w:next w:val="Normal"/>
     <w:autoRedefine/>
     <w:uiPriority w:val="39"/>
     <w:unhideWhenUsed/>
@@ -62056,8 +62921,8 @@
   </w:style>
   <w:style w:type="paragraph" w:styleId="TOC4">
     <w:name w:val="toc 4"/>
-    <w:basedOn w:val="a"/>
-    <w:next w:val="a"/>
+    <w:basedOn w:val="Normal"/>
+    <w:next w:val="Normal"/>
     <w:autoRedefine/>
     <w:uiPriority w:val="39"/>
     <w:unhideWhenUsed/>
@@ -62074,8 +62939,8 @@
   </w:style>
   <w:style w:type="paragraph" w:styleId="TOC5">
     <w:name w:val="toc 5"/>
-    <w:basedOn w:val="a"/>
-    <w:next w:val="a"/>
+    <w:basedOn w:val="Normal"/>
+    <w:next w:val="Normal"/>
     <w:autoRedefine/>
     <w:uiPriority w:val="39"/>
     <w:unhideWhenUsed/>
@@ -62092,8 +62957,8 @@
   </w:style>
   <w:style w:type="paragraph" w:styleId="TOC6">
     <w:name w:val="toc 6"/>
-    <w:basedOn w:val="a"/>
-    <w:next w:val="a"/>
+    <w:basedOn w:val="Normal"/>
+    <w:next w:val="Normal"/>
     <w:autoRedefine/>
     <w:uiPriority w:val="39"/>
     <w:unhideWhenUsed/>
@@ -62110,8 +62975,8 @@
   </w:style>
   <w:style w:type="paragraph" w:styleId="TOC7">
     <w:name w:val="toc 7"/>
-    <w:basedOn w:val="a"/>
-    <w:next w:val="a"/>
+    <w:basedOn w:val="Normal"/>
+    <w:next w:val="Normal"/>
     <w:autoRedefine/>
     <w:uiPriority w:val="39"/>
     <w:unhideWhenUsed/>
@@ -62128,8 +62993,8 @@
   </w:style>
   <w:style w:type="paragraph" w:styleId="TOC8">
     <w:name w:val="toc 8"/>
-    <w:basedOn w:val="a"/>
-    <w:next w:val="a"/>
+    <w:basedOn w:val="Normal"/>
+    <w:next w:val="Normal"/>
     <w:autoRedefine/>
     <w:uiPriority w:val="39"/>
     <w:unhideWhenUsed/>
@@ -62146,8 +63011,8 @@
   </w:style>
   <w:style w:type="paragraph" w:styleId="TOC9">
     <w:name w:val="toc 9"/>
-    <w:basedOn w:val="a"/>
-    <w:next w:val="a"/>
+    <w:basedOn w:val="Normal"/>
+    <w:next w:val="Normal"/>
     <w:autoRedefine/>
     <w:uiPriority w:val="39"/>
     <w:unhideWhenUsed/>
@@ -62162,9 +63027,9 @@
       <w:lang w:val="en-IL" w:eastAsia="en-IL"/>
     </w:rPr>
   </w:style>
-  <w:style w:type="character" w:styleId="aa">
+  <w:style w:type="character" w:styleId="UnresolvedMention">
     <w:name w:val="Unresolved Mention"/>
-    <w:basedOn w:val="a0"/>
+    <w:basedOn w:val="DefaultParagraphFont"/>
     <w:uiPriority w:val="99"/>
     <w:semiHidden/>
     <w:unhideWhenUsed/>
@@ -62174,7 +63039,7 @@
       <w:shd w:val="clear" w:color="auto" w:fill="E1DFDD"/>
     </w:rPr>
   </w:style>
-  <w:style w:type="paragraph" w:styleId="ab">
+  <w:style w:type="paragraph" w:styleId="NoSpacing">
     <w:name w:val="No Spacing"/>
     <w:uiPriority w:val="1"/>
     <w:qFormat/>
@@ -62192,7 +63057,7 @@
   </w:style>
   <w:style w:type="paragraph" w:styleId="NormalWeb">
     <w:name w:val="Normal (Web)"/>
-    <w:basedOn w:val="a"/>
+    <w:basedOn w:val="Normal"/>
     <w:uiPriority w:val="99"/>
     <w:semiHidden/>
     <w:unhideWhenUsed/>
@@ -62201,10 +63066,10 @@
       <w:rFonts w:ascii="Times New Roman" w:hAnsi="Times New Roman" w:cs="Times New Roman"/>
     </w:rPr>
   </w:style>
-  <w:style w:type="character" w:customStyle="1" w:styleId="30">
-    <w:name w:val="כותרת 3 תו"/>
-    <w:basedOn w:val="a0"/>
-    <w:link w:val="3"/>
+  <w:style w:type="character" w:customStyle="1" w:styleId="Heading3Char">
+    <w:name w:val="Heading 3 Char"/>
+    <w:basedOn w:val="DefaultParagraphFont"/>
+    <w:link w:val="Heading3"/>
     <w:uiPriority w:val="9"/>
     <w:rsid w:val="008337EA"/>
     <w:rPr>

</xml_diff>